<commit_message>
Update the date format in page 2 , modify REQ_P02EBL_CYRS_02 and remove Hardware section
Signed-off-by: Mohammmedibra96 <mohammedibra96@gmail.com>
</commit_message>
<xml_diff>
--- a/Input documents/CYRS/PO2EBL_ELECTRIC_BLENDER_CYRS.docx
+++ b/Input documents/CYRS/PO2EBL_ELECTRIC_BLENDER_CYRS.docx
@@ -1,6 +1,6 @@
 
 <file path=word/document.xml><?xml version="1.0" encoding="utf-8"?>
-<w:document xmlns:wpc="http://schemas.microsoft.com/office/word/2010/wordprocessingCanvas" xmlns:cx="http://schemas.microsoft.com/office/drawing/2014/chartex" xmlns:cx1="http://schemas.microsoft.com/office/drawing/2015/9/8/chartex" xmlns:cx2="http://schemas.microsoft.com/office/drawing/2015/10/21/chartex" xmlns:cx3="http://schemas.microsoft.com/office/drawing/2016/5/9/chartex" xmlns:cx4="http://schemas.microsoft.com/office/drawing/2016/5/10/chartex" xmlns:cx5="http://schemas.microsoft.com/office/drawing/2016/5/11/chartex" xmlns:cx6="http://schemas.microsoft.com/office/drawing/2016/5/12/chartex" xmlns:cx7="http://schemas.microsoft.com/office/drawing/2016/5/13/chartex" xmlns:cx8="http://schemas.microsoft.com/office/drawing/2016/5/14/chartex" xmlns:mc="http://schemas.openxmlformats.org/markup-compatibility/2006" xmlns:aink="http://schemas.microsoft.com/office/drawing/2016/ink" xmlns:am3d="http://schemas.microsoft.com/office/drawing/2017/model3d" xmlns:o="urn:schemas-microsoft-com:office:office" xmlns:r="http://schemas.openxmlformats.org/officeDocument/2006/relationships" xmlns:m="http://schemas.openxmlformats.org/officeDocument/2006/math" xmlns:v="urn:schemas-microsoft-com:vml" xmlns:wp14="http://schemas.microsoft.com/office/word/2010/wordprocessingDrawing" xmlns:wp="http://schemas.openxmlformats.org/drawingml/2006/wordprocessingDrawing" xmlns:w10="urn:schemas-microsoft-com:office:word" xmlns:w="http://schemas.openxmlformats.org/wordprocessingml/2006/main" xmlns:w14="http://schemas.microsoft.com/office/word/2010/wordml" xmlns:w15="http://schemas.microsoft.com/office/word/2012/wordml" xmlns:w16cid="http://schemas.microsoft.com/office/word/2016/wordml/cid" xmlns:w16se="http://schemas.microsoft.com/office/word/2015/wordml/symex" xmlns:wpg="http://schemas.microsoft.com/office/word/2010/wordprocessingGroup" xmlns:wpi="http://schemas.microsoft.com/office/word/2010/wordprocessingInk" xmlns:wne="http://schemas.microsoft.com/office/word/2006/wordml" xmlns:wps="http://schemas.microsoft.com/office/word/2010/wordprocessingShape" mc:Ignorable="w14 w15 w16se w16cid wp14">
+<w:document xmlns:wpc="http://schemas.microsoft.com/office/word/2010/wordprocessingCanvas" xmlns:cx="http://schemas.microsoft.com/office/drawing/2014/chartex" xmlns:cx1="http://schemas.microsoft.com/office/drawing/2015/9/8/chartex" xmlns:mc="http://schemas.openxmlformats.org/markup-compatibility/2006" xmlns:o="urn:schemas-microsoft-com:office:office" xmlns:r="http://schemas.openxmlformats.org/officeDocument/2006/relationships" xmlns:m="http://schemas.openxmlformats.org/officeDocument/2006/math" xmlns:v="urn:schemas-microsoft-com:vml" xmlns:wp14="http://schemas.microsoft.com/office/word/2010/wordprocessingDrawing" xmlns:wp="http://schemas.openxmlformats.org/drawingml/2006/wordprocessingDrawing" xmlns:w10="urn:schemas-microsoft-com:office:word" xmlns:w="http://schemas.openxmlformats.org/wordprocessingml/2006/main" xmlns:w14="http://schemas.microsoft.com/office/word/2010/wordml" xmlns:w15="http://schemas.microsoft.com/office/word/2012/wordml" xmlns:w16se="http://schemas.microsoft.com/office/word/2015/wordml/symex" xmlns:wpg="http://schemas.microsoft.com/office/word/2010/wordprocessingGroup" xmlns:wpi="http://schemas.microsoft.com/office/word/2010/wordprocessingInk" xmlns:wne="http://schemas.microsoft.com/office/word/2006/wordml" xmlns:wps="http://schemas.microsoft.com/office/word/2010/wordprocessingShape" mc:Ignorable="w14 w15 w16se wp14">
   <w:body>
     <w:p>
       <w:pPr>
@@ -440,7 +440,34 @@
                 <w:sz w:val="28"/>
                 <w:szCs w:val="28"/>
               </w:rPr>
-              <w:t>6/2/2020</w:t>
+              <w:t>2</w:t>
+            </w:r>
+            <w:r>
+              <w:rPr>
+                <w:rFonts w:asciiTheme="majorHAnsi" w:hAnsiTheme="majorHAnsi" w:cstheme="majorHAnsi"/>
+                <w:bCs/>
+                <w:sz w:val="28"/>
+                <w:szCs w:val="28"/>
+              </w:rPr>
+              <w:t>/</w:t>
+            </w:r>
+            <w:r>
+              <w:rPr>
+                <w:rFonts w:asciiTheme="majorHAnsi" w:hAnsiTheme="majorHAnsi" w:cstheme="majorHAnsi"/>
+                <w:bCs/>
+                <w:sz w:val="28"/>
+                <w:szCs w:val="28"/>
+              </w:rPr>
+              <w:t>6</w:t>
+            </w:r>
+            <w:r>
+              <w:rPr>
+                <w:rFonts w:asciiTheme="majorHAnsi" w:hAnsiTheme="majorHAnsi" w:cstheme="majorHAnsi"/>
+                <w:bCs/>
+                <w:sz w:val="28"/>
+                <w:szCs w:val="28"/>
+              </w:rPr>
+              <w:t>/2020</w:t>
             </w:r>
           </w:p>
         </w:tc>
@@ -491,8 +518,6 @@
               </w:rPr>
               <w:t>Proposed</w:t>
             </w:r>
-            <w:bookmarkStart w:id="0" w:name="_GoBack"/>
-            <w:bookmarkEnd w:id="0"/>
           </w:p>
         </w:tc>
         <w:tc>
@@ -541,12 +566,12 @@
       <w:pPr>
         <w:pStyle w:val="Heading1"/>
       </w:pPr>
-      <w:bookmarkStart w:id="1" w:name="_Toc31872406"/>
+      <w:bookmarkStart w:id="0" w:name="_Toc31992626"/>
       <w:r>
         <w:lastRenderedPageBreak/>
         <w:t>Revision History</w:t>
       </w:r>
-      <w:bookmarkEnd w:id="1"/>
+      <w:bookmarkEnd w:id="0"/>
     </w:p>
     <w:p/>
     <w:p/>
@@ -1684,39 +1709,7 @@
                 <w:sz w:val="28"/>
                 <w:szCs w:val="28"/>
               </w:rPr>
-              <w:t>requirement</w:t>
-            </w:r>
-            <w:r>
-              <w:rPr>
-                <w:rFonts w:asciiTheme="majorHAnsi" w:hAnsiTheme="majorHAnsi" w:cstheme="majorHAnsi"/>
-                <w:sz w:val="28"/>
-                <w:szCs w:val="28"/>
-              </w:rPr>
-              <w:t xml:space="preserve"> 3</w:t>
-            </w:r>
-            <w:r>
-              <w:rPr>
-                <w:rFonts w:asciiTheme="majorHAnsi" w:hAnsiTheme="majorHAnsi" w:cstheme="majorHAnsi"/>
-                <w:sz w:val="28"/>
-                <w:szCs w:val="28"/>
-              </w:rPr>
-              <w:t xml:space="preserve"> </w:t>
-            </w:r>
-            <w:r>
-              <w:rPr>
-                <w:rFonts w:asciiTheme="majorHAnsi" w:hAnsiTheme="majorHAnsi" w:cstheme="majorHAnsi"/>
-                <w:sz w:val="28"/>
-                <w:szCs w:val="28"/>
-              </w:rPr>
-              <w:t>safely</w:t>
-            </w:r>
-            <w:r>
-              <w:rPr>
-                <w:rFonts w:asciiTheme="majorHAnsi" w:hAnsiTheme="majorHAnsi" w:cstheme="majorHAnsi"/>
-                <w:sz w:val="28"/>
-                <w:szCs w:val="28"/>
-              </w:rPr>
-              <w:t xml:space="preserve"> monitor</w:t>
+              <w:t>REQ_PO2EBL_CYRS_03</w:t>
             </w:r>
             <w:r>
               <w:rPr>
@@ -1816,15 +1809,7 @@
                 <w:sz w:val="28"/>
                 <w:szCs w:val="28"/>
               </w:rPr>
-              <w:t>1.</w:t>
-            </w:r>
-            <w:r>
-              <w:rPr>
-                <w:rFonts w:asciiTheme="majorHAnsi" w:hAnsiTheme="majorHAnsi" w:cstheme="majorHAnsi"/>
-                <w:sz w:val="28"/>
-                <w:szCs w:val="28"/>
-              </w:rPr>
-              <w:t>8</w:t>
+              <w:t>1.8</w:t>
             </w:r>
           </w:p>
         </w:tc>
@@ -1894,6 +1879,213 @@
                 <w:szCs w:val="28"/>
               </w:rPr>
               <w:t xml:space="preserve">Ali Samir </w:t>
+            </w:r>
+          </w:p>
+        </w:tc>
+      </w:tr>
+      <w:tr>
+        <w:trPr>
+          <w:trHeight w:val="1411"/>
+        </w:trPr>
+        <w:tc>
+          <w:tcPr>
+            <w:tcW w:w="1581" w:type="dxa"/>
+          </w:tcPr>
+          <w:p>
+            <w:pPr>
+              <w:rPr>
+                <w:rFonts w:asciiTheme="majorHAnsi" w:hAnsiTheme="majorHAnsi" w:cstheme="majorHAnsi"/>
+                <w:sz w:val="28"/>
+                <w:szCs w:val="28"/>
+              </w:rPr>
+            </w:pPr>
+            <w:r>
+              <w:rPr>
+                <w:rFonts w:asciiTheme="majorHAnsi" w:hAnsiTheme="majorHAnsi" w:cstheme="majorHAnsi"/>
+                <w:sz w:val="28"/>
+                <w:szCs w:val="28"/>
+              </w:rPr>
+              <w:t>2/7/2020</w:t>
+            </w:r>
+          </w:p>
+        </w:tc>
+        <w:tc>
+          <w:tcPr>
+            <w:tcW w:w="1122" w:type="dxa"/>
+          </w:tcPr>
+          <w:p>
+            <w:pPr>
+              <w:pStyle w:val="Header"/>
+              <w:spacing w:before="80"/>
+              <w:jc w:val="center"/>
+              <w:rPr>
+                <w:rFonts w:asciiTheme="majorHAnsi" w:hAnsiTheme="majorHAnsi" w:cstheme="majorHAnsi"/>
+                <w:sz w:val="28"/>
+                <w:szCs w:val="28"/>
+              </w:rPr>
+            </w:pPr>
+            <w:r>
+              <w:rPr>
+                <w:rFonts w:asciiTheme="majorHAnsi" w:hAnsiTheme="majorHAnsi" w:cstheme="majorHAnsi"/>
+                <w:sz w:val="28"/>
+                <w:szCs w:val="28"/>
+              </w:rPr>
+              <w:t>1.9</w:t>
+            </w:r>
+          </w:p>
+        </w:tc>
+        <w:tc>
+          <w:tcPr>
+            <w:tcW w:w="1403" w:type="dxa"/>
+          </w:tcPr>
+          <w:p>
+            <w:pPr>
+              <w:jc w:val="left"/>
+              <w:rPr>
+                <w:rFonts w:asciiTheme="majorHAnsi" w:hAnsiTheme="majorHAnsi" w:cstheme="majorHAnsi"/>
+                <w:sz w:val="28"/>
+                <w:szCs w:val="28"/>
+              </w:rPr>
+            </w:pPr>
+            <w:r>
+              <w:rPr>
+                <w:rFonts w:asciiTheme="majorHAnsi" w:hAnsiTheme="majorHAnsi" w:cstheme="majorHAnsi"/>
+                <w:sz w:val="28"/>
+                <w:szCs w:val="28"/>
+              </w:rPr>
+              <w:t xml:space="preserve">Proposed </w:t>
+            </w:r>
+          </w:p>
+        </w:tc>
+        <w:tc>
+          <w:tcPr>
+            <w:tcW w:w="4864" w:type="dxa"/>
+          </w:tcPr>
+          <w:p>
+            <w:pPr>
+              <w:jc w:val="left"/>
+              <w:rPr>
+                <w:rFonts w:asciiTheme="majorHAnsi" w:hAnsiTheme="majorHAnsi" w:cstheme="majorHAnsi"/>
+                <w:b/>
+                <w:sz w:val="28"/>
+                <w:szCs w:val="28"/>
+              </w:rPr>
+            </w:pPr>
+            <w:r>
+              <w:rPr>
+                <w:rFonts w:asciiTheme="majorHAnsi" w:hAnsiTheme="majorHAnsi" w:cstheme="majorHAnsi"/>
+                <w:bCs/>
+                <w:sz w:val="28"/>
+                <w:szCs w:val="28"/>
+              </w:rPr>
+              <w:t xml:space="preserve">Update the date format in page 2 </w:t>
+            </w:r>
+            <w:r>
+              <w:rPr>
+                <w:rFonts w:asciiTheme="majorHAnsi" w:hAnsiTheme="majorHAnsi" w:cstheme="majorHAnsi"/>
+                <w:bCs/>
+                <w:sz w:val="28"/>
+                <w:szCs w:val="28"/>
+              </w:rPr>
+              <w:t>,</w:t>
+            </w:r>
+            <w:r>
+              <w:rPr>
+                <w:rFonts w:asciiTheme="majorHAnsi" w:hAnsiTheme="majorHAnsi" w:cstheme="majorHAnsi"/>
+                <w:bCs/>
+                <w:sz w:val="28"/>
+                <w:szCs w:val="28"/>
+              </w:rPr>
+              <w:t xml:space="preserve"> modify </w:t>
+            </w:r>
+            <w:r>
+              <w:rPr>
+                <w:rFonts w:asciiTheme="majorHAnsi" w:hAnsiTheme="majorHAnsi" w:cstheme="majorHAnsi"/>
+                <w:bCs/>
+                <w:sz w:val="28"/>
+                <w:szCs w:val="28"/>
+              </w:rPr>
+              <w:t>REQ_P02EBL_CYRS_02</w:t>
+            </w:r>
+            <w:r>
+              <w:rPr>
+                <w:rFonts w:asciiTheme="majorHAnsi" w:hAnsiTheme="majorHAnsi" w:cstheme="majorHAnsi"/>
+                <w:bCs/>
+                <w:sz w:val="28"/>
+                <w:szCs w:val="28"/>
+              </w:rPr>
+              <w:t xml:space="preserve"> and</w:t>
+            </w:r>
+            <w:r>
+              <w:rPr>
+                <w:rFonts w:asciiTheme="majorHAnsi" w:hAnsiTheme="majorHAnsi" w:cstheme="majorHAnsi"/>
+                <w:bCs/>
+                <w:sz w:val="28"/>
+                <w:szCs w:val="28"/>
+              </w:rPr>
+              <w:t xml:space="preserve"> remove Hardware section</w:t>
+            </w:r>
+            <w:bookmarkStart w:id="1" w:name="_GoBack"/>
+            <w:bookmarkEnd w:id="1"/>
+            <w:r>
+              <w:rPr>
+                <w:rFonts w:asciiTheme="majorHAnsi" w:hAnsiTheme="majorHAnsi" w:cstheme="majorHAnsi"/>
+                <w:bCs/>
+                <w:sz w:val="28"/>
+                <w:szCs w:val="28"/>
+              </w:rPr>
+              <w:t xml:space="preserve"> </w:t>
+            </w:r>
+          </w:p>
+          <w:p>
+            <w:pPr>
+              <w:jc w:val="left"/>
+              <w:rPr>
+                <w:rFonts w:asciiTheme="majorHAnsi" w:hAnsiTheme="majorHAnsi" w:cstheme="majorHAnsi"/>
+                <w:bCs/>
+                <w:sz w:val="28"/>
+                <w:szCs w:val="28"/>
+              </w:rPr>
+            </w:pPr>
+          </w:p>
+        </w:tc>
+        <w:tc>
+          <w:tcPr>
+            <w:tcW w:w="2384" w:type="dxa"/>
+          </w:tcPr>
+          <w:p>
+            <w:pPr>
+              <w:rPr>
+                <w:rFonts w:asciiTheme="majorHAnsi" w:hAnsiTheme="majorHAnsi" w:cstheme="majorHAnsi"/>
+                <w:sz w:val="28"/>
+                <w:szCs w:val="28"/>
+              </w:rPr>
+            </w:pPr>
+            <w:r>
+              <w:rPr>
+                <w:rFonts w:asciiTheme="majorHAnsi" w:hAnsiTheme="majorHAnsi" w:cstheme="majorHAnsi"/>
+                <w:sz w:val="28"/>
+                <w:szCs w:val="28"/>
+              </w:rPr>
+              <w:t xml:space="preserve">Mohamed </w:t>
+            </w:r>
+            <w:proofErr w:type="spellStart"/>
+            <w:r>
+              <w:rPr>
+                <w:rFonts w:asciiTheme="majorHAnsi" w:hAnsiTheme="majorHAnsi" w:cstheme="majorHAnsi"/>
+                <w:sz w:val="28"/>
+                <w:szCs w:val="28"/>
+              </w:rPr>
+              <w:t>Ibrahem</w:t>
+            </w:r>
+            <w:proofErr w:type="spellEnd"/>
+            <w:r>
+              <w:rPr>
+                <w:rFonts w:asciiTheme="majorHAnsi" w:hAnsiTheme="majorHAnsi" w:cstheme="majorHAnsi"/>
+                <w:sz w:val="28"/>
+                <w:szCs w:val="28"/>
+              </w:rPr>
+              <w:t xml:space="preserve">  </w:t>
             </w:r>
           </w:p>
         </w:tc>
@@ -2006,13 +2198,13 @@
             </w:rPr>
             <w:fldChar w:fldCharType="separate"/>
           </w:r>
-          <w:hyperlink w:anchor="_Toc31872405" w:history="1">
+          <w:hyperlink w:anchor="_Toc31992626" w:history="1">
             <w:r>
               <w:rPr>
                 <w:rStyle w:val="Hyperlink"/>
                 <w:noProof/>
               </w:rPr>
-              <w:t>Document Status</w:t>
+              <w:t>Revision History</w:t>
             </w:r>
             <w:r>
               <w:rPr>
@@ -2033,7 +2225,7 @@
                 <w:noProof/>
                 <w:webHidden/>
               </w:rPr>
-              <w:instrText xml:space="preserve"> PAGEREF _Toc31872405 \h </w:instrText>
+              <w:instrText xml:space="preserve"> PAGEREF _Toc31992626 \h </w:instrText>
             </w:r>
             <w:r>
               <w:rPr>
@@ -2053,7 +2245,7 @@
                 <w:noProof/>
                 <w:webHidden/>
               </w:rPr>
-              <w:t>2</w:t>
+              <w:t>3</w:t>
             </w:r>
             <w:r>
               <w:rPr>
@@ -2077,13 +2269,16 @@
               <w:szCs w:val="22"/>
             </w:rPr>
           </w:pPr>
-          <w:hyperlink w:anchor="_Toc31872406" w:history="1">
+          <w:hyperlink w:anchor="_Toc31992627" w:history="1">
             <w:r>
               <w:rPr>
                 <w:rStyle w:val="Hyperlink"/>
-                <w:noProof/>
-              </w:rPr>
-              <w:t>Revision History</w:t>
+                <w:rFonts w:cstheme="majorHAnsi"/>
+                <w:b/>
+                <w:bCs/>
+                <w:noProof/>
+              </w:rPr>
+              <w:t>1 Introduction</w:t>
             </w:r>
             <w:r>
               <w:rPr>
@@ -2104,7 +2299,7 @@
                 <w:noProof/>
                 <w:webHidden/>
               </w:rPr>
-              <w:instrText xml:space="preserve"> PAGEREF _Toc31872406 \h </w:instrText>
+              <w:instrText xml:space="preserve"> PAGEREF _Toc31992627 \h </w:instrText>
             </w:r>
             <w:r>
               <w:rPr>
@@ -2124,7 +2319,153 @@
                 <w:noProof/>
                 <w:webHidden/>
               </w:rPr>
-              <w:t>3</w:t>
+              <w:t>5</w:t>
+            </w:r>
+            <w:r>
+              <w:rPr>
+                <w:noProof/>
+                <w:webHidden/>
+              </w:rPr>
+              <w:fldChar w:fldCharType="end"/>
+            </w:r>
+          </w:hyperlink>
+        </w:p>
+        <w:p>
+          <w:pPr>
+            <w:pStyle w:val="TOC2"/>
+            <w:tabs>
+              <w:tab w:val="right" w:leader="dot" w:pos="9350"/>
+            </w:tabs>
+            <w:rPr>
+              <w:rFonts w:asciiTheme="minorHAnsi" w:eastAsiaTheme="minorEastAsia" w:hAnsiTheme="minorHAnsi" w:cstheme="minorBidi"/>
+              <w:noProof/>
+              <w:sz w:val="22"/>
+              <w:szCs w:val="22"/>
+            </w:rPr>
+          </w:pPr>
+          <w:hyperlink w:anchor="_Toc31992628" w:history="1">
+            <w:r>
+              <w:rPr>
+                <w:rStyle w:val="Hyperlink"/>
+                <w:rFonts w:cstheme="majorHAnsi"/>
+                <w:bCs/>
+                <w:noProof/>
+              </w:rPr>
+              <w:t>1.1 Specification Definition</w:t>
+            </w:r>
+            <w:r>
+              <w:rPr>
+                <w:noProof/>
+                <w:webHidden/>
+              </w:rPr>
+              <w:tab/>
+            </w:r>
+            <w:r>
+              <w:rPr>
+                <w:noProof/>
+                <w:webHidden/>
+              </w:rPr>
+              <w:fldChar w:fldCharType="begin"/>
+            </w:r>
+            <w:r>
+              <w:rPr>
+                <w:noProof/>
+                <w:webHidden/>
+              </w:rPr>
+              <w:instrText xml:space="preserve"> PAGEREF _Toc31992628 \h </w:instrText>
+            </w:r>
+            <w:r>
+              <w:rPr>
+                <w:noProof/>
+                <w:webHidden/>
+              </w:rPr>
+            </w:r>
+            <w:r>
+              <w:rPr>
+                <w:noProof/>
+                <w:webHidden/>
+              </w:rPr>
+              <w:fldChar w:fldCharType="separate"/>
+            </w:r>
+            <w:r>
+              <w:rPr>
+                <w:noProof/>
+                <w:webHidden/>
+              </w:rPr>
+              <w:t>5</w:t>
+            </w:r>
+            <w:r>
+              <w:rPr>
+                <w:noProof/>
+                <w:webHidden/>
+              </w:rPr>
+              <w:fldChar w:fldCharType="end"/>
+            </w:r>
+          </w:hyperlink>
+        </w:p>
+        <w:p>
+          <w:pPr>
+            <w:pStyle w:val="TOC2"/>
+            <w:tabs>
+              <w:tab w:val="right" w:leader="dot" w:pos="9350"/>
+            </w:tabs>
+            <w:rPr>
+              <w:rFonts w:asciiTheme="minorHAnsi" w:eastAsiaTheme="minorEastAsia" w:hAnsiTheme="minorHAnsi" w:cstheme="minorBidi"/>
+              <w:noProof/>
+              <w:sz w:val="22"/>
+              <w:szCs w:val="22"/>
+            </w:rPr>
+          </w:pPr>
+          <w:hyperlink w:anchor="_Toc31992629" w:history="1">
+            <w:r>
+              <w:rPr>
+                <w:rStyle w:val="Hyperlink"/>
+                <w:rFonts w:cstheme="majorHAnsi"/>
+                <w:bCs/>
+                <w:noProof/>
+              </w:rPr>
+              <w:t>1.2 Specification Objectives</w:t>
+            </w:r>
+            <w:r>
+              <w:rPr>
+                <w:noProof/>
+                <w:webHidden/>
+              </w:rPr>
+              <w:tab/>
+            </w:r>
+            <w:r>
+              <w:rPr>
+                <w:noProof/>
+                <w:webHidden/>
+              </w:rPr>
+              <w:fldChar w:fldCharType="begin"/>
+            </w:r>
+            <w:r>
+              <w:rPr>
+                <w:noProof/>
+                <w:webHidden/>
+              </w:rPr>
+              <w:instrText xml:space="preserve"> PAGEREF _Toc31992629 \h </w:instrText>
+            </w:r>
+            <w:r>
+              <w:rPr>
+                <w:noProof/>
+                <w:webHidden/>
+              </w:rPr>
+            </w:r>
+            <w:r>
+              <w:rPr>
+                <w:noProof/>
+                <w:webHidden/>
+              </w:rPr>
+              <w:fldChar w:fldCharType="separate"/>
+            </w:r>
+            <w:r>
+              <w:rPr>
+                <w:noProof/>
+                <w:webHidden/>
+              </w:rPr>
+              <w:t>5</w:t>
             </w:r>
             <w:r>
               <w:rPr>
@@ -2148,7 +2489,7 @@
               <w:szCs w:val="22"/>
             </w:rPr>
           </w:pPr>
-          <w:hyperlink w:anchor="_Toc31872407" w:history="1">
+          <w:hyperlink w:anchor="_Toc31992630" w:history="1">
             <w:r>
               <w:rPr>
                 <w:rStyle w:val="Hyperlink"/>
@@ -2157,7 +2498,7 @@
                 <w:bCs/>
                 <w:noProof/>
               </w:rPr>
-              <w:t>1 Introduction</w:t>
+              <w:t>2 System Overview:</w:t>
             </w:r>
             <w:r>
               <w:rPr>
@@ -2178,7 +2519,7 @@
                 <w:noProof/>
                 <w:webHidden/>
               </w:rPr>
-              <w:instrText xml:space="preserve"> PAGEREF _Toc31872407 \h </w:instrText>
+              <w:instrText xml:space="preserve"> PAGEREF _Toc31992630 \h </w:instrText>
             </w:r>
             <w:r>
               <w:rPr>
@@ -2198,7 +2539,7 @@
                 <w:noProof/>
                 <w:webHidden/>
               </w:rPr>
-              <w:t>5</w:t>
+              <w:t>6</w:t>
             </w:r>
             <w:r>
               <w:rPr>
@@ -2222,7 +2563,7 @@
               <w:szCs w:val="22"/>
             </w:rPr>
           </w:pPr>
-          <w:hyperlink w:anchor="_Toc31872408" w:history="1">
+          <w:hyperlink w:anchor="_Toc31992631" w:history="1">
             <w:r>
               <w:rPr>
                 <w:rStyle w:val="Hyperlink"/>
@@ -2230,7 +2571,7 @@
                 <w:bCs/>
                 <w:noProof/>
               </w:rPr>
-              <w:t>1.1 Specification Definition</w:t>
+              <w:t>2.1 Definition:</w:t>
             </w:r>
             <w:r>
               <w:rPr>
@@ -2251,7 +2592,7 @@
                 <w:noProof/>
                 <w:webHidden/>
               </w:rPr>
-              <w:instrText xml:space="preserve"> PAGEREF _Toc31872408 \h </w:instrText>
+              <w:instrText xml:space="preserve"> PAGEREF _Toc31992631 \h </w:instrText>
             </w:r>
             <w:r>
               <w:rPr>
@@ -2271,7 +2612,7 @@
                 <w:noProof/>
                 <w:webHidden/>
               </w:rPr>
-              <w:t>5</w:t>
+              <w:t>6</w:t>
             </w:r>
             <w:r>
               <w:rPr>
@@ -2295,7 +2636,7 @@
               <w:szCs w:val="22"/>
             </w:rPr>
           </w:pPr>
-          <w:hyperlink w:anchor="_Toc31872409" w:history="1">
+          <w:hyperlink w:anchor="_Toc31992632" w:history="1">
             <w:r>
               <w:rPr>
                 <w:rStyle w:val="Hyperlink"/>
@@ -2303,7 +2644,7 @@
                 <w:bCs/>
                 <w:noProof/>
               </w:rPr>
-              <w:t>1.2 Specification Objectives</w:t>
+              <w:t>2.2 Objective:</w:t>
             </w:r>
             <w:r>
               <w:rPr>
@@ -2324,7 +2665,7 @@
                 <w:noProof/>
                 <w:webHidden/>
               </w:rPr>
-              <w:instrText xml:space="preserve"> PAGEREF _Toc31872409 \h </w:instrText>
+              <w:instrText xml:space="preserve"> PAGEREF _Toc31992632 \h </w:instrText>
             </w:r>
             <w:r>
               <w:rPr>
@@ -2344,7 +2685,7 @@
                 <w:noProof/>
                 <w:webHidden/>
               </w:rPr>
-              <w:t>5</w:t>
+              <w:t>6</w:t>
             </w:r>
             <w:r>
               <w:rPr>
@@ -2368,7 +2709,7 @@
               <w:szCs w:val="22"/>
             </w:rPr>
           </w:pPr>
-          <w:hyperlink w:anchor="_Toc31872410" w:history="1">
+          <w:hyperlink w:anchor="_Toc31992633" w:history="1">
             <w:r>
               <w:rPr>
                 <w:rStyle w:val="Hyperlink"/>
@@ -2377,7 +2718,7 @@
                 <w:bCs/>
                 <w:noProof/>
               </w:rPr>
-              <w:t>2 System Overview:</w:t>
+              <w:t>3 Functional Requirements:</w:t>
             </w:r>
             <w:r>
               <w:rPr>
@@ -2398,7 +2739,7 @@
                 <w:noProof/>
                 <w:webHidden/>
               </w:rPr>
-              <w:instrText xml:space="preserve"> PAGEREF _Toc31872410 \h </w:instrText>
+              <w:instrText xml:space="preserve"> PAGEREF _Toc31992633 \h </w:instrText>
             </w:r>
             <w:r>
               <w:rPr>
@@ -2418,7 +2759,7 @@
                 <w:noProof/>
                 <w:webHidden/>
               </w:rPr>
-              <w:t>6</w:t>
+              <w:t>7</w:t>
             </w:r>
             <w:r>
               <w:rPr>
@@ -2442,15 +2783,14 @@
               <w:szCs w:val="22"/>
             </w:rPr>
           </w:pPr>
-          <w:hyperlink w:anchor="_Toc31872411" w:history="1">
+          <w:hyperlink w:anchor="_Toc31992634" w:history="1">
             <w:r>
               <w:rPr>
                 <w:rStyle w:val="Hyperlink"/>
                 <w:rFonts w:cstheme="majorHAnsi"/>
-                <w:bCs/>
-                <w:noProof/>
-              </w:rPr>
-              <w:t>2.1 Definition:</w:t>
+                <w:noProof/>
+              </w:rPr>
+              <w:t>3.1 Speed Levels</w:t>
             </w:r>
             <w:r>
               <w:rPr>
@@ -2471,7 +2811,7 @@
                 <w:noProof/>
                 <w:webHidden/>
               </w:rPr>
-              <w:instrText xml:space="preserve"> PAGEREF _Toc31872411 \h </w:instrText>
+              <w:instrText xml:space="preserve"> PAGEREF _Toc31992634 \h </w:instrText>
             </w:r>
             <w:r>
               <w:rPr>
@@ -2491,7 +2831,7 @@
                 <w:noProof/>
                 <w:webHidden/>
               </w:rPr>
-              <w:t>6</w:t>
+              <w:t>7</w:t>
             </w:r>
             <w:r>
               <w:rPr>
@@ -2515,15 +2855,14 @@
               <w:szCs w:val="22"/>
             </w:rPr>
           </w:pPr>
-          <w:hyperlink w:anchor="_Toc31872412" w:history="1">
+          <w:hyperlink w:anchor="_Toc31992635" w:history="1">
             <w:r>
               <w:rPr>
                 <w:rStyle w:val="Hyperlink"/>
                 <w:rFonts w:cstheme="majorHAnsi"/>
-                <w:bCs/>
-                <w:noProof/>
-              </w:rPr>
-              <w:t>2.2 Objective:</w:t>
+                <w:noProof/>
+              </w:rPr>
+              <w:t>3.2 Speed Controls</w:t>
             </w:r>
             <w:r>
               <w:rPr>
@@ -2544,7 +2883,7 @@
                 <w:noProof/>
                 <w:webHidden/>
               </w:rPr>
-              <w:instrText xml:space="preserve"> PAGEREF _Toc31872412 \h </w:instrText>
+              <w:instrText xml:space="preserve"> PAGEREF _Toc31992635 \h </w:instrText>
             </w:r>
             <w:r>
               <w:rPr>
@@ -2564,7 +2903,7 @@
                 <w:noProof/>
                 <w:webHidden/>
               </w:rPr>
-              <w:t>6</w:t>
+              <w:t>7</w:t>
             </w:r>
             <w:r>
               <w:rPr>
@@ -2588,15 +2927,14 @@
               <w:szCs w:val="22"/>
             </w:rPr>
           </w:pPr>
-          <w:hyperlink w:anchor="_Toc31872413" w:history="1">
+          <w:hyperlink w:anchor="_Toc31992636" w:history="1">
             <w:r>
               <w:rPr>
                 <w:rStyle w:val="Hyperlink"/>
                 <w:rFonts w:cstheme="majorHAnsi"/>
-                <w:bCs/>
-                <w:noProof/>
-              </w:rPr>
-              <w:t>2.3 Hardware</w:t>
+                <w:noProof/>
+              </w:rPr>
+              <w:t>3.3 Monitoring Speed</w:t>
             </w:r>
             <w:r>
               <w:rPr>
@@ -2617,7 +2955,7 @@
                 <w:noProof/>
                 <w:webHidden/>
               </w:rPr>
-              <w:instrText xml:space="preserve"> PAGEREF _Toc31872413 \h </w:instrText>
+              <w:instrText xml:space="preserve"> PAGEREF _Toc31992636 \h </w:instrText>
             </w:r>
             <w:r>
               <w:rPr>
@@ -2637,7 +2975,7 @@
                 <w:noProof/>
                 <w:webHidden/>
               </w:rPr>
-              <w:t>6</w:t>
+              <w:t>7</w:t>
             </w:r>
             <w:r>
               <w:rPr>
@@ -2661,16 +2999,14 @@
               <w:szCs w:val="22"/>
             </w:rPr>
           </w:pPr>
-          <w:hyperlink w:anchor="_Toc31872414" w:history="1">
+          <w:hyperlink w:anchor="_Toc31992637" w:history="1">
             <w:r>
               <w:rPr>
                 <w:rStyle w:val="Hyperlink"/>
                 <w:rFonts w:cstheme="majorHAnsi"/>
-                <w:b/>
-                <w:bCs/>
-                <w:noProof/>
-              </w:rPr>
-              <w:t>3 Functional Requirements:</w:t>
+                <w:noProof/>
+              </w:rPr>
+              <w:t>4 Reference table:</w:t>
             </w:r>
             <w:r>
               <w:rPr>
@@ -2691,295 +3027,7 @@
                 <w:noProof/>
                 <w:webHidden/>
               </w:rPr>
-              <w:instrText xml:space="preserve"> PAGEREF _Toc31872414 \h </w:instrText>
-            </w:r>
-            <w:r>
-              <w:rPr>
-                <w:noProof/>
-                <w:webHidden/>
-              </w:rPr>
-            </w:r>
-            <w:r>
-              <w:rPr>
-                <w:noProof/>
-                <w:webHidden/>
-              </w:rPr>
-              <w:fldChar w:fldCharType="separate"/>
-            </w:r>
-            <w:r>
-              <w:rPr>
-                <w:noProof/>
-                <w:webHidden/>
-              </w:rPr>
-              <w:t>7</w:t>
-            </w:r>
-            <w:r>
-              <w:rPr>
-                <w:noProof/>
-                <w:webHidden/>
-              </w:rPr>
-              <w:fldChar w:fldCharType="end"/>
-            </w:r>
-          </w:hyperlink>
-        </w:p>
-        <w:p>
-          <w:pPr>
-            <w:pStyle w:val="TOC2"/>
-            <w:tabs>
-              <w:tab w:val="right" w:leader="dot" w:pos="9350"/>
-            </w:tabs>
-            <w:rPr>
-              <w:rFonts w:asciiTheme="minorHAnsi" w:eastAsiaTheme="minorEastAsia" w:hAnsiTheme="minorHAnsi" w:cstheme="minorBidi"/>
-              <w:noProof/>
-              <w:sz w:val="22"/>
-              <w:szCs w:val="22"/>
-            </w:rPr>
-          </w:pPr>
-          <w:hyperlink w:anchor="_Toc31872415" w:history="1">
-            <w:r>
-              <w:rPr>
-                <w:rStyle w:val="Hyperlink"/>
-                <w:rFonts w:cstheme="majorHAnsi"/>
-                <w:noProof/>
-              </w:rPr>
-              <w:t>3.1 Speed Levels</w:t>
-            </w:r>
-            <w:r>
-              <w:rPr>
-                <w:noProof/>
-                <w:webHidden/>
-              </w:rPr>
-              <w:tab/>
-            </w:r>
-            <w:r>
-              <w:rPr>
-                <w:noProof/>
-                <w:webHidden/>
-              </w:rPr>
-              <w:fldChar w:fldCharType="begin"/>
-            </w:r>
-            <w:r>
-              <w:rPr>
-                <w:noProof/>
-                <w:webHidden/>
-              </w:rPr>
-              <w:instrText xml:space="preserve"> PAGEREF _Toc31872415 \h </w:instrText>
-            </w:r>
-            <w:r>
-              <w:rPr>
-                <w:noProof/>
-                <w:webHidden/>
-              </w:rPr>
-            </w:r>
-            <w:r>
-              <w:rPr>
-                <w:noProof/>
-                <w:webHidden/>
-              </w:rPr>
-              <w:fldChar w:fldCharType="separate"/>
-            </w:r>
-            <w:r>
-              <w:rPr>
-                <w:noProof/>
-                <w:webHidden/>
-              </w:rPr>
-              <w:t>7</w:t>
-            </w:r>
-            <w:r>
-              <w:rPr>
-                <w:noProof/>
-                <w:webHidden/>
-              </w:rPr>
-              <w:fldChar w:fldCharType="end"/>
-            </w:r>
-          </w:hyperlink>
-        </w:p>
-        <w:p>
-          <w:pPr>
-            <w:pStyle w:val="TOC2"/>
-            <w:tabs>
-              <w:tab w:val="right" w:leader="dot" w:pos="9350"/>
-            </w:tabs>
-            <w:rPr>
-              <w:rFonts w:asciiTheme="minorHAnsi" w:eastAsiaTheme="minorEastAsia" w:hAnsiTheme="minorHAnsi" w:cstheme="minorBidi"/>
-              <w:noProof/>
-              <w:sz w:val="22"/>
-              <w:szCs w:val="22"/>
-            </w:rPr>
-          </w:pPr>
-          <w:hyperlink w:anchor="_Toc31872416" w:history="1">
-            <w:r>
-              <w:rPr>
-                <w:rStyle w:val="Hyperlink"/>
-                <w:rFonts w:cstheme="majorHAnsi"/>
-                <w:noProof/>
-              </w:rPr>
-              <w:t>3.2 Speed Controls</w:t>
-            </w:r>
-            <w:r>
-              <w:rPr>
-                <w:noProof/>
-                <w:webHidden/>
-              </w:rPr>
-              <w:tab/>
-            </w:r>
-            <w:r>
-              <w:rPr>
-                <w:noProof/>
-                <w:webHidden/>
-              </w:rPr>
-              <w:fldChar w:fldCharType="begin"/>
-            </w:r>
-            <w:r>
-              <w:rPr>
-                <w:noProof/>
-                <w:webHidden/>
-              </w:rPr>
-              <w:instrText xml:space="preserve"> PAGEREF _Toc31872416 \h </w:instrText>
-            </w:r>
-            <w:r>
-              <w:rPr>
-                <w:noProof/>
-                <w:webHidden/>
-              </w:rPr>
-            </w:r>
-            <w:r>
-              <w:rPr>
-                <w:noProof/>
-                <w:webHidden/>
-              </w:rPr>
-              <w:fldChar w:fldCharType="separate"/>
-            </w:r>
-            <w:r>
-              <w:rPr>
-                <w:noProof/>
-                <w:webHidden/>
-              </w:rPr>
-              <w:t>7</w:t>
-            </w:r>
-            <w:r>
-              <w:rPr>
-                <w:noProof/>
-                <w:webHidden/>
-              </w:rPr>
-              <w:fldChar w:fldCharType="end"/>
-            </w:r>
-          </w:hyperlink>
-        </w:p>
-        <w:p>
-          <w:pPr>
-            <w:pStyle w:val="TOC2"/>
-            <w:tabs>
-              <w:tab w:val="right" w:leader="dot" w:pos="9350"/>
-            </w:tabs>
-            <w:rPr>
-              <w:rFonts w:asciiTheme="minorHAnsi" w:eastAsiaTheme="minorEastAsia" w:hAnsiTheme="minorHAnsi" w:cstheme="minorBidi"/>
-              <w:noProof/>
-              <w:sz w:val="22"/>
-              <w:szCs w:val="22"/>
-            </w:rPr>
-          </w:pPr>
-          <w:hyperlink w:anchor="_Toc31872417" w:history="1">
-            <w:r>
-              <w:rPr>
-                <w:rStyle w:val="Hyperlink"/>
-                <w:rFonts w:cstheme="majorHAnsi"/>
-                <w:noProof/>
-              </w:rPr>
-              <w:t>3.3 Monitoring Speed</w:t>
-            </w:r>
-            <w:r>
-              <w:rPr>
-                <w:noProof/>
-                <w:webHidden/>
-              </w:rPr>
-              <w:tab/>
-            </w:r>
-            <w:r>
-              <w:rPr>
-                <w:noProof/>
-                <w:webHidden/>
-              </w:rPr>
-              <w:fldChar w:fldCharType="begin"/>
-            </w:r>
-            <w:r>
-              <w:rPr>
-                <w:noProof/>
-                <w:webHidden/>
-              </w:rPr>
-              <w:instrText xml:space="preserve"> PAGEREF _Toc31872417 \h </w:instrText>
-            </w:r>
-            <w:r>
-              <w:rPr>
-                <w:noProof/>
-                <w:webHidden/>
-              </w:rPr>
-            </w:r>
-            <w:r>
-              <w:rPr>
-                <w:noProof/>
-                <w:webHidden/>
-              </w:rPr>
-              <w:fldChar w:fldCharType="separate"/>
-            </w:r>
-            <w:r>
-              <w:rPr>
-                <w:noProof/>
-                <w:webHidden/>
-              </w:rPr>
-              <w:t>7</w:t>
-            </w:r>
-            <w:r>
-              <w:rPr>
-                <w:noProof/>
-                <w:webHidden/>
-              </w:rPr>
-              <w:fldChar w:fldCharType="end"/>
-            </w:r>
-          </w:hyperlink>
-        </w:p>
-        <w:p>
-          <w:pPr>
-            <w:pStyle w:val="TOC1"/>
-            <w:tabs>
-              <w:tab w:val="right" w:leader="dot" w:pos="9350"/>
-            </w:tabs>
-            <w:rPr>
-              <w:rFonts w:asciiTheme="minorHAnsi" w:eastAsiaTheme="minorEastAsia" w:hAnsiTheme="minorHAnsi" w:cstheme="minorBidi"/>
-              <w:noProof/>
-              <w:sz w:val="22"/>
-              <w:szCs w:val="22"/>
-            </w:rPr>
-          </w:pPr>
-          <w:hyperlink w:anchor="_Toc31872418" w:history="1">
-            <w:r>
-              <w:rPr>
-                <w:rStyle w:val="Hyperlink"/>
-                <w:rFonts w:cstheme="majorHAnsi"/>
-                <w:noProof/>
-              </w:rPr>
-              <w:t>4 Reference table:</w:t>
-            </w:r>
-            <w:r>
-              <w:rPr>
-                <w:noProof/>
-                <w:webHidden/>
-              </w:rPr>
-              <w:tab/>
-            </w:r>
-            <w:r>
-              <w:rPr>
-                <w:noProof/>
-                <w:webHidden/>
-              </w:rPr>
-              <w:fldChar w:fldCharType="begin"/>
-            </w:r>
-            <w:r>
-              <w:rPr>
-                <w:noProof/>
-                <w:webHidden/>
-              </w:rPr>
-              <w:instrText xml:space="preserve"> PAGEREF _Toc31872418 \h </w:instrText>
+              <w:instrText xml:space="preserve"> PAGEREF _Toc31992637 \h </w:instrText>
             </w:r>
             <w:r>
               <w:rPr>
@@ -3187,7 +3235,7 @@
       <w:bookmarkStart w:id="2" w:name="_Toc32222654"/>
       <w:bookmarkStart w:id="3" w:name="_Toc466012295"/>
       <w:bookmarkStart w:id="4" w:name="_Toc434992860"/>
-      <w:bookmarkStart w:id="5" w:name="_Toc31872407"/>
+      <w:bookmarkStart w:id="5" w:name="_Toc31992627"/>
       <w:r>
         <w:rPr>
           <w:rFonts w:cstheme="majorHAnsi"/>
@@ -3196,6 +3244,7 @@
           <w:color w:val="auto"/>
           <w:szCs w:val="48"/>
         </w:rPr>
+        <w:lastRenderedPageBreak/>
         <w:t xml:space="preserve">1 </w:t>
       </w:r>
       <w:r>
@@ -3268,9 +3317,9 @@
         </w:rPr>
       </w:pPr>
       <w:bookmarkStart w:id="6" w:name="_Toc32222655"/>
-      <w:bookmarkStart w:id="7" w:name="_Toc31872408"/>
-      <w:bookmarkStart w:id="8" w:name="_Toc466012296"/>
-      <w:bookmarkStart w:id="9" w:name="_Toc434992861"/>
+      <w:bookmarkStart w:id="7" w:name="_Toc466012296"/>
+      <w:bookmarkStart w:id="8" w:name="_Toc434992861"/>
+      <w:bookmarkStart w:id="9" w:name="_Toc31992628"/>
       <w:r>
         <w:rPr>
           <w:rFonts w:cstheme="majorHAnsi"/>
@@ -3290,7 +3339,7 @@
         <w:t>Specification Definition</w:t>
       </w:r>
       <w:bookmarkEnd w:id="6"/>
-      <w:bookmarkEnd w:id="7"/>
+      <w:bookmarkEnd w:id="9"/>
     </w:p>
     <w:p>
       <w:pPr>
@@ -3347,7 +3396,7 @@
         </w:rPr>
       </w:pPr>
       <w:bookmarkStart w:id="10" w:name="_Toc32222656"/>
-      <w:bookmarkStart w:id="11" w:name="_Toc31872409"/>
+      <w:bookmarkStart w:id="11" w:name="_Toc31992629"/>
       <w:r>
         <w:rPr>
           <w:rFonts w:cstheme="majorHAnsi"/>
@@ -3366,8 +3415,8 @@
         </w:rPr>
         <w:t>Specification Objectives</w:t>
       </w:r>
+      <w:bookmarkEnd w:id="7"/>
       <w:bookmarkEnd w:id="8"/>
-      <w:bookmarkEnd w:id="9"/>
       <w:bookmarkEnd w:id="10"/>
       <w:bookmarkEnd w:id="11"/>
     </w:p>
@@ -3630,7 +3679,7 @@
           <w:szCs w:val="48"/>
         </w:rPr>
       </w:pPr>
-      <w:bookmarkStart w:id="12" w:name="_Toc31872410"/>
+      <w:bookmarkStart w:id="12" w:name="_Toc31992630"/>
       <w:r>
         <w:rPr>
           <w:rFonts w:cstheme="majorHAnsi"/>
@@ -3661,7 +3710,7 @@
           <w:szCs w:val="40"/>
         </w:rPr>
       </w:pPr>
-      <w:bookmarkStart w:id="13" w:name="_Toc31872411"/>
+      <w:bookmarkStart w:id="13" w:name="_Toc31992631"/>
       <w:r>
         <w:rPr>
           <w:rFonts w:cstheme="majorHAnsi"/>
@@ -3724,7 +3773,7 @@
           <w:szCs w:val="40"/>
         </w:rPr>
       </w:pPr>
-      <w:bookmarkStart w:id="14" w:name="_Toc31872412"/>
+      <w:bookmarkStart w:id="14" w:name="_Toc31992632"/>
       <w:r>
         <w:rPr>
           <w:rFonts w:cstheme="majorHAnsi"/>
@@ -3789,142 +3838,6 @@
         <w:pStyle w:val="Heading2"/>
         <w:rPr>
           <w:rFonts w:cstheme="majorHAnsi"/>
-          <w:sz w:val="32"/>
-          <w:szCs w:val="32"/>
-        </w:rPr>
-      </w:pPr>
-    </w:p>
-    <w:p>
-      <w:pPr>
-        <w:pStyle w:val="Heading2"/>
-        <w:rPr>
-          <w:rFonts w:cstheme="majorHAnsi"/>
-          <w:b w:val="0"/>
-          <w:bCs/>
-          <w:szCs w:val="40"/>
-        </w:rPr>
-      </w:pPr>
-      <w:bookmarkStart w:id="15" w:name="_Toc31872413"/>
-      <w:r>
-        <w:rPr>
-          <w:rFonts w:cstheme="majorHAnsi"/>
-          <w:bCs/>
-          <w:szCs w:val="40"/>
-        </w:rPr>
-        <w:t>2.3 Hardware</w:t>
-      </w:r>
-      <w:bookmarkEnd w:id="15"/>
-    </w:p>
-    <w:p>
-      <w:pPr>
-        <w:rPr>
-          <w:rFonts w:asciiTheme="majorHAnsi" w:hAnsiTheme="majorHAnsi" w:cstheme="majorHAnsi"/>
-          <w:sz w:val="32"/>
-          <w:szCs w:val="32"/>
-        </w:rPr>
-      </w:pPr>
-      <w:r>
-        <w:rPr>
-          <w:rFonts w:asciiTheme="majorHAnsi" w:hAnsiTheme="majorHAnsi" w:cstheme="majorHAnsi"/>
-          <w:sz w:val="32"/>
-          <w:szCs w:val="32"/>
-        </w:rPr>
-        <w:t>The System hardware shall be:</w:t>
-      </w:r>
-    </w:p>
-    <w:p>
-      <w:pPr>
-        <w:pStyle w:val="ListParagraph"/>
-        <w:numPr>
-          <w:ilvl w:val="0"/>
-          <w:numId w:val="5"/>
-        </w:numPr>
-        <w:rPr>
-          <w:rFonts w:asciiTheme="majorHAnsi" w:hAnsiTheme="majorHAnsi" w:cstheme="majorHAnsi"/>
-          <w:sz w:val="32"/>
-          <w:szCs w:val="32"/>
-        </w:rPr>
-      </w:pPr>
-      <w:r>
-        <w:rPr>
-          <w:rFonts w:asciiTheme="majorHAnsi" w:hAnsiTheme="majorHAnsi" w:cstheme="majorHAnsi"/>
-          <w:sz w:val="32"/>
-          <w:szCs w:val="32"/>
-        </w:rPr>
-        <w:t>The external appliance body</w:t>
-      </w:r>
-    </w:p>
-    <w:p>
-      <w:pPr>
-        <w:pStyle w:val="ListParagraph"/>
-        <w:numPr>
-          <w:ilvl w:val="0"/>
-          <w:numId w:val="5"/>
-        </w:numPr>
-        <w:rPr>
-          <w:rFonts w:asciiTheme="majorHAnsi" w:hAnsiTheme="majorHAnsi" w:cstheme="majorHAnsi"/>
-          <w:sz w:val="32"/>
-          <w:szCs w:val="32"/>
-        </w:rPr>
-      </w:pPr>
-      <w:r>
-        <w:rPr>
-          <w:rFonts w:asciiTheme="majorHAnsi" w:hAnsiTheme="majorHAnsi" w:cstheme="majorHAnsi"/>
-          <w:sz w:val="32"/>
-          <w:szCs w:val="32"/>
-        </w:rPr>
-        <w:t>Microcontroller</w:t>
-      </w:r>
-    </w:p>
-    <w:p>
-      <w:pPr>
-        <w:pStyle w:val="ListParagraph"/>
-        <w:numPr>
-          <w:ilvl w:val="0"/>
-          <w:numId w:val="5"/>
-        </w:numPr>
-        <w:rPr>
-          <w:rFonts w:asciiTheme="majorHAnsi" w:hAnsiTheme="majorHAnsi" w:cstheme="majorHAnsi"/>
-          <w:sz w:val="32"/>
-          <w:szCs w:val="32"/>
-        </w:rPr>
-      </w:pPr>
-      <w:r>
-        <w:rPr>
-          <w:rFonts w:asciiTheme="majorHAnsi" w:hAnsiTheme="majorHAnsi" w:cstheme="majorHAnsi"/>
-          <w:sz w:val="32"/>
-          <w:szCs w:val="32"/>
-        </w:rPr>
-        <w:t xml:space="preserve">DC motor </w:t>
-      </w:r>
-    </w:p>
-    <w:p>
-      <w:pPr>
-        <w:pStyle w:val="ListParagraph"/>
-        <w:numPr>
-          <w:ilvl w:val="0"/>
-          <w:numId w:val="5"/>
-        </w:numPr>
-        <w:rPr>
-          <w:rFonts w:asciiTheme="majorHAnsi" w:hAnsiTheme="majorHAnsi" w:cstheme="majorHAnsi"/>
-          <w:sz w:val="32"/>
-          <w:szCs w:val="32"/>
-        </w:rPr>
-      </w:pPr>
-      <w:r>
-        <w:rPr>
-          <w:rFonts w:asciiTheme="majorHAnsi" w:hAnsiTheme="majorHAnsi" w:cstheme="majorHAnsi"/>
-          <w:sz w:val="32"/>
-          <w:szCs w:val="32"/>
-        </w:rPr>
-        <w:t>One push button</w:t>
-      </w:r>
-    </w:p>
-    <w:p>
-      <w:pPr>
-        <w:pStyle w:val="ListParagraph"/>
-        <w:rPr>
-          <w:rFonts w:asciiTheme="majorHAnsi" w:hAnsiTheme="majorHAnsi" w:cstheme="majorHAnsi"/>
           <w:sz w:val="32"/>
           <w:szCs w:val="32"/>
         </w:rPr>
@@ -4039,7 +3952,7 @@
           <w:szCs w:val="48"/>
         </w:rPr>
       </w:pPr>
-      <w:bookmarkStart w:id="16" w:name="_Toc31872414"/>
+      <w:bookmarkStart w:id="15" w:name="_Toc31992633"/>
       <w:r>
         <w:rPr>
           <w:rFonts w:cstheme="majorHAnsi"/>
@@ -4058,7 +3971,7 @@
         </w:rPr>
         <w:t>Requirements:</w:t>
       </w:r>
-      <w:bookmarkEnd w:id="16"/>
+      <w:bookmarkEnd w:id="15"/>
     </w:p>
     <w:tbl>
       <w:tblPr>
@@ -4167,7 +4080,7 @@
                 <w:rFonts w:cstheme="majorHAnsi"/>
               </w:rPr>
             </w:pPr>
-            <w:bookmarkStart w:id="17" w:name="_Toc31872415"/>
+            <w:bookmarkStart w:id="16" w:name="_Toc31992634"/>
             <w:r>
               <w:rPr>
                 <w:rFonts w:cstheme="majorHAnsi"/>
@@ -4186,7 +4099,7 @@
               </w:rPr>
               <w:t>Speed Levels</w:t>
             </w:r>
-            <w:bookmarkEnd w:id="17"/>
+            <w:bookmarkEnd w:id="16"/>
           </w:p>
         </w:tc>
         <w:tc>
@@ -4274,7 +4187,7 @@
                 <w:rFonts w:cstheme="majorHAnsi"/>
               </w:rPr>
             </w:pPr>
-            <w:bookmarkStart w:id="18" w:name="_Toc31872416"/>
+            <w:bookmarkStart w:id="17" w:name="_Toc31992635"/>
             <w:r>
               <w:rPr>
                 <w:rFonts w:cstheme="majorHAnsi"/>
@@ -4293,7 +4206,7 @@
               </w:rPr>
               <w:t>s</w:t>
             </w:r>
-            <w:bookmarkEnd w:id="18"/>
+            <w:bookmarkEnd w:id="17"/>
           </w:p>
         </w:tc>
         <w:tc>
@@ -4399,7 +4312,7 @@
                 <w:sz w:val="32"/>
                 <w:szCs w:val="32"/>
               </w:rPr>
-              <w:t xml:space="preserve"> #imp HW</w:t>
+              <w:t xml:space="preserve"> </w:t>
             </w:r>
           </w:p>
         </w:tc>
@@ -4418,7 +4331,7 @@
                 <w:rFonts w:cstheme="majorHAnsi"/>
               </w:rPr>
             </w:pPr>
-            <w:bookmarkStart w:id="19" w:name="_Toc31872417"/>
+            <w:bookmarkStart w:id="18" w:name="_Toc31992636"/>
             <w:r>
               <w:rPr>
                 <w:rFonts w:cstheme="majorHAnsi"/>
@@ -4443,7 +4356,7 @@
               </w:rPr>
               <w:t>Monitoring Speed</w:t>
             </w:r>
-            <w:bookmarkEnd w:id="19"/>
+            <w:bookmarkEnd w:id="18"/>
             <w:r>
               <w:rPr>
                 <w:rFonts w:cstheme="majorHAnsi"/>
@@ -4722,7 +4635,7 @@
           <w:rFonts w:cstheme="majorHAnsi"/>
         </w:rPr>
       </w:pPr>
-      <w:bookmarkStart w:id="20" w:name="_Toc31872418"/>
+      <w:bookmarkStart w:id="19" w:name="_Toc31992637"/>
       <w:r>
         <w:rPr>
           <w:rFonts w:cstheme="majorHAnsi"/>
@@ -4730,7 +4643,7 @@
         <w:lastRenderedPageBreak/>
         <w:t>4 Reference table:</w:t>
       </w:r>
-      <w:bookmarkEnd w:id="20"/>
+      <w:bookmarkEnd w:id="19"/>
     </w:p>
     <w:tbl>
       <w:tblPr>
@@ -5074,7 +4987,7 @@
 </file>
 
 <file path=word/endnotes.xml><?xml version="1.0" encoding="utf-8"?>
-<w:endnotes xmlns:wpc="http://schemas.microsoft.com/office/word/2010/wordprocessingCanvas" xmlns:cx="http://schemas.microsoft.com/office/drawing/2014/chartex" xmlns:cx1="http://schemas.microsoft.com/office/drawing/2015/9/8/chartex" xmlns:cx2="http://schemas.microsoft.com/office/drawing/2015/10/21/chartex" xmlns:cx3="http://schemas.microsoft.com/office/drawing/2016/5/9/chartex" xmlns:cx4="http://schemas.microsoft.com/office/drawing/2016/5/10/chartex" xmlns:cx5="http://schemas.microsoft.com/office/drawing/2016/5/11/chartex" xmlns:cx6="http://schemas.microsoft.com/office/drawing/2016/5/12/chartex" xmlns:cx7="http://schemas.microsoft.com/office/drawing/2016/5/13/chartex" xmlns:cx8="http://schemas.microsoft.com/office/drawing/2016/5/14/chartex" xmlns:mc="http://schemas.openxmlformats.org/markup-compatibility/2006" xmlns:aink="http://schemas.microsoft.com/office/drawing/2016/ink" xmlns:am3d="http://schemas.microsoft.com/office/drawing/2017/model3d" xmlns:o="urn:schemas-microsoft-com:office:office" xmlns:r="http://schemas.openxmlformats.org/officeDocument/2006/relationships" xmlns:m="http://schemas.openxmlformats.org/officeDocument/2006/math" xmlns:v="urn:schemas-microsoft-com:vml" xmlns:wp14="http://schemas.microsoft.com/office/word/2010/wordprocessingDrawing" xmlns:wp="http://schemas.openxmlformats.org/drawingml/2006/wordprocessingDrawing" xmlns:w10="urn:schemas-microsoft-com:office:word" xmlns:w="http://schemas.openxmlformats.org/wordprocessingml/2006/main" xmlns:w14="http://schemas.microsoft.com/office/word/2010/wordml" xmlns:w15="http://schemas.microsoft.com/office/word/2012/wordml" xmlns:w16cid="http://schemas.microsoft.com/office/word/2016/wordml/cid" xmlns:w16se="http://schemas.microsoft.com/office/word/2015/wordml/symex" xmlns:wpg="http://schemas.microsoft.com/office/word/2010/wordprocessingGroup" xmlns:wpi="http://schemas.microsoft.com/office/word/2010/wordprocessingInk" xmlns:wne="http://schemas.microsoft.com/office/word/2006/wordml" xmlns:wps="http://schemas.microsoft.com/office/word/2010/wordprocessingShape" mc:Ignorable="w14 w15 w16se w16cid wp14">
+<w:endnotes xmlns:wpc="http://schemas.microsoft.com/office/word/2010/wordprocessingCanvas" xmlns:cx="http://schemas.microsoft.com/office/drawing/2014/chartex" xmlns:cx1="http://schemas.microsoft.com/office/drawing/2015/9/8/chartex" xmlns:mc="http://schemas.openxmlformats.org/markup-compatibility/2006" xmlns:o="urn:schemas-microsoft-com:office:office" xmlns:r="http://schemas.openxmlformats.org/officeDocument/2006/relationships" xmlns:m="http://schemas.openxmlformats.org/officeDocument/2006/math" xmlns:v="urn:schemas-microsoft-com:vml" xmlns:wp14="http://schemas.microsoft.com/office/word/2010/wordprocessingDrawing" xmlns:wp="http://schemas.openxmlformats.org/drawingml/2006/wordprocessingDrawing" xmlns:w10="urn:schemas-microsoft-com:office:word" xmlns:w="http://schemas.openxmlformats.org/wordprocessingml/2006/main" xmlns:w14="http://schemas.microsoft.com/office/word/2010/wordml" xmlns:w15="http://schemas.microsoft.com/office/word/2012/wordml" xmlns:w16se="http://schemas.microsoft.com/office/word/2015/wordml/symex" xmlns:wpg="http://schemas.microsoft.com/office/word/2010/wordprocessingGroup" xmlns:wpi="http://schemas.microsoft.com/office/word/2010/wordprocessingInk" xmlns:wne="http://schemas.microsoft.com/office/word/2006/wordml" xmlns:wps="http://schemas.microsoft.com/office/word/2010/wordprocessingShape" mc:Ignorable="w14 w15 w16se wp14">
   <w:endnote w:type="separator" w:id="-1">
     <w:p>
       <w:pPr>
@@ -5099,7 +5012,7 @@
 </file>
 
 <file path=word/footnotes.xml><?xml version="1.0" encoding="utf-8"?>
-<w:footnotes xmlns:wpc="http://schemas.microsoft.com/office/word/2010/wordprocessingCanvas" xmlns:cx="http://schemas.microsoft.com/office/drawing/2014/chartex" xmlns:cx1="http://schemas.microsoft.com/office/drawing/2015/9/8/chartex" xmlns:cx2="http://schemas.microsoft.com/office/drawing/2015/10/21/chartex" xmlns:cx3="http://schemas.microsoft.com/office/drawing/2016/5/9/chartex" xmlns:cx4="http://schemas.microsoft.com/office/drawing/2016/5/10/chartex" xmlns:cx5="http://schemas.microsoft.com/office/drawing/2016/5/11/chartex" xmlns:cx6="http://schemas.microsoft.com/office/drawing/2016/5/12/chartex" xmlns:cx7="http://schemas.microsoft.com/office/drawing/2016/5/13/chartex" xmlns:cx8="http://schemas.microsoft.com/office/drawing/2016/5/14/chartex" xmlns:mc="http://schemas.openxmlformats.org/markup-compatibility/2006" xmlns:aink="http://schemas.microsoft.com/office/drawing/2016/ink" xmlns:am3d="http://schemas.microsoft.com/office/drawing/2017/model3d" xmlns:o="urn:schemas-microsoft-com:office:office" xmlns:r="http://schemas.openxmlformats.org/officeDocument/2006/relationships" xmlns:m="http://schemas.openxmlformats.org/officeDocument/2006/math" xmlns:v="urn:schemas-microsoft-com:vml" xmlns:wp14="http://schemas.microsoft.com/office/word/2010/wordprocessingDrawing" xmlns:wp="http://schemas.openxmlformats.org/drawingml/2006/wordprocessingDrawing" xmlns:w10="urn:schemas-microsoft-com:office:word" xmlns:w="http://schemas.openxmlformats.org/wordprocessingml/2006/main" xmlns:w14="http://schemas.microsoft.com/office/word/2010/wordml" xmlns:w15="http://schemas.microsoft.com/office/word/2012/wordml" xmlns:w16cid="http://schemas.microsoft.com/office/word/2016/wordml/cid" xmlns:w16se="http://schemas.microsoft.com/office/word/2015/wordml/symex" xmlns:wpg="http://schemas.microsoft.com/office/word/2010/wordprocessingGroup" xmlns:wpi="http://schemas.microsoft.com/office/word/2010/wordprocessingInk" xmlns:wne="http://schemas.microsoft.com/office/word/2006/wordml" xmlns:wps="http://schemas.microsoft.com/office/word/2010/wordprocessingShape" mc:Ignorable="w14 w15 w16se w16cid wp14">
+<w:footnotes xmlns:wpc="http://schemas.microsoft.com/office/word/2010/wordprocessingCanvas" xmlns:cx="http://schemas.microsoft.com/office/drawing/2014/chartex" xmlns:cx1="http://schemas.microsoft.com/office/drawing/2015/9/8/chartex" xmlns:mc="http://schemas.openxmlformats.org/markup-compatibility/2006" xmlns:o="urn:schemas-microsoft-com:office:office" xmlns:r="http://schemas.openxmlformats.org/officeDocument/2006/relationships" xmlns:m="http://schemas.openxmlformats.org/officeDocument/2006/math" xmlns:v="urn:schemas-microsoft-com:vml" xmlns:wp14="http://schemas.microsoft.com/office/word/2010/wordprocessingDrawing" xmlns:wp="http://schemas.openxmlformats.org/drawingml/2006/wordprocessingDrawing" xmlns:w10="urn:schemas-microsoft-com:office:word" xmlns:w="http://schemas.openxmlformats.org/wordprocessingml/2006/main" xmlns:w14="http://schemas.microsoft.com/office/word/2010/wordml" xmlns:w15="http://schemas.microsoft.com/office/word/2012/wordml" xmlns:w16se="http://schemas.microsoft.com/office/word/2015/wordml/symex" xmlns:wpg="http://schemas.microsoft.com/office/word/2010/wordprocessingGroup" xmlns:wpi="http://schemas.microsoft.com/office/word/2010/wordprocessingInk" xmlns:wne="http://schemas.microsoft.com/office/word/2006/wordml" xmlns:wps="http://schemas.microsoft.com/office/word/2010/wordprocessingShape" mc:Ignorable="w14 w15 w16se wp14">
   <w:footnote w:type="separator" w:id="-1">
     <w:p>
       <w:pPr>
@@ -5124,7 +5037,7 @@
 </file>
 
 <file path=word/header1.xml><?xml version="1.0" encoding="utf-8"?>
-<w:hdr xmlns:wpc="http://schemas.microsoft.com/office/word/2010/wordprocessingCanvas" xmlns:cx="http://schemas.microsoft.com/office/drawing/2014/chartex" xmlns:cx1="http://schemas.microsoft.com/office/drawing/2015/9/8/chartex" xmlns:cx2="http://schemas.microsoft.com/office/drawing/2015/10/21/chartex" xmlns:cx3="http://schemas.microsoft.com/office/drawing/2016/5/9/chartex" xmlns:cx4="http://schemas.microsoft.com/office/drawing/2016/5/10/chartex" xmlns:cx5="http://schemas.microsoft.com/office/drawing/2016/5/11/chartex" xmlns:cx6="http://schemas.microsoft.com/office/drawing/2016/5/12/chartex" xmlns:cx7="http://schemas.microsoft.com/office/drawing/2016/5/13/chartex" xmlns:cx8="http://schemas.microsoft.com/office/drawing/2016/5/14/chartex" xmlns:mc="http://schemas.openxmlformats.org/markup-compatibility/2006" xmlns:aink="http://schemas.microsoft.com/office/drawing/2016/ink" xmlns:am3d="http://schemas.microsoft.com/office/drawing/2017/model3d" xmlns:o="urn:schemas-microsoft-com:office:office" xmlns:r="http://schemas.openxmlformats.org/officeDocument/2006/relationships" xmlns:m="http://schemas.openxmlformats.org/officeDocument/2006/math" xmlns:v="urn:schemas-microsoft-com:vml" xmlns:wp14="http://schemas.microsoft.com/office/word/2010/wordprocessingDrawing" xmlns:wp="http://schemas.openxmlformats.org/drawingml/2006/wordprocessingDrawing" xmlns:w10="urn:schemas-microsoft-com:office:word" xmlns:w="http://schemas.openxmlformats.org/wordprocessingml/2006/main" xmlns:w14="http://schemas.microsoft.com/office/word/2010/wordml" xmlns:w15="http://schemas.microsoft.com/office/word/2012/wordml" xmlns:w16cid="http://schemas.microsoft.com/office/word/2016/wordml/cid" xmlns:w16se="http://schemas.microsoft.com/office/word/2015/wordml/symex" xmlns:wpg="http://schemas.microsoft.com/office/word/2010/wordprocessingGroup" xmlns:wpi="http://schemas.microsoft.com/office/word/2010/wordprocessingInk" xmlns:wne="http://schemas.microsoft.com/office/word/2006/wordml" xmlns:wps="http://schemas.microsoft.com/office/word/2010/wordprocessingShape" mc:Ignorable="w14 w15 w16se w16cid wp14">
+<w:hdr xmlns:wpc="http://schemas.microsoft.com/office/word/2010/wordprocessingCanvas" xmlns:cx="http://schemas.microsoft.com/office/drawing/2014/chartex" xmlns:cx1="http://schemas.microsoft.com/office/drawing/2015/9/8/chartex" xmlns:mc="http://schemas.openxmlformats.org/markup-compatibility/2006" xmlns:o="urn:schemas-microsoft-com:office:office" xmlns:r="http://schemas.openxmlformats.org/officeDocument/2006/relationships" xmlns:m="http://schemas.openxmlformats.org/officeDocument/2006/math" xmlns:v="urn:schemas-microsoft-com:vml" xmlns:wp14="http://schemas.microsoft.com/office/word/2010/wordprocessingDrawing" xmlns:wp="http://schemas.openxmlformats.org/drawingml/2006/wordprocessingDrawing" xmlns:w10="urn:schemas-microsoft-com:office:word" xmlns:w="http://schemas.openxmlformats.org/wordprocessingml/2006/main" xmlns:w14="http://schemas.microsoft.com/office/word/2010/wordml" xmlns:w15="http://schemas.microsoft.com/office/word/2012/wordml" xmlns:w16se="http://schemas.microsoft.com/office/word/2015/wordml/symex" xmlns:wpg="http://schemas.microsoft.com/office/word/2010/wordprocessingGroup" xmlns:wpi="http://schemas.microsoft.com/office/word/2010/wordprocessingInk" xmlns:wne="http://schemas.microsoft.com/office/word/2006/wordml" xmlns:wps="http://schemas.microsoft.com/office/word/2010/wordprocessingShape" mc:Ignorable="w14 w15 w16se wp14">
   <w:p>
     <w:pPr>
       <w:pStyle w:val="Header"/>
@@ -5256,7 +5169,7 @@
             <w:rPr>
               <w:color w:val="767171" w:themeColor="background2" w:themeShade="80"/>
             </w:rPr>
-            <w:t>8</w:t>
+            <w:t>9</w:t>
           </w:r>
         </w:p>
       </w:tc>
@@ -5333,7 +5246,7 @@
             <w:rPr>
               <w:color w:val="767171" w:themeColor="background2" w:themeShade="80"/>
             </w:rPr>
-            <w:t>6</w:t>
+            <w:t>7</w:t>
           </w:r>
           <w:r>
             <w:rPr>
@@ -5359,7 +5272,7 @@
 </file>
 
 <file path=word/numbering.xml><?xml version="1.0" encoding="utf-8"?>
-<w:numbering xmlns:wpc="http://schemas.microsoft.com/office/word/2010/wordprocessingCanvas" xmlns:cx="http://schemas.microsoft.com/office/drawing/2014/chartex" xmlns:cx1="http://schemas.microsoft.com/office/drawing/2015/9/8/chartex" xmlns:cx2="http://schemas.microsoft.com/office/drawing/2015/10/21/chartex" xmlns:cx3="http://schemas.microsoft.com/office/drawing/2016/5/9/chartex" xmlns:cx4="http://schemas.microsoft.com/office/drawing/2016/5/10/chartex" xmlns:cx5="http://schemas.microsoft.com/office/drawing/2016/5/11/chartex" xmlns:cx6="http://schemas.microsoft.com/office/drawing/2016/5/12/chartex" xmlns:cx7="http://schemas.microsoft.com/office/drawing/2016/5/13/chartex" xmlns:cx8="http://schemas.microsoft.com/office/drawing/2016/5/14/chartex" xmlns:mc="http://schemas.openxmlformats.org/markup-compatibility/2006" xmlns:aink="http://schemas.microsoft.com/office/drawing/2016/ink" xmlns:am3d="http://schemas.microsoft.com/office/drawing/2017/model3d" xmlns:o="urn:schemas-microsoft-com:office:office" xmlns:r="http://schemas.openxmlformats.org/officeDocument/2006/relationships" xmlns:m="http://schemas.openxmlformats.org/officeDocument/2006/math" xmlns:v="urn:schemas-microsoft-com:vml" xmlns:wp14="http://schemas.microsoft.com/office/word/2010/wordprocessingDrawing" xmlns:wp="http://schemas.openxmlformats.org/drawingml/2006/wordprocessingDrawing" xmlns:w10="urn:schemas-microsoft-com:office:word" xmlns:w="http://schemas.openxmlformats.org/wordprocessingml/2006/main" xmlns:w14="http://schemas.microsoft.com/office/word/2010/wordml" xmlns:w15="http://schemas.microsoft.com/office/word/2012/wordml" xmlns:w16cid="http://schemas.microsoft.com/office/word/2016/wordml/cid" xmlns:w16se="http://schemas.microsoft.com/office/word/2015/wordml/symex" xmlns:wpg="http://schemas.microsoft.com/office/word/2010/wordprocessingGroup" xmlns:wpi="http://schemas.microsoft.com/office/word/2010/wordprocessingInk" xmlns:wne="http://schemas.microsoft.com/office/word/2006/wordml" xmlns:wps="http://schemas.microsoft.com/office/word/2010/wordprocessingShape" mc:Ignorable="w14 w15 w16se w16cid wp14">
+<w:numbering xmlns:wpc="http://schemas.microsoft.com/office/word/2010/wordprocessingCanvas" xmlns:cx="http://schemas.microsoft.com/office/drawing/2014/chartex" xmlns:cx1="http://schemas.microsoft.com/office/drawing/2015/9/8/chartex" xmlns:mc="http://schemas.openxmlformats.org/markup-compatibility/2006" xmlns:o="urn:schemas-microsoft-com:office:office" xmlns:r="http://schemas.openxmlformats.org/officeDocument/2006/relationships" xmlns:m="http://schemas.openxmlformats.org/officeDocument/2006/math" xmlns:v="urn:schemas-microsoft-com:vml" xmlns:wp14="http://schemas.microsoft.com/office/word/2010/wordprocessingDrawing" xmlns:wp="http://schemas.openxmlformats.org/drawingml/2006/wordprocessingDrawing" xmlns:w10="urn:schemas-microsoft-com:office:word" xmlns:w="http://schemas.openxmlformats.org/wordprocessingml/2006/main" xmlns:w14="http://schemas.microsoft.com/office/word/2010/wordml" xmlns:w15="http://schemas.microsoft.com/office/word/2012/wordml" xmlns:w16se="http://schemas.microsoft.com/office/word/2015/wordml/symex" xmlns:wpg="http://schemas.microsoft.com/office/word/2010/wordprocessingGroup" xmlns:wpi="http://schemas.microsoft.com/office/word/2010/wordprocessingInk" xmlns:wne="http://schemas.microsoft.com/office/word/2006/wordml" xmlns:wps="http://schemas.microsoft.com/office/word/2010/wordprocessingShape" mc:Ignorable="w14 w15 w16se wp14">
   <w:abstractNum w:abstractNumId="0" w15:restartNumberingAfterBreak="0">
     <w:nsid w:val="0983087E"/>
     <w:multiLevelType w:val="singleLevel"/>
@@ -5814,7 +5727,7 @@
 </file>
 
 <file path=word/styles.xml><?xml version="1.0" encoding="utf-8"?>
-<w:styles xmlns:mc="http://schemas.openxmlformats.org/markup-compatibility/2006" xmlns:r="http://schemas.openxmlformats.org/officeDocument/2006/relationships" xmlns:w="http://schemas.openxmlformats.org/wordprocessingml/2006/main" xmlns:w14="http://schemas.microsoft.com/office/word/2010/wordml" xmlns:w15="http://schemas.microsoft.com/office/word/2012/wordml" xmlns:w16cid="http://schemas.microsoft.com/office/word/2016/wordml/cid" xmlns:w16se="http://schemas.microsoft.com/office/word/2015/wordml/symex" mc:Ignorable="w14 w15 w16se w16cid">
+<w:styles xmlns:mc="http://schemas.openxmlformats.org/markup-compatibility/2006" xmlns:r="http://schemas.openxmlformats.org/officeDocument/2006/relationships" xmlns:w="http://schemas.openxmlformats.org/wordprocessingml/2006/main" xmlns:w14="http://schemas.microsoft.com/office/word/2010/wordml" xmlns:w15="http://schemas.microsoft.com/office/word/2012/wordml" xmlns:w16se="http://schemas.microsoft.com/office/word/2015/wordml/symex" mc:Ignorable="w14 w15 w16se">
   <w:docDefaults>
     <w:rPrDefault>
       <w:rPr>
@@ -5830,7 +5743,7 @@
       </w:pPr>
     </w:pPrDefault>
   </w:docDefaults>
-  <w:latentStyles w:defLockedState="0" w:defUIPriority="99" w:defSemiHidden="0" w:defUnhideWhenUsed="0" w:defQFormat="0" w:count="375">
+  <w:latentStyles w:defLockedState="0" w:defUIPriority="99" w:defSemiHidden="0" w:defUnhideWhenUsed="0" w:defQFormat="0" w:count="371">
     <w:lsdException w:name="Normal" w:uiPriority="0" w:qFormat="1"/>
     <w:lsdException w:name="heading 1" w:uiPriority="9" w:qFormat="1"/>
     <w:lsdException w:name="heading 2" w:semiHidden="1" w:uiPriority="9" w:unhideWhenUsed="1" w:qFormat="1"/>
@@ -5936,6 +5849,7 @@
     <w:lsdException w:name="HTML Sample" w:semiHidden="1" w:unhideWhenUsed="1"/>
     <w:lsdException w:name="HTML Typewriter" w:semiHidden="1" w:unhideWhenUsed="1"/>
     <w:lsdException w:name="HTML Variable" w:semiHidden="1" w:unhideWhenUsed="1"/>
+    <w:lsdException w:name="Normal Table" w:semiHidden="1" w:unhideWhenUsed="1"/>
     <w:lsdException w:name="annotation subject" w:semiHidden="1" w:unhideWhenUsed="1"/>
     <w:lsdException w:name="No List" w:semiHidden="1" w:unhideWhenUsed="1"/>
     <w:lsdException w:name="Outline List 1" w:semiHidden="1" w:unhideWhenUsed="1"/>
@@ -5979,8 +5893,10 @@
     <w:lsdException w:name="Table Elegant" w:semiHidden="1" w:unhideWhenUsed="1"/>
     <w:lsdException w:name="Table Professional" w:semiHidden="1" w:unhideWhenUsed="1"/>
     <w:lsdException w:name="Table Subtle 1" w:semiHidden="1" w:unhideWhenUsed="1"/>
+    <w:lsdException w:name="Table Subtle 2" w:semiHidden="1" w:unhideWhenUsed="1"/>
     <w:lsdException w:name="Table Web 1" w:semiHidden="1" w:unhideWhenUsed="1"/>
     <w:lsdException w:name="Table Web 2" w:semiHidden="1" w:unhideWhenUsed="1"/>
+    <w:lsdException w:name="Table Web 3" w:semiHidden="1" w:unhideWhenUsed="1"/>
     <w:lsdException w:name="Balloon Text" w:semiHidden="1" w:unhideWhenUsed="1"/>
     <w:lsdException w:name="Table Grid" w:uiPriority="39"/>
     <w:lsdException w:name="Table Theme" w:semiHidden="1" w:unhideWhenUsed="1"/>
@@ -6199,10 +6115,6 @@
     <w:lsdException w:name="List Table 5 Dark Accent 6" w:uiPriority="50"/>
     <w:lsdException w:name="List Table 6 Colorful Accent 6" w:uiPriority="51"/>
     <w:lsdException w:name="List Table 7 Colorful Accent 6" w:uiPriority="52"/>
-    <w:lsdException w:name="Mention" w:semiHidden="1" w:unhideWhenUsed="1"/>
-    <w:lsdException w:name="Smart Hyperlink" w:semiHidden="1" w:unhideWhenUsed="1"/>
-    <w:lsdException w:name="Hashtag" w:semiHidden="1" w:unhideWhenUsed="1"/>
-    <w:lsdException w:name="Unresolved Mention" w:semiHidden="1" w:unhideWhenUsed="1"/>
   </w:latentStyles>
   <w:style w:type="paragraph" w:default="1" w:styleId="Normal">
     <w:name w:val="Normal"/>
@@ -6829,7 +6741,7 @@
 </file>
 
 <file path=customXml/itemProps1.xml><?xml version="1.0" encoding="utf-8"?>
-<ds:datastoreItem xmlns:ds="http://schemas.openxmlformats.org/officeDocument/2006/customXml" ds:itemID="{F40CA886-5E95-42BA-BC22-A54EE31D6786}">
+<ds:datastoreItem xmlns:ds="http://schemas.openxmlformats.org/officeDocument/2006/customXml" ds:itemID="{35F32BD5-DFB9-4130-8FC6-E149C4E57FE1}">
   <ds:schemaRefs>
     <ds:schemaRef ds:uri="http://schemas.openxmlformats.org/officeDocument/2006/bibliography"/>
   </ds:schemaRefs>

</xml_diff>

<commit_message>
Update the CYRS versioning Signed-off-by: Mohammmedibra96 <mohammedibra96@gmail.com>
</commit_message>
<xml_diff>
--- a/Input documents/CYRS/PO2EBL_ELECTRIC_BLENDER_CYRS.docx
+++ b/Input documents/CYRS/PO2EBL_ELECTRIC_BLENDER_CYRS.docx
@@ -121,24 +121,10 @@
           <w:b/>
           <w:sz w:val="36"/>
         </w:rPr>
-        <w:t>1</w:t>
+        <w:t>2</w:t>
       </w:r>
-      <w:r>
-        <w:rPr>
-          <w:rFonts w:asciiTheme="majorHAnsi" w:hAnsiTheme="majorHAnsi" w:cstheme="majorHAnsi"/>
-          <w:b/>
-          <w:sz w:val="36"/>
-        </w:rPr>
-        <w:t>.</w:t>
-      </w:r>
-      <w:r>
-        <w:rPr>
-          <w:rFonts w:asciiTheme="majorHAnsi" w:hAnsiTheme="majorHAnsi" w:cstheme="majorHAnsi"/>
-          <w:b/>
-          <w:sz w:val="36"/>
-        </w:rPr>
-        <w:t>8</w:t>
-      </w:r>
+      <w:bookmarkStart w:id="0" w:name="_GoBack"/>
+      <w:bookmarkEnd w:id="0"/>
     </w:p>
     <w:p>
       <w:pPr>
@@ -458,7 +444,7 @@
                 <w:sz w:val="28"/>
                 <w:szCs w:val="28"/>
               </w:rPr>
-              <w:t>6</w:t>
+              <w:t>7</w:t>
             </w:r>
             <w:r>
               <w:rPr>
@@ -492,7 +478,7 @@
                 <w:sz w:val="28"/>
                 <w:szCs w:val="28"/>
               </w:rPr>
-              <w:t>1.8</w:t>
+              <w:t>2</w:t>
             </w:r>
           </w:p>
         </w:tc>
@@ -541,7 +527,36 @@
                 <w:sz w:val="28"/>
                 <w:szCs w:val="28"/>
               </w:rPr>
-              <w:t xml:space="preserve">Ali Samir </w:t>
+              <w:t xml:space="preserve">Mohamed </w:t>
+            </w:r>
+            <w:proofErr w:type="spellStart"/>
+            <w:r>
+              <w:rPr>
+                <w:rFonts w:asciiTheme="majorHAnsi" w:hAnsiTheme="majorHAnsi" w:cstheme="majorHAnsi"/>
+                <w:bCs/>
+                <w:sz w:val="28"/>
+                <w:szCs w:val="28"/>
+              </w:rPr>
+              <w:t>Ibrahem</w:t>
+            </w:r>
+            <w:proofErr w:type="spellEnd"/>
+            <w:r>
+              <w:rPr>
+                <w:rFonts w:asciiTheme="majorHAnsi" w:hAnsiTheme="majorHAnsi" w:cstheme="majorHAnsi"/>
+                <w:bCs/>
+                <w:sz w:val="28"/>
+                <w:szCs w:val="28"/>
+              </w:rPr>
+              <w:t xml:space="preserve"> </w:t>
+            </w:r>
+            <w:r>
+              <w:rPr>
+                <w:rFonts w:asciiTheme="majorHAnsi" w:hAnsiTheme="majorHAnsi" w:cstheme="majorHAnsi"/>
+                <w:bCs/>
+                <w:sz w:val="28"/>
+                <w:szCs w:val="28"/>
+              </w:rPr>
+              <w:t xml:space="preserve"> </w:t>
             </w:r>
           </w:p>
         </w:tc>
@@ -566,12 +581,12 @@
       <w:pPr>
         <w:pStyle w:val="Heading1"/>
       </w:pPr>
-      <w:bookmarkStart w:id="0" w:name="_Toc31992626"/>
+      <w:bookmarkStart w:id="1" w:name="_Toc31992626"/>
       <w:r>
         <w:lastRenderedPageBreak/>
         <w:t>Revision History</w:t>
       </w:r>
-      <w:bookmarkEnd w:id="0"/>
+      <w:bookmarkEnd w:id="1"/>
     </w:p>
     <w:p/>
     <w:p/>
@@ -2025,8 +2040,6 @@
               </w:rPr>
               <w:t xml:space="preserve"> remove Hardware section</w:t>
             </w:r>
-            <w:bookmarkStart w:id="1" w:name="_GoBack"/>
-            <w:bookmarkEnd w:id="1"/>
             <w:r>
               <w:rPr>
                 <w:rFonts w:asciiTheme="majorHAnsi" w:hAnsiTheme="majorHAnsi" w:cstheme="majorHAnsi"/>
@@ -2086,6 +2099,146 @@
                 <w:szCs w:val="28"/>
               </w:rPr>
               <w:t xml:space="preserve">  </w:t>
+            </w:r>
+          </w:p>
+        </w:tc>
+      </w:tr>
+      <w:tr>
+        <w:trPr>
+          <w:trHeight w:val="1411"/>
+        </w:trPr>
+        <w:tc>
+          <w:tcPr>
+            <w:tcW w:w="1581" w:type="dxa"/>
+          </w:tcPr>
+          <w:p>
+            <w:pPr>
+              <w:rPr>
+                <w:rFonts w:asciiTheme="majorHAnsi" w:hAnsiTheme="majorHAnsi" w:cstheme="majorHAnsi"/>
+                <w:sz w:val="28"/>
+                <w:szCs w:val="28"/>
+              </w:rPr>
+            </w:pPr>
+            <w:r>
+              <w:rPr>
+                <w:rFonts w:asciiTheme="majorHAnsi" w:hAnsiTheme="majorHAnsi" w:cstheme="majorHAnsi"/>
+                <w:sz w:val="28"/>
+                <w:szCs w:val="28"/>
+              </w:rPr>
+              <w:t>2/8/2020</w:t>
+            </w:r>
+          </w:p>
+        </w:tc>
+        <w:tc>
+          <w:tcPr>
+            <w:tcW w:w="1122" w:type="dxa"/>
+          </w:tcPr>
+          <w:p>
+            <w:pPr>
+              <w:pStyle w:val="Header"/>
+              <w:spacing w:before="80"/>
+              <w:jc w:val="center"/>
+              <w:rPr>
+                <w:rFonts w:asciiTheme="majorHAnsi" w:hAnsiTheme="majorHAnsi" w:cstheme="majorHAnsi"/>
+                <w:sz w:val="28"/>
+                <w:szCs w:val="28"/>
+              </w:rPr>
+            </w:pPr>
+            <w:r>
+              <w:rPr>
+                <w:rFonts w:asciiTheme="majorHAnsi" w:hAnsiTheme="majorHAnsi" w:cstheme="majorHAnsi"/>
+                <w:sz w:val="28"/>
+                <w:szCs w:val="28"/>
+              </w:rPr>
+              <w:t>2</w:t>
+            </w:r>
+          </w:p>
+        </w:tc>
+        <w:tc>
+          <w:tcPr>
+            <w:tcW w:w="1403" w:type="dxa"/>
+          </w:tcPr>
+          <w:p>
+            <w:pPr>
+              <w:jc w:val="left"/>
+              <w:rPr>
+                <w:rFonts w:asciiTheme="majorHAnsi" w:hAnsiTheme="majorHAnsi" w:cstheme="majorHAnsi"/>
+                <w:sz w:val="28"/>
+                <w:szCs w:val="28"/>
+              </w:rPr>
+            </w:pPr>
+            <w:r>
+              <w:rPr>
+                <w:rFonts w:asciiTheme="majorHAnsi" w:hAnsiTheme="majorHAnsi" w:cstheme="majorHAnsi"/>
+                <w:sz w:val="28"/>
+                <w:szCs w:val="28"/>
+              </w:rPr>
+              <w:t xml:space="preserve">Proposed </w:t>
+            </w:r>
+          </w:p>
+        </w:tc>
+        <w:tc>
+          <w:tcPr>
+            <w:tcW w:w="4864" w:type="dxa"/>
+          </w:tcPr>
+          <w:p>
+            <w:pPr>
+              <w:jc w:val="left"/>
+              <w:rPr>
+                <w:rFonts w:asciiTheme="majorHAnsi" w:hAnsiTheme="majorHAnsi" w:cstheme="majorHAnsi"/>
+                <w:bCs/>
+                <w:sz w:val="28"/>
+                <w:szCs w:val="28"/>
+              </w:rPr>
+            </w:pPr>
+            <w:r>
+              <w:rPr>
+                <w:rFonts w:asciiTheme="majorHAnsi" w:hAnsiTheme="majorHAnsi" w:cstheme="majorHAnsi"/>
+                <w:bCs/>
+                <w:sz w:val="28"/>
+                <w:szCs w:val="28"/>
+              </w:rPr>
+              <w:t>Update the CYRS documents versioning</w:t>
+            </w:r>
+          </w:p>
+        </w:tc>
+        <w:tc>
+          <w:tcPr>
+            <w:tcW w:w="2384" w:type="dxa"/>
+          </w:tcPr>
+          <w:p>
+            <w:pPr>
+              <w:rPr>
+                <w:rFonts w:asciiTheme="majorHAnsi" w:hAnsiTheme="majorHAnsi" w:cstheme="majorHAnsi"/>
+                <w:sz w:val="28"/>
+                <w:szCs w:val="28"/>
+              </w:rPr>
+            </w:pPr>
+            <w:r>
+              <w:rPr>
+                <w:rFonts w:asciiTheme="majorHAnsi" w:hAnsiTheme="majorHAnsi" w:cstheme="majorHAnsi"/>
+                <w:sz w:val="28"/>
+                <w:szCs w:val="28"/>
+              </w:rPr>
+              <w:t xml:space="preserve">Mohamed </w:t>
+            </w:r>
+            <w:proofErr w:type="spellStart"/>
+            <w:r>
+              <w:rPr>
+                <w:rFonts w:asciiTheme="majorHAnsi" w:hAnsiTheme="majorHAnsi" w:cstheme="majorHAnsi"/>
+                <w:sz w:val="28"/>
+                <w:szCs w:val="28"/>
+              </w:rPr>
+              <w:t>Ibrahem</w:t>
+            </w:r>
+            <w:proofErr w:type="spellEnd"/>
+            <w:r>
+              <w:rPr>
+                <w:rFonts w:asciiTheme="majorHAnsi" w:hAnsiTheme="majorHAnsi" w:cstheme="majorHAnsi"/>
+                <w:sz w:val="28"/>
+                <w:szCs w:val="28"/>
+              </w:rPr>
+              <w:t xml:space="preserve"> </w:t>
             </w:r>
           </w:p>
         </w:tc>
@@ -3317,9 +3470,9 @@
         </w:rPr>
       </w:pPr>
       <w:bookmarkStart w:id="6" w:name="_Toc32222655"/>
-      <w:bookmarkStart w:id="7" w:name="_Toc466012296"/>
-      <w:bookmarkStart w:id="8" w:name="_Toc434992861"/>
-      <w:bookmarkStart w:id="9" w:name="_Toc31992628"/>
+      <w:bookmarkStart w:id="7" w:name="_Toc31992628"/>
+      <w:bookmarkStart w:id="8" w:name="_Toc466012296"/>
+      <w:bookmarkStart w:id="9" w:name="_Toc434992861"/>
       <w:r>
         <w:rPr>
           <w:rFonts w:cstheme="majorHAnsi"/>
@@ -3339,7 +3492,7 @@
         <w:t>Specification Definition</w:t>
       </w:r>
       <w:bookmarkEnd w:id="6"/>
-      <w:bookmarkEnd w:id="9"/>
+      <w:bookmarkEnd w:id="7"/>
     </w:p>
     <w:p>
       <w:pPr>
@@ -3415,8 +3568,8 @@
         </w:rPr>
         <w:t>Specification Objectives</w:t>
       </w:r>
-      <w:bookmarkEnd w:id="7"/>
       <w:bookmarkEnd w:id="8"/>
+      <w:bookmarkEnd w:id="9"/>
       <w:bookmarkEnd w:id="10"/>
       <w:bookmarkEnd w:id="11"/>
     </w:p>
@@ -5157,19 +5310,7 @@
             <w:rPr>
               <w:color w:val="767171" w:themeColor="background2" w:themeShade="80"/>
             </w:rPr>
-            <w:t>1</w:t>
-          </w:r>
-          <w:r>
-            <w:rPr>
-              <w:color w:val="767171" w:themeColor="background2" w:themeShade="80"/>
-            </w:rPr>
-            <w:t>.</w:t>
-          </w:r>
-          <w:r>
-            <w:rPr>
-              <w:color w:val="767171" w:themeColor="background2" w:themeShade="80"/>
-            </w:rPr>
-            <w:t>9</w:t>
+            <w:t>2</w:t>
           </w:r>
         </w:p>
       </w:tc>
@@ -5246,7 +5387,7 @@
             <w:rPr>
               <w:color w:val="767171" w:themeColor="background2" w:themeShade="80"/>
             </w:rPr>
-            <w:t>7</w:t>
+            <w:t>8</w:t>
           </w:r>
           <w:r>
             <w:rPr>
@@ -6741,7 +6882,7 @@
 </file>
 
 <file path=customXml/itemProps1.xml><?xml version="1.0" encoding="utf-8"?>
-<ds:datastoreItem xmlns:ds="http://schemas.openxmlformats.org/officeDocument/2006/customXml" ds:itemID="{35F32BD5-DFB9-4130-8FC6-E149C4E57FE1}">
+<ds:datastoreItem xmlns:ds="http://schemas.openxmlformats.org/officeDocument/2006/customXml" ds:itemID="{8A5E9A18-29DC-4099-B2C2-D8C768379B40}">
   <ds:schemaRefs>
     <ds:schemaRef ds:uri="http://schemas.openxmlformats.org/officeDocument/2006/bibliography"/>
   </ds:schemaRefs>

</xml_diff>

<commit_message>
Update the CYRS versioning
Signed-off-by: Mohammmedibra96 <mohammedibra96@gmail.com>
</commit_message>
<xml_diff>
--- a/Input documents/CYRS/PO2EBL_ELECTRIC_BLENDER_CYRS.docx
+++ b/Input documents/CYRS/PO2EBL_ELECTRIC_BLENDER_CYRS.docx
@@ -122,6 +122,14 @@
           <w:sz w:val="36"/>
         </w:rPr>
         <w:t>2</w:t>
+      </w:r>
+      <w:r>
+        <w:rPr>
+          <w:rFonts w:asciiTheme="majorHAnsi" w:hAnsiTheme="majorHAnsi" w:cstheme="majorHAnsi"/>
+          <w:b/>
+          <w:sz w:val="36"/>
+        </w:rPr>
+        <w:t>.1</w:t>
       </w:r>
       <w:bookmarkStart w:id="0" w:name="_GoBack"/>
       <w:bookmarkEnd w:id="0"/>
@@ -426,6 +434,15 @@
                 <w:sz w:val="28"/>
                 <w:szCs w:val="28"/>
               </w:rPr>
+              <w:t>0</w:t>
+            </w:r>
+            <w:r>
+              <w:rPr>
+                <w:rFonts w:asciiTheme="majorHAnsi" w:hAnsiTheme="majorHAnsi" w:cstheme="majorHAnsi"/>
+                <w:bCs/>
+                <w:sz w:val="28"/>
+                <w:szCs w:val="28"/>
+              </w:rPr>
               <w:t>2</w:t>
             </w:r>
             <w:r>
@@ -444,7 +461,7 @@
                 <w:sz w:val="28"/>
                 <w:szCs w:val="28"/>
               </w:rPr>
-              <w:t>7</w:t>
+              <w:t>8</w:t>
             </w:r>
             <w:r>
               <w:rPr>
@@ -479,6 +496,15 @@
                 <w:szCs w:val="28"/>
               </w:rPr>
               <w:t>2</w:t>
+            </w:r>
+            <w:r>
+              <w:rPr>
+                <w:rFonts w:asciiTheme="majorHAnsi" w:hAnsiTheme="majorHAnsi" w:cstheme="majorHAnsi"/>
+                <w:bCs/>
+                <w:sz w:val="28"/>
+                <w:szCs w:val="28"/>
+              </w:rPr>
+              <w:t>.1</w:t>
             </w:r>
           </w:p>
         </w:tc>
@@ -581,14 +607,13 @@
       <w:pPr>
         <w:pStyle w:val="Heading1"/>
       </w:pPr>
-      <w:bookmarkStart w:id="1" w:name="_Toc31992626"/>
+      <w:bookmarkStart w:id="1" w:name="_Toc32053074"/>
       <w:r>
         <w:lastRenderedPageBreak/>
         <w:t>Revision History</w:t>
       </w:r>
       <w:bookmarkEnd w:id="1"/>
     </w:p>
-    <w:p/>
     <w:p/>
     <w:tbl>
       <w:tblPr>
@@ -765,6 +790,14 @@
                 <w:sz w:val="28"/>
                 <w:szCs w:val="28"/>
               </w:rPr>
+              <w:t>0</w:t>
+            </w:r>
+            <w:r>
+              <w:rPr>
+                <w:rFonts w:asciiTheme="majorHAnsi" w:hAnsiTheme="majorHAnsi" w:cstheme="majorHAnsi"/>
+                <w:sz w:val="28"/>
+                <w:szCs w:val="28"/>
+              </w:rPr>
               <w:t>1/22/2020</w:t>
             </w:r>
           </w:p>
@@ -912,6 +945,14 @@
                 <w:sz w:val="28"/>
                 <w:szCs w:val="28"/>
               </w:rPr>
+              <w:t>0</w:t>
+            </w:r>
+            <w:r>
+              <w:rPr>
+                <w:rFonts w:asciiTheme="majorHAnsi" w:hAnsiTheme="majorHAnsi" w:cstheme="majorHAnsi"/>
+                <w:sz w:val="28"/>
+                <w:szCs w:val="28"/>
+              </w:rPr>
               <w:t>1/23/2020</w:t>
             </w:r>
           </w:p>
@@ -1059,6 +1100,14 @@
                 <w:sz w:val="28"/>
                 <w:szCs w:val="28"/>
               </w:rPr>
+              <w:t>0</w:t>
+            </w:r>
+            <w:r>
+              <w:rPr>
+                <w:rFonts w:asciiTheme="majorHAnsi" w:hAnsiTheme="majorHAnsi" w:cstheme="majorHAnsi"/>
+                <w:sz w:val="28"/>
+                <w:szCs w:val="28"/>
+              </w:rPr>
               <w:t>1/25/2020</w:t>
             </w:r>
           </w:p>
@@ -1198,6 +1247,14 @@
                 <w:sz w:val="28"/>
                 <w:szCs w:val="28"/>
               </w:rPr>
+              <w:t>0</w:t>
+            </w:r>
+            <w:r>
+              <w:rPr>
+                <w:rFonts w:asciiTheme="majorHAnsi" w:hAnsiTheme="majorHAnsi" w:cstheme="majorHAnsi"/>
+                <w:sz w:val="28"/>
+                <w:szCs w:val="28"/>
+              </w:rPr>
               <w:t>1/31/202</w:t>
             </w:r>
             <w:r>
@@ -1499,6 +1556,14 @@
                 <w:sz w:val="28"/>
                 <w:szCs w:val="28"/>
               </w:rPr>
+              <w:t>0</w:t>
+            </w:r>
+            <w:r>
+              <w:rPr>
+                <w:rFonts w:asciiTheme="majorHAnsi" w:hAnsiTheme="majorHAnsi" w:cstheme="majorHAnsi"/>
+                <w:sz w:val="28"/>
+                <w:szCs w:val="28"/>
+              </w:rPr>
               <w:t>2/3/2020</w:t>
             </w:r>
           </w:p>
@@ -1629,6 +1694,14 @@
                 <w:sz w:val="28"/>
                 <w:szCs w:val="28"/>
               </w:rPr>
+              <w:t>0</w:t>
+            </w:r>
+            <w:r>
+              <w:rPr>
+                <w:rFonts w:asciiTheme="majorHAnsi" w:hAnsiTheme="majorHAnsi" w:cstheme="majorHAnsi"/>
+                <w:sz w:val="28"/>
+                <w:szCs w:val="28"/>
+              </w:rPr>
               <w:t>2/6/2020</w:t>
             </w:r>
           </w:p>
@@ -1799,6 +1872,14 @@
                 <w:sz w:val="28"/>
                 <w:szCs w:val="28"/>
               </w:rPr>
+              <w:t>0</w:t>
+            </w:r>
+            <w:r>
+              <w:rPr>
+                <w:rFonts w:asciiTheme="majorHAnsi" w:hAnsiTheme="majorHAnsi" w:cstheme="majorHAnsi"/>
+                <w:sz w:val="28"/>
+                <w:szCs w:val="28"/>
+              </w:rPr>
               <w:t>2/6/2020</w:t>
             </w:r>
           </w:p>
@@ -1920,6 +2001,14 @@
                 <w:sz w:val="28"/>
                 <w:szCs w:val="28"/>
               </w:rPr>
+              <w:t>0</w:t>
+            </w:r>
+            <w:r>
+              <w:rPr>
+                <w:rFonts w:asciiTheme="majorHAnsi" w:hAnsiTheme="majorHAnsi" w:cstheme="majorHAnsi"/>
+                <w:sz w:val="28"/>
+                <w:szCs w:val="28"/>
+              </w:rPr>
               <w:t>2/7/2020</w:t>
             </w:r>
           </w:p>
@@ -2125,6 +2214,14 @@
                 <w:sz w:val="28"/>
                 <w:szCs w:val="28"/>
               </w:rPr>
+              <w:t>0</w:t>
+            </w:r>
+            <w:r>
+              <w:rPr>
+                <w:rFonts w:asciiTheme="majorHAnsi" w:hAnsiTheme="majorHAnsi" w:cstheme="majorHAnsi"/>
+                <w:sz w:val="28"/>
+                <w:szCs w:val="28"/>
+              </w:rPr>
               <w:t>2/8/2020</w:t>
             </w:r>
           </w:p>
@@ -2243,16 +2340,157 @@
           </w:p>
         </w:tc>
       </w:tr>
+      <w:tr>
+        <w:trPr>
+          <w:trHeight w:val="1411"/>
+        </w:trPr>
+        <w:tc>
+          <w:tcPr>
+            <w:tcW w:w="1581" w:type="dxa"/>
+          </w:tcPr>
+          <w:p>
+            <w:pPr>
+              <w:rPr>
+                <w:rFonts w:asciiTheme="majorHAnsi" w:hAnsiTheme="majorHAnsi" w:cstheme="majorHAnsi"/>
+                <w:sz w:val="28"/>
+                <w:szCs w:val="28"/>
+              </w:rPr>
+            </w:pPr>
+            <w:r>
+              <w:rPr>
+                <w:rFonts w:asciiTheme="majorHAnsi" w:hAnsiTheme="majorHAnsi" w:cstheme="majorHAnsi"/>
+                <w:sz w:val="28"/>
+                <w:szCs w:val="28"/>
+              </w:rPr>
+              <w:t>02/8/2020</w:t>
+            </w:r>
+          </w:p>
+        </w:tc>
+        <w:tc>
+          <w:tcPr>
+            <w:tcW w:w="1122" w:type="dxa"/>
+          </w:tcPr>
+          <w:p>
+            <w:pPr>
+              <w:pStyle w:val="Header"/>
+              <w:spacing w:before="80"/>
+              <w:jc w:val="center"/>
+              <w:rPr>
+                <w:rFonts w:asciiTheme="majorHAnsi" w:hAnsiTheme="majorHAnsi" w:cstheme="majorHAnsi"/>
+                <w:sz w:val="28"/>
+                <w:szCs w:val="28"/>
+              </w:rPr>
+            </w:pPr>
+            <w:r>
+              <w:rPr>
+                <w:rFonts w:asciiTheme="majorHAnsi" w:hAnsiTheme="majorHAnsi" w:cstheme="majorHAnsi"/>
+                <w:sz w:val="28"/>
+                <w:szCs w:val="28"/>
+              </w:rPr>
+              <w:t>2.1</w:t>
+            </w:r>
+          </w:p>
+        </w:tc>
+        <w:tc>
+          <w:tcPr>
+            <w:tcW w:w="1403" w:type="dxa"/>
+          </w:tcPr>
+          <w:p>
+            <w:pPr>
+              <w:jc w:val="left"/>
+              <w:rPr>
+                <w:rFonts w:asciiTheme="majorHAnsi" w:hAnsiTheme="majorHAnsi" w:cstheme="majorHAnsi"/>
+                <w:sz w:val="28"/>
+                <w:szCs w:val="28"/>
+              </w:rPr>
+            </w:pPr>
+            <w:r>
+              <w:rPr>
+                <w:rFonts w:asciiTheme="majorHAnsi" w:hAnsiTheme="majorHAnsi" w:cstheme="majorHAnsi"/>
+                <w:sz w:val="28"/>
+                <w:szCs w:val="28"/>
+              </w:rPr>
+              <w:t>Proposed</w:t>
+            </w:r>
+          </w:p>
+        </w:tc>
+        <w:tc>
+          <w:tcPr>
+            <w:tcW w:w="4864" w:type="dxa"/>
+          </w:tcPr>
+          <w:p>
+            <w:pPr>
+              <w:jc w:val="left"/>
+              <w:rPr>
+                <w:rFonts w:asciiTheme="majorHAnsi" w:hAnsiTheme="majorHAnsi" w:cstheme="majorHAnsi"/>
+                <w:bCs/>
+                <w:sz w:val="28"/>
+                <w:szCs w:val="28"/>
+              </w:rPr>
+            </w:pPr>
+            <w:r>
+              <w:rPr>
+                <w:rFonts w:asciiTheme="majorHAnsi" w:hAnsiTheme="majorHAnsi" w:cstheme="majorHAnsi"/>
+                <w:bCs/>
+                <w:sz w:val="28"/>
+                <w:szCs w:val="28"/>
+              </w:rPr>
+              <w:t xml:space="preserve">Update the Date </w:t>
+            </w:r>
+            <w:r>
+              <w:rPr>
+                <w:rFonts w:asciiTheme="majorHAnsi" w:hAnsiTheme="majorHAnsi" w:cstheme="majorHAnsi"/>
+                <w:bCs/>
+                <w:sz w:val="28"/>
+                <w:szCs w:val="28"/>
+              </w:rPr>
+              <w:t>format</w:t>
+            </w:r>
+            <w:r>
+              <w:rPr>
+                <w:rFonts w:asciiTheme="majorHAnsi" w:hAnsiTheme="majorHAnsi" w:cstheme="majorHAnsi"/>
+                <w:bCs/>
+                <w:sz w:val="28"/>
+                <w:szCs w:val="28"/>
+              </w:rPr>
+              <w:t xml:space="preserve"> </w:t>
+            </w:r>
+          </w:p>
+        </w:tc>
+        <w:tc>
+          <w:tcPr>
+            <w:tcW w:w="2384" w:type="dxa"/>
+          </w:tcPr>
+          <w:p>
+            <w:pPr>
+              <w:rPr>
+                <w:rFonts w:asciiTheme="majorHAnsi" w:hAnsiTheme="majorHAnsi" w:cstheme="majorHAnsi"/>
+                <w:sz w:val="28"/>
+                <w:szCs w:val="28"/>
+              </w:rPr>
+            </w:pPr>
+            <w:r>
+              <w:rPr>
+                <w:rFonts w:asciiTheme="majorHAnsi" w:hAnsiTheme="majorHAnsi" w:cstheme="majorHAnsi"/>
+                <w:sz w:val="28"/>
+                <w:szCs w:val="28"/>
+              </w:rPr>
+              <w:t xml:space="preserve">Mohamed </w:t>
+            </w:r>
+            <w:proofErr w:type="spellStart"/>
+            <w:r>
+              <w:rPr>
+                <w:rFonts w:asciiTheme="majorHAnsi" w:hAnsiTheme="majorHAnsi" w:cstheme="majorHAnsi"/>
+                <w:sz w:val="28"/>
+                <w:szCs w:val="28"/>
+              </w:rPr>
+              <w:t>Ibrahem</w:t>
+            </w:r>
+            <w:proofErr w:type="spellEnd"/>
+          </w:p>
+        </w:tc>
+      </w:tr>
     </w:tbl>
-    <w:p>
-      <w:pPr>
-        <w:pStyle w:val="TitleNoTOC"/>
-        <w:jc w:val="left"/>
-        <w:rPr>
-          <w:rFonts w:asciiTheme="majorHAnsi" w:hAnsiTheme="majorHAnsi" w:cstheme="majorHAnsi"/>
-        </w:rPr>
-      </w:pPr>
-    </w:p>
     <w:p>
       <w:pPr>
         <w:spacing w:before="0" w:after="160" w:line="259" w:lineRule="auto"/>
@@ -2351,7 +2589,7 @@
             </w:rPr>
             <w:fldChar w:fldCharType="separate"/>
           </w:r>
-          <w:hyperlink w:anchor="_Toc31992626" w:history="1">
+          <w:hyperlink w:anchor="_Toc32053074" w:history="1">
             <w:r>
               <w:rPr>
                 <w:rStyle w:val="Hyperlink"/>
@@ -2378,7 +2616,7 @@
                 <w:noProof/>
                 <w:webHidden/>
               </w:rPr>
-              <w:instrText xml:space="preserve"> PAGEREF _Toc31992626 \h </w:instrText>
+              <w:instrText xml:space="preserve"> PAGEREF _Toc32053074 \h </w:instrText>
             </w:r>
             <w:r>
               <w:rPr>
@@ -2422,7 +2660,7 @@
               <w:szCs w:val="22"/>
             </w:rPr>
           </w:pPr>
-          <w:hyperlink w:anchor="_Toc31992627" w:history="1">
+          <w:hyperlink w:anchor="_Toc32053075" w:history="1">
             <w:r>
               <w:rPr>
                 <w:rStyle w:val="Hyperlink"/>
@@ -2452,7 +2690,7 @@
                 <w:noProof/>
                 <w:webHidden/>
               </w:rPr>
-              <w:instrText xml:space="preserve"> PAGEREF _Toc31992627 \h </w:instrText>
+              <w:instrText xml:space="preserve"> PAGEREF _Toc32053075 \h </w:instrText>
             </w:r>
             <w:r>
               <w:rPr>
@@ -2496,7 +2734,7 @@
               <w:szCs w:val="22"/>
             </w:rPr>
           </w:pPr>
-          <w:hyperlink w:anchor="_Toc31992628" w:history="1">
+          <w:hyperlink w:anchor="_Toc32053076" w:history="1">
             <w:r>
               <w:rPr>
                 <w:rStyle w:val="Hyperlink"/>
@@ -2525,7 +2763,7 @@
                 <w:noProof/>
                 <w:webHidden/>
               </w:rPr>
-              <w:instrText xml:space="preserve"> PAGEREF _Toc31992628 \h </w:instrText>
+              <w:instrText xml:space="preserve"> PAGEREF _Toc32053076 \h </w:instrText>
             </w:r>
             <w:r>
               <w:rPr>
@@ -2569,7 +2807,7 @@
               <w:szCs w:val="22"/>
             </w:rPr>
           </w:pPr>
-          <w:hyperlink w:anchor="_Toc31992629" w:history="1">
+          <w:hyperlink w:anchor="_Toc32053077" w:history="1">
             <w:r>
               <w:rPr>
                 <w:rStyle w:val="Hyperlink"/>
@@ -2598,7 +2836,7 @@
                 <w:noProof/>
                 <w:webHidden/>
               </w:rPr>
-              <w:instrText xml:space="preserve"> PAGEREF _Toc31992629 \h </w:instrText>
+              <w:instrText xml:space="preserve"> PAGEREF _Toc32053077 \h </w:instrText>
             </w:r>
             <w:r>
               <w:rPr>
@@ -2642,7 +2880,7 @@
               <w:szCs w:val="22"/>
             </w:rPr>
           </w:pPr>
-          <w:hyperlink w:anchor="_Toc31992630" w:history="1">
+          <w:hyperlink w:anchor="_Toc32053078" w:history="1">
             <w:r>
               <w:rPr>
                 <w:rStyle w:val="Hyperlink"/>
@@ -2672,7 +2910,7 @@
                 <w:noProof/>
                 <w:webHidden/>
               </w:rPr>
-              <w:instrText xml:space="preserve"> PAGEREF _Toc31992630 \h </w:instrText>
+              <w:instrText xml:space="preserve"> PAGEREF _Toc32053078 \h </w:instrText>
             </w:r>
             <w:r>
               <w:rPr>
@@ -2716,7 +2954,7 @@
               <w:szCs w:val="22"/>
             </w:rPr>
           </w:pPr>
-          <w:hyperlink w:anchor="_Toc31992631" w:history="1">
+          <w:hyperlink w:anchor="_Toc32053079" w:history="1">
             <w:r>
               <w:rPr>
                 <w:rStyle w:val="Hyperlink"/>
@@ -2745,7 +2983,7 @@
                 <w:noProof/>
                 <w:webHidden/>
               </w:rPr>
-              <w:instrText xml:space="preserve"> PAGEREF _Toc31992631 \h </w:instrText>
+              <w:instrText xml:space="preserve"> PAGEREF _Toc32053079 \h </w:instrText>
             </w:r>
             <w:r>
               <w:rPr>
@@ -2789,7 +3027,7 @@
               <w:szCs w:val="22"/>
             </w:rPr>
           </w:pPr>
-          <w:hyperlink w:anchor="_Toc31992632" w:history="1">
+          <w:hyperlink w:anchor="_Toc32053080" w:history="1">
             <w:r>
               <w:rPr>
                 <w:rStyle w:val="Hyperlink"/>
@@ -2818,7 +3056,7 @@
                 <w:noProof/>
                 <w:webHidden/>
               </w:rPr>
-              <w:instrText xml:space="preserve"> PAGEREF _Toc31992632 \h </w:instrText>
+              <w:instrText xml:space="preserve"> PAGEREF _Toc32053080 \h </w:instrText>
             </w:r>
             <w:r>
               <w:rPr>
@@ -2862,7 +3100,7 @@
               <w:szCs w:val="22"/>
             </w:rPr>
           </w:pPr>
-          <w:hyperlink w:anchor="_Toc31992633" w:history="1">
+          <w:hyperlink w:anchor="_Toc32053081" w:history="1">
             <w:r>
               <w:rPr>
                 <w:rStyle w:val="Hyperlink"/>
@@ -2892,7 +3130,7 @@
                 <w:noProof/>
                 <w:webHidden/>
               </w:rPr>
-              <w:instrText xml:space="preserve"> PAGEREF _Toc31992633 \h </w:instrText>
+              <w:instrText xml:space="preserve"> PAGEREF _Toc32053081 \h </w:instrText>
             </w:r>
             <w:r>
               <w:rPr>
@@ -2936,7 +3174,7 @@
               <w:szCs w:val="22"/>
             </w:rPr>
           </w:pPr>
-          <w:hyperlink w:anchor="_Toc31992634" w:history="1">
+          <w:hyperlink w:anchor="_Toc32053082" w:history="1">
             <w:r>
               <w:rPr>
                 <w:rStyle w:val="Hyperlink"/>
@@ -2964,7 +3202,7 @@
                 <w:noProof/>
                 <w:webHidden/>
               </w:rPr>
-              <w:instrText xml:space="preserve"> PAGEREF _Toc31992634 \h </w:instrText>
+              <w:instrText xml:space="preserve"> PAGEREF _Toc32053082 \h </w:instrText>
             </w:r>
             <w:r>
               <w:rPr>
@@ -3008,7 +3246,7 @@
               <w:szCs w:val="22"/>
             </w:rPr>
           </w:pPr>
-          <w:hyperlink w:anchor="_Toc31992635" w:history="1">
+          <w:hyperlink w:anchor="_Toc32053083" w:history="1">
             <w:r>
               <w:rPr>
                 <w:rStyle w:val="Hyperlink"/>
@@ -3036,7 +3274,7 @@
                 <w:noProof/>
                 <w:webHidden/>
               </w:rPr>
-              <w:instrText xml:space="preserve"> PAGEREF _Toc31992635 \h </w:instrText>
+              <w:instrText xml:space="preserve"> PAGEREF _Toc32053083 \h </w:instrText>
             </w:r>
             <w:r>
               <w:rPr>
@@ -3080,7 +3318,7 @@
               <w:szCs w:val="22"/>
             </w:rPr>
           </w:pPr>
-          <w:hyperlink w:anchor="_Toc31992636" w:history="1">
+          <w:hyperlink w:anchor="_Toc32053084" w:history="1">
             <w:r>
               <w:rPr>
                 <w:rStyle w:val="Hyperlink"/>
@@ -3108,7 +3346,7 @@
                 <w:noProof/>
                 <w:webHidden/>
               </w:rPr>
-              <w:instrText xml:space="preserve"> PAGEREF _Toc31992636 \h </w:instrText>
+              <w:instrText xml:space="preserve"> PAGEREF _Toc32053084 \h </w:instrText>
             </w:r>
             <w:r>
               <w:rPr>
@@ -3152,7 +3390,7 @@
               <w:szCs w:val="22"/>
             </w:rPr>
           </w:pPr>
-          <w:hyperlink w:anchor="_Toc31992637" w:history="1">
+          <w:hyperlink w:anchor="_Toc32053085" w:history="1">
             <w:r>
               <w:rPr>
                 <w:rStyle w:val="Hyperlink"/>
@@ -3180,7 +3418,7 @@
                 <w:noProof/>
                 <w:webHidden/>
               </w:rPr>
-              <w:instrText xml:space="preserve"> PAGEREF _Toc31992637 \h </w:instrText>
+              <w:instrText xml:space="preserve"> PAGEREF _Toc32053085 \h </w:instrText>
             </w:r>
             <w:r>
               <w:rPr>
@@ -3388,7 +3626,7 @@
       <w:bookmarkStart w:id="2" w:name="_Toc32222654"/>
       <w:bookmarkStart w:id="3" w:name="_Toc466012295"/>
       <w:bookmarkStart w:id="4" w:name="_Toc434992860"/>
-      <w:bookmarkStart w:id="5" w:name="_Toc31992627"/>
+      <w:bookmarkStart w:id="5" w:name="_Toc32053075"/>
       <w:r>
         <w:rPr>
           <w:rFonts w:cstheme="majorHAnsi"/>
@@ -3470,9 +3708,9 @@
         </w:rPr>
       </w:pPr>
       <w:bookmarkStart w:id="6" w:name="_Toc32222655"/>
-      <w:bookmarkStart w:id="7" w:name="_Toc31992628"/>
-      <w:bookmarkStart w:id="8" w:name="_Toc466012296"/>
-      <w:bookmarkStart w:id="9" w:name="_Toc434992861"/>
+      <w:bookmarkStart w:id="7" w:name="_Toc466012296"/>
+      <w:bookmarkStart w:id="8" w:name="_Toc434992861"/>
+      <w:bookmarkStart w:id="9" w:name="_Toc32053076"/>
       <w:r>
         <w:rPr>
           <w:rFonts w:cstheme="majorHAnsi"/>
@@ -3492,7 +3730,7 @@
         <w:t>Specification Definition</w:t>
       </w:r>
       <w:bookmarkEnd w:id="6"/>
-      <w:bookmarkEnd w:id="7"/>
+      <w:bookmarkEnd w:id="9"/>
     </w:p>
     <w:p>
       <w:pPr>
@@ -3549,7 +3787,7 @@
         </w:rPr>
       </w:pPr>
       <w:bookmarkStart w:id="10" w:name="_Toc32222656"/>
-      <w:bookmarkStart w:id="11" w:name="_Toc31992629"/>
+      <w:bookmarkStart w:id="11" w:name="_Toc32053077"/>
       <w:r>
         <w:rPr>
           <w:rFonts w:cstheme="majorHAnsi"/>
@@ -3568,8 +3806,8 @@
         </w:rPr>
         <w:t>Specification Objectives</w:t>
       </w:r>
+      <w:bookmarkEnd w:id="7"/>
       <w:bookmarkEnd w:id="8"/>
-      <w:bookmarkEnd w:id="9"/>
       <w:bookmarkEnd w:id="10"/>
       <w:bookmarkEnd w:id="11"/>
     </w:p>
@@ -3832,7 +4070,7 @@
           <w:szCs w:val="48"/>
         </w:rPr>
       </w:pPr>
-      <w:bookmarkStart w:id="12" w:name="_Toc31992630"/>
+      <w:bookmarkStart w:id="12" w:name="_Toc32053078"/>
       <w:r>
         <w:rPr>
           <w:rFonts w:cstheme="majorHAnsi"/>
@@ -3863,7 +4101,7 @@
           <w:szCs w:val="40"/>
         </w:rPr>
       </w:pPr>
-      <w:bookmarkStart w:id="13" w:name="_Toc31992631"/>
+      <w:bookmarkStart w:id="13" w:name="_Toc32053079"/>
       <w:r>
         <w:rPr>
           <w:rFonts w:cstheme="majorHAnsi"/>
@@ -3926,7 +4164,7 @@
           <w:szCs w:val="40"/>
         </w:rPr>
       </w:pPr>
-      <w:bookmarkStart w:id="14" w:name="_Toc31992632"/>
+      <w:bookmarkStart w:id="14" w:name="_Toc32053080"/>
       <w:r>
         <w:rPr>
           <w:rFonts w:cstheme="majorHAnsi"/>
@@ -4105,7 +4343,7 @@
           <w:szCs w:val="48"/>
         </w:rPr>
       </w:pPr>
-      <w:bookmarkStart w:id="15" w:name="_Toc31992633"/>
+      <w:bookmarkStart w:id="15" w:name="_Toc32053081"/>
       <w:r>
         <w:rPr>
           <w:rFonts w:cstheme="majorHAnsi"/>
@@ -4233,7 +4471,7 @@
                 <w:rFonts w:cstheme="majorHAnsi"/>
               </w:rPr>
             </w:pPr>
-            <w:bookmarkStart w:id="16" w:name="_Toc31992634"/>
+            <w:bookmarkStart w:id="16" w:name="_Toc32053082"/>
             <w:r>
               <w:rPr>
                 <w:rFonts w:cstheme="majorHAnsi"/>
@@ -4340,7 +4578,7 @@
                 <w:rFonts w:cstheme="majorHAnsi"/>
               </w:rPr>
             </w:pPr>
-            <w:bookmarkStart w:id="17" w:name="_Toc31992635"/>
+            <w:bookmarkStart w:id="17" w:name="_Toc32053083"/>
             <w:r>
               <w:rPr>
                 <w:rFonts w:cstheme="majorHAnsi"/>
@@ -4484,7 +4722,7 @@
                 <w:rFonts w:cstheme="majorHAnsi"/>
               </w:rPr>
             </w:pPr>
-            <w:bookmarkStart w:id="18" w:name="_Toc31992636"/>
+            <w:bookmarkStart w:id="18" w:name="_Toc32053084"/>
             <w:r>
               <w:rPr>
                 <w:rFonts w:cstheme="majorHAnsi"/>
@@ -4788,7 +5026,7 @@
           <w:rFonts w:cstheme="majorHAnsi"/>
         </w:rPr>
       </w:pPr>
-      <w:bookmarkStart w:id="19" w:name="_Toc31992637"/>
+      <w:bookmarkStart w:id="19" w:name="_Toc32053085"/>
       <w:r>
         <w:rPr>
           <w:rFonts w:cstheme="majorHAnsi"/>
@@ -4801,15 +5039,15 @@
     <w:tbl>
       <w:tblPr>
         <w:tblStyle w:val="TableGrid"/>
-        <w:tblW w:w="10253" w:type="dxa"/>
+        <w:tblW w:w="9715" w:type="dxa"/>
         <w:tblInd w:w="-365" w:type="dxa"/>
         <w:tblLook w:val="04A0" w:firstRow="1" w:lastRow="0" w:firstColumn="1" w:lastColumn="0" w:noHBand="0" w:noVBand="1"/>
       </w:tblPr>
       <w:tblGrid>
-        <w:gridCol w:w="2096"/>
-        <w:gridCol w:w="2253"/>
-        <w:gridCol w:w="2615"/>
-        <w:gridCol w:w="3289"/>
+        <w:gridCol w:w="1825"/>
+        <w:gridCol w:w="2091"/>
+        <w:gridCol w:w="3039"/>
+        <w:gridCol w:w="2760"/>
       </w:tblGrid>
       <w:tr>
         <w:trPr>
@@ -4817,7 +5055,7 @@
         </w:trPr>
         <w:tc>
           <w:tcPr>
-            <w:tcW w:w="2096" w:type="dxa"/>
+            <w:tcW w:w="1825" w:type="dxa"/>
           </w:tcPr>
           <w:p>
             <w:pPr>
@@ -4843,7 +5081,7 @@
         </w:tc>
         <w:tc>
           <w:tcPr>
-            <w:tcW w:w="2253" w:type="dxa"/>
+            <w:tcW w:w="2091" w:type="dxa"/>
           </w:tcPr>
           <w:p>
             <w:pPr>
@@ -4869,10 +5107,19 @@
         </w:tc>
         <w:tc>
           <w:tcPr>
-            <w:tcW w:w="2615" w:type="dxa"/>
-          </w:tcPr>
-          <w:p>
-            <w:pPr>
+            <w:tcW w:w="3039" w:type="dxa"/>
+          </w:tcPr>
+          <w:p>
+            <w:pPr>
+              <w:rPr>
+                <w:rFonts w:asciiTheme="majorHAnsi" w:hAnsiTheme="majorHAnsi" w:cstheme="majorHAnsi"/>
+                <w:b/>
+                <w:bCs/>
+                <w:sz w:val="32"/>
+                <w:szCs w:val="32"/>
+              </w:rPr>
+            </w:pPr>
+            <w:r>
               <w:rPr>
                 <w:rFonts w:asciiTheme="majorHAnsi" w:hAnsiTheme="majorHAnsi" w:cstheme="majorHAnsi"/>
                 <w:b/>
@@ -4880,8 +5127,16 @@
                 <w:sz w:val="36"/>
                 <w:szCs w:val="36"/>
               </w:rPr>
-            </w:pPr>
-            <w:r>
+              <w:t>Document</w:t>
+            </w:r>
+          </w:p>
+        </w:tc>
+        <w:tc>
+          <w:tcPr>
+            <w:tcW w:w="2760" w:type="dxa"/>
+          </w:tcPr>
+          <w:p>
+            <w:pPr>
               <w:rPr>
                 <w:rFonts w:asciiTheme="majorHAnsi" w:hAnsiTheme="majorHAnsi" w:cstheme="majorHAnsi"/>
                 <w:b/>
@@ -4889,23 +5144,6 @@
                 <w:sz w:val="36"/>
                 <w:szCs w:val="36"/>
               </w:rPr>
-              <w:t xml:space="preserve">Status </w:t>
-            </w:r>
-          </w:p>
-        </w:tc>
-        <w:tc>
-          <w:tcPr>
-            <w:tcW w:w="3289" w:type="dxa"/>
-          </w:tcPr>
-          <w:p>
-            <w:pPr>
-              <w:rPr>
-                <w:rFonts w:asciiTheme="majorHAnsi" w:hAnsiTheme="majorHAnsi" w:cstheme="majorHAnsi"/>
-                <w:b/>
-                <w:bCs/>
-                <w:sz w:val="32"/>
-                <w:szCs w:val="32"/>
-              </w:rPr>
             </w:pPr>
             <w:r>
               <w:rPr>
@@ -4915,7 +5153,7 @@
                 <w:sz w:val="36"/>
                 <w:szCs w:val="36"/>
               </w:rPr>
-              <w:t>Document</w:t>
+              <w:t xml:space="preserve">Status </w:t>
             </w:r>
           </w:p>
         </w:tc>
@@ -4926,7 +5164,7 @@
         </w:trPr>
         <w:tc>
           <w:tcPr>
-            <w:tcW w:w="2096" w:type="dxa"/>
+            <w:tcW w:w="1825" w:type="dxa"/>
           </w:tcPr>
           <w:p>
             <w:pPr>
@@ -4949,7 +5187,7 @@
         </w:tc>
         <w:tc>
           <w:tcPr>
-            <w:tcW w:w="2253" w:type="dxa"/>
+            <w:tcW w:w="2091" w:type="dxa"/>
           </w:tcPr>
           <w:p>
             <w:pPr>
@@ -4966,60 +5204,51 @@
                 <w:sz w:val="32"/>
                 <w:szCs w:val="32"/>
               </w:rPr>
-              <w:t>1</w:t>
-            </w:r>
-            <w:r>
+              <w:t>1.0</w:t>
+            </w:r>
+          </w:p>
+        </w:tc>
+        <w:tc>
+          <w:tcPr>
+            <w:tcW w:w="3039" w:type="dxa"/>
+          </w:tcPr>
+          <w:p>
+            <w:pPr>
               <w:rPr>
                 <w:rFonts w:asciiTheme="majorHAnsi" w:hAnsiTheme="majorHAnsi" w:cstheme="majorHAnsi"/>
                 <w:sz w:val="32"/>
                 <w:szCs w:val="32"/>
               </w:rPr>
-              <w:t>.0</w:t>
-            </w:r>
-          </w:p>
-        </w:tc>
-        <w:tc>
-          <w:tcPr>
-            <w:tcW w:w="2615" w:type="dxa"/>
-          </w:tcPr>
-          <w:p>
-            <w:pPr>
-              <w:jc w:val="center"/>
+            </w:pPr>
+            <w:r>
               <w:rPr>
                 <w:rFonts w:asciiTheme="majorHAnsi" w:hAnsiTheme="majorHAnsi" w:cstheme="majorHAnsi"/>
                 <w:sz w:val="32"/>
                 <w:szCs w:val="32"/>
               </w:rPr>
-            </w:pPr>
-            <w:r>
+              <w:t>Electric Blender customer requirement</w:t>
+            </w:r>
+          </w:p>
+        </w:tc>
+        <w:tc>
+          <w:tcPr>
+            <w:tcW w:w="2760" w:type="dxa"/>
+          </w:tcPr>
+          <w:p>
+            <w:pPr>
               <w:rPr>
                 <w:rFonts w:asciiTheme="majorHAnsi" w:hAnsiTheme="majorHAnsi" w:cstheme="majorHAnsi"/>
                 <w:sz w:val="32"/>
                 <w:szCs w:val="32"/>
               </w:rPr>
-              <w:t>Released</w:t>
-            </w:r>
-          </w:p>
-        </w:tc>
-        <w:tc>
-          <w:tcPr>
-            <w:tcW w:w="3289" w:type="dxa"/>
-          </w:tcPr>
-          <w:p>
-            <w:pPr>
+            </w:pPr>
+            <w:r>
               <w:rPr>
                 <w:rFonts w:asciiTheme="majorHAnsi" w:hAnsiTheme="majorHAnsi" w:cstheme="majorHAnsi"/>
                 <w:sz w:val="32"/>
                 <w:szCs w:val="32"/>
               </w:rPr>
-            </w:pPr>
-            <w:r>
-              <w:rPr>
-                <w:rFonts w:asciiTheme="majorHAnsi" w:hAnsiTheme="majorHAnsi" w:cstheme="majorHAnsi"/>
-                <w:sz w:val="32"/>
-                <w:szCs w:val="32"/>
-              </w:rPr>
-              <w:t>Electric Blender customer requirement</w:t>
+              <w:t>Released</w:t>
             </w:r>
           </w:p>
         </w:tc>
@@ -5030,7 +5259,7 @@
         </w:trPr>
         <w:tc>
           <w:tcPr>
-            <w:tcW w:w="2096" w:type="dxa"/>
+            <w:tcW w:w="1825" w:type="dxa"/>
           </w:tcPr>
           <w:p>
             <w:pPr>
@@ -5053,7 +5282,7 @@
         </w:tc>
         <w:tc>
           <w:tcPr>
-            <w:tcW w:w="2253" w:type="dxa"/>
+            <w:tcW w:w="2091" w:type="dxa"/>
           </w:tcPr>
           <w:p>
             <w:pPr>
@@ -5076,11 +5305,10 @@
         </w:tc>
         <w:tc>
           <w:tcPr>
-            <w:tcW w:w="2615" w:type="dxa"/>
-          </w:tcPr>
-          <w:p>
-            <w:pPr>
-              <w:jc w:val="center"/>
+            <w:tcW w:w="3039" w:type="dxa"/>
+          </w:tcPr>
+          <w:p>
+            <w:pPr>
               <w:rPr>
                 <w:rFonts w:asciiTheme="majorHAnsi" w:hAnsiTheme="majorHAnsi" w:cstheme="majorHAnsi"/>
                 <w:sz w:val="32"/>
@@ -5093,13 +5321,13 @@
                 <w:sz w:val="32"/>
                 <w:szCs w:val="32"/>
               </w:rPr>
-              <w:t>-</w:t>
-            </w:r>
-          </w:p>
-        </w:tc>
-        <w:tc>
-          <w:tcPr>
-            <w:tcW w:w="3289" w:type="dxa"/>
+              <w:t>SIQ</w:t>
+            </w:r>
+          </w:p>
+        </w:tc>
+        <w:tc>
+          <w:tcPr>
+            <w:tcW w:w="2760" w:type="dxa"/>
           </w:tcPr>
           <w:p>
             <w:pPr>
@@ -5115,7 +5343,7 @@
                 <w:sz w:val="32"/>
                 <w:szCs w:val="32"/>
               </w:rPr>
-              <w:t>SIQ</w:t>
+              <w:t>-</w:t>
             </w:r>
           </w:p>
         </w:tc>
@@ -5311,6 +5539,12 @@
               <w:color w:val="767171" w:themeColor="background2" w:themeShade="80"/>
             </w:rPr>
             <w:t>2</w:t>
+          </w:r>
+          <w:r>
+            <w:rPr>
+              <w:color w:val="767171" w:themeColor="background2" w:themeShade="80"/>
+            </w:rPr>
+            <w:t>.1</w:t>
           </w:r>
         </w:p>
       </w:tc>
@@ -6882,7 +7116,7 @@
 </file>
 
 <file path=customXml/itemProps1.xml><?xml version="1.0" encoding="utf-8"?>
-<ds:datastoreItem xmlns:ds="http://schemas.openxmlformats.org/officeDocument/2006/customXml" ds:itemID="{8A5E9A18-29DC-4099-B2C2-D8C768379B40}">
+<ds:datastoreItem xmlns:ds="http://schemas.openxmlformats.org/officeDocument/2006/customXml" ds:itemID="{43019DF1-BF66-480B-AA13-6C9165D82666}">
   <ds:schemaRefs>
     <ds:schemaRef ds:uri="http://schemas.openxmlformats.org/officeDocument/2006/bibliography"/>
   </ds:schemaRefs>

</xml_diff>

<commit_message>
Update the CYRS,update the date format Add Block diagram and Add  Control inputs with outputs REQ_PO2EBL_CYRS_04_V1.0 Signed-off-by: Mohammmedibra96 <mohammedibra96@gmail.com>
</commit_message>
<xml_diff>
--- a/Input documents/CYRS/PO2EBL_ELECTRIC_BLENDER_CYRS.docx
+++ b/Input documents/CYRS/PO2EBL_ELECTRIC_BLENDER_CYRS.docx
@@ -129,10 +129,16 @@
           <w:b/>
           <w:sz w:val="36"/>
         </w:rPr>
-        <w:t>.1</w:t>
+        <w:t>.</w:t>
       </w:r>
-      <w:bookmarkStart w:id="0" w:name="_GoBack"/>
-      <w:bookmarkEnd w:id="0"/>
+      <w:r>
+        <w:rPr>
+          <w:rFonts w:asciiTheme="majorHAnsi" w:hAnsiTheme="majorHAnsi" w:cstheme="majorHAnsi"/>
+          <w:b/>
+          <w:sz w:val="36"/>
+        </w:rPr>
+        <w:t>2</w:t>
+      </w:r>
     </w:p>
     <w:p>
       <w:pPr>
@@ -461,7 +467,7 @@
                 <w:sz w:val="28"/>
                 <w:szCs w:val="28"/>
               </w:rPr>
-              <w:t>8</w:t>
+              <w:t>11</w:t>
             </w:r>
             <w:r>
               <w:rPr>
@@ -504,7 +510,16 @@
                 <w:sz w:val="28"/>
                 <w:szCs w:val="28"/>
               </w:rPr>
-              <w:t>.1</w:t>
+              <w:t>.</w:t>
+            </w:r>
+            <w:r>
+              <w:rPr>
+                <w:rFonts w:asciiTheme="majorHAnsi" w:hAnsiTheme="majorHAnsi" w:cstheme="majorHAnsi"/>
+                <w:bCs/>
+                <w:sz w:val="28"/>
+                <w:szCs w:val="28"/>
+              </w:rPr>
+              <w:t>2</w:t>
             </w:r>
           </w:p>
         </w:tc>
@@ -590,15 +605,16 @@
     </w:tbl>
     <w:p>
       <w:pPr>
-        <w:spacing w:before="0" w:after="160" w:line="259" w:lineRule="auto"/>
-        <w:jc w:val="left"/>
-        <w:rPr>
-          <w:rFonts w:asciiTheme="majorHAnsi" w:eastAsiaTheme="majorEastAsia" w:hAnsiTheme="majorHAnsi" w:cstheme="majorBidi"/>
-          <w:color w:val="000000" w:themeColor="text1"/>
-          <w:sz w:val="48"/>
-          <w:szCs w:val="32"/>
-        </w:rPr>
-      </w:pPr>
+        <w:pStyle w:val="Heading1"/>
+      </w:pPr>
+      <w:bookmarkStart w:id="0" w:name="_Toc32340293"/>
+      <w:r>
+        <w:t xml:space="preserve">Document </w:t>
+      </w:r>
+      <w:r>
+        <w:t>Status:</w:t>
+      </w:r>
+      <w:bookmarkEnd w:id="0"/>
       <w:r>
         <w:br w:type="page"/>
       </w:r>
@@ -607,7 +623,7 @@
       <w:pPr>
         <w:pStyle w:val="Heading1"/>
       </w:pPr>
-      <w:bookmarkStart w:id="1" w:name="_Toc32053074"/>
+      <w:bookmarkStart w:id="1" w:name="_Toc32340294"/>
       <w:r>
         <w:lastRenderedPageBreak/>
         <w:t>Revision History</w:t>
@@ -1405,20 +1421,44 @@
           </w:tcPr>
           <w:p>
             <w:pPr>
-              <w:jc w:val="center"/>
-              <w:rPr>
-                <w:rFonts w:asciiTheme="majorHAnsi" w:hAnsiTheme="majorHAnsi" w:cstheme="majorHAnsi"/>
-                <w:sz w:val="28"/>
-                <w:szCs w:val="28"/>
-              </w:rPr>
-            </w:pPr>
-            <w:r>
-              <w:rPr>
-                <w:rFonts w:asciiTheme="majorHAnsi" w:hAnsiTheme="majorHAnsi" w:cstheme="majorHAnsi"/>
-                <w:sz w:val="28"/>
-                <w:szCs w:val="28"/>
-              </w:rPr>
-              <w:t>02/1/2020</w:t>
+              <w:jc w:val="left"/>
+              <w:rPr>
+                <w:rFonts w:asciiTheme="majorHAnsi" w:hAnsiTheme="majorHAnsi" w:cstheme="majorHAnsi"/>
+                <w:sz w:val="28"/>
+                <w:szCs w:val="28"/>
+              </w:rPr>
+            </w:pPr>
+            <w:r>
+              <w:rPr>
+                <w:rFonts w:asciiTheme="majorHAnsi" w:hAnsiTheme="majorHAnsi" w:cstheme="majorHAnsi"/>
+                <w:sz w:val="28"/>
+                <w:szCs w:val="28"/>
+              </w:rPr>
+              <w:t>0</w:t>
+            </w:r>
+            <w:r>
+              <w:rPr>
+                <w:rFonts w:asciiTheme="majorHAnsi" w:hAnsiTheme="majorHAnsi" w:cstheme="majorHAnsi"/>
+                <w:sz w:val="28"/>
+                <w:szCs w:val="28"/>
+              </w:rPr>
+              <w:t>2/</w:t>
+            </w:r>
+            <w:r>
+              <w:rPr>
+                <w:rFonts w:asciiTheme="majorHAnsi" w:hAnsiTheme="majorHAnsi" w:cstheme="majorHAnsi"/>
+                <w:sz w:val="28"/>
+                <w:szCs w:val="28"/>
+              </w:rPr>
+              <w:t>0</w:t>
+            </w:r>
+            <w:r>
+              <w:rPr>
+                <w:rFonts w:asciiTheme="majorHAnsi" w:hAnsiTheme="majorHAnsi" w:cstheme="majorHAnsi"/>
+                <w:sz w:val="28"/>
+                <w:szCs w:val="28"/>
+              </w:rPr>
+              <w:t>1/2020</w:t>
             </w:r>
           </w:p>
         </w:tc>
@@ -1564,7 +1604,23 @@
                 <w:sz w:val="28"/>
                 <w:szCs w:val="28"/>
               </w:rPr>
-              <w:t>2/3/2020</w:t>
+              <w:t>2/</w:t>
+            </w:r>
+            <w:r>
+              <w:rPr>
+                <w:rFonts w:asciiTheme="majorHAnsi" w:hAnsiTheme="majorHAnsi" w:cstheme="majorHAnsi"/>
+                <w:sz w:val="28"/>
+                <w:szCs w:val="28"/>
+              </w:rPr>
+              <w:t>0</w:t>
+            </w:r>
+            <w:r>
+              <w:rPr>
+                <w:rFonts w:asciiTheme="majorHAnsi" w:hAnsiTheme="majorHAnsi" w:cstheme="majorHAnsi"/>
+                <w:sz w:val="28"/>
+                <w:szCs w:val="28"/>
+              </w:rPr>
+              <w:t>3/2020</w:t>
             </w:r>
           </w:p>
         </w:tc>
@@ -1702,7 +1758,23 @@
                 <w:sz w:val="28"/>
                 <w:szCs w:val="28"/>
               </w:rPr>
-              <w:t>2/6/2020</w:t>
+              <w:t>2/</w:t>
+            </w:r>
+            <w:r>
+              <w:rPr>
+                <w:rFonts w:asciiTheme="majorHAnsi" w:hAnsiTheme="majorHAnsi" w:cstheme="majorHAnsi"/>
+                <w:sz w:val="28"/>
+                <w:szCs w:val="28"/>
+              </w:rPr>
+              <w:t>0</w:t>
+            </w:r>
+            <w:r>
+              <w:rPr>
+                <w:rFonts w:asciiTheme="majorHAnsi" w:hAnsiTheme="majorHAnsi" w:cstheme="majorHAnsi"/>
+                <w:sz w:val="28"/>
+                <w:szCs w:val="28"/>
+              </w:rPr>
+              <w:t>6/2020</w:t>
             </w:r>
           </w:p>
         </w:tc>
@@ -1880,7 +1952,23 @@
                 <w:sz w:val="28"/>
                 <w:szCs w:val="28"/>
               </w:rPr>
-              <w:t>2/6/2020</w:t>
+              <w:t>2/</w:t>
+            </w:r>
+            <w:r>
+              <w:rPr>
+                <w:rFonts w:asciiTheme="majorHAnsi" w:hAnsiTheme="majorHAnsi" w:cstheme="majorHAnsi"/>
+                <w:sz w:val="28"/>
+                <w:szCs w:val="28"/>
+              </w:rPr>
+              <w:t>0</w:t>
+            </w:r>
+            <w:r>
+              <w:rPr>
+                <w:rFonts w:asciiTheme="majorHAnsi" w:hAnsiTheme="majorHAnsi" w:cstheme="majorHAnsi"/>
+                <w:sz w:val="28"/>
+                <w:szCs w:val="28"/>
+              </w:rPr>
+              <w:t>6/2020</w:t>
             </w:r>
           </w:p>
         </w:tc>
@@ -2009,7 +2097,23 @@
                 <w:sz w:val="28"/>
                 <w:szCs w:val="28"/>
               </w:rPr>
-              <w:t>2/7/2020</w:t>
+              <w:t>2/</w:t>
+            </w:r>
+            <w:r>
+              <w:rPr>
+                <w:rFonts w:asciiTheme="majorHAnsi" w:hAnsiTheme="majorHAnsi" w:cstheme="majorHAnsi"/>
+                <w:sz w:val="28"/>
+                <w:szCs w:val="28"/>
+              </w:rPr>
+              <w:t>0</w:t>
+            </w:r>
+            <w:r>
+              <w:rPr>
+                <w:rFonts w:asciiTheme="majorHAnsi" w:hAnsiTheme="majorHAnsi" w:cstheme="majorHAnsi"/>
+                <w:sz w:val="28"/>
+                <w:szCs w:val="28"/>
+              </w:rPr>
+              <w:t>7/2020</w:t>
             </w:r>
           </w:p>
         </w:tc>
@@ -2222,7 +2326,23 @@
                 <w:sz w:val="28"/>
                 <w:szCs w:val="28"/>
               </w:rPr>
-              <w:t>2/8/2020</w:t>
+              <w:t>2/</w:t>
+            </w:r>
+            <w:r>
+              <w:rPr>
+                <w:rFonts w:asciiTheme="majorHAnsi" w:hAnsiTheme="majorHAnsi" w:cstheme="majorHAnsi"/>
+                <w:sz w:val="28"/>
+                <w:szCs w:val="28"/>
+              </w:rPr>
+              <w:t>0</w:t>
+            </w:r>
+            <w:r>
+              <w:rPr>
+                <w:rFonts w:asciiTheme="majorHAnsi" w:hAnsiTheme="majorHAnsi" w:cstheme="majorHAnsi"/>
+                <w:sz w:val="28"/>
+                <w:szCs w:val="28"/>
+              </w:rPr>
+              <w:t>8/2020</w:t>
             </w:r>
           </w:p>
         </w:tc>
@@ -2362,7 +2482,31 @@
                 <w:sz w:val="28"/>
                 <w:szCs w:val="28"/>
               </w:rPr>
-              <w:t>02/8/2020</w:t>
+              <w:t>0</w:t>
+            </w:r>
+            <w:r>
+              <w:rPr>
+                <w:rFonts w:asciiTheme="majorHAnsi" w:hAnsiTheme="majorHAnsi" w:cstheme="majorHAnsi"/>
+                <w:sz w:val="28"/>
+                <w:szCs w:val="28"/>
+              </w:rPr>
+              <w:t>2/</w:t>
+            </w:r>
+            <w:r>
+              <w:rPr>
+                <w:rFonts w:asciiTheme="majorHAnsi" w:hAnsiTheme="majorHAnsi" w:cstheme="majorHAnsi"/>
+                <w:sz w:val="28"/>
+                <w:szCs w:val="28"/>
+              </w:rPr>
+              <w:t>0</w:t>
+            </w:r>
+            <w:r>
+              <w:rPr>
+                <w:rFonts w:asciiTheme="majorHAnsi" w:hAnsiTheme="majorHAnsi" w:cstheme="majorHAnsi"/>
+                <w:sz w:val="28"/>
+                <w:szCs w:val="28"/>
+              </w:rPr>
+              <w:t>8/2020</w:t>
             </w:r>
           </w:p>
         </w:tc>
@@ -2454,6 +2598,216 @@
                 <w:szCs w:val="28"/>
               </w:rPr>
               <w:t xml:space="preserve"> </w:t>
+            </w:r>
+          </w:p>
+        </w:tc>
+        <w:tc>
+          <w:tcPr>
+            <w:tcW w:w="2384" w:type="dxa"/>
+          </w:tcPr>
+          <w:p>
+            <w:pPr>
+              <w:rPr>
+                <w:rFonts w:asciiTheme="majorHAnsi" w:hAnsiTheme="majorHAnsi" w:cstheme="majorHAnsi"/>
+                <w:sz w:val="28"/>
+                <w:szCs w:val="28"/>
+              </w:rPr>
+            </w:pPr>
+            <w:r>
+              <w:rPr>
+                <w:rFonts w:asciiTheme="majorHAnsi" w:hAnsiTheme="majorHAnsi" w:cstheme="majorHAnsi"/>
+                <w:sz w:val="28"/>
+                <w:szCs w:val="28"/>
+              </w:rPr>
+              <w:t xml:space="preserve">Mohamed </w:t>
+            </w:r>
+            <w:proofErr w:type="spellStart"/>
+            <w:r>
+              <w:rPr>
+                <w:rFonts w:asciiTheme="majorHAnsi" w:hAnsiTheme="majorHAnsi" w:cstheme="majorHAnsi"/>
+                <w:sz w:val="28"/>
+                <w:szCs w:val="28"/>
+              </w:rPr>
+              <w:t>Ibrahem</w:t>
+            </w:r>
+            <w:proofErr w:type="spellEnd"/>
+          </w:p>
+        </w:tc>
+      </w:tr>
+      <w:tr>
+        <w:trPr>
+          <w:trHeight w:val="1411"/>
+        </w:trPr>
+        <w:tc>
+          <w:tcPr>
+            <w:tcW w:w="1581" w:type="dxa"/>
+          </w:tcPr>
+          <w:p>
+            <w:pPr>
+              <w:rPr>
+                <w:rFonts w:asciiTheme="majorHAnsi" w:hAnsiTheme="majorHAnsi" w:cstheme="majorHAnsi"/>
+                <w:sz w:val="28"/>
+                <w:szCs w:val="28"/>
+              </w:rPr>
+            </w:pPr>
+            <w:r>
+              <w:rPr>
+                <w:rFonts w:asciiTheme="majorHAnsi" w:hAnsiTheme="majorHAnsi" w:cstheme="majorHAnsi"/>
+                <w:sz w:val="28"/>
+                <w:szCs w:val="28"/>
+              </w:rPr>
+              <w:lastRenderedPageBreak/>
+              <w:t>02/11/2020</w:t>
+            </w:r>
+          </w:p>
+        </w:tc>
+        <w:tc>
+          <w:tcPr>
+            <w:tcW w:w="1122" w:type="dxa"/>
+          </w:tcPr>
+          <w:p>
+            <w:pPr>
+              <w:pStyle w:val="Header"/>
+              <w:spacing w:before="80"/>
+              <w:jc w:val="center"/>
+              <w:rPr>
+                <w:rFonts w:asciiTheme="majorHAnsi" w:hAnsiTheme="majorHAnsi" w:cstheme="majorHAnsi"/>
+                <w:sz w:val="28"/>
+                <w:szCs w:val="28"/>
+              </w:rPr>
+            </w:pPr>
+            <w:r>
+              <w:rPr>
+                <w:rFonts w:asciiTheme="majorHAnsi" w:hAnsiTheme="majorHAnsi" w:cstheme="majorHAnsi"/>
+                <w:sz w:val="28"/>
+                <w:szCs w:val="28"/>
+              </w:rPr>
+              <w:t>2.2</w:t>
+            </w:r>
+          </w:p>
+        </w:tc>
+        <w:tc>
+          <w:tcPr>
+            <w:tcW w:w="1403" w:type="dxa"/>
+          </w:tcPr>
+          <w:p>
+            <w:pPr>
+              <w:jc w:val="left"/>
+              <w:rPr>
+                <w:rFonts w:asciiTheme="majorHAnsi" w:hAnsiTheme="majorHAnsi" w:cstheme="majorHAnsi"/>
+                <w:sz w:val="28"/>
+                <w:szCs w:val="28"/>
+              </w:rPr>
+            </w:pPr>
+            <w:r>
+              <w:rPr>
+                <w:rFonts w:asciiTheme="majorHAnsi" w:hAnsiTheme="majorHAnsi" w:cstheme="majorHAnsi"/>
+                <w:sz w:val="28"/>
+                <w:szCs w:val="28"/>
+              </w:rPr>
+              <w:t>Proposed</w:t>
+            </w:r>
+          </w:p>
+        </w:tc>
+        <w:tc>
+          <w:tcPr>
+            <w:tcW w:w="4864" w:type="dxa"/>
+          </w:tcPr>
+          <w:p>
+            <w:pPr>
+              <w:jc w:val="left"/>
+              <w:rPr>
+                <w:rFonts w:asciiTheme="majorHAnsi" w:hAnsiTheme="majorHAnsi" w:cstheme="majorHAnsi"/>
+                <w:bCs/>
+                <w:sz w:val="28"/>
+                <w:szCs w:val="28"/>
+              </w:rPr>
+            </w:pPr>
+            <w:r>
+              <w:rPr>
+                <w:rFonts w:asciiTheme="majorHAnsi" w:hAnsiTheme="majorHAnsi" w:cstheme="majorHAnsi"/>
+                <w:bCs/>
+                <w:sz w:val="28"/>
+                <w:szCs w:val="28"/>
+              </w:rPr>
+              <w:t xml:space="preserve">Update the date </w:t>
+            </w:r>
+            <w:r>
+              <w:rPr>
+                <w:rFonts w:asciiTheme="majorHAnsi" w:hAnsiTheme="majorHAnsi" w:cstheme="majorHAnsi"/>
+                <w:bCs/>
+                <w:sz w:val="28"/>
+                <w:szCs w:val="28"/>
+              </w:rPr>
+              <w:t>format</w:t>
+            </w:r>
+            <w:bookmarkStart w:id="2" w:name="_GoBack"/>
+            <w:bookmarkEnd w:id="2"/>
+            <w:r>
+              <w:rPr>
+                <w:rFonts w:asciiTheme="majorHAnsi" w:hAnsiTheme="majorHAnsi" w:cstheme="majorHAnsi"/>
+                <w:bCs/>
+                <w:sz w:val="28"/>
+                <w:szCs w:val="28"/>
+              </w:rPr>
+              <w:t xml:space="preserve"> </w:t>
+            </w:r>
+            <w:r>
+              <w:rPr>
+                <w:rFonts w:asciiTheme="majorHAnsi" w:hAnsiTheme="majorHAnsi" w:cstheme="majorHAnsi"/>
+                <w:bCs/>
+                <w:sz w:val="28"/>
+                <w:szCs w:val="28"/>
+              </w:rPr>
+              <w:t xml:space="preserve">Add Block diagram and Add </w:t>
+            </w:r>
+            <w:r>
+              <w:rPr>
+                <w:rFonts w:asciiTheme="majorHAnsi" w:hAnsiTheme="majorHAnsi" w:cstheme="majorHAnsi"/>
+                <w:sz w:val="32"/>
+                <w:szCs w:val="32"/>
+              </w:rPr>
+              <w:t xml:space="preserve"> </w:t>
+            </w:r>
+            <w:r>
+              <w:rPr>
+                <w:rFonts w:asciiTheme="majorHAnsi" w:hAnsiTheme="majorHAnsi" w:cstheme="majorHAnsi"/>
+                <w:sz w:val="32"/>
+                <w:szCs w:val="32"/>
+              </w:rPr>
+              <w:t xml:space="preserve">Control inputs with outputs </w:t>
+            </w:r>
+            <w:r>
+              <w:rPr>
+                <w:rFonts w:asciiTheme="majorHAnsi" w:hAnsiTheme="majorHAnsi" w:cstheme="majorHAnsi"/>
+                <w:sz w:val="32"/>
+                <w:szCs w:val="32"/>
+              </w:rPr>
+              <w:t>REQ_PO2EBL_CYRS_0</w:t>
+            </w:r>
+            <w:r>
+              <w:rPr>
+                <w:rFonts w:asciiTheme="majorHAnsi" w:hAnsiTheme="majorHAnsi" w:cstheme="majorHAnsi"/>
+                <w:sz w:val="32"/>
+                <w:szCs w:val="32"/>
+              </w:rPr>
+              <w:t>4</w:t>
+            </w:r>
+            <w:r>
+              <w:rPr>
+                <w:rFonts w:asciiTheme="majorHAnsi" w:hAnsiTheme="majorHAnsi" w:cstheme="majorHAnsi"/>
+                <w:sz w:val="32"/>
+                <w:szCs w:val="32"/>
+              </w:rPr>
+              <w:t>_V</w:t>
+            </w:r>
+            <w:r>
+              <w:rPr>
+                <w:rFonts w:asciiTheme="majorHAnsi" w:hAnsiTheme="majorHAnsi" w:cstheme="majorHAnsi"/>
+                <w:sz w:val="32"/>
+                <w:szCs w:val="32"/>
+              </w:rPr>
+              <w:t>1.0</w:t>
             </w:r>
           </w:p>
         </w:tc>
@@ -2589,13 +2943,13 @@
             </w:rPr>
             <w:fldChar w:fldCharType="separate"/>
           </w:r>
-          <w:hyperlink w:anchor="_Toc32053074" w:history="1">
+          <w:hyperlink w:anchor="_Toc32340293" w:history="1">
             <w:r>
               <w:rPr>
                 <w:rStyle w:val="Hyperlink"/>
                 <w:noProof/>
               </w:rPr>
-              <w:t>Revision History</w:t>
+              <w:t>Document Status:</w:t>
             </w:r>
             <w:r>
               <w:rPr>
@@ -2616,7 +2970,7 @@
                 <w:noProof/>
                 <w:webHidden/>
               </w:rPr>
-              <w:instrText xml:space="preserve"> PAGEREF _Toc32053074 \h </w:instrText>
+              <w:instrText xml:space="preserve"> PAGEREF _Toc32340293 \h </w:instrText>
             </w:r>
             <w:r>
               <w:rPr>
@@ -2636,7 +2990,7 @@
                 <w:noProof/>
                 <w:webHidden/>
               </w:rPr>
-              <w:t>3</w:t>
+              <w:t>2</w:t>
             </w:r>
             <w:r>
               <w:rPr>
@@ -2660,7 +3014,78 @@
               <w:szCs w:val="22"/>
             </w:rPr>
           </w:pPr>
-          <w:hyperlink w:anchor="_Toc32053075" w:history="1">
+          <w:hyperlink w:anchor="_Toc32340294" w:history="1">
+            <w:r>
+              <w:rPr>
+                <w:rStyle w:val="Hyperlink"/>
+                <w:noProof/>
+              </w:rPr>
+              <w:t>Revision History</w:t>
+            </w:r>
+            <w:r>
+              <w:rPr>
+                <w:noProof/>
+                <w:webHidden/>
+              </w:rPr>
+              <w:tab/>
+            </w:r>
+            <w:r>
+              <w:rPr>
+                <w:noProof/>
+                <w:webHidden/>
+              </w:rPr>
+              <w:fldChar w:fldCharType="begin"/>
+            </w:r>
+            <w:r>
+              <w:rPr>
+                <w:noProof/>
+                <w:webHidden/>
+              </w:rPr>
+              <w:instrText xml:space="preserve"> PAGEREF _Toc32340294 \h </w:instrText>
+            </w:r>
+            <w:r>
+              <w:rPr>
+                <w:noProof/>
+                <w:webHidden/>
+              </w:rPr>
+            </w:r>
+            <w:r>
+              <w:rPr>
+                <w:noProof/>
+                <w:webHidden/>
+              </w:rPr>
+              <w:fldChar w:fldCharType="separate"/>
+            </w:r>
+            <w:r>
+              <w:rPr>
+                <w:noProof/>
+                <w:webHidden/>
+              </w:rPr>
+              <w:t>3</w:t>
+            </w:r>
+            <w:r>
+              <w:rPr>
+                <w:noProof/>
+                <w:webHidden/>
+              </w:rPr>
+              <w:fldChar w:fldCharType="end"/>
+            </w:r>
+          </w:hyperlink>
+        </w:p>
+        <w:p>
+          <w:pPr>
+            <w:pStyle w:val="TOC1"/>
+            <w:tabs>
+              <w:tab w:val="right" w:leader="dot" w:pos="9350"/>
+            </w:tabs>
+            <w:rPr>
+              <w:rFonts w:asciiTheme="minorHAnsi" w:eastAsiaTheme="minorEastAsia" w:hAnsiTheme="minorHAnsi" w:cstheme="minorBidi"/>
+              <w:noProof/>
+              <w:sz w:val="22"/>
+              <w:szCs w:val="22"/>
+            </w:rPr>
+          </w:pPr>
+          <w:hyperlink w:anchor="_Toc32340295" w:history="1">
             <w:r>
               <w:rPr>
                 <w:rStyle w:val="Hyperlink"/>
@@ -2690,7 +3115,7 @@
                 <w:noProof/>
                 <w:webHidden/>
               </w:rPr>
-              <w:instrText xml:space="preserve"> PAGEREF _Toc32053075 \h </w:instrText>
+              <w:instrText xml:space="preserve"> PAGEREF _Toc32340295 \h </w:instrText>
             </w:r>
             <w:r>
               <w:rPr>
@@ -2710,7 +3135,7 @@
                 <w:noProof/>
                 <w:webHidden/>
               </w:rPr>
-              <w:t>5</w:t>
+              <w:t>6</w:t>
             </w:r>
             <w:r>
               <w:rPr>
@@ -2734,7 +3159,7 @@
               <w:szCs w:val="22"/>
             </w:rPr>
           </w:pPr>
-          <w:hyperlink w:anchor="_Toc32053076" w:history="1">
+          <w:hyperlink w:anchor="_Toc32340296" w:history="1">
             <w:r>
               <w:rPr>
                 <w:rStyle w:val="Hyperlink"/>
@@ -2763,7 +3188,7 @@
                 <w:noProof/>
                 <w:webHidden/>
               </w:rPr>
-              <w:instrText xml:space="preserve"> PAGEREF _Toc32053076 \h </w:instrText>
+              <w:instrText xml:space="preserve"> PAGEREF _Toc32340296 \h </w:instrText>
             </w:r>
             <w:r>
               <w:rPr>
@@ -2783,7 +3208,7 @@
                 <w:noProof/>
                 <w:webHidden/>
               </w:rPr>
-              <w:t>5</w:t>
+              <w:t>6</w:t>
             </w:r>
             <w:r>
               <w:rPr>
@@ -2807,7 +3232,7 @@
               <w:szCs w:val="22"/>
             </w:rPr>
           </w:pPr>
-          <w:hyperlink w:anchor="_Toc32053077" w:history="1">
+          <w:hyperlink w:anchor="_Toc32340297" w:history="1">
             <w:r>
               <w:rPr>
                 <w:rStyle w:val="Hyperlink"/>
@@ -2836,7 +3261,7 @@
                 <w:noProof/>
                 <w:webHidden/>
               </w:rPr>
-              <w:instrText xml:space="preserve"> PAGEREF _Toc32053077 \h </w:instrText>
+              <w:instrText xml:space="preserve"> PAGEREF _Toc32340297 \h </w:instrText>
             </w:r>
             <w:r>
               <w:rPr>
@@ -2856,7 +3281,7 @@
                 <w:noProof/>
                 <w:webHidden/>
               </w:rPr>
-              <w:t>5</w:t>
+              <w:t>6</w:t>
             </w:r>
             <w:r>
               <w:rPr>
@@ -2880,13 +3305,10 @@
               <w:szCs w:val="22"/>
             </w:rPr>
           </w:pPr>
-          <w:hyperlink w:anchor="_Toc32053078" w:history="1">
+          <w:hyperlink w:anchor="_Toc32340298" w:history="1">
             <w:r>
               <w:rPr>
                 <w:rStyle w:val="Hyperlink"/>
-                <w:rFonts w:cstheme="majorHAnsi"/>
-                <w:b/>
-                <w:bCs/>
                 <w:noProof/>
               </w:rPr>
               <w:t>2 System Overview:</w:t>
@@ -2910,7 +3332,7 @@
                 <w:noProof/>
                 <w:webHidden/>
               </w:rPr>
-              <w:instrText xml:space="preserve"> PAGEREF _Toc32053078 \h </w:instrText>
+              <w:instrText xml:space="preserve"> PAGEREF _Toc32340298 \h </w:instrText>
             </w:r>
             <w:r>
               <w:rPr>
@@ -2930,7 +3352,7 @@
                 <w:noProof/>
                 <w:webHidden/>
               </w:rPr>
-              <w:t>6</w:t>
+              <w:t>7</w:t>
             </w:r>
             <w:r>
               <w:rPr>
@@ -2954,7 +3376,7 @@
               <w:szCs w:val="22"/>
             </w:rPr>
           </w:pPr>
-          <w:hyperlink w:anchor="_Toc32053079" w:history="1">
+          <w:hyperlink w:anchor="_Toc32340299" w:history="1">
             <w:r>
               <w:rPr>
                 <w:rStyle w:val="Hyperlink"/>
@@ -2983,7 +3405,7 @@
                 <w:noProof/>
                 <w:webHidden/>
               </w:rPr>
-              <w:instrText xml:space="preserve"> PAGEREF _Toc32053079 \h </w:instrText>
+              <w:instrText xml:space="preserve"> PAGEREF _Toc32340299 \h </w:instrText>
             </w:r>
             <w:r>
               <w:rPr>
@@ -3003,7 +3425,7 @@
                 <w:noProof/>
                 <w:webHidden/>
               </w:rPr>
-              <w:t>6</w:t>
+              <w:t>7</w:t>
             </w:r>
             <w:r>
               <w:rPr>
@@ -3027,7 +3449,7 @@
               <w:szCs w:val="22"/>
             </w:rPr>
           </w:pPr>
-          <w:hyperlink w:anchor="_Toc32053080" w:history="1">
+          <w:hyperlink w:anchor="_Toc32340300" w:history="1">
             <w:r>
               <w:rPr>
                 <w:rStyle w:val="Hyperlink"/>
@@ -3056,7 +3478,7 @@
                 <w:noProof/>
                 <w:webHidden/>
               </w:rPr>
-              <w:instrText xml:space="preserve"> PAGEREF _Toc32053080 \h </w:instrText>
+              <w:instrText xml:space="preserve"> PAGEREF _Toc32340300 \h </w:instrText>
             </w:r>
             <w:r>
               <w:rPr>
@@ -3076,7 +3498,78 @@
                 <w:noProof/>
                 <w:webHidden/>
               </w:rPr>
-              <w:t>6</w:t>
+              <w:t>7</w:t>
+            </w:r>
+            <w:r>
+              <w:rPr>
+                <w:noProof/>
+                <w:webHidden/>
+              </w:rPr>
+              <w:fldChar w:fldCharType="end"/>
+            </w:r>
+          </w:hyperlink>
+        </w:p>
+        <w:p>
+          <w:pPr>
+            <w:pStyle w:val="TOC2"/>
+            <w:tabs>
+              <w:tab w:val="right" w:leader="dot" w:pos="9350"/>
+            </w:tabs>
+            <w:rPr>
+              <w:rFonts w:asciiTheme="minorHAnsi" w:eastAsiaTheme="minorEastAsia" w:hAnsiTheme="minorHAnsi" w:cstheme="minorBidi"/>
+              <w:noProof/>
+              <w:sz w:val="22"/>
+              <w:szCs w:val="22"/>
+            </w:rPr>
+          </w:pPr>
+          <w:hyperlink w:anchor="_Toc32340301" w:history="1">
+            <w:r>
+              <w:rPr>
+                <w:rStyle w:val="Hyperlink"/>
+                <w:noProof/>
+              </w:rPr>
+              <w:t>2.3 Block Diagram</w:t>
+            </w:r>
+            <w:r>
+              <w:rPr>
+                <w:noProof/>
+                <w:webHidden/>
+              </w:rPr>
+              <w:tab/>
+            </w:r>
+            <w:r>
+              <w:rPr>
+                <w:noProof/>
+                <w:webHidden/>
+              </w:rPr>
+              <w:fldChar w:fldCharType="begin"/>
+            </w:r>
+            <w:r>
+              <w:rPr>
+                <w:noProof/>
+                <w:webHidden/>
+              </w:rPr>
+              <w:instrText xml:space="preserve"> PAGEREF _Toc32340301 \h </w:instrText>
+            </w:r>
+            <w:r>
+              <w:rPr>
+                <w:noProof/>
+                <w:webHidden/>
+              </w:rPr>
+            </w:r>
+            <w:r>
+              <w:rPr>
+                <w:noProof/>
+                <w:webHidden/>
+              </w:rPr>
+              <w:fldChar w:fldCharType="separate"/>
+            </w:r>
+            <w:r>
+              <w:rPr>
+                <w:noProof/>
+                <w:webHidden/>
+              </w:rPr>
+              <w:t>7</w:t>
             </w:r>
             <w:r>
               <w:rPr>
@@ -3100,13 +3593,10 @@
               <w:szCs w:val="22"/>
             </w:rPr>
           </w:pPr>
-          <w:hyperlink w:anchor="_Toc32053081" w:history="1">
+          <w:hyperlink w:anchor="_Toc32340302" w:history="1">
             <w:r>
               <w:rPr>
                 <w:rStyle w:val="Hyperlink"/>
-                <w:rFonts w:cstheme="majorHAnsi"/>
-                <w:b/>
-                <w:bCs/>
                 <w:noProof/>
               </w:rPr>
               <w:t>3 Functional Requirements:</w:t>
@@ -3130,7 +3620,7 @@
                 <w:noProof/>
                 <w:webHidden/>
               </w:rPr>
-              <w:instrText xml:space="preserve"> PAGEREF _Toc32053081 \h </w:instrText>
+              <w:instrText xml:space="preserve"> PAGEREF _Toc32340302 \h </w:instrText>
             </w:r>
             <w:r>
               <w:rPr>
@@ -3150,7 +3640,7 @@
                 <w:noProof/>
                 <w:webHidden/>
               </w:rPr>
-              <w:t>7</w:t>
+              <w:t>8</w:t>
             </w:r>
             <w:r>
               <w:rPr>
@@ -3174,14 +3664,14 @@
               <w:szCs w:val="22"/>
             </w:rPr>
           </w:pPr>
-          <w:hyperlink w:anchor="_Toc32053082" w:history="1">
+          <w:hyperlink w:anchor="_Toc32340303" w:history="1">
             <w:r>
               <w:rPr>
                 <w:rStyle w:val="Hyperlink"/>
                 <w:rFonts w:cstheme="majorHAnsi"/>
                 <w:noProof/>
               </w:rPr>
-              <w:t>3.1 Speed Levels</w:t>
+              <w:t>Feature</w:t>
             </w:r>
             <w:r>
               <w:rPr>
@@ -3202,7 +3692,7 @@
                 <w:noProof/>
                 <w:webHidden/>
               </w:rPr>
-              <w:instrText xml:space="preserve"> PAGEREF _Toc32053082 \h </w:instrText>
+              <w:instrText xml:space="preserve"> PAGEREF _Toc32340303 \h </w:instrText>
             </w:r>
             <w:r>
               <w:rPr>
@@ -3222,7 +3712,7 @@
                 <w:noProof/>
                 <w:webHidden/>
               </w:rPr>
-              <w:t>7</w:t>
+              <w:t>8</w:t>
             </w:r>
             <w:r>
               <w:rPr>
@@ -3246,14 +3736,14 @@
               <w:szCs w:val="22"/>
             </w:rPr>
           </w:pPr>
-          <w:hyperlink w:anchor="_Toc32053083" w:history="1">
+          <w:hyperlink w:anchor="_Toc32340304" w:history="1">
             <w:r>
               <w:rPr>
                 <w:rStyle w:val="Hyperlink"/>
                 <w:rFonts w:cstheme="majorHAnsi"/>
                 <w:noProof/>
               </w:rPr>
-              <w:t>3.2 Speed Controls</w:t>
+              <w:t>3.1 Speed Levels</w:t>
             </w:r>
             <w:r>
               <w:rPr>
@@ -3274,7 +3764,7 @@
                 <w:noProof/>
                 <w:webHidden/>
               </w:rPr>
-              <w:instrText xml:space="preserve"> PAGEREF _Toc32053083 \h </w:instrText>
+              <w:instrText xml:space="preserve"> PAGEREF _Toc32340304 \h </w:instrText>
             </w:r>
             <w:r>
               <w:rPr>
@@ -3294,7 +3784,7 @@
                 <w:noProof/>
                 <w:webHidden/>
               </w:rPr>
-              <w:t>7</w:t>
+              <w:t>8</w:t>
             </w:r>
             <w:r>
               <w:rPr>
@@ -3318,13 +3808,85 @@
               <w:szCs w:val="22"/>
             </w:rPr>
           </w:pPr>
-          <w:hyperlink w:anchor="_Toc32053084" w:history="1">
+          <w:hyperlink w:anchor="_Toc32340305" w:history="1">
             <w:r>
               <w:rPr>
                 <w:rStyle w:val="Hyperlink"/>
                 <w:rFonts w:cstheme="majorHAnsi"/>
                 <w:noProof/>
               </w:rPr>
+              <w:t>3.2 Speed Controls</w:t>
+            </w:r>
+            <w:r>
+              <w:rPr>
+                <w:noProof/>
+                <w:webHidden/>
+              </w:rPr>
+              <w:tab/>
+            </w:r>
+            <w:r>
+              <w:rPr>
+                <w:noProof/>
+                <w:webHidden/>
+              </w:rPr>
+              <w:fldChar w:fldCharType="begin"/>
+            </w:r>
+            <w:r>
+              <w:rPr>
+                <w:noProof/>
+                <w:webHidden/>
+              </w:rPr>
+              <w:instrText xml:space="preserve"> PAGEREF _Toc32340305 \h </w:instrText>
+            </w:r>
+            <w:r>
+              <w:rPr>
+                <w:noProof/>
+                <w:webHidden/>
+              </w:rPr>
+            </w:r>
+            <w:r>
+              <w:rPr>
+                <w:noProof/>
+                <w:webHidden/>
+              </w:rPr>
+              <w:fldChar w:fldCharType="separate"/>
+            </w:r>
+            <w:r>
+              <w:rPr>
+                <w:noProof/>
+                <w:webHidden/>
+              </w:rPr>
+              <w:t>8</w:t>
+            </w:r>
+            <w:r>
+              <w:rPr>
+                <w:noProof/>
+                <w:webHidden/>
+              </w:rPr>
+              <w:fldChar w:fldCharType="end"/>
+            </w:r>
+          </w:hyperlink>
+        </w:p>
+        <w:p>
+          <w:pPr>
+            <w:pStyle w:val="TOC2"/>
+            <w:tabs>
+              <w:tab w:val="right" w:leader="dot" w:pos="9350"/>
+            </w:tabs>
+            <w:rPr>
+              <w:rFonts w:asciiTheme="minorHAnsi" w:eastAsiaTheme="minorEastAsia" w:hAnsiTheme="minorHAnsi" w:cstheme="minorBidi"/>
+              <w:noProof/>
+              <w:sz w:val="22"/>
+              <w:szCs w:val="22"/>
+            </w:rPr>
+          </w:pPr>
+          <w:hyperlink w:anchor="_Toc32340306" w:history="1">
+            <w:r>
+              <w:rPr>
+                <w:rStyle w:val="Hyperlink"/>
+                <w:rFonts w:cstheme="majorHAnsi"/>
+                <w:noProof/>
+              </w:rPr>
               <w:t>3.3 Monitoring Speed</w:t>
             </w:r>
             <w:r>
@@ -3346,7 +3908,7 @@
                 <w:noProof/>
                 <w:webHidden/>
               </w:rPr>
-              <w:instrText xml:space="preserve"> PAGEREF _Toc32053084 \h </w:instrText>
+              <w:instrText xml:space="preserve"> PAGEREF _Toc32340306 \h </w:instrText>
             </w:r>
             <w:r>
               <w:rPr>
@@ -3366,7 +3928,79 @@
                 <w:noProof/>
                 <w:webHidden/>
               </w:rPr>
-              <w:t>7</w:t>
+              <w:t>8</w:t>
+            </w:r>
+            <w:r>
+              <w:rPr>
+                <w:noProof/>
+                <w:webHidden/>
+              </w:rPr>
+              <w:fldChar w:fldCharType="end"/>
+            </w:r>
+          </w:hyperlink>
+        </w:p>
+        <w:p>
+          <w:pPr>
+            <w:pStyle w:val="TOC2"/>
+            <w:tabs>
+              <w:tab w:val="right" w:leader="dot" w:pos="9350"/>
+            </w:tabs>
+            <w:rPr>
+              <w:rFonts w:asciiTheme="minorHAnsi" w:eastAsiaTheme="minorEastAsia" w:hAnsiTheme="minorHAnsi" w:cstheme="minorBidi"/>
+              <w:noProof/>
+              <w:sz w:val="22"/>
+              <w:szCs w:val="22"/>
+            </w:rPr>
+          </w:pPr>
+          <w:hyperlink w:anchor="_Toc32340307" w:history="1">
+            <w:r>
+              <w:rPr>
+                <w:rStyle w:val="Hyperlink"/>
+                <w:rFonts w:cstheme="majorHAnsi"/>
+                <w:noProof/>
+              </w:rPr>
+              <w:t>3.4 Control Inputs with Outputs</w:t>
+            </w:r>
+            <w:r>
+              <w:rPr>
+                <w:noProof/>
+                <w:webHidden/>
+              </w:rPr>
+              <w:tab/>
+            </w:r>
+            <w:r>
+              <w:rPr>
+                <w:noProof/>
+                <w:webHidden/>
+              </w:rPr>
+              <w:fldChar w:fldCharType="begin"/>
+            </w:r>
+            <w:r>
+              <w:rPr>
+                <w:noProof/>
+                <w:webHidden/>
+              </w:rPr>
+              <w:instrText xml:space="preserve"> PAGEREF _Toc32340307 \h </w:instrText>
+            </w:r>
+            <w:r>
+              <w:rPr>
+                <w:noProof/>
+                <w:webHidden/>
+              </w:rPr>
+            </w:r>
+            <w:r>
+              <w:rPr>
+                <w:noProof/>
+                <w:webHidden/>
+              </w:rPr>
+              <w:fldChar w:fldCharType="separate"/>
+            </w:r>
+            <w:r>
+              <w:rPr>
+                <w:noProof/>
+                <w:webHidden/>
+              </w:rPr>
+              <w:t>8</w:t>
             </w:r>
             <w:r>
               <w:rPr>
@@ -3390,11 +4024,10 @@
               <w:szCs w:val="22"/>
             </w:rPr>
           </w:pPr>
-          <w:hyperlink w:anchor="_Toc32053085" w:history="1">
+          <w:hyperlink w:anchor="_Toc32340308" w:history="1">
             <w:r>
               <w:rPr>
                 <w:rStyle w:val="Hyperlink"/>
-                <w:rFonts w:cstheme="majorHAnsi"/>
                 <w:noProof/>
               </w:rPr>
               <w:t>4 Reference table:</w:t>
@@ -3418,7 +4051,7 @@
                 <w:noProof/>
                 <w:webHidden/>
               </w:rPr>
-              <w:instrText xml:space="preserve"> PAGEREF _Toc32053085 \h </w:instrText>
+              <w:instrText xml:space="preserve"> PAGEREF _Toc32340308 \h </w:instrText>
             </w:r>
             <w:r>
               <w:rPr>
@@ -3438,7 +4071,7 @@
                 <w:noProof/>
                 <w:webHidden/>
               </w:rPr>
-              <w:t>8</w:t>
+              <w:t>9</w:t>
             </w:r>
             <w:r>
               <w:rPr>
@@ -3623,10 +4256,10 @@
           <w:szCs w:val="48"/>
         </w:rPr>
       </w:pPr>
-      <w:bookmarkStart w:id="2" w:name="_Toc32222654"/>
-      <w:bookmarkStart w:id="3" w:name="_Toc466012295"/>
-      <w:bookmarkStart w:id="4" w:name="_Toc434992860"/>
-      <w:bookmarkStart w:id="5" w:name="_Toc32053075"/>
+      <w:bookmarkStart w:id="3" w:name="_Toc32222654"/>
+      <w:bookmarkStart w:id="4" w:name="_Toc466012295"/>
+      <w:bookmarkStart w:id="5" w:name="_Toc434992860"/>
+      <w:bookmarkStart w:id="6" w:name="_Toc32340295"/>
       <w:r>
         <w:rPr>
           <w:rFonts w:cstheme="majorHAnsi"/>
@@ -3635,7 +4268,6 @@
           <w:color w:val="auto"/>
           <w:szCs w:val="48"/>
         </w:rPr>
-        <w:lastRenderedPageBreak/>
         <w:t xml:space="preserve">1 </w:t>
       </w:r>
       <w:r>
@@ -3648,10 +4280,10 @@
         </w:rPr>
         <w:t>Introduction</w:t>
       </w:r>
-      <w:bookmarkEnd w:id="2"/>
       <w:bookmarkEnd w:id="3"/>
       <w:bookmarkEnd w:id="4"/>
       <w:bookmarkEnd w:id="5"/>
+      <w:bookmarkEnd w:id="6"/>
     </w:p>
     <w:p>
       <w:pPr>
@@ -3707,10 +4339,10 @@
           <w:szCs w:val="40"/>
         </w:rPr>
       </w:pPr>
-      <w:bookmarkStart w:id="6" w:name="_Toc32222655"/>
-      <w:bookmarkStart w:id="7" w:name="_Toc466012296"/>
-      <w:bookmarkStart w:id="8" w:name="_Toc434992861"/>
-      <w:bookmarkStart w:id="9" w:name="_Toc32053076"/>
+      <w:bookmarkStart w:id="7" w:name="_Toc32222655"/>
+      <w:bookmarkStart w:id="8" w:name="_Toc32340296"/>
+      <w:bookmarkStart w:id="9" w:name="_Toc466012296"/>
+      <w:bookmarkStart w:id="10" w:name="_Toc434992861"/>
       <w:r>
         <w:rPr>
           <w:rFonts w:cstheme="majorHAnsi"/>
@@ -3729,8 +4361,8 @@
         </w:rPr>
         <w:t>Specification Definition</w:t>
       </w:r>
-      <w:bookmarkEnd w:id="6"/>
-      <w:bookmarkEnd w:id="9"/>
+      <w:bookmarkEnd w:id="7"/>
+      <w:bookmarkEnd w:id="8"/>
     </w:p>
     <w:p>
       <w:pPr>
@@ -3786,8 +4418,8 @@
           <w:szCs w:val="40"/>
         </w:rPr>
       </w:pPr>
-      <w:bookmarkStart w:id="10" w:name="_Toc32222656"/>
-      <w:bookmarkStart w:id="11" w:name="_Toc32053077"/>
+      <w:bookmarkStart w:id="11" w:name="_Toc32222656"/>
+      <w:bookmarkStart w:id="12" w:name="_Toc32340297"/>
       <w:r>
         <w:rPr>
           <w:rFonts w:cstheme="majorHAnsi"/>
@@ -3806,10 +4438,10 @@
         </w:rPr>
         <w:t>Specification Objectives</w:t>
       </w:r>
-      <w:bookmarkEnd w:id="7"/>
-      <w:bookmarkEnd w:id="8"/>
+      <w:bookmarkEnd w:id="9"/>
       <w:bookmarkEnd w:id="10"/>
       <w:bookmarkEnd w:id="11"/>
+      <w:bookmarkEnd w:id="12"/>
     </w:p>
     <w:p>
       <w:pPr>
@@ -4026,43 +4658,345 @@
     </w:p>
     <w:p>
       <w:pPr>
-        <w:rPr>
-          <w:rFonts w:asciiTheme="majorHAnsi" w:hAnsiTheme="majorHAnsi" w:cstheme="majorHAnsi"/>
-        </w:rPr>
-      </w:pPr>
-    </w:p>
-    <w:p>
-      <w:pPr>
-        <w:rPr>
-          <w:rFonts w:asciiTheme="majorHAnsi" w:hAnsiTheme="majorHAnsi" w:cstheme="majorHAnsi"/>
-        </w:rPr>
-      </w:pPr>
-    </w:p>
-    <w:p>
-      <w:pPr>
         <w:spacing w:before="0" w:after="160" w:line="259" w:lineRule="auto"/>
         <w:jc w:val="left"/>
         <w:rPr>
-          <w:rFonts w:asciiTheme="majorHAnsi" w:hAnsiTheme="majorHAnsi" w:cstheme="majorHAnsi"/>
+          <w:rFonts w:asciiTheme="majorHAnsi" w:eastAsiaTheme="majorEastAsia" w:hAnsiTheme="majorHAnsi" w:cstheme="majorBidi"/>
+          <w:color w:val="000000" w:themeColor="text1"/>
+          <w:sz w:val="48"/>
+          <w:szCs w:val="32"/>
         </w:rPr>
       </w:pPr>
       <w:r>
-        <w:rPr>
-          <w:rFonts w:asciiTheme="majorHAnsi" w:hAnsiTheme="majorHAnsi" w:cstheme="majorHAnsi"/>
-        </w:rPr>
         <w:br w:type="page"/>
       </w:r>
     </w:p>
     <w:p>
       <w:pPr>
-        <w:rPr>
-          <w:rFonts w:asciiTheme="majorHAnsi" w:hAnsiTheme="majorHAnsi" w:cstheme="majorHAnsi"/>
-        </w:rPr>
-      </w:pPr>
-    </w:p>
-    <w:p>
-      <w:pPr>
         <w:pStyle w:val="Heading1"/>
+        <w:rPr>
+          <w:szCs w:val="20"/>
+        </w:rPr>
+      </w:pPr>
+      <w:bookmarkStart w:id="13" w:name="_Toc32340298"/>
+      <w:proofErr w:type="gramStart"/>
+      <w:r>
+        <w:lastRenderedPageBreak/>
+        <w:t>2</w:t>
+      </w:r>
+      <w:proofErr w:type="gramEnd"/>
+      <w:r>
+        <w:t xml:space="preserve"> </w:t>
+      </w:r>
+      <w:r>
+        <w:t>System Overview:</w:t>
+      </w:r>
+      <w:bookmarkEnd w:id="13"/>
+    </w:p>
+    <w:p>
+      <w:pPr>
+        <w:pStyle w:val="Heading2"/>
+        <w:rPr>
+          <w:rFonts w:cstheme="majorHAnsi"/>
+          <w:b w:val="0"/>
+          <w:bCs/>
+          <w:szCs w:val="40"/>
+        </w:rPr>
+      </w:pPr>
+      <w:bookmarkStart w:id="14" w:name="_Toc32340299"/>
+      <w:r>
+        <w:rPr>
+          <w:rFonts w:cstheme="majorHAnsi"/>
+          <w:bCs/>
+          <w:szCs w:val="40"/>
+        </w:rPr>
+        <w:t xml:space="preserve">2.1 </w:t>
+      </w:r>
+      <w:r>
+        <w:rPr>
+          <w:rFonts w:cstheme="majorHAnsi"/>
+          <w:bCs/>
+          <w:szCs w:val="40"/>
+        </w:rPr>
+        <w:t>Definition:</w:t>
+      </w:r>
+      <w:bookmarkEnd w:id="14"/>
+    </w:p>
+    <w:p>
+      <w:pPr>
+        <w:widowControl w:val="0"/>
+        <w:rPr>
+          <w:rFonts w:asciiTheme="majorHAnsi" w:hAnsiTheme="majorHAnsi" w:cstheme="majorHAnsi"/>
+          <w:sz w:val="32"/>
+          <w:szCs w:val="32"/>
+        </w:rPr>
+      </w:pPr>
+      <w:r>
+        <w:rPr>
+          <w:rFonts w:asciiTheme="majorHAnsi" w:hAnsiTheme="majorHAnsi" w:cstheme="majorHAnsi"/>
+          <w:sz w:val="32"/>
+          <w:szCs w:val="32"/>
+        </w:rPr>
+        <w:t>The Electric Blender System is an appliance created by KENOVO. The electric blender system has 3 speeds that can be configured by the user with high safety to a</w:t>
+      </w:r>
+      <w:r>
+        <w:rPr>
+          <w:rFonts w:asciiTheme="majorHAnsi" w:hAnsiTheme="majorHAnsi" w:cstheme="majorHAnsi"/>
+          <w:sz w:val="32"/>
+          <w:szCs w:val="32"/>
+        </w:rPr>
+        <w:t>void system failure caused by u</w:t>
+      </w:r>
+      <w:r>
+        <w:rPr>
+          <w:rFonts w:asciiTheme="majorHAnsi" w:hAnsiTheme="majorHAnsi" w:cstheme="majorHAnsi"/>
+          <w:sz w:val="32"/>
+          <w:szCs w:val="32"/>
+        </w:rPr>
+        <w:t xml:space="preserve">nexpected voltage peaks. </w:t>
+      </w:r>
+    </w:p>
+    <w:p>
+      <w:pPr>
+        <w:pStyle w:val="Heading2"/>
+        <w:rPr>
+          <w:rFonts w:cstheme="majorHAnsi"/>
+          <w:b w:val="0"/>
+          <w:bCs/>
+          <w:szCs w:val="40"/>
+        </w:rPr>
+      </w:pPr>
+      <w:bookmarkStart w:id="15" w:name="_Toc32340300"/>
+      <w:r>
+        <w:rPr>
+          <w:rFonts w:cstheme="majorHAnsi"/>
+          <w:bCs/>
+          <w:szCs w:val="40"/>
+        </w:rPr>
+        <w:t>2.2 Objective:</w:t>
+      </w:r>
+      <w:bookmarkEnd w:id="15"/>
+    </w:p>
+    <w:p>
+      <w:pPr>
+        <w:rPr>
+          <w:rFonts w:asciiTheme="majorHAnsi" w:hAnsiTheme="majorHAnsi" w:cstheme="majorHAnsi"/>
+          <w:sz w:val="32"/>
+          <w:szCs w:val="32"/>
+        </w:rPr>
+      </w:pPr>
+      <w:r>
+        <w:rPr>
+          <w:rFonts w:asciiTheme="majorHAnsi" w:hAnsiTheme="majorHAnsi" w:cstheme="majorHAnsi"/>
+          <w:sz w:val="32"/>
+          <w:szCs w:val="32"/>
+        </w:rPr>
+        <w:t>The objective of the Electric Blender System is to</w:t>
+      </w:r>
+      <w:r>
+        <w:rPr>
+          <w:rFonts w:asciiTheme="majorHAnsi" w:hAnsiTheme="majorHAnsi" w:cstheme="majorHAnsi"/>
+          <w:sz w:val="32"/>
+          <w:szCs w:val="32"/>
+        </w:rPr>
+        <w:t xml:space="preserve"> provide the user with a high quality</w:t>
+      </w:r>
+      <w:r>
+        <w:rPr>
+          <w:rFonts w:asciiTheme="majorHAnsi" w:hAnsiTheme="majorHAnsi" w:cstheme="majorHAnsi"/>
+          <w:sz w:val="32"/>
+          <w:szCs w:val="32"/>
+        </w:rPr>
+        <w:t xml:space="preserve"> home appliance with high speed configurability as well as safety monitoring</w:t>
+      </w:r>
+      <w:r>
+        <w:rPr>
+          <w:rFonts w:asciiTheme="majorHAnsi" w:hAnsiTheme="majorHAnsi" w:cstheme="majorHAnsi"/>
+          <w:sz w:val="32"/>
+          <w:szCs w:val="32"/>
+        </w:rPr>
+        <w:t xml:space="preserve">. </w:t>
+      </w:r>
+      <w:r>
+        <w:rPr>
+          <w:rFonts w:asciiTheme="majorHAnsi" w:hAnsiTheme="majorHAnsi" w:cstheme="majorHAnsi"/>
+          <w:sz w:val="32"/>
+          <w:szCs w:val="32"/>
+        </w:rPr>
+        <w:t xml:space="preserve"> </w:t>
+      </w:r>
+    </w:p>
+    <w:p>
+      <w:pPr>
+        <w:pStyle w:val="Heading2"/>
+      </w:pPr>
+      <w:bookmarkStart w:id="16" w:name="_Toc32340301"/>
+      <w:r>
+        <w:t>2.3 Block Diagram</w:t>
+      </w:r>
+      <w:bookmarkEnd w:id="16"/>
+      <w:r>
+        <w:t xml:space="preserve"> </w:t>
+      </w:r>
+    </w:p>
+    <w:p>
+      <w:pPr>
+        <w:rPr>
+          <w:rFonts w:asciiTheme="majorHAnsi" w:hAnsiTheme="majorHAnsi" w:cstheme="majorHAnsi"/>
+        </w:rPr>
+      </w:pPr>
+    </w:p>
+    <w:p>
+      <w:pPr>
+        <w:pStyle w:val="Heading2"/>
+        <w:rPr>
+          <w:rFonts w:cstheme="majorHAnsi"/>
+          <w:sz w:val="32"/>
+          <w:szCs w:val="32"/>
+        </w:rPr>
+      </w:pPr>
+    </w:p>
+    <w:p>
+      <w:pPr>
+        <w:pStyle w:val="ListParagraph"/>
+        <w:rPr>
+          <w:rFonts w:asciiTheme="majorHAnsi" w:hAnsiTheme="majorHAnsi" w:cstheme="majorHAnsi"/>
+          <w:sz w:val="32"/>
+          <w:szCs w:val="32"/>
+        </w:rPr>
+      </w:pPr>
+      <w:r>
+        <w:rPr>
+          <w:noProof/>
+        </w:rPr>
+        <w:drawing>
+          <wp:anchor distT="0" distB="0" distL="114300" distR="114300" simplePos="0" relativeHeight="251658240" behindDoc="0" locked="0" layoutInCell="1" allowOverlap="1" wp14:anchorId="6CDDD3CB" wp14:editId="5C7C4CCC">
+            <wp:simplePos x="0" y="0"/>
+            <wp:positionH relativeFrom="column">
+              <wp:posOffset>77372</wp:posOffset>
+            </wp:positionH>
+            <wp:positionV relativeFrom="paragraph">
+              <wp:posOffset>56711</wp:posOffset>
+            </wp:positionV>
+            <wp:extent cx="5436870" cy="1435100"/>
+            <wp:effectExtent l="0" t="0" r="0" b="0"/>
+            <wp:wrapSquare wrapText="bothSides"/>
+            <wp:docPr id="2" name="Picture 2" descr="C:\Users\ِِAhmed Ibrahim\AppData\Local\Microsoft\Windows\INetCache\Content.Word\imag.png"/>
+            <wp:cNvGraphicFramePr>
+              <a:graphicFrameLocks xmlns:a="http://schemas.openxmlformats.org/drawingml/2006/main" noChangeAspect="1"/>
+            </wp:cNvGraphicFramePr>
+            <a:graphic xmlns:a="http://schemas.openxmlformats.org/drawingml/2006/main">
+              <a:graphicData uri="http://schemas.openxmlformats.org/drawingml/2006/picture">
+                <pic:pic xmlns:pic="http://schemas.openxmlformats.org/drawingml/2006/picture">
+                  <pic:nvPicPr>
+                    <pic:cNvPr id="0" name="Picture 3" descr="C:\Users\ِِAhmed Ibrahim\AppData\Local\Microsoft\Windows\INetCache\Content.Word\imag.png"/>
+                    <pic:cNvPicPr>
+                      <a:picLocks noChangeAspect="1" noChangeArrowheads="1"/>
+                    </pic:cNvPicPr>
+                  </pic:nvPicPr>
+                  <pic:blipFill>
+                    <a:blip r:embed="rId8">
+                      <a:extLst>
+                        <a:ext uri="{28A0092B-C50C-407E-A947-70E740481C1C}">
+                          <a14:useLocalDpi xmlns:a14="http://schemas.microsoft.com/office/drawing/2010/main" val="0"/>
+                        </a:ext>
+                      </a:extLst>
+                    </a:blip>
+                    <a:srcRect/>
+                    <a:stretch>
+                      <a:fillRect/>
+                    </a:stretch>
+                  </pic:blipFill>
+                  <pic:spPr bwMode="auto">
+                    <a:xfrm>
+                      <a:off x="0" y="0"/>
+                      <a:ext cx="5436870" cy="1435100"/>
+                    </a:xfrm>
+                    <a:prstGeom prst="rect">
+                      <a:avLst/>
+                    </a:prstGeom>
+                    <a:noFill/>
+                    <a:ln>
+                      <a:noFill/>
+                    </a:ln>
+                  </pic:spPr>
+                </pic:pic>
+              </a:graphicData>
+            </a:graphic>
+            <wp14:sizeRelH relativeFrom="page">
+              <wp14:pctWidth>0</wp14:pctWidth>
+            </wp14:sizeRelH>
+            <wp14:sizeRelV relativeFrom="page">
+              <wp14:pctHeight>0</wp14:pctHeight>
+            </wp14:sizeRelV>
+          </wp:anchor>
+        </w:drawing>
+      </w:r>
+    </w:p>
+    <w:p>
+      <w:pPr>
+        <w:pStyle w:val="ListParagraph"/>
+        <w:rPr>
+          <w:rFonts w:asciiTheme="majorHAnsi" w:hAnsiTheme="majorHAnsi" w:cstheme="majorHAnsi"/>
+          <w:sz w:val="32"/>
+          <w:szCs w:val="32"/>
+        </w:rPr>
+      </w:pPr>
+    </w:p>
+    <w:p>
+      <w:pPr>
+        <w:pStyle w:val="ListParagraph"/>
+        <w:rPr>
+          <w:rFonts w:asciiTheme="majorHAnsi" w:hAnsiTheme="majorHAnsi" w:cstheme="majorHAnsi"/>
+          <w:sz w:val="32"/>
+          <w:szCs w:val="32"/>
+        </w:rPr>
+      </w:pPr>
+    </w:p>
+    <w:p>
+      <w:pPr>
+        <w:pStyle w:val="ListParagraph"/>
+        <w:rPr>
+          <w:rFonts w:asciiTheme="majorHAnsi" w:hAnsiTheme="majorHAnsi" w:cstheme="majorHAnsi"/>
+          <w:sz w:val="32"/>
+          <w:szCs w:val="32"/>
+        </w:rPr>
+      </w:pPr>
+    </w:p>
+    <w:p>
+      <w:pPr>
+        <w:pStyle w:val="ListParagraph"/>
+        <w:rPr>
+          <w:rFonts w:asciiTheme="majorHAnsi" w:hAnsiTheme="majorHAnsi" w:cstheme="majorHAnsi"/>
+          <w:sz w:val="32"/>
+          <w:szCs w:val="32"/>
+        </w:rPr>
+      </w:pPr>
+    </w:p>
+    <w:p>
+      <w:pPr>
+        <w:pStyle w:val="ListParagraph"/>
+        <w:rPr>
+          <w:rFonts w:asciiTheme="majorHAnsi" w:hAnsiTheme="majorHAnsi" w:cstheme="majorHAnsi"/>
+          <w:sz w:val="32"/>
+          <w:szCs w:val="32"/>
+        </w:rPr>
+      </w:pPr>
+    </w:p>
+    <w:p>
+      <w:pPr>
+        <w:pStyle w:val="ListParagraph"/>
+        <w:rPr>
+          <w:rFonts w:asciiTheme="majorHAnsi" w:hAnsiTheme="majorHAnsi" w:cstheme="majorHAnsi"/>
+          <w:sz w:val="32"/>
+          <w:szCs w:val="32"/>
+        </w:rPr>
+      </w:pPr>
+    </w:p>
+    <w:p>
+      <w:pPr>
+        <w:spacing w:before="0" w:after="160" w:line="259" w:lineRule="auto"/>
+        <w:jc w:val="left"/>
         <w:rPr>
           <w:rFonts w:cstheme="majorHAnsi"/>
           <w:b/>
@@ -4070,7 +5004,6 @@
           <w:szCs w:val="48"/>
         </w:rPr>
       </w:pPr>
-      <w:bookmarkStart w:id="12" w:name="_Toc32053078"/>
       <w:r>
         <w:rPr>
           <w:rFonts w:cstheme="majorHAnsi"/>
@@ -4078,297 +5011,33 @@
           <w:bCs/>
           <w:szCs w:val="48"/>
         </w:rPr>
-        <w:t xml:space="preserve">2 </w:t>
-      </w:r>
-      <w:r>
-        <w:rPr>
-          <w:rFonts w:cstheme="majorHAnsi"/>
-          <w:b/>
-          <w:bCs/>
-          <w:szCs w:val="48"/>
-        </w:rPr>
-        <w:t>System Overview:</w:t>
-      </w:r>
-      <w:bookmarkEnd w:id="12"/>
-    </w:p>
-    <w:p>
-      <w:pPr>
-        <w:pStyle w:val="Heading2"/>
-        <w:rPr>
-          <w:rFonts w:cstheme="majorHAnsi"/>
-          <w:b w:val="0"/>
-          <w:bCs/>
-          <w:szCs w:val="40"/>
-        </w:rPr>
-      </w:pPr>
-      <w:bookmarkStart w:id="13" w:name="_Toc32053079"/>
-      <w:r>
-        <w:rPr>
-          <w:rFonts w:cstheme="majorHAnsi"/>
-          <w:bCs/>
-          <w:szCs w:val="40"/>
-        </w:rPr>
-        <w:t xml:space="preserve">2.1 </w:t>
-      </w:r>
-      <w:r>
-        <w:rPr>
-          <w:rFonts w:cstheme="majorHAnsi"/>
-          <w:bCs/>
-          <w:szCs w:val="40"/>
-        </w:rPr>
-        <w:t>Definition:</w:t>
-      </w:r>
-      <w:bookmarkEnd w:id="13"/>
-    </w:p>
-    <w:p>
-      <w:pPr>
-        <w:widowControl w:val="0"/>
-        <w:rPr>
-          <w:rFonts w:asciiTheme="majorHAnsi" w:hAnsiTheme="majorHAnsi" w:cstheme="majorHAnsi"/>
-          <w:sz w:val="32"/>
-          <w:szCs w:val="32"/>
-        </w:rPr>
-      </w:pPr>
-      <w:r>
-        <w:rPr>
-          <w:rFonts w:asciiTheme="majorHAnsi" w:hAnsiTheme="majorHAnsi" w:cstheme="majorHAnsi"/>
-          <w:sz w:val="32"/>
-          <w:szCs w:val="32"/>
-        </w:rPr>
-        <w:t>The Electric Blender System is an appliance created by KENOVO. The electric blender system has 3 speeds that can be configured by the user with high safety to a</w:t>
-      </w:r>
-      <w:r>
-        <w:rPr>
-          <w:rFonts w:asciiTheme="majorHAnsi" w:hAnsiTheme="majorHAnsi" w:cstheme="majorHAnsi"/>
-          <w:sz w:val="32"/>
-          <w:szCs w:val="32"/>
-        </w:rPr>
-        <w:t>void system failure caused by u</w:t>
-      </w:r>
-      <w:r>
-        <w:rPr>
-          <w:rFonts w:asciiTheme="majorHAnsi" w:hAnsiTheme="majorHAnsi" w:cstheme="majorHAnsi"/>
-          <w:sz w:val="32"/>
-          <w:szCs w:val="32"/>
-        </w:rPr>
-        <w:t xml:space="preserve">nexpected voltage peaks. </w:t>
-      </w:r>
-    </w:p>
-    <w:p>
-      <w:pPr>
-        <w:pStyle w:val="Heading2"/>
-        <w:rPr>
-          <w:rFonts w:cstheme="majorHAnsi"/>
-          <w:b w:val="0"/>
-          <w:bCs/>
-          <w:szCs w:val="40"/>
-        </w:rPr>
-      </w:pPr>
-      <w:bookmarkStart w:id="14" w:name="_Toc32053080"/>
-      <w:r>
-        <w:rPr>
-          <w:rFonts w:cstheme="majorHAnsi"/>
-          <w:bCs/>
-          <w:szCs w:val="40"/>
-        </w:rPr>
-        <w:t>2.2 Objective:</w:t>
-      </w:r>
-      <w:bookmarkEnd w:id="14"/>
-    </w:p>
-    <w:p>
-      <w:pPr>
-        <w:rPr>
-          <w:rFonts w:asciiTheme="majorHAnsi" w:hAnsiTheme="majorHAnsi" w:cstheme="majorHAnsi"/>
-          <w:sz w:val="32"/>
-          <w:szCs w:val="32"/>
-        </w:rPr>
-      </w:pPr>
-      <w:r>
-        <w:rPr>
-          <w:rFonts w:asciiTheme="majorHAnsi" w:hAnsiTheme="majorHAnsi" w:cstheme="majorHAnsi"/>
-          <w:sz w:val="32"/>
-          <w:szCs w:val="32"/>
-        </w:rPr>
-        <w:t>The objective of the Electric Blender System is to</w:t>
-      </w:r>
-      <w:r>
-        <w:rPr>
-          <w:rFonts w:asciiTheme="majorHAnsi" w:hAnsiTheme="majorHAnsi" w:cstheme="majorHAnsi"/>
-          <w:sz w:val="32"/>
-          <w:szCs w:val="32"/>
-        </w:rPr>
-        <w:t xml:space="preserve"> provide the user with a high quality</w:t>
-      </w:r>
-      <w:r>
-        <w:rPr>
-          <w:rFonts w:asciiTheme="majorHAnsi" w:hAnsiTheme="majorHAnsi" w:cstheme="majorHAnsi"/>
-          <w:sz w:val="32"/>
-          <w:szCs w:val="32"/>
-        </w:rPr>
-        <w:t xml:space="preserve"> home appliance with high speed configurability as well as safety monitoring</w:t>
-      </w:r>
-      <w:r>
-        <w:rPr>
-          <w:rFonts w:asciiTheme="majorHAnsi" w:hAnsiTheme="majorHAnsi" w:cstheme="majorHAnsi"/>
-          <w:sz w:val="32"/>
-          <w:szCs w:val="32"/>
-        </w:rPr>
-        <w:t xml:space="preserve">. </w:t>
-      </w:r>
-      <w:r>
-        <w:rPr>
-          <w:rFonts w:asciiTheme="majorHAnsi" w:hAnsiTheme="majorHAnsi" w:cstheme="majorHAnsi"/>
-          <w:sz w:val="32"/>
-          <w:szCs w:val="32"/>
-        </w:rPr>
-        <w:t xml:space="preserve"> </w:t>
-      </w:r>
-    </w:p>
-    <w:p>
-      <w:pPr>
-        <w:pStyle w:val="Heading2"/>
-        <w:rPr>
-          <w:rFonts w:cstheme="majorHAnsi"/>
-          <w:sz w:val="32"/>
-          <w:szCs w:val="32"/>
-        </w:rPr>
-      </w:pPr>
-    </w:p>
-    <w:p>
-      <w:pPr>
-        <w:pStyle w:val="ListParagraph"/>
-        <w:rPr>
-          <w:rFonts w:asciiTheme="majorHAnsi" w:hAnsiTheme="majorHAnsi" w:cstheme="majorHAnsi"/>
-          <w:sz w:val="32"/>
-          <w:szCs w:val="32"/>
-        </w:rPr>
-      </w:pPr>
-    </w:p>
-    <w:p>
-      <w:pPr>
-        <w:pStyle w:val="ListParagraph"/>
-        <w:rPr>
-          <w:rFonts w:asciiTheme="majorHAnsi" w:hAnsiTheme="majorHAnsi" w:cstheme="majorHAnsi"/>
-          <w:sz w:val="32"/>
-          <w:szCs w:val="32"/>
-        </w:rPr>
-      </w:pPr>
-    </w:p>
-    <w:p>
-      <w:pPr>
-        <w:pStyle w:val="ListParagraph"/>
-        <w:rPr>
-          <w:rFonts w:asciiTheme="majorHAnsi" w:hAnsiTheme="majorHAnsi" w:cstheme="majorHAnsi"/>
-          <w:sz w:val="32"/>
-          <w:szCs w:val="32"/>
-        </w:rPr>
-      </w:pPr>
-    </w:p>
-    <w:p>
-      <w:pPr>
-        <w:pStyle w:val="ListParagraph"/>
-        <w:rPr>
-          <w:rFonts w:asciiTheme="majorHAnsi" w:hAnsiTheme="majorHAnsi" w:cstheme="majorHAnsi"/>
-          <w:sz w:val="32"/>
-          <w:szCs w:val="32"/>
-        </w:rPr>
-      </w:pPr>
-    </w:p>
-    <w:p>
-      <w:pPr>
-        <w:pStyle w:val="ListParagraph"/>
-        <w:rPr>
-          <w:rFonts w:asciiTheme="majorHAnsi" w:hAnsiTheme="majorHAnsi" w:cstheme="majorHAnsi"/>
-          <w:sz w:val="32"/>
-          <w:szCs w:val="32"/>
-        </w:rPr>
-      </w:pPr>
-    </w:p>
-    <w:p>
-      <w:pPr>
-        <w:pStyle w:val="ListParagraph"/>
-        <w:rPr>
-          <w:rFonts w:asciiTheme="majorHAnsi" w:hAnsiTheme="majorHAnsi" w:cstheme="majorHAnsi"/>
-          <w:sz w:val="32"/>
-          <w:szCs w:val="32"/>
-        </w:rPr>
-      </w:pPr>
-    </w:p>
-    <w:p>
-      <w:pPr>
-        <w:pStyle w:val="ListParagraph"/>
-        <w:rPr>
-          <w:rFonts w:asciiTheme="majorHAnsi" w:hAnsiTheme="majorHAnsi" w:cstheme="majorHAnsi"/>
-          <w:sz w:val="32"/>
-          <w:szCs w:val="32"/>
-        </w:rPr>
-      </w:pPr>
-    </w:p>
-    <w:p>
-      <w:pPr>
-        <w:spacing w:before="0" w:after="160" w:line="259" w:lineRule="auto"/>
-        <w:jc w:val="left"/>
-        <w:rPr>
-          <w:rFonts w:asciiTheme="majorHAnsi" w:hAnsiTheme="majorHAnsi" w:cstheme="majorHAnsi"/>
-          <w:sz w:val="32"/>
-          <w:szCs w:val="32"/>
-        </w:rPr>
-      </w:pPr>
-      <w:r>
-        <w:rPr>
-          <w:rFonts w:asciiTheme="majorHAnsi" w:hAnsiTheme="majorHAnsi" w:cstheme="majorHAnsi"/>
-          <w:sz w:val="32"/>
-          <w:szCs w:val="32"/>
-        </w:rPr>
         <w:br w:type="page"/>
       </w:r>
     </w:p>
     <w:p>
       <w:pPr>
-        <w:pStyle w:val="ListParagraph"/>
-        <w:rPr>
-          <w:rFonts w:asciiTheme="majorHAnsi" w:hAnsiTheme="majorHAnsi" w:cstheme="majorHAnsi"/>
+        <w:pStyle w:val="Heading1"/>
+        <w:rPr>
           <w:sz w:val="32"/>
-          <w:szCs w:val="32"/>
-        </w:rPr>
-      </w:pPr>
-    </w:p>
-    <w:p>
-      <w:pPr>
-        <w:pStyle w:val="Heading1"/>
-        <w:rPr>
-          <w:rFonts w:cstheme="majorHAnsi"/>
-          <w:b/>
-          <w:bCs/>
-          <w:szCs w:val="48"/>
-        </w:rPr>
-      </w:pPr>
-      <w:bookmarkStart w:id="15" w:name="_Toc32053081"/>
+        </w:rPr>
+      </w:pPr>
+      <w:bookmarkStart w:id="17" w:name="_Toc32340302"/>
+      <w:proofErr w:type="gramStart"/>
       <w:r>
-        <w:rPr>
-          <w:rFonts w:cstheme="majorHAnsi"/>
-          <w:b/>
-          <w:bCs/>
-          <w:szCs w:val="48"/>
-        </w:rPr>
-        <w:t xml:space="preserve">3 Functional </w:t>
+        <w:lastRenderedPageBreak/>
+        <w:t>3</w:t>
       </w:r>
+      <w:proofErr w:type="gramEnd"/>
       <w:r>
-        <w:rPr>
-          <w:rFonts w:cstheme="majorHAnsi"/>
-          <w:b/>
-          <w:bCs/>
-          <w:szCs w:val="48"/>
-        </w:rPr>
-        <w:t>Requirements:</w:t>
+        <w:t xml:space="preserve"> Functional Requirements:</w:t>
       </w:r>
-      <w:bookmarkEnd w:id="15"/>
+      <w:bookmarkEnd w:id="17"/>
     </w:p>
     <w:tbl>
       <w:tblPr>
         <w:tblStyle w:val="TableGrid"/>
+        <w:tblpPr w:leftFromText="180" w:rightFromText="180" w:vertAnchor="page" w:horzAnchor="margin" w:tblpXSpec="center" w:tblpY="2715"/>
         <w:tblW w:w="10980" w:type="dxa"/>
-        <w:tblInd w:w="-635" w:type="dxa"/>
         <w:tblLayout w:type="fixed"/>
         <w:tblLook w:val="04A0" w:firstRow="1" w:lastRow="0" w:firstColumn="1" w:lastColumn="0" w:noHBand="0" w:noVBand="1"/>
       </w:tblPr>
@@ -4384,86 +5053,6 @@
           </w:tcPr>
           <w:p>
             <w:pPr>
-              <w:rPr>
-                <w:rFonts w:asciiTheme="majorHAnsi" w:hAnsiTheme="majorHAnsi" w:cstheme="majorHAnsi"/>
-                <w:b/>
-                <w:bCs/>
-                <w:sz w:val="36"/>
-                <w:szCs w:val="36"/>
-              </w:rPr>
-            </w:pPr>
-            <w:r>
-              <w:rPr>
-                <w:rFonts w:asciiTheme="majorHAnsi" w:hAnsiTheme="majorHAnsi" w:cstheme="majorHAnsi"/>
-                <w:b/>
-                <w:bCs/>
-                <w:sz w:val="36"/>
-                <w:szCs w:val="36"/>
-              </w:rPr>
-              <w:t>Feature</w:t>
-            </w:r>
-          </w:p>
-        </w:tc>
-        <w:tc>
-          <w:tcPr>
-            <w:tcW w:w="3960" w:type="dxa"/>
-          </w:tcPr>
-          <w:p>
-            <w:pPr>
-              <w:rPr>
-                <w:rFonts w:asciiTheme="majorHAnsi" w:hAnsiTheme="majorHAnsi" w:cstheme="majorHAnsi"/>
-                <w:b/>
-                <w:bCs/>
-                <w:sz w:val="36"/>
-                <w:szCs w:val="36"/>
-              </w:rPr>
-            </w:pPr>
-            <w:r>
-              <w:rPr>
-                <w:rFonts w:asciiTheme="majorHAnsi" w:hAnsiTheme="majorHAnsi" w:cstheme="majorHAnsi"/>
-                <w:b/>
-                <w:bCs/>
-                <w:sz w:val="36"/>
-                <w:szCs w:val="36"/>
-              </w:rPr>
-              <w:t>REQ_ID</w:t>
-            </w:r>
-          </w:p>
-        </w:tc>
-        <w:tc>
-          <w:tcPr>
-            <w:tcW w:w="4230" w:type="dxa"/>
-          </w:tcPr>
-          <w:p>
-            <w:pPr>
-              <w:rPr>
-                <w:rFonts w:asciiTheme="majorHAnsi" w:hAnsiTheme="majorHAnsi" w:cstheme="majorHAnsi"/>
-                <w:b/>
-                <w:bCs/>
-                <w:sz w:val="36"/>
-                <w:szCs w:val="36"/>
-              </w:rPr>
-            </w:pPr>
-            <w:r>
-              <w:rPr>
-                <w:rFonts w:asciiTheme="majorHAnsi" w:hAnsiTheme="majorHAnsi" w:cstheme="majorHAnsi"/>
-                <w:b/>
-                <w:bCs/>
-                <w:sz w:val="36"/>
-                <w:szCs w:val="36"/>
-              </w:rPr>
-              <w:t>Description</w:t>
-            </w:r>
-          </w:p>
-        </w:tc>
-      </w:tr>
-      <w:tr>
-        <w:tc>
-          <w:tcPr>
-            <w:tcW w:w="2790" w:type="dxa"/>
-          </w:tcPr>
-          <w:p>
-            <w:pPr>
               <w:pStyle w:val="Heading2"/>
               <w:ind w:right="790"/>
               <w:outlineLvl w:val="1"/>
@@ -4471,11 +5060,86 @@
                 <w:rFonts w:cstheme="majorHAnsi"/>
               </w:rPr>
             </w:pPr>
-            <w:bookmarkStart w:id="16" w:name="_Toc32053082"/>
+            <w:bookmarkStart w:id="18" w:name="_Toc32340303"/>
             <w:r>
               <w:rPr>
                 <w:rFonts w:cstheme="majorHAnsi"/>
               </w:rPr>
+              <w:t>Feature</w:t>
+            </w:r>
+            <w:bookmarkEnd w:id="18"/>
+            <w:r>
+              <w:rPr>
+                <w:rFonts w:cstheme="majorHAnsi"/>
+              </w:rPr>
+              <w:t xml:space="preserve"> </w:t>
+            </w:r>
+          </w:p>
+        </w:tc>
+        <w:tc>
+          <w:tcPr>
+            <w:tcW w:w="3960" w:type="dxa"/>
+          </w:tcPr>
+          <w:p>
+            <w:pPr>
+              <w:rPr>
+                <w:rFonts w:asciiTheme="majorHAnsi" w:hAnsiTheme="majorHAnsi" w:cstheme="majorHAnsi"/>
+                <w:sz w:val="32"/>
+                <w:szCs w:val="32"/>
+              </w:rPr>
+            </w:pPr>
+            <w:r>
+              <w:rPr>
+                <w:rFonts w:asciiTheme="majorHAnsi" w:hAnsiTheme="majorHAnsi" w:cstheme="majorHAnsi"/>
+                <w:sz w:val="32"/>
+                <w:szCs w:val="32"/>
+              </w:rPr>
+              <w:t xml:space="preserve">Requirement ID </w:t>
+            </w:r>
+          </w:p>
+        </w:tc>
+        <w:tc>
+          <w:tcPr>
+            <w:tcW w:w="4230" w:type="dxa"/>
+          </w:tcPr>
+          <w:p>
+            <w:pPr>
+              <w:rPr>
+                <w:rFonts w:asciiTheme="majorHAnsi" w:hAnsiTheme="majorHAnsi" w:cstheme="majorHAnsi"/>
+                <w:sz w:val="32"/>
+                <w:szCs w:val="32"/>
+              </w:rPr>
+            </w:pPr>
+            <w:r>
+              <w:rPr>
+                <w:rFonts w:asciiTheme="majorHAnsi" w:hAnsiTheme="majorHAnsi" w:cstheme="majorHAnsi"/>
+                <w:sz w:val="32"/>
+                <w:szCs w:val="32"/>
+              </w:rPr>
+              <w:t>Description</w:t>
+            </w:r>
+          </w:p>
+        </w:tc>
+      </w:tr>
+      <w:tr>
+        <w:tc>
+          <w:tcPr>
+            <w:tcW w:w="2790" w:type="dxa"/>
+          </w:tcPr>
+          <w:p>
+            <w:pPr>
+              <w:pStyle w:val="Heading2"/>
+              <w:ind w:right="790"/>
+              <w:outlineLvl w:val="1"/>
+              <w:rPr>
+                <w:rFonts w:cstheme="majorHAnsi"/>
+              </w:rPr>
+            </w:pPr>
+            <w:bookmarkStart w:id="19" w:name="_Toc32340304"/>
+            <w:r>
+              <w:rPr>
+                <w:rFonts w:cstheme="majorHAnsi"/>
+              </w:rPr>
               <w:t>3.1</w:t>
             </w:r>
             <w:r>
@@ -4490,7 +5154,7 @@
               </w:rPr>
               <w:t>Speed Levels</w:t>
             </w:r>
-            <w:bookmarkEnd w:id="16"/>
+            <w:bookmarkEnd w:id="19"/>
           </w:p>
         </w:tc>
         <w:tc>
@@ -4578,7 +5242,7 @@
                 <w:rFonts w:cstheme="majorHAnsi"/>
               </w:rPr>
             </w:pPr>
-            <w:bookmarkStart w:id="17" w:name="_Toc32053083"/>
+            <w:bookmarkStart w:id="20" w:name="_Toc32340305"/>
             <w:r>
               <w:rPr>
                 <w:rFonts w:cstheme="majorHAnsi"/>
@@ -4597,7 +5261,7 @@
               </w:rPr>
               <w:t>s</w:t>
             </w:r>
-            <w:bookmarkEnd w:id="17"/>
+            <w:bookmarkEnd w:id="20"/>
           </w:p>
         </w:tc>
         <w:tc>
@@ -4722,7 +5386,7 @@
                 <w:rFonts w:cstheme="majorHAnsi"/>
               </w:rPr>
             </w:pPr>
-            <w:bookmarkStart w:id="18" w:name="_Toc32053084"/>
+            <w:bookmarkStart w:id="21" w:name="_Toc32340306"/>
             <w:r>
               <w:rPr>
                 <w:rFonts w:cstheme="majorHAnsi"/>
@@ -4747,7 +5411,7 @@
               </w:rPr>
               <w:t>Monitoring Speed</w:t>
             </w:r>
-            <w:bookmarkEnd w:id="18"/>
+            <w:bookmarkEnd w:id="21"/>
             <w:r>
               <w:rPr>
                 <w:rFonts w:cstheme="majorHAnsi"/>
@@ -4953,6 +5617,245 @@
               <w:t xml:space="preserve"> </w:t>
             </w:r>
           </w:p>
+          <w:p>
+            <w:pPr>
+              <w:rPr>
+                <w:rFonts w:asciiTheme="majorHAnsi" w:hAnsiTheme="majorHAnsi" w:cstheme="majorHAnsi"/>
+                <w:sz w:val="32"/>
+                <w:szCs w:val="32"/>
+              </w:rPr>
+            </w:pPr>
+          </w:p>
+        </w:tc>
+      </w:tr>
+      <w:tr>
+        <w:tc>
+          <w:tcPr>
+            <w:tcW w:w="2790" w:type="dxa"/>
+          </w:tcPr>
+          <w:p>
+            <w:pPr>
+              <w:pStyle w:val="Heading2"/>
+              <w:ind w:right="-20"/>
+              <w:outlineLvl w:val="1"/>
+              <w:rPr>
+                <w:rFonts w:cstheme="majorHAnsi"/>
+              </w:rPr>
+            </w:pPr>
+            <w:bookmarkStart w:id="22" w:name="_Toc32340307"/>
+            <w:r>
+              <w:rPr>
+                <w:rFonts w:cstheme="majorHAnsi"/>
+              </w:rPr>
+              <w:t>3.4 Control Inputs with Outputs</w:t>
+            </w:r>
+            <w:bookmarkEnd w:id="22"/>
+            <w:r>
+              <w:rPr>
+                <w:rFonts w:cstheme="majorHAnsi"/>
+              </w:rPr>
+              <w:t xml:space="preserve"> </w:t>
+            </w:r>
+          </w:p>
+        </w:tc>
+        <w:tc>
+          <w:tcPr>
+            <w:tcW w:w="3960" w:type="dxa"/>
+          </w:tcPr>
+          <w:p>
+            <w:pPr>
+              <w:rPr>
+                <w:rFonts w:asciiTheme="majorHAnsi" w:hAnsiTheme="majorHAnsi" w:cstheme="majorHAnsi"/>
+                <w:sz w:val="32"/>
+                <w:szCs w:val="32"/>
+              </w:rPr>
+            </w:pPr>
+            <w:r>
+              <w:rPr>
+                <w:rFonts w:asciiTheme="majorHAnsi" w:hAnsiTheme="majorHAnsi" w:cstheme="majorHAnsi"/>
+                <w:sz w:val="32"/>
+                <w:szCs w:val="32"/>
+              </w:rPr>
+              <w:t>REQ_PO2EBL_CYRS_0</w:t>
+            </w:r>
+            <w:r>
+              <w:rPr>
+                <w:rFonts w:asciiTheme="majorHAnsi" w:hAnsiTheme="majorHAnsi" w:cstheme="majorHAnsi"/>
+                <w:sz w:val="32"/>
+                <w:szCs w:val="32"/>
+              </w:rPr>
+              <w:t>4</w:t>
+            </w:r>
+            <w:r>
+              <w:rPr>
+                <w:rFonts w:asciiTheme="majorHAnsi" w:hAnsiTheme="majorHAnsi" w:cstheme="majorHAnsi"/>
+                <w:sz w:val="32"/>
+                <w:szCs w:val="32"/>
+              </w:rPr>
+              <w:t>_V</w:t>
+            </w:r>
+            <w:r>
+              <w:rPr>
+                <w:rFonts w:asciiTheme="majorHAnsi" w:hAnsiTheme="majorHAnsi" w:cstheme="majorHAnsi"/>
+                <w:sz w:val="32"/>
+                <w:szCs w:val="32"/>
+              </w:rPr>
+              <w:t>1.0</w:t>
+            </w:r>
+          </w:p>
+        </w:tc>
+        <w:tc>
+          <w:tcPr>
+            <w:tcW w:w="4230" w:type="dxa"/>
+          </w:tcPr>
+          <w:p>
+            <w:pPr>
+              <w:rPr>
+                <w:rFonts w:asciiTheme="majorHAnsi" w:hAnsiTheme="majorHAnsi" w:cstheme="majorHAnsi"/>
+                <w:sz w:val="32"/>
+                <w:szCs w:val="32"/>
+              </w:rPr>
+            </w:pPr>
+            <w:r>
+              <w:rPr>
+                <w:rFonts w:asciiTheme="majorHAnsi" w:hAnsiTheme="majorHAnsi" w:cstheme="majorHAnsi"/>
+                <w:sz w:val="32"/>
+                <w:szCs w:val="32"/>
+              </w:rPr>
+              <w:t>The Microcontroller shall monitor the switch state</w:t>
+            </w:r>
+          </w:p>
+          <w:p>
+            <w:pPr>
+              <w:pStyle w:val="ListParagraph"/>
+              <w:numPr>
+                <w:ilvl w:val="0"/>
+                <w:numId w:val="6"/>
+              </w:numPr>
+              <w:rPr>
+                <w:rFonts w:asciiTheme="majorHAnsi" w:hAnsiTheme="majorHAnsi" w:cstheme="majorHAnsi"/>
+                <w:sz w:val="32"/>
+                <w:szCs w:val="32"/>
+              </w:rPr>
+            </w:pPr>
+            <w:r>
+              <w:rPr>
+                <w:rFonts w:asciiTheme="majorHAnsi" w:hAnsiTheme="majorHAnsi" w:cstheme="majorHAnsi"/>
+                <w:sz w:val="32"/>
+                <w:szCs w:val="32"/>
+              </w:rPr>
+              <w:t xml:space="preserve"> I</w:t>
+            </w:r>
+            <w:r>
+              <w:rPr>
+                <w:rFonts w:asciiTheme="majorHAnsi" w:hAnsiTheme="majorHAnsi" w:cstheme="majorHAnsi"/>
+                <w:sz w:val="32"/>
+                <w:szCs w:val="32"/>
+              </w:rPr>
+              <w:t>f the switch is pressed, a pulse shall be generated on the DC motor enable pin</w:t>
+            </w:r>
+          </w:p>
+          <w:p>
+            <w:pPr>
+              <w:pStyle w:val="ListParagraph"/>
+              <w:numPr>
+                <w:ilvl w:val="0"/>
+                <w:numId w:val="6"/>
+              </w:numPr>
+              <w:rPr>
+                <w:rFonts w:asciiTheme="majorHAnsi" w:hAnsiTheme="majorHAnsi" w:cstheme="majorHAnsi"/>
+                <w:sz w:val="32"/>
+                <w:szCs w:val="32"/>
+              </w:rPr>
+            </w:pPr>
+            <w:r>
+              <w:rPr>
+                <w:rFonts w:asciiTheme="majorHAnsi" w:hAnsiTheme="majorHAnsi" w:cstheme="majorHAnsi"/>
+                <w:sz w:val="32"/>
+                <w:szCs w:val="32"/>
+              </w:rPr>
+              <w:t xml:space="preserve">The pulse duty cycle is varied </w:t>
+            </w:r>
+            <w:r>
+              <w:rPr>
+                <w:rFonts w:asciiTheme="majorHAnsi" w:hAnsiTheme="majorHAnsi" w:cstheme="majorHAnsi"/>
+                <w:sz w:val="32"/>
+                <w:szCs w:val="32"/>
+              </w:rPr>
+              <w:t xml:space="preserve"> </w:t>
+            </w:r>
+            <w:r>
+              <w:rPr>
+                <w:rFonts w:asciiTheme="majorHAnsi" w:hAnsiTheme="majorHAnsi" w:cstheme="majorHAnsi"/>
+                <w:sz w:val="32"/>
+                <w:szCs w:val="32"/>
+              </w:rPr>
+              <w:t xml:space="preserve">according to the press number </w:t>
+            </w:r>
+          </w:p>
+          <w:p>
+            <w:pPr>
+              <w:pStyle w:val="ListParagraph"/>
+              <w:numPr>
+                <w:ilvl w:val="0"/>
+                <w:numId w:val="6"/>
+              </w:numPr>
+              <w:rPr>
+                <w:rFonts w:asciiTheme="majorHAnsi" w:hAnsiTheme="majorHAnsi" w:cstheme="majorHAnsi"/>
+                <w:sz w:val="32"/>
+                <w:szCs w:val="32"/>
+              </w:rPr>
+            </w:pPr>
+            <w:r>
+              <w:rPr>
+                <w:rFonts w:asciiTheme="majorHAnsi" w:hAnsiTheme="majorHAnsi" w:cstheme="majorHAnsi"/>
+                <w:sz w:val="32"/>
+                <w:szCs w:val="32"/>
+              </w:rPr>
+              <w:lastRenderedPageBreak/>
+              <w:t>The motor shall operate on a speed respective to the generated duty cycle</w:t>
+            </w:r>
+          </w:p>
+          <w:p>
+            <w:pPr>
+              <w:pStyle w:val="ListParagraph"/>
+              <w:numPr>
+                <w:ilvl w:val="0"/>
+                <w:numId w:val="6"/>
+              </w:numPr>
+              <w:rPr>
+                <w:rFonts w:asciiTheme="majorHAnsi" w:hAnsiTheme="majorHAnsi" w:cstheme="majorHAnsi"/>
+                <w:sz w:val="32"/>
+                <w:szCs w:val="32"/>
+              </w:rPr>
+            </w:pPr>
+            <w:r>
+              <w:rPr>
+                <w:rFonts w:asciiTheme="majorHAnsi" w:hAnsiTheme="majorHAnsi" w:cstheme="majorHAnsi"/>
+                <w:sz w:val="32"/>
+                <w:szCs w:val="32"/>
+              </w:rPr>
+              <w:t>The LED intensity vary according to the duty cycle.</w:t>
+            </w:r>
+            <w:r>
+              <w:rPr>
+                <w:rFonts w:asciiTheme="majorHAnsi" w:hAnsiTheme="majorHAnsi" w:cstheme="majorHAnsi"/>
+                <w:sz w:val="32"/>
+                <w:szCs w:val="32"/>
+              </w:rPr>
+              <w:t xml:space="preserve"> </w:t>
+            </w:r>
+            <w:r>
+              <w:rPr>
+                <w:rFonts w:asciiTheme="majorHAnsi" w:hAnsiTheme="majorHAnsi" w:cstheme="majorHAnsi"/>
+                <w:b/>
+                <w:bCs/>
+                <w:sz w:val="32"/>
+                <w:szCs w:val="32"/>
+              </w:rPr>
+              <w:t>#imp SW</w:t>
+            </w:r>
+          </w:p>
         </w:tc>
       </w:tr>
     </w:tbl>
@@ -4967,74 +5870,28 @@
     </w:p>
     <w:p>
       <w:pPr>
-        <w:rPr>
-          <w:rFonts w:asciiTheme="majorHAnsi" w:hAnsiTheme="majorHAnsi" w:cstheme="majorHAnsi"/>
-          <w:sz w:val="32"/>
-          <w:szCs w:val="32"/>
-        </w:rPr>
-      </w:pPr>
-    </w:p>
-    <w:p>
-      <w:pPr>
-        <w:rPr>
-          <w:rFonts w:asciiTheme="majorHAnsi" w:hAnsiTheme="majorHAnsi" w:cstheme="majorHAnsi"/>
-          <w:sz w:val="32"/>
-          <w:szCs w:val="32"/>
-        </w:rPr>
-      </w:pPr>
-    </w:p>
-    <w:p>
-      <w:pPr>
-        <w:rPr>
-          <w:rFonts w:asciiTheme="majorHAnsi" w:hAnsiTheme="majorHAnsi" w:cstheme="majorHAnsi"/>
-          <w:sz w:val="32"/>
-          <w:szCs w:val="32"/>
-        </w:rPr>
-      </w:pPr>
-    </w:p>
-    <w:p>
-      <w:pPr>
-        <w:rPr>
-          <w:rFonts w:asciiTheme="majorHAnsi" w:hAnsiTheme="majorHAnsi" w:cstheme="majorHAnsi"/>
-          <w:sz w:val="32"/>
-          <w:szCs w:val="32"/>
-        </w:rPr>
-      </w:pPr>
-    </w:p>
-    <w:p>
-      <w:pPr>
-        <w:rPr>
-          <w:rFonts w:asciiTheme="majorHAnsi" w:hAnsiTheme="majorHAnsi" w:cstheme="majorHAnsi"/>
-          <w:sz w:val="32"/>
-          <w:szCs w:val="32"/>
-        </w:rPr>
-      </w:pPr>
-    </w:p>
-    <w:p>
-      <w:pPr>
-        <w:rPr>
-          <w:rFonts w:asciiTheme="majorHAnsi" w:hAnsiTheme="majorHAnsi" w:cstheme="majorHAnsi"/>
-          <w:sz w:val="32"/>
-          <w:szCs w:val="32"/>
-        </w:rPr>
-      </w:pPr>
-    </w:p>
-    <w:p>
-      <w:pPr>
         <w:pStyle w:val="Heading1"/>
-        <w:rPr>
-          <w:rFonts w:cstheme="majorHAnsi"/>
-        </w:rPr>
-      </w:pPr>
-      <w:bookmarkStart w:id="19" w:name="_Toc32053085"/>
+      </w:pPr>
+    </w:p>
+    <w:p>
+      <w:pPr>
+        <w:pStyle w:val="Heading1"/>
+      </w:pPr>
+    </w:p>
+    <w:p>
+      <w:pPr>
+        <w:pStyle w:val="Heading1"/>
+      </w:pPr>
+      <w:bookmarkStart w:id="23" w:name="_Toc32340308"/>
+      <w:proofErr w:type="gramStart"/>
       <w:r>
-        <w:rPr>
-          <w:rFonts w:cstheme="majorHAnsi"/>
-        </w:rPr>
-        <w:lastRenderedPageBreak/>
-        <w:t>4 Reference table:</w:t>
+        <w:t>4</w:t>
       </w:r>
-      <w:bookmarkEnd w:id="19"/>
+      <w:proofErr w:type="gramEnd"/>
+      <w:r>
+        <w:t xml:space="preserve"> Reference table:</w:t>
+      </w:r>
+      <w:bookmarkEnd w:id="23"/>
     </w:p>
     <w:tbl>
       <w:tblPr>
@@ -5356,8 +6213,43 @@
         </w:rPr>
       </w:pPr>
     </w:p>
+    <w:p>
+      <w:pPr>
+        <w:rPr>
+          <w:rFonts w:asciiTheme="majorHAnsi" w:hAnsiTheme="majorHAnsi" w:cstheme="majorHAnsi"/>
+        </w:rPr>
+      </w:pPr>
+    </w:p>
+    <w:p>
+      <w:pPr>
+        <w:rPr>
+          <w:rFonts w:asciiTheme="majorHAnsi" w:hAnsiTheme="majorHAnsi" w:cstheme="majorHAnsi"/>
+        </w:rPr>
+      </w:pPr>
+    </w:p>
+    <w:p>
+      <w:pPr>
+        <w:rPr>
+          <w:rFonts w:asciiTheme="majorHAnsi" w:hAnsiTheme="majorHAnsi" w:cstheme="majorHAnsi"/>
+        </w:rPr>
+      </w:pPr>
+    </w:p>
+    <w:p>
+      <w:pPr>
+        <w:rPr>
+          <w:rFonts w:asciiTheme="majorHAnsi" w:hAnsiTheme="majorHAnsi" w:cstheme="majorHAnsi"/>
+        </w:rPr>
+      </w:pPr>
+    </w:p>
+    <w:p>
+      <w:pPr>
+        <w:rPr>
+          <w:rFonts w:asciiTheme="majorHAnsi" w:hAnsiTheme="majorHAnsi" w:cstheme="majorHAnsi"/>
+        </w:rPr>
+      </w:pPr>
+    </w:p>
     <w:sectPr>
-      <w:headerReference w:type="default" r:id="rId8"/>
+      <w:headerReference w:type="default" r:id="rId9"/>
       <w:pgSz w:w="12240" w:h="15840"/>
       <w:pgMar w:top="1440" w:right="1440" w:bottom="1440" w:left="1440" w:header="720" w:footer="720" w:gutter="0"/>
       <w:cols w:space="720"/>
@@ -5544,7 +6436,13 @@
             <w:rPr>
               <w:color w:val="767171" w:themeColor="background2" w:themeShade="80"/>
             </w:rPr>
-            <w:t>.1</w:t>
+            <w:t>.</w:t>
+          </w:r>
+          <w:r>
+            <w:rPr>
+              <w:color w:val="767171" w:themeColor="background2" w:themeShade="80"/>
+            </w:rPr>
+            <w:t>2</w:t>
           </w:r>
         </w:p>
       </w:tc>
@@ -5603,7 +6501,13 @@
             <w:rPr>
               <w:color w:val="767171" w:themeColor="background2" w:themeShade="80"/>
             </w:rPr>
-            <w:t>Date: 0</w:t>
+            <w:t xml:space="preserve">Date: </w:t>
+          </w:r>
+          <w:r>
+            <w:rPr>
+              <w:color w:val="767171" w:themeColor="background2" w:themeShade="80"/>
+            </w:rPr>
+            <w:t>0</w:t>
           </w:r>
           <w:r>
             <w:rPr>
@@ -5621,7 +6525,7 @@
             <w:rPr>
               <w:color w:val="767171" w:themeColor="background2" w:themeShade="80"/>
             </w:rPr>
-            <w:t>8</w:t>
+            <w:t>11</w:t>
           </w:r>
           <w:r>
             <w:rPr>
@@ -5670,6 +6574,119 @@
     </w:lvl>
   </w:abstractNum>
   <w:abstractNum w:abstractNumId="1" w15:restartNumberingAfterBreak="0">
+    <w:nsid w:val="26DB5CFF"/>
+    <w:multiLevelType w:val="hybridMultilevel"/>
+    <w:tmpl w:val="0B563580"/>
+    <w:lvl w:ilvl="0" w:tplc="5D68EFF4">
+      <w:start w:val="3"/>
+      <w:numFmt w:val="bullet"/>
+      <w:lvlText w:val="-"/>
+      <w:lvlJc w:val="left"/>
+      <w:pPr>
+        <w:ind w:left="720" w:hanging="360"/>
+      </w:pPr>
+      <w:rPr>
+        <w:rFonts w:ascii="Calibri Light" w:eastAsia="Times New Roman" w:hAnsi="Calibri Light" w:cs="Calibri Light" w:hint="default"/>
+      </w:rPr>
+    </w:lvl>
+    <w:lvl w:ilvl="1" w:tplc="04090003" w:tentative="1">
+      <w:start w:val="1"/>
+      <w:numFmt w:val="bullet"/>
+      <w:lvlText w:val="o"/>
+      <w:lvlJc w:val="left"/>
+      <w:pPr>
+        <w:ind w:left="1440" w:hanging="360"/>
+      </w:pPr>
+      <w:rPr>
+        <w:rFonts w:ascii="Courier New" w:hAnsi="Courier New" w:cs="Courier New" w:hint="default"/>
+      </w:rPr>
+    </w:lvl>
+    <w:lvl w:ilvl="2" w:tplc="04090005" w:tentative="1">
+      <w:start w:val="1"/>
+      <w:numFmt w:val="bullet"/>
+      <w:lvlText w:val=""/>
+      <w:lvlJc w:val="left"/>
+      <w:pPr>
+        <w:ind w:left="2160" w:hanging="360"/>
+      </w:pPr>
+      <w:rPr>
+        <w:rFonts w:ascii="Wingdings" w:hAnsi="Wingdings" w:hint="default"/>
+      </w:rPr>
+    </w:lvl>
+    <w:lvl w:ilvl="3" w:tplc="04090001" w:tentative="1">
+      <w:start w:val="1"/>
+      <w:numFmt w:val="bullet"/>
+      <w:lvlText w:val=""/>
+      <w:lvlJc w:val="left"/>
+      <w:pPr>
+        <w:ind w:left="2880" w:hanging="360"/>
+      </w:pPr>
+      <w:rPr>
+        <w:rFonts w:ascii="Symbol" w:hAnsi="Symbol" w:hint="default"/>
+      </w:rPr>
+    </w:lvl>
+    <w:lvl w:ilvl="4" w:tplc="04090003" w:tentative="1">
+      <w:start w:val="1"/>
+      <w:numFmt w:val="bullet"/>
+      <w:lvlText w:val="o"/>
+      <w:lvlJc w:val="left"/>
+      <w:pPr>
+        <w:ind w:left="3600" w:hanging="360"/>
+      </w:pPr>
+      <w:rPr>
+        <w:rFonts w:ascii="Courier New" w:hAnsi="Courier New" w:cs="Courier New" w:hint="default"/>
+      </w:rPr>
+    </w:lvl>
+    <w:lvl w:ilvl="5" w:tplc="04090005" w:tentative="1">
+      <w:start w:val="1"/>
+      <w:numFmt w:val="bullet"/>
+      <w:lvlText w:val=""/>
+      <w:lvlJc w:val="left"/>
+      <w:pPr>
+        <w:ind w:left="4320" w:hanging="360"/>
+      </w:pPr>
+      <w:rPr>
+        <w:rFonts w:ascii="Wingdings" w:hAnsi="Wingdings" w:hint="default"/>
+      </w:rPr>
+    </w:lvl>
+    <w:lvl w:ilvl="6" w:tplc="04090001" w:tentative="1">
+      <w:start w:val="1"/>
+      <w:numFmt w:val="bullet"/>
+      <w:lvlText w:val=""/>
+      <w:lvlJc w:val="left"/>
+      <w:pPr>
+        <w:ind w:left="5040" w:hanging="360"/>
+      </w:pPr>
+      <w:rPr>
+        <w:rFonts w:ascii="Symbol" w:hAnsi="Symbol" w:hint="default"/>
+      </w:rPr>
+    </w:lvl>
+    <w:lvl w:ilvl="7" w:tplc="04090003" w:tentative="1">
+      <w:start w:val="1"/>
+      <w:numFmt w:val="bullet"/>
+      <w:lvlText w:val="o"/>
+      <w:lvlJc w:val="left"/>
+      <w:pPr>
+        <w:ind w:left="5760" w:hanging="360"/>
+      </w:pPr>
+      <w:rPr>
+        <w:rFonts w:ascii="Courier New" w:hAnsi="Courier New" w:cs="Courier New" w:hint="default"/>
+      </w:rPr>
+    </w:lvl>
+    <w:lvl w:ilvl="8" w:tplc="04090005" w:tentative="1">
+      <w:start w:val="1"/>
+      <w:numFmt w:val="bullet"/>
+      <w:lvlText w:val=""/>
+      <w:lvlJc w:val="left"/>
+      <w:pPr>
+        <w:ind w:left="6480" w:hanging="360"/>
+      </w:pPr>
+      <w:rPr>
+        <w:rFonts w:ascii="Wingdings" w:hAnsi="Wingdings" w:hint="default"/>
+      </w:rPr>
+    </w:lvl>
+  </w:abstractNum>
+  <w:abstractNum w:abstractNumId="2" w15:restartNumberingAfterBreak="0">
     <w:nsid w:val="2AFB1FC0"/>
     <w:multiLevelType w:val="multilevel"/>
     <w:tmpl w:val="6764EF06"/>
@@ -5809,7 +6826,7 @@
       </w:rPr>
     </w:lvl>
   </w:abstractNum>
-  <w:abstractNum w:abstractNumId="2" w15:restartNumberingAfterBreak="0">
+  <w:abstractNum w:abstractNumId="3" w15:restartNumberingAfterBreak="0">
     <w:nsid w:val="2D1D7145"/>
     <w:multiLevelType w:val="singleLevel"/>
     <w:tmpl w:val="2C0045F6"/>
@@ -5830,7 +6847,7 @@
       </w:rPr>
     </w:lvl>
   </w:abstractNum>
-  <w:abstractNum w:abstractNumId="3" w15:restartNumberingAfterBreak="0">
+  <w:abstractNum w:abstractNumId="4" w15:restartNumberingAfterBreak="0">
     <w:nsid w:val="5AC74B35"/>
     <w:multiLevelType w:val="multilevel"/>
     <w:tmpl w:val="FC2E106A"/>
@@ -5970,7 +6987,7 @@
       </w:rPr>
     </w:lvl>
   </w:abstractNum>
-  <w:abstractNum w:abstractNumId="4" w15:restartNumberingAfterBreak="0">
+  <w:abstractNum w:abstractNumId="5" w15:restartNumberingAfterBreak="0">
     <w:nsid w:val="66033C45"/>
     <w:multiLevelType w:val="hybridMultilevel"/>
     <w:tmpl w:val="8710E000"/>
@@ -6084,19 +7101,22 @@
     </w:lvl>
   </w:abstractNum>
   <w:num w:numId="1">
-    <w:abstractNumId w:val="2"/>
+    <w:abstractNumId w:val="3"/>
   </w:num>
   <w:num w:numId="2">
     <w:abstractNumId w:val="0"/>
   </w:num>
   <w:num w:numId="3">
-    <w:abstractNumId w:val="3"/>
+    <w:abstractNumId w:val="4"/>
   </w:num>
   <w:num w:numId="4">
-    <w:abstractNumId w:val="1"/>
+    <w:abstractNumId w:val="2"/>
   </w:num>
   <w:num w:numId="5">
-    <w:abstractNumId w:val="4"/>
+    <w:abstractNumId w:val="5"/>
+  </w:num>
+  <w:num w:numId="6">
+    <w:abstractNumId w:val="1"/>
   </w:num>
 </w:numbering>
 </file>
@@ -7116,7 +8136,7 @@
 </file>
 
 <file path=customXml/itemProps1.xml><?xml version="1.0" encoding="utf-8"?>
-<ds:datastoreItem xmlns:ds="http://schemas.openxmlformats.org/officeDocument/2006/customXml" ds:itemID="{43019DF1-BF66-480B-AA13-6C9165D82666}">
+<ds:datastoreItem xmlns:ds="http://schemas.openxmlformats.org/officeDocument/2006/customXml" ds:itemID="{33A57A7D-32F4-42A9-A528-D58A2A322377}">
   <ds:schemaRefs>
     <ds:schemaRef ds:uri="http://schemas.openxmlformats.org/officeDocument/2006/bibliography"/>
   </ds:schemaRefs>

</xml_diff>

<commit_message>
Updating the CYRS status to released and updating the project plan with start and end dates Signed-off-by: May Alaa <mayelfkiy@gmail.com>
</commit_message>
<xml_diff>
--- a/Input documents/CYRS/PO2EBL_ELECTRIC_BLENDER_CYRS.docx
+++ b/Input documents/CYRS/PO2EBL_ELECTRIC_BLENDER_CYRS.docx
@@ -1,6 +1,6 @@
 
 <file path=word/document.xml><?xml version="1.0" encoding="utf-8"?>
-<w:document xmlns:wpc="http://schemas.microsoft.com/office/word/2010/wordprocessingCanvas" xmlns:cx="http://schemas.microsoft.com/office/drawing/2014/chartex" xmlns:cx1="http://schemas.microsoft.com/office/drawing/2015/9/8/chartex" xmlns:mc="http://schemas.openxmlformats.org/markup-compatibility/2006" xmlns:o="urn:schemas-microsoft-com:office:office" xmlns:r="http://schemas.openxmlformats.org/officeDocument/2006/relationships" xmlns:m="http://schemas.openxmlformats.org/officeDocument/2006/math" xmlns:v="urn:schemas-microsoft-com:vml" xmlns:wp14="http://schemas.microsoft.com/office/word/2010/wordprocessingDrawing" xmlns:wp="http://schemas.openxmlformats.org/drawingml/2006/wordprocessingDrawing" xmlns:w10="urn:schemas-microsoft-com:office:word" xmlns:w="http://schemas.openxmlformats.org/wordprocessingml/2006/main" xmlns:w14="http://schemas.microsoft.com/office/word/2010/wordml" xmlns:w15="http://schemas.microsoft.com/office/word/2012/wordml" xmlns:w16se="http://schemas.microsoft.com/office/word/2015/wordml/symex" xmlns:wpg="http://schemas.microsoft.com/office/word/2010/wordprocessingGroup" xmlns:wpi="http://schemas.microsoft.com/office/word/2010/wordprocessingInk" xmlns:wne="http://schemas.microsoft.com/office/word/2006/wordml" xmlns:wps="http://schemas.microsoft.com/office/word/2010/wordprocessingShape" mc:Ignorable="w14 w15 w16se wp14">
+<w:document xmlns:wpc="http://schemas.microsoft.com/office/word/2010/wordprocessingCanvas" xmlns:mc="http://schemas.openxmlformats.org/markup-compatibility/2006" xmlns:o="urn:schemas-microsoft-com:office:office" xmlns:r="http://schemas.openxmlformats.org/officeDocument/2006/relationships" xmlns:m="http://schemas.openxmlformats.org/officeDocument/2006/math" xmlns:v="urn:schemas-microsoft-com:vml" xmlns:wp14="http://schemas.microsoft.com/office/word/2010/wordprocessingDrawing" xmlns:wp="http://schemas.openxmlformats.org/drawingml/2006/wordprocessingDrawing" xmlns:w10="urn:schemas-microsoft-com:office:word" xmlns:w="http://schemas.openxmlformats.org/wordprocessingml/2006/main" xmlns:w14="http://schemas.microsoft.com/office/word/2010/wordml" xmlns:w15="http://schemas.microsoft.com/office/word/2012/wordml" xmlns:wpg="http://schemas.microsoft.com/office/word/2010/wordprocessingGroup" xmlns:wpi="http://schemas.microsoft.com/office/word/2010/wordprocessingInk" xmlns:wne="http://schemas.microsoft.com/office/word/2006/wordml" xmlns:wps="http://schemas.microsoft.com/office/word/2010/wordprocessingShape" mc:Ignorable="w14 w15 wp14">
   <w:body>
     <w:p>
       <w:pPr>
@@ -137,7 +137,7 @@
           <w:b/>
           <w:sz w:val="36"/>
         </w:rPr>
-        <w:t>2</w:t>
+        <w:t>3</w:t>
       </w:r>
     </w:p>
     <w:p>
@@ -155,7 +155,15 @@
           <w:b/>
           <w:sz w:val="36"/>
         </w:rPr>
-        <w:t xml:space="preserve">Proposed </w:t>
+        <w:t>Released</w:t>
+      </w:r>
+      <w:r>
+        <w:rPr>
+          <w:rFonts w:asciiTheme="majorHAnsi" w:hAnsiTheme="majorHAnsi" w:cstheme="majorHAnsi"/>
+          <w:b/>
+          <w:sz w:val="36"/>
+        </w:rPr>
+        <w:t xml:space="preserve"> </w:t>
       </w:r>
     </w:p>
     <w:p>
@@ -519,7 +527,7 @@
                 <w:sz w:val="28"/>
                 <w:szCs w:val="28"/>
               </w:rPr>
-              <w:t>2</w:t>
+              <w:t>3</w:t>
             </w:r>
           </w:p>
         </w:tc>
@@ -543,7 +551,7 @@
                 <w:sz w:val="28"/>
                 <w:szCs w:val="28"/>
               </w:rPr>
-              <w:t>Proposed</w:t>
+              <w:t>Released</w:t>
             </w:r>
           </w:p>
         </w:tc>
@@ -568,7 +576,7 @@
                 <w:sz w:val="28"/>
                 <w:szCs w:val="28"/>
               </w:rPr>
-              <w:t xml:space="preserve">Mohamed </w:t>
+              <w:t xml:space="preserve">May </w:t>
             </w:r>
             <w:proofErr w:type="spellStart"/>
             <w:r>
@@ -578,18 +586,9 @@
                 <w:sz w:val="28"/>
                 <w:szCs w:val="28"/>
               </w:rPr>
-              <w:t>Ibrahem</w:t>
+              <w:t>Alaa</w:t>
             </w:r>
             <w:proofErr w:type="spellEnd"/>
-            <w:r>
-              <w:rPr>
-                <w:rFonts w:asciiTheme="majorHAnsi" w:hAnsiTheme="majorHAnsi" w:cstheme="majorHAnsi"/>
-                <w:bCs/>
-                <w:sz w:val="28"/>
-                <w:szCs w:val="28"/>
-              </w:rPr>
-              <w:t xml:space="preserve"> </w:t>
-            </w:r>
             <w:r>
               <w:rPr>
                 <w:rFonts w:asciiTheme="majorHAnsi" w:hAnsiTheme="majorHAnsi" w:cstheme="majorHAnsi"/>
@@ -609,6 +608,7 @@
       </w:pPr>
       <w:bookmarkStart w:id="0" w:name="_Toc32340293"/>
       <w:r>
+        <w:lastRenderedPageBreak/>
         <w:t xml:space="preserve">Document </w:t>
       </w:r>
       <w:r>
@@ -2741,8 +2741,6 @@
               </w:rPr>
               <w:t>format</w:t>
             </w:r>
-            <w:bookmarkStart w:id="2" w:name="_GoBack"/>
-            <w:bookmarkEnd w:id="2"/>
             <w:r>
               <w:rPr>
                 <w:rFonts w:asciiTheme="majorHAnsi" w:hAnsiTheme="majorHAnsi" w:cstheme="majorHAnsi"/>
@@ -2839,6 +2837,181 @@
                 <w:szCs w:val="28"/>
               </w:rPr>
               <w:t>Ibrahem</w:t>
+            </w:r>
+            <w:proofErr w:type="spellEnd"/>
+          </w:p>
+        </w:tc>
+      </w:tr>
+      <w:tr>
+        <w:trPr>
+          <w:trHeight w:val="1411"/>
+        </w:trPr>
+        <w:tc>
+          <w:tcPr>
+            <w:tcW w:w="1581" w:type="dxa"/>
+          </w:tcPr>
+          <w:p>
+            <w:pPr>
+              <w:rPr>
+                <w:rFonts w:asciiTheme="majorHAnsi" w:hAnsiTheme="majorHAnsi" w:cstheme="majorHAnsi"/>
+                <w:sz w:val="28"/>
+                <w:szCs w:val="28"/>
+              </w:rPr>
+            </w:pPr>
+            <w:r>
+              <w:rPr>
+                <w:rFonts w:asciiTheme="majorHAnsi" w:hAnsiTheme="majorHAnsi" w:cstheme="majorHAnsi"/>
+                <w:bCs/>
+                <w:sz w:val="28"/>
+                <w:szCs w:val="28"/>
+              </w:rPr>
+              <w:t>02</w:t>
+            </w:r>
+            <w:r>
+              <w:rPr>
+                <w:rFonts w:asciiTheme="majorHAnsi" w:hAnsiTheme="majorHAnsi" w:cstheme="majorHAnsi"/>
+                <w:bCs/>
+                <w:sz w:val="28"/>
+                <w:szCs w:val="28"/>
+              </w:rPr>
+              <w:t>/</w:t>
+            </w:r>
+            <w:r>
+              <w:rPr>
+                <w:rFonts w:asciiTheme="majorHAnsi" w:hAnsiTheme="majorHAnsi" w:cstheme="majorHAnsi"/>
+                <w:bCs/>
+                <w:sz w:val="28"/>
+                <w:szCs w:val="28"/>
+              </w:rPr>
+              <w:t>11</w:t>
+            </w:r>
+            <w:r>
+              <w:rPr>
+                <w:rFonts w:asciiTheme="majorHAnsi" w:hAnsiTheme="majorHAnsi" w:cstheme="majorHAnsi"/>
+                <w:bCs/>
+                <w:sz w:val="28"/>
+                <w:szCs w:val="28"/>
+              </w:rPr>
+              <w:t>/2020</w:t>
+            </w:r>
+          </w:p>
+        </w:tc>
+        <w:tc>
+          <w:tcPr>
+            <w:tcW w:w="1122" w:type="dxa"/>
+          </w:tcPr>
+          <w:p>
+            <w:pPr>
+              <w:pStyle w:val="Header"/>
+              <w:spacing w:before="80"/>
+              <w:jc w:val="center"/>
+              <w:rPr>
+                <w:rFonts w:asciiTheme="majorHAnsi" w:hAnsiTheme="majorHAnsi" w:cstheme="majorHAnsi"/>
+                <w:sz w:val="28"/>
+                <w:szCs w:val="28"/>
+              </w:rPr>
+            </w:pPr>
+            <w:r>
+              <w:rPr>
+                <w:rFonts w:asciiTheme="majorHAnsi" w:hAnsiTheme="majorHAnsi" w:cstheme="majorHAnsi"/>
+                <w:bCs/>
+                <w:sz w:val="28"/>
+                <w:szCs w:val="28"/>
+              </w:rPr>
+              <w:t>2.3</w:t>
+            </w:r>
+          </w:p>
+        </w:tc>
+        <w:tc>
+          <w:tcPr>
+            <w:tcW w:w="1403" w:type="dxa"/>
+          </w:tcPr>
+          <w:p>
+            <w:pPr>
+              <w:jc w:val="left"/>
+              <w:rPr>
+                <w:rFonts w:asciiTheme="majorHAnsi" w:hAnsiTheme="majorHAnsi" w:cstheme="majorHAnsi"/>
+                <w:sz w:val="28"/>
+                <w:szCs w:val="28"/>
+              </w:rPr>
+            </w:pPr>
+            <w:r>
+              <w:rPr>
+                <w:rFonts w:asciiTheme="majorHAnsi" w:hAnsiTheme="majorHAnsi" w:cstheme="majorHAnsi"/>
+                <w:sz w:val="28"/>
+                <w:szCs w:val="28"/>
+              </w:rPr>
+              <w:t>Released</w:t>
+            </w:r>
+          </w:p>
+        </w:tc>
+        <w:tc>
+          <w:tcPr>
+            <w:tcW w:w="4864" w:type="dxa"/>
+          </w:tcPr>
+          <w:p>
+            <w:pPr>
+              <w:tabs>
+                <w:tab w:val="left" w:pos="2865"/>
+              </w:tabs>
+              <w:jc w:val="left"/>
+              <w:rPr>
+                <w:rFonts w:asciiTheme="majorHAnsi" w:hAnsiTheme="majorHAnsi" w:cstheme="majorHAnsi"/>
+                <w:bCs/>
+                <w:sz w:val="28"/>
+                <w:szCs w:val="28"/>
+              </w:rPr>
+            </w:pPr>
+            <w:r>
+              <w:rPr>
+                <w:rFonts w:asciiTheme="majorHAnsi" w:hAnsiTheme="majorHAnsi" w:cstheme="majorHAnsi"/>
+                <w:bCs/>
+                <w:sz w:val="28"/>
+                <w:szCs w:val="28"/>
+              </w:rPr>
+              <w:t>Changed the Document status to released</w:t>
+            </w:r>
+            <w:r>
+              <w:rPr>
+                <w:rFonts w:asciiTheme="majorHAnsi" w:hAnsiTheme="majorHAnsi" w:cstheme="majorHAnsi"/>
+                <w:bCs/>
+                <w:sz w:val="28"/>
+                <w:szCs w:val="28"/>
+              </w:rPr>
+              <w:tab/>
+            </w:r>
+          </w:p>
+        </w:tc>
+        <w:tc>
+          <w:tcPr>
+            <w:tcW w:w="2384" w:type="dxa"/>
+          </w:tcPr>
+          <w:p>
+            <w:pPr>
+              <w:rPr>
+                <w:rFonts w:asciiTheme="majorHAnsi" w:hAnsiTheme="majorHAnsi" w:cstheme="majorHAnsi"/>
+                <w:sz w:val="28"/>
+                <w:szCs w:val="28"/>
+              </w:rPr>
+            </w:pPr>
+            <w:r>
+              <w:rPr>
+                <w:rFonts w:asciiTheme="majorHAnsi" w:hAnsiTheme="majorHAnsi" w:cstheme="majorHAnsi"/>
+                <w:bCs/>
+                <w:sz w:val="28"/>
+                <w:szCs w:val="28"/>
+              </w:rPr>
+              <w:t xml:space="preserve">May </w:t>
+            </w:r>
+            <w:proofErr w:type="spellStart"/>
+            <w:r>
+              <w:rPr>
+                <w:rFonts w:asciiTheme="majorHAnsi" w:hAnsiTheme="majorHAnsi" w:cstheme="majorHAnsi"/>
+                <w:bCs/>
+                <w:sz w:val="28"/>
+                <w:szCs w:val="28"/>
+              </w:rPr>
+              <w:t>Alaa</w:t>
             </w:r>
             <w:proofErr w:type="spellEnd"/>
           </w:p>
@@ -2857,6 +3030,7 @@
         <w:rPr>
           <w:rFonts w:asciiTheme="majorHAnsi" w:hAnsiTheme="majorHAnsi" w:cstheme="majorHAnsi"/>
         </w:rPr>
+        <w:lastRenderedPageBreak/>
         <w:br w:type="page"/>
       </w:r>
     </w:p>
@@ -4256,10 +4430,10 @@
           <w:szCs w:val="48"/>
         </w:rPr>
       </w:pPr>
-      <w:bookmarkStart w:id="3" w:name="_Toc32222654"/>
-      <w:bookmarkStart w:id="4" w:name="_Toc466012295"/>
-      <w:bookmarkStart w:id="5" w:name="_Toc434992860"/>
-      <w:bookmarkStart w:id="6" w:name="_Toc32340295"/>
+      <w:bookmarkStart w:id="2" w:name="_Toc32222654"/>
+      <w:bookmarkStart w:id="3" w:name="_Toc466012295"/>
+      <w:bookmarkStart w:id="4" w:name="_Toc434992860"/>
+      <w:bookmarkStart w:id="5" w:name="_Toc32340295"/>
       <w:r>
         <w:rPr>
           <w:rFonts w:cstheme="majorHAnsi"/>
@@ -4280,10 +4454,10 @@
         </w:rPr>
         <w:t>Introduction</w:t>
       </w:r>
+      <w:bookmarkEnd w:id="2"/>
       <w:bookmarkEnd w:id="3"/>
       <w:bookmarkEnd w:id="4"/>
       <w:bookmarkEnd w:id="5"/>
-      <w:bookmarkEnd w:id="6"/>
     </w:p>
     <w:p>
       <w:pPr>
@@ -4339,10 +4513,10 @@
           <w:szCs w:val="40"/>
         </w:rPr>
       </w:pPr>
-      <w:bookmarkStart w:id="7" w:name="_Toc32222655"/>
-      <w:bookmarkStart w:id="8" w:name="_Toc32340296"/>
-      <w:bookmarkStart w:id="9" w:name="_Toc466012296"/>
-      <w:bookmarkStart w:id="10" w:name="_Toc434992861"/>
+      <w:bookmarkStart w:id="6" w:name="_Toc32222655"/>
+      <w:bookmarkStart w:id="7" w:name="_Toc32340296"/>
+      <w:bookmarkStart w:id="8" w:name="_Toc466012296"/>
+      <w:bookmarkStart w:id="9" w:name="_Toc434992861"/>
       <w:r>
         <w:rPr>
           <w:rFonts w:cstheme="majorHAnsi"/>
@@ -4361,8 +4535,8 @@
         </w:rPr>
         <w:t>Specification Definition</w:t>
       </w:r>
+      <w:bookmarkEnd w:id="6"/>
       <w:bookmarkEnd w:id="7"/>
-      <w:bookmarkEnd w:id="8"/>
     </w:p>
     <w:p>
       <w:pPr>
@@ -4418,8 +4592,8 @@
           <w:szCs w:val="40"/>
         </w:rPr>
       </w:pPr>
-      <w:bookmarkStart w:id="11" w:name="_Toc32222656"/>
-      <w:bookmarkStart w:id="12" w:name="_Toc32340297"/>
+      <w:bookmarkStart w:id="10" w:name="_Toc32222656"/>
+      <w:bookmarkStart w:id="11" w:name="_Toc32340297"/>
       <w:r>
         <w:rPr>
           <w:rFonts w:cstheme="majorHAnsi"/>
@@ -4438,10 +4612,10 @@
         </w:rPr>
         <w:t>Specification Objectives</w:t>
       </w:r>
+      <w:bookmarkEnd w:id="8"/>
       <w:bookmarkEnd w:id="9"/>
       <w:bookmarkEnd w:id="10"/>
       <w:bookmarkEnd w:id="11"/>
-      <w:bookmarkEnd w:id="12"/>
     </w:p>
     <w:p>
       <w:pPr>
@@ -4678,20 +4852,15 @@
           <w:szCs w:val="20"/>
         </w:rPr>
       </w:pPr>
-      <w:bookmarkStart w:id="13" w:name="_Toc32340298"/>
-      <w:proofErr w:type="gramStart"/>
+      <w:bookmarkStart w:id="12" w:name="_Toc32340298"/>
       <w:r>
         <w:lastRenderedPageBreak/>
-        <w:t>2</w:t>
-      </w:r>
-      <w:proofErr w:type="gramEnd"/>
-      <w:r>
-        <w:t xml:space="preserve"> </w:t>
+        <w:t xml:space="preserve">2 </w:t>
       </w:r>
       <w:r>
         <w:t>System Overview:</w:t>
       </w:r>
-      <w:bookmarkEnd w:id="13"/>
+      <w:bookmarkEnd w:id="12"/>
     </w:p>
     <w:p>
       <w:pPr>
@@ -4703,7 +4872,7 @@
           <w:szCs w:val="40"/>
         </w:rPr>
       </w:pPr>
-      <w:bookmarkStart w:id="14" w:name="_Toc32340299"/>
+      <w:bookmarkStart w:id="13" w:name="_Toc32340299"/>
       <w:r>
         <w:rPr>
           <w:rFonts w:cstheme="majorHAnsi"/>
@@ -4720,7 +4889,7 @@
         </w:rPr>
         <w:t>Definition:</w:t>
       </w:r>
-      <w:bookmarkEnd w:id="14"/>
+      <w:bookmarkEnd w:id="13"/>
     </w:p>
     <w:p>
       <w:pPr>
@@ -4766,7 +4935,7 @@
           <w:szCs w:val="40"/>
         </w:rPr>
       </w:pPr>
-      <w:bookmarkStart w:id="15" w:name="_Toc32340300"/>
+      <w:bookmarkStart w:id="14" w:name="_Toc32340300"/>
       <w:r>
         <w:rPr>
           <w:rFonts w:cstheme="majorHAnsi"/>
@@ -4775,7 +4944,7 @@
         </w:rPr>
         <w:t>2.2 Objective:</w:t>
       </w:r>
-      <w:bookmarkEnd w:id="15"/>
+      <w:bookmarkEnd w:id="14"/>
     </w:p>
     <w:p>
       <w:pPr>
@@ -4830,11 +4999,11 @@
       <w:pPr>
         <w:pStyle w:val="Heading2"/>
       </w:pPr>
-      <w:bookmarkStart w:id="16" w:name="_Toc32340301"/>
+      <w:bookmarkStart w:id="15" w:name="_Toc32340301"/>
       <w:r>
         <w:t>2.3 Block Diagram</w:t>
       </w:r>
-      <w:bookmarkEnd w:id="16"/>
+      <w:bookmarkEnd w:id="15"/>
       <w:r>
         <w:t xml:space="preserve"> </w:t>
       </w:r>
@@ -4868,6 +5037,7 @@
       <w:r>
         <w:rPr>
           <w:noProof/>
+          <w:lang w:eastAsia="ja-JP"/>
         </w:rPr>
         <w:drawing>
           <wp:anchor distT="0" distB="0" distL="114300" distR="114300" simplePos="0" relativeHeight="251658240" behindDoc="0" locked="0" layoutInCell="1" allowOverlap="1" wp14:anchorId="6CDDD3CB" wp14:editId="5C7C4CCC">
@@ -5021,17 +5191,12 @@
           <w:sz w:val="32"/>
         </w:rPr>
       </w:pPr>
-      <w:bookmarkStart w:id="17" w:name="_Toc32340302"/>
-      <w:proofErr w:type="gramStart"/>
+      <w:bookmarkStart w:id="16" w:name="_Toc32340302"/>
       <w:r>
         <w:lastRenderedPageBreak/>
-        <w:t>3</w:t>
+        <w:t>3 Functional Requirements:</w:t>
       </w:r>
-      <w:proofErr w:type="gramEnd"/>
-      <w:r>
-        <w:t xml:space="preserve"> Functional Requirements:</w:t>
-      </w:r>
-      <w:bookmarkEnd w:id="17"/>
+      <w:bookmarkEnd w:id="16"/>
     </w:p>
     <w:tbl>
       <w:tblPr>
@@ -5058,19 +5223,26 @@
               <w:outlineLvl w:val="1"/>
               <w:rPr>
                 <w:rFonts w:cstheme="majorHAnsi"/>
-              </w:rPr>
-            </w:pPr>
-            <w:bookmarkStart w:id="18" w:name="_Toc32340303"/>
+                <w:sz w:val="36"/>
+                <w:szCs w:val="36"/>
+              </w:rPr>
+            </w:pPr>
+            <w:bookmarkStart w:id="17" w:name="_Toc32340303"/>
+            <w:bookmarkStart w:id="18" w:name="_GoBack" w:colFirst="0" w:colLast="0"/>
             <w:r>
               <w:rPr>
                 <w:rFonts w:cstheme="majorHAnsi"/>
+                <w:sz w:val="36"/>
+                <w:szCs w:val="36"/>
               </w:rPr>
               <w:t>Feature</w:t>
             </w:r>
-            <w:bookmarkEnd w:id="18"/>
+            <w:bookmarkEnd w:id="17"/>
             <w:r>
               <w:rPr>
                 <w:rFonts w:cstheme="majorHAnsi"/>
+                <w:sz w:val="36"/>
+                <w:szCs w:val="36"/>
               </w:rPr>
               <w:t xml:space="preserve"> </w:t>
             </w:r>
@@ -5133,24 +5305,32 @@
               <w:outlineLvl w:val="1"/>
               <w:rPr>
                 <w:rFonts w:cstheme="majorHAnsi"/>
+                <w:sz w:val="36"/>
+                <w:szCs w:val="36"/>
               </w:rPr>
             </w:pPr>
             <w:bookmarkStart w:id="19" w:name="_Toc32340304"/>
             <w:r>
               <w:rPr>
                 <w:rFonts w:cstheme="majorHAnsi"/>
+                <w:sz w:val="36"/>
+                <w:szCs w:val="36"/>
               </w:rPr>
               <w:t>3.1</w:t>
             </w:r>
             <w:r>
               <w:rPr>
                 <w:rFonts w:cstheme="majorHAnsi"/>
+                <w:sz w:val="36"/>
+                <w:szCs w:val="36"/>
               </w:rPr>
               <w:t xml:space="preserve"> </w:t>
             </w:r>
             <w:r>
               <w:rPr>
                 <w:rFonts w:cstheme="majorHAnsi"/>
+                <w:sz w:val="36"/>
+                <w:szCs w:val="36"/>
               </w:rPr>
               <w:t>Speed Levels</w:t>
             </w:r>
@@ -5240,24 +5420,32 @@
               <w:outlineLvl w:val="1"/>
               <w:rPr>
                 <w:rFonts w:cstheme="majorHAnsi"/>
+                <w:sz w:val="36"/>
+                <w:szCs w:val="36"/>
               </w:rPr>
             </w:pPr>
             <w:bookmarkStart w:id="20" w:name="_Toc32340305"/>
             <w:r>
               <w:rPr>
                 <w:rFonts w:cstheme="majorHAnsi"/>
+                <w:sz w:val="36"/>
+                <w:szCs w:val="36"/>
               </w:rPr>
               <w:t xml:space="preserve">3.2 </w:t>
             </w:r>
             <w:r>
               <w:rPr>
                 <w:rFonts w:cstheme="majorHAnsi"/>
+                <w:sz w:val="36"/>
+                <w:szCs w:val="36"/>
               </w:rPr>
               <w:t>Speed Control</w:t>
             </w:r>
             <w:r>
               <w:rPr>
                 <w:rFonts w:cstheme="majorHAnsi"/>
+                <w:sz w:val="36"/>
+                <w:szCs w:val="36"/>
               </w:rPr>
               <w:t>s</w:t>
             </w:r>
@@ -5384,30 +5572,40 @@
               <w:outlineLvl w:val="1"/>
               <w:rPr>
                 <w:rFonts w:cstheme="majorHAnsi"/>
+                <w:sz w:val="36"/>
+                <w:szCs w:val="36"/>
               </w:rPr>
             </w:pPr>
             <w:bookmarkStart w:id="21" w:name="_Toc32340306"/>
             <w:r>
               <w:rPr>
                 <w:rFonts w:cstheme="majorHAnsi"/>
+                <w:sz w:val="36"/>
+                <w:szCs w:val="36"/>
               </w:rPr>
               <w:t>3.</w:t>
             </w:r>
             <w:r>
               <w:rPr>
                 <w:rFonts w:cstheme="majorHAnsi"/>
+                <w:sz w:val="36"/>
+                <w:szCs w:val="36"/>
               </w:rPr>
               <w:t>3</w:t>
             </w:r>
             <w:r>
               <w:rPr>
                 <w:rFonts w:cstheme="majorHAnsi"/>
+                <w:sz w:val="36"/>
+                <w:szCs w:val="36"/>
               </w:rPr>
               <w:t xml:space="preserve"> </w:t>
             </w:r>
             <w:r>
               <w:rPr>
                 <w:rFonts w:cstheme="majorHAnsi"/>
+                <w:sz w:val="36"/>
+                <w:szCs w:val="36"/>
               </w:rPr>
               <w:t>Monitoring Speed</w:t>
             </w:r>
@@ -5415,6 +5613,8 @@
             <w:r>
               <w:rPr>
                 <w:rFonts w:cstheme="majorHAnsi"/>
+                <w:sz w:val="36"/>
+                <w:szCs w:val="36"/>
               </w:rPr>
               <w:t xml:space="preserve"> </w:t>
             </w:r>
@@ -5640,12 +5840,16 @@
               <w:outlineLvl w:val="1"/>
               <w:rPr>
                 <w:rFonts w:cstheme="majorHAnsi"/>
+                <w:sz w:val="36"/>
+                <w:szCs w:val="36"/>
               </w:rPr>
             </w:pPr>
             <w:bookmarkStart w:id="22" w:name="_Toc32340307"/>
             <w:r>
               <w:rPr>
                 <w:rFonts w:cstheme="majorHAnsi"/>
+                <w:sz w:val="36"/>
+                <w:szCs w:val="36"/>
               </w:rPr>
               <w:t>3.4 Control Inputs with Outputs</w:t>
             </w:r>
@@ -5653,6 +5857,8 @@
             <w:r>
               <w:rPr>
                 <w:rFonts w:cstheme="majorHAnsi"/>
+                <w:sz w:val="36"/>
+                <w:szCs w:val="36"/>
               </w:rPr>
               <w:t xml:space="preserve"> </w:t>
             </w:r>
@@ -5858,6 +6064,7 @@
           </w:p>
         </w:tc>
       </w:tr>
+      <w:bookmarkEnd w:id="18"/>
     </w:tbl>
     <w:p>
       <w:pPr>
@@ -5883,13 +6090,8 @@
         <w:pStyle w:val="Heading1"/>
       </w:pPr>
       <w:bookmarkStart w:id="23" w:name="_Toc32340308"/>
-      <w:proofErr w:type="gramStart"/>
       <w:r>
-        <w:t>4</w:t>
-      </w:r>
-      <w:proofErr w:type="gramEnd"/>
-      <w:r>
-        <w:t xml:space="preserve"> Reference table:</w:t>
+        <w:t>4 Reference table:</w:t>
       </w:r>
       <w:bookmarkEnd w:id="23"/>
     </w:p>
@@ -6260,7 +6462,7 @@
 </file>
 
 <file path=word/endnotes.xml><?xml version="1.0" encoding="utf-8"?>
-<w:endnotes xmlns:wpc="http://schemas.microsoft.com/office/word/2010/wordprocessingCanvas" xmlns:cx="http://schemas.microsoft.com/office/drawing/2014/chartex" xmlns:cx1="http://schemas.microsoft.com/office/drawing/2015/9/8/chartex" xmlns:mc="http://schemas.openxmlformats.org/markup-compatibility/2006" xmlns:o="urn:schemas-microsoft-com:office:office" xmlns:r="http://schemas.openxmlformats.org/officeDocument/2006/relationships" xmlns:m="http://schemas.openxmlformats.org/officeDocument/2006/math" xmlns:v="urn:schemas-microsoft-com:vml" xmlns:wp14="http://schemas.microsoft.com/office/word/2010/wordprocessingDrawing" xmlns:wp="http://schemas.openxmlformats.org/drawingml/2006/wordprocessingDrawing" xmlns:w10="urn:schemas-microsoft-com:office:word" xmlns:w="http://schemas.openxmlformats.org/wordprocessingml/2006/main" xmlns:w14="http://schemas.microsoft.com/office/word/2010/wordml" xmlns:w15="http://schemas.microsoft.com/office/word/2012/wordml" xmlns:w16se="http://schemas.microsoft.com/office/word/2015/wordml/symex" xmlns:wpg="http://schemas.microsoft.com/office/word/2010/wordprocessingGroup" xmlns:wpi="http://schemas.microsoft.com/office/word/2010/wordprocessingInk" xmlns:wne="http://schemas.microsoft.com/office/word/2006/wordml" xmlns:wps="http://schemas.microsoft.com/office/word/2010/wordprocessingShape" mc:Ignorable="w14 w15 w16se wp14">
+<w:endnotes xmlns:wpc="http://schemas.microsoft.com/office/word/2010/wordprocessingCanvas" xmlns:mc="http://schemas.openxmlformats.org/markup-compatibility/2006" xmlns:o="urn:schemas-microsoft-com:office:office" xmlns:r="http://schemas.openxmlformats.org/officeDocument/2006/relationships" xmlns:m="http://schemas.openxmlformats.org/officeDocument/2006/math" xmlns:v="urn:schemas-microsoft-com:vml" xmlns:wp14="http://schemas.microsoft.com/office/word/2010/wordprocessingDrawing" xmlns:wp="http://schemas.openxmlformats.org/drawingml/2006/wordprocessingDrawing" xmlns:w10="urn:schemas-microsoft-com:office:word" xmlns:w="http://schemas.openxmlformats.org/wordprocessingml/2006/main" xmlns:w14="http://schemas.microsoft.com/office/word/2010/wordml" xmlns:w15="http://schemas.microsoft.com/office/word/2012/wordml" xmlns:wpg="http://schemas.microsoft.com/office/word/2010/wordprocessingGroup" xmlns:wpi="http://schemas.microsoft.com/office/word/2010/wordprocessingInk" xmlns:wne="http://schemas.microsoft.com/office/word/2006/wordml" xmlns:wps="http://schemas.microsoft.com/office/word/2010/wordprocessingShape" mc:Ignorable="w14 w15 wp14">
   <w:endnote w:type="separator" w:id="-1">
     <w:p>
       <w:pPr>
@@ -6285,7 +6487,7 @@
 </file>
 
 <file path=word/footnotes.xml><?xml version="1.0" encoding="utf-8"?>
-<w:footnotes xmlns:wpc="http://schemas.microsoft.com/office/word/2010/wordprocessingCanvas" xmlns:cx="http://schemas.microsoft.com/office/drawing/2014/chartex" xmlns:cx1="http://schemas.microsoft.com/office/drawing/2015/9/8/chartex" xmlns:mc="http://schemas.openxmlformats.org/markup-compatibility/2006" xmlns:o="urn:schemas-microsoft-com:office:office" xmlns:r="http://schemas.openxmlformats.org/officeDocument/2006/relationships" xmlns:m="http://schemas.openxmlformats.org/officeDocument/2006/math" xmlns:v="urn:schemas-microsoft-com:vml" xmlns:wp14="http://schemas.microsoft.com/office/word/2010/wordprocessingDrawing" xmlns:wp="http://schemas.openxmlformats.org/drawingml/2006/wordprocessingDrawing" xmlns:w10="urn:schemas-microsoft-com:office:word" xmlns:w="http://schemas.openxmlformats.org/wordprocessingml/2006/main" xmlns:w14="http://schemas.microsoft.com/office/word/2010/wordml" xmlns:w15="http://schemas.microsoft.com/office/word/2012/wordml" xmlns:w16se="http://schemas.microsoft.com/office/word/2015/wordml/symex" xmlns:wpg="http://schemas.microsoft.com/office/word/2010/wordprocessingGroup" xmlns:wpi="http://schemas.microsoft.com/office/word/2010/wordprocessingInk" xmlns:wne="http://schemas.microsoft.com/office/word/2006/wordml" xmlns:wps="http://schemas.microsoft.com/office/word/2010/wordprocessingShape" mc:Ignorable="w14 w15 w16se wp14">
+<w:footnotes xmlns:wpc="http://schemas.microsoft.com/office/word/2010/wordprocessingCanvas" xmlns:mc="http://schemas.openxmlformats.org/markup-compatibility/2006" xmlns:o="urn:schemas-microsoft-com:office:office" xmlns:r="http://schemas.openxmlformats.org/officeDocument/2006/relationships" xmlns:m="http://schemas.openxmlformats.org/officeDocument/2006/math" xmlns:v="urn:schemas-microsoft-com:vml" xmlns:wp14="http://schemas.microsoft.com/office/word/2010/wordprocessingDrawing" xmlns:wp="http://schemas.openxmlformats.org/drawingml/2006/wordprocessingDrawing" xmlns:w10="urn:schemas-microsoft-com:office:word" xmlns:w="http://schemas.openxmlformats.org/wordprocessingml/2006/main" xmlns:w14="http://schemas.microsoft.com/office/word/2010/wordml" xmlns:w15="http://schemas.microsoft.com/office/word/2012/wordml" xmlns:wpg="http://schemas.microsoft.com/office/word/2010/wordprocessingGroup" xmlns:wpi="http://schemas.microsoft.com/office/word/2010/wordprocessingInk" xmlns:wne="http://schemas.microsoft.com/office/word/2006/wordml" xmlns:wps="http://schemas.microsoft.com/office/word/2010/wordprocessingShape" mc:Ignorable="w14 w15 wp14">
   <w:footnote w:type="separator" w:id="-1">
     <w:p>
       <w:pPr>
@@ -6310,7 +6512,7 @@
 </file>
 
 <file path=word/header1.xml><?xml version="1.0" encoding="utf-8"?>
-<w:hdr xmlns:wpc="http://schemas.microsoft.com/office/word/2010/wordprocessingCanvas" xmlns:cx="http://schemas.microsoft.com/office/drawing/2014/chartex" xmlns:cx1="http://schemas.microsoft.com/office/drawing/2015/9/8/chartex" xmlns:mc="http://schemas.openxmlformats.org/markup-compatibility/2006" xmlns:o="urn:schemas-microsoft-com:office:office" xmlns:r="http://schemas.openxmlformats.org/officeDocument/2006/relationships" xmlns:m="http://schemas.openxmlformats.org/officeDocument/2006/math" xmlns:v="urn:schemas-microsoft-com:vml" xmlns:wp14="http://schemas.microsoft.com/office/word/2010/wordprocessingDrawing" xmlns:wp="http://schemas.openxmlformats.org/drawingml/2006/wordprocessingDrawing" xmlns:w10="urn:schemas-microsoft-com:office:word" xmlns:w="http://schemas.openxmlformats.org/wordprocessingml/2006/main" xmlns:w14="http://schemas.microsoft.com/office/word/2010/wordml" xmlns:w15="http://schemas.microsoft.com/office/word/2012/wordml" xmlns:w16se="http://schemas.microsoft.com/office/word/2015/wordml/symex" xmlns:wpg="http://schemas.microsoft.com/office/word/2010/wordprocessingGroup" xmlns:wpi="http://schemas.microsoft.com/office/word/2010/wordprocessingInk" xmlns:wne="http://schemas.microsoft.com/office/word/2006/wordml" xmlns:wps="http://schemas.microsoft.com/office/word/2010/wordprocessingShape" mc:Ignorable="w14 w15 w16se wp14">
+<w:hdr xmlns:wpc="http://schemas.microsoft.com/office/word/2010/wordprocessingCanvas" xmlns:mc="http://schemas.openxmlformats.org/markup-compatibility/2006" xmlns:o="urn:schemas-microsoft-com:office:office" xmlns:r="http://schemas.openxmlformats.org/officeDocument/2006/relationships" xmlns:m="http://schemas.openxmlformats.org/officeDocument/2006/math" xmlns:v="urn:schemas-microsoft-com:vml" xmlns:wp14="http://schemas.microsoft.com/office/word/2010/wordprocessingDrawing" xmlns:wp="http://schemas.openxmlformats.org/drawingml/2006/wordprocessingDrawing" xmlns:w10="urn:schemas-microsoft-com:office:word" xmlns:w="http://schemas.openxmlformats.org/wordprocessingml/2006/main" xmlns:w14="http://schemas.microsoft.com/office/word/2010/wordml" xmlns:w15="http://schemas.microsoft.com/office/word/2012/wordml" xmlns:wpg="http://schemas.microsoft.com/office/word/2010/wordprocessingGroup" xmlns:wpi="http://schemas.microsoft.com/office/word/2010/wordprocessingInk" xmlns:wne="http://schemas.microsoft.com/office/word/2006/wordml" xmlns:wps="http://schemas.microsoft.com/office/word/2010/wordprocessingShape" mc:Ignorable="w14 w15 wp14">
   <w:p>
     <w:pPr>
       <w:pStyle w:val="Header"/>
@@ -6442,7 +6644,7 @@
             <w:rPr>
               <w:color w:val="767171" w:themeColor="background2" w:themeShade="80"/>
             </w:rPr>
-            <w:t>2</w:t>
+            <w:t>3</w:t>
           </w:r>
         </w:p>
       </w:tc>
@@ -6551,8 +6753,8 @@
 </file>
 
 <file path=word/numbering.xml><?xml version="1.0" encoding="utf-8"?>
-<w:numbering xmlns:wpc="http://schemas.microsoft.com/office/word/2010/wordprocessingCanvas" xmlns:cx="http://schemas.microsoft.com/office/drawing/2014/chartex" xmlns:cx1="http://schemas.microsoft.com/office/drawing/2015/9/8/chartex" xmlns:mc="http://schemas.openxmlformats.org/markup-compatibility/2006" xmlns:o="urn:schemas-microsoft-com:office:office" xmlns:r="http://schemas.openxmlformats.org/officeDocument/2006/relationships" xmlns:m="http://schemas.openxmlformats.org/officeDocument/2006/math" xmlns:v="urn:schemas-microsoft-com:vml" xmlns:wp14="http://schemas.microsoft.com/office/word/2010/wordprocessingDrawing" xmlns:wp="http://schemas.openxmlformats.org/drawingml/2006/wordprocessingDrawing" xmlns:w10="urn:schemas-microsoft-com:office:word" xmlns:w="http://schemas.openxmlformats.org/wordprocessingml/2006/main" xmlns:w14="http://schemas.microsoft.com/office/word/2010/wordml" xmlns:w15="http://schemas.microsoft.com/office/word/2012/wordml" xmlns:w16se="http://schemas.microsoft.com/office/word/2015/wordml/symex" xmlns:wpg="http://schemas.microsoft.com/office/word/2010/wordprocessingGroup" xmlns:wpi="http://schemas.microsoft.com/office/word/2010/wordprocessingInk" xmlns:wne="http://schemas.microsoft.com/office/word/2006/wordml" xmlns:wps="http://schemas.microsoft.com/office/word/2010/wordprocessingShape" mc:Ignorable="w14 w15 w16se wp14">
-  <w:abstractNum w:abstractNumId="0" w15:restartNumberingAfterBreak="0">
+<w:numbering xmlns:wpc="http://schemas.microsoft.com/office/word/2010/wordprocessingCanvas" xmlns:mc="http://schemas.openxmlformats.org/markup-compatibility/2006" xmlns:o="urn:schemas-microsoft-com:office:office" xmlns:r="http://schemas.openxmlformats.org/officeDocument/2006/relationships" xmlns:m="http://schemas.openxmlformats.org/officeDocument/2006/math" xmlns:v="urn:schemas-microsoft-com:vml" xmlns:wp14="http://schemas.microsoft.com/office/word/2010/wordprocessingDrawing" xmlns:wp="http://schemas.openxmlformats.org/drawingml/2006/wordprocessingDrawing" xmlns:w10="urn:schemas-microsoft-com:office:word" xmlns:w="http://schemas.openxmlformats.org/wordprocessingml/2006/main" xmlns:w14="http://schemas.microsoft.com/office/word/2010/wordml" xmlns:w15="http://schemas.microsoft.com/office/word/2012/wordml" xmlns:wpg="http://schemas.microsoft.com/office/word/2010/wordprocessingGroup" xmlns:wpi="http://schemas.microsoft.com/office/word/2010/wordprocessingInk" xmlns:wne="http://schemas.microsoft.com/office/word/2006/wordml" xmlns:wps="http://schemas.microsoft.com/office/word/2010/wordprocessingShape" mc:Ignorable="w14 w15 wp14">
+  <w:abstractNum w:abstractNumId="0">
     <w:nsid w:val="0983087E"/>
     <w:multiLevelType w:val="singleLevel"/>
     <w:tmpl w:val="59D2420E"/>
@@ -6573,7 +6775,7 @@
       </w:rPr>
     </w:lvl>
   </w:abstractNum>
-  <w:abstractNum w:abstractNumId="1" w15:restartNumberingAfterBreak="0">
+  <w:abstractNum w:abstractNumId="1">
     <w:nsid w:val="26DB5CFF"/>
     <w:multiLevelType w:val="hybridMultilevel"/>
     <w:tmpl w:val="0B563580"/>
@@ -6686,7 +6888,7 @@
       </w:rPr>
     </w:lvl>
   </w:abstractNum>
-  <w:abstractNum w:abstractNumId="2" w15:restartNumberingAfterBreak="0">
+  <w:abstractNum w:abstractNumId="2">
     <w:nsid w:val="2AFB1FC0"/>
     <w:multiLevelType w:val="multilevel"/>
     <w:tmpl w:val="6764EF06"/>
@@ -6826,7 +7028,7 @@
       </w:rPr>
     </w:lvl>
   </w:abstractNum>
-  <w:abstractNum w:abstractNumId="3" w15:restartNumberingAfterBreak="0">
+  <w:abstractNum w:abstractNumId="3">
     <w:nsid w:val="2D1D7145"/>
     <w:multiLevelType w:val="singleLevel"/>
     <w:tmpl w:val="2C0045F6"/>
@@ -6847,7 +7049,7 @@
       </w:rPr>
     </w:lvl>
   </w:abstractNum>
-  <w:abstractNum w:abstractNumId="4" w15:restartNumberingAfterBreak="0">
+  <w:abstractNum w:abstractNumId="4">
     <w:nsid w:val="5AC74B35"/>
     <w:multiLevelType w:val="multilevel"/>
     <w:tmpl w:val="FC2E106A"/>
@@ -6987,7 +7189,7 @@
       </w:rPr>
     </w:lvl>
   </w:abstractNum>
-  <w:abstractNum w:abstractNumId="5" w15:restartNumberingAfterBreak="0">
+  <w:abstractNum w:abstractNumId="5">
     <w:nsid w:val="66033C45"/>
     <w:multiLevelType w:val="hybridMultilevel"/>
     <w:tmpl w:val="8710E000"/>
@@ -7122,7 +7324,7 @@
 </file>
 
 <file path=word/styles.xml><?xml version="1.0" encoding="utf-8"?>
-<w:styles xmlns:mc="http://schemas.openxmlformats.org/markup-compatibility/2006" xmlns:r="http://schemas.openxmlformats.org/officeDocument/2006/relationships" xmlns:w="http://schemas.openxmlformats.org/wordprocessingml/2006/main" xmlns:w14="http://schemas.microsoft.com/office/word/2010/wordml" xmlns:w15="http://schemas.microsoft.com/office/word/2012/wordml" xmlns:w16se="http://schemas.microsoft.com/office/word/2015/wordml/symex" mc:Ignorable="w14 w15 w16se">
+<w:styles xmlns:mc="http://schemas.openxmlformats.org/markup-compatibility/2006" xmlns:r="http://schemas.openxmlformats.org/officeDocument/2006/relationships" xmlns:w="http://schemas.openxmlformats.org/wordprocessingml/2006/main" xmlns:w14="http://schemas.microsoft.com/office/word/2010/wordml" xmlns:w15="http://schemas.microsoft.com/office/word/2012/wordml" mc:Ignorable="w14 w15">
   <w:docDefaults>
     <w:rPrDefault>
       <w:rPr>
@@ -7857,6 +8059,7 @@
       <w:spacing w:after="0" w:line="240" w:lineRule="auto"/>
     </w:pPr>
     <w:tblPr>
+      <w:tblInd w:w="0" w:type="dxa"/>
       <w:tblBorders>
         <w:top w:val="single" w:sz="4" w:space="0" w:color="auto"/>
         <w:left w:val="single" w:sz="4" w:space="0" w:color="auto"/>
@@ -7865,6 +8068,12 @@
         <w:insideH w:val="single" w:sz="4" w:space="0" w:color="auto"/>
         <w:insideV w:val="single" w:sz="4" w:space="0" w:color="auto"/>
       </w:tblBorders>
+      <w:tblCellMar>
+        <w:top w:w="0" w:type="dxa"/>
+        <w:left w:w="108" w:type="dxa"/>
+        <w:bottom w:w="0" w:type="dxa"/>
+        <w:right w:w="108" w:type="dxa"/>
+      </w:tblCellMar>
     </w:tblPr>
   </w:style>
 </w:styles>
@@ -8136,7 +8345,7 @@
 </file>
 
 <file path=customXml/itemProps1.xml><?xml version="1.0" encoding="utf-8"?>
-<ds:datastoreItem xmlns:ds="http://schemas.openxmlformats.org/officeDocument/2006/customXml" ds:itemID="{33A57A7D-32F4-42A9-A528-D58A2A322377}">
+<ds:datastoreItem xmlns:ds="http://schemas.openxmlformats.org/officeDocument/2006/customXml" ds:itemID="{3703CF05-FE2E-43BE-B587-4DB28F48243A}">
   <ds:schemaRefs>
     <ds:schemaRef ds:uri="http://schemas.openxmlformats.org/officeDocument/2006/bibliography"/>
   </ds:schemaRefs>

</xml_diff>

<commit_message>
Update the date format ,Update document status table in page 2 ,Update date format and ,Update the reference table ,add table of figures ,add 2 requirements REQ_PO2EBL_SRS_018_V1.0 REQ_PO2EBL_SRS_019_V1.0
Signed-off-by: Mohammmedibra96 <mohammedibra96@gmail.com>
</commit_message>
<xml_diff>
--- a/Input documents/CYRS/PO2EBL_ELECTRIC_BLENDER_CYRS.docx
+++ b/Input documents/CYRS/PO2EBL_ELECTRIC_BLENDER_CYRS.docx
@@ -1,6 +1,6 @@
 
 <file path=word/document.xml><?xml version="1.0" encoding="utf-8"?>
-<w:document xmlns:wpc="http://schemas.microsoft.com/office/word/2010/wordprocessingCanvas" xmlns:mc="http://schemas.openxmlformats.org/markup-compatibility/2006" xmlns:o="urn:schemas-microsoft-com:office:office" xmlns:r="http://schemas.openxmlformats.org/officeDocument/2006/relationships" xmlns:m="http://schemas.openxmlformats.org/officeDocument/2006/math" xmlns:v="urn:schemas-microsoft-com:vml" xmlns:wp14="http://schemas.microsoft.com/office/word/2010/wordprocessingDrawing" xmlns:wp="http://schemas.openxmlformats.org/drawingml/2006/wordprocessingDrawing" xmlns:w10="urn:schemas-microsoft-com:office:word" xmlns:w="http://schemas.openxmlformats.org/wordprocessingml/2006/main" xmlns:w14="http://schemas.microsoft.com/office/word/2010/wordml" xmlns:w15="http://schemas.microsoft.com/office/word/2012/wordml" xmlns:wpg="http://schemas.microsoft.com/office/word/2010/wordprocessingGroup" xmlns:wpi="http://schemas.microsoft.com/office/word/2010/wordprocessingInk" xmlns:wne="http://schemas.microsoft.com/office/word/2006/wordml" xmlns:wps="http://schemas.microsoft.com/office/word/2010/wordprocessingShape" mc:Ignorable="w14 w15 wp14">
+<w:document xmlns:wpc="http://schemas.microsoft.com/office/word/2010/wordprocessingCanvas" xmlns:cx="http://schemas.microsoft.com/office/drawing/2014/chartex" xmlns:cx1="http://schemas.microsoft.com/office/drawing/2015/9/8/chartex" xmlns:mc="http://schemas.openxmlformats.org/markup-compatibility/2006" xmlns:o="urn:schemas-microsoft-com:office:office" xmlns:r="http://schemas.openxmlformats.org/officeDocument/2006/relationships" xmlns:m="http://schemas.openxmlformats.org/officeDocument/2006/math" xmlns:v="urn:schemas-microsoft-com:vml" xmlns:wp14="http://schemas.microsoft.com/office/word/2010/wordprocessingDrawing" xmlns:wp="http://schemas.openxmlformats.org/drawingml/2006/wordprocessingDrawing" xmlns:w10="urn:schemas-microsoft-com:office:word" xmlns:w="http://schemas.openxmlformats.org/wordprocessingml/2006/main" xmlns:w14="http://schemas.microsoft.com/office/word/2010/wordml" xmlns:w15="http://schemas.microsoft.com/office/word/2012/wordml" xmlns:w16se="http://schemas.microsoft.com/office/word/2015/wordml/symex" xmlns:wpg="http://schemas.microsoft.com/office/word/2010/wordprocessingGroup" xmlns:wpi="http://schemas.microsoft.com/office/word/2010/wordprocessingInk" xmlns:wne="http://schemas.microsoft.com/office/word/2006/wordml" xmlns:wps="http://schemas.microsoft.com/office/word/2010/wordprocessingShape" mc:Ignorable="w14 w15 w16se wp14">
   <w:body>
     <w:p>
       <w:pPr>
@@ -608,7 +608,6 @@
       </w:pPr>
       <w:bookmarkStart w:id="0" w:name="_Toc32340293"/>
       <w:r>
-        <w:lastRenderedPageBreak/>
         <w:t xml:space="preserve">Document </w:t>
       </w:r>
       <w:r>
@@ -3030,7 +3029,6 @@
         <w:rPr>
           <w:rFonts w:asciiTheme="majorHAnsi" w:hAnsiTheme="majorHAnsi" w:cstheme="majorHAnsi"/>
         </w:rPr>
-        <w:lastRenderedPageBreak/>
         <w:br w:type="page"/>
       </w:r>
     </w:p>
@@ -5037,7 +5035,6 @@
       <w:r>
         <w:rPr>
           <w:noProof/>
-          <w:lang w:eastAsia="ja-JP"/>
         </w:rPr>
         <w:drawing>
           <wp:anchor distT="0" distB="0" distL="114300" distR="114300" simplePos="0" relativeHeight="251658240" behindDoc="0" locked="0" layoutInCell="1" allowOverlap="1" wp14:anchorId="6CDDD3CB" wp14:editId="5C7C4CCC">
@@ -5228,7 +5225,6 @@
               </w:rPr>
             </w:pPr>
             <w:bookmarkStart w:id="17" w:name="_Toc32340303"/>
-            <w:bookmarkStart w:id="18" w:name="_GoBack" w:colFirst="0" w:colLast="0"/>
             <w:r>
               <w:rPr>
                 <w:rFonts w:cstheme="majorHAnsi"/>
@@ -5309,7 +5305,7 @@
                 <w:szCs w:val="36"/>
               </w:rPr>
             </w:pPr>
-            <w:bookmarkStart w:id="19" w:name="_Toc32340304"/>
+            <w:bookmarkStart w:id="18" w:name="_Toc32340304"/>
             <w:r>
               <w:rPr>
                 <w:rFonts w:cstheme="majorHAnsi"/>
@@ -5334,7 +5330,7 @@
               </w:rPr>
               <w:t>Speed Levels</w:t>
             </w:r>
-            <w:bookmarkEnd w:id="19"/>
+            <w:bookmarkEnd w:id="18"/>
           </w:p>
         </w:tc>
         <w:tc>
@@ -5424,7 +5420,7 @@
                 <w:szCs w:val="36"/>
               </w:rPr>
             </w:pPr>
-            <w:bookmarkStart w:id="20" w:name="_Toc32340305"/>
+            <w:bookmarkStart w:id="19" w:name="_Toc32340305"/>
             <w:r>
               <w:rPr>
                 <w:rFonts w:cstheme="majorHAnsi"/>
@@ -5449,7 +5445,7 @@
               </w:rPr>
               <w:t>s</w:t>
             </w:r>
-            <w:bookmarkEnd w:id="20"/>
+            <w:bookmarkEnd w:id="19"/>
           </w:p>
         </w:tc>
         <w:tc>
@@ -5576,7 +5572,7 @@
                 <w:szCs w:val="36"/>
               </w:rPr>
             </w:pPr>
-            <w:bookmarkStart w:id="21" w:name="_Toc32340306"/>
+            <w:bookmarkStart w:id="20" w:name="_Toc32340306"/>
             <w:r>
               <w:rPr>
                 <w:rFonts w:cstheme="majorHAnsi"/>
@@ -5609,7 +5605,7 @@
               </w:rPr>
               <w:t>Monitoring Speed</w:t>
             </w:r>
-            <w:bookmarkEnd w:id="21"/>
+            <w:bookmarkEnd w:id="20"/>
             <w:r>
               <w:rPr>
                 <w:rFonts w:cstheme="majorHAnsi"/>
@@ -5844,16 +5840,26 @@
                 <w:szCs w:val="36"/>
               </w:rPr>
             </w:pPr>
-            <w:bookmarkStart w:id="22" w:name="_Toc32340307"/>
+            <w:bookmarkStart w:id="21" w:name="_Toc32340307"/>
             <w:r>
               <w:rPr>
                 <w:rFonts w:cstheme="majorHAnsi"/>
                 <w:sz w:val="36"/>
                 <w:szCs w:val="36"/>
               </w:rPr>
-              <w:t>3.4 Control Inputs with Outputs</w:t>
-            </w:r>
+              <w:t xml:space="preserve">3.4 </w:t>
+            </w:r>
+            <w:bookmarkStart w:id="22" w:name="_GoBack"/>
             <w:bookmarkEnd w:id="22"/>
+            <w:r>
+              <w:rPr>
+                <w:rFonts w:cstheme="majorHAnsi"/>
+                <w:sz w:val="36"/>
+                <w:szCs w:val="36"/>
+              </w:rPr>
+              <w:t>Control Inputs with Outputs</w:t>
+            </w:r>
+            <w:bookmarkEnd w:id="21"/>
             <w:r>
               <w:rPr>
                 <w:rFonts w:cstheme="majorHAnsi"/>
@@ -6064,7 +6070,6 @@
           </w:p>
         </w:tc>
       </w:tr>
-      <w:bookmarkEnd w:id="18"/>
     </w:tbl>
     <w:p>
       <w:pPr>
@@ -6462,7 +6467,7 @@
 </file>
 
 <file path=word/endnotes.xml><?xml version="1.0" encoding="utf-8"?>
-<w:endnotes xmlns:wpc="http://schemas.microsoft.com/office/word/2010/wordprocessingCanvas" xmlns:mc="http://schemas.openxmlformats.org/markup-compatibility/2006" xmlns:o="urn:schemas-microsoft-com:office:office" xmlns:r="http://schemas.openxmlformats.org/officeDocument/2006/relationships" xmlns:m="http://schemas.openxmlformats.org/officeDocument/2006/math" xmlns:v="urn:schemas-microsoft-com:vml" xmlns:wp14="http://schemas.microsoft.com/office/word/2010/wordprocessingDrawing" xmlns:wp="http://schemas.openxmlformats.org/drawingml/2006/wordprocessingDrawing" xmlns:w10="urn:schemas-microsoft-com:office:word" xmlns:w="http://schemas.openxmlformats.org/wordprocessingml/2006/main" xmlns:w14="http://schemas.microsoft.com/office/word/2010/wordml" xmlns:w15="http://schemas.microsoft.com/office/word/2012/wordml" xmlns:wpg="http://schemas.microsoft.com/office/word/2010/wordprocessingGroup" xmlns:wpi="http://schemas.microsoft.com/office/word/2010/wordprocessingInk" xmlns:wne="http://schemas.microsoft.com/office/word/2006/wordml" xmlns:wps="http://schemas.microsoft.com/office/word/2010/wordprocessingShape" mc:Ignorable="w14 w15 wp14">
+<w:endnotes xmlns:wpc="http://schemas.microsoft.com/office/word/2010/wordprocessingCanvas" xmlns:cx="http://schemas.microsoft.com/office/drawing/2014/chartex" xmlns:cx1="http://schemas.microsoft.com/office/drawing/2015/9/8/chartex" xmlns:mc="http://schemas.openxmlformats.org/markup-compatibility/2006" xmlns:o="urn:schemas-microsoft-com:office:office" xmlns:r="http://schemas.openxmlformats.org/officeDocument/2006/relationships" xmlns:m="http://schemas.openxmlformats.org/officeDocument/2006/math" xmlns:v="urn:schemas-microsoft-com:vml" xmlns:wp14="http://schemas.microsoft.com/office/word/2010/wordprocessingDrawing" xmlns:wp="http://schemas.openxmlformats.org/drawingml/2006/wordprocessingDrawing" xmlns:w10="urn:schemas-microsoft-com:office:word" xmlns:w="http://schemas.openxmlformats.org/wordprocessingml/2006/main" xmlns:w14="http://schemas.microsoft.com/office/word/2010/wordml" xmlns:w15="http://schemas.microsoft.com/office/word/2012/wordml" xmlns:w16se="http://schemas.microsoft.com/office/word/2015/wordml/symex" xmlns:wpg="http://schemas.microsoft.com/office/word/2010/wordprocessingGroup" xmlns:wpi="http://schemas.microsoft.com/office/word/2010/wordprocessingInk" xmlns:wne="http://schemas.microsoft.com/office/word/2006/wordml" xmlns:wps="http://schemas.microsoft.com/office/word/2010/wordprocessingShape" mc:Ignorable="w14 w15 w16se wp14">
   <w:endnote w:type="separator" w:id="-1">
     <w:p>
       <w:pPr>
@@ -6487,7 +6492,7 @@
 </file>
 
 <file path=word/footnotes.xml><?xml version="1.0" encoding="utf-8"?>
-<w:footnotes xmlns:wpc="http://schemas.microsoft.com/office/word/2010/wordprocessingCanvas" xmlns:mc="http://schemas.openxmlformats.org/markup-compatibility/2006" xmlns:o="urn:schemas-microsoft-com:office:office" xmlns:r="http://schemas.openxmlformats.org/officeDocument/2006/relationships" xmlns:m="http://schemas.openxmlformats.org/officeDocument/2006/math" xmlns:v="urn:schemas-microsoft-com:vml" xmlns:wp14="http://schemas.microsoft.com/office/word/2010/wordprocessingDrawing" xmlns:wp="http://schemas.openxmlformats.org/drawingml/2006/wordprocessingDrawing" xmlns:w10="urn:schemas-microsoft-com:office:word" xmlns:w="http://schemas.openxmlformats.org/wordprocessingml/2006/main" xmlns:w14="http://schemas.microsoft.com/office/word/2010/wordml" xmlns:w15="http://schemas.microsoft.com/office/word/2012/wordml" xmlns:wpg="http://schemas.microsoft.com/office/word/2010/wordprocessingGroup" xmlns:wpi="http://schemas.microsoft.com/office/word/2010/wordprocessingInk" xmlns:wne="http://schemas.microsoft.com/office/word/2006/wordml" xmlns:wps="http://schemas.microsoft.com/office/word/2010/wordprocessingShape" mc:Ignorable="w14 w15 wp14">
+<w:footnotes xmlns:wpc="http://schemas.microsoft.com/office/word/2010/wordprocessingCanvas" xmlns:cx="http://schemas.microsoft.com/office/drawing/2014/chartex" xmlns:cx1="http://schemas.microsoft.com/office/drawing/2015/9/8/chartex" xmlns:mc="http://schemas.openxmlformats.org/markup-compatibility/2006" xmlns:o="urn:schemas-microsoft-com:office:office" xmlns:r="http://schemas.openxmlformats.org/officeDocument/2006/relationships" xmlns:m="http://schemas.openxmlformats.org/officeDocument/2006/math" xmlns:v="urn:schemas-microsoft-com:vml" xmlns:wp14="http://schemas.microsoft.com/office/word/2010/wordprocessingDrawing" xmlns:wp="http://schemas.openxmlformats.org/drawingml/2006/wordprocessingDrawing" xmlns:w10="urn:schemas-microsoft-com:office:word" xmlns:w="http://schemas.openxmlformats.org/wordprocessingml/2006/main" xmlns:w14="http://schemas.microsoft.com/office/word/2010/wordml" xmlns:w15="http://schemas.microsoft.com/office/word/2012/wordml" xmlns:w16se="http://schemas.microsoft.com/office/word/2015/wordml/symex" xmlns:wpg="http://schemas.microsoft.com/office/word/2010/wordprocessingGroup" xmlns:wpi="http://schemas.microsoft.com/office/word/2010/wordprocessingInk" xmlns:wne="http://schemas.microsoft.com/office/word/2006/wordml" xmlns:wps="http://schemas.microsoft.com/office/word/2010/wordprocessingShape" mc:Ignorable="w14 w15 w16se wp14">
   <w:footnote w:type="separator" w:id="-1">
     <w:p>
       <w:pPr>
@@ -6512,7 +6517,7 @@
 </file>
 
 <file path=word/header1.xml><?xml version="1.0" encoding="utf-8"?>
-<w:hdr xmlns:wpc="http://schemas.microsoft.com/office/word/2010/wordprocessingCanvas" xmlns:mc="http://schemas.openxmlformats.org/markup-compatibility/2006" xmlns:o="urn:schemas-microsoft-com:office:office" xmlns:r="http://schemas.openxmlformats.org/officeDocument/2006/relationships" xmlns:m="http://schemas.openxmlformats.org/officeDocument/2006/math" xmlns:v="urn:schemas-microsoft-com:vml" xmlns:wp14="http://schemas.microsoft.com/office/word/2010/wordprocessingDrawing" xmlns:wp="http://schemas.openxmlformats.org/drawingml/2006/wordprocessingDrawing" xmlns:w10="urn:schemas-microsoft-com:office:word" xmlns:w="http://schemas.openxmlformats.org/wordprocessingml/2006/main" xmlns:w14="http://schemas.microsoft.com/office/word/2010/wordml" xmlns:w15="http://schemas.microsoft.com/office/word/2012/wordml" xmlns:wpg="http://schemas.microsoft.com/office/word/2010/wordprocessingGroup" xmlns:wpi="http://schemas.microsoft.com/office/word/2010/wordprocessingInk" xmlns:wne="http://schemas.microsoft.com/office/word/2006/wordml" xmlns:wps="http://schemas.microsoft.com/office/word/2010/wordprocessingShape" mc:Ignorable="w14 w15 wp14">
+<w:hdr xmlns:wpc="http://schemas.microsoft.com/office/word/2010/wordprocessingCanvas" xmlns:cx="http://schemas.microsoft.com/office/drawing/2014/chartex" xmlns:cx1="http://schemas.microsoft.com/office/drawing/2015/9/8/chartex" xmlns:mc="http://schemas.openxmlformats.org/markup-compatibility/2006" xmlns:o="urn:schemas-microsoft-com:office:office" xmlns:r="http://schemas.openxmlformats.org/officeDocument/2006/relationships" xmlns:m="http://schemas.openxmlformats.org/officeDocument/2006/math" xmlns:v="urn:schemas-microsoft-com:vml" xmlns:wp14="http://schemas.microsoft.com/office/word/2010/wordprocessingDrawing" xmlns:wp="http://schemas.openxmlformats.org/drawingml/2006/wordprocessingDrawing" xmlns:w10="urn:schemas-microsoft-com:office:word" xmlns:w="http://schemas.openxmlformats.org/wordprocessingml/2006/main" xmlns:w14="http://schemas.microsoft.com/office/word/2010/wordml" xmlns:w15="http://schemas.microsoft.com/office/word/2012/wordml" xmlns:w16se="http://schemas.microsoft.com/office/word/2015/wordml/symex" xmlns:wpg="http://schemas.microsoft.com/office/word/2010/wordprocessingGroup" xmlns:wpi="http://schemas.microsoft.com/office/word/2010/wordprocessingInk" xmlns:wne="http://schemas.microsoft.com/office/word/2006/wordml" xmlns:wps="http://schemas.microsoft.com/office/word/2010/wordprocessingShape" mc:Ignorable="w14 w15 w16se wp14">
   <w:p>
     <w:pPr>
       <w:pStyle w:val="Header"/>
@@ -6753,8 +6758,8 @@
 </file>
 
 <file path=word/numbering.xml><?xml version="1.0" encoding="utf-8"?>
-<w:numbering xmlns:wpc="http://schemas.microsoft.com/office/word/2010/wordprocessingCanvas" xmlns:mc="http://schemas.openxmlformats.org/markup-compatibility/2006" xmlns:o="urn:schemas-microsoft-com:office:office" xmlns:r="http://schemas.openxmlformats.org/officeDocument/2006/relationships" xmlns:m="http://schemas.openxmlformats.org/officeDocument/2006/math" xmlns:v="urn:schemas-microsoft-com:vml" xmlns:wp14="http://schemas.microsoft.com/office/word/2010/wordprocessingDrawing" xmlns:wp="http://schemas.openxmlformats.org/drawingml/2006/wordprocessingDrawing" xmlns:w10="urn:schemas-microsoft-com:office:word" xmlns:w="http://schemas.openxmlformats.org/wordprocessingml/2006/main" xmlns:w14="http://schemas.microsoft.com/office/word/2010/wordml" xmlns:w15="http://schemas.microsoft.com/office/word/2012/wordml" xmlns:wpg="http://schemas.microsoft.com/office/word/2010/wordprocessingGroup" xmlns:wpi="http://schemas.microsoft.com/office/word/2010/wordprocessingInk" xmlns:wne="http://schemas.microsoft.com/office/word/2006/wordml" xmlns:wps="http://schemas.microsoft.com/office/word/2010/wordprocessingShape" mc:Ignorable="w14 w15 wp14">
-  <w:abstractNum w:abstractNumId="0">
+<w:numbering xmlns:wpc="http://schemas.microsoft.com/office/word/2010/wordprocessingCanvas" xmlns:cx="http://schemas.microsoft.com/office/drawing/2014/chartex" xmlns:cx1="http://schemas.microsoft.com/office/drawing/2015/9/8/chartex" xmlns:mc="http://schemas.openxmlformats.org/markup-compatibility/2006" xmlns:o="urn:schemas-microsoft-com:office:office" xmlns:r="http://schemas.openxmlformats.org/officeDocument/2006/relationships" xmlns:m="http://schemas.openxmlformats.org/officeDocument/2006/math" xmlns:v="urn:schemas-microsoft-com:vml" xmlns:wp14="http://schemas.microsoft.com/office/word/2010/wordprocessingDrawing" xmlns:wp="http://schemas.openxmlformats.org/drawingml/2006/wordprocessingDrawing" xmlns:w10="urn:schemas-microsoft-com:office:word" xmlns:w="http://schemas.openxmlformats.org/wordprocessingml/2006/main" xmlns:w14="http://schemas.microsoft.com/office/word/2010/wordml" xmlns:w15="http://schemas.microsoft.com/office/word/2012/wordml" xmlns:w16se="http://schemas.microsoft.com/office/word/2015/wordml/symex" xmlns:wpg="http://schemas.microsoft.com/office/word/2010/wordprocessingGroup" xmlns:wpi="http://schemas.microsoft.com/office/word/2010/wordprocessingInk" xmlns:wne="http://schemas.microsoft.com/office/word/2006/wordml" xmlns:wps="http://schemas.microsoft.com/office/word/2010/wordprocessingShape" mc:Ignorable="w14 w15 w16se wp14">
+  <w:abstractNum w:abstractNumId="0" w15:restartNumberingAfterBreak="0">
     <w:nsid w:val="0983087E"/>
     <w:multiLevelType w:val="singleLevel"/>
     <w:tmpl w:val="59D2420E"/>
@@ -6775,7 +6780,7 @@
       </w:rPr>
     </w:lvl>
   </w:abstractNum>
-  <w:abstractNum w:abstractNumId="1">
+  <w:abstractNum w:abstractNumId="1" w15:restartNumberingAfterBreak="0">
     <w:nsid w:val="26DB5CFF"/>
     <w:multiLevelType w:val="hybridMultilevel"/>
     <w:tmpl w:val="0B563580"/>
@@ -6888,7 +6893,7 @@
       </w:rPr>
     </w:lvl>
   </w:abstractNum>
-  <w:abstractNum w:abstractNumId="2">
+  <w:abstractNum w:abstractNumId="2" w15:restartNumberingAfterBreak="0">
     <w:nsid w:val="2AFB1FC0"/>
     <w:multiLevelType w:val="multilevel"/>
     <w:tmpl w:val="6764EF06"/>
@@ -7028,7 +7033,7 @@
       </w:rPr>
     </w:lvl>
   </w:abstractNum>
-  <w:abstractNum w:abstractNumId="3">
+  <w:abstractNum w:abstractNumId="3" w15:restartNumberingAfterBreak="0">
     <w:nsid w:val="2D1D7145"/>
     <w:multiLevelType w:val="singleLevel"/>
     <w:tmpl w:val="2C0045F6"/>
@@ -7049,7 +7054,7 @@
       </w:rPr>
     </w:lvl>
   </w:abstractNum>
-  <w:abstractNum w:abstractNumId="4">
+  <w:abstractNum w:abstractNumId="4" w15:restartNumberingAfterBreak="0">
     <w:nsid w:val="5AC74B35"/>
     <w:multiLevelType w:val="multilevel"/>
     <w:tmpl w:val="FC2E106A"/>
@@ -7189,7 +7194,7 @@
       </w:rPr>
     </w:lvl>
   </w:abstractNum>
-  <w:abstractNum w:abstractNumId="5">
+  <w:abstractNum w:abstractNumId="5" w15:restartNumberingAfterBreak="0">
     <w:nsid w:val="66033C45"/>
     <w:multiLevelType w:val="hybridMultilevel"/>
     <w:tmpl w:val="8710E000"/>
@@ -7324,7 +7329,7 @@
 </file>
 
 <file path=word/styles.xml><?xml version="1.0" encoding="utf-8"?>
-<w:styles xmlns:mc="http://schemas.openxmlformats.org/markup-compatibility/2006" xmlns:r="http://schemas.openxmlformats.org/officeDocument/2006/relationships" xmlns:w="http://schemas.openxmlformats.org/wordprocessingml/2006/main" xmlns:w14="http://schemas.microsoft.com/office/word/2010/wordml" xmlns:w15="http://schemas.microsoft.com/office/word/2012/wordml" mc:Ignorable="w14 w15">
+<w:styles xmlns:mc="http://schemas.openxmlformats.org/markup-compatibility/2006" xmlns:r="http://schemas.openxmlformats.org/officeDocument/2006/relationships" xmlns:w="http://schemas.openxmlformats.org/wordprocessingml/2006/main" xmlns:w14="http://schemas.microsoft.com/office/word/2010/wordml" xmlns:w15="http://schemas.microsoft.com/office/word/2012/wordml" xmlns:w16se="http://schemas.microsoft.com/office/word/2015/wordml/symex" mc:Ignorable="w14 w15 w16se">
   <w:docDefaults>
     <w:rPrDefault>
       <w:rPr>
@@ -8059,7 +8064,6 @@
       <w:spacing w:after="0" w:line="240" w:lineRule="auto"/>
     </w:pPr>
     <w:tblPr>
-      <w:tblInd w:w="0" w:type="dxa"/>
       <w:tblBorders>
         <w:top w:val="single" w:sz="4" w:space="0" w:color="auto"/>
         <w:left w:val="single" w:sz="4" w:space="0" w:color="auto"/>
@@ -8068,12 +8072,6 @@
         <w:insideH w:val="single" w:sz="4" w:space="0" w:color="auto"/>
         <w:insideV w:val="single" w:sz="4" w:space="0" w:color="auto"/>
       </w:tblBorders>
-      <w:tblCellMar>
-        <w:top w:w="0" w:type="dxa"/>
-        <w:left w:w="108" w:type="dxa"/>
-        <w:bottom w:w="0" w:type="dxa"/>
-        <w:right w:w="108" w:type="dxa"/>
-      </w:tblCellMar>
     </w:tblPr>
   </w:style>
 </w:styles>
@@ -8345,7 +8343,7 @@
 </file>
 
 <file path=customXml/itemProps1.xml><?xml version="1.0" encoding="utf-8"?>
-<ds:datastoreItem xmlns:ds="http://schemas.openxmlformats.org/officeDocument/2006/customXml" ds:itemID="{3703CF05-FE2E-43BE-B587-4DB28F48243A}">
+<ds:datastoreItem xmlns:ds="http://schemas.openxmlformats.org/officeDocument/2006/customXml" ds:itemID="{02F48037-57B3-4710-BEFB-673E9EC1A7E1}">
   <ds:schemaRefs>
     <ds:schemaRef ds:uri="http://schemas.openxmlformats.org/officeDocument/2006/bibliography"/>
   </ds:schemaRefs>

</xml_diff>

<commit_message>
Update the block diagram, adding table figures,2 requirement   REQ_PO2EBL_CYRS_04_V1.0 REQ_PO2EBL_CYRS_05_V1.0 rename requirement REQ_PO2EBL_CYRS_03_V1.4
Signed-off-by: Mohammmedibra96 <mohammedibra96@gmail.com>
</commit_message>
<xml_diff>
--- a/Input documents/CYRS/PO2EBL_ELECTRIC_BLENDER_CYRS.docx
+++ b/Input documents/CYRS/PO2EBL_ELECTRIC_BLENDER_CYRS.docx
@@ -137,7 +137,7 @@
           <w:b/>
           <w:sz w:val="36"/>
         </w:rPr>
-        <w:t>3</w:t>
+        <w:t>4</w:t>
       </w:r>
     </w:p>
     <w:p>
@@ -155,7 +155,7 @@
           <w:b/>
           <w:sz w:val="36"/>
         </w:rPr>
-        <w:t>Released</w:t>
+        <w:t xml:space="preserve">Proposed </w:t>
       </w:r>
       <w:r>
         <w:rPr>
@@ -475,7 +475,7 @@
                 <w:sz w:val="28"/>
                 <w:szCs w:val="28"/>
               </w:rPr>
-              <w:t>11</w:t>
+              <w:t>20</w:t>
             </w:r>
             <w:r>
               <w:rPr>
@@ -527,7 +527,7 @@
                 <w:sz w:val="28"/>
                 <w:szCs w:val="28"/>
               </w:rPr>
-              <w:t>3</w:t>
+              <w:t>4</w:t>
             </w:r>
           </w:p>
         </w:tc>
@@ -551,7 +551,7 @@
                 <w:sz w:val="28"/>
                 <w:szCs w:val="28"/>
               </w:rPr>
-              <w:t>Released</w:t>
+              <w:t>Proposed</w:t>
             </w:r>
           </w:p>
         </w:tc>
@@ -576,27 +576,7 @@
                 <w:sz w:val="28"/>
                 <w:szCs w:val="28"/>
               </w:rPr>
-              <w:t xml:space="preserve">May </w:t>
-            </w:r>
-            <w:proofErr w:type="spellStart"/>
-            <w:r>
-              <w:rPr>
-                <w:rFonts w:asciiTheme="majorHAnsi" w:hAnsiTheme="majorHAnsi" w:cstheme="majorHAnsi"/>
-                <w:bCs/>
-                <w:sz w:val="28"/>
-                <w:szCs w:val="28"/>
-              </w:rPr>
-              <w:t>Alaa</w:t>
-            </w:r>
-            <w:proofErr w:type="spellEnd"/>
-            <w:r>
-              <w:rPr>
-                <w:rFonts w:asciiTheme="majorHAnsi" w:hAnsiTheme="majorHAnsi" w:cstheme="majorHAnsi"/>
-                <w:bCs/>
-                <w:sz w:val="28"/>
-                <w:szCs w:val="28"/>
-              </w:rPr>
-              <w:t xml:space="preserve"> </w:t>
+              <w:t>Mohamed Ibrahem</w:t>
             </w:r>
           </w:p>
         </w:tc>
@@ -606,7 +586,7 @@
       <w:pPr>
         <w:pStyle w:val="Heading1"/>
       </w:pPr>
-      <w:bookmarkStart w:id="0" w:name="_Toc32340293"/>
+      <w:bookmarkStart w:id="0" w:name="_Toc33083739"/>
       <w:r>
         <w:t xml:space="preserve">Document </w:t>
       </w:r>
@@ -622,7 +602,7 @@
       <w:pPr>
         <w:pStyle w:val="Heading1"/>
       </w:pPr>
-      <w:bookmarkStart w:id="1" w:name="_Toc32340294"/>
+      <w:bookmarkStart w:id="1" w:name="_Toc33083740"/>
       <w:r>
         <w:lastRenderedPageBreak/>
         <w:t>Revision History</w:t>
@@ -914,25 +894,7 @@
                 <w:sz w:val="28"/>
                 <w:szCs w:val="28"/>
               </w:rPr>
-              <w:t xml:space="preserve">May </w:t>
-            </w:r>
-            <w:proofErr w:type="spellStart"/>
-            <w:r>
-              <w:rPr>
-                <w:rFonts w:asciiTheme="majorHAnsi" w:hAnsiTheme="majorHAnsi" w:cstheme="majorHAnsi"/>
-                <w:sz w:val="28"/>
-                <w:szCs w:val="28"/>
-              </w:rPr>
-              <w:t>Alaa</w:t>
-            </w:r>
-            <w:proofErr w:type="spellEnd"/>
-            <w:r>
-              <w:rPr>
-                <w:rFonts w:asciiTheme="majorHAnsi" w:hAnsiTheme="majorHAnsi" w:cstheme="majorHAnsi"/>
-                <w:sz w:val="28"/>
-                <w:szCs w:val="28"/>
-              </w:rPr>
-              <w:t xml:space="preserve"> El-din</w:t>
+              <w:t>May Alaa El-din</w:t>
             </w:r>
           </w:p>
         </w:tc>
@@ -1069,25 +1031,7 @@
                 <w:sz w:val="28"/>
                 <w:szCs w:val="28"/>
               </w:rPr>
-              <w:t xml:space="preserve">Mohamed </w:t>
-            </w:r>
-            <w:proofErr w:type="spellStart"/>
-            <w:r>
-              <w:rPr>
-                <w:rFonts w:asciiTheme="majorHAnsi" w:hAnsiTheme="majorHAnsi" w:cstheme="majorHAnsi"/>
-                <w:sz w:val="28"/>
-                <w:szCs w:val="28"/>
-              </w:rPr>
-              <w:t>Ibrahem</w:t>
-            </w:r>
-            <w:proofErr w:type="spellEnd"/>
-            <w:r>
-              <w:rPr>
-                <w:rFonts w:asciiTheme="majorHAnsi" w:hAnsiTheme="majorHAnsi" w:cstheme="majorHAnsi"/>
-                <w:sz w:val="28"/>
-                <w:szCs w:val="28"/>
-              </w:rPr>
-              <w:t xml:space="preserve"> </w:t>
+              <w:t xml:space="preserve">Mohamed Ibrahem </w:t>
             </w:r>
           </w:p>
         </w:tc>
@@ -1216,25 +1160,7 @@
                 <w:sz w:val="28"/>
                 <w:szCs w:val="28"/>
               </w:rPr>
-              <w:t xml:space="preserve">May </w:t>
-            </w:r>
-            <w:proofErr w:type="spellStart"/>
-            <w:r>
-              <w:rPr>
-                <w:rFonts w:asciiTheme="majorHAnsi" w:hAnsiTheme="majorHAnsi" w:cstheme="majorHAnsi"/>
-                <w:sz w:val="28"/>
-                <w:szCs w:val="28"/>
-              </w:rPr>
-              <w:t>Alaa</w:t>
-            </w:r>
-            <w:proofErr w:type="spellEnd"/>
-            <w:r>
-              <w:rPr>
-                <w:rFonts w:asciiTheme="majorHAnsi" w:hAnsiTheme="majorHAnsi" w:cstheme="majorHAnsi"/>
-                <w:sz w:val="28"/>
-                <w:szCs w:val="28"/>
-              </w:rPr>
-              <w:t xml:space="preserve"> El-din</w:t>
+              <w:t>May Alaa El-din</w:t>
             </w:r>
           </w:p>
         </w:tc>
@@ -1387,25 +1313,7 @@
                 <w:sz w:val="28"/>
                 <w:szCs w:val="28"/>
               </w:rPr>
-              <w:t xml:space="preserve">Mohamed </w:t>
-            </w:r>
-            <w:proofErr w:type="spellStart"/>
-            <w:r>
-              <w:rPr>
-                <w:rFonts w:asciiTheme="majorHAnsi" w:hAnsiTheme="majorHAnsi" w:cstheme="majorHAnsi"/>
-                <w:sz w:val="28"/>
-                <w:szCs w:val="28"/>
-              </w:rPr>
-              <w:t>Ibrahem</w:t>
-            </w:r>
-            <w:proofErr w:type="spellEnd"/>
-            <w:r>
-              <w:rPr>
-                <w:rFonts w:asciiTheme="majorHAnsi" w:hAnsiTheme="majorHAnsi" w:cstheme="majorHAnsi"/>
-                <w:sz w:val="28"/>
-                <w:szCs w:val="28"/>
-              </w:rPr>
-              <w:t xml:space="preserve"> </w:t>
+              <w:t xml:space="preserve">Mohamed Ibrahem </w:t>
             </w:r>
           </w:p>
         </w:tc>
@@ -1550,25 +1458,7 @@
                 <w:sz w:val="28"/>
                 <w:szCs w:val="28"/>
               </w:rPr>
-              <w:t xml:space="preserve">Mohamed </w:t>
-            </w:r>
-            <w:proofErr w:type="spellStart"/>
-            <w:r>
-              <w:rPr>
-                <w:rFonts w:asciiTheme="majorHAnsi" w:hAnsiTheme="majorHAnsi" w:cstheme="majorHAnsi"/>
-                <w:sz w:val="28"/>
-                <w:szCs w:val="28"/>
-              </w:rPr>
-              <w:t>Ibrahem</w:t>
-            </w:r>
-            <w:proofErr w:type="spellEnd"/>
-            <w:r>
-              <w:rPr>
-                <w:rFonts w:asciiTheme="majorHAnsi" w:hAnsiTheme="majorHAnsi" w:cstheme="majorHAnsi"/>
-                <w:sz w:val="28"/>
-                <w:szCs w:val="28"/>
-              </w:rPr>
-              <w:t xml:space="preserve"> </w:t>
+              <w:t xml:space="preserve">Mohamed Ibrahem </w:t>
             </w:r>
           </w:p>
         </w:tc>
@@ -1712,18 +1602,8 @@
                 <w:sz w:val="28"/>
                 <w:szCs w:val="28"/>
               </w:rPr>
-              <w:t xml:space="preserve">Mohamed </w:t>
-            </w:r>
-            <w:proofErr w:type="spellStart"/>
-            <w:r>
-              <w:rPr>
-                <w:rFonts w:asciiTheme="majorHAnsi" w:hAnsiTheme="majorHAnsi" w:cstheme="majorHAnsi"/>
-                <w:sz w:val="28"/>
-                <w:szCs w:val="28"/>
-              </w:rPr>
-              <w:t>Ibrahem</w:t>
-            </w:r>
-            <w:proofErr w:type="spellEnd"/>
+              <w:t>Mohamed Ibrahem</w:t>
+            </w:r>
           </w:p>
         </w:tc>
       </w:tr>
@@ -1906,18 +1786,8 @@
                 <w:sz w:val="28"/>
                 <w:szCs w:val="28"/>
               </w:rPr>
-              <w:t xml:space="preserve">Mohamed </w:t>
-            </w:r>
-            <w:proofErr w:type="spellStart"/>
-            <w:r>
-              <w:rPr>
-                <w:rFonts w:asciiTheme="majorHAnsi" w:hAnsiTheme="majorHAnsi" w:cstheme="majorHAnsi"/>
-                <w:sz w:val="28"/>
-                <w:szCs w:val="28"/>
-              </w:rPr>
-              <w:t>Ibrahem</w:t>
-            </w:r>
-            <w:proofErr w:type="spellEnd"/>
+              <w:t>Mohamed Ibrahem</w:t>
+            </w:r>
           </w:p>
         </w:tc>
       </w:tr>
@@ -2272,25 +2142,7 @@
                 <w:sz w:val="28"/>
                 <w:szCs w:val="28"/>
               </w:rPr>
-              <w:t xml:space="preserve">Mohamed </w:t>
-            </w:r>
-            <w:proofErr w:type="spellStart"/>
-            <w:r>
-              <w:rPr>
-                <w:rFonts w:asciiTheme="majorHAnsi" w:hAnsiTheme="majorHAnsi" w:cstheme="majorHAnsi"/>
-                <w:sz w:val="28"/>
-                <w:szCs w:val="28"/>
-              </w:rPr>
-              <w:t>Ibrahem</w:t>
-            </w:r>
-            <w:proofErr w:type="spellEnd"/>
-            <w:r>
-              <w:rPr>
-                <w:rFonts w:asciiTheme="majorHAnsi" w:hAnsiTheme="majorHAnsi" w:cstheme="majorHAnsi"/>
-                <w:sz w:val="28"/>
-                <w:szCs w:val="28"/>
-              </w:rPr>
-              <w:t xml:space="preserve">  </w:t>
+              <w:t xml:space="preserve">Mohamed Ibrahem  </w:t>
             </w:r>
           </w:p>
         </w:tc>
@@ -2436,25 +2288,7 @@
                 <w:sz w:val="28"/>
                 <w:szCs w:val="28"/>
               </w:rPr>
-              <w:t xml:space="preserve">Mohamed </w:t>
-            </w:r>
-            <w:proofErr w:type="spellStart"/>
-            <w:r>
-              <w:rPr>
-                <w:rFonts w:asciiTheme="majorHAnsi" w:hAnsiTheme="majorHAnsi" w:cstheme="majorHAnsi"/>
-                <w:sz w:val="28"/>
-                <w:szCs w:val="28"/>
-              </w:rPr>
-              <w:t>Ibrahem</w:t>
-            </w:r>
-            <w:proofErr w:type="spellEnd"/>
-            <w:r>
-              <w:rPr>
-                <w:rFonts w:asciiTheme="majorHAnsi" w:hAnsiTheme="majorHAnsi" w:cstheme="majorHAnsi"/>
-                <w:sz w:val="28"/>
-                <w:szCs w:val="28"/>
-              </w:rPr>
-              <w:t xml:space="preserve"> </w:t>
+              <w:t xml:space="preserve">Mohamed Ibrahem </w:t>
             </w:r>
           </w:p>
         </w:tc>
@@ -2618,18 +2452,8 @@
                 <w:sz w:val="28"/>
                 <w:szCs w:val="28"/>
               </w:rPr>
-              <w:t xml:space="preserve">Mohamed </w:t>
-            </w:r>
-            <w:proofErr w:type="spellStart"/>
-            <w:r>
-              <w:rPr>
-                <w:rFonts w:asciiTheme="majorHAnsi" w:hAnsiTheme="majorHAnsi" w:cstheme="majorHAnsi"/>
-                <w:sz w:val="28"/>
-                <w:szCs w:val="28"/>
-              </w:rPr>
-              <w:t>Ibrahem</w:t>
-            </w:r>
-            <w:proofErr w:type="spellEnd"/>
+              <w:t>Mohamed Ibrahem</w:t>
+            </w:r>
           </w:p>
         </w:tc>
       </w:tr>
@@ -2826,18 +2650,8 @@
                 <w:sz w:val="28"/>
                 <w:szCs w:val="28"/>
               </w:rPr>
-              <w:t xml:space="preserve">Mohamed </w:t>
-            </w:r>
-            <w:proofErr w:type="spellStart"/>
-            <w:r>
-              <w:rPr>
-                <w:rFonts w:asciiTheme="majorHAnsi" w:hAnsiTheme="majorHAnsi" w:cstheme="majorHAnsi"/>
-                <w:sz w:val="28"/>
-                <w:szCs w:val="28"/>
-              </w:rPr>
-              <w:t>Ibrahem</w:t>
-            </w:r>
-            <w:proofErr w:type="spellEnd"/>
+              <w:t>Mohamed Ibrahem</w:t>
+            </w:r>
           </w:p>
         </w:tc>
       </w:tr>
@@ -3000,19 +2814,427 @@
                 <w:sz w:val="28"/>
                 <w:szCs w:val="28"/>
               </w:rPr>
-              <w:t xml:space="preserve">May </w:t>
-            </w:r>
-            <w:proofErr w:type="spellStart"/>
-            <w:r>
+              <w:t>May Alaa</w:t>
+            </w:r>
+          </w:p>
+        </w:tc>
+      </w:tr>
+      <w:tr>
+        <w:trPr>
+          <w:trHeight w:val="1411"/>
+        </w:trPr>
+        <w:tc>
+          <w:tcPr>
+            <w:tcW w:w="1581" w:type="dxa"/>
+          </w:tcPr>
+          <w:p>
+            <w:pPr>
               <w:rPr>
                 <w:rFonts w:asciiTheme="majorHAnsi" w:hAnsiTheme="majorHAnsi" w:cstheme="majorHAnsi"/>
                 <w:bCs/>
                 <w:sz w:val="28"/>
                 <w:szCs w:val="28"/>
               </w:rPr>
-              <w:t>Alaa</w:t>
-            </w:r>
-            <w:proofErr w:type="spellEnd"/>
+            </w:pPr>
+            <w:r>
+              <w:rPr>
+                <w:rFonts w:asciiTheme="majorHAnsi" w:hAnsiTheme="majorHAnsi" w:cstheme="majorHAnsi"/>
+                <w:bCs/>
+                <w:sz w:val="28"/>
+                <w:szCs w:val="28"/>
+              </w:rPr>
+              <w:t>02/20/2020</w:t>
+            </w:r>
+          </w:p>
+        </w:tc>
+        <w:tc>
+          <w:tcPr>
+            <w:tcW w:w="1122" w:type="dxa"/>
+          </w:tcPr>
+          <w:p>
+            <w:pPr>
+              <w:pStyle w:val="Header"/>
+              <w:spacing w:before="80"/>
+              <w:jc w:val="center"/>
+              <w:rPr>
+                <w:rFonts w:asciiTheme="majorHAnsi" w:hAnsiTheme="majorHAnsi" w:cstheme="majorHAnsi"/>
+                <w:bCs/>
+                <w:sz w:val="28"/>
+                <w:szCs w:val="28"/>
+              </w:rPr>
+            </w:pPr>
+            <w:r>
+              <w:rPr>
+                <w:rFonts w:asciiTheme="majorHAnsi" w:hAnsiTheme="majorHAnsi" w:cstheme="majorHAnsi"/>
+                <w:bCs/>
+                <w:sz w:val="28"/>
+                <w:szCs w:val="28"/>
+              </w:rPr>
+              <w:t>2.4</w:t>
+            </w:r>
+          </w:p>
+        </w:tc>
+        <w:tc>
+          <w:tcPr>
+            <w:tcW w:w="1403" w:type="dxa"/>
+          </w:tcPr>
+          <w:p>
+            <w:pPr>
+              <w:jc w:val="left"/>
+              <w:rPr>
+                <w:rFonts w:asciiTheme="majorHAnsi" w:hAnsiTheme="majorHAnsi" w:cstheme="majorHAnsi"/>
+                <w:sz w:val="28"/>
+                <w:szCs w:val="28"/>
+              </w:rPr>
+            </w:pPr>
+            <w:r>
+              <w:rPr>
+                <w:rFonts w:asciiTheme="majorHAnsi" w:hAnsiTheme="majorHAnsi" w:cstheme="majorHAnsi"/>
+                <w:sz w:val="28"/>
+                <w:szCs w:val="28"/>
+              </w:rPr>
+              <w:t xml:space="preserve">Proposed </w:t>
+            </w:r>
+          </w:p>
+        </w:tc>
+        <w:tc>
+          <w:tcPr>
+            <w:tcW w:w="4864" w:type="dxa"/>
+          </w:tcPr>
+          <w:p>
+            <w:pPr>
+              <w:tabs>
+                <w:tab w:val="left" w:pos="2865"/>
+              </w:tabs>
+              <w:jc w:val="left"/>
+              <w:rPr>
+                <w:rFonts w:asciiTheme="majorHAnsi" w:hAnsiTheme="majorHAnsi" w:cstheme="majorHAnsi"/>
+                <w:sz w:val="32"/>
+                <w:szCs w:val="32"/>
+              </w:rPr>
+            </w:pPr>
+            <w:r>
+              <w:rPr>
+                <w:rFonts w:asciiTheme="majorHAnsi" w:hAnsiTheme="majorHAnsi" w:cstheme="majorHAnsi"/>
+                <w:bCs/>
+                <w:sz w:val="28"/>
+                <w:szCs w:val="28"/>
+              </w:rPr>
+              <w:t xml:space="preserve">Update the block </w:t>
+            </w:r>
+            <w:r>
+              <w:rPr>
+                <w:rFonts w:asciiTheme="majorHAnsi" w:hAnsiTheme="majorHAnsi" w:cstheme="majorHAnsi"/>
+                <w:bCs/>
+                <w:sz w:val="28"/>
+                <w:szCs w:val="28"/>
+              </w:rPr>
+              <w:t>diagram, adding</w:t>
+            </w:r>
+            <w:r>
+              <w:rPr>
+                <w:rFonts w:asciiTheme="majorHAnsi" w:hAnsiTheme="majorHAnsi" w:cstheme="majorHAnsi"/>
+                <w:bCs/>
+                <w:sz w:val="28"/>
+                <w:szCs w:val="28"/>
+              </w:rPr>
+              <w:t xml:space="preserve"> table figures,2 requirement </w:t>
+            </w:r>
+            <w:r>
+              <w:rPr>
+                <w:rFonts w:cstheme="majorHAnsi"/>
+                <w:sz w:val="36"/>
+                <w:szCs w:val="36"/>
+              </w:rPr>
+              <w:t xml:space="preserve"> </w:t>
+            </w:r>
+            <w:r>
+              <w:rPr>
+                <w:rFonts w:asciiTheme="majorHAnsi" w:hAnsiTheme="majorHAnsi" w:cstheme="majorHAnsi"/>
+                <w:sz w:val="32"/>
+                <w:szCs w:val="32"/>
+              </w:rPr>
+              <w:t xml:space="preserve"> </w:t>
+            </w:r>
+            <w:r>
+              <w:rPr>
+                <w:rFonts w:asciiTheme="majorHAnsi" w:hAnsiTheme="majorHAnsi" w:cstheme="majorHAnsi"/>
+                <w:sz w:val="32"/>
+                <w:szCs w:val="32"/>
+              </w:rPr>
+              <w:t>REQ_PO2EBL_CYRS_0</w:t>
+            </w:r>
+            <w:r>
+              <w:rPr>
+                <w:rFonts w:asciiTheme="majorHAnsi" w:hAnsiTheme="majorHAnsi" w:cstheme="majorHAnsi"/>
+                <w:sz w:val="32"/>
+                <w:szCs w:val="32"/>
+              </w:rPr>
+              <w:t>4</w:t>
+            </w:r>
+            <w:r>
+              <w:rPr>
+                <w:rFonts w:asciiTheme="majorHAnsi" w:hAnsiTheme="majorHAnsi" w:cstheme="majorHAnsi"/>
+                <w:sz w:val="32"/>
+                <w:szCs w:val="32"/>
+              </w:rPr>
+              <w:t>_V</w:t>
+            </w:r>
+            <w:r>
+              <w:rPr>
+                <w:rFonts w:asciiTheme="majorHAnsi" w:hAnsiTheme="majorHAnsi" w:cstheme="majorHAnsi"/>
+                <w:sz w:val="32"/>
+                <w:szCs w:val="32"/>
+              </w:rPr>
+              <w:t>1.0</w:t>
+            </w:r>
+          </w:p>
+          <w:p>
+            <w:pPr>
+              <w:tabs>
+                <w:tab w:val="left" w:pos="2865"/>
+              </w:tabs>
+              <w:jc w:val="left"/>
+              <w:rPr>
+                <w:rFonts w:asciiTheme="majorHAnsi" w:hAnsiTheme="majorHAnsi" w:cstheme="majorHAnsi"/>
+                <w:sz w:val="32"/>
+                <w:szCs w:val="32"/>
+              </w:rPr>
+            </w:pPr>
+            <w:r>
+              <w:rPr>
+                <w:rFonts w:asciiTheme="majorHAnsi" w:hAnsiTheme="majorHAnsi" w:cstheme="majorHAnsi"/>
+                <w:sz w:val="32"/>
+                <w:szCs w:val="32"/>
+              </w:rPr>
+              <w:t>REQ_PO2EBL_CYRS_0</w:t>
+            </w:r>
+            <w:r>
+              <w:rPr>
+                <w:rFonts w:asciiTheme="majorHAnsi" w:hAnsiTheme="majorHAnsi" w:cstheme="majorHAnsi"/>
+                <w:sz w:val="32"/>
+                <w:szCs w:val="32"/>
+              </w:rPr>
+              <w:t>5</w:t>
+            </w:r>
+            <w:r>
+              <w:rPr>
+                <w:rFonts w:asciiTheme="majorHAnsi" w:hAnsiTheme="majorHAnsi" w:cstheme="majorHAnsi"/>
+                <w:sz w:val="32"/>
+                <w:szCs w:val="32"/>
+              </w:rPr>
+              <w:t>_V</w:t>
+            </w:r>
+            <w:r>
+              <w:rPr>
+                <w:rFonts w:asciiTheme="majorHAnsi" w:hAnsiTheme="majorHAnsi" w:cstheme="majorHAnsi"/>
+                <w:sz w:val="32"/>
+                <w:szCs w:val="32"/>
+              </w:rPr>
+              <w:t>1.0</w:t>
+            </w:r>
+          </w:p>
+          <w:p>
+            <w:pPr>
+              <w:tabs>
+                <w:tab w:val="left" w:pos="2865"/>
+              </w:tabs>
+              <w:jc w:val="left"/>
+              <w:rPr>
+                <w:rFonts w:asciiTheme="majorHAnsi" w:hAnsiTheme="majorHAnsi" w:cstheme="majorHAnsi"/>
+                <w:sz w:val="32"/>
+                <w:szCs w:val="32"/>
+              </w:rPr>
+            </w:pPr>
+            <w:r>
+              <w:rPr>
+                <w:rFonts w:asciiTheme="majorHAnsi" w:hAnsiTheme="majorHAnsi" w:cstheme="majorHAnsi"/>
+                <w:sz w:val="32"/>
+                <w:szCs w:val="32"/>
+              </w:rPr>
+              <w:t>rename requirement</w:t>
+            </w:r>
+            <w:r>
+              <w:rPr>
+                <w:rFonts w:asciiTheme="majorHAnsi" w:hAnsiTheme="majorHAnsi" w:cstheme="majorHAnsi"/>
+                <w:sz w:val="32"/>
+                <w:szCs w:val="32"/>
+              </w:rPr>
+              <w:t xml:space="preserve"> </w:t>
+            </w:r>
+            <w:r>
+              <w:rPr>
+                <w:rFonts w:asciiTheme="majorHAnsi" w:hAnsiTheme="majorHAnsi" w:cstheme="majorHAnsi"/>
+                <w:sz w:val="32"/>
+                <w:szCs w:val="32"/>
+              </w:rPr>
+              <w:t xml:space="preserve"> </w:t>
+            </w:r>
+          </w:p>
+          <w:p>
+            <w:pPr>
+              <w:tabs>
+                <w:tab w:val="left" w:pos="2865"/>
+              </w:tabs>
+              <w:jc w:val="left"/>
+              <w:rPr>
+                <w:rFonts w:asciiTheme="majorHAnsi" w:hAnsiTheme="majorHAnsi" w:cstheme="majorHAnsi"/>
+                <w:bCs/>
+                <w:sz w:val="28"/>
+                <w:szCs w:val="28"/>
+              </w:rPr>
+            </w:pPr>
+            <w:r>
+              <w:rPr>
+                <w:rFonts w:asciiTheme="majorHAnsi" w:hAnsiTheme="majorHAnsi" w:cstheme="majorHAnsi"/>
+                <w:sz w:val="32"/>
+                <w:szCs w:val="32"/>
+              </w:rPr>
+              <w:t>REQ_PO2EBL_CYRS_0</w:t>
+            </w:r>
+            <w:r>
+              <w:rPr>
+                <w:rFonts w:asciiTheme="majorHAnsi" w:hAnsiTheme="majorHAnsi" w:cstheme="majorHAnsi"/>
+                <w:sz w:val="32"/>
+                <w:szCs w:val="32"/>
+              </w:rPr>
+              <w:t>3</w:t>
+            </w:r>
+            <w:r>
+              <w:rPr>
+                <w:rFonts w:asciiTheme="majorHAnsi" w:hAnsiTheme="majorHAnsi" w:cstheme="majorHAnsi"/>
+                <w:sz w:val="32"/>
+                <w:szCs w:val="32"/>
+              </w:rPr>
+              <w:t>_V</w:t>
+            </w:r>
+            <w:r>
+              <w:rPr>
+                <w:rFonts w:asciiTheme="majorHAnsi" w:hAnsiTheme="majorHAnsi" w:cstheme="majorHAnsi"/>
+                <w:sz w:val="32"/>
+                <w:szCs w:val="32"/>
+              </w:rPr>
+              <w:t>1.</w:t>
+            </w:r>
+            <w:r>
+              <w:rPr>
+                <w:rFonts w:asciiTheme="majorHAnsi" w:hAnsiTheme="majorHAnsi" w:cstheme="majorHAnsi"/>
+                <w:sz w:val="32"/>
+                <w:szCs w:val="32"/>
+              </w:rPr>
+              <w:t>4</w:t>
+            </w:r>
+          </w:p>
+        </w:tc>
+        <w:tc>
+          <w:tcPr>
+            <w:tcW w:w="2384" w:type="dxa"/>
+          </w:tcPr>
+          <w:p>
+            <w:pPr>
+              <w:rPr>
+                <w:rFonts w:asciiTheme="majorHAnsi" w:hAnsiTheme="majorHAnsi" w:cstheme="majorHAnsi"/>
+                <w:bCs/>
+                <w:sz w:val="28"/>
+                <w:szCs w:val="28"/>
+              </w:rPr>
+            </w:pPr>
+            <w:r>
+              <w:rPr>
+                <w:rFonts w:asciiTheme="majorHAnsi" w:hAnsiTheme="majorHAnsi" w:cstheme="majorHAnsi"/>
+                <w:bCs/>
+                <w:sz w:val="28"/>
+                <w:szCs w:val="28"/>
+              </w:rPr>
+              <w:t xml:space="preserve">Mohamed Ibrahem </w:t>
+            </w:r>
+          </w:p>
+        </w:tc>
+      </w:tr>
+      <w:tr>
+        <w:trPr>
+          <w:trHeight w:val="1411"/>
+        </w:trPr>
+        <w:tc>
+          <w:tcPr>
+            <w:tcW w:w="1581" w:type="dxa"/>
+          </w:tcPr>
+          <w:p>
+            <w:pPr>
+              <w:rPr>
+                <w:rFonts w:asciiTheme="majorHAnsi" w:hAnsiTheme="majorHAnsi" w:cstheme="majorHAnsi"/>
+                <w:bCs/>
+                <w:sz w:val="28"/>
+                <w:szCs w:val="28"/>
+              </w:rPr>
+            </w:pPr>
+          </w:p>
+        </w:tc>
+        <w:tc>
+          <w:tcPr>
+            <w:tcW w:w="1122" w:type="dxa"/>
+          </w:tcPr>
+          <w:p>
+            <w:pPr>
+              <w:pStyle w:val="Header"/>
+              <w:spacing w:before="80"/>
+              <w:jc w:val="center"/>
+              <w:rPr>
+                <w:rFonts w:asciiTheme="majorHAnsi" w:hAnsiTheme="majorHAnsi" w:cstheme="majorHAnsi"/>
+                <w:bCs/>
+                <w:sz w:val="28"/>
+                <w:szCs w:val="28"/>
+              </w:rPr>
+            </w:pPr>
+          </w:p>
+        </w:tc>
+        <w:tc>
+          <w:tcPr>
+            <w:tcW w:w="1403" w:type="dxa"/>
+          </w:tcPr>
+          <w:p>
+            <w:pPr>
+              <w:jc w:val="left"/>
+              <w:rPr>
+                <w:rFonts w:asciiTheme="majorHAnsi" w:hAnsiTheme="majorHAnsi" w:cstheme="majorHAnsi"/>
+                <w:sz w:val="28"/>
+                <w:szCs w:val="28"/>
+              </w:rPr>
+            </w:pPr>
+          </w:p>
+        </w:tc>
+        <w:tc>
+          <w:tcPr>
+            <w:tcW w:w="4864" w:type="dxa"/>
+          </w:tcPr>
+          <w:p>
+            <w:pPr>
+              <w:tabs>
+                <w:tab w:val="left" w:pos="2865"/>
+              </w:tabs>
+              <w:jc w:val="left"/>
+              <w:rPr>
+                <w:rFonts w:asciiTheme="majorHAnsi" w:hAnsiTheme="majorHAnsi" w:cstheme="majorHAnsi"/>
+                <w:bCs/>
+                <w:sz w:val="28"/>
+                <w:szCs w:val="28"/>
+              </w:rPr>
+            </w:pPr>
+          </w:p>
+        </w:tc>
+        <w:tc>
+          <w:tcPr>
+            <w:tcW w:w="2384" w:type="dxa"/>
+          </w:tcPr>
+          <w:p>
+            <w:pPr>
+              <w:rPr>
+                <w:rFonts w:asciiTheme="majorHAnsi" w:hAnsiTheme="majorHAnsi" w:cstheme="majorHAnsi"/>
+                <w:bCs/>
+                <w:sz w:val="28"/>
+                <w:szCs w:val="28"/>
+              </w:rPr>
+            </w:pPr>
           </w:p>
         </w:tc>
       </w:tr>
@@ -3115,7 +3337,7 @@
             </w:rPr>
             <w:fldChar w:fldCharType="separate"/>
           </w:r>
-          <w:hyperlink w:anchor="_Toc32340293" w:history="1">
+          <w:hyperlink w:anchor="_Toc33083739" w:history="1">
             <w:r>
               <w:rPr>
                 <w:rStyle w:val="Hyperlink"/>
@@ -3142,7 +3364,7 @@
                 <w:noProof/>
                 <w:webHidden/>
               </w:rPr>
-              <w:instrText xml:space="preserve"> PAGEREF _Toc32340293 \h </w:instrText>
+              <w:instrText xml:space="preserve"> PAGEREF _Toc33083739 \h </w:instrText>
             </w:r>
             <w:r>
               <w:rPr>
@@ -3186,7 +3408,7 @@
               <w:szCs w:val="22"/>
             </w:rPr>
           </w:pPr>
-          <w:hyperlink w:anchor="_Toc32340294" w:history="1">
+          <w:hyperlink w:anchor="_Toc33083740" w:history="1">
             <w:r>
               <w:rPr>
                 <w:rStyle w:val="Hyperlink"/>
@@ -3213,7 +3435,7 @@
                 <w:noProof/>
                 <w:webHidden/>
               </w:rPr>
-              <w:instrText xml:space="preserve"> PAGEREF _Toc32340294 \h </w:instrText>
+              <w:instrText xml:space="preserve"> PAGEREF _Toc33083740 \h </w:instrText>
             </w:r>
             <w:r>
               <w:rPr>
@@ -3257,7 +3479,78 @@
               <w:szCs w:val="22"/>
             </w:rPr>
           </w:pPr>
-          <w:hyperlink w:anchor="_Toc32340295" w:history="1">
+          <w:hyperlink w:anchor="_Toc33083741" w:history="1">
+            <w:r>
+              <w:rPr>
+                <w:rStyle w:val="Hyperlink"/>
+                <w:noProof/>
+              </w:rPr>
+              <w:t>Table of figures:</w:t>
+            </w:r>
+            <w:r>
+              <w:rPr>
+                <w:noProof/>
+                <w:webHidden/>
+              </w:rPr>
+              <w:tab/>
+            </w:r>
+            <w:r>
+              <w:rPr>
+                <w:noProof/>
+                <w:webHidden/>
+              </w:rPr>
+              <w:fldChar w:fldCharType="begin"/>
+            </w:r>
+            <w:r>
+              <w:rPr>
+                <w:noProof/>
+                <w:webHidden/>
+              </w:rPr>
+              <w:instrText xml:space="preserve"> PAGEREF _Toc33083741 \h </w:instrText>
+            </w:r>
+            <w:r>
+              <w:rPr>
+                <w:noProof/>
+                <w:webHidden/>
+              </w:rPr>
+            </w:r>
+            <w:r>
+              <w:rPr>
+                <w:noProof/>
+                <w:webHidden/>
+              </w:rPr>
+              <w:fldChar w:fldCharType="separate"/>
+            </w:r>
+            <w:r>
+              <w:rPr>
+                <w:noProof/>
+                <w:webHidden/>
+              </w:rPr>
+              <w:t>5</w:t>
+            </w:r>
+            <w:r>
+              <w:rPr>
+                <w:noProof/>
+                <w:webHidden/>
+              </w:rPr>
+              <w:fldChar w:fldCharType="end"/>
+            </w:r>
+          </w:hyperlink>
+        </w:p>
+        <w:p>
+          <w:pPr>
+            <w:pStyle w:val="TOC1"/>
+            <w:tabs>
+              <w:tab w:val="right" w:leader="dot" w:pos="9350"/>
+            </w:tabs>
+            <w:rPr>
+              <w:rFonts w:asciiTheme="minorHAnsi" w:eastAsiaTheme="minorEastAsia" w:hAnsiTheme="minorHAnsi" w:cstheme="minorBidi"/>
+              <w:noProof/>
+              <w:sz w:val="22"/>
+              <w:szCs w:val="22"/>
+            </w:rPr>
+          </w:pPr>
+          <w:hyperlink w:anchor="_Toc33083742" w:history="1">
             <w:r>
               <w:rPr>
                 <w:rStyle w:val="Hyperlink"/>
@@ -3287,7 +3580,7 @@
                 <w:noProof/>
                 <w:webHidden/>
               </w:rPr>
-              <w:instrText xml:space="preserve"> PAGEREF _Toc32340295 \h </w:instrText>
+              <w:instrText xml:space="preserve"> PAGEREF _Toc33083742 \h </w:instrText>
             </w:r>
             <w:r>
               <w:rPr>
@@ -3331,7 +3624,7 @@
               <w:szCs w:val="22"/>
             </w:rPr>
           </w:pPr>
-          <w:hyperlink w:anchor="_Toc32340296" w:history="1">
+          <w:hyperlink w:anchor="_Toc33083743" w:history="1">
             <w:r>
               <w:rPr>
                 <w:rStyle w:val="Hyperlink"/>
@@ -3360,7 +3653,7 @@
                 <w:noProof/>
                 <w:webHidden/>
               </w:rPr>
-              <w:instrText xml:space="preserve"> PAGEREF _Toc32340296 \h </w:instrText>
+              <w:instrText xml:space="preserve"> PAGEREF _Toc33083743 \h </w:instrText>
             </w:r>
             <w:r>
               <w:rPr>
@@ -3404,7 +3697,7 @@
               <w:szCs w:val="22"/>
             </w:rPr>
           </w:pPr>
-          <w:hyperlink w:anchor="_Toc32340297" w:history="1">
+          <w:hyperlink w:anchor="_Toc33083744" w:history="1">
             <w:r>
               <w:rPr>
                 <w:rStyle w:val="Hyperlink"/>
@@ -3433,7 +3726,7 @@
                 <w:noProof/>
                 <w:webHidden/>
               </w:rPr>
-              <w:instrText xml:space="preserve"> PAGEREF _Toc32340297 \h </w:instrText>
+              <w:instrText xml:space="preserve"> PAGEREF _Toc33083744 \h </w:instrText>
             </w:r>
             <w:r>
               <w:rPr>
@@ -3477,7 +3770,7 @@
               <w:szCs w:val="22"/>
             </w:rPr>
           </w:pPr>
-          <w:hyperlink w:anchor="_Toc32340298" w:history="1">
+          <w:hyperlink w:anchor="_Toc33083745" w:history="1">
             <w:r>
               <w:rPr>
                 <w:rStyle w:val="Hyperlink"/>
@@ -3504,7 +3797,7 @@
                 <w:noProof/>
                 <w:webHidden/>
               </w:rPr>
-              <w:instrText xml:space="preserve"> PAGEREF _Toc32340298 \h </w:instrText>
+              <w:instrText xml:space="preserve"> PAGEREF _Toc33083745 \h </w:instrText>
             </w:r>
             <w:r>
               <w:rPr>
@@ -3548,7 +3841,7 @@
               <w:szCs w:val="22"/>
             </w:rPr>
           </w:pPr>
-          <w:hyperlink w:anchor="_Toc32340299" w:history="1">
+          <w:hyperlink w:anchor="_Toc33083746" w:history="1">
             <w:r>
               <w:rPr>
                 <w:rStyle w:val="Hyperlink"/>
@@ -3577,7 +3870,7 @@
                 <w:noProof/>
                 <w:webHidden/>
               </w:rPr>
-              <w:instrText xml:space="preserve"> PAGEREF _Toc32340299 \h </w:instrText>
+              <w:instrText xml:space="preserve"> PAGEREF _Toc33083746 \h </w:instrText>
             </w:r>
             <w:r>
               <w:rPr>
@@ -3621,7 +3914,7 @@
               <w:szCs w:val="22"/>
             </w:rPr>
           </w:pPr>
-          <w:hyperlink w:anchor="_Toc32340300" w:history="1">
+          <w:hyperlink w:anchor="_Toc33083747" w:history="1">
             <w:r>
               <w:rPr>
                 <w:rStyle w:val="Hyperlink"/>
@@ -3650,7 +3943,7 @@
                 <w:noProof/>
                 <w:webHidden/>
               </w:rPr>
-              <w:instrText xml:space="preserve"> PAGEREF _Toc32340300 \h </w:instrText>
+              <w:instrText xml:space="preserve"> PAGEREF _Toc33083747 \h </w:instrText>
             </w:r>
             <w:r>
               <w:rPr>
@@ -3694,7 +3987,7 @@
               <w:szCs w:val="22"/>
             </w:rPr>
           </w:pPr>
-          <w:hyperlink w:anchor="_Toc32340301" w:history="1">
+          <w:hyperlink w:anchor="_Toc33083748" w:history="1">
             <w:r>
               <w:rPr>
                 <w:rStyle w:val="Hyperlink"/>
@@ -3721,7 +4014,7 @@
                 <w:noProof/>
                 <w:webHidden/>
               </w:rPr>
-              <w:instrText xml:space="preserve"> PAGEREF _Toc32340301 \h </w:instrText>
+              <w:instrText xml:space="preserve"> PAGEREF _Toc33083748 \h </w:instrText>
             </w:r>
             <w:r>
               <w:rPr>
@@ -3765,7 +4058,7 @@
               <w:szCs w:val="22"/>
             </w:rPr>
           </w:pPr>
-          <w:hyperlink w:anchor="_Toc32340302" w:history="1">
+          <w:hyperlink w:anchor="_Toc33083749" w:history="1">
             <w:r>
               <w:rPr>
                 <w:rStyle w:val="Hyperlink"/>
@@ -3792,7 +4085,7 @@
                 <w:noProof/>
                 <w:webHidden/>
               </w:rPr>
-              <w:instrText xml:space="preserve"> PAGEREF _Toc32340302 \h </w:instrText>
+              <w:instrText xml:space="preserve"> PAGEREF _Toc33083749 \h </w:instrText>
             </w:r>
             <w:r>
               <w:rPr>
@@ -3836,7 +4129,7 @@
               <w:szCs w:val="22"/>
             </w:rPr>
           </w:pPr>
-          <w:hyperlink w:anchor="_Toc32340303" w:history="1">
+          <w:hyperlink w:anchor="_Toc33083750" w:history="1">
             <w:r>
               <w:rPr>
                 <w:rStyle w:val="Hyperlink"/>
@@ -3864,7 +4157,7 @@
                 <w:noProof/>
                 <w:webHidden/>
               </w:rPr>
-              <w:instrText xml:space="preserve"> PAGEREF _Toc32340303 \h </w:instrText>
+              <w:instrText xml:space="preserve"> PAGEREF _Toc33083750 \h </w:instrText>
             </w:r>
             <w:r>
               <w:rPr>
@@ -3908,7 +4201,7 @@
               <w:szCs w:val="22"/>
             </w:rPr>
           </w:pPr>
-          <w:hyperlink w:anchor="_Toc32340304" w:history="1">
+          <w:hyperlink w:anchor="_Toc33083751" w:history="1">
             <w:r>
               <w:rPr>
                 <w:rStyle w:val="Hyperlink"/>
@@ -3936,7 +4229,7 @@
                 <w:noProof/>
                 <w:webHidden/>
               </w:rPr>
-              <w:instrText xml:space="preserve"> PAGEREF _Toc32340304 \h </w:instrText>
+              <w:instrText xml:space="preserve"> PAGEREF _Toc33083751 \h </w:instrText>
             </w:r>
             <w:r>
               <w:rPr>
@@ -3980,7 +4273,7 @@
               <w:szCs w:val="22"/>
             </w:rPr>
           </w:pPr>
-          <w:hyperlink w:anchor="_Toc32340305" w:history="1">
+          <w:hyperlink w:anchor="_Toc33083752" w:history="1">
             <w:r>
               <w:rPr>
                 <w:rStyle w:val="Hyperlink"/>
@@ -4008,7 +4301,7 @@
                 <w:noProof/>
                 <w:webHidden/>
               </w:rPr>
-              <w:instrText xml:space="preserve"> PAGEREF _Toc32340305 \h </w:instrText>
+              <w:instrText xml:space="preserve"> PAGEREF _Toc33083752 \h </w:instrText>
             </w:r>
             <w:r>
               <w:rPr>
@@ -4052,14 +4345,14 @@
               <w:szCs w:val="22"/>
             </w:rPr>
           </w:pPr>
-          <w:hyperlink w:anchor="_Toc32340306" w:history="1">
+          <w:hyperlink w:anchor="_Toc33083753" w:history="1">
             <w:r>
               <w:rPr>
                 <w:rStyle w:val="Hyperlink"/>
                 <w:rFonts w:cstheme="majorHAnsi"/>
                 <w:noProof/>
               </w:rPr>
-              <w:t>3.3 Monitoring Speed</w:t>
+              <w:t>3.3 Speed indication</w:t>
             </w:r>
             <w:r>
               <w:rPr>
@@ -4080,7 +4373,7 @@
                 <w:noProof/>
                 <w:webHidden/>
               </w:rPr>
-              <w:instrText xml:space="preserve"> PAGEREF _Toc32340306 \h </w:instrText>
+              <w:instrText xml:space="preserve"> PAGEREF _Toc33083753 \h </w:instrText>
             </w:r>
             <w:r>
               <w:rPr>
@@ -4124,14 +4417,14 @@
               <w:szCs w:val="22"/>
             </w:rPr>
           </w:pPr>
-          <w:hyperlink w:anchor="_Toc32340307" w:history="1">
+          <w:hyperlink w:anchor="_Toc33083754" w:history="1">
             <w:r>
               <w:rPr>
                 <w:rStyle w:val="Hyperlink"/>
                 <w:rFonts w:cstheme="majorHAnsi"/>
                 <w:noProof/>
               </w:rPr>
-              <w:t>3.4 Control Inputs with Outputs</w:t>
+              <w:t>3.4 DC motor Control</w:t>
             </w:r>
             <w:r>
               <w:rPr>
@@ -4152,7 +4445,7 @@
                 <w:noProof/>
                 <w:webHidden/>
               </w:rPr>
-              <w:instrText xml:space="preserve"> PAGEREF _Toc32340307 \h </w:instrText>
+              <w:instrText xml:space="preserve"> PAGEREF _Toc33083754 \h </w:instrText>
             </w:r>
             <w:r>
               <w:rPr>
@@ -4173,6 +4466,78 @@
                 <w:webHidden/>
               </w:rPr>
               <w:t>8</w:t>
+            </w:r>
+            <w:r>
+              <w:rPr>
+                <w:noProof/>
+                <w:webHidden/>
+              </w:rPr>
+              <w:fldChar w:fldCharType="end"/>
+            </w:r>
+          </w:hyperlink>
+        </w:p>
+        <w:p>
+          <w:pPr>
+            <w:pStyle w:val="TOC2"/>
+            <w:tabs>
+              <w:tab w:val="right" w:leader="dot" w:pos="9350"/>
+            </w:tabs>
+            <w:rPr>
+              <w:rFonts w:asciiTheme="minorHAnsi" w:eastAsiaTheme="minorEastAsia" w:hAnsiTheme="minorHAnsi" w:cstheme="minorBidi"/>
+              <w:noProof/>
+              <w:sz w:val="22"/>
+              <w:szCs w:val="22"/>
+            </w:rPr>
+          </w:pPr>
+          <w:hyperlink w:anchor="_Toc33083755" w:history="1">
+            <w:r>
+              <w:rPr>
+                <w:rStyle w:val="Hyperlink"/>
+                <w:rFonts w:cstheme="majorHAnsi"/>
+                <w:noProof/>
+              </w:rPr>
+              <w:t>3.5 Safety monitor</w:t>
+            </w:r>
+            <w:r>
+              <w:rPr>
+                <w:noProof/>
+                <w:webHidden/>
+              </w:rPr>
+              <w:tab/>
+            </w:r>
+            <w:r>
+              <w:rPr>
+                <w:noProof/>
+                <w:webHidden/>
+              </w:rPr>
+              <w:fldChar w:fldCharType="begin"/>
+            </w:r>
+            <w:r>
+              <w:rPr>
+                <w:noProof/>
+                <w:webHidden/>
+              </w:rPr>
+              <w:instrText xml:space="preserve"> PAGEREF _Toc33083755 \h </w:instrText>
+            </w:r>
+            <w:r>
+              <w:rPr>
+                <w:noProof/>
+                <w:webHidden/>
+              </w:rPr>
+            </w:r>
+            <w:r>
+              <w:rPr>
+                <w:noProof/>
+                <w:webHidden/>
+              </w:rPr>
+              <w:fldChar w:fldCharType="separate"/>
+            </w:r>
+            <w:r>
+              <w:rPr>
+                <w:noProof/>
+                <w:webHidden/>
+              </w:rPr>
+              <w:t>9</w:t>
             </w:r>
             <w:r>
               <w:rPr>
@@ -4196,7 +4561,7 @@
               <w:szCs w:val="22"/>
             </w:rPr>
           </w:pPr>
-          <w:hyperlink w:anchor="_Toc32340308" w:history="1">
+          <w:hyperlink w:anchor="_Toc33083756" w:history="1">
             <w:r>
               <w:rPr>
                 <w:rStyle w:val="Hyperlink"/>
@@ -4223,7 +4588,7 @@
                 <w:noProof/>
                 <w:webHidden/>
               </w:rPr>
-              <w:instrText xml:space="preserve"> PAGEREF _Toc32340308 \h </w:instrText>
+              <w:instrText xml:space="preserve"> PAGEREF _Toc33083756 \h </w:instrText>
             </w:r>
             <w:r>
               <w:rPr>
@@ -4292,13 +4657,18 @@
           <w:rFonts w:asciiTheme="majorHAnsi" w:hAnsiTheme="majorHAnsi" w:cstheme="majorHAnsi"/>
         </w:rPr>
       </w:pPr>
+      <w:bookmarkStart w:id="2" w:name="_GoBack"/>
+      <w:bookmarkEnd w:id="2"/>
     </w:p>
     <w:p>
       <w:pPr>
-        <w:rPr>
-          <w:rFonts w:asciiTheme="majorHAnsi" w:hAnsiTheme="majorHAnsi" w:cstheme="majorHAnsi"/>
-        </w:rPr>
-      </w:pPr>
+        <w:pStyle w:val="Heading1"/>
+      </w:pPr>
+      <w:bookmarkStart w:id="3" w:name="_Toc33083741"/>
+      <w:r>
+        <w:t>Table of figures:</w:t>
+      </w:r>
+      <w:bookmarkEnd w:id="3"/>
     </w:p>
     <w:p>
       <w:pPr>
@@ -4309,10 +4679,89 @@
     </w:p>
     <w:p>
       <w:pPr>
-        <w:rPr>
-          <w:rFonts w:asciiTheme="majorHAnsi" w:hAnsiTheme="majorHAnsi" w:cstheme="majorHAnsi"/>
-        </w:rPr>
-      </w:pPr>
+        <w:pStyle w:val="TableofFigures"/>
+        <w:tabs>
+          <w:tab w:val="right" w:leader="dot" w:pos="9350"/>
+        </w:tabs>
+        <w:rPr>
+          <w:noProof/>
+        </w:rPr>
+      </w:pPr>
+      <w:r>
+        <w:rPr>
+          <w:rFonts w:asciiTheme="majorHAnsi" w:hAnsiTheme="majorHAnsi" w:cstheme="majorHAnsi"/>
+        </w:rPr>
+        <w:fldChar w:fldCharType="begin"/>
+      </w:r>
+      <w:r>
+        <w:rPr>
+          <w:rFonts w:asciiTheme="majorHAnsi" w:hAnsiTheme="majorHAnsi" w:cstheme="majorHAnsi"/>
+        </w:rPr>
+        <w:instrText xml:space="preserve"> TOC \h \z \c "Figure" </w:instrText>
+      </w:r>
+      <w:r>
+        <w:rPr>
+          <w:rFonts w:asciiTheme="majorHAnsi" w:hAnsiTheme="majorHAnsi" w:cstheme="majorHAnsi"/>
+        </w:rPr>
+        <w:fldChar w:fldCharType="separate"/>
+      </w:r>
+      <w:hyperlink w:anchor="_Toc33082078" w:history="1">
+        <w:r>
+          <w:rPr>
+            <w:rStyle w:val="Hyperlink"/>
+            <w:noProof/>
+          </w:rPr>
+          <w:t>Figure 1 Block Diagram</w:t>
+        </w:r>
+        <w:r>
+          <w:rPr>
+            <w:noProof/>
+            <w:webHidden/>
+          </w:rPr>
+          <w:tab/>
+        </w:r>
+        <w:r>
+          <w:rPr>
+            <w:noProof/>
+            <w:webHidden/>
+          </w:rPr>
+          <w:fldChar w:fldCharType="begin"/>
+        </w:r>
+        <w:r>
+          <w:rPr>
+            <w:noProof/>
+            <w:webHidden/>
+          </w:rPr>
+          <w:instrText xml:space="preserve"> PAGEREF _Toc33082078 \h </w:instrText>
+        </w:r>
+        <w:r>
+          <w:rPr>
+            <w:noProof/>
+            <w:webHidden/>
+          </w:rPr>
+        </w:r>
+        <w:r>
+          <w:rPr>
+            <w:noProof/>
+            <w:webHidden/>
+          </w:rPr>
+          <w:fldChar w:fldCharType="separate"/>
+        </w:r>
+        <w:r>
+          <w:rPr>
+            <w:noProof/>
+            <w:webHidden/>
+          </w:rPr>
+          <w:t>7</w:t>
+        </w:r>
+        <w:r>
+          <w:rPr>
+            <w:noProof/>
+            <w:webHidden/>
+          </w:rPr>
+          <w:fldChar w:fldCharType="end"/>
+        </w:r>
+      </w:hyperlink>
     </w:p>
     <w:p>
       <w:pPr>
@@ -4320,55 +4769,12 @@
           <w:rFonts w:asciiTheme="majorHAnsi" w:hAnsiTheme="majorHAnsi" w:cstheme="majorHAnsi"/>
         </w:rPr>
       </w:pPr>
-    </w:p>
-    <w:p>
-      <w:pPr>
-        <w:rPr>
-          <w:rFonts w:asciiTheme="majorHAnsi" w:hAnsiTheme="majorHAnsi" w:cstheme="majorHAnsi"/>
-        </w:rPr>
-      </w:pPr>
-    </w:p>
-    <w:p>
-      <w:pPr>
-        <w:rPr>
-          <w:rFonts w:asciiTheme="majorHAnsi" w:hAnsiTheme="majorHAnsi" w:cstheme="majorHAnsi"/>
-        </w:rPr>
-      </w:pPr>
-    </w:p>
-    <w:p>
-      <w:pPr>
-        <w:rPr>
-          <w:rFonts w:asciiTheme="majorHAnsi" w:hAnsiTheme="majorHAnsi" w:cstheme="majorHAnsi"/>
-        </w:rPr>
-      </w:pPr>
-    </w:p>
-    <w:p>
-      <w:pPr>
-        <w:rPr>
-          <w:rFonts w:asciiTheme="majorHAnsi" w:hAnsiTheme="majorHAnsi" w:cstheme="majorHAnsi"/>
-        </w:rPr>
-      </w:pPr>
-    </w:p>
-    <w:p>
-      <w:pPr>
-        <w:rPr>
-          <w:rFonts w:asciiTheme="majorHAnsi" w:hAnsiTheme="majorHAnsi" w:cstheme="majorHAnsi"/>
-        </w:rPr>
-      </w:pPr>
-    </w:p>
-    <w:p>
-      <w:pPr>
-        <w:rPr>
-          <w:rFonts w:asciiTheme="majorHAnsi" w:hAnsiTheme="majorHAnsi" w:cstheme="majorHAnsi"/>
-        </w:rPr>
-      </w:pPr>
-    </w:p>
-    <w:p>
-      <w:pPr>
-        <w:rPr>
-          <w:rFonts w:asciiTheme="majorHAnsi" w:hAnsiTheme="majorHAnsi" w:cstheme="majorHAnsi"/>
-        </w:rPr>
-      </w:pPr>
+      <w:r>
+        <w:rPr>
+          <w:rFonts w:asciiTheme="majorHAnsi" w:hAnsiTheme="majorHAnsi" w:cstheme="majorHAnsi"/>
+        </w:rPr>
+        <w:fldChar w:fldCharType="end"/>
+      </w:r>
     </w:p>
     <w:p>
       <w:pPr>
@@ -4428,10 +4834,10 @@
           <w:szCs w:val="48"/>
         </w:rPr>
       </w:pPr>
-      <w:bookmarkStart w:id="2" w:name="_Toc32222654"/>
-      <w:bookmarkStart w:id="3" w:name="_Toc466012295"/>
-      <w:bookmarkStart w:id="4" w:name="_Toc434992860"/>
-      <w:bookmarkStart w:id="5" w:name="_Toc32340295"/>
+      <w:bookmarkStart w:id="4" w:name="_Toc32222654"/>
+      <w:bookmarkStart w:id="5" w:name="_Toc466012295"/>
+      <w:bookmarkStart w:id="6" w:name="_Toc434992860"/>
+      <w:bookmarkStart w:id="7" w:name="_Toc33083742"/>
       <w:r>
         <w:rPr>
           <w:rFonts w:cstheme="majorHAnsi"/>
@@ -4440,6 +4846,7 @@
           <w:color w:val="auto"/>
           <w:szCs w:val="48"/>
         </w:rPr>
+        <w:lastRenderedPageBreak/>
         <w:t xml:space="preserve">1 </w:t>
       </w:r>
       <w:r>
@@ -4452,10 +4859,10 @@
         </w:rPr>
         <w:t>Introduction</w:t>
       </w:r>
-      <w:bookmarkEnd w:id="2"/>
-      <w:bookmarkEnd w:id="3"/>
       <w:bookmarkEnd w:id="4"/>
       <w:bookmarkEnd w:id="5"/>
+      <w:bookmarkEnd w:id="6"/>
+      <w:bookmarkEnd w:id="7"/>
     </w:p>
     <w:p>
       <w:pPr>
@@ -4511,10 +4918,10 @@
           <w:szCs w:val="40"/>
         </w:rPr>
       </w:pPr>
-      <w:bookmarkStart w:id="6" w:name="_Toc32222655"/>
-      <w:bookmarkStart w:id="7" w:name="_Toc32340296"/>
-      <w:bookmarkStart w:id="8" w:name="_Toc466012296"/>
-      <w:bookmarkStart w:id="9" w:name="_Toc434992861"/>
+      <w:bookmarkStart w:id="8" w:name="_Toc32222655"/>
+      <w:bookmarkStart w:id="9" w:name="_Toc466012296"/>
+      <w:bookmarkStart w:id="10" w:name="_Toc434992861"/>
+      <w:bookmarkStart w:id="11" w:name="_Toc33083743"/>
       <w:r>
         <w:rPr>
           <w:rFonts w:cstheme="majorHAnsi"/>
@@ -4533,8 +4940,8 @@
         </w:rPr>
         <w:t>Specification Definition</w:t>
       </w:r>
-      <w:bookmarkEnd w:id="6"/>
-      <w:bookmarkEnd w:id="7"/>
+      <w:bookmarkEnd w:id="8"/>
+      <w:bookmarkEnd w:id="11"/>
     </w:p>
     <w:p>
       <w:pPr>
@@ -4590,8 +4997,8 @@
           <w:szCs w:val="40"/>
         </w:rPr>
       </w:pPr>
-      <w:bookmarkStart w:id="10" w:name="_Toc32222656"/>
-      <w:bookmarkStart w:id="11" w:name="_Toc32340297"/>
+      <w:bookmarkStart w:id="12" w:name="_Toc32222656"/>
+      <w:bookmarkStart w:id="13" w:name="_Toc33083744"/>
       <w:r>
         <w:rPr>
           <w:rFonts w:cstheme="majorHAnsi"/>
@@ -4610,10 +5017,10 @@
         </w:rPr>
         <w:t>Specification Objectives</w:t>
       </w:r>
-      <w:bookmarkEnd w:id="8"/>
       <w:bookmarkEnd w:id="9"/>
       <w:bookmarkEnd w:id="10"/>
-      <w:bookmarkEnd w:id="11"/>
+      <w:bookmarkEnd w:id="12"/>
+      <w:bookmarkEnd w:id="13"/>
     </w:p>
     <w:p>
       <w:pPr>
@@ -4850,7 +5257,7 @@
           <w:szCs w:val="20"/>
         </w:rPr>
       </w:pPr>
-      <w:bookmarkStart w:id="12" w:name="_Toc32340298"/>
+      <w:bookmarkStart w:id="14" w:name="_Toc33083745"/>
       <w:r>
         <w:lastRenderedPageBreak/>
         <w:t xml:space="preserve">2 </w:t>
@@ -4858,7 +5265,7 @@
       <w:r>
         <w:t>System Overview:</w:t>
       </w:r>
-      <w:bookmarkEnd w:id="12"/>
+      <w:bookmarkEnd w:id="14"/>
     </w:p>
     <w:p>
       <w:pPr>
@@ -4870,7 +5277,7 @@
           <w:szCs w:val="40"/>
         </w:rPr>
       </w:pPr>
-      <w:bookmarkStart w:id="13" w:name="_Toc32340299"/>
+      <w:bookmarkStart w:id="15" w:name="_Toc33083746"/>
       <w:r>
         <w:rPr>
           <w:rFonts w:cstheme="majorHAnsi"/>
@@ -4887,7 +5294,7 @@
         </w:rPr>
         <w:t>Definition:</w:t>
       </w:r>
-      <w:bookmarkEnd w:id="13"/>
+      <w:bookmarkEnd w:id="15"/>
     </w:p>
     <w:p>
       <w:pPr>
@@ -4933,7 +5340,7 @@
           <w:szCs w:val="40"/>
         </w:rPr>
       </w:pPr>
-      <w:bookmarkStart w:id="14" w:name="_Toc32340300"/>
+      <w:bookmarkStart w:id="16" w:name="_Toc33083747"/>
       <w:r>
         <w:rPr>
           <w:rFonts w:cstheme="majorHAnsi"/>
@@ -4942,7 +5349,7 @@
         </w:rPr>
         <w:t>2.2 Objective:</w:t>
       </w:r>
-      <w:bookmarkEnd w:id="14"/>
+      <w:bookmarkEnd w:id="16"/>
     </w:p>
     <w:p>
       <w:pPr>
@@ -4974,7 +5381,23 @@
           <w:sz w:val="32"/>
           <w:szCs w:val="32"/>
         </w:rPr>
-        <w:t xml:space="preserve"> home appliance with high speed configurability as well as safety monitoring</w:t>
+        <w:t xml:space="preserve"> home appliance with </w:t>
+      </w:r>
+      <w:r>
+        <w:rPr>
+          <w:rFonts w:asciiTheme="majorHAnsi" w:hAnsiTheme="majorHAnsi" w:cstheme="majorHAnsi"/>
+          <w:sz w:val="32"/>
+          <w:szCs w:val="32"/>
+        </w:rPr>
+        <w:t>high-speed</w:t>
+      </w:r>
+      <w:r>
+        <w:rPr>
+          <w:rFonts w:asciiTheme="majorHAnsi" w:hAnsiTheme="majorHAnsi" w:cstheme="majorHAnsi"/>
+          <w:sz w:val="32"/>
+          <w:szCs w:val="32"/>
+        </w:rPr>
+        <w:t xml:space="preserve"> configurability as well as safety monitoring</w:t>
       </w:r>
       <w:r>
         <w:rPr>
@@ -4997,58 +5420,24 @@
       <w:pPr>
         <w:pStyle w:val="Heading2"/>
       </w:pPr>
-      <w:bookmarkStart w:id="15" w:name="_Toc32340301"/>
+      <w:bookmarkStart w:id="17" w:name="_Toc33083748"/>
       <w:r>
-        <w:t>2.3 Block Diagram</w:t>
-      </w:r>
-      <w:bookmarkEnd w:id="15"/>
-      <w:r>
-        <w:t xml:space="preserve"> </w:t>
-      </w:r>
-    </w:p>
-    <w:p>
-      <w:pPr>
-        <w:rPr>
-          <w:rFonts w:asciiTheme="majorHAnsi" w:hAnsiTheme="majorHAnsi" w:cstheme="majorHAnsi"/>
-        </w:rPr>
-      </w:pPr>
-    </w:p>
-    <w:p>
-      <w:pPr>
-        <w:pStyle w:val="Heading2"/>
-        <w:rPr>
-          <w:rFonts w:cstheme="majorHAnsi"/>
-          <w:sz w:val="32"/>
-          <w:szCs w:val="32"/>
-        </w:rPr>
-      </w:pPr>
-    </w:p>
-    <w:p>
-      <w:pPr>
-        <w:pStyle w:val="ListParagraph"/>
-        <w:rPr>
-          <w:rFonts w:asciiTheme="majorHAnsi" w:hAnsiTheme="majorHAnsi" w:cstheme="majorHAnsi"/>
-          <w:sz w:val="32"/>
-          <w:szCs w:val="32"/>
-        </w:rPr>
-      </w:pPr>
-      <w:r>
         <w:rPr>
           <w:noProof/>
         </w:rPr>
         <w:drawing>
-          <wp:anchor distT="0" distB="0" distL="114300" distR="114300" simplePos="0" relativeHeight="251658240" behindDoc="0" locked="0" layoutInCell="1" allowOverlap="1" wp14:anchorId="6CDDD3CB" wp14:editId="5C7C4CCC">
+          <wp:anchor distT="0" distB="0" distL="114300" distR="114300" simplePos="0" relativeHeight="251658240" behindDoc="0" locked="0" layoutInCell="1" allowOverlap="1" wp14:anchorId="78C78FF8" wp14:editId="0472E6EA">
             <wp:simplePos x="0" y="0"/>
             <wp:positionH relativeFrom="column">
-              <wp:posOffset>77372</wp:posOffset>
+              <wp:posOffset>309880</wp:posOffset>
             </wp:positionH>
             <wp:positionV relativeFrom="paragraph">
-              <wp:posOffset>56711</wp:posOffset>
+              <wp:posOffset>524510</wp:posOffset>
             </wp:positionV>
-            <wp:extent cx="5436870" cy="1435100"/>
-            <wp:effectExtent l="0" t="0" r="0" b="0"/>
+            <wp:extent cx="5724525" cy="2390775"/>
+            <wp:effectExtent l="0" t="0" r="9525" b="9525"/>
             <wp:wrapSquare wrapText="bothSides"/>
-            <wp:docPr id="2" name="Picture 2" descr="C:\Users\ِِAhmed Ibrahim\AppData\Local\Microsoft\Windows\INetCache\Content.Word\imag.png"/>
+            <wp:docPr id="3" name="Picture 3"/>
             <wp:cNvGraphicFramePr>
               <a:graphicFrameLocks xmlns:a="http://schemas.openxmlformats.org/drawingml/2006/main" noChangeAspect="1"/>
             </wp:cNvGraphicFramePr>
@@ -5056,10 +5445,8 @@
               <a:graphicData uri="http://schemas.openxmlformats.org/drawingml/2006/picture">
                 <pic:pic xmlns:pic="http://schemas.openxmlformats.org/drawingml/2006/picture">
                   <pic:nvPicPr>
-                    <pic:cNvPr id="0" name="Picture 3" descr="C:\Users\ِِAhmed Ibrahim\AppData\Local\Microsoft\Windows\INetCache\Content.Word\imag.png"/>
-                    <pic:cNvPicPr>
-                      <a:picLocks noChangeAspect="1" noChangeArrowheads="1"/>
-                    </pic:cNvPicPr>
+                    <pic:cNvPr id="3" name="Untitled Diagram.png"/>
+                    <pic:cNvPicPr/>
                   </pic:nvPicPr>
                   <pic:blipFill>
                     <a:blip r:embed="rId8">
@@ -5069,23 +5456,18 @@
                         </a:ext>
                       </a:extLst>
                     </a:blip>
-                    <a:srcRect/>
                     <a:stretch>
                       <a:fillRect/>
                     </a:stretch>
                   </pic:blipFill>
-                  <pic:spPr bwMode="auto">
+                  <pic:spPr>
                     <a:xfrm>
                       <a:off x="0" y="0"/>
-                      <a:ext cx="5436870" cy="1435100"/>
+                      <a:ext cx="5724525" cy="2390775"/>
                     </a:xfrm>
                     <a:prstGeom prst="rect">
                       <a:avLst/>
                     </a:prstGeom>
-                    <a:noFill/>
-                    <a:ln>
-                      <a:noFill/>
-                    </a:ln>
                   </pic:spPr>
                 </pic:pic>
               </a:graphicData>
@@ -5099,26 +5481,47 @@
           </wp:anchor>
         </w:drawing>
       </w:r>
+      <w:r>
+        <w:t>2.3 Block Diagram</w:t>
+      </w:r>
+      <w:bookmarkEnd w:id="17"/>
+      <w:r>
+        <w:t xml:space="preserve"> </w:t>
+      </w:r>
+    </w:p>
+    <w:p/>
+    <w:p>
+      <w:pPr>
+        <w:pStyle w:val="Caption"/>
+        <w:jc w:val="center"/>
+      </w:pPr>
+      <w:bookmarkStart w:id="18" w:name="_Toc33082078"/>
     </w:p>
     <w:p>
       <w:pPr>
-        <w:pStyle w:val="ListParagraph"/>
+        <w:pStyle w:val="Caption"/>
+        <w:jc w:val="center"/>
         <w:rPr>
           <w:rFonts w:asciiTheme="majorHAnsi" w:hAnsiTheme="majorHAnsi" w:cstheme="majorHAnsi"/>
           <w:sz w:val="32"/>
           <w:szCs w:val="32"/>
         </w:rPr>
       </w:pPr>
-    </w:p>
-    <w:p>
-      <w:pPr>
-        <w:pStyle w:val="ListParagraph"/>
-        <w:rPr>
-          <w:rFonts w:asciiTheme="majorHAnsi" w:hAnsiTheme="majorHAnsi" w:cstheme="majorHAnsi"/>
-          <w:sz w:val="32"/>
-          <w:szCs w:val="32"/>
-        </w:rPr>
-      </w:pPr>
+      <w:r>
+        <w:t xml:space="preserve">Figure </w:t>
+      </w:r>
+      <w:fldSimple w:instr=" SEQ Figure \* ARABIC ">
+        <w:r>
+          <w:rPr>
+            <w:noProof/>
+          </w:rPr>
+          <w:t>1</w:t>
+        </w:r>
+      </w:fldSimple>
+      <w:r>
+        <w:t xml:space="preserve"> Block Diagram</w:t>
+      </w:r>
+      <w:bookmarkEnd w:id="18"/>
     </w:p>
     <w:p>
       <w:pPr>
@@ -5188,12 +5591,12 @@
           <w:sz w:val="32"/>
         </w:rPr>
       </w:pPr>
-      <w:bookmarkStart w:id="16" w:name="_Toc32340302"/>
+      <w:bookmarkStart w:id="19" w:name="_Toc33083749"/>
       <w:r>
         <w:lastRenderedPageBreak/>
         <w:t>3 Functional Requirements:</w:t>
       </w:r>
-      <w:bookmarkEnd w:id="16"/>
+      <w:bookmarkEnd w:id="19"/>
     </w:p>
     <w:tbl>
       <w:tblPr>
@@ -5224,7 +5627,7 @@
                 <w:szCs w:val="36"/>
               </w:rPr>
             </w:pPr>
-            <w:bookmarkStart w:id="17" w:name="_Toc32340303"/>
+            <w:bookmarkStart w:id="20" w:name="_Toc33083750"/>
             <w:r>
               <w:rPr>
                 <w:rFonts w:cstheme="majorHAnsi"/>
@@ -5233,7 +5636,7 @@
               </w:rPr>
               <w:t>Feature</w:t>
             </w:r>
-            <w:bookmarkEnd w:id="17"/>
+            <w:bookmarkEnd w:id="20"/>
             <w:r>
               <w:rPr>
                 <w:rFonts w:cstheme="majorHAnsi"/>
@@ -5305,7 +5708,7 @@
                 <w:szCs w:val="36"/>
               </w:rPr>
             </w:pPr>
-            <w:bookmarkStart w:id="18" w:name="_Toc32340304"/>
+            <w:bookmarkStart w:id="21" w:name="_Toc33083751"/>
             <w:r>
               <w:rPr>
                 <w:rFonts w:cstheme="majorHAnsi"/>
@@ -5330,7 +5733,7 @@
               </w:rPr>
               <w:t>Speed Levels</w:t>
             </w:r>
-            <w:bookmarkEnd w:id="18"/>
+            <w:bookmarkEnd w:id="21"/>
           </w:p>
         </w:tc>
         <w:tc>
@@ -5420,7 +5823,7 @@
                 <w:szCs w:val="36"/>
               </w:rPr>
             </w:pPr>
-            <w:bookmarkStart w:id="19" w:name="_Toc32340305"/>
+            <w:bookmarkStart w:id="22" w:name="_Toc33083752"/>
             <w:r>
               <w:rPr>
                 <w:rFonts w:cstheme="majorHAnsi"/>
@@ -5445,7 +5848,7 @@
               </w:rPr>
               <w:t>s</w:t>
             </w:r>
-            <w:bookmarkEnd w:id="19"/>
+            <w:bookmarkEnd w:id="22"/>
           </w:p>
         </w:tc>
         <w:tc>
@@ -5572,7 +5975,7 @@
                 <w:szCs w:val="36"/>
               </w:rPr>
             </w:pPr>
-            <w:bookmarkStart w:id="20" w:name="_Toc32340306"/>
+            <w:bookmarkStart w:id="23" w:name="_Toc33083753"/>
             <w:r>
               <w:rPr>
                 <w:rFonts w:cstheme="majorHAnsi"/>
@@ -5603,17 +6006,17 @@
                 <w:sz w:val="36"/>
                 <w:szCs w:val="36"/>
               </w:rPr>
-              <w:t>Monitoring Speed</w:t>
-            </w:r>
-            <w:bookmarkEnd w:id="20"/>
+              <w:t xml:space="preserve">Speed </w:t>
+            </w:r>
             <w:r>
               <w:rPr>
                 <w:rFonts w:cstheme="majorHAnsi"/>
                 <w:sz w:val="36"/>
                 <w:szCs w:val="36"/>
               </w:rPr>
-              <w:t xml:space="preserve"> </w:t>
-            </w:r>
+              <w:t>indication</w:t>
+            </w:r>
+            <w:bookmarkEnd w:id="23"/>
           </w:p>
         </w:tc>
         <w:tc>
@@ -5666,7 +6069,7 @@
                 <w:sz w:val="32"/>
                 <w:szCs w:val="32"/>
               </w:rPr>
-              <w:t>3</w:t>
+              <w:t>4</w:t>
             </w:r>
           </w:p>
         </w:tc>
@@ -5840,7 +6243,7 @@
                 <w:szCs w:val="36"/>
               </w:rPr>
             </w:pPr>
-            <w:bookmarkStart w:id="21" w:name="_Toc32340307"/>
+            <w:bookmarkStart w:id="24" w:name="_Toc33083754"/>
             <w:r>
               <w:rPr>
                 <w:rFonts w:cstheme="majorHAnsi"/>
@@ -5849,17 +6252,15 @@
               </w:rPr>
               <w:t xml:space="preserve">3.4 </w:t>
             </w:r>
-            <w:bookmarkStart w:id="22" w:name="_GoBack"/>
-            <w:bookmarkEnd w:id="22"/>
             <w:r>
               <w:rPr>
                 <w:rFonts w:cstheme="majorHAnsi"/>
                 <w:sz w:val="36"/>
                 <w:szCs w:val="36"/>
               </w:rPr>
-              <w:t>Control Inputs with Outputs</w:t>
-            </w:r>
-            <w:bookmarkEnd w:id="21"/>
+              <w:t>DC motor Control</w:t>
+            </w:r>
+            <w:bookmarkEnd w:id="24"/>
             <w:r>
               <w:rPr>
                 <w:rFonts w:cstheme="majorHAnsi"/>
@@ -5934,59 +6335,31 @@
                 <w:sz w:val="32"/>
                 <w:szCs w:val="32"/>
               </w:rPr>
-              <w:t>The Microcontroller shall monitor the switch state</w:t>
-            </w:r>
-          </w:p>
-          <w:p>
-            <w:pPr>
-              <w:pStyle w:val="ListParagraph"/>
-              <w:numPr>
-                <w:ilvl w:val="0"/>
-                <w:numId w:val="6"/>
-              </w:numPr>
-              <w:rPr>
-                <w:rFonts w:asciiTheme="majorHAnsi" w:hAnsiTheme="majorHAnsi" w:cstheme="majorHAnsi"/>
-                <w:sz w:val="32"/>
-                <w:szCs w:val="32"/>
-              </w:rPr>
-            </w:pPr>
-            <w:r>
-              <w:rPr>
-                <w:rFonts w:asciiTheme="majorHAnsi" w:hAnsiTheme="majorHAnsi" w:cstheme="majorHAnsi"/>
-                <w:sz w:val="32"/>
-                <w:szCs w:val="32"/>
-              </w:rPr>
-              <w:t xml:space="preserve"> I</w:t>
-            </w:r>
-            <w:r>
-              <w:rPr>
-                <w:rFonts w:asciiTheme="majorHAnsi" w:hAnsiTheme="majorHAnsi" w:cstheme="majorHAnsi"/>
-                <w:sz w:val="32"/>
-                <w:szCs w:val="32"/>
-              </w:rPr>
-              <w:t>f the switch is pressed, a pulse shall be generated on the DC motor enable pin</w:t>
-            </w:r>
-          </w:p>
-          <w:p>
-            <w:pPr>
-              <w:pStyle w:val="ListParagraph"/>
-              <w:numPr>
-                <w:ilvl w:val="0"/>
-                <w:numId w:val="6"/>
-              </w:numPr>
-              <w:rPr>
-                <w:rFonts w:asciiTheme="majorHAnsi" w:hAnsiTheme="majorHAnsi" w:cstheme="majorHAnsi"/>
-                <w:sz w:val="32"/>
-                <w:szCs w:val="32"/>
-              </w:rPr>
-            </w:pPr>
-            <w:r>
-              <w:rPr>
-                <w:rFonts w:asciiTheme="majorHAnsi" w:hAnsiTheme="majorHAnsi" w:cstheme="majorHAnsi"/>
-                <w:sz w:val="32"/>
-                <w:szCs w:val="32"/>
-              </w:rPr>
-              <w:t xml:space="preserve">The pulse duty cycle is varied </w:t>
+              <w:t xml:space="preserve">The DC motor can be controlled </w:t>
+            </w:r>
+            <w:r>
+              <w:rPr>
+                <w:rFonts w:asciiTheme="majorHAnsi" w:hAnsiTheme="majorHAnsi" w:cstheme="majorHAnsi"/>
+                <w:sz w:val="32"/>
+                <w:szCs w:val="32"/>
+              </w:rPr>
+              <w:t>using</w:t>
+            </w:r>
+            <w:r>
+              <w:rPr>
+                <w:rFonts w:asciiTheme="majorHAnsi" w:hAnsiTheme="majorHAnsi" w:cstheme="majorHAnsi"/>
+                <w:sz w:val="32"/>
+                <w:szCs w:val="32"/>
+              </w:rPr>
+              <w:t xml:space="preserve"> a transistor that act as an isolation level between the controller and the </w:t>
+            </w:r>
+            <w:r>
+              <w:rPr>
+                <w:rFonts w:asciiTheme="majorHAnsi" w:hAnsiTheme="majorHAnsi" w:cstheme="majorHAnsi"/>
+                <w:sz w:val="32"/>
+                <w:szCs w:val="32"/>
+              </w:rPr>
+              <w:t>motor. When the system needs to switch on the motor the controller shall give an enable signal to the transistor that enable the motor to operate.</w:t>
             </w:r>
             <w:r>
               <w:rPr>
@@ -6002,61 +6375,199 @@
                 <w:sz w:val="32"/>
                 <w:szCs w:val="32"/>
               </w:rPr>
-              <w:t xml:space="preserve">according to the press number </w:t>
-            </w:r>
-          </w:p>
-          <w:p>
-            <w:pPr>
-              <w:pStyle w:val="ListParagraph"/>
-              <w:numPr>
-                <w:ilvl w:val="0"/>
-                <w:numId w:val="6"/>
-              </w:numPr>
-              <w:rPr>
-                <w:rFonts w:asciiTheme="majorHAnsi" w:hAnsiTheme="majorHAnsi" w:cstheme="majorHAnsi"/>
-                <w:sz w:val="32"/>
-                <w:szCs w:val="32"/>
-              </w:rPr>
-            </w:pPr>
-            <w:r>
-              <w:rPr>
-                <w:rFonts w:asciiTheme="majorHAnsi" w:hAnsiTheme="majorHAnsi" w:cstheme="majorHAnsi"/>
-                <w:sz w:val="32"/>
-                <w:szCs w:val="32"/>
+              <w:t xml:space="preserve">  </w:t>
+            </w:r>
+          </w:p>
+          <w:p>
+            <w:pPr>
+              <w:rPr>
+                <w:rFonts w:asciiTheme="majorHAnsi" w:hAnsiTheme="majorHAnsi" w:cstheme="majorHAnsi"/>
+                <w:sz w:val="32"/>
+                <w:szCs w:val="32"/>
+              </w:rPr>
+            </w:pPr>
+            <w:r>
+              <w:rPr>
+                <w:rFonts w:asciiTheme="majorHAnsi" w:hAnsiTheme="majorHAnsi" w:cstheme="majorHAnsi"/>
+                <w:b/>
+                <w:bCs/>
+                <w:sz w:val="32"/>
+                <w:szCs w:val="32"/>
+              </w:rPr>
+              <w:t>#imp SW</w:t>
+            </w:r>
+          </w:p>
+        </w:tc>
+      </w:tr>
+      <w:tr>
+        <w:tc>
+          <w:tcPr>
+            <w:tcW w:w="2790" w:type="dxa"/>
+          </w:tcPr>
+          <w:p>
+            <w:pPr>
+              <w:pStyle w:val="Heading2"/>
+              <w:ind w:right="-20"/>
+              <w:outlineLvl w:val="1"/>
+              <w:rPr>
+                <w:rFonts w:cstheme="majorHAnsi"/>
+                <w:sz w:val="36"/>
+                <w:szCs w:val="36"/>
+              </w:rPr>
+            </w:pPr>
+            <w:bookmarkStart w:id="25" w:name="_Toc33083755"/>
+            <w:r>
+              <w:rPr>
+                <w:rFonts w:cstheme="majorHAnsi"/>
+                <w:sz w:val="36"/>
+                <w:szCs w:val="36"/>
               </w:rPr>
               <w:lastRenderedPageBreak/>
-              <w:t>The motor shall operate on a speed respective to the generated duty cycle</w:t>
-            </w:r>
-          </w:p>
-          <w:p>
-            <w:pPr>
-              <w:pStyle w:val="ListParagraph"/>
-              <w:numPr>
-                <w:ilvl w:val="0"/>
-                <w:numId w:val="6"/>
-              </w:numPr>
-              <w:rPr>
-                <w:rFonts w:asciiTheme="majorHAnsi" w:hAnsiTheme="majorHAnsi" w:cstheme="majorHAnsi"/>
-                <w:sz w:val="32"/>
-                <w:szCs w:val="32"/>
-              </w:rPr>
-            </w:pPr>
-            <w:r>
-              <w:rPr>
-                <w:rFonts w:asciiTheme="majorHAnsi" w:hAnsiTheme="majorHAnsi" w:cstheme="majorHAnsi"/>
-                <w:sz w:val="32"/>
-                <w:szCs w:val="32"/>
-              </w:rPr>
-              <w:t>The LED intensity vary according to the duty cycle.</w:t>
-            </w:r>
-            <w:r>
-              <w:rPr>
-                <w:rFonts w:asciiTheme="majorHAnsi" w:hAnsiTheme="majorHAnsi" w:cstheme="majorHAnsi"/>
-                <w:sz w:val="32"/>
-                <w:szCs w:val="32"/>
+              <w:t>3.5 Safety monitor</w:t>
+            </w:r>
+            <w:bookmarkEnd w:id="25"/>
+            <w:r>
+              <w:rPr>
+                <w:rFonts w:cstheme="majorHAnsi"/>
+                <w:sz w:val="36"/>
+                <w:szCs w:val="36"/>
               </w:rPr>
               <w:t xml:space="preserve"> </w:t>
             </w:r>
+          </w:p>
+        </w:tc>
+        <w:tc>
+          <w:tcPr>
+            <w:tcW w:w="3960" w:type="dxa"/>
+          </w:tcPr>
+          <w:p>
+            <w:pPr>
+              <w:rPr>
+                <w:rFonts w:asciiTheme="majorHAnsi" w:hAnsiTheme="majorHAnsi" w:cstheme="majorHAnsi"/>
+                <w:sz w:val="32"/>
+                <w:szCs w:val="32"/>
+              </w:rPr>
+            </w:pPr>
+            <w:r>
+              <w:rPr>
+                <w:rFonts w:asciiTheme="majorHAnsi" w:hAnsiTheme="majorHAnsi" w:cstheme="majorHAnsi"/>
+                <w:sz w:val="32"/>
+                <w:szCs w:val="32"/>
+              </w:rPr>
+              <w:t>REQ_PO2EBL_CYRS_0</w:t>
+            </w:r>
+            <w:r>
+              <w:rPr>
+                <w:rFonts w:asciiTheme="majorHAnsi" w:hAnsiTheme="majorHAnsi" w:cstheme="majorHAnsi"/>
+                <w:sz w:val="32"/>
+                <w:szCs w:val="32"/>
+              </w:rPr>
+              <w:t>5</w:t>
+            </w:r>
+            <w:r>
+              <w:rPr>
+                <w:rFonts w:asciiTheme="majorHAnsi" w:hAnsiTheme="majorHAnsi" w:cstheme="majorHAnsi"/>
+                <w:sz w:val="32"/>
+                <w:szCs w:val="32"/>
+              </w:rPr>
+              <w:t>_V</w:t>
+            </w:r>
+            <w:r>
+              <w:rPr>
+                <w:rFonts w:asciiTheme="majorHAnsi" w:hAnsiTheme="majorHAnsi" w:cstheme="majorHAnsi"/>
+                <w:sz w:val="32"/>
+                <w:szCs w:val="32"/>
+              </w:rPr>
+              <w:t>1.0</w:t>
+            </w:r>
+          </w:p>
+        </w:tc>
+        <w:tc>
+          <w:tcPr>
+            <w:tcW w:w="4230" w:type="dxa"/>
+          </w:tcPr>
+          <w:p>
+            <w:pPr>
+              <w:rPr>
+                <w:rFonts w:asciiTheme="majorHAnsi" w:hAnsiTheme="majorHAnsi" w:cstheme="majorHAnsi"/>
+                <w:sz w:val="32"/>
+                <w:szCs w:val="32"/>
+              </w:rPr>
+            </w:pPr>
+            <w:r>
+              <w:rPr>
+                <w:rFonts w:asciiTheme="majorHAnsi" w:hAnsiTheme="majorHAnsi" w:cstheme="majorHAnsi"/>
+                <w:sz w:val="32"/>
+                <w:szCs w:val="32"/>
+              </w:rPr>
+              <w:t>The system shall monitor the voltage level that entered to the system by voltage level sensor</w:t>
+            </w:r>
+            <w:r>
+              <w:rPr>
+                <w:rFonts w:asciiTheme="majorHAnsi" w:hAnsiTheme="majorHAnsi" w:cstheme="majorHAnsi"/>
+                <w:sz w:val="32"/>
+                <w:szCs w:val="32"/>
+              </w:rPr>
+              <w:t xml:space="preserve">. The reading of the sensor </w:t>
+            </w:r>
+            <w:r>
+              <w:rPr>
+                <w:rFonts w:asciiTheme="majorHAnsi" w:hAnsiTheme="majorHAnsi" w:cstheme="majorHAnsi"/>
+                <w:sz w:val="32"/>
+                <w:szCs w:val="32"/>
+              </w:rPr>
+              <w:t xml:space="preserve">can be </w:t>
+            </w:r>
+            <w:r>
+              <w:rPr>
+                <w:rFonts w:asciiTheme="majorHAnsi" w:hAnsiTheme="majorHAnsi" w:cstheme="majorHAnsi"/>
+                <w:sz w:val="32"/>
+                <w:szCs w:val="32"/>
+              </w:rPr>
+              <w:t>digitalize</w:t>
+            </w:r>
+            <w:r>
+              <w:rPr>
+                <w:rFonts w:asciiTheme="majorHAnsi" w:hAnsiTheme="majorHAnsi" w:cstheme="majorHAnsi"/>
+                <w:sz w:val="32"/>
+                <w:szCs w:val="32"/>
+              </w:rPr>
+              <w:t xml:space="preserve"> using analog to digital convertor</w:t>
+            </w:r>
+            <w:r>
+              <w:rPr>
+                <w:rFonts w:asciiTheme="majorHAnsi" w:hAnsiTheme="majorHAnsi" w:cstheme="majorHAnsi"/>
+                <w:sz w:val="32"/>
+                <w:szCs w:val="32"/>
+              </w:rPr>
+              <w:t>.</w:t>
+            </w:r>
+          </w:p>
+          <w:p>
+            <w:pPr>
+              <w:rPr>
+                <w:rFonts w:asciiTheme="majorHAnsi" w:hAnsiTheme="majorHAnsi" w:cstheme="majorHAnsi"/>
+                <w:sz w:val="32"/>
+                <w:szCs w:val="32"/>
+              </w:rPr>
+            </w:pPr>
+            <w:r>
+              <w:rPr>
+                <w:rFonts w:asciiTheme="majorHAnsi" w:hAnsiTheme="majorHAnsi" w:cstheme="majorHAnsi"/>
+                <w:sz w:val="32"/>
+                <w:szCs w:val="32"/>
+              </w:rPr>
+              <w:t xml:space="preserve"> If the voltage level is not the optimum level, which the system can operate safely, the system shall switched off.</w:t>
+            </w:r>
+          </w:p>
+          <w:p>
+            <w:pPr>
+              <w:rPr>
+                <w:rFonts w:asciiTheme="majorHAnsi" w:hAnsiTheme="majorHAnsi" w:cstheme="majorHAnsi"/>
+                <w:sz w:val="32"/>
+                <w:szCs w:val="32"/>
+              </w:rPr>
+            </w:pPr>
             <w:r>
               <w:rPr>
                 <w:rFonts w:asciiTheme="majorHAnsi" w:hAnsiTheme="majorHAnsi" w:cstheme="majorHAnsi"/>
@@ -6094,11 +6605,11 @@
       <w:pPr>
         <w:pStyle w:val="Heading1"/>
       </w:pPr>
-      <w:bookmarkStart w:id="23" w:name="_Toc32340308"/>
+      <w:bookmarkStart w:id="26" w:name="_Toc33083756"/>
       <w:r>
         <w:t>4 Reference table:</w:t>
       </w:r>
-      <w:bookmarkEnd w:id="23"/>
+      <w:bookmarkEnd w:id="26"/>
     </w:p>
     <w:tbl>
       <w:tblPr>
@@ -6413,13 +6924,6 @@
         </w:tc>
       </w:tr>
     </w:tbl>
-    <w:p>
-      <w:pPr>
-        <w:rPr>
-          <w:rFonts w:asciiTheme="majorHAnsi" w:hAnsiTheme="majorHAnsi" w:cstheme="majorHAnsi"/>
-        </w:rPr>
-      </w:pPr>
-    </w:p>
     <w:p>
       <w:pPr>
         <w:rPr>
@@ -6649,7 +7153,7 @@
             <w:rPr>
               <w:color w:val="767171" w:themeColor="background2" w:themeShade="80"/>
             </w:rPr>
-            <w:t>3</w:t>
+            <w:t>4</w:t>
           </w:r>
         </w:p>
       </w:tc>
@@ -6732,7 +7236,7 @@
             <w:rPr>
               <w:color w:val="767171" w:themeColor="background2" w:themeShade="80"/>
             </w:rPr>
-            <w:t>11</w:t>
+            <w:t>20</w:t>
           </w:r>
           <w:r>
             <w:rPr>
@@ -8074,6 +8578,129 @@
       </w:tblBorders>
     </w:tblPr>
   </w:style>
+  <w:style w:type="character" w:styleId="CommentReference">
+    <w:name w:val="annotation reference"/>
+    <w:basedOn w:val="DefaultParagraphFont"/>
+    <w:uiPriority w:val="99"/>
+    <w:semiHidden/>
+    <w:unhideWhenUsed/>
+    <w:rsid w:val="004A1894"/>
+    <w:rPr>
+      <w:sz w:val="16"/>
+      <w:szCs w:val="16"/>
+    </w:rPr>
+  </w:style>
+  <w:style w:type="paragraph" w:styleId="CommentText">
+    <w:name w:val="annotation text"/>
+    <w:basedOn w:val="Normal"/>
+    <w:link w:val="CommentTextChar"/>
+    <w:uiPriority w:val="99"/>
+    <w:semiHidden/>
+    <w:unhideWhenUsed/>
+    <w:rsid w:val="004A1894"/>
+  </w:style>
+  <w:style w:type="character" w:customStyle="1" w:styleId="CommentTextChar">
+    <w:name w:val="Comment Text Char"/>
+    <w:basedOn w:val="DefaultParagraphFont"/>
+    <w:link w:val="CommentText"/>
+    <w:uiPriority w:val="99"/>
+    <w:semiHidden/>
+    <w:rsid w:val="004A1894"/>
+    <w:rPr>
+      <w:rFonts w:ascii="Times New Roman" w:eastAsia="Times New Roman" w:hAnsi="Times New Roman" w:cs="Times New Roman"/>
+      <w:sz w:val="20"/>
+      <w:szCs w:val="20"/>
+      <w:lang w:eastAsia="en-US"/>
+    </w:rPr>
+  </w:style>
+  <w:style w:type="paragraph" w:styleId="CommentSubject">
+    <w:name w:val="annotation subject"/>
+    <w:basedOn w:val="CommentText"/>
+    <w:next w:val="CommentText"/>
+    <w:link w:val="CommentSubjectChar"/>
+    <w:uiPriority w:val="99"/>
+    <w:semiHidden/>
+    <w:unhideWhenUsed/>
+    <w:rsid w:val="004A1894"/>
+    <w:rPr>
+      <w:b/>
+      <w:bCs/>
+    </w:rPr>
+  </w:style>
+  <w:style w:type="character" w:customStyle="1" w:styleId="CommentSubjectChar">
+    <w:name w:val="Comment Subject Char"/>
+    <w:basedOn w:val="CommentTextChar"/>
+    <w:link w:val="CommentSubject"/>
+    <w:uiPriority w:val="99"/>
+    <w:semiHidden/>
+    <w:rsid w:val="004A1894"/>
+    <w:rPr>
+      <w:rFonts w:ascii="Times New Roman" w:eastAsia="Times New Roman" w:hAnsi="Times New Roman" w:cs="Times New Roman"/>
+      <w:b/>
+      <w:bCs/>
+      <w:sz w:val="20"/>
+      <w:szCs w:val="20"/>
+      <w:lang w:eastAsia="en-US"/>
+    </w:rPr>
+  </w:style>
+  <w:style w:type="paragraph" w:styleId="BalloonText">
+    <w:name w:val="Balloon Text"/>
+    <w:basedOn w:val="Normal"/>
+    <w:link w:val="BalloonTextChar"/>
+    <w:uiPriority w:val="99"/>
+    <w:semiHidden/>
+    <w:unhideWhenUsed/>
+    <w:rsid w:val="004A1894"/>
+    <w:pPr>
+      <w:spacing w:before="0"/>
+    </w:pPr>
+    <w:rPr>
+      <w:rFonts w:ascii="Segoe UI" w:hAnsi="Segoe UI" w:cs="Segoe UI"/>
+      <w:sz w:val="18"/>
+      <w:szCs w:val="18"/>
+    </w:rPr>
+  </w:style>
+  <w:style w:type="character" w:customStyle="1" w:styleId="BalloonTextChar">
+    <w:name w:val="Balloon Text Char"/>
+    <w:basedOn w:val="DefaultParagraphFont"/>
+    <w:link w:val="BalloonText"/>
+    <w:uiPriority w:val="99"/>
+    <w:semiHidden/>
+    <w:rsid w:val="004A1894"/>
+    <w:rPr>
+      <w:rFonts w:ascii="Segoe UI" w:eastAsia="Times New Roman" w:hAnsi="Segoe UI" w:cs="Segoe UI"/>
+      <w:sz w:val="18"/>
+      <w:szCs w:val="18"/>
+      <w:lang w:eastAsia="en-US"/>
+    </w:rPr>
+  </w:style>
+  <w:style w:type="paragraph" w:styleId="Caption">
+    <w:name w:val="caption"/>
+    <w:basedOn w:val="Normal"/>
+    <w:next w:val="Normal"/>
+    <w:uiPriority w:val="35"/>
+    <w:unhideWhenUsed/>
+    <w:qFormat/>
+    <w:rsid w:val="0004098F"/>
+    <w:pPr>
+      <w:spacing w:before="0" w:after="200"/>
+    </w:pPr>
+    <w:rPr>
+      <w:i/>
+      <w:iCs/>
+      <w:color w:val="44546A" w:themeColor="text2"/>
+      <w:sz w:val="18"/>
+      <w:szCs w:val="18"/>
+    </w:rPr>
+  </w:style>
+  <w:style w:type="paragraph" w:styleId="TableofFigures">
+    <w:name w:val="table of figures"/>
+    <w:basedOn w:val="Normal"/>
+    <w:next w:val="Normal"/>
+    <w:uiPriority w:val="99"/>
+    <w:unhideWhenUsed/>
+    <w:rsid w:val="0004098F"/>
+  </w:style>
 </w:styles>
 </file>
 
@@ -8343,7 +8970,7 @@
 </file>
 
 <file path=customXml/itemProps1.xml><?xml version="1.0" encoding="utf-8"?>
-<ds:datastoreItem xmlns:ds="http://schemas.openxmlformats.org/officeDocument/2006/customXml" ds:itemID="{02F48037-57B3-4710-BEFB-673E9EC1A7E1}">
+<ds:datastoreItem xmlns:ds="http://schemas.openxmlformats.org/officeDocument/2006/customXml" ds:itemID="{F375FA45-C2BA-442E-95B4-372342E62A2E}">
   <ds:schemaRefs>
     <ds:schemaRef ds:uri="http://schemas.openxmlformats.org/officeDocument/2006/bibliography"/>
   </ds:schemaRefs>

</xml_diff>

<commit_message>
Update block diagram and 2 requirements in CYRS Update block diagram in SRS
</commit_message>
<xml_diff>
--- a/Input documents/CYRS/PO2EBL_ELECTRIC_BLENDER_CYRS.docx
+++ b/Input documents/CYRS/PO2EBL_ELECTRIC_BLENDER_CYRS.docx
@@ -137,7 +137,7 @@
           <w:b/>
           <w:sz w:val="36"/>
         </w:rPr>
-        <w:t>4</w:t>
+        <w:t>5</w:t>
       </w:r>
     </w:p>
     <w:p>
@@ -475,7 +475,7 @@
                 <w:sz w:val="28"/>
                 <w:szCs w:val="28"/>
               </w:rPr>
-              <w:t>20</w:t>
+              <w:t>2</w:t>
             </w:r>
             <w:r>
               <w:rPr>
@@ -484,6 +484,17 @@
                 <w:sz w:val="28"/>
                 <w:szCs w:val="28"/>
               </w:rPr>
+              <w:t>1</w:t>
+            </w:r>
+            <w:bookmarkStart w:id="0" w:name="_GoBack"/>
+            <w:bookmarkEnd w:id="0"/>
+            <w:r>
+              <w:rPr>
+                <w:rFonts w:asciiTheme="majorHAnsi" w:hAnsiTheme="majorHAnsi" w:cstheme="majorHAnsi"/>
+                <w:bCs/>
+                <w:sz w:val="28"/>
+                <w:szCs w:val="28"/>
+              </w:rPr>
               <w:t>/2020</w:t>
             </w:r>
           </w:p>
@@ -527,7 +538,7 @@
                 <w:sz w:val="28"/>
                 <w:szCs w:val="28"/>
               </w:rPr>
-              <w:t>4</w:t>
+              <w:t>5</w:t>
             </w:r>
           </w:p>
         </w:tc>
@@ -576,8 +587,19 @@
                 <w:sz w:val="28"/>
                 <w:szCs w:val="28"/>
               </w:rPr>
-              <w:t>Mohamed Ibrahem</w:t>
-            </w:r>
+              <w:t xml:space="preserve">Mohamed </w:t>
+            </w:r>
+            <w:proofErr w:type="spellStart"/>
+            <w:r>
+              <w:rPr>
+                <w:rFonts w:asciiTheme="majorHAnsi" w:hAnsiTheme="majorHAnsi" w:cstheme="majorHAnsi"/>
+                <w:bCs/>
+                <w:sz w:val="28"/>
+                <w:szCs w:val="28"/>
+              </w:rPr>
+              <w:t>Ibrahem</w:t>
+            </w:r>
+            <w:proofErr w:type="spellEnd"/>
           </w:p>
         </w:tc>
       </w:tr>
@@ -586,14 +608,14 @@
       <w:pPr>
         <w:pStyle w:val="Heading1"/>
       </w:pPr>
-      <w:bookmarkStart w:id="0" w:name="_Toc33083739"/>
+      <w:bookmarkStart w:id="1" w:name="_Toc33184065"/>
       <w:r>
         <w:t xml:space="preserve">Document </w:t>
       </w:r>
       <w:r>
         <w:t>Status:</w:t>
       </w:r>
-      <w:bookmarkEnd w:id="0"/>
+      <w:bookmarkEnd w:id="1"/>
       <w:r>
         <w:br w:type="page"/>
       </w:r>
@@ -602,12 +624,12 @@
       <w:pPr>
         <w:pStyle w:val="Heading1"/>
       </w:pPr>
-      <w:bookmarkStart w:id="1" w:name="_Toc33083740"/>
+      <w:bookmarkStart w:id="2" w:name="_Toc33184066"/>
       <w:r>
         <w:lastRenderedPageBreak/>
         <w:t>Revision History</w:t>
       </w:r>
-      <w:bookmarkEnd w:id="1"/>
+      <w:bookmarkEnd w:id="2"/>
     </w:p>
     <w:p/>
     <w:tbl>
@@ -894,7 +916,25 @@
                 <w:sz w:val="28"/>
                 <w:szCs w:val="28"/>
               </w:rPr>
-              <w:t>May Alaa El-din</w:t>
+              <w:t xml:space="preserve">May </w:t>
+            </w:r>
+            <w:proofErr w:type="spellStart"/>
+            <w:r>
+              <w:rPr>
+                <w:rFonts w:asciiTheme="majorHAnsi" w:hAnsiTheme="majorHAnsi" w:cstheme="majorHAnsi"/>
+                <w:sz w:val="28"/>
+                <w:szCs w:val="28"/>
+              </w:rPr>
+              <w:t>Alaa</w:t>
+            </w:r>
+            <w:proofErr w:type="spellEnd"/>
+            <w:r>
+              <w:rPr>
+                <w:rFonts w:asciiTheme="majorHAnsi" w:hAnsiTheme="majorHAnsi" w:cstheme="majorHAnsi"/>
+                <w:sz w:val="28"/>
+                <w:szCs w:val="28"/>
+              </w:rPr>
+              <w:t xml:space="preserve"> El-din</w:t>
             </w:r>
           </w:p>
         </w:tc>
@@ -1031,7 +1071,25 @@
                 <w:sz w:val="28"/>
                 <w:szCs w:val="28"/>
               </w:rPr>
-              <w:t xml:space="preserve">Mohamed Ibrahem </w:t>
+              <w:t xml:space="preserve">Mohamed </w:t>
+            </w:r>
+            <w:proofErr w:type="spellStart"/>
+            <w:r>
+              <w:rPr>
+                <w:rFonts w:asciiTheme="majorHAnsi" w:hAnsiTheme="majorHAnsi" w:cstheme="majorHAnsi"/>
+                <w:sz w:val="28"/>
+                <w:szCs w:val="28"/>
+              </w:rPr>
+              <w:t>Ibrahem</w:t>
+            </w:r>
+            <w:proofErr w:type="spellEnd"/>
+            <w:r>
+              <w:rPr>
+                <w:rFonts w:asciiTheme="majorHAnsi" w:hAnsiTheme="majorHAnsi" w:cstheme="majorHAnsi"/>
+                <w:sz w:val="28"/>
+                <w:szCs w:val="28"/>
+              </w:rPr>
+              <w:t xml:space="preserve"> </w:t>
             </w:r>
           </w:p>
         </w:tc>
@@ -1160,7 +1218,25 @@
                 <w:sz w:val="28"/>
                 <w:szCs w:val="28"/>
               </w:rPr>
-              <w:t>May Alaa El-din</w:t>
+              <w:t xml:space="preserve">May </w:t>
+            </w:r>
+            <w:proofErr w:type="spellStart"/>
+            <w:r>
+              <w:rPr>
+                <w:rFonts w:asciiTheme="majorHAnsi" w:hAnsiTheme="majorHAnsi" w:cstheme="majorHAnsi"/>
+                <w:sz w:val="28"/>
+                <w:szCs w:val="28"/>
+              </w:rPr>
+              <w:t>Alaa</w:t>
+            </w:r>
+            <w:proofErr w:type="spellEnd"/>
+            <w:r>
+              <w:rPr>
+                <w:rFonts w:asciiTheme="majorHAnsi" w:hAnsiTheme="majorHAnsi" w:cstheme="majorHAnsi"/>
+                <w:sz w:val="28"/>
+                <w:szCs w:val="28"/>
+              </w:rPr>
+              <w:t xml:space="preserve"> El-din</w:t>
             </w:r>
           </w:p>
         </w:tc>
@@ -1313,7 +1389,25 @@
                 <w:sz w:val="28"/>
                 <w:szCs w:val="28"/>
               </w:rPr>
-              <w:t xml:space="preserve">Mohamed Ibrahem </w:t>
+              <w:t xml:space="preserve">Mohamed </w:t>
+            </w:r>
+            <w:proofErr w:type="spellStart"/>
+            <w:r>
+              <w:rPr>
+                <w:rFonts w:asciiTheme="majorHAnsi" w:hAnsiTheme="majorHAnsi" w:cstheme="majorHAnsi"/>
+                <w:sz w:val="28"/>
+                <w:szCs w:val="28"/>
+              </w:rPr>
+              <w:t>Ibrahem</w:t>
+            </w:r>
+            <w:proofErr w:type="spellEnd"/>
+            <w:r>
+              <w:rPr>
+                <w:rFonts w:asciiTheme="majorHAnsi" w:hAnsiTheme="majorHAnsi" w:cstheme="majorHAnsi"/>
+                <w:sz w:val="28"/>
+                <w:szCs w:val="28"/>
+              </w:rPr>
+              <w:t xml:space="preserve"> </w:t>
             </w:r>
           </w:p>
         </w:tc>
@@ -1458,7 +1552,25 @@
                 <w:sz w:val="28"/>
                 <w:szCs w:val="28"/>
               </w:rPr>
-              <w:t xml:space="preserve">Mohamed Ibrahem </w:t>
+              <w:t xml:space="preserve">Mohamed </w:t>
+            </w:r>
+            <w:proofErr w:type="spellStart"/>
+            <w:r>
+              <w:rPr>
+                <w:rFonts w:asciiTheme="majorHAnsi" w:hAnsiTheme="majorHAnsi" w:cstheme="majorHAnsi"/>
+                <w:sz w:val="28"/>
+                <w:szCs w:val="28"/>
+              </w:rPr>
+              <w:t>Ibrahem</w:t>
+            </w:r>
+            <w:proofErr w:type="spellEnd"/>
+            <w:r>
+              <w:rPr>
+                <w:rFonts w:asciiTheme="majorHAnsi" w:hAnsiTheme="majorHAnsi" w:cstheme="majorHAnsi"/>
+                <w:sz w:val="28"/>
+                <w:szCs w:val="28"/>
+              </w:rPr>
+              <w:t xml:space="preserve"> </w:t>
             </w:r>
           </w:p>
         </w:tc>
@@ -1602,8 +1714,18 @@
                 <w:sz w:val="28"/>
                 <w:szCs w:val="28"/>
               </w:rPr>
-              <w:t>Mohamed Ibrahem</w:t>
-            </w:r>
+              <w:t xml:space="preserve">Mohamed </w:t>
+            </w:r>
+            <w:proofErr w:type="spellStart"/>
+            <w:r>
+              <w:rPr>
+                <w:rFonts w:asciiTheme="majorHAnsi" w:hAnsiTheme="majorHAnsi" w:cstheme="majorHAnsi"/>
+                <w:sz w:val="28"/>
+                <w:szCs w:val="28"/>
+              </w:rPr>
+              <w:t>Ibrahem</w:t>
+            </w:r>
+            <w:proofErr w:type="spellEnd"/>
           </w:p>
         </w:tc>
       </w:tr>
@@ -1786,8 +1908,18 @@
                 <w:sz w:val="28"/>
                 <w:szCs w:val="28"/>
               </w:rPr>
-              <w:t>Mohamed Ibrahem</w:t>
-            </w:r>
+              <w:t xml:space="preserve">Mohamed </w:t>
+            </w:r>
+            <w:proofErr w:type="spellStart"/>
+            <w:r>
+              <w:rPr>
+                <w:rFonts w:asciiTheme="majorHAnsi" w:hAnsiTheme="majorHAnsi" w:cstheme="majorHAnsi"/>
+                <w:sz w:val="28"/>
+                <w:szCs w:val="28"/>
+              </w:rPr>
+              <w:t>Ibrahem</w:t>
+            </w:r>
+            <w:proofErr w:type="spellEnd"/>
           </w:p>
         </w:tc>
       </w:tr>
@@ -2142,7 +2274,25 @@
                 <w:sz w:val="28"/>
                 <w:szCs w:val="28"/>
               </w:rPr>
-              <w:t xml:space="preserve">Mohamed Ibrahem  </w:t>
+              <w:t xml:space="preserve">Mohamed </w:t>
+            </w:r>
+            <w:proofErr w:type="spellStart"/>
+            <w:r>
+              <w:rPr>
+                <w:rFonts w:asciiTheme="majorHAnsi" w:hAnsiTheme="majorHAnsi" w:cstheme="majorHAnsi"/>
+                <w:sz w:val="28"/>
+                <w:szCs w:val="28"/>
+              </w:rPr>
+              <w:t>Ibrahem</w:t>
+            </w:r>
+            <w:proofErr w:type="spellEnd"/>
+            <w:r>
+              <w:rPr>
+                <w:rFonts w:asciiTheme="majorHAnsi" w:hAnsiTheme="majorHAnsi" w:cstheme="majorHAnsi"/>
+                <w:sz w:val="28"/>
+                <w:szCs w:val="28"/>
+              </w:rPr>
+              <w:t xml:space="preserve">  </w:t>
             </w:r>
           </w:p>
         </w:tc>
@@ -2288,7 +2438,25 @@
                 <w:sz w:val="28"/>
                 <w:szCs w:val="28"/>
               </w:rPr>
-              <w:t xml:space="preserve">Mohamed Ibrahem </w:t>
+              <w:t xml:space="preserve">Mohamed </w:t>
+            </w:r>
+            <w:proofErr w:type="spellStart"/>
+            <w:r>
+              <w:rPr>
+                <w:rFonts w:asciiTheme="majorHAnsi" w:hAnsiTheme="majorHAnsi" w:cstheme="majorHAnsi"/>
+                <w:sz w:val="28"/>
+                <w:szCs w:val="28"/>
+              </w:rPr>
+              <w:t>Ibrahem</w:t>
+            </w:r>
+            <w:proofErr w:type="spellEnd"/>
+            <w:r>
+              <w:rPr>
+                <w:rFonts w:asciiTheme="majorHAnsi" w:hAnsiTheme="majorHAnsi" w:cstheme="majorHAnsi"/>
+                <w:sz w:val="28"/>
+                <w:szCs w:val="28"/>
+              </w:rPr>
+              <w:t xml:space="preserve"> </w:t>
             </w:r>
           </w:p>
         </w:tc>
@@ -2452,8 +2620,18 @@
                 <w:sz w:val="28"/>
                 <w:szCs w:val="28"/>
               </w:rPr>
-              <w:t>Mohamed Ibrahem</w:t>
-            </w:r>
+              <w:t xml:space="preserve">Mohamed </w:t>
+            </w:r>
+            <w:proofErr w:type="spellStart"/>
+            <w:r>
+              <w:rPr>
+                <w:rFonts w:asciiTheme="majorHAnsi" w:hAnsiTheme="majorHAnsi" w:cstheme="majorHAnsi"/>
+                <w:sz w:val="28"/>
+                <w:szCs w:val="28"/>
+              </w:rPr>
+              <w:t>Ibrahem</w:t>
+            </w:r>
+            <w:proofErr w:type="spellEnd"/>
           </w:p>
         </w:tc>
       </w:tr>
@@ -2650,8 +2828,18 @@
                 <w:sz w:val="28"/>
                 <w:szCs w:val="28"/>
               </w:rPr>
-              <w:t>Mohamed Ibrahem</w:t>
-            </w:r>
+              <w:t xml:space="preserve">Mohamed </w:t>
+            </w:r>
+            <w:proofErr w:type="spellStart"/>
+            <w:r>
+              <w:rPr>
+                <w:rFonts w:asciiTheme="majorHAnsi" w:hAnsiTheme="majorHAnsi" w:cstheme="majorHAnsi"/>
+                <w:sz w:val="28"/>
+                <w:szCs w:val="28"/>
+              </w:rPr>
+              <w:t>Ibrahem</w:t>
+            </w:r>
+            <w:proofErr w:type="spellEnd"/>
           </w:p>
         </w:tc>
       </w:tr>
@@ -2814,8 +3002,19 @@
                 <w:sz w:val="28"/>
                 <w:szCs w:val="28"/>
               </w:rPr>
-              <w:t>May Alaa</w:t>
-            </w:r>
+              <w:t xml:space="preserve">May </w:t>
+            </w:r>
+            <w:proofErr w:type="spellStart"/>
+            <w:r>
+              <w:rPr>
+                <w:rFonts w:asciiTheme="majorHAnsi" w:hAnsiTheme="majorHAnsi" w:cstheme="majorHAnsi"/>
+                <w:bCs/>
+                <w:sz w:val="28"/>
+                <w:szCs w:val="28"/>
+              </w:rPr>
+              <w:t>Alaa</w:t>
+            </w:r>
+            <w:proofErr w:type="spellEnd"/>
           </w:p>
         </w:tc>
       </w:tr>
@@ -2954,15 +3153,7 @@
                 <w:sz w:val="32"/>
                 <w:szCs w:val="32"/>
               </w:rPr>
-              <w:t xml:space="preserve"> </w:t>
-            </w:r>
-            <w:r>
-              <w:rPr>
-                <w:rFonts w:asciiTheme="majorHAnsi" w:hAnsiTheme="majorHAnsi" w:cstheme="majorHAnsi"/>
-                <w:sz w:val="32"/>
-                <w:szCs w:val="32"/>
-              </w:rPr>
-              <w:t>REQ_PO2EBL_CYRS_0</w:t>
+              <w:t xml:space="preserve"> REQ_PO2EBL_CYRS_0</w:t>
             </w:r>
             <w:r>
               <w:rPr>
@@ -3114,15 +3305,7 @@
                 <w:sz w:val="32"/>
                 <w:szCs w:val="32"/>
               </w:rPr>
-              <w:t>1.</w:t>
-            </w:r>
-            <w:r>
-              <w:rPr>
-                <w:rFonts w:asciiTheme="majorHAnsi" w:hAnsiTheme="majorHAnsi" w:cstheme="majorHAnsi"/>
-                <w:sz w:val="32"/>
-                <w:szCs w:val="32"/>
-              </w:rPr>
-              <w:t>4</w:t>
+              <w:t>1.4</w:t>
             </w:r>
           </w:p>
         </w:tc>
@@ -3146,7 +3329,27 @@
                 <w:sz w:val="28"/>
                 <w:szCs w:val="28"/>
               </w:rPr>
-              <w:t xml:space="preserve">Mohamed Ibrahem </w:t>
+              <w:t xml:space="preserve">Mohamed </w:t>
+            </w:r>
+            <w:proofErr w:type="spellStart"/>
+            <w:r>
+              <w:rPr>
+                <w:rFonts w:asciiTheme="majorHAnsi" w:hAnsiTheme="majorHAnsi" w:cstheme="majorHAnsi"/>
+                <w:bCs/>
+                <w:sz w:val="28"/>
+                <w:szCs w:val="28"/>
+              </w:rPr>
+              <w:t>Ibrahem</w:t>
+            </w:r>
+            <w:proofErr w:type="spellEnd"/>
+            <w:r>
+              <w:rPr>
+                <w:rFonts w:asciiTheme="majorHAnsi" w:hAnsiTheme="majorHAnsi" w:cstheme="majorHAnsi"/>
+                <w:bCs/>
+                <w:sz w:val="28"/>
+                <w:szCs w:val="28"/>
+              </w:rPr>
+              <w:t xml:space="preserve"> </w:t>
             </w:r>
           </w:p>
         </w:tc>
@@ -3168,6 +3371,33 @@
                 <w:szCs w:val="28"/>
               </w:rPr>
             </w:pPr>
+            <w:r>
+              <w:rPr>
+                <w:rFonts w:asciiTheme="majorHAnsi" w:hAnsiTheme="majorHAnsi" w:cstheme="majorHAnsi"/>
+                <w:bCs/>
+                <w:sz w:val="28"/>
+                <w:szCs w:val="28"/>
+              </w:rPr>
+              <w:t>02/2</w:t>
+            </w:r>
+            <w:r>
+              <w:rPr>
+                <w:rFonts w:asciiTheme="majorHAnsi" w:hAnsiTheme="majorHAnsi" w:cstheme="majorHAnsi"/>
+                <w:bCs/>
+                <w:sz w:val="28"/>
+                <w:szCs w:val="28"/>
+              </w:rPr>
+              <w:t>1</w:t>
+            </w:r>
+            <w:r>
+              <w:rPr>
+                <w:rFonts w:asciiTheme="majorHAnsi" w:hAnsiTheme="majorHAnsi" w:cstheme="majorHAnsi"/>
+                <w:bCs/>
+                <w:sz w:val="28"/>
+                <w:szCs w:val="28"/>
+              </w:rPr>
+              <w:t>/2020</w:t>
+            </w:r>
           </w:p>
         </w:tc>
         <w:tc>
@@ -3186,6 +3416,15 @@
                 <w:szCs w:val="28"/>
               </w:rPr>
             </w:pPr>
+            <w:r>
+              <w:rPr>
+                <w:rFonts w:asciiTheme="majorHAnsi" w:hAnsiTheme="majorHAnsi" w:cstheme="majorHAnsi"/>
+                <w:bCs/>
+                <w:sz w:val="28"/>
+                <w:szCs w:val="28"/>
+              </w:rPr>
+              <w:t>2.5</w:t>
+            </w:r>
           </w:p>
         </w:tc>
         <w:tc>
@@ -3201,6 +3440,14 @@
                 <w:szCs w:val="28"/>
               </w:rPr>
             </w:pPr>
+            <w:r>
+              <w:rPr>
+                <w:rFonts w:asciiTheme="majorHAnsi" w:hAnsiTheme="majorHAnsi" w:cstheme="majorHAnsi"/>
+                <w:sz w:val="28"/>
+                <w:szCs w:val="28"/>
+              </w:rPr>
+              <w:t xml:space="preserve">Proposed </w:t>
+            </w:r>
           </w:p>
         </w:tc>
         <w:tc>
@@ -3215,10 +3462,169 @@
               <w:jc w:val="left"/>
               <w:rPr>
                 <w:rFonts w:asciiTheme="majorHAnsi" w:hAnsiTheme="majorHAnsi" w:cstheme="majorHAnsi"/>
+                <w:sz w:val="32"/>
+                <w:szCs w:val="32"/>
+              </w:rPr>
+            </w:pPr>
+            <w:r>
+              <w:rPr>
+                <w:rFonts w:asciiTheme="majorHAnsi" w:hAnsiTheme="majorHAnsi" w:cstheme="majorHAnsi"/>
                 <w:bCs/>
                 <w:sz w:val="28"/>
                 <w:szCs w:val="28"/>
               </w:rPr>
+              <w:t>U</w:t>
+            </w:r>
+            <w:r>
+              <w:rPr>
+                <w:rFonts w:asciiTheme="majorHAnsi" w:hAnsiTheme="majorHAnsi" w:cstheme="majorHAnsi"/>
+                <w:bCs/>
+                <w:sz w:val="28"/>
+                <w:szCs w:val="28"/>
+              </w:rPr>
+              <w:t xml:space="preserve">pdate </w:t>
+            </w:r>
+            <w:r>
+              <w:rPr>
+                <w:rFonts w:asciiTheme="majorHAnsi" w:hAnsiTheme="majorHAnsi" w:cstheme="majorHAnsi"/>
+                <w:bCs/>
+                <w:sz w:val="28"/>
+                <w:szCs w:val="28"/>
+              </w:rPr>
+              <w:t>requirements adding denouncing mechanism.</w:t>
+            </w:r>
+            <w:r>
+              <w:rPr>
+                <w:rFonts w:asciiTheme="majorHAnsi" w:hAnsiTheme="majorHAnsi" w:cstheme="majorHAnsi"/>
+                <w:sz w:val="32"/>
+                <w:szCs w:val="32"/>
+              </w:rPr>
+              <w:t xml:space="preserve"> </w:t>
+            </w:r>
+            <w:r>
+              <w:rPr>
+                <w:rFonts w:asciiTheme="majorHAnsi" w:hAnsiTheme="majorHAnsi" w:cstheme="majorHAnsi"/>
+                <w:sz w:val="32"/>
+                <w:szCs w:val="32"/>
+              </w:rPr>
+              <w:t>REQ_PO2EBL_CYRS_02_V</w:t>
+            </w:r>
+            <w:r>
+              <w:rPr>
+                <w:rFonts w:asciiTheme="majorHAnsi" w:hAnsiTheme="majorHAnsi" w:cstheme="majorHAnsi"/>
+                <w:sz w:val="32"/>
+                <w:szCs w:val="32"/>
+              </w:rPr>
+              <w:t>1.7</w:t>
+            </w:r>
+          </w:p>
+          <w:p>
+            <w:pPr>
+              <w:tabs>
+                <w:tab w:val="left" w:pos="2865"/>
+              </w:tabs>
+              <w:jc w:val="left"/>
+              <w:rPr>
+                <w:rFonts w:asciiTheme="majorHAnsi" w:hAnsiTheme="majorHAnsi" w:cstheme="majorHAnsi"/>
+                <w:sz w:val="32"/>
+                <w:szCs w:val="32"/>
+              </w:rPr>
+            </w:pPr>
+            <w:r>
+              <w:rPr>
+                <w:rFonts w:asciiTheme="majorHAnsi" w:hAnsiTheme="majorHAnsi" w:cstheme="majorHAnsi"/>
+                <w:sz w:val="32"/>
+                <w:szCs w:val="32"/>
+              </w:rPr>
+              <w:t>Adding motor driver</w:t>
+            </w:r>
+            <w:r>
+              <w:rPr>
+                <w:rFonts w:asciiTheme="majorHAnsi" w:hAnsiTheme="majorHAnsi" w:cstheme="majorHAnsi"/>
+                <w:sz w:val="32"/>
+                <w:szCs w:val="32"/>
+              </w:rPr>
+              <w:t xml:space="preserve"> in requirement </w:t>
+            </w:r>
+          </w:p>
+          <w:p>
+            <w:pPr>
+              <w:tabs>
+                <w:tab w:val="left" w:pos="2865"/>
+              </w:tabs>
+              <w:jc w:val="left"/>
+              <w:rPr>
+                <w:rFonts w:asciiTheme="majorHAnsi" w:hAnsiTheme="majorHAnsi" w:cstheme="majorHAnsi"/>
+                <w:sz w:val="32"/>
+                <w:szCs w:val="32"/>
+              </w:rPr>
+            </w:pPr>
+            <w:r>
+              <w:rPr>
+                <w:rFonts w:asciiTheme="majorHAnsi" w:hAnsiTheme="majorHAnsi" w:cstheme="majorHAnsi"/>
+                <w:sz w:val="32"/>
+                <w:szCs w:val="32"/>
+              </w:rPr>
+              <w:t>REQ_PO2EBL_CYRS_0</w:t>
+            </w:r>
+            <w:r>
+              <w:rPr>
+                <w:rFonts w:asciiTheme="majorHAnsi" w:hAnsiTheme="majorHAnsi" w:cstheme="majorHAnsi"/>
+                <w:sz w:val="32"/>
+                <w:szCs w:val="32"/>
+              </w:rPr>
+              <w:t>3</w:t>
+            </w:r>
+            <w:r>
+              <w:rPr>
+                <w:rFonts w:asciiTheme="majorHAnsi" w:hAnsiTheme="majorHAnsi" w:cstheme="majorHAnsi"/>
+                <w:sz w:val="32"/>
+                <w:szCs w:val="32"/>
+              </w:rPr>
+              <w:t>_V</w:t>
+            </w:r>
+            <w:r>
+              <w:rPr>
+                <w:rFonts w:asciiTheme="majorHAnsi" w:hAnsiTheme="majorHAnsi" w:cstheme="majorHAnsi"/>
+                <w:sz w:val="32"/>
+                <w:szCs w:val="32"/>
+              </w:rPr>
+              <w:t>1.4</w:t>
+            </w:r>
+          </w:p>
+          <w:p>
+            <w:pPr>
+              <w:tabs>
+                <w:tab w:val="left" w:pos="2865"/>
+              </w:tabs>
+              <w:jc w:val="left"/>
+              <w:rPr>
+                <w:rFonts w:asciiTheme="majorHAnsi" w:hAnsiTheme="majorHAnsi" w:cstheme="majorHAnsi"/>
+                <w:sz w:val="32"/>
+                <w:szCs w:val="32"/>
+              </w:rPr>
+            </w:pPr>
+            <w:r>
+              <w:rPr>
+                <w:rFonts w:asciiTheme="majorHAnsi" w:hAnsiTheme="majorHAnsi" w:cstheme="majorHAnsi"/>
+                <w:sz w:val="32"/>
+                <w:szCs w:val="32"/>
+              </w:rPr>
+              <w:t xml:space="preserve">Update block diagram </w:t>
+            </w:r>
+          </w:p>
+          <w:p>
+            <w:pPr>
+              <w:tabs>
+                <w:tab w:val="left" w:pos="2865"/>
+              </w:tabs>
+              <w:jc w:val="left"/>
+              <w:rPr>
+                <w:rFonts w:asciiTheme="majorHAnsi" w:hAnsiTheme="majorHAnsi" w:cstheme="majorHAnsi"/>
+                <w:bCs/>
+                <w:sz w:val="28"/>
+                <w:szCs w:val="28"/>
+              </w:rPr>
             </w:pPr>
           </w:p>
         </w:tc>
@@ -3235,6 +3641,26 @@
                 <w:szCs w:val="28"/>
               </w:rPr>
             </w:pPr>
+            <w:r>
+              <w:rPr>
+                <w:rFonts w:asciiTheme="majorHAnsi" w:hAnsiTheme="majorHAnsi" w:cstheme="majorHAnsi"/>
+                <w:bCs/>
+                <w:sz w:val="28"/>
+                <w:szCs w:val="28"/>
+              </w:rPr>
+              <w:t xml:space="preserve">Mohamed </w:t>
+            </w:r>
+            <w:proofErr w:type="spellStart"/>
+            <w:r>
+              <w:rPr>
+                <w:rFonts w:asciiTheme="majorHAnsi" w:hAnsiTheme="majorHAnsi" w:cstheme="majorHAnsi"/>
+                <w:bCs/>
+                <w:sz w:val="28"/>
+                <w:szCs w:val="28"/>
+              </w:rPr>
+              <w:t>Ibrahem</w:t>
+            </w:r>
+            <w:proofErr w:type="spellEnd"/>
           </w:p>
         </w:tc>
       </w:tr>
@@ -3337,7 +3763,7 @@
             </w:rPr>
             <w:fldChar w:fldCharType="separate"/>
           </w:r>
-          <w:hyperlink w:anchor="_Toc33083739" w:history="1">
+          <w:hyperlink w:anchor="_Toc33184065" w:history="1">
             <w:r>
               <w:rPr>
                 <w:rStyle w:val="Hyperlink"/>
@@ -3364,7 +3790,7 @@
                 <w:noProof/>
                 <w:webHidden/>
               </w:rPr>
-              <w:instrText xml:space="preserve"> PAGEREF _Toc33083739 \h </w:instrText>
+              <w:instrText xml:space="preserve"> PAGEREF _Toc33184065 \h </w:instrText>
             </w:r>
             <w:r>
               <w:rPr>
@@ -3408,7 +3834,7 @@
               <w:szCs w:val="22"/>
             </w:rPr>
           </w:pPr>
-          <w:hyperlink w:anchor="_Toc33083740" w:history="1">
+          <w:hyperlink w:anchor="_Toc33184066" w:history="1">
             <w:r>
               <w:rPr>
                 <w:rStyle w:val="Hyperlink"/>
@@ -3435,7 +3861,7 @@
                 <w:noProof/>
                 <w:webHidden/>
               </w:rPr>
-              <w:instrText xml:space="preserve"> PAGEREF _Toc33083740 \h </w:instrText>
+              <w:instrText xml:space="preserve"> PAGEREF _Toc33184066 \h </w:instrText>
             </w:r>
             <w:r>
               <w:rPr>
@@ -3479,7 +3905,7 @@
               <w:szCs w:val="22"/>
             </w:rPr>
           </w:pPr>
-          <w:hyperlink w:anchor="_Toc33083741" w:history="1">
+          <w:hyperlink w:anchor="_Toc33184067" w:history="1">
             <w:r>
               <w:rPr>
                 <w:rStyle w:val="Hyperlink"/>
@@ -3506,7 +3932,7 @@
                 <w:noProof/>
                 <w:webHidden/>
               </w:rPr>
-              <w:instrText xml:space="preserve"> PAGEREF _Toc33083741 \h </w:instrText>
+              <w:instrText xml:space="preserve"> PAGEREF _Toc33184067 \h </w:instrText>
             </w:r>
             <w:r>
               <w:rPr>
@@ -3550,7 +3976,7 @@
               <w:szCs w:val="22"/>
             </w:rPr>
           </w:pPr>
-          <w:hyperlink w:anchor="_Toc33083742" w:history="1">
+          <w:hyperlink w:anchor="_Toc33184068" w:history="1">
             <w:r>
               <w:rPr>
                 <w:rStyle w:val="Hyperlink"/>
@@ -3580,7 +4006,7 @@
                 <w:noProof/>
                 <w:webHidden/>
               </w:rPr>
-              <w:instrText xml:space="preserve"> PAGEREF _Toc33083742 \h </w:instrText>
+              <w:instrText xml:space="preserve"> PAGEREF _Toc33184068 \h </w:instrText>
             </w:r>
             <w:r>
               <w:rPr>
@@ -3624,7 +4050,7 @@
               <w:szCs w:val="22"/>
             </w:rPr>
           </w:pPr>
-          <w:hyperlink w:anchor="_Toc33083743" w:history="1">
+          <w:hyperlink w:anchor="_Toc33184069" w:history="1">
             <w:r>
               <w:rPr>
                 <w:rStyle w:val="Hyperlink"/>
@@ -3653,7 +4079,7 @@
                 <w:noProof/>
                 <w:webHidden/>
               </w:rPr>
-              <w:instrText xml:space="preserve"> PAGEREF _Toc33083743 \h </w:instrText>
+              <w:instrText xml:space="preserve"> PAGEREF _Toc33184069 \h </w:instrText>
             </w:r>
             <w:r>
               <w:rPr>
@@ -3697,7 +4123,7 @@
               <w:szCs w:val="22"/>
             </w:rPr>
           </w:pPr>
-          <w:hyperlink w:anchor="_Toc33083744" w:history="1">
+          <w:hyperlink w:anchor="_Toc33184070" w:history="1">
             <w:r>
               <w:rPr>
                 <w:rStyle w:val="Hyperlink"/>
@@ -3726,7 +4152,7 @@
                 <w:noProof/>
                 <w:webHidden/>
               </w:rPr>
-              <w:instrText xml:space="preserve"> PAGEREF _Toc33083744 \h </w:instrText>
+              <w:instrText xml:space="preserve"> PAGEREF _Toc33184070 \h </w:instrText>
             </w:r>
             <w:r>
               <w:rPr>
@@ -3770,7 +4196,7 @@
               <w:szCs w:val="22"/>
             </w:rPr>
           </w:pPr>
-          <w:hyperlink w:anchor="_Toc33083745" w:history="1">
+          <w:hyperlink w:anchor="_Toc33184071" w:history="1">
             <w:r>
               <w:rPr>
                 <w:rStyle w:val="Hyperlink"/>
@@ -3797,7 +4223,7 @@
                 <w:noProof/>
                 <w:webHidden/>
               </w:rPr>
-              <w:instrText xml:space="preserve"> PAGEREF _Toc33083745 \h </w:instrText>
+              <w:instrText xml:space="preserve"> PAGEREF _Toc33184071 \h </w:instrText>
             </w:r>
             <w:r>
               <w:rPr>
@@ -3841,7 +4267,7 @@
               <w:szCs w:val="22"/>
             </w:rPr>
           </w:pPr>
-          <w:hyperlink w:anchor="_Toc33083746" w:history="1">
+          <w:hyperlink w:anchor="_Toc33184072" w:history="1">
             <w:r>
               <w:rPr>
                 <w:rStyle w:val="Hyperlink"/>
@@ -3870,7 +4296,7 @@
                 <w:noProof/>
                 <w:webHidden/>
               </w:rPr>
-              <w:instrText xml:space="preserve"> PAGEREF _Toc33083746 \h </w:instrText>
+              <w:instrText xml:space="preserve"> PAGEREF _Toc33184072 \h </w:instrText>
             </w:r>
             <w:r>
               <w:rPr>
@@ -3914,7 +4340,7 @@
               <w:szCs w:val="22"/>
             </w:rPr>
           </w:pPr>
-          <w:hyperlink w:anchor="_Toc33083747" w:history="1">
+          <w:hyperlink w:anchor="_Toc33184073" w:history="1">
             <w:r>
               <w:rPr>
                 <w:rStyle w:val="Hyperlink"/>
@@ -3943,7 +4369,7 @@
                 <w:noProof/>
                 <w:webHidden/>
               </w:rPr>
-              <w:instrText xml:space="preserve"> PAGEREF _Toc33083747 \h </w:instrText>
+              <w:instrText xml:space="preserve"> PAGEREF _Toc33184073 \h </w:instrText>
             </w:r>
             <w:r>
               <w:rPr>
@@ -3987,7 +4413,7 @@
               <w:szCs w:val="22"/>
             </w:rPr>
           </w:pPr>
-          <w:hyperlink w:anchor="_Toc33083748" w:history="1">
+          <w:hyperlink w:anchor="_Toc33184074" w:history="1">
             <w:r>
               <w:rPr>
                 <w:rStyle w:val="Hyperlink"/>
@@ -4014,7 +4440,7 @@
                 <w:noProof/>
                 <w:webHidden/>
               </w:rPr>
-              <w:instrText xml:space="preserve"> PAGEREF _Toc33083748 \h </w:instrText>
+              <w:instrText xml:space="preserve"> PAGEREF _Toc33184074 \h </w:instrText>
             </w:r>
             <w:r>
               <w:rPr>
@@ -4058,7 +4484,7 @@
               <w:szCs w:val="22"/>
             </w:rPr>
           </w:pPr>
-          <w:hyperlink w:anchor="_Toc33083749" w:history="1">
+          <w:hyperlink w:anchor="_Toc33184075" w:history="1">
             <w:r>
               <w:rPr>
                 <w:rStyle w:val="Hyperlink"/>
@@ -4085,7 +4511,7 @@
                 <w:noProof/>
                 <w:webHidden/>
               </w:rPr>
-              <w:instrText xml:space="preserve"> PAGEREF _Toc33083749 \h </w:instrText>
+              <w:instrText xml:space="preserve"> PAGEREF _Toc33184075 \h </w:instrText>
             </w:r>
             <w:r>
               <w:rPr>
@@ -4129,7 +4555,7 @@
               <w:szCs w:val="22"/>
             </w:rPr>
           </w:pPr>
-          <w:hyperlink w:anchor="_Toc33083750" w:history="1">
+          <w:hyperlink w:anchor="_Toc33184076" w:history="1">
             <w:r>
               <w:rPr>
                 <w:rStyle w:val="Hyperlink"/>
@@ -4157,7 +4583,7 @@
                 <w:noProof/>
                 <w:webHidden/>
               </w:rPr>
-              <w:instrText xml:space="preserve"> PAGEREF _Toc33083750 \h </w:instrText>
+              <w:instrText xml:space="preserve"> PAGEREF _Toc33184076 \h </w:instrText>
             </w:r>
             <w:r>
               <w:rPr>
@@ -4201,7 +4627,7 @@
               <w:szCs w:val="22"/>
             </w:rPr>
           </w:pPr>
-          <w:hyperlink w:anchor="_Toc33083751" w:history="1">
+          <w:hyperlink w:anchor="_Toc33184077" w:history="1">
             <w:r>
               <w:rPr>
                 <w:rStyle w:val="Hyperlink"/>
@@ -4229,7 +4655,7 @@
                 <w:noProof/>
                 <w:webHidden/>
               </w:rPr>
-              <w:instrText xml:space="preserve"> PAGEREF _Toc33083751 \h </w:instrText>
+              <w:instrText xml:space="preserve"> PAGEREF _Toc33184077 \h </w:instrText>
             </w:r>
             <w:r>
               <w:rPr>
@@ -4273,7 +4699,7 @@
               <w:szCs w:val="22"/>
             </w:rPr>
           </w:pPr>
-          <w:hyperlink w:anchor="_Toc33083752" w:history="1">
+          <w:hyperlink w:anchor="_Toc33184078" w:history="1">
             <w:r>
               <w:rPr>
                 <w:rStyle w:val="Hyperlink"/>
@@ -4301,7 +4727,7 @@
                 <w:noProof/>
                 <w:webHidden/>
               </w:rPr>
-              <w:instrText xml:space="preserve"> PAGEREF _Toc33083752 \h </w:instrText>
+              <w:instrText xml:space="preserve"> PAGEREF _Toc33184078 \h </w:instrText>
             </w:r>
             <w:r>
               <w:rPr>
@@ -4345,7 +4771,7 @@
               <w:szCs w:val="22"/>
             </w:rPr>
           </w:pPr>
-          <w:hyperlink w:anchor="_Toc33083753" w:history="1">
+          <w:hyperlink w:anchor="_Toc33184079" w:history="1">
             <w:r>
               <w:rPr>
                 <w:rStyle w:val="Hyperlink"/>
@@ -4373,7 +4799,7 @@
                 <w:noProof/>
                 <w:webHidden/>
               </w:rPr>
-              <w:instrText xml:space="preserve"> PAGEREF _Toc33083753 \h </w:instrText>
+              <w:instrText xml:space="preserve"> PAGEREF _Toc33184079 \h </w:instrText>
             </w:r>
             <w:r>
               <w:rPr>
@@ -4417,7 +4843,7 @@
               <w:szCs w:val="22"/>
             </w:rPr>
           </w:pPr>
-          <w:hyperlink w:anchor="_Toc33083754" w:history="1">
+          <w:hyperlink w:anchor="_Toc33184080" w:history="1">
             <w:r>
               <w:rPr>
                 <w:rStyle w:val="Hyperlink"/>
@@ -4445,7 +4871,7 @@
                 <w:noProof/>
                 <w:webHidden/>
               </w:rPr>
-              <w:instrText xml:space="preserve"> PAGEREF _Toc33083754 \h </w:instrText>
+              <w:instrText xml:space="preserve"> PAGEREF _Toc33184080 \h </w:instrText>
             </w:r>
             <w:r>
               <w:rPr>
@@ -4489,7 +4915,7 @@
               <w:szCs w:val="22"/>
             </w:rPr>
           </w:pPr>
-          <w:hyperlink w:anchor="_Toc33083755" w:history="1">
+          <w:hyperlink w:anchor="_Toc33184081" w:history="1">
             <w:r>
               <w:rPr>
                 <w:rStyle w:val="Hyperlink"/>
@@ -4517,7 +4943,7 @@
                 <w:noProof/>
                 <w:webHidden/>
               </w:rPr>
-              <w:instrText xml:space="preserve"> PAGEREF _Toc33083755 \h </w:instrText>
+              <w:instrText xml:space="preserve"> PAGEREF _Toc33184081 \h </w:instrText>
             </w:r>
             <w:r>
               <w:rPr>
@@ -4561,7 +4987,7 @@
               <w:szCs w:val="22"/>
             </w:rPr>
           </w:pPr>
-          <w:hyperlink w:anchor="_Toc33083756" w:history="1">
+          <w:hyperlink w:anchor="_Toc33184082" w:history="1">
             <w:r>
               <w:rPr>
                 <w:rStyle w:val="Hyperlink"/>
@@ -4588,7 +5014,7 @@
                 <w:noProof/>
                 <w:webHidden/>
               </w:rPr>
-              <w:instrText xml:space="preserve"> PAGEREF _Toc33083756 \h </w:instrText>
+              <w:instrText xml:space="preserve"> PAGEREF _Toc33184082 \h </w:instrText>
             </w:r>
             <w:r>
               <w:rPr>
@@ -4657,14 +5083,12 @@
           <w:rFonts w:asciiTheme="majorHAnsi" w:hAnsiTheme="majorHAnsi" w:cstheme="majorHAnsi"/>
         </w:rPr>
       </w:pPr>
-      <w:bookmarkStart w:id="2" w:name="_GoBack"/>
-      <w:bookmarkEnd w:id="2"/>
     </w:p>
     <w:p>
       <w:pPr>
         <w:pStyle w:val="Heading1"/>
       </w:pPr>
-      <w:bookmarkStart w:id="3" w:name="_Toc33083741"/>
+      <w:bookmarkStart w:id="3" w:name="_Toc33184067"/>
       <w:r>
         <w:t>Table of figures:</w:t>
       </w:r>
@@ -4837,7 +5261,7 @@
       <w:bookmarkStart w:id="4" w:name="_Toc32222654"/>
       <w:bookmarkStart w:id="5" w:name="_Toc466012295"/>
       <w:bookmarkStart w:id="6" w:name="_Toc434992860"/>
-      <w:bookmarkStart w:id="7" w:name="_Toc33083742"/>
+      <w:bookmarkStart w:id="7" w:name="_Toc33184068"/>
       <w:r>
         <w:rPr>
           <w:rFonts w:cstheme="majorHAnsi"/>
@@ -4921,7 +5345,7 @@
       <w:bookmarkStart w:id="8" w:name="_Toc32222655"/>
       <w:bookmarkStart w:id="9" w:name="_Toc466012296"/>
       <w:bookmarkStart w:id="10" w:name="_Toc434992861"/>
-      <w:bookmarkStart w:id="11" w:name="_Toc33083743"/>
+      <w:bookmarkStart w:id="11" w:name="_Toc33184069"/>
       <w:r>
         <w:rPr>
           <w:rFonts w:cstheme="majorHAnsi"/>
@@ -4998,7 +5422,7 @@
         </w:rPr>
       </w:pPr>
       <w:bookmarkStart w:id="12" w:name="_Toc32222656"/>
-      <w:bookmarkStart w:id="13" w:name="_Toc33083744"/>
+      <w:bookmarkStart w:id="13" w:name="_Toc33184070"/>
       <w:r>
         <w:rPr>
           <w:rFonts w:cstheme="majorHAnsi"/>
@@ -5257,10 +5681,15 @@
           <w:szCs w:val="20"/>
         </w:rPr>
       </w:pPr>
-      <w:bookmarkStart w:id="14" w:name="_Toc33083745"/>
+      <w:bookmarkStart w:id="14" w:name="_Toc33184071"/>
+      <w:proofErr w:type="gramStart"/>
       <w:r>
         <w:lastRenderedPageBreak/>
-        <w:t xml:space="preserve">2 </w:t>
+        <w:t>2</w:t>
+      </w:r>
+      <w:proofErr w:type="gramEnd"/>
+      <w:r>
+        <w:t xml:space="preserve"> </w:t>
       </w:r>
       <w:r>
         <w:t>System Overview:</w:t>
@@ -5277,7 +5706,7 @@
           <w:szCs w:val="40"/>
         </w:rPr>
       </w:pPr>
-      <w:bookmarkStart w:id="15" w:name="_Toc33083746"/>
+      <w:bookmarkStart w:id="15" w:name="_Toc33184072"/>
       <w:r>
         <w:rPr>
           <w:rFonts w:cstheme="majorHAnsi"/>
@@ -5311,7 +5740,25 @@
           <w:sz w:val="32"/>
           <w:szCs w:val="32"/>
         </w:rPr>
-        <w:t>The Electric Blender System is an appliance created by KENOVO. The electric blender system has 3 speeds that can be configured by the user with high safety to a</w:t>
+        <w:t xml:space="preserve">The Electric Blender System is an appliance created by KENOVO. The electric blender system has </w:t>
+      </w:r>
+      <w:proofErr w:type="gramStart"/>
+      <w:r>
+        <w:rPr>
+          <w:rFonts w:asciiTheme="majorHAnsi" w:hAnsiTheme="majorHAnsi" w:cstheme="majorHAnsi"/>
+          <w:sz w:val="32"/>
+          <w:szCs w:val="32"/>
+        </w:rPr>
+        <w:t>3</w:t>
+      </w:r>
+      <w:proofErr w:type="gramEnd"/>
+      <w:r>
+        <w:rPr>
+          <w:rFonts w:asciiTheme="majorHAnsi" w:hAnsiTheme="majorHAnsi" w:cstheme="majorHAnsi"/>
+          <w:sz w:val="32"/>
+          <w:szCs w:val="32"/>
+        </w:rPr>
+        <w:t xml:space="preserve"> speeds that can be configured by the user with high safety to a</w:t>
       </w:r>
       <w:r>
         <w:rPr>
@@ -5340,7 +5787,7 @@
           <w:szCs w:val="40"/>
         </w:rPr>
       </w:pPr>
-      <w:bookmarkStart w:id="16" w:name="_Toc33083747"/>
+      <w:bookmarkStart w:id="16" w:name="_Toc33184073"/>
       <w:r>
         <w:rPr>
           <w:rFonts w:cstheme="majorHAnsi"/>
@@ -5420,24 +5867,39 @@
       <w:pPr>
         <w:pStyle w:val="Heading2"/>
       </w:pPr>
-      <w:bookmarkStart w:id="17" w:name="_Toc33083748"/>
+      <w:bookmarkStart w:id="17" w:name="_Toc33184074"/>
       <w:r>
+        <w:t>2.3 Block Diagram</w:t>
+      </w:r>
+      <w:bookmarkEnd w:id="17"/>
+      <w:r>
+        <w:t xml:space="preserve"> </w:t>
+      </w:r>
+    </w:p>
+    <w:p/>
+    <w:p>
+      <w:pPr>
+        <w:pStyle w:val="Caption"/>
+        <w:jc w:val="center"/>
+      </w:pPr>
+      <w:bookmarkStart w:id="18" w:name="_Toc33082078"/>
+      <w:r>
         <w:rPr>
           <w:noProof/>
         </w:rPr>
         <w:drawing>
-          <wp:anchor distT="0" distB="0" distL="114300" distR="114300" simplePos="0" relativeHeight="251658240" behindDoc="0" locked="0" layoutInCell="1" allowOverlap="1" wp14:anchorId="78C78FF8" wp14:editId="0472E6EA">
+          <wp:anchor distT="0" distB="0" distL="114300" distR="114300" simplePos="0" relativeHeight="251658240" behindDoc="0" locked="0" layoutInCell="1" allowOverlap="1" wp14:anchorId="0C30B822" wp14:editId="4146449C">
             <wp:simplePos x="0" y="0"/>
-            <wp:positionH relativeFrom="column">
-              <wp:posOffset>309880</wp:posOffset>
+            <wp:positionH relativeFrom="margin">
+              <wp:align>left</wp:align>
             </wp:positionH>
             <wp:positionV relativeFrom="paragraph">
-              <wp:posOffset>524510</wp:posOffset>
+              <wp:posOffset>135421</wp:posOffset>
             </wp:positionV>
-            <wp:extent cx="5724525" cy="2390775"/>
+            <wp:extent cx="5724525" cy="2962275"/>
             <wp:effectExtent l="0" t="0" r="9525" b="9525"/>
             <wp:wrapSquare wrapText="bothSides"/>
-            <wp:docPr id="3" name="Picture 3"/>
+            <wp:docPr id="1" name="Picture 1"/>
             <wp:cNvGraphicFramePr>
               <a:graphicFrameLocks xmlns:a="http://schemas.openxmlformats.org/drawingml/2006/main" noChangeAspect="1"/>
             </wp:cNvGraphicFramePr>
@@ -5445,7 +5907,7 @@
               <a:graphicData uri="http://schemas.openxmlformats.org/drawingml/2006/picture">
                 <pic:pic xmlns:pic="http://schemas.openxmlformats.org/drawingml/2006/picture">
                   <pic:nvPicPr>
-                    <pic:cNvPr id="3" name="Untitled Diagram.png"/>
+                    <pic:cNvPr id="1" name="Untitled Diagram.png"/>
                     <pic:cNvPicPr/>
                   </pic:nvPicPr>
                   <pic:blipFill>
@@ -5463,7 +5925,7 @@
                   <pic:spPr>
                     <a:xfrm>
                       <a:off x="0" y="0"/>
-                      <a:ext cx="5724525" cy="2390775"/>
+                      <a:ext cx="5724525" cy="2962275"/>
                     </a:xfrm>
                     <a:prstGeom prst="rect">
                       <a:avLst/>
@@ -5481,21 +5943,6 @@
           </wp:anchor>
         </w:drawing>
       </w:r>
-      <w:r>
-        <w:t>2.3 Block Diagram</w:t>
-      </w:r>
-      <w:bookmarkEnd w:id="17"/>
-      <w:r>
-        <w:t xml:space="preserve"> </w:t>
-      </w:r>
-    </w:p>
-    <w:p/>
-    <w:p>
-      <w:pPr>
-        <w:pStyle w:val="Caption"/>
-        <w:jc w:val="center"/>
-      </w:pPr>
-      <w:bookmarkStart w:id="18" w:name="_Toc33082078"/>
     </w:p>
     <w:p>
       <w:pPr>
@@ -5510,14 +5957,27 @@
       <w:r>
         <w:t xml:space="preserve">Figure </w:t>
       </w:r>
-      <w:fldSimple w:instr=" SEQ Figure \* ARABIC ">
-        <w:r>
-          <w:rPr>
-            <w:noProof/>
-          </w:rPr>
-          <w:t>1</w:t>
-        </w:r>
-      </w:fldSimple>
+      <w:r>
+        <w:fldChar w:fldCharType="begin"/>
+      </w:r>
+      <w:r>
+        <w:instrText xml:space="preserve"> SEQ Figure \* ARABIC </w:instrText>
+      </w:r>
+      <w:r>
+        <w:fldChar w:fldCharType="separate"/>
+      </w:r>
+      <w:r>
+        <w:rPr>
+          <w:noProof/>
+        </w:rPr>
+        <w:t>1</w:t>
+      </w:r>
+      <w:r>
+        <w:rPr>
+          <w:noProof/>
+        </w:rPr>
+        <w:fldChar w:fldCharType="end"/>
+      </w:r>
       <w:r>
         <w:t xml:space="preserve"> Block Diagram</w:t>
       </w:r>
@@ -5555,16 +6015,6 @@
     </w:p>
     <w:p>
       <w:pPr>
-        <w:pStyle w:val="ListParagraph"/>
-        <w:rPr>
-          <w:rFonts w:asciiTheme="majorHAnsi" w:hAnsiTheme="majorHAnsi" w:cstheme="majorHAnsi"/>
-          <w:sz w:val="32"/>
-          <w:szCs w:val="32"/>
-        </w:rPr>
-      </w:pPr>
-    </w:p>
-    <w:p>
-      <w:pPr>
         <w:spacing w:before="0" w:after="160" w:line="259" w:lineRule="auto"/>
         <w:jc w:val="left"/>
         <w:rPr>
@@ -5591,10 +6041,15 @@
           <w:sz w:val="32"/>
         </w:rPr>
       </w:pPr>
-      <w:bookmarkStart w:id="19" w:name="_Toc33083749"/>
+      <w:bookmarkStart w:id="19" w:name="_Toc33184075"/>
+      <w:proofErr w:type="gramStart"/>
       <w:r>
         <w:lastRenderedPageBreak/>
-        <w:t>3 Functional Requirements:</w:t>
+        <w:t>3</w:t>
+      </w:r>
+      <w:proofErr w:type="gramEnd"/>
+      <w:r>
+        <w:t xml:space="preserve"> Functional Requirements:</w:t>
       </w:r>
       <w:bookmarkEnd w:id="19"/>
     </w:p>
@@ -5627,7 +6082,7 @@
                 <w:szCs w:val="36"/>
               </w:rPr>
             </w:pPr>
-            <w:bookmarkStart w:id="20" w:name="_Toc33083750"/>
+            <w:bookmarkStart w:id="20" w:name="_Toc33184076"/>
             <w:r>
               <w:rPr>
                 <w:rFonts w:cstheme="majorHAnsi"/>
@@ -5708,7 +6163,7 @@
                 <w:szCs w:val="36"/>
               </w:rPr>
             </w:pPr>
-            <w:bookmarkStart w:id="21" w:name="_Toc33083751"/>
+            <w:bookmarkStart w:id="21" w:name="_Toc33184077"/>
             <w:r>
               <w:rPr>
                 <w:rFonts w:cstheme="majorHAnsi"/>
@@ -5823,7 +6278,7 @@
                 <w:szCs w:val="36"/>
               </w:rPr>
             </w:pPr>
-            <w:bookmarkStart w:id="22" w:name="_Toc33083752"/>
+            <w:bookmarkStart w:id="22" w:name="_Toc33184078"/>
             <w:r>
               <w:rPr>
                 <w:rFonts w:cstheme="majorHAnsi"/>
@@ -5901,7 +6356,7 @@
                 <w:sz w:val="32"/>
                 <w:szCs w:val="32"/>
               </w:rPr>
-              <w:t>6</w:t>
+              <w:t>7</w:t>
             </w:r>
           </w:p>
         </w:tc>
@@ -5924,6 +6379,95 @@
                 <w:szCs w:val="32"/>
               </w:rPr>
               <w:t>the blender shall operate between 3 different speeds (Speed1 → Speed 2 → Speed 3) triggered by a button press after the fourth press it returns back to its initial state (off).</w:t>
+            </w:r>
+          </w:p>
+          <w:p>
+            <w:pPr>
+              <w:rPr>
+                <w:rFonts w:asciiTheme="majorHAnsi" w:hAnsiTheme="majorHAnsi" w:cstheme="majorHAnsi"/>
+                <w:sz w:val="32"/>
+                <w:szCs w:val="32"/>
+              </w:rPr>
+            </w:pPr>
+            <w:r>
+              <w:rPr>
+                <w:rFonts w:asciiTheme="majorHAnsi" w:hAnsiTheme="majorHAnsi" w:cstheme="majorHAnsi"/>
+                <w:sz w:val="32"/>
+                <w:szCs w:val="32"/>
+              </w:rPr>
+              <w:t xml:space="preserve">For denouncing </w:t>
+            </w:r>
+            <w:r>
+              <w:rPr>
+                <w:rFonts w:asciiTheme="majorHAnsi" w:hAnsiTheme="majorHAnsi" w:cstheme="majorHAnsi"/>
+                <w:sz w:val="32"/>
+                <w:szCs w:val="32"/>
+              </w:rPr>
+              <w:t>mechanisms,</w:t>
+            </w:r>
+            <w:r>
+              <w:rPr>
+                <w:rFonts w:asciiTheme="majorHAnsi" w:hAnsiTheme="majorHAnsi" w:cstheme="majorHAnsi"/>
+                <w:sz w:val="32"/>
+                <w:szCs w:val="32"/>
+              </w:rPr>
+              <w:t xml:space="preserve"> the</w:t>
+            </w:r>
+            <w:r>
+              <w:rPr>
+                <w:rFonts w:asciiTheme="majorHAnsi" w:hAnsiTheme="majorHAnsi" w:cstheme="majorHAnsi"/>
+                <w:sz w:val="32"/>
+                <w:szCs w:val="32"/>
+              </w:rPr>
+              <w:t xml:space="preserve"> </w:t>
+            </w:r>
+            <w:r>
+              <w:rPr>
+                <w:rFonts w:asciiTheme="majorHAnsi" w:hAnsiTheme="majorHAnsi" w:cstheme="majorHAnsi"/>
+                <w:sz w:val="32"/>
+                <w:szCs w:val="32"/>
+              </w:rPr>
+              <w:t xml:space="preserve">switch </w:t>
+            </w:r>
+            <w:r>
+              <w:rPr>
+                <w:rFonts w:asciiTheme="majorHAnsi" w:hAnsiTheme="majorHAnsi" w:cstheme="majorHAnsi"/>
+                <w:sz w:val="32"/>
+                <w:szCs w:val="32"/>
+              </w:rPr>
+              <w:t>take</w:t>
+            </w:r>
+            <w:r>
+              <w:rPr>
+                <w:rFonts w:asciiTheme="majorHAnsi" w:hAnsiTheme="majorHAnsi" w:cstheme="majorHAnsi"/>
+                <w:sz w:val="32"/>
+                <w:szCs w:val="32"/>
+              </w:rPr>
+              <w:t>s</w:t>
+            </w:r>
+            <w:r>
+              <w:rPr>
+                <w:rFonts w:asciiTheme="majorHAnsi" w:hAnsiTheme="majorHAnsi" w:cstheme="majorHAnsi"/>
+                <w:sz w:val="32"/>
+                <w:szCs w:val="32"/>
+              </w:rPr>
+              <w:t xml:space="preserve"> </w:t>
+            </w:r>
+            <w:r>
+              <w:rPr>
+                <w:rFonts w:asciiTheme="majorHAnsi" w:hAnsiTheme="majorHAnsi" w:cstheme="majorHAnsi"/>
+                <w:sz w:val="32"/>
+                <w:szCs w:val="32"/>
+              </w:rPr>
+              <w:t>50-mile</w:t>
+            </w:r>
+            <w:r>
+              <w:rPr>
+                <w:rFonts w:asciiTheme="majorHAnsi" w:hAnsiTheme="majorHAnsi" w:cstheme="majorHAnsi"/>
+                <w:sz w:val="32"/>
+                <w:szCs w:val="32"/>
+              </w:rPr>
+              <w:t xml:space="preserve"> seconds to be stable.</w:t>
             </w:r>
           </w:p>
           <w:p>
@@ -5975,7 +6519,7 @@
                 <w:szCs w:val="36"/>
               </w:rPr>
             </w:pPr>
-            <w:bookmarkStart w:id="23" w:name="_Toc33083753"/>
+            <w:bookmarkStart w:id="23" w:name="_Toc33184079"/>
             <w:r>
               <w:rPr>
                 <w:rFonts w:cstheme="majorHAnsi"/>
@@ -6243,7 +6787,7 @@
                 <w:szCs w:val="36"/>
               </w:rPr>
             </w:pPr>
-            <w:bookmarkStart w:id="24" w:name="_Toc33083754"/>
+            <w:bookmarkStart w:id="24" w:name="_Toc33184080"/>
             <w:r>
               <w:rPr>
                 <w:rFonts w:cstheme="majorHAnsi"/>
@@ -6313,7 +6857,15 @@
                 <w:sz w:val="32"/>
                 <w:szCs w:val="32"/>
               </w:rPr>
-              <w:t>1.0</w:t>
+              <w:t>1.</w:t>
+            </w:r>
+            <w:r>
+              <w:rPr>
+                <w:rFonts w:asciiTheme="majorHAnsi" w:hAnsiTheme="majorHAnsi" w:cstheme="majorHAnsi"/>
+                <w:sz w:val="32"/>
+                <w:szCs w:val="32"/>
+              </w:rPr>
+              <w:t>1</w:t>
             </w:r>
           </w:p>
         </w:tc>
@@ -6335,7 +6887,25 @@
                 <w:sz w:val="32"/>
                 <w:szCs w:val="32"/>
               </w:rPr>
-              <w:t xml:space="preserve">The DC motor can be controlled </w:t>
+              <w:t xml:space="preserve">The DC motor </w:t>
+            </w:r>
+            <w:proofErr w:type="gramStart"/>
+            <w:r>
+              <w:rPr>
+                <w:rFonts w:asciiTheme="majorHAnsi" w:hAnsiTheme="majorHAnsi" w:cstheme="majorHAnsi"/>
+                <w:sz w:val="32"/>
+                <w:szCs w:val="32"/>
+              </w:rPr>
+              <w:t>can be controlled</w:t>
+            </w:r>
+            <w:proofErr w:type="gramEnd"/>
+            <w:r>
+              <w:rPr>
+                <w:rFonts w:asciiTheme="majorHAnsi" w:hAnsiTheme="majorHAnsi" w:cstheme="majorHAnsi"/>
+                <w:sz w:val="32"/>
+                <w:szCs w:val="32"/>
+              </w:rPr>
+              <w:t xml:space="preserve"> </w:t>
             </w:r>
             <w:r>
               <w:rPr>
@@ -6351,15 +6921,56 @@
                 <w:sz w:val="32"/>
                 <w:szCs w:val="32"/>
               </w:rPr>
-              <w:t xml:space="preserve"> a transistor that act as an isolation level between the controller and the </w:t>
-            </w:r>
-            <w:r>
-              <w:rPr>
-                <w:rFonts w:asciiTheme="majorHAnsi" w:hAnsiTheme="majorHAnsi" w:cstheme="majorHAnsi"/>
-                <w:sz w:val="32"/>
-                <w:szCs w:val="32"/>
-              </w:rPr>
-              <w:t>motor. When the system needs to switch on the motor the controller shall give an enable signal to the transistor that enable the motor to operate.</w:t>
+              <w:t xml:space="preserve"> a </w:t>
+            </w:r>
+            <w:r>
+              <w:rPr>
+                <w:rFonts w:asciiTheme="majorHAnsi" w:hAnsiTheme="majorHAnsi" w:cstheme="majorHAnsi"/>
+                <w:sz w:val="32"/>
+                <w:szCs w:val="32"/>
+              </w:rPr>
+              <w:t>motor driver</w:t>
+            </w:r>
+            <w:r>
+              <w:rPr>
+                <w:rFonts w:asciiTheme="majorHAnsi" w:hAnsiTheme="majorHAnsi" w:cstheme="majorHAnsi"/>
+                <w:sz w:val="32"/>
+                <w:szCs w:val="32"/>
+              </w:rPr>
+              <w:t xml:space="preserve"> that act as an isolation level between the controller and the </w:t>
+            </w:r>
+            <w:r>
+              <w:rPr>
+                <w:rFonts w:asciiTheme="majorHAnsi" w:hAnsiTheme="majorHAnsi" w:cstheme="majorHAnsi"/>
+                <w:sz w:val="32"/>
+                <w:szCs w:val="32"/>
+              </w:rPr>
+              <w:t xml:space="preserve">motor. When the system needs to switch on the motor the controller shall give an enable </w:t>
+            </w:r>
+            <w:r>
+              <w:rPr>
+                <w:rFonts w:asciiTheme="majorHAnsi" w:hAnsiTheme="majorHAnsi" w:cstheme="majorHAnsi"/>
+                <w:sz w:val="32"/>
+                <w:szCs w:val="32"/>
+              </w:rPr>
+              <w:lastRenderedPageBreak/>
+              <w:t xml:space="preserve">signal to the </w:t>
+            </w:r>
+            <w:r>
+              <w:rPr>
+                <w:rFonts w:asciiTheme="majorHAnsi" w:hAnsiTheme="majorHAnsi" w:cstheme="majorHAnsi"/>
+                <w:sz w:val="32"/>
+                <w:szCs w:val="32"/>
+              </w:rPr>
+              <w:t>motor drive</w:t>
+            </w:r>
+            <w:r>
+              <w:rPr>
+                <w:rFonts w:asciiTheme="majorHAnsi" w:hAnsiTheme="majorHAnsi" w:cstheme="majorHAnsi"/>
+                <w:sz w:val="32"/>
+                <w:szCs w:val="32"/>
+              </w:rPr>
+              <w:t xml:space="preserve"> that enable the motor to operate.</w:t>
             </w:r>
             <w:r>
               <w:rPr>
@@ -6415,7 +7026,7 @@
                 <w:szCs w:val="36"/>
               </w:rPr>
             </w:pPr>
-            <w:bookmarkStart w:id="25" w:name="_Toc33083755"/>
+            <w:bookmarkStart w:id="25" w:name="_Toc33184081"/>
             <w:r>
               <w:rPr>
                 <w:rFonts w:cstheme="majorHAnsi"/>
@@ -6605,9 +7216,14 @@
       <w:pPr>
         <w:pStyle w:val="Heading1"/>
       </w:pPr>
-      <w:bookmarkStart w:id="26" w:name="_Toc33083756"/>
+      <w:bookmarkStart w:id="26" w:name="_Toc33184082"/>
+      <w:proofErr w:type="gramStart"/>
       <w:r>
-        <w:t>4 Reference table:</w:t>
+        <w:t>4</w:t>
+      </w:r>
+      <w:proofErr w:type="gramEnd"/>
+      <w:r>
+        <w:t xml:space="preserve"> Reference table:</w:t>
       </w:r>
       <w:bookmarkEnd w:id="26"/>
     </w:p>
@@ -6924,34 +7540,6 @@
         </w:tc>
       </w:tr>
     </w:tbl>
-    <w:p>
-      <w:pPr>
-        <w:rPr>
-          <w:rFonts w:asciiTheme="majorHAnsi" w:hAnsiTheme="majorHAnsi" w:cstheme="majorHAnsi"/>
-        </w:rPr>
-      </w:pPr>
-    </w:p>
-    <w:p>
-      <w:pPr>
-        <w:rPr>
-          <w:rFonts w:asciiTheme="majorHAnsi" w:hAnsiTheme="majorHAnsi" w:cstheme="majorHAnsi"/>
-        </w:rPr>
-      </w:pPr>
-    </w:p>
-    <w:p>
-      <w:pPr>
-        <w:rPr>
-          <w:rFonts w:asciiTheme="majorHAnsi" w:hAnsiTheme="majorHAnsi" w:cstheme="majorHAnsi"/>
-        </w:rPr>
-      </w:pPr>
-    </w:p>
-    <w:p>
-      <w:pPr>
-        <w:rPr>
-          <w:rFonts w:asciiTheme="majorHAnsi" w:hAnsiTheme="majorHAnsi" w:cstheme="majorHAnsi"/>
-        </w:rPr>
-      </w:pPr>
-    </w:p>
     <w:p>
       <w:pPr>
         <w:rPr>
@@ -7153,7 +7741,7 @@
             <w:rPr>
               <w:color w:val="767171" w:themeColor="background2" w:themeShade="80"/>
             </w:rPr>
-            <w:t>4</w:t>
+            <w:t>5</w:t>
           </w:r>
         </w:p>
       </w:tc>
@@ -7236,7 +7824,13 @@
             <w:rPr>
               <w:color w:val="767171" w:themeColor="background2" w:themeShade="80"/>
             </w:rPr>
-            <w:t>20</w:t>
+            <w:t>2</w:t>
+          </w:r>
+          <w:r>
+            <w:rPr>
+              <w:color w:val="767171" w:themeColor="background2" w:themeShade="80"/>
+            </w:rPr>
+            <w:t>1</w:t>
           </w:r>
           <w:r>
             <w:rPr>
@@ -8970,7 +9564,7 @@
 </file>
 
 <file path=customXml/itemProps1.xml><?xml version="1.0" encoding="utf-8"?>
-<ds:datastoreItem xmlns:ds="http://schemas.openxmlformats.org/officeDocument/2006/customXml" ds:itemID="{F375FA45-C2BA-442E-95B4-372342E62A2E}">
+<ds:datastoreItem xmlns:ds="http://schemas.openxmlformats.org/officeDocument/2006/customXml" ds:itemID="{08584EC8-0BC1-4C7A-8A9B-AA2B2BF6E1B2}">
   <ds:schemaRefs>
     <ds:schemaRef ds:uri="http://schemas.openxmlformats.org/officeDocument/2006/bibliography"/>
   </ds:schemaRefs>

</xml_diff>

<commit_message>
Update requirement by adding speed ranges REQ_PO2EBL_CYRS_01_V1.4 Adding the time between each pressed in requirement REQ_PO2EBL_CYRS_02_V1.8 Remove ADC usage from and add voltage level ranges in requirement  REQ_PO2EBL_CYRS_05_V1.1 Adding table of constrains
Signed-off-by: Mohammmedibra96 <mohammedibra96@gmail.com>
</commit_message>
<xml_diff>
--- a/Input documents/CYRS/PO2EBL_ELECTRIC_BLENDER_CYRS.docx
+++ b/Input documents/CYRS/PO2EBL_ELECTRIC_BLENDER_CYRS.docx
@@ -137,7 +137,7 @@
           <w:b/>
           <w:sz w:val="36"/>
         </w:rPr>
-        <w:t>5</w:t>
+        <w:t>6</w:t>
       </w:r>
     </w:p>
     <w:p>
@@ -484,10 +484,8 @@
                 <w:sz w:val="28"/>
                 <w:szCs w:val="28"/>
               </w:rPr>
-              <w:t>1</w:t>
-            </w:r>
-            <w:bookmarkStart w:id="0" w:name="_GoBack"/>
-            <w:bookmarkEnd w:id="0"/>
+              <w:t>2</w:t>
+            </w:r>
             <w:r>
               <w:rPr>
                 <w:rFonts w:asciiTheme="majorHAnsi" w:hAnsiTheme="majorHAnsi" w:cstheme="majorHAnsi"/>
@@ -538,7 +536,7 @@
                 <w:sz w:val="28"/>
                 <w:szCs w:val="28"/>
               </w:rPr>
-              <w:t>5</w:t>
+              <w:t>6</w:t>
             </w:r>
           </w:p>
         </w:tc>
@@ -608,14 +606,14 @@
       <w:pPr>
         <w:pStyle w:val="Heading1"/>
       </w:pPr>
-      <w:bookmarkStart w:id="1" w:name="_Toc33184065"/>
+      <w:bookmarkStart w:id="0" w:name="_Toc33254085"/>
       <w:r>
         <w:t xml:space="preserve">Document </w:t>
       </w:r>
       <w:r>
         <w:t>Status:</w:t>
       </w:r>
-      <w:bookmarkEnd w:id="1"/>
+      <w:bookmarkEnd w:id="0"/>
       <w:r>
         <w:br w:type="page"/>
       </w:r>
@@ -624,12 +622,12 @@
       <w:pPr>
         <w:pStyle w:val="Heading1"/>
       </w:pPr>
-      <w:bookmarkStart w:id="2" w:name="_Toc33184066"/>
+      <w:bookmarkStart w:id="1" w:name="_Toc33254086"/>
       <w:r>
         <w:lastRenderedPageBreak/>
         <w:t>Revision History</w:t>
       </w:r>
-      <w:bookmarkEnd w:id="2"/>
+      <w:bookmarkEnd w:id="1"/>
     </w:p>
     <w:p/>
     <w:tbl>
@@ -3378,25 +3376,7 @@
                 <w:sz w:val="28"/>
                 <w:szCs w:val="28"/>
               </w:rPr>
-              <w:t>02/2</w:t>
-            </w:r>
-            <w:r>
-              <w:rPr>
-                <w:rFonts w:asciiTheme="majorHAnsi" w:hAnsiTheme="majorHAnsi" w:cstheme="majorHAnsi"/>
-                <w:bCs/>
-                <w:sz w:val="28"/>
-                <w:szCs w:val="28"/>
-              </w:rPr>
-              <w:t>1</w:t>
-            </w:r>
-            <w:r>
-              <w:rPr>
-                <w:rFonts w:asciiTheme="majorHAnsi" w:hAnsiTheme="majorHAnsi" w:cstheme="majorHAnsi"/>
-                <w:bCs/>
-                <w:sz w:val="28"/>
-                <w:szCs w:val="28"/>
-              </w:rPr>
-              <w:t>/2020</w:t>
+              <w:t>02/21/2020</w:t>
             </w:r>
           </w:p>
         </w:tc>
@@ -3499,15 +3479,7 @@
                 <w:sz w:val="32"/>
                 <w:szCs w:val="32"/>
               </w:rPr>
-              <w:t xml:space="preserve"> </w:t>
-            </w:r>
-            <w:r>
-              <w:rPr>
-                <w:rFonts w:asciiTheme="majorHAnsi" w:hAnsiTheme="majorHAnsi" w:cstheme="majorHAnsi"/>
-                <w:sz w:val="32"/>
-                <w:szCs w:val="32"/>
-              </w:rPr>
-              <w:t>REQ_PO2EBL_CYRS_02_V</w:t>
+              <w:t xml:space="preserve"> REQ_PO2EBL_CYRS_02_V</w:t>
             </w:r>
             <w:r>
               <w:rPr>
@@ -3661,6 +3633,455 @@
               <w:t>Ibrahem</w:t>
             </w:r>
             <w:proofErr w:type="spellEnd"/>
+          </w:p>
+        </w:tc>
+      </w:tr>
+      <w:tr>
+        <w:trPr>
+          <w:trHeight w:val="1411"/>
+        </w:trPr>
+        <w:tc>
+          <w:tcPr>
+            <w:tcW w:w="1581" w:type="dxa"/>
+          </w:tcPr>
+          <w:p>
+            <w:pPr>
+              <w:rPr>
+                <w:rFonts w:asciiTheme="majorHAnsi" w:hAnsiTheme="majorHAnsi" w:cstheme="majorHAnsi"/>
+                <w:bCs/>
+                <w:sz w:val="28"/>
+                <w:szCs w:val="28"/>
+              </w:rPr>
+            </w:pPr>
+            <w:r>
+              <w:rPr>
+                <w:rFonts w:asciiTheme="majorHAnsi" w:hAnsiTheme="majorHAnsi" w:cstheme="majorHAnsi"/>
+                <w:bCs/>
+                <w:sz w:val="28"/>
+                <w:szCs w:val="28"/>
+              </w:rPr>
+              <w:t>02/22/2020</w:t>
+            </w:r>
+          </w:p>
+        </w:tc>
+        <w:tc>
+          <w:tcPr>
+            <w:tcW w:w="1122" w:type="dxa"/>
+          </w:tcPr>
+          <w:p>
+            <w:pPr>
+              <w:pStyle w:val="Header"/>
+              <w:spacing w:before="80"/>
+              <w:jc w:val="center"/>
+              <w:rPr>
+                <w:rFonts w:asciiTheme="majorHAnsi" w:hAnsiTheme="majorHAnsi" w:cstheme="majorHAnsi"/>
+                <w:bCs/>
+                <w:sz w:val="28"/>
+                <w:szCs w:val="28"/>
+              </w:rPr>
+            </w:pPr>
+            <w:r>
+              <w:rPr>
+                <w:rFonts w:asciiTheme="majorHAnsi" w:hAnsiTheme="majorHAnsi" w:cstheme="majorHAnsi"/>
+                <w:bCs/>
+                <w:sz w:val="28"/>
+                <w:szCs w:val="28"/>
+              </w:rPr>
+              <w:t>2.6</w:t>
+            </w:r>
+          </w:p>
+        </w:tc>
+        <w:tc>
+          <w:tcPr>
+            <w:tcW w:w="1403" w:type="dxa"/>
+          </w:tcPr>
+          <w:p>
+            <w:pPr>
+              <w:jc w:val="left"/>
+              <w:rPr>
+                <w:rFonts w:asciiTheme="majorHAnsi" w:hAnsiTheme="majorHAnsi" w:cstheme="majorHAnsi"/>
+                <w:sz w:val="28"/>
+                <w:szCs w:val="28"/>
+              </w:rPr>
+            </w:pPr>
+            <w:r>
+              <w:rPr>
+                <w:rFonts w:asciiTheme="majorHAnsi" w:hAnsiTheme="majorHAnsi" w:cstheme="majorHAnsi"/>
+                <w:sz w:val="28"/>
+                <w:szCs w:val="28"/>
+              </w:rPr>
+              <w:t xml:space="preserve">Proposed </w:t>
+            </w:r>
+          </w:p>
+        </w:tc>
+        <w:tc>
+          <w:tcPr>
+            <w:tcW w:w="4864" w:type="dxa"/>
+          </w:tcPr>
+          <w:p>
+            <w:pPr>
+              <w:tabs>
+                <w:tab w:val="left" w:pos="2865"/>
+              </w:tabs>
+              <w:jc w:val="left"/>
+              <w:rPr>
+                <w:rFonts w:asciiTheme="majorHAnsi" w:hAnsiTheme="majorHAnsi" w:cstheme="majorHAnsi"/>
+                <w:bCs/>
+                <w:sz w:val="28"/>
+                <w:szCs w:val="28"/>
+              </w:rPr>
+            </w:pPr>
+            <w:r>
+              <w:rPr>
+                <w:rFonts w:asciiTheme="majorHAnsi" w:hAnsiTheme="majorHAnsi" w:cstheme="majorHAnsi"/>
+                <w:bCs/>
+                <w:sz w:val="28"/>
+                <w:szCs w:val="28"/>
+              </w:rPr>
+              <w:t xml:space="preserve">Update requirement by adding speed ranges </w:t>
+            </w:r>
+          </w:p>
+          <w:p>
+            <w:pPr>
+              <w:tabs>
+                <w:tab w:val="left" w:pos="2865"/>
+              </w:tabs>
+              <w:jc w:val="left"/>
+              <w:rPr>
+                <w:rFonts w:asciiTheme="majorHAnsi" w:hAnsiTheme="majorHAnsi" w:cstheme="majorHAnsi"/>
+                <w:sz w:val="32"/>
+                <w:szCs w:val="32"/>
+              </w:rPr>
+            </w:pPr>
+            <w:r>
+              <w:rPr>
+                <w:rFonts w:asciiTheme="majorHAnsi" w:hAnsiTheme="majorHAnsi" w:cstheme="majorHAnsi"/>
+                <w:sz w:val="32"/>
+                <w:szCs w:val="32"/>
+              </w:rPr>
+              <w:t>REQ_PO2EBL_CYRS_01_V</w:t>
+            </w:r>
+            <w:r>
+              <w:rPr>
+                <w:rFonts w:asciiTheme="majorHAnsi" w:hAnsiTheme="majorHAnsi" w:cstheme="majorHAnsi"/>
+                <w:sz w:val="32"/>
+                <w:szCs w:val="32"/>
+              </w:rPr>
+              <w:t>1.4</w:t>
+            </w:r>
+          </w:p>
+          <w:p>
+            <w:pPr>
+              <w:tabs>
+                <w:tab w:val="left" w:pos="2865"/>
+              </w:tabs>
+              <w:jc w:val="left"/>
+              <w:rPr>
+                <w:rFonts w:asciiTheme="majorHAnsi" w:hAnsiTheme="majorHAnsi" w:cstheme="majorHAnsi"/>
+                <w:sz w:val="32"/>
+                <w:szCs w:val="32"/>
+              </w:rPr>
+            </w:pPr>
+            <w:r>
+              <w:rPr>
+                <w:rFonts w:asciiTheme="majorHAnsi" w:hAnsiTheme="majorHAnsi" w:cstheme="majorHAnsi"/>
+                <w:sz w:val="32"/>
+                <w:szCs w:val="32"/>
+              </w:rPr>
+              <w:t xml:space="preserve">Adding the time between each pressed in requirement </w:t>
+            </w:r>
+          </w:p>
+          <w:p>
+            <w:pPr>
+              <w:tabs>
+                <w:tab w:val="left" w:pos="2865"/>
+              </w:tabs>
+              <w:jc w:val="left"/>
+              <w:rPr>
+                <w:rFonts w:asciiTheme="majorHAnsi" w:hAnsiTheme="majorHAnsi" w:cstheme="majorHAnsi"/>
+                <w:sz w:val="32"/>
+                <w:szCs w:val="32"/>
+              </w:rPr>
+            </w:pPr>
+            <w:r>
+              <w:rPr>
+                <w:rFonts w:asciiTheme="majorHAnsi" w:hAnsiTheme="majorHAnsi" w:cstheme="majorHAnsi"/>
+                <w:sz w:val="32"/>
+                <w:szCs w:val="32"/>
+              </w:rPr>
+              <w:t>REQ_PO2EBL_CYRS_02_V</w:t>
+            </w:r>
+            <w:r>
+              <w:rPr>
+                <w:rFonts w:asciiTheme="majorHAnsi" w:hAnsiTheme="majorHAnsi" w:cstheme="majorHAnsi"/>
+                <w:sz w:val="32"/>
+                <w:szCs w:val="32"/>
+              </w:rPr>
+              <w:t>1.8</w:t>
+            </w:r>
+          </w:p>
+          <w:p>
+            <w:pPr>
+              <w:tabs>
+                <w:tab w:val="left" w:pos="2865"/>
+              </w:tabs>
+              <w:jc w:val="left"/>
+              <w:rPr>
+                <w:rFonts w:asciiTheme="majorHAnsi" w:hAnsiTheme="majorHAnsi" w:cstheme="majorHAnsi"/>
+                <w:sz w:val="32"/>
+                <w:szCs w:val="32"/>
+              </w:rPr>
+            </w:pPr>
+            <w:r>
+              <w:rPr>
+                <w:rFonts w:asciiTheme="majorHAnsi" w:hAnsiTheme="majorHAnsi" w:cstheme="majorHAnsi"/>
+                <w:sz w:val="32"/>
+                <w:szCs w:val="32"/>
+              </w:rPr>
+              <w:lastRenderedPageBreak/>
+              <w:t xml:space="preserve">Remove ADC usage from </w:t>
+            </w:r>
+            <w:r>
+              <w:rPr>
+                <w:rFonts w:asciiTheme="majorHAnsi" w:hAnsiTheme="majorHAnsi" w:cstheme="majorHAnsi"/>
+                <w:sz w:val="32"/>
+                <w:szCs w:val="32"/>
+              </w:rPr>
+              <w:t xml:space="preserve">and add voltage level ranges in </w:t>
+            </w:r>
+            <w:r>
+              <w:rPr>
+                <w:rFonts w:asciiTheme="majorHAnsi" w:hAnsiTheme="majorHAnsi" w:cstheme="majorHAnsi"/>
+                <w:sz w:val="32"/>
+                <w:szCs w:val="32"/>
+              </w:rPr>
+              <w:t xml:space="preserve">requirement </w:t>
+            </w:r>
+            <w:r>
+              <w:rPr>
+                <w:rFonts w:asciiTheme="majorHAnsi" w:hAnsiTheme="majorHAnsi" w:cstheme="majorHAnsi"/>
+                <w:sz w:val="32"/>
+                <w:szCs w:val="32"/>
+              </w:rPr>
+              <w:t xml:space="preserve"> REQ_PO2EBL_CYRS_0</w:t>
+            </w:r>
+            <w:r>
+              <w:rPr>
+                <w:rFonts w:asciiTheme="majorHAnsi" w:hAnsiTheme="majorHAnsi" w:cstheme="majorHAnsi"/>
+                <w:sz w:val="32"/>
+                <w:szCs w:val="32"/>
+              </w:rPr>
+              <w:t>5</w:t>
+            </w:r>
+            <w:r>
+              <w:rPr>
+                <w:rFonts w:asciiTheme="majorHAnsi" w:hAnsiTheme="majorHAnsi" w:cstheme="majorHAnsi"/>
+                <w:sz w:val="32"/>
+                <w:szCs w:val="32"/>
+              </w:rPr>
+              <w:t>_V</w:t>
+            </w:r>
+            <w:r>
+              <w:rPr>
+                <w:rFonts w:asciiTheme="majorHAnsi" w:hAnsiTheme="majorHAnsi" w:cstheme="majorHAnsi"/>
+                <w:sz w:val="32"/>
+                <w:szCs w:val="32"/>
+              </w:rPr>
+              <w:t>1.1</w:t>
+            </w:r>
+          </w:p>
+          <w:p>
+            <w:pPr>
+              <w:tabs>
+                <w:tab w:val="left" w:pos="2865"/>
+              </w:tabs>
+              <w:jc w:val="left"/>
+              <w:rPr>
+                <w:rFonts w:asciiTheme="majorHAnsi" w:hAnsiTheme="majorHAnsi" w:cstheme="majorHAnsi"/>
+                <w:sz w:val="32"/>
+                <w:szCs w:val="32"/>
+              </w:rPr>
+            </w:pPr>
+            <w:r>
+              <w:rPr>
+                <w:rFonts w:asciiTheme="majorHAnsi" w:hAnsiTheme="majorHAnsi" w:cstheme="majorHAnsi"/>
+                <w:sz w:val="32"/>
+                <w:szCs w:val="32"/>
+              </w:rPr>
+              <w:t xml:space="preserve">Adding table of constrains </w:t>
+            </w:r>
+          </w:p>
+          <w:p>
+            <w:pPr>
+              <w:tabs>
+                <w:tab w:val="left" w:pos="2865"/>
+              </w:tabs>
+              <w:jc w:val="left"/>
+              <w:rPr>
+                <w:rFonts w:asciiTheme="majorHAnsi" w:hAnsiTheme="majorHAnsi" w:cstheme="majorHAnsi"/>
+                <w:sz w:val="32"/>
+                <w:szCs w:val="32"/>
+              </w:rPr>
+            </w:pPr>
+          </w:p>
+          <w:p>
+            <w:pPr>
+              <w:tabs>
+                <w:tab w:val="left" w:pos="2865"/>
+              </w:tabs>
+              <w:jc w:val="left"/>
+              <w:rPr>
+                <w:rFonts w:asciiTheme="majorHAnsi" w:hAnsiTheme="majorHAnsi" w:cstheme="majorHAnsi"/>
+                <w:bCs/>
+                <w:sz w:val="28"/>
+                <w:szCs w:val="28"/>
+              </w:rPr>
+            </w:pPr>
+            <w:r>
+              <w:rPr>
+                <w:rFonts w:asciiTheme="majorHAnsi" w:hAnsiTheme="majorHAnsi" w:cstheme="majorHAnsi"/>
+                <w:sz w:val="32"/>
+                <w:szCs w:val="32"/>
+              </w:rPr>
+              <w:t xml:space="preserve"> </w:t>
+            </w:r>
+          </w:p>
+        </w:tc>
+        <w:tc>
+          <w:tcPr>
+            <w:tcW w:w="2384" w:type="dxa"/>
+          </w:tcPr>
+          <w:p>
+            <w:pPr>
+              <w:rPr>
+                <w:rFonts w:asciiTheme="majorHAnsi" w:hAnsiTheme="majorHAnsi" w:cstheme="majorHAnsi"/>
+                <w:bCs/>
+                <w:sz w:val="28"/>
+                <w:szCs w:val="28"/>
+              </w:rPr>
+            </w:pPr>
+          </w:p>
+          <w:p>
+            <w:pPr>
+              <w:rPr>
+                <w:rFonts w:asciiTheme="majorHAnsi" w:hAnsiTheme="majorHAnsi" w:cstheme="majorHAnsi"/>
+                <w:sz w:val="28"/>
+                <w:szCs w:val="28"/>
+              </w:rPr>
+            </w:pPr>
+            <w:r>
+              <w:rPr>
+                <w:rFonts w:asciiTheme="majorHAnsi" w:hAnsiTheme="majorHAnsi" w:cstheme="majorHAnsi"/>
+                <w:sz w:val="28"/>
+                <w:szCs w:val="28"/>
+              </w:rPr>
+              <w:t xml:space="preserve">Mohamed </w:t>
+            </w:r>
+            <w:proofErr w:type="spellStart"/>
+            <w:r>
+              <w:rPr>
+                <w:rFonts w:asciiTheme="majorHAnsi" w:hAnsiTheme="majorHAnsi" w:cstheme="majorHAnsi"/>
+                <w:sz w:val="28"/>
+                <w:szCs w:val="28"/>
+              </w:rPr>
+              <w:t>Ibrahem</w:t>
+            </w:r>
+            <w:proofErr w:type="spellEnd"/>
+            <w:r>
+              <w:rPr>
+                <w:rFonts w:asciiTheme="majorHAnsi" w:hAnsiTheme="majorHAnsi" w:cstheme="majorHAnsi"/>
+                <w:sz w:val="28"/>
+                <w:szCs w:val="28"/>
+              </w:rPr>
+              <w:t xml:space="preserve"> </w:t>
+            </w:r>
+          </w:p>
+        </w:tc>
+      </w:tr>
+      <w:tr>
+        <w:trPr>
+          <w:trHeight w:val="1411"/>
+        </w:trPr>
+        <w:tc>
+          <w:tcPr>
+            <w:tcW w:w="1581" w:type="dxa"/>
+          </w:tcPr>
+          <w:p>
+            <w:pPr>
+              <w:rPr>
+                <w:rFonts w:asciiTheme="majorHAnsi" w:hAnsiTheme="majorHAnsi" w:cstheme="majorHAnsi"/>
+                <w:bCs/>
+                <w:sz w:val="28"/>
+                <w:szCs w:val="28"/>
+              </w:rPr>
+            </w:pPr>
+          </w:p>
+        </w:tc>
+        <w:tc>
+          <w:tcPr>
+            <w:tcW w:w="1122" w:type="dxa"/>
+          </w:tcPr>
+          <w:p>
+            <w:pPr>
+              <w:pStyle w:val="Header"/>
+              <w:spacing w:before="80"/>
+              <w:jc w:val="center"/>
+              <w:rPr>
+                <w:rFonts w:asciiTheme="majorHAnsi" w:hAnsiTheme="majorHAnsi" w:cstheme="majorHAnsi"/>
+                <w:bCs/>
+                <w:sz w:val="28"/>
+                <w:szCs w:val="28"/>
+              </w:rPr>
+            </w:pPr>
+          </w:p>
+        </w:tc>
+        <w:tc>
+          <w:tcPr>
+            <w:tcW w:w="1403" w:type="dxa"/>
+          </w:tcPr>
+          <w:p>
+            <w:pPr>
+              <w:jc w:val="left"/>
+              <w:rPr>
+                <w:rFonts w:asciiTheme="majorHAnsi" w:hAnsiTheme="majorHAnsi" w:cstheme="majorHAnsi"/>
+                <w:sz w:val="28"/>
+                <w:szCs w:val="28"/>
+              </w:rPr>
+            </w:pPr>
+          </w:p>
+        </w:tc>
+        <w:tc>
+          <w:tcPr>
+            <w:tcW w:w="4864" w:type="dxa"/>
+          </w:tcPr>
+          <w:p>
+            <w:pPr>
+              <w:tabs>
+                <w:tab w:val="left" w:pos="2865"/>
+              </w:tabs>
+              <w:jc w:val="left"/>
+              <w:rPr>
+                <w:rFonts w:asciiTheme="majorHAnsi" w:hAnsiTheme="majorHAnsi" w:cstheme="majorHAnsi"/>
+                <w:bCs/>
+                <w:sz w:val="28"/>
+                <w:szCs w:val="28"/>
+              </w:rPr>
+            </w:pPr>
+          </w:p>
+        </w:tc>
+        <w:tc>
+          <w:tcPr>
+            <w:tcW w:w="2384" w:type="dxa"/>
+          </w:tcPr>
+          <w:p>
+            <w:pPr>
+              <w:rPr>
+                <w:rFonts w:asciiTheme="majorHAnsi" w:hAnsiTheme="majorHAnsi" w:cstheme="majorHAnsi"/>
+                <w:bCs/>
+                <w:sz w:val="28"/>
+                <w:szCs w:val="28"/>
+              </w:rPr>
+            </w:pPr>
           </w:p>
         </w:tc>
       </w:tr>
@@ -3763,7 +4184,7 @@
             </w:rPr>
             <w:fldChar w:fldCharType="separate"/>
           </w:r>
-          <w:hyperlink w:anchor="_Toc33184065" w:history="1">
+          <w:hyperlink w:anchor="_Toc33254085" w:history="1">
             <w:r>
               <w:rPr>
                 <w:rStyle w:val="Hyperlink"/>
@@ -3790,7 +4211,7 @@
                 <w:noProof/>
                 <w:webHidden/>
               </w:rPr>
-              <w:instrText xml:space="preserve"> PAGEREF _Toc33184065 \h </w:instrText>
+              <w:instrText xml:space="preserve"> PAGEREF _Toc33254085 \h </w:instrText>
             </w:r>
             <w:r>
               <w:rPr>
@@ -3834,7 +4255,7 @@
               <w:szCs w:val="22"/>
             </w:rPr>
           </w:pPr>
-          <w:hyperlink w:anchor="_Toc33184066" w:history="1">
+          <w:hyperlink w:anchor="_Toc33254086" w:history="1">
             <w:r>
               <w:rPr>
                 <w:rStyle w:val="Hyperlink"/>
@@ -3861,7 +4282,7 @@
                 <w:noProof/>
                 <w:webHidden/>
               </w:rPr>
-              <w:instrText xml:space="preserve"> PAGEREF _Toc33184066 \h </w:instrText>
+              <w:instrText xml:space="preserve"> PAGEREF _Toc33254086 \h </w:instrText>
             </w:r>
             <w:r>
               <w:rPr>
@@ -3905,7 +4326,7 @@
               <w:szCs w:val="22"/>
             </w:rPr>
           </w:pPr>
-          <w:hyperlink w:anchor="_Toc33184067" w:history="1">
+          <w:hyperlink w:anchor="_Toc33254087" w:history="1">
             <w:r>
               <w:rPr>
                 <w:rStyle w:val="Hyperlink"/>
@@ -3932,7 +4353,7 @@
                 <w:noProof/>
                 <w:webHidden/>
               </w:rPr>
-              <w:instrText xml:space="preserve"> PAGEREF _Toc33184067 \h </w:instrText>
+              <w:instrText xml:space="preserve"> PAGEREF _Toc33254087 \h </w:instrText>
             </w:r>
             <w:r>
               <w:rPr>
@@ -3952,7 +4373,7 @@
                 <w:noProof/>
                 <w:webHidden/>
               </w:rPr>
-              <w:t>5</w:t>
+              <w:t>6</w:t>
             </w:r>
             <w:r>
               <w:rPr>
@@ -3976,7 +4397,7 @@
               <w:szCs w:val="22"/>
             </w:rPr>
           </w:pPr>
-          <w:hyperlink w:anchor="_Toc33184068" w:history="1">
+          <w:hyperlink w:anchor="_Toc33254088" w:history="1">
             <w:r>
               <w:rPr>
                 <w:rStyle w:val="Hyperlink"/>
@@ -4006,7 +4427,7 @@
                 <w:noProof/>
                 <w:webHidden/>
               </w:rPr>
-              <w:instrText xml:space="preserve"> PAGEREF _Toc33184068 \h </w:instrText>
+              <w:instrText xml:space="preserve"> PAGEREF _Toc33254088 \h </w:instrText>
             </w:r>
             <w:r>
               <w:rPr>
@@ -4026,7 +4447,7 @@
                 <w:noProof/>
                 <w:webHidden/>
               </w:rPr>
-              <w:t>6</w:t>
+              <w:t>7</w:t>
             </w:r>
             <w:r>
               <w:rPr>
@@ -4050,7 +4471,7 @@
               <w:szCs w:val="22"/>
             </w:rPr>
           </w:pPr>
-          <w:hyperlink w:anchor="_Toc33184069" w:history="1">
+          <w:hyperlink w:anchor="_Toc33254089" w:history="1">
             <w:r>
               <w:rPr>
                 <w:rStyle w:val="Hyperlink"/>
@@ -4079,7 +4500,7 @@
                 <w:noProof/>
                 <w:webHidden/>
               </w:rPr>
-              <w:instrText xml:space="preserve"> PAGEREF _Toc33184069 \h </w:instrText>
+              <w:instrText xml:space="preserve"> PAGEREF _Toc33254089 \h </w:instrText>
             </w:r>
             <w:r>
               <w:rPr>
@@ -4099,7 +4520,7 @@
                 <w:noProof/>
                 <w:webHidden/>
               </w:rPr>
-              <w:t>6</w:t>
+              <w:t>7</w:t>
             </w:r>
             <w:r>
               <w:rPr>
@@ -4123,7 +4544,7 @@
               <w:szCs w:val="22"/>
             </w:rPr>
           </w:pPr>
-          <w:hyperlink w:anchor="_Toc33184070" w:history="1">
+          <w:hyperlink w:anchor="_Toc33254090" w:history="1">
             <w:r>
               <w:rPr>
                 <w:rStyle w:val="Hyperlink"/>
@@ -4152,7 +4573,7 @@
                 <w:noProof/>
                 <w:webHidden/>
               </w:rPr>
-              <w:instrText xml:space="preserve"> PAGEREF _Toc33184070 \h </w:instrText>
+              <w:instrText xml:space="preserve"> PAGEREF _Toc33254090 \h </w:instrText>
             </w:r>
             <w:r>
               <w:rPr>
@@ -4172,7 +4593,7 @@
                 <w:noProof/>
                 <w:webHidden/>
               </w:rPr>
-              <w:t>6</w:t>
+              <w:t>7</w:t>
             </w:r>
             <w:r>
               <w:rPr>
@@ -4196,7 +4617,7 @@
               <w:szCs w:val="22"/>
             </w:rPr>
           </w:pPr>
-          <w:hyperlink w:anchor="_Toc33184071" w:history="1">
+          <w:hyperlink w:anchor="_Toc33254091" w:history="1">
             <w:r>
               <w:rPr>
                 <w:rStyle w:val="Hyperlink"/>
@@ -4223,7 +4644,7 @@
                 <w:noProof/>
                 <w:webHidden/>
               </w:rPr>
-              <w:instrText xml:space="preserve"> PAGEREF _Toc33184071 \h </w:instrText>
+              <w:instrText xml:space="preserve"> PAGEREF _Toc33254091 \h </w:instrText>
             </w:r>
             <w:r>
               <w:rPr>
@@ -4243,7 +4664,7 @@
                 <w:noProof/>
                 <w:webHidden/>
               </w:rPr>
-              <w:t>7</w:t>
+              <w:t>8</w:t>
             </w:r>
             <w:r>
               <w:rPr>
@@ -4267,7 +4688,7 @@
               <w:szCs w:val="22"/>
             </w:rPr>
           </w:pPr>
-          <w:hyperlink w:anchor="_Toc33184072" w:history="1">
+          <w:hyperlink w:anchor="_Toc33254092" w:history="1">
             <w:r>
               <w:rPr>
                 <w:rStyle w:val="Hyperlink"/>
@@ -4296,7 +4717,7 @@
                 <w:noProof/>
                 <w:webHidden/>
               </w:rPr>
-              <w:instrText xml:space="preserve"> PAGEREF _Toc33184072 \h </w:instrText>
+              <w:instrText xml:space="preserve"> PAGEREF _Toc33254092 \h </w:instrText>
             </w:r>
             <w:r>
               <w:rPr>
@@ -4316,7 +4737,7 @@
                 <w:noProof/>
                 <w:webHidden/>
               </w:rPr>
-              <w:t>7</w:t>
+              <w:t>8</w:t>
             </w:r>
             <w:r>
               <w:rPr>
@@ -4340,7 +4761,7 @@
               <w:szCs w:val="22"/>
             </w:rPr>
           </w:pPr>
-          <w:hyperlink w:anchor="_Toc33184073" w:history="1">
+          <w:hyperlink w:anchor="_Toc33254093" w:history="1">
             <w:r>
               <w:rPr>
                 <w:rStyle w:val="Hyperlink"/>
@@ -4369,7 +4790,7 @@
                 <w:noProof/>
                 <w:webHidden/>
               </w:rPr>
-              <w:instrText xml:space="preserve"> PAGEREF _Toc33184073 \h </w:instrText>
+              <w:instrText xml:space="preserve"> PAGEREF _Toc33254093 \h </w:instrText>
             </w:r>
             <w:r>
               <w:rPr>
@@ -4389,7 +4810,7 @@
                 <w:noProof/>
                 <w:webHidden/>
               </w:rPr>
-              <w:t>7</w:t>
+              <w:t>8</w:t>
             </w:r>
             <w:r>
               <w:rPr>
@@ -4413,7 +4834,7 @@
               <w:szCs w:val="22"/>
             </w:rPr>
           </w:pPr>
-          <w:hyperlink w:anchor="_Toc33184074" w:history="1">
+          <w:hyperlink w:anchor="_Toc33254094" w:history="1">
             <w:r>
               <w:rPr>
                 <w:rStyle w:val="Hyperlink"/>
@@ -4440,7 +4861,7 @@
                 <w:noProof/>
                 <w:webHidden/>
               </w:rPr>
-              <w:instrText xml:space="preserve"> PAGEREF _Toc33184074 \h </w:instrText>
+              <w:instrText xml:space="preserve"> PAGEREF _Toc33254094 \h </w:instrText>
             </w:r>
             <w:r>
               <w:rPr>
@@ -4460,7 +4881,7 @@
                 <w:noProof/>
                 <w:webHidden/>
               </w:rPr>
-              <w:t>7</w:t>
+              <w:t>8</w:t>
             </w:r>
             <w:r>
               <w:rPr>
@@ -4484,7 +4905,7 @@
               <w:szCs w:val="22"/>
             </w:rPr>
           </w:pPr>
-          <w:hyperlink w:anchor="_Toc33184075" w:history="1">
+          <w:hyperlink w:anchor="_Toc33254095" w:history="1">
             <w:r>
               <w:rPr>
                 <w:rStyle w:val="Hyperlink"/>
@@ -4511,7 +4932,7 @@
                 <w:noProof/>
                 <w:webHidden/>
               </w:rPr>
-              <w:instrText xml:space="preserve"> PAGEREF _Toc33184075 \h </w:instrText>
+              <w:instrText xml:space="preserve"> PAGEREF _Toc33254095 \h </w:instrText>
             </w:r>
             <w:r>
               <w:rPr>
@@ -4531,7 +4952,7 @@
                 <w:noProof/>
                 <w:webHidden/>
               </w:rPr>
-              <w:t>8</w:t>
+              <w:t>9</w:t>
             </w:r>
             <w:r>
               <w:rPr>
@@ -4555,7 +4976,7 @@
               <w:szCs w:val="22"/>
             </w:rPr>
           </w:pPr>
-          <w:hyperlink w:anchor="_Toc33184076" w:history="1">
+          <w:hyperlink w:anchor="_Toc33254096" w:history="1">
             <w:r>
               <w:rPr>
                 <w:rStyle w:val="Hyperlink"/>
@@ -4583,7 +5004,7 @@
                 <w:noProof/>
                 <w:webHidden/>
               </w:rPr>
-              <w:instrText xml:space="preserve"> PAGEREF _Toc33184076 \h </w:instrText>
+              <w:instrText xml:space="preserve"> PAGEREF _Toc33254096 \h </w:instrText>
             </w:r>
             <w:r>
               <w:rPr>
@@ -4603,7 +5024,7 @@
                 <w:noProof/>
                 <w:webHidden/>
               </w:rPr>
-              <w:t>8</w:t>
+              <w:t>9</w:t>
             </w:r>
             <w:r>
               <w:rPr>
@@ -4627,7 +5048,7 @@
               <w:szCs w:val="22"/>
             </w:rPr>
           </w:pPr>
-          <w:hyperlink w:anchor="_Toc33184077" w:history="1">
+          <w:hyperlink w:anchor="_Toc33254097" w:history="1">
             <w:r>
               <w:rPr>
                 <w:rStyle w:val="Hyperlink"/>
@@ -4655,7 +5076,7 @@
                 <w:noProof/>
                 <w:webHidden/>
               </w:rPr>
-              <w:instrText xml:space="preserve"> PAGEREF _Toc33184077 \h </w:instrText>
+              <w:instrText xml:space="preserve"> PAGEREF _Toc33254097 \h </w:instrText>
             </w:r>
             <w:r>
               <w:rPr>
@@ -4675,7 +5096,7 @@
                 <w:noProof/>
                 <w:webHidden/>
               </w:rPr>
-              <w:t>8</w:t>
+              <w:t>9</w:t>
             </w:r>
             <w:r>
               <w:rPr>
@@ -4699,7 +5120,7 @@
               <w:szCs w:val="22"/>
             </w:rPr>
           </w:pPr>
-          <w:hyperlink w:anchor="_Toc33184078" w:history="1">
+          <w:hyperlink w:anchor="_Toc33254098" w:history="1">
             <w:r>
               <w:rPr>
                 <w:rStyle w:val="Hyperlink"/>
@@ -4727,7 +5148,7 @@
                 <w:noProof/>
                 <w:webHidden/>
               </w:rPr>
-              <w:instrText xml:space="preserve"> PAGEREF _Toc33184078 \h </w:instrText>
+              <w:instrText xml:space="preserve"> PAGEREF _Toc33254098 \h </w:instrText>
             </w:r>
             <w:r>
               <w:rPr>
@@ -4747,7 +5168,7 @@
                 <w:noProof/>
                 <w:webHidden/>
               </w:rPr>
-              <w:t>8</w:t>
+              <w:t>9</w:t>
             </w:r>
             <w:r>
               <w:rPr>
@@ -4771,7 +5192,7 @@
               <w:szCs w:val="22"/>
             </w:rPr>
           </w:pPr>
-          <w:hyperlink w:anchor="_Toc33184079" w:history="1">
+          <w:hyperlink w:anchor="_Toc33254099" w:history="1">
             <w:r>
               <w:rPr>
                 <w:rStyle w:val="Hyperlink"/>
@@ -4799,7 +5220,7 @@
                 <w:noProof/>
                 <w:webHidden/>
               </w:rPr>
-              <w:instrText xml:space="preserve"> PAGEREF _Toc33184079 \h </w:instrText>
+              <w:instrText xml:space="preserve"> PAGEREF _Toc33254099 \h </w:instrText>
             </w:r>
             <w:r>
               <w:rPr>
@@ -4819,7 +5240,7 @@
                 <w:noProof/>
                 <w:webHidden/>
               </w:rPr>
-              <w:t>8</w:t>
+              <w:t>9</w:t>
             </w:r>
             <w:r>
               <w:rPr>
@@ -4843,7 +5264,7 @@
               <w:szCs w:val="22"/>
             </w:rPr>
           </w:pPr>
-          <w:hyperlink w:anchor="_Toc33184080" w:history="1">
+          <w:hyperlink w:anchor="_Toc33254100" w:history="1">
             <w:r>
               <w:rPr>
                 <w:rStyle w:val="Hyperlink"/>
@@ -4871,7 +5292,7 @@
                 <w:noProof/>
                 <w:webHidden/>
               </w:rPr>
-              <w:instrText xml:space="preserve"> PAGEREF _Toc33184080 \h </w:instrText>
+              <w:instrText xml:space="preserve"> PAGEREF _Toc33254100 \h </w:instrText>
             </w:r>
             <w:r>
               <w:rPr>
@@ -4891,7 +5312,7 @@
                 <w:noProof/>
                 <w:webHidden/>
               </w:rPr>
-              <w:t>8</w:t>
+              <w:t>9</w:t>
             </w:r>
             <w:r>
               <w:rPr>
@@ -4915,7 +5336,7 @@
               <w:szCs w:val="22"/>
             </w:rPr>
           </w:pPr>
-          <w:hyperlink w:anchor="_Toc33184081" w:history="1">
+          <w:hyperlink w:anchor="_Toc33254101" w:history="1">
             <w:r>
               <w:rPr>
                 <w:rStyle w:val="Hyperlink"/>
@@ -4943,7 +5364,7 @@
                 <w:noProof/>
                 <w:webHidden/>
               </w:rPr>
-              <w:instrText xml:space="preserve"> PAGEREF _Toc33184081 \h </w:instrText>
+              <w:instrText xml:space="preserve"> PAGEREF _Toc33254101 \h </w:instrText>
             </w:r>
             <w:r>
               <w:rPr>
@@ -4963,7 +5384,7 @@
                 <w:noProof/>
                 <w:webHidden/>
               </w:rPr>
-              <w:t>9</w:t>
+              <w:t>10</w:t>
             </w:r>
             <w:r>
               <w:rPr>
@@ -4987,13 +5408,13 @@
               <w:szCs w:val="22"/>
             </w:rPr>
           </w:pPr>
-          <w:hyperlink w:anchor="_Toc33184082" w:history="1">
+          <w:hyperlink w:anchor="_Toc33254102" w:history="1">
             <w:r>
               <w:rPr>
                 <w:rStyle w:val="Hyperlink"/>
                 <w:noProof/>
               </w:rPr>
-              <w:t>4 Reference table:</w:t>
+              <w:t>4 table of constrains:</w:t>
             </w:r>
             <w:r>
               <w:rPr>
@@ -5014,7 +5435,7 @@
                 <w:noProof/>
                 <w:webHidden/>
               </w:rPr>
-              <w:instrText xml:space="preserve"> PAGEREF _Toc33184082 \h </w:instrText>
+              <w:instrText xml:space="preserve"> PAGEREF _Toc33254102 \h </w:instrText>
             </w:r>
             <w:r>
               <w:rPr>
@@ -5034,7 +5455,220 @@
                 <w:noProof/>
                 <w:webHidden/>
               </w:rPr>
-              <w:t>9</w:t>
+              <w:t>11</w:t>
+            </w:r>
+            <w:r>
+              <w:rPr>
+                <w:noProof/>
+                <w:webHidden/>
+              </w:rPr>
+              <w:fldChar w:fldCharType="end"/>
+            </w:r>
+          </w:hyperlink>
+        </w:p>
+        <w:p>
+          <w:pPr>
+            <w:pStyle w:val="TOC2"/>
+            <w:tabs>
+              <w:tab w:val="right" w:leader="dot" w:pos="9350"/>
+            </w:tabs>
+            <w:rPr>
+              <w:rFonts w:asciiTheme="minorHAnsi" w:eastAsiaTheme="minorEastAsia" w:hAnsiTheme="minorHAnsi" w:cstheme="minorBidi"/>
+              <w:noProof/>
+              <w:sz w:val="22"/>
+              <w:szCs w:val="22"/>
+            </w:rPr>
+          </w:pPr>
+          <w:hyperlink w:anchor="_Toc33254103" w:history="1">
+            <w:r>
+              <w:rPr>
+                <w:rStyle w:val="Hyperlink"/>
+                <w:noProof/>
+              </w:rPr>
+              <w:t>1  voltage levels</w:t>
+            </w:r>
+            <w:r>
+              <w:rPr>
+                <w:noProof/>
+                <w:webHidden/>
+              </w:rPr>
+              <w:tab/>
+            </w:r>
+            <w:r>
+              <w:rPr>
+                <w:noProof/>
+                <w:webHidden/>
+              </w:rPr>
+              <w:fldChar w:fldCharType="begin"/>
+            </w:r>
+            <w:r>
+              <w:rPr>
+                <w:noProof/>
+                <w:webHidden/>
+              </w:rPr>
+              <w:instrText xml:space="preserve"> PAGEREF _Toc33254103 \h </w:instrText>
+            </w:r>
+            <w:r>
+              <w:rPr>
+                <w:noProof/>
+                <w:webHidden/>
+              </w:rPr>
+            </w:r>
+            <w:r>
+              <w:rPr>
+                <w:noProof/>
+                <w:webHidden/>
+              </w:rPr>
+              <w:fldChar w:fldCharType="separate"/>
+            </w:r>
+            <w:r>
+              <w:rPr>
+                <w:noProof/>
+                <w:webHidden/>
+              </w:rPr>
+              <w:t>11</w:t>
+            </w:r>
+            <w:r>
+              <w:rPr>
+                <w:noProof/>
+                <w:webHidden/>
+              </w:rPr>
+              <w:fldChar w:fldCharType="end"/>
+            </w:r>
+          </w:hyperlink>
+        </w:p>
+        <w:p>
+          <w:pPr>
+            <w:pStyle w:val="TOC2"/>
+            <w:tabs>
+              <w:tab w:val="right" w:leader="dot" w:pos="9350"/>
+            </w:tabs>
+            <w:rPr>
+              <w:rFonts w:asciiTheme="minorHAnsi" w:eastAsiaTheme="minorEastAsia" w:hAnsiTheme="minorHAnsi" w:cstheme="minorBidi"/>
+              <w:noProof/>
+              <w:sz w:val="22"/>
+              <w:szCs w:val="22"/>
+            </w:rPr>
+          </w:pPr>
+          <w:hyperlink w:anchor="_Toc33254104" w:history="1">
+            <w:r>
+              <w:rPr>
+                <w:rStyle w:val="Hyperlink"/>
+                <w:noProof/>
+              </w:rPr>
+              <w:t>2 push button pressed</w:t>
+            </w:r>
+            <w:r>
+              <w:rPr>
+                <w:noProof/>
+                <w:webHidden/>
+              </w:rPr>
+              <w:tab/>
+            </w:r>
+            <w:r>
+              <w:rPr>
+                <w:noProof/>
+                <w:webHidden/>
+              </w:rPr>
+              <w:fldChar w:fldCharType="begin"/>
+            </w:r>
+            <w:r>
+              <w:rPr>
+                <w:noProof/>
+                <w:webHidden/>
+              </w:rPr>
+              <w:instrText xml:space="preserve"> PAGEREF _Toc33254104 \h </w:instrText>
+            </w:r>
+            <w:r>
+              <w:rPr>
+                <w:noProof/>
+                <w:webHidden/>
+              </w:rPr>
+            </w:r>
+            <w:r>
+              <w:rPr>
+                <w:noProof/>
+                <w:webHidden/>
+              </w:rPr>
+              <w:fldChar w:fldCharType="separate"/>
+            </w:r>
+            <w:r>
+              <w:rPr>
+                <w:noProof/>
+                <w:webHidden/>
+              </w:rPr>
+              <w:t>11</w:t>
+            </w:r>
+            <w:r>
+              <w:rPr>
+                <w:noProof/>
+                <w:webHidden/>
+              </w:rPr>
+              <w:fldChar w:fldCharType="end"/>
+            </w:r>
+          </w:hyperlink>
+        </w:p>
+        <w:p>
+          <w:pPr>
+            <w:pStyle w:val="TOC1"/>
+            <w:tabs>
+              <w:tab w:val="right" w:leader="dot" w:pos="9350"/>
+            </w:tabs>
+            <w:rPr>
+              <w:rFonts w:asciiTheme="minorHAnsi" w:eastAsiaTheme="minorEastAsia" w:hAnsiTheme="minorHAnsi" w:cstheme="minorBidi"/>
+              <w:noProof/>
+              <w:sz w:val="22"/>
+              <w:szCs w:val="22"/>
+            </w:rPr>
+          </w:pPr>
+          <w:hyperlink w:anchor="_Toc33254105" w:history="1">
+            <w:r>
+              <w:rPr>
+                <w:rStyle w:val="Hyperlink"/>
+                <w:noProof/>
+              </w:rPr>
+              <w:t>5 Reference table:</w:t>
+            </w:r>
+            <w:r>
+              <w:rPr>
+                <w:noProof/>
+                <w:webHidden/>
+              </w:rPr>
+              <w:tab/>
+            </w:r>
+            <w:r>
+              <w:rPr>
+                <w:noProof/>
+                <w:webHidden/>
+              </w:rPr>
+              <w:fldChar w:fldCharType="begin"/>
+            </w:r>
+            <w:r>
+              <w:rPr>
+                <w:noProof/>
+                <w:webHidden/>
+              </w:rPr>
+              <w:instrText xml:space="preserve"> PAGEREF _Toc33254105 \h </w:instrText>
+            </w:r>
+            <w:r>
+              <w:rPr>
+                <w:noProof/>
+                <w:webHidden/>
+              </w:rPr>
+            </w:r>
+            <w:r>
+              <w:rPr>
+                <w:noProof/>
+                <w:webHidden/>
+              </w:rPr>
+              <w:fldChar w:fldCharType="separate"/>
+            </w:r>
+            <w:r>
+              <w:rPr>
+                <w:noProof/>
+                <w:webHidden/>
+              </w:rPr>
+              <w:t>11</w:t>
             </w:r>
             <w:r>
               <w:rPr>
@@ -5088,11 +5722,11 @@
       <w:pPr>
         <w:pStyle w:val="Heading1"/>
       </w:pPr>
-      <w:bookmarkStart w:id="3" w:name="_Toc33184067"/>
+      <w:bookmarkStart w:id="2" w:name="_Toc33254087"/>
       <w:r>
         <w:t>Table of figures:</w:t>
       </w:r>
-      <w:bookmarkEnd w:id="3"/>
+      <w:bookmarkEnd w:id="2"/>
     </w:p>
     <w:p>
       <w:pPr>
@@ -5230,20 +5864,6 @@
     </w:p>
     <w:p>
       <w:pPr>
-        <w:rPr>
-          <w:rFonts w:asciiTheme="majorHAnsi" w:hAnsiTheme="majorHAnsi" w:cstheme="majorHAnsi"/>
-        </w:rPr>
-      </w:pPr>
-    </w:p>
-    <w:p>
-      <w:pPr>
-        <w:rPr>
-          <w:rFonts w:asciiTheme="majorHAnsi" w:hAnsiTheme="majorHAnsi" w:cstheme="majorHAnsi"/>
-        </w:rPr>
-      </w:pPr>
-    </w:p>
-    <w:p>
-      <w:pPr>
         <w:pStyle w:val="Heading1"/>
         <w:keepLines w:val="0"/>
         <w:tabs>
@@ -5258,10 +5878,10 @@
           <w:szCs w:val="48"/>
         </w:rPr>
       </w:pPr>
-      <w:bookmarkStart w:id="4" w:name="_Toc32222654"/>
-      <w:bookmarkStart w:id="5" w:name="_Toc466012295"/>
-      <w:bookmarkStart w:id="6" w:name="_Toc434992860"/>
-      <w:bookmarkStart w:id="7" w:name="_Toc33184068"/>
+      <w:bookmarkStart w:id="3" w:name="_Toc32222654"/>
+      <w:bookmarkStart w:id="4" w:name="_Toc466012295"/>
+      <w:bookmarkStart w:id="5" w:name="_Toc434992860"/>
+      <w:bookmarkStart w:id="6" w:name="_Toc33254088"/>
       <w:r>
         <w:rPr>
           <w:rFonts w:cstheme="majorHAnsi"/>
@@ -5270,7 +5890,6 @@
           <w:color w:val="auto"/>
           <w:szCs w:val="48"/>
         </w:rPr>
-        <w:lastRenderedPageBreak/>
         <w:t xml:space="preserve">1 </w:t>
       </w:r>
       <w:r>
@@ -5283,10 +5902,10 @@
         </w:rPr>
         <w:t>Introduction</w:t>
       </w:r>
+      <w:bookmarkEnd w:id="3"/>
       <w:bookmarkEnd w:id="4"/>
       <w:bookmarkEnd w:id="5"/>
       <w:bookmarkEnd w:id="6"/>
-      <w:bookmarkEnd w:id="7"/>
     </w:p>
     <w:p>
       <w:pPr>
@@ -5342,10 +5961,10 @@
           <w:szCs w:val="40"/>
         </w:rPr>
       </w:pPr>
-      <w:bookmarkStart w:id="8" w:name="_Toc32222655"/>
-      <w:bookmarkStart w:id="9" w:name="_Toc466012296"/>
-      <w:bookmarkStart w:id="10" w:name="_Toc434992861"/>
-      <w:bookmarkStart w:id="11" w:name="_Toc33184069"/>
+      <w:bookmarkStart w:id="7" w:name="_Toc32222655"/>
+      <w:bookmarkStart w:id="8" w:name="_Toc466012296"/>
+      <w:bookmarkStart w:id="9" w:name="_Toc434992861"/>
+      <w:bookmarkStart w:id="10" w:name="_Toc33254089"/>
       <w:r>
         <w:rPr>
           <w:rFonts w:cstheme="majorHAnsi"/>
@@ -5364,8 +5983,8 @@
         </w:rPr>
         <w:t>Specification Definition</w:t>
       </w:r>
-      <w:bookmarkEnd w:id="8"/>
-      <w:bookmarkEnd w:id="11"/>
+      <w:bookmarkEnd w:id="7"/>
+      <w:bookmarkEnd w:id="10"/>
     </w:p>
     <w:p>
       <w:pPr>
@@ -5421,8 +6040,8 @@
           <w:szCs w:val="40"/>
         </w:rPr>
       </w:pPr>
-      <w:bookmarkStart w:id="12" w:name="_Toc32222656"/>
-      <w:bookmarkStart w:id="13" w:name="_Toc33184070"/>
+      <w:bookmarkStart w:id="11" w:name="_Toc32222656"/>
+      <w:bookmarkStart w:id="12" w:name="_Toc33254090"/>
       <w:r>
         <w:rPr>
           <w:rFonts w:cstheme="majorHAnsi"/>
@@ -5441,10 +6060,10 @@
         </w:rPr>
         <w:t>Specification Objectives</w:t>
       </w:r>
+      <w:bookmarkEnd w:id="8"/>
       <w:bookmarkEnd w:id="9"/>
-      <w:bookmarkEnd w:id="10"/>
+      <w:bookmarkEnd w:id="11"/>
       <w:bookmarkEnd w:id="12"/>
-      <w:bookmarkEnd w:id="13"/>
     </w:p>
     <w:p>
       <w:pPr>
@@ -5626,41 +6245,6 @@
     </w:p>
     <w:p>
       <w:pPr>
-        <w:rPr>
-          <w:rFonts w:asciiTheme="majorHAnsi" w:hAnsiTheme="majorHAnsi" w:cstheme="majorHAnsi"/>
-        </w:rPr>
-      </w:pPr>
-    </w:p>
-    <w:p>
-      <w:pPr>
-        <w:rPr>
-          <w:rFonts w:asciiTheme="majorHAnsi" w:hAnsiTheme="majorHAnsi" w:cstheme="majorHAnsi"/>
-        </w:rPr>
-      </w:pPr>
-    </w:p>
-    <w:p>
-      <w:pPr>
-        <w:rPr>
-          <w:rFonts w:asciiTheme="majorHAnsi" w:hAnsiTheme="majorHAnsi" w:cstheme="majorHAnsi"/>
-        </w:rPr>
-      </w:pPr>
-    </w:p>
-    <w:p>
-      <w:pPr>
-        <w:rPr>
-          <w:rFonts w:asciiTheme="majorHAnsi" w:hAnsiTheme="majorHAnsi" w:cstheme="majorHAnsi"/>
-        </w:rPr>
-      </w:pPr>
-    </w:p>
-    <w:p>
-      <w:pPr>
-        <w:rPr>
-          <w:rFonts w:asciiTheme="majorHAnsi" w:hAnsiTheme="majorHAnsi" w:cstheme="majorHAnsi"/>
-        </w:rPr>
-      </w:pPr>
-    </w:p>
-    <w:p>
-      <w:pPr>
         <w:spacing w:before="0" w:after="160" w:line="259" w:lineRule="auto"/>
         <w:jc w:val="left"/>
         <w:rPr>
@@ -5671,6 +6255,12 @@
         </w:rPr>
       </w:pPr>
       <w:r>
+        <w:rPr>
+          <w:rFonts w:asciiTheme="majorHAnsi" w:eastAsiaTheme="majorEastAsia" w:hAnsiTheme="majorHAnsi" w:cstheme="majorBidi"/>
+          <w:color w:val="000000" w:themeColor="text1"/>
+          <w:sz w:val="48"/>
+          <w:szCs w:val="32"/>
+        </w:rPr>
         <w:br w:type="page"/>
       </w:r>
     </w:p>
@@ -5681,7 +6271,7 @@
           <w:szCs w:val="20"/>
         </w:rPr>
       </w:pPr>
-      <w:bookmarkStart w:id="14" w:name="_Toc33184071"/>
+      <w:bookmarkStart w:id="13" w:name="_Toc33254091"/>
       <w:proofErr w:type="gramStart"/>
       <w:r>
         <w:lastRenderedPageBreak/>
@@ -5694,7 +6284,7 @@
       <w:r>
         <w:t>System Overview:</w:t>
       </w:r>
-      <w:bookmarkEnd w:id="14"/>
+      <w:bookmarkEnd w:id="13"/>
     </w:p>
     <w:p>
       <w:pPr>
@@ -5706,7 +6296,7 @@
           <w:szCs w:val="40"/>
         </w:rPr>
       </w:pPr>
-      <w:bookmarkStart w:id="15" w:name="_Toc33184072"/>
+      <w:bookmarkStart w:id="14" w:name="_Toc33254092"/>
       <w:r>
         <w:rPr>
           <w:rFonts w:cstheme="majorHAnsi"/>
@@ -5722,84 +6312,84 @@
           <w:szCs w:val="40"/>
         </w:rPr>
         <w:t>Definition:</w:t>
+      </w:r>
+      <w:bookmarkEnd w:id="14"/>
+    </w:p>
+    <w:p>
+      <w:pPr>
+        <w:widowControl w:val="0"/>
+        <w:rPr>
+          <w:rFonts w:asciiTheme="majorHAnsi" w:hAnsiTheme="majorHAnsi" w:cstheme="majorHAnsi"/>
+          <w:sz w:val="32"/>
+          <w:szCs w:val="32"/>
+        </w:rPr>
+      </w:pPr>
+      <w:r>
+        <w:rPr>
+          <w:rFonts w:asciiTheme="majorHAnsi" w:hAnsiTheme="majorHAnsi" w:cstheme="majorHAnsi"/>
+          <w:sz w:val="32"/>
+          <w:szCs w:val="32"/>
+        </w:rPr>
+        <w:t xml:space="preserve">The Electric Blender System is an appliance created by KENOVO. The electric blender system has </w:t>
+      </w:r>
+      <w:proofErr w:type="gramStart"/>
+      <w:r>
+        <w:rPr>
+          <w:rFonts w:asciiTheme="majorHAnsi" w:hAnsiTheme="majorHAnsi" w:cstheme="majorHAnsi"/>
+          <w:sz w:val="32"/>
+          <w:szCs w:val="32"/>
+        </w:rPr>
+        <w:t>3</w:t>
+      </w:r>
+      <w:proofErr w:type="gramEnd"/>
+      <w:r>
+        <w:rPr>
+          <w:rFonts w:asciiTheme="majorHAnsi" w:hAnsiTheme="majorHAnsi" w:cstheme="majorHAnsi"/>
+          <w:sz w:val="32"/>
+          <w:szCs w:val="32"/>
+        </w:rPr>
+        <w:t xml:space="preserve"> speeds that can be configured by the user with high safety to a</w:t>
+      </w:r>
+      <w:r>
+        <w:rPr>
+          <w:rFonts w:asciiTheme="majorHAnsi" w:hAnsiTheme="majorHAnsi" w:cstheme="majorHAnsi"/>
+          <w:sz w:val="32"/>
+          <w:szCs w:val="32"/>
+        </w:rPr>
+        <w:t>void system failure caused by u</w:t>
+      </w:r>
+      <w:r>
+        <w:rPr>
+          <w:rFonts w:asciiTheme="majorHAnsi" w:hAnsiTheme="majorHAnsi" w:cstheme="majorHAnsi"/>
+          <w:sz w:val="32"/>
+          <w:szCs w:val="32"/>
+        </w:rPr>
+        <w:t xml:space="preserve">nexpected voltage peaks. </w:t>
+      </w:r>
+    </w:p>
+    <w:p>
+      <w:pPr>
+        <w:pStyle w:val="Heading2"/>
+        <w:rPr>
+          <w:rFonts w:cstheme="majorHAnsi"/>
+          <w:b w:val="0"/>
+          <w:bCs/>
+          <w:szCs w:val="40"/>
+        </w:rPr>
+      </w:pPr>
+      <w:bookmarkStart w:id="15" w:name="_Toc33254093"/>
+      <w:r>
+        <w:rPr>
+          <w:rFonts w:cstheme="majorHAnsi"/>
+          <w:bCs/>
+          <w:szCs w:val="40"/>
+        </w:rPr>
+        <w:t>2.2 Objective:</w:t>
       </w:r>
       <w:bookmarkEnd w:id="15"/>
     </w:p>
     <w:p>
       <w:pPr>
-        <w:widowControl w:val="0"/>
-        <w:rPr>
-          <w:rFonts w:asciiTheme="majorHAnsi" w:hAnsiTheme="majorHAnsi" w:cstheme="majorHAnsi"/>
-          <w:sz w:val="32"/>
-          <w:szCs w:val="32"/>
-        </w:rPr>
-      </w:pPr>
-      <w:r>
-        <w:rPr>
-          <w:rFonts w:asciiTheme="majorHAnsi" w:hAnsiTheme="majorHAnsi" w:cstheme="majorHAnsi"/>
-          <w:sz w:val="32"/>
-          <w:szCs w:val="32"/>
-        </w:rPr>
-        <w:t xml:space="preserve">The Electric Blender System is an appliance created by KENOVO. The electric blender system has </w:t>
-      </w:r>
-      <w:proofErr w:type="gramStart"/>
-      <w:r>
-        <w:rPr>
-          <w:rFonts w:asciiTheme="majorHAnsi" w:hAnsiTheme="majorHAnsi" w:cstheme="majorHAnsi"/>
-          <w:sz w:val="32"/>
-          <w:szCs w:val="32"/>
-        </w:rPr>
-        <w:t>3</w:t>
-      </w:r>
-      <w:proofErr w:type="gramEnd"/>
-      <w:r>
-        <w:rPr>
-          <w:rFonts w:asciiTheme="majorHAnsi" w:hAnsiTheme="majorHAnsi" w:cstheme="majorHAnsi"/>
-          <w:sz w:val="32"/>
-          <w:szCs w:val="32"/>
-        </w:rPr>
-        <w:t xml:space="preserve"> speeds that can be configured by the user with high safety to a</w:t>
-      </w:r>
-      <w:r>
-        <w:rPr>
-          <w:rFonts w:asciiTheme="majorHAnsi" w:hAnsiTheme="majorHAnsi" w:cstheme="majorHAnsi"/>
-          <w:sz w:val="32"/>
-          <w:szCs w:val="32"/>
-        </w:rPr>
-        <w:t>void system failure caused by u</w:t>
-      </w:r>
-      <w:r>
-        <w:rPr>
-          <w:rFonts w:asciiTheme="majorHAnsi" w:hAnsiTheme="majorHAnsi" w:cstheme="majorHAnsi"/>
-          <w:sz w:val="32"/>
-          <w:szCs w:val="32"/>
-        </w:rPr>
-        <w:t xml:space="preserve">nexpected voltage peaks. </w:t>
-      </w:r>
-    </w:p>
-    <w:p>
-      <w:pPr>
-        <w:pStyle w:val="Heading2"/>
-        <w:rPr>
-          <w:rFonts w:cstheme="majorHAnsi"/>
-          <w:b w:val="0"/>
-          <w:bCs/>
-          <w:szCs w:val="40"/>
-        </w:rPr>
-      </w:pPr>
-      <w:bookmarkStart w:id="16" w:name="_Toc33184073"/>
-      <w:r>
-        <w:rPr>
-          <w:rFonts w:cstheme="majorHAnsi"/>
-          <w:bCs/>
-          <w:szCs w:val="40"/>
-        </w:rPr>
-        <w:t>2.2 Objective:</w:t>
-      </w:r>
-      <w:bookmarkEnd w:id="16"/>
-    </w:p>
-    <w:p>
-      <w:pPr>
         <w:rPr>
           <w:rFonts w:asciiTheme="majorHAnsi" w:hAnsiTheme="majorHAnsi" w:cstheme="majorHAnsi"/>
           <w:sz w:val="32"/>
@@ -5867,11 +6457,11 @@
       <w:pPr>
         <w:pStyle w:val="Heading2"/>
       </w:pPr>
-      <w:bookmarkStart w:id="17" w:name="_Toc33184074"/>
+      <w:bookmarkStart w:id="16" w:name="_Toc33254094"/>
       <w:r>
         <w:t>2.3 Block Diagram</w:t>
       </w:r>
-      <w:bookmarkEnd w:id="17"/>
+      <w:bookmarkEnd w:id="16"/>
       <w:r>
         <w:t xml:space="preserve"> </w:t>
       </w:r>
@@ -5882,7 +6472,7 @@
         <w:pStyle w:val="Caption"/>
         <w:jc w:val="center"/>
       </w:pPr>
-      <w:bookmarkStart w:id="18" w:name="_Toc33082078"/>
+      <w:bookmarkStart w:id="17" w:name="_Toc33082078"/>
       <w:r>
         <w:rPr>
           <w:noProof/>
@@ -5981,7 +6571,7 @@
       <w:r>
         <w:t xml:space="preserve"> Block Diagram</w:t>
       </w:r>
-      <w:bookmarkEnd w:id="18"/>
+      <w:bookmarkEnd w:id="17"/>
     </w:p>
     <w:p>
       <w:pPr>
@@ -6041,7 +6631,7 @@
           <w:sz w:val="32"/>
         </w:rPr>
       </w:pPr>
-      <w:bookmarkStart w:id="19" w:name="_Toc33184075"/>
+      <w:bookmarkStart w:id="18" w:name="_Toc33254095"/>
       <w:proofErr w:type="gramStart"/>
       <w:r>
         <w:lastRenderedPageBreak/>
@@ -6051,7 +6641,7 @@
       <w:r>
         <w:t xml:space="preserve"> Functional Requirements:</w:t>
       </w:r>
-      <w:bookmarkEnd w:id="19"/>
+      <w:bookmarkEnd w:id="18"/>
     </w:p>
     <w:tbl>
       <w:tblPr>
@@ -6082,7 +6672,7 @@
                 <w:szCs w:val="36"/>
               </w:rPr>
             </w:pPr>
-            <w:bookmarkStart w:id="20" w:name="_Toc33184076"/>
+            <w:bookmarkStart w:id="19" w:name="_Toc33254096"/>
             <w:r>
               <w:rPr>
                 <w:rFonts w:cstheme="majorHAnsi"/>
@@ -6091,7 +6681,7 @@
               </w:rPr>
               <w:t>Feature</w:t>
             </w:r>
-            <w:bookmarkEnd w:id="20"/>
+            <w:bookmarkEnd w:id="19"/>
             <w:r>
               <w:rPr>
                 <w:rFonts w:cstheme="majorHAnsi"/>
@@ -6163,7 +6753,7 @@
                 <w:szCs w:val="36"/>
               </w:rPr>
             </w:pPr>
-            <w:bookmarkStart w:id="21" w:name="_Toc33184077"/>
+            <w:bookmarkStart w:id="20" w:name="_Toc33254097"/>
             <w:r>
               <w:rPr>
                 <w:rFonts w:cstheme="majorHAnsi"/>
@@ -6188,7 +6778,7 @@
               </w:rPr>
               <w:t>Speed Levels</w:t>
             </w:r>
-            <w:bookmarkEnd w:id="21"/>
+            <w:bookmarkEnd w:id="20"/>
           </w:p>
         </w:tc>
         <w:tc>
@@ -6225,7 +6815,7 @@
                 <w:sz w:val="32"/>
                 <w:szCs w:val="32"/>
               </w:rPr>
-              <w:t>3</w:t>
+              <w:t>4</w:t>
             </w:r>
           </w:p>
         </w:tc>
@@ -6247,7 +6837,75 @@
                 <w:sz w:val="32"/>
                 <w:szCs w:val="32"/>
               </w:rPr>
-              <w:t xml:space="preserve">The system has four status three speed levels and the Off status. </w:t>
+              <w:t>The system has four status three speed levels and the Off status.</w:t>
+            </w:r>
+          </w:p>
+          <w:p>
+            <w:pPr>
+              <w:rPr>
+                <w:rFonts w:asciiTheme="majorHAnsi" w:hAnsiTheme="majorHAnsi" w:cstheme="majorHAnsi"/>
+                <w:sz w:val="32"/>
+                <w:szCs w:val="32"/>
+              </w:rPr>
+            </w:pPr>
+            <w:r>
+              <w:rPr>
+                <w:rFonts w:asciiTheme="majorHAnsi" w:hAnsiTheme="majorHAnsi" w:cstheme="majorHAnsi"/>
+                <w:sz w:val="32"/>
+                <w:szCs w:val="32"/>
+              </w:rPr>
+              <w:t>Speed1-&gt;500rpm</w:t>
+            </w:r>
+          </w:p>
+          <w:p>
+            <w:pPr>
+              <w:rPr>
+                <w:rFonts w:asciiTheme="majorHAnsi" w:hAnsiTheme="majorHAnsi" w:cstheme="majorHAnsi"/>
+                <w:sz w:val="32"/>
+                <w:szCs w:val="32"/>
+              </w:rPr>
+            </w:pPr>
+            <w:r>
+              <w:rPr>
+                <w:rFonts w:asciiTheme="majorHAnsi" w:hAnsiTheme="majorHAnsi" w:cstheme="majorHAnsi"/>
+                <w:sz w:val="32"/>
+                <w:szCs w:val="32"/>
+              </w:rPr>
+              <w:t>Speed2-&gt;1000rpm</w:t>
+            </w:r>
+          </w:p>
+          <w:p>
+            <w:pPr>
+              <w:rPr>
+                <w:rFonts w:asciiTheme="majorHAnsi" w:hAnsiTheme="majorHAnsi" w:cstheme="majorHAnsi"/>
+                <w:sz w:val="32"/>
+                <w:szCs w:val="32"/>
+              </w:rPr>
+            </w:pPr>
+            <w:r>
+              <w:rPr>
+                <w:rFonts w:asciiTheme="majorHAnsi" w:hAnsiTheme="majorHAnsi" w:cstheme="majorHAnsi"/>
+                <w:sz w:val="32"/>
+                <w:szCs w:val="32"/>
+              </w:rPr>
+              <w:t>Speed3-&gt;1500rpm</w:t>
+            </w:r>
+          </w:p>
+          <w:p>
+            <w:pPr>
+              <w:rPr>
+                <w:rFonts w:asciiTheme="majorHAnsi" w:hAnsiTheme="majorHAnsi" w:cstheme="majorHAnsi"/>
+                <w:sz w:val="32"/>
+                <w:szCs w:val="32"/>
+              </w:rPr>
+            </w:pPr>
+            <w:r>
+              <w:rPr>
+                <w:rFonts w:asciiTheme="majorHAnsi" w:hAnsiTheme="majorHAnsi" w:cstheme="majorHAnsi"/>
+                <w:sz w:val="32"/>
+                <w:szCs w:val="32"/>
+              </w:rPr>
+              <w:t xml:space="preserve"> </w:t>
             </w:r>
             <w:r>
               <w:rPr>
@@ -6278,7 +6936,7 @@
                 <w:szCs w:val="36"/>
               </w:rPr>
             </w:pPr>
-            <w:bookmarkStart w:id="22" w:name="_Toc33184078"/>
+            <w:bookmarkStart w:id="21" w:name="_Toc33254098"/>
             <w:r>
               <w:rPr>
                 <w:rFonts w:cstheme="majorHAnsi"/>
@@ -6303,7 +6961,7 @@
               </w:rPr>
               <w:t>s</w:t>
             </w:r>
-            <w:bookmarkEnd w:id="22"/>
+            <w:bookmarkEnd w:id="21"/>
           </w:p>
         </w:tc>
         <w:tc>
@@ -6356,7 +7014,7 @@
                 <w:sz w:val="32"/>
                 <w:szCs w:val="32"/>
               </w:rPr>
-              <w:t>7</w:t>
+              <w:t>8</w:t>
             </w:r>
           </w:p>
         </w:tc>
@@ -6395,79 +7053,25 @@
                 <w:sz w:val="32"/>
                 <w:szCs w:val="32"/>
               </w:rPr>
-              <w:t xml:space="preserve">For denouncing </w:t>
-            </w:r>
-            <w:r>
-              <w:rPr>
-                <w:rFonts w:asciiTheme="majorHAnsi" w:hAnsiTheme="majorHAnsi" w:cstheme="majorHAnsi"/>
-                <w:sz w:val="32"/>
-                <w:szCs w:val="32"/>
-              </w:rPr>
-              <w:t>mechanisms,</w:t>
-            </w:r>
-            <w:r>
-              <w:rPr>
-                <w:rFonts w:asciiTheme="majorHAnsi" w:hAnsiTheme="majorHAnsi" w:cstheme="majorHAnsi"/>
-                <w:sz w:val="32"/>
-                <w:szCs w:val="32"/>
-              </w:rPr>
-              <w:t xml:space="preserve"> the</w:t>
-            </w:r>
-            <w:r>
-              <w:rPr>
-                <w:rFonts w:asciiTheme="majorHAnsi" w:hAnsiTheme="majorHAnsi" w:cstheme="majorHAnsi"/>
-                <w:sz w:val="32"/>
-                <w:szCs w:val="32"/>
-              </w:rPr>
-              <w:t xml:space="preserve"> </w:t>
-            </w:r>
-            <w:r>
-              <w:rPr>
-                <w:rFonts w:asciiTheme="majorHAnsi" w:hAnsiTheme="majorHAnsi" w:cstheme="majorHAnsi"/>
-                <w:sz w:val="32"/>
-                <w:szCs w:val="32"/>
-              </w:rPr>
-              <w:t xml:space="preserve">switch </w:t>
-            </w:r>
-            <w:r>
-              <w:rPr>
-                <w:rFonts w:asciiTheme="majorHAnsi" w:hAnsiTheme="majorHAnsi" w:cstheme="majorHAnsi"/>
-                <w:sz w:val="32"/>
-                <w:szCs w:val="32"/>
-              </w:rPr>
-              <w:t>take</w:t>
-            </w:r>
-            <w:r>
-              <w:rPr>
-                <w:rFonts w:asciiTheme="majorHAnsi" w:hAnsiTheme="majorHAnsi" w:cstheme="majorHAnsi"/>
-                <w:sz w:val="32"/>
-                <w:szCs w:val="32"/>
-              </w:rPr>
-              <w:t>s</w:t>
-            </w:r>
-            <w:r>
-              <w:rPr>
-                <w:rFonts w:asciiTheme="majorHAnsi" w:hAnsiTheme="majorHAnsi" w:cstheme="majorHAnsi"/>
-                <w:sz w:val="32"/>
-                <w:szCs w:val="32"/>
-              </w:rPr>
-              <w:t xml:space="preserve"> </w:t>
-            </w:r>
-            <w:r>
-              <w:rPr>
-                <w:rFonts w:asciiTheme="majorHAnsi" w:hAnsiTheme="majorHAnsi" w:cstheme="majorHAnsi"/>
-                <w:sz w:val="32"/>
-                <w:szCs w:val="32"/>
-              </w:rPr>
-              <w:t>50-mile</w:t>
-            </w:r>
-            <w:r>
-              <w:rPr>
-                <w:rFonts w:asciiTheme="majorHAnsi" w:hAnsiTheme="majorHAnsi" w:cstheme="majorHAnsi"/>
-                <w:sz w:val="32"/>
-                <w:szCs w:val="32"/>
-              </w:rPr>
-              <w:t xml:space="preserve"> seconds to be stable.</w:t>
+              <w:t>The time between each 2 pressed on the button is 50 (</w:t>
+            </w:r>
+            <w:proofErr w:type="spellStart"/>
+            <w:r>
+              <w:rPr>
+                <w:rFonts w:asciiTheme="majorHAnsi" w:hAnsiTheme="majorHAnsi" w:cstheme="majorHAnsi"/>
+                <w:sz w:val="32"/>
+                <w:szCs w:val="32"/>
+              </w:rPr>
+              <w:t>ms</w:t>
+            </w:r>
+            <w:proofErr w:type="spellEnd"/>
+            <w:r>
+              <w:rPr>
+                <w:rFonts w:asciiTheme="majorHAnsi" w:hAnsiTheme="majorHAnsi" w:cstheme="majorHAnsi"/>
+                <w:sz w:val="32"/>
+                <w:szCs w:val="32"/>
+              </w:rPr>
+              <w:t>)</w:t>
             </w:r>
           </w:p>
           <w:p>
@@ -6519,7 +7123,7 @@
                 <w:szCs w:val="36"/>
               </w:rPr>
             </w:pPr>
-            <w:bookmarkStart w:id="23" w:name="_Toc33184079"/>
+            <w:bookmarkStart w:id="22" w:name="_Toc33254099"/>
             <w:r>
               <w:rPr>
                 <w:rFonts w:cstheme="majorHAnsi"/>
@@ -6560,7 +7164,7 @@
               </w:rPr>
               <w:t>indication</w:t>
             </w:r>
-            <w:bookmarkEnd w:id="23"/>
+            <w:bookmarkEnd w:id="22"/>
           </w:p>
         </w:tc>
         <w:tc>
@@ -6787,7 +7391,7 @@
                 <w:szCs w:val="36"/>
               </w:rPr>
             </w:pPr>
-            <w:bookmarkStart w:id="24" w:name="_Toc33184080"/>
+            <w:bookmarkStart w:id="23" w:name="_Toc33254100"/>
             <w:r>
               <w:rPr>
                 <w:rFonts w:cstheme="majorHAnsi"/>
@@ -6804,7 +7408,7 @@
               </w:rPr>
               <w:t>DC motor Control</w:t>
             </w:r>
-            <w:bookmarkEnd w:id="24"/>
+            <w:bookmarkEnd w:id="23"/>
             <w:r>
               <w:rPr>
                 <w:rFonts w:cstheme="majorHAnsi"/>
@@ -6937,15 +7541,7 @@
                 <w:sz w:val="32"/>
                 <w:szCs w:val="32"/>
               </w:rPr>
-              <w:t xml:space="preserve"> that act as an isolation level between the controller and the </w:t>
-            </w:r>
-            <w:r>
-              <w:rPr>
-                <w:rFonts w:asciiTheme="majorHAnsi" w:hAnsiTheme="majorHAnsi" w:cstheme="majorHAnsi"/>
-                <w:sz w:val="32"/>
-                <w:szCs w:val="32"/>
-              </w:rPr>
-              <w:t xml:space="preserve">motor. When the system needs to switch on the motor the controller shall give an enable </w:t>
+              <w:t xml:space="preserve"> that act as an isolation level between the </w:t>
             </w:r>
             <w:r>
               <w:rPr>
@@ -6954,7 +7550,15 @@
                 <w:szCs w:val="32"/>
               </w:rPr>
               <w:lastRenderedPageBreak/>
-              <w:t xml:space="preserve">signal to the </w:t>
+              <w:t xml:space="preserve">controller and the </w:t>
+            </w:r>
+            <w:r>
+              <w:rPr>
+                <w:rFonts w:asciiTheme="majorHAnsi" w:hAnsiTheme="majorHAnsi" w:cstheme="majorHAnsi"/>
+                <w:sz w:val="32"/>
+                <w:szCs w:val="32"/>
+              </w:rPr>
+              <w:t xml:space="preserve">motor. When the system needs to switch on the motor the controller shall give an enable signal to the </w:t>
             </w:r>
             <w:r>
               <w:rPr>
@@ -7026,7 +7630,7 @@
                 <w:szCs w:val="36"/>
               </w:rPr>
             </w:pPr>
-            <w:bookmarkStart w:id="25" w:name="_Toc33184081"/>
+            <w:bookmarkStart w:id="24" w:name="_Toc33254101"/>
             <w:r>
               <w:rPr>
                 <w:rFonts w:cstheme="majorHAnsi"/>
@@ -7036,7 +7640,7 @@
               <w:lastRenderedPageBreak/>
               <w:t>3.5 Safety monitor</w:t>
             </w:r>
-            <w:bookmarkEnd w:id="25"/>
+            <w:bookmarkEnd w:id="24"/>
             <w:r>
               <w:rPr>
                 <w:rFonts w:cstheme="majorHAnsi"/>
@@ -7089,7 +7693,15 @@
                 <w:sz w:val="32"/>
                 <w:szCs w:val="32"/>
               </w:rPr>
-              <w:t>1.0</w:t>
+              <w:t>1.</w:t>
+            </w:r>
+            <w:r>
+              <w:rPr>
+                <w:rFonts w:asciiTheme="majorHAnsi" w:hAnsiTheme="majorHAnsi" w:cstheme="majorHAnsi"/>
+                <w:sz w:val="32"/>
+                <w:szCs w:val="32"/>
+              </w:rPr>
+              <w:t>1</w:t>
             </w:r>
           </w:p>
         </w:tc>
@@ -7119,39 +7731,7 @@
                 <w:sz w:val="32"/>
                 <w:szCs w:val="32"/>
               </w:rPr>
-              <w:t xml:space="preserve">. The reading of the sensor </w:t>
-            </w:r>
-            <w:r>
-              <w:rPr>
-                <w:rFonts w:asciiTheme="majorHAnsi" w:hAnsiTheme="majorHAnsi" w:cstheme="majorHAnsi"/>
-                <w:sz w:val="32"/>
-                <w:szCs w:val="32"/>
-              </w:rPr>
-              <w:t xml:space="preserve">can be </w:t>
-            </w:r>
-            <w:r>
-              <w:rPr>
-                <w:rFonts w:asciiTheme="majorHAnsi" w:hAnsiTheme="majorHAnsi" w:cstheme="majorHAnsi"/>
-                <w:sz w:val="32"/>
-                <w:szCs w:val="32"/>
-              </w:rPr>
-              <w:t>digitalize</w:t>
-            </w:r>
-            <w:r>
-              <w:rPr>
-                <w:rFonts w:asciiTheme="majorHAnsi" w:hAnsiTheme="majorHAnsi" w:cstheme="majorHAnsi"/>
-                <w:sz w:val="32"/>
-                <w:szCs w:val="32"/>
-              </w:rPr>
-              <w:t xml:space="preserve"> using analog to digital convertor</w:t>
-            </w:r>
-            <w:r>
-              <w:rPr>
-                <w:rFonts w:asciiTheme="majorHAnsi" w:hAnsiTheme="majorHAnsi" w:cstheme="majorHAnsi"/>
-                <w:sz w:val="32"/>
-                <w:szCs w:val="32"/>
-              </w:rPr>
-              <w:t>.</w:t>
+              <w:t xml:space="preserve">. </w:t>
             </w:r>
           </w:p>
           <w:p>
@@ -7170,6 +7750,98 @@
               </w:rPr>
               <w:t xml:space="preserve"> If the voltage level is not the optimum level, which the system can operate safely, the system shall switched off.</w:t>
             </w:r>
+          </w:p>
+          <w:p>
+            <w:pPr>
+              <w:rPr>
+                <w:rFonts w:asciiTheme="majorHAnsi" w:hAnsiTheme="majorHAnsi" w:cstheme="majorHAnsi"/>
+                <w:sz w:val="32"/>
+                <w:szCs w:val="32"/>
+              </w:rPr>
+            </w:pPr>
+            <w:r>
+              <w:rPr>
+                <w:rFonts w:asciiTheme="majorHAnsi" w:hAnsiTheme="majorHAnsi" w:cstheme="majorHAnsi"/>
+                <w:sz w:val="32"/>
+                <w:szCs w:val="32"/>
+              </w:rPr>
+              <w:t>The under voltage level is 9 v</w:t>
+            </w:r>
+          </w:p>
+          <w:p>
+            <w:pPr>
+              <w:rPr>
+                <w:rFonts w:asciiTheme="majorHAnsi" w:hAnsiTheme="majorHAnsi" w:cstheme="majorHAnsi"/>
+                <w:sz w:val="32"/>
+                <w:szCs w:val="32"/>
+              </w:rPr>
+            </w:pPr>
+            <w:r>
+              <w:rPr>
+                <w:rFonts w:asciiTheme="majorHAnsi" w:hAnsiTheme="majorHAnsi" w:cstheme="majorHAnsi"/>
+                <w:sz w:val="32"/>
+                <w:szCs w:val="32"/>
+              </w:rPr>
+              <w:t>The upper voltage level is 13</w:t>
+            </w:r>
+          </w:p>
+          <w:p>
+            <w:pPr>
+              <w:rPr>
+                <w:rFonts w:asciiTheme="majorHAnsi" w:hAnsiTheme="majorHAnsi" w:cstheme="majorHAnsi"/>
+                <w:sz w:val="32"/>
+                <w:szCs w:val="32"/>
+              </w:rPr>
+            </w:pPr>
+            <w:r>
+              <w:rPr>
+                <w:rFonts w:asciiTheme="majorHAnsi" w:hAnsiTheme="majorHAnsi" w:cstheme="majorHAnsi"/>
+                <w:sz w:val="32"/>
+                <w:szCs w:val="32"/>
+              </w:rPr>
+              <w:t xml:space="preserve">The optimum voltage range is </w:t>
+            </w:r>
+            <w:r>
+              <w:rPr>
+                <w:rFonts w:asciiTheme="majorHAnsi" w:hAnsiTheme="majorHAnsi" w:cstheme="majorHAnsi"/>
+                <w:sz w:val="32"/>
+                <w:szCs w:val="32"/>
+              </w:rPr>
+              <w:t xml:space="preserve">above </w:t>
+            </w:r>
+            <w:r>
+              <w:rPr>
+                <w:rFonts w:asciiTheme="majorHAnsi" w:hAnsiTheme="majorHAnsi" w:cstheme="majorHAnsi"/>
+                <w:sz w:val="32"/>
+                <w:szCs w:val="32"/>
+              </w:rPr>
+              <w:t xml:space="preserve">9v </w:t>
+            </w:r>
+            <w:r>
+              <w:rPr>
+                <w:rFonts w:asciiTheme="majorHAnsi" w:hAnsiTheme="majorHAnsi" w:cstheme="majorHAnsi"/>
+                <w:sz w:val="32"/>
+                <w:szCs w:val="32"/>
+              </w:rPr>
+              <w:t xml:space="preserve">till </w:t>
+            </w:r>
+            <w:r>
+              <w:rPr>
+                <w:rFonts w:asciiTheme="majorHAnsi" w:hAnsiTheme="majorHAnsi" w:cstheme="majorHAnsi"/>
+                <w:sz w:val="32"/>
+                <w:szCs w:val="32"/>
+              </w:rPr>
+              <w:t>13v</w:t>
+            </w:r>
+          </w:p>
+          <w:p>
+            <w:pPr>
+              <w:rPr>
+                <w:rFonts w:asciiTheme="majorHAnsi" w:hAnsiTheme="majorHAnsi" w:cstheme="majorHAnsi"/>
+                <w:sz w:val="28"/>
+                <w:szCs w:val="28"/>
+              </w:rPr>
+            </w:pPr>
           </w:p>
           <w:p>
             <w:pPr>
@@ -7209,36 +7881,435 @@
     </w:p>
     <w:p>
       <w:pPr>
-        <w:pStyle w:val="Heading1"/>
-      </w:pPr>
+        <w:spacing w:before="0" w:after="160" w:line="259" w:lineRule="auto"/>
+        <w:jc w:val="left"/>
+        <w:rPr>
+          <w:rFonts w:asciiTheme="majorHAnsi" w:eastAsiaTheme="majorEastAsia" w:hAnsiTheme="majorHAnsi" w:cstheme="majorBidi"/>
+          <w:color w:val="000000" w:themeColor="text1"/>
+          <w:sz w:val="48"/>
+          <w:szCs w:val="32"/>
+        </w:rPr>
+      </w:pPr>
+      <w:r>
+        <w:br w:type="page"/>
+      </w:r>
     </w:p>
     <w:p>
       <w:pPr>
         <w:pStyle w:val="Heading1"/>
       </w:pPr>
-      <w:bookmarkStart w:id="26" w:name="_Toc33184082"/>
+      <w:bookmarkStart w:id="25" w:name="_Toc33254102"/>
       <w:proofErr w:type="gramStart"/>
       <w:r>
+        <w:lastRenderedPageBreak/>
         <w:t>4</w:t>
       </w:r>
       <w:proofErr w:type="gramEnd"/>
       <w:r>
-        <w:t xml:space="preserve"> Reference table:</w:t>
+        <w:t xml:space="preserve"> table of constrains:</w:t>
       </w:r>
-      <w:bookmarkEnd w:id="26"/>
+      <w:bookmarkEnd w:id="25"/>
+      <w:r>
+        <w:t xml:space="preserve"> </w:t>
+      </w:r>
     </w:p>
     <w:tbl>
       <w:tblPr>
         <w:tblStyle w:val="TableGrid"/>
-        <w:tblW w:w="9715" w:type="dxa"/>
-        <w:tblInd w:w="-365" w:type="dxa"/>
+        <w:tblW w:w="11160" w:type="dxa"/>
+        <w:tblInd w:w="-635" w:type="dxa"/>
+        <w:tblLook w:val="06A0" w:firstRow="1" w:lastRow="0" w:firstColumn="1" w:lastColumn="0" w:noHBand="1" w:noVBand="1"/>
+      </w:tblPr>
+      <w:tblGrid>
+        <w:gridCol w:w="3220"/>
+        <w:gridCol w:w="4457"/>
+        <w:gridCol w:w="3483"/>
+      </w:tblGrid>
+      <w:tr>
+        <w:tc>
+          <w:tcPr>
+            <w:tcW w:w="3220" w:type="dxa"/>
+          </w:tcPr>
+          <w:p>
+            <w:pPr>
+              <w:rPr>
+                <w:rFonts w:asciiTheme="majorHAnsi" w:hAnsiTheme="majorHAnsi" w:cstheme="majorHAnsi"/>
+                <w:sz w:val="32"/>
+                <w:szCs w:val="32"/>
+              </w:rPr>
+            </w:pPr>
+            <w:r>
+              <w:rPr>
+                <w:rFonts w:asciiTheme="majorHAnsi" w:hAnsiTheme="majorHAnsi" w:cstheme="majorHAnsi"/>
+                <w:sz w:val="32"/>
+                <w:szCs w:val="32"/>
+              </w:rPr>
+              <w:t>C</w:t>
+            </w:r>
+            <w:r>
+              <w:rPr>
+                <w:rFonts w:asciiTheme="majorHAnsi" w:hAnsiTheme="majorHAnsi" w:cstheme="majorHAnsi"/>
+                <w:sz w:val="32"/>
+                <w:szCs w:val="32"/>
+              </w:rPr>
+              <w:t>onstrain</w:t>
+            </w:r>
+            <w:r>
+              <w:rPr>
+                <w:rFonts w:asciiTheme="majorHAnsi" w:hAnsiTheme="majorHAnsi" w:cstheme="majorHAnsi"/>
+                <w:sz w:val="32"/>
+                <w:szCs w:val="32"/>
+              </w:rPr>
+              <w:t xml:space="preserve"> </w:t>
+            </w:r>
+          </w:p>
+        </w:tc>
+        <w:tc>
+          <w:tcPr>
+            <w:tcW w:w="4457" w:type="dxa"/>
+          </w:tcPr>
+          <w:p>
+            <w:pPr>
+              <w:rPr>
+                <w:rFonts w:asciiTheme="majorHAnsi" w:hAnsiTheme="majorHAnsi" w:cstheme="majorHAnsi"/>
+                <w:sz w:val="32"/>
+                <w:szCs w:val="32"/>
+              </w:rPr>
+            </w:pPr>
+            <w:r>
+              <w:rPr>
+                <w:rFonts w:asciiTheme="majorHAnsi" w:hAnsiTheme="majorHAnsi" w:cstheme="majorHAnsi"/>
+                <w:sz w:val="32"/>
+                <w:szCs w:val="32"/>
+              </w:rPr>
+              <w:t xml:space="preserve">Requirement </w:t>
+            </w:r>
+            <w:r>
+              <w:rPr>
+                <w:rFonts w:asciiTheme="majorHAnsi" w:hAnsiTheme="majorHAnsi" w:cstheme="majorHAnsi"/>
+                <w:sz w:val="32"/>
+                <w:szCs w:val="32"/>
+              </w:rPr>
+              <w:t xml:space="preserve">ID </w:t>
+            </w:r>
+            <w:r>
+              <w:rPr>
+                <w:rFonts w:asciiTheme="majorHAnsi" w:hAnsiTheme="majorHAnsi" w:cstheme="majorHAnsi"/>
+                <w:sz w:val="32"/>
+                <w:szCs w:val="32"/>
+              </w:rPr>
+              <w:t xml:space="preserve">related   </w:t>
+            </w:r>
+          </w:p>
+        </w:tc>
+        <w:tc>
+          <w:tcPr>
+            <w:tcW w:w="3483" w:type="dxa"/>
+          </w:tcPr>
+          <w:p>
+            <w:pPr>
+              <w:rPr>
+                <w:rFonts w:asciiTheme="majorHAnsi" w:hAnsiTheme="majorHAnsi" w:cstheme="majorHAnsi"/>
+                <w:sz w:val="32"/>
+                <w:szCs w:val="32"/>
+              </w:rPr>
+            </w:pPr>
+            <w:r>
+              <w:rPr>
+                <w:rFonts w:asciiTheme="majorHAnsi" w:hAnsiTheme="majorHAnsi" w:cstheme="majorHAnsi"/>
+                <w:sz w:val="32"/>
+                <w:szCs w:val="32"/>
+              </w:rPr>
+              <w:t xml:space="preserve">Description </w:t>
+            </w:r>
+          </w:p>
+        </w:tc>
+      </w:tr>
+      <w:tr>
+        <w:tc>
+          <w:tcPr>
+            <w:tcW w:w="3220" w:type="dxa"/>
+          </w:tcPr>
+          <w:p>
+            <w:pPr>
+              <w:pStyle w:val="Heading2"/>
+              <w:outlineLvl w:val="1"/>
+            </w:pPr>
+            <w:bookmarkStart w:id="26" w:name="_Toc33254103"/>
+            <w:r>
+              <w:t>1 voltage</w:t>
+            </w:r>
+            <w:r>
+              <w:t xml:space="preserve"> levels</w:t>
+            </w:r>
+            <w:bookmarkEnd w:id="26"/>
+            <w:r>
+              <w:t xml:space="preserve"> </w:t>
+            </w:r>
+          </w:p>
+        </w:tc>
+        <w:tc>
+          <w:tcPr>
+            <w:tcW w:w="4457" w:type="dxa"/>
+          </w:tcPr>
+          <w:p>
+            <w:pPr>
+              <w:rPr>
+                <w:sz w:val="32"/>
+                <w:szCs w:val="32"/>
+              </w:rPr>
+            </w:pPr>
+            <w:r>
+              <w:rPr>
+                <w:sz w:val="32"/>
+                <w:szCs w:val="32"/>
+              </w:rPr>
+              <w:t>REQ_PO2EBL_CYRS_05_V1.1</w:t>
+            </w:r>
+          </w:p>
+        </w:tc>
+        <w:tc>
+          <w:tcPr>
+            <w:tcW w:w="3483" w:type="dxa"/>
+          </w:tcPr>
+          <w:p>
+            <w:pPr>
+              <w:pStyle w:val="ListParagraph"/>
+              <w:numPr>
+                <w:ilvl w:val="0"/>
+                <w:numId w:val="7"/>
+              </w:numPr>
+              <w:ind w:left="582"/>
+              <w:rPr>
+                <w:sz w:val="32"/>
+                <w:szCs w:val="32"/>
+              </w:rPr>
+            </w:pPr>
+            <w:r>
+              <w:rPr>
+                <w:sz w:val="32"/>
+                <w:szCs w:val="32"/>
+              </w:rPr>
+              <w:t xml:space="preserve">Under </w:t>
+            </w:r>
+            <w:r>
+              <w:rPr>
+                <w:sz w:val="32"/>
+                <w:szCs w:val="32"/>
+              </w:rPr>
+              <w:t xml:space="preserve">voltage level above </w:t>
+            </w:r>
+            <w:r>
+              <w:rPr>
+                <w:sz w:val="32"/>
+                <w:szCs w:val="32"/>
+              </w:rPr>
+              <w:t xml:space="preserve">9v </w:t>
+            </w:r>
+          </w:p>
+          <w:p>
+            <w:pPr>
+              <w:pStyle w:val="ListParagraph"/>
+              <w:numPr>
+                <w:ilvl w:val="0"/>
+                <w:numId w:val="7"/>
+              </w:numPr>
+              <w:ind w:left="582"/>
+              <w:rPr>
+                <w:sz w:val="32"/>
+                <w:szCs w:val="32"/>
+              </w:rPr>
+            </w:pPr>
+            <w:r>
+              <w:rPr>
+                <w:sz w:val="32"/>
+                <w:szCs w:val="32"/>
+              </w:rPr>
+              <w:t>Normal level voltage above 9v till 13 v</w:t>
+            </w:r>
+          </w:p>
+          <w:p>
+            <w:pPr>
+              <w:pStyle w:val="ListParagraph"/>
+              <w:numPr>
+                <w:ilvl w:val="0"/>
+                <w:numId w:val="7"/>
+              </w:numPr>
+              <w:ind w:left="582"/>
+              <w:rPr>
+                <w:sz w:val="32"/>
+                <w:szCs w:val="32"/>
+              </w:rPr>
+            </w:pPr>
+            <w:r>
+              <w:rPr>
+                <w:sz w:val="32"/>
+                <w:szCs w:val="32"/>
+              </w:rPr>
+              <w:t xml:space="preserve">Upper voltage </w:t>
+            </w:r>
+            <w:r>
+              <w:rPr>
+                <w:sz w:val="32"/>
+                <w:szCs w:val="32"/>
+              </w:rPr>
+              <w:t>above or equal 13</w:t>
+            </w:r>
+            <w:r>
+              <w:rPr>
+                <w:sz w:val="32"/>
+                <w:szCs w:val="32"/>
+              </w:rPr>
+              <w:t xml:space="preserve">v </w:t>
+            </w:r>
+          </w:p>
+          <w:p>
+            <w:pPr>
+              <w:rPr>
+                <w:sz w:val="32"/>
+                <w:szCs w:val="32"/>
+              </w:rPr>
+            </w:pPr>
+          </w:p>
+          <w:p>
+            <w:pPr>
+              <w:rPr>
+                <w:sz w:val="32"/>
+                <w:szCs w:val="32"/>
+              </w:rPr>
+            </w:pPr>
+          </w:p>
+          <w:p/>
+        </w:tc>
+      </w:tr>
+      <w:tr>
+        <w:tc>
+          <w:tcPr>
+            <w:tcW w:w="3220" w:type="dxa"/>
+          </w:tcPr>
+          <w:p>
+            <w:pPr>
+              <w:pStyle w:val="Heading2"/>
+              <w:outlineLvl w:val="1"/>
+            </w:pPr>
+            <w:bookmarkStart w:id="27" w:name="_Toc33254104"/>
+            <w:r>
+              <w:t>2 push button pressed</w:t>
+            </w:r>
+            <w:bookmarkEnd w:id="27"/>
+            <w:r>
+              <w:t xml:space="preserve"> </w:t>
+            </w:r>
+            <w:r>
+              <w:t xml:space="preserve"> </w:t>
+            </w:r>
+          </w:p>
+        </w:tc>
+        <w:tc>
+          <w:tcPr>
+            <w:tcW w:w="4457" w:type="dxa"/>
+          </w:tcPr>
+          <w:p>
+            <w:pPr>
+              <w:rPr>
+                <w:sz w:val="32"/>
+                <w:szCs w:val="32"/>
+              </w:rPr>
+            </w:pPr>
+            <w:r>
+              <w:rPr>
+                <w:sz w:val="32"/>
+                <w:szCs w:val="32"/>
+              </w:rPr>
+              <w:t>REQ_PO2EBL_CYRS_02_V1.8</w:t>
+            </w:r>
+          </w:p>
+        </w:tc>
+        <w:tc>
+          <w:tcPr>
+            <w:tcW w:w="3483" w:type="dxa"/>
+          </w:tcPr>
+          <w:p>
+            <w:pPr>
+              <w:pStyle w:val="ListParagraph"/>
+              <w:numPr>
+                <w:ilvl w:val="0"/>
+                <w:numId w:val="8"/>
+              </w:numPr>
+              <w:ind w:left="582"/>
+              <w:rPr>
+                <w:rFonts w:asciiTheme="majorHAnsi" w:hAnsiTheme="majorHAnsi" w:cstheme="majorHAnsi"/>
+                <w:sz w:val="32"/>
+                <w:szCs w:val="32"/>
+              </w:rPr>
+            </w:pPr>
+            <w:r>
+              <w:rPr>
+                <w:rFonts w:asciiTheme="majorHAnsi" w:hAnsiTheme="majorHAnsi" w:cstheme="majorHAnsi"/>
+                <w:sz w:val="32"/>
+                <w:szCs w:val="32"/>
+              </w:rPr>
+              <w:t xml:space="preserve">The time between 2 pressed is 50 </w:t>
+            </w:r>
+            <w:proofErr w:type="spellStart"/>
+            <w:r>
+              <w:rPr>
+                <w:rFonts w:asciiTheme="majorHAnsi" w:hAnsiTheme="majorHAnsi" w:cstheme="majorHAnsi"/>
+                <w:sz w:val="32"/>
+                <w:szCs w:val="32"/>
+              </w:rPr>
+              <w:t>ms</w:t>
+            </w:r>
+            <w:proofErr w:type="spellEnd"/>
+            <w:r>
+              <w:rPr>
+                <w:rFonts w:asciiTheme="majorHAnsi" w:hAnsiTheme="majorHAnsi" w:cstheme="majorHAnsi"/>
+                <w:sz w:val="32"/>
+                <w:szCs w:val="32"/>
+              </w:rPr>
+              <w:t xml:space="preserve"> </w:t>
+            </w:r>
+          </w:p>
+        </w:tc>
+      </w:tr>
+    </w:tbl>
+    <w:p>
+      <w:pPr>
+        <w:pStyle w:val="Heading1"/>
+      </w:pPr>
+    </w:p>
+    <w:p>
+      <w:pPr>
+        <w:pStyle w:val="Heading1"/>
+      </w:pPr>
+      <w:bookmarkStart w:id="28" w:name="_Toc33254105"/>
+      <w:proofErr w:type="gramStart"/>
+      <w:r>
+        <w:t>5</w:t>
+      </w:r>
+      <w:proofErr w:type="gramEnd"/>
+      <w:r>
+        <w:t xml:space="preserve"> R</w:t>
+      </w:r>
+      <w:bookmarkStart w:id="29" w:name="_GoBack"/>
+      <w:bookmarkEnd w:id="29"/>
+      <w:r>
+        <w:t>eference table:</w:t>
+      </w:r>
+      <w:bookmarkEnd w:id="28"/>
+    </w:p>
+    <w:tbl>
+      <w:tblPr>
+        <w:tblStyle w:val="TableGrid"/>
+        <w:tblW w:w="11160" w:type="dxa"/>
+        <w:tblInd w:w="-635" w:type="dxa"/>
         <w:tblLook w:val="04A0" w:firstRow="1" w:lastRow="0" w:firstColumn="1" w:lastColumn="0" w:noHBand="0" w:noVBand="1"/>
       </w:tblPr>
       <w:tblGrid>
-        <w:gridCol w:w="1825"/>
+        <w:gridCol w:w="2095"/>
         <w:gridCol w:w="2091"/>
         <w:gridCol w:w="3039"/>
-        <w:gridCol w:w="2760"/>
+        <w:gridCol w:w="3935"/>
       </w:tblGrid>
       <w:tr>
         <w:trPr>
@@ -7246,7 +8317,7 @@
         </w:trPr>
         <w:tc>
           <w:tcPr>
-            <w:tcW w:w="1825" w:type="dxa"/>
+            <w:tcW w:w="2095" w:type="dxa"/>
           </w:tcPr>
           <w:p>
             <w:pPr>
@@ -7324,7 +8395,7 @@
         </w:tc>
         <w:tc>
           <w:tcPr>
-            <w:tcW w:w="2760" w:type="dxa"/>
+            <w:tcW w:w="3935" w:type="dxa"/>
           </w:tcPr>
           <w:p>
             <w:pPr>
@@ -7355,7 +8426,7 @@
         </w:trPr>
         <w:tc>
           <w:tcPr>
-            <w:tcW w:w="1825" w:type="dxa"/>
+            <w:tcW w:w="2095" w:type="dxa"/>
           </w:tcPr>
           <w:p>
             <w:pPr>
@@ -7423,7 +8494,7 @@
         </w:tc>
         <w:tc>
           <w:tcPr>
-            <w:tcW w:w="2760" w:type="dxa"/>
+            <w:tcW w:w="3935" w:type="dxa"/>
           </w:tcPr>
           <w:p>
             <w:pPr>
@@ -7450,7 +8521,7 @@
         </w:trPr>
         <w:tc>
           <w:tcPr>
-            <w:tcW w:w="1825" w:type="dxa"/>
+            <w:tcW w:w="2095" w:type="dxa"/>
           </w:tcPr>
           <w:p>
             <w:pPr>
@@ -7518,7 +8589,7 @@
         </w:tc>
         <w:tc>
           <w:tcPr>
-            <w:tcW w:w="2760" w:type="dxa"/>
+            <w:tcW w:w="3935" w:type="dxa"/>
           </w:tcPr>
           <w:p>
             <w:pPr>
@@ -7741,7 +8812,7 @@
             <w:rPr>
               <w:color w:val="767171" w:themeColor="background2" w:themeShade="80"/>
             </w:rPr>
-            <w:t>5</w:t>
+            <w:t>6</w:t>
           </w:r>
         </w:p>
       </w:tc>
@@ -7830,7 +8901,7 @@
             <w:rPr>
               <w:color w:val="767171" w:themeColor="background2" w:themeShade="80"/>
             </w:rPr>
-            <w:t>1</w:t>
+            <w:t>2</w:t>
           </w:r>
           <w:r>
             <w:rPr>
@@ -7858,6 +8929,119 @@
 <file path=word/numbering.xml><?xml version="1.0" encoding="utf-8"?>
 <w:numbering xmlns:wpc="http://schemas.microsoft.com/office/word/2010/wordprocessingCanvas" xmlns:cx="http://schemas.microsoft.com/office/drawing/2014/chartex" xmlns:cx1="http://schemas.microsoft.com/office/drawing/2015/9/8/chartex" xmlns:mc="http://schemas.openxmlformats.org/markup-compatibility/2006" xmlns:o="urn:schemas-microsoft-com:office:office" xmlns:r="http://schemas.openxmlformats.org/officeDocument/2006/relationships" xmlns:m="http://schemas.openxmlformats.org/officeDocument/2006/math" xmlns:v="urn:schemas-microsoft-com:vml" xmlns:wp14="http://schemas.microsoft.com/office/word/2010/wordprocessingDrawing" xmlns:wp="http://schemas.openxmlformats.org/drawingml/2006/wordprocessingDrawing" xmlns:w10="urn:schemas-microsoft-com:office:word" xmlns:w="http://schemas.openxmlformats.org/wordprocessingml/2006/main" xmlns:w14="http://schemas.microsoft.com/office/word/2010/wordml" xmlns:w15="http://schemas.microsoft.com/office/word/2012/wordml" xmlns:w16se="http://schemas.microsoft.com/office/word/2015/wordml/symex" xmlns:wpg="http://schemas.microsoft.com/office/word/2010/wordprocessingGroup" xmlns:wpi="http://schemas.microsoft.com/office/word/2010/wordprocessingInk" xmlns:wne="http://schemas.microsoft.com/office/word/2006/wordml" xmlns:wps="http://schemas.microsoft.com/office/word/2010/wordprocessingShape" mc:Ignorable="w14 w15 w16se wp14">
   <w:abstractNum w:abstractNumId="0" w15:restartNumberingAfterBreak="0">
+    <w:nsid w:val="07FD2EEB"/>
+    <w:multiLevelType w:val="hybridMultilevel"/>
+    <w:tmpl w:val="75B06A00"/>
+    <w:lvl w:ilvl="0" w:tplc="04090001">
+      <w:start w:val="1"/>
+      <w:numFmt w:val="bullet"/>
+      <w:lvlText w:val=""/>
+      <w:lvlJc w:val="left"/>
+      <w:pPr>
+        <w:ind w:left="720" w:hanging="360"/>
+      </w:pPr>
+      <w:rPr>
+        <w:rFonts w:ascii="Symbol" w:hAnsi="Symbol" w:hint="default"/>
+      </w:rPr>
+    </w:lvl>
+    <w:lvl w:ilvl="1" w:tplc="04090003" w:tentative="1">
+      <w:start w:val="1"/>
+      <w:numFmt w:val="bullet"/>
+      <w:lvlText w:val="o"/>
+      <w:lvlJc w:val="left"/>
+      <w:pPr>
+        <w:ind w:left="1440" w:hanging="360"/>
+      </w:pPr>
+      <w:rPr>
+        <w:rFonts w:ascii="Courier New" w:hAnsi="Courier New" w:cs="Courier New" w:hint="default"/>
+      </w:rPr>
+    </w:lvl>
+    <w:lvl w:ilvl="2" w:tplc="04090005" w:tentative="1">
+      <w:start w:val="1"/>
+      <w:numFmt w:val="bullet"/>
+      <w:lvlText w:val=""/>
+      <w:lvlJc w:val="left"/>
+      <w:pPr>
+        <w:ind w:left="2160" w:hanging="360"/>
+      </w:pPr>
+      <w:rPr>
+        <w:rFonts w:ascii="Wingdings" w:hAnsi="Wingdings" w:hint="default"/>
+      </w:rPr>
+    </w:lvl>
+    <w:lvl w:ilvl="3" w:tplc="04090001" w:tentative="1">
+      <w:start w:val="1"/>
+      <w:numFmt w:val="bullet"/>
+      <w:lvlText w:val=""/>
+      <w:lvlJc w:val="left"/>
+      <w:pPr>
+        <w:ind w:left="2880" w:hanging="360"/>
+      </w:pPr>
+      <w:rPr>
+        <w:rFonts w:ascii="Symbol" w:hAnsi="Symbol" w:hint="default"/>
+      </w:rPr>
+    </w:lvl>
+    <w:lvl w:ilvl="4" w:tplc="04090003" w:tentative="1">
+      <w:start w:val="1"/>
+      <w:numFmt w:val="bullet"/>
+      <w:lvlText w:val="o"/>
+      <w:lvlJc w:val="left"/>
+      <w:pPr>
+        <w:ind w:left="3600" w:hanging="360"/>
+      </w:pPr>
+      <w:rPr>
+        <w:rFonts w:ascii="Courier New" w:hAnsi="Courier New" w:cs="Courier New" w:hint="default"/>
+      </w:rPr>
+    </w:lvl>
+    <w:lvl w:ilvl="5" w:tplc="04090005" w:tentative="1">
+      <w:start w:val="1"/>
+      <w:numFmt w:val="bullet"/>
+      <w:lvlText w:val=""/>
+      <w:lvlJc w:val="left"/>
+      <w:pPr>
+        <w:ind w:left="4320" w:hanging="360"/>
+      </w:pPr>
+      <w:rPr>
+        <w:rFonts w:ascii="Wingdings" w:hAnsi="Wingdings" w:hint="default"/>
+      </w:rPr>
+    </w:lvl>
+    <w:lvl w:ilvl="6" w:tplc="04090001" w:tentative="1">
+      <w:start w:val="1"/>
+      <w:numFmt w:val="bullet"/>
+      <w:lvlText w:val=""/>
+      <w:lvlJc w:val="left"/>
+      <w:pPr>
+        <w:ind w:left="5040" w:hanging="360"/>
+      </w:pPr>
+      <w:rPr>
+        <w:rFonts w:ascii="Symbol" w:hAnsi="Symbol" w:hint="default"/>
+      </w:rPr>
+    </w:lvl>
+    <w:lvl w:ilvl="7" w:tplc="04090003" w:tentative="1">
+      <w:start w:val="1"/>
+      <w:numFmt w:val="bullet"/>
+      <w:lvlText w:val="o"/>
+      <w:lvlJc w:val="left"/>
+      <w:pPr>
+        <w:ind w:left="5760" w:hanging="360"/>
+      </w:pPr>
+      <w:rPr>
+        <w:rFonts w:ascii="Courier New" w:hAnsi="Courier New" w:cs="Courier New" w:hint="default"/>
+      </w:rPr>
+    </w:lvl>
+    <w:lvl w:ilvl="8" w:tplc="04090005" w:tentative="1">
+      <w:start w:val="1"/>
+      <w:numFmt w:val="bullet"/>
+      <w:lvlText w:val=""/>
+      <w:lvlJc w:val="left"/>
+      <w:pPr>
+        <w:ind w:left="6480" w:hanging="360"/>
+      </w:pPr>
+      <w:rPr>
+        <w:rFonts w:ascii="Wingdings" w:hAnsi="Wingdings" w:hint="default"/>
+      </w:rPr>
+    </w:lvl>
+  </w:abstractNum>
+  <w:abstractNum w:abstractNumId="1" w15:restartNumberingAfterBreak="0">
     <w:nsid w:val="0983087E"/>
     <w:multiLevelType w:val="singleLevel"/>
     <w:tmpl w:val="59D2420E"/>
@@ -7878,7 +9062,7 @@
       </w:rPr>
     </w:lvl>
   </w:abstractNum>
-  <w:abstractNum w:abstractNumId="1" w15:restartNumberingAfterBreak="0">
+  <w:abstractNum w:abstractNumId="2" w15:restartNumberingAfterBreak="0">
     <w:nsid w:val="26DB5CFF"/>
     <w:multiLevelType w:val="hybridMultilevel"/>
     <w:tmpl w:val="0B563580"/>
@@ -7991,7 +9175,7 @@
       </w:rPr>
     </w:lvl>
   </w:abstractNum>
-  <w:abstractNum w:abstractNumId="2" w15:restartNumberingAfterBreak="0">
+  <w:abstractNum w:abstractNumId="3" w15:restartNumberingAfterBreak="0">
     <w:nsid w:val="2AFB1FC0"/>
     <w:multiLevelType w:val="multilevel"/>
     <w:tmpl w:val="6764EF06"/>
@@ -8131,7 +9315,7 @@
       </w:rPr>
     </w:lvl>
   </w:abstractNum>
-  <w:abstractNum w:abstractNumId="3" w15:restartNumberingAfterBreak="0">
+  <w:abstractNum w:abstractNumId="4" w15:restartNumberingAfterBreak="0">
     <w:nsid w:val="2D1D7145"/>
     <w:multiLevelType w:val="singleLevel"/>
     <w:tmpl w:val="2C0045F6"/>
@@ -8152,7 +9336,120 @@
       </w:rPr>
     </w:lvl>
   </w:abstractNum>
-  <w:abstractNum w:abstractNumId="4" w15:restartNumberingAfterBreak="0">
+  <w:abstractNum w:abstractNumId="5" w15:restartNumberingAfterBreak="0">
+    <w:nsid w:val="57FE7138"/>
+    <w:multiLevelType w:val="hybridMultilevel"/>
+    <w:tmpl w:val="3BB60672"/>
+    <w:lvl w:ilvl="0" w:tplc="04090001">
+      <w:start w:val="1"/>
+      <w:numFmt w:val="bullet"/>
+      <w:lvlText w:val=""/>
+      <w:lvlJc w:val="left"/>
+      <w:pPr>
+        <w:ind w:left="720" w:hanging="360"/>
+      </w:pPr>
+      <w:rPr>
+        <w:rFonts w:ascii="Symbol" w:hAnsi="Symbol" w:hint="default"/>
+      </w:rPr>
+    </w:lvl>
+    <w:lvl w:ilvl="1" w:tplc="04090003" w:tentative="1">
+      <w:start w:val="1"/>
+      <w:numFmt w:val="bullet"/>
+      <w:lvlText w:val="o"/>
+      <w:lvlJc w:val="left"/>
+      <w:pPr>
+        <w:ind w:left="1440" w:hanging="360"/>
+      </w:pPr>
+      <w:rPr>
+        <w:rFonts w:ascii="Courier New" w:hAnsi="Courier New" w:cs="Courier New" w:hint="default"/>
+      </w:rPr>
+    </w:lvl>
+    <w:lvl w:ilvl="2" w:tplc="04090005" w:tentative="1">
+      <w:start w:val="1"/>
+      <w:numFmt w:val="bullet"/>
+      <w:lvlText w:val=""/>
+      <w:lvlJc w:val="left"/>
+      <w:pPr>
+        <w:ind w:left="2160" w:hanging="360"/>
+      </w:pPr>
+      <w:rPr>
+        <w:rFonts w:ascii="Wingdings" w:hAnsi="Wingdings" w:hint="default"/>
+      </w:rPr>
+    </w:lvl>
+    <w:lvl w:ilvl="3" w:tplc="04090001" w:tentative="1">
+      <w:start w:val="1"/>
+      <w:numFmt w:val="bullet"/>
+      <w:lvlText w:val=""/>
+      <w:lvlJc w:val="left"/>
+      <w:pPr>
+        <w:ind w:left="2880" w:hanging="360"/>
+      </w:pPr>
+      <w:rPr>
+        <w:rFonts w:ascii="Symbol" w:hAnsi="Symbol" w:hint="default"/>
+      </w:rPr>
+    </w:lvl>
+    <w:lvl w:ilvl="4" w:tplc="04090003" w:tentative="1">
+      <w:start w:val="1"/>
+      <w:numFmt w:val="bullet"/>
+      <w:lvlText w:val="o"/>
+      <w:lvlJc w:val="left"/>
+      <w:pPr>
+        <w:ind w:left="3600" w:hanging="360"/>
+      </w:pPr>
+      <w:rPr>
+        <w:rFonts w:ascii="Courier New" w:hAnsi="Courier New" w:cs="Courier New" w:hint="default"/>
+      </w:rPr>
+    </w:lvl>
+    <w:lvl w:ilvl="5" w:tplc="04090005" w:tentative="1">
+      <w:start w:val="1"/>
+      <w:numFmt w:val="bullet"/>
+      <w:lvlText w:val=""/>
+      <w:lvlJc w:val="left"/>
+      <w:pPr>
+        <w:ind w:left="4320" w:hanging="360"/>
+      </w:pPr>
+      <w:rPr>
+        <w:rFonts w:ascii="Wingdings" w:hAnsi="Wingdings" w:hint="default"/>
+      </w:rPr>
+    </w:lvl>
+    <w:lvl w:ilvl="6" w:tplc="04090001" w:tentative="1">
+      <w:start w:val="1"/>
+      <w:numFmt w:val="bullet"/>
+      <w:lvlText w:val=""/>
+      <w:lvlJc w:val="left"/>
+      <w:pPr>
+        <w:ind w:left="5040" w:hanging="360"/>
+      </w:pPr>
+      <w:rPr>
+        <w:rFonts w:ascii="Symbol" w:hAnsi="Symbol" w:hint="default"/>
+      </w:rPr>
+    </w:lvl>
+    <w:lvl w:ilvl="7" w:tplc="04090003" w:tentative="1">
+      <w:start w:val="1"/>
+      <w:numFmt w:val="bullet"/>
+      <w:lvlText w:val="o"/>
+      <w:lvlJc w:val="left"/>
+      <w:pPr>
+        <w:ind w:left="5760" w:hanging="360"/>
+      </w:pPr>
+      <w:rPr>
+        <w:rFonts w:ascii="Courier New" w:hAnsi="Courier New" w:cs="Courier New" w:hint="default"/>
+      </w:rPr>
+    </w:lvl>
+    <w:lvl w:ilvl="8" w:tplc="04090005" w:tentative="1">
+      <w:start w:val="1"/>
+      <w:numFmt w:val="bullet"/>
+      <w:lvlText w:val=""/>
+      <w:lvlJc w:val="left"/>
+      <w:pPr>
+        <w:ind w:left="6480" w:hanging="360"/>
+      </w:pPr>
+      <w:rPr>
+        <w:rFonts w:ascii="Wingdings" w:hAnsi="Wingdings" w:hint="default"/>
+      </w:rPr>
+    </w:lvl>
+  </w:abstractNum>
+  <w:abstractNum w:abstractNumId="6" w15:restartNumberingAfterBreak="0">
     <w:nsid w:val="5AC74B35"/>
     <w:multiLevelType w:val="multilevel"/>
     <w:tmpl w:val="FC2E106A"/>
@@ -8292,7 +9589,7 @@
       </w:rPr>
     </w:lvl>
   </w:abstractNum>
-  <w:abstractNum w:abstractNumId="5" w15:restartNumberingAfterBreak="0">
+  <w:abstractNum w:abstractNumId="7" w15:restartNumberingAfterBreak="0">
     <w:nsid w:val="66033C45"/>
     <w:multiLevelType w:val="hybridMultilevel"/>
     <w:tmpl w:val="8710E000"/>
@@ -8406,22 +9703,28 @@
     </w:lvl>
   </w:abstractNum>
   <w:num w:numId="1">
+    <w:abstractNumId w:val="4"/>
+  </w:num>
+  <w:num w:numId="2">
+    <w:abstractNumId w:val="1"/>
+  </w:num>
+  <w:num w:numId="3">
+    <w:abstractNumId w:val="6"/>
+  </w:num>
+  <w:num w:numId="4">
     <w:abstractNumId w:val="3"/>
   </w:num>
-  <w:num w:numId="2">
-    <w:abstractNumId w:val="0"/>
+  <w:num w:numId="5">
+    <w:abstractNumId w:val="7"/>
   </w:num>
-  <w:num w:numId="3">
-    <w:abstractNumId w:val="4"/>
-  </w:num>
-  <w:num w:numId="4">
+  <w:num w:numId="6">
     <w:abstractNumId w:val="2"/>
   </w:num>
-  <w:num w:numId="5">
+  <w:num w:numId="7">
     <w:abstractNumId w:val="5"/>
   </w:num>
-  <w:num w:numId="6">
-    <w:abstractNumId w:val="1"/>
+  <w:num w:numId="8">
+    <w:abstractNumId w:val="0"/>
   </w:num>
 </w:numbering>
 </file>
@@ -9564,7 +10867,7 @@
 </file>
 
 <file path=customXml/itemProps1.xml><?xml version="1.0" encoding="utf-8"?>
-<ds:datastoreItem xmlns:ds="http://schemas.openxmlformats.org/officeDocument/2006/customXml" ds:itemID="{08584EC8-0BC1-4C7A-8A9B-AA2B2BF6E1B2}">
+<ds:datastoreItem xmlns:ds="http://schemas.openxmlformats.org/officeDocument/2006/customXml" ds:itemID="{0ABAEAAA-3F1E-4DAE-A8C8-30B54EC5ECF4}">
   <ds:schemaRefs>
     <ds:schemaRef ds:uri="http://schemas.openxmlformats.org/officeDocument/2006/bibliography"/>
   </ds:schemaRefs>

</xml_diff>

<commit_message>
Added cross review sheet for CYRS Fixing issues mentioned in the CYRS' cross review sheet Updating the project plan for week 4 Signed-off-by: May Alaa <mayelfkiy@gmail.com>
</commit_message>
<xml_diff>
--- a/Input documents/CYRS/PO2EBL_ELECTRIC_BLENDER_CYRS.docx
+++ b/Input documents/CYRS/PO2EBL_ELECTRIC_BLENDER_CYRS.docx
@@ -1,9 +1,10 @@
 
 <file path=word/document.xml><?xml version="1.0" encoding="utf-8"?>
-<w:document xmlns:wpc="http://schemas.microsoft.com/office/word/2010/wordprocessingCanvas" xmlns:cx="http://schemas.microsoft.com/office/drawing/2014/chartex" xmlns:cx1="http://schemas.microsoft.com/office/drawing/2015/9/8/chartex" xmlns:mc="http://schemas.openxmlformats.org/markup-compatibility/2006" xmlns:o="urn:schemas-microsoft-com:office:office" xmlns:r="http://schemas.openxmlformats.org/officeDocument/2006/relationships" xmlns:m="http://schemas.openxmlformats.org/officeDocument/2006/math" xmlns:v="urn:schemas-microsoft-com:vml" xmlns:wp14="http://schemas.microsoft.com/office/word/2010/wordprocessingDrawing" xmlns:wp="http://schemas.openxmlformats.org/drawingml/2006/wordprocessingDrawing" xmlns:w10="urn:schemas-microsoft-com:office:word" xmlns:w="http://schemas.openxmlformats.org/wordprocessingml/2006/main" xmlns:w14="http://schemas.microsoft.com/office/word/2010/wordml" xmlns:w15="http://schemas.microsoft.com/office/word/2012/wordml" xmlns:w16se="http://schemas.microsoft.com/office/word/2015/wordml/symex" xmlns:wpg="http://schemas.microsoft.com/office/word/2010/wordprocessingGroup" xmlns:wpi="http://schemas.microsoft.com/office/word/2010/wordprocessingInk" xmlns:wne="http://schemas.microsoft.com/office/word/2006/wordml" xmlns:wps="http://schemas.microsoft.com/office/word/2010/wordprocessingShape" mc:Ignorable="w14 w15 w16se wp14">
+<w:document xmlns:wpc="http://schemas.microsoft.com/office/word/2010/wordprocessingCanvas" xmlns:mc="http://schemas.openxmlformats.org/markup-compatibility/2006" xmlns:o="urn:schemas-microsoft-com:office:office" xmlns:r="http://schemas.openxmlformats.org/officeDocument/2006/relationships" xmlns:m="http://schemas.openxmlformats.org/officeDocument/2006/math" xmlns:v="urn:schemas-microsoft-com:vml" xmlns:wp14="http://schemas.microsoft.com/office/word/2010/wordprocessingDrawing" xmlns:wp="http://schemas.openxmlformats.org/drawingml/2006/wordprocessingDrawing" xmlns:w10="urn:schemas-microsoft-com:office:word" xmlns:w="http://schemas.openxmlformats.org/wordprocessingml/2006/main" xmlns:w14="http://schemas.microsoft.com/office/word/2010/wordml" xmlns:w15="http://schemas.microsoft.com/office/word/2012/wordml" xmlns:wpg="http://schemas.microsoft.com/office/word/2010/wordprocessingGroup" xmlns:wpi="http://schemas.microsoft.com/office/word/2010/wordprocessingInk" xmlns:wne="http://schemas.microsoft.com/office/word/2006/wordml" xmlns:wps="http://schemas.microsoft.com/office/word/2010/wordprocessingShape" mc:Ignorable="w14 w15 wp14">
   <w:body>
     <w:p>
       <w:pPr>
+        <w:jc w:val="left"/>
         <w:rPr>
           <w:rFonts w:asciiTheme="majorHAnsi" w:hAnsiTheme="majorHAnsi" w:cstheme="majorHAnsi"/>
         </w:rPr>
@@ -11,7 +12,7 @@
     </w:p>
     <w:p>
       <w:pPr>
-        <w:jc w:val="center"/>
+        <w:jc w:val="left"/>
         <w:rPr>
           <w:rFonts w:asciiTheme="majorHAnsi" w:hAnsiTheme="majorHAnsi" w:cstheme="majorHAnsi"/>
           <w:b/>
@@ -21,6 +22,7 @@
     </w:p>
     <w:p>
       <w:pPr>
+        <w:jc w:val="left"/>
         <w:rPr>
           <w:rFonts w:asciiTheme="majorHAnsi" w:hAnsiTheme="majorHAnsi" w:cstheme="majorHAnsi"/>
           <w:b/>
@@ -37,6 +39,7 @@
           <w:sz w:val="72"/>
         </w:rPr>
       </w:pPr>
+      <w:bookmarkStart w:id="0" w:name="_GoBack"/>
       <w:r>
         <w:rPr>
           <w:rFonts w:asciiTheme="majorHAnsi" w:hAnsiTheme="majorHAnsi" w:cstheme="majorHAnsi"/>
@@ -137,7 +140,7 @@
           <w:b/>
           <w:sz w:val="36"/>
         </w:rPr>
-        <w:t>6</w:t>
+        <w:t>7</w:t>
       </w:r>
     </w:p>
     <w:p>
@@ -155,20 +158,23 @@
           <w:b/>
           <w:sz w:val="36"/>
         </w:rPr>
-        <w:t xml:space="preserve">Proposed </w:t>
+        <w:t>Proposed</w:t>
       </w:r>
-      <w:r>
+    </w:p>
+    <w:p>
+      <w:pPr>
+        <w:jc w:val="center"/>
         <w:rPr>
           <w:rFonts w:asciiTheme="majorHAnsi" w:hAnsiTheme="majorHAnsi" w:cstheme="majorHAnsi"/>
           <w:b/>
           <w:sz w:val="36"/>
         </w:rPr>
-        <w:t xml:space="preserve"> </w:t>
-      </w:r>
+      </w:pPr>
     </w:p>
+    <w:bookmarkEnd w:id="0"/>
     <w:p>
       <w:pPr>
-        <w:jc w:val="center"/>
+        <w:jc w:val="left"/>
         <w:rPr>
           <w:rFonts w:asciiTheme="majorHAnsi" w:hAnsiTheme="majorHAnsi" w:cstheme="majorHAnsi"/>
           <w:b/>
@@ -178,7 +184,7 @@
     </w:p>
     <w:p>
       <w:pPr>
-        <w:jc w:val="center"/>
+        <w:jc w:val="left"/>
         <w:rPr>
           <w:rFonts w:asciiTheme="majorHAnsi" w:hAnsiTheme="majorHAnsi" w:cstheme="majorHAnsi"/>
           <w:b/>
@@ -188,7 +194,7 @@
     </w:p>
     <w:p>
       <w:pPr>
-        <w:jc w:val="center"/>
+        <w:jc w:val="left"/>
         <w:rPr>
           <w:rFonts w:asciiTheme="majorHAnsi" w:hAnsiTheme="majorHAnsi" w:cstheme="majorHAnsi"/>
           <w:b/>
@@ -198,7 +204,7 @@
     </w:p>
     <w:p>
       <w:pPr>
-        <w:jc w:val="center"/>
+        <w:jc w:val="left"/>
         <w:rPr>
           <w:rFonts w:asciiTheme="majorHAnsi" w:hAnsiTheme="majorHAnsi" w:cstheme="majorHAnsi"/>
           <w:b/>
@@ -208,7 +214,7 @@
     </w:p>
     <w:p>
       <w:pPr>
-        <w:jc w:val="center"/>
+        <w:jc w:val="left"/>
         <w:rPr>
           <w:rFonts w:asciiTheme="majorHAnsi" w:hAnsiTheme="majorHAnsi" w:cstheme="majorHAnsi"/>
           <w:b/>
@@ -218,7 +224,7 @@
     </w:p>
     <w:p>
       <w:pPr>
-        <w:jc w:val="center"/>
+        <w:jc w:val="left"/>
         <w:rPr>
           <w:rFonts w:asciiTheme="majorHAnsi" w:hAnsiTheme="majorHAnsi" w:cstheme="majorHAnsi"/>
           <w:b/>
@@ -228,7 +234,7 @@
     </w:p>
     <w:p>
       <w:pPr>
-        <w:jc w:val="center"/>
+        <w:jc w:val="left"/>
         <w:rPr>
           <w:rFonts w:asciiTheme="majorHAnsi" w:hAnsiTheme="majorHAnsi" w:cstheme="majorHAnsi"/>
           <w:b/>
@@ -238,7 +244,7 @@
     </w:p>
     <w:p>
       <w:pPr>
-        <w:jc w:val="center"/>
+        <w:jc w:val="left"/>
         <w:rPr>
           <w:rFonts w:asciiTheme="majorHAnsi" w:hAnsiTheme="majorHAnsi" w:cstheme="majorHAnsi"/>
           <w:b/>
@@ -248,7 +254,7 @@
     </w:p>
     <w:p>
       <w:pPr>
-        <w:jc w:val="center"/>
+        <w:jc w:val="left"/>
         <w:rPr>
           <w:rFonts w:asciiTheme="majorHAnsi" w:hAnsiTheme="majorHAnsi" w:cstheme="majorHAnsi"/>
           <w:b/>
@@ -258,7 +264,7 @@
     </w:p>
     <w:p>
       <w:pPr>
-        <w:jc w:val="center"/>
+        <w:jc w:val="left"/>
         <w:rPr>
           <w:rFonts w:asciiTheme="majorHAnsi" w:hAnsiTheme="majorHAnsi" w:cstheme="majorHAnsi"/>
           <w:b/>
@@ -268,7 +274,7 @@
     </w:p>
     <w:p>
       <w:pPr>
-        <w:jc w:val="center"/>
+        <w:jc w:val="left"/>
         <w:rPr>
           <w:rFonts w:asciiTheme="majorHAnsi" w:hAnsiTheme="majorHAnsi" w:cstheme="majorHAnsi"/>
           <w:b/>
@@ -278,17 +284,7 @@
     </w:p>
     <w:p>
       <w:pPr>
-        <w:jc w:val="center"/>
-        <w:rPr>
-          <w:rFonts w:asciiTheme="majorHAnsi" w:hAnsiTheme="majorHAnsi" w:cstheme="majorHAnsi"/>
-          <w:b/>
-          <w:sz w:val="36"/>
-        </w:rPr>
-      </w:pPr>
-    </w:p>
-    <w:p>
-      <w:pPr>
-        <w:jc w:val="center"/>
+        <w:jc w:val="left"/>
         <w:rPr>
           <w:rFonts w:asciiTheme="majorHAnsi" w:hAnsiTheme="majorHAnsi" w:cstheme="majorHAnsi"/>
           <w:b/>
@@ -327,7 +323,7 @@
           </w:tcPr>
           <w:p>
             <w:pPr>
-              <w:jc w:val="center"/>
+              <w:jc w:val="left"/>
               <w:rPr>
                 <w:rFonts w:asciiTheme="majorHAnsi" w:hAnsiTheme="majorHAnsi" w:cstheme="majorHAnsi"/>
                 <w:b/>
@@ -353,7 +349,7 @@
           </w:tcPr>
           <w:p>
             <w:pPr>
-              <w:jc w:val="center"/>
+              <w:jc w:val="left"/>
               <w:rPr>
                 <w:rFonts w:asciiTheme="majorHAnsi" w:hAnsiTheme="majorHAnsi" w:cstheme="majorHAnsi"/>
                 <w:b/>
@@ -378,7 +374,7 @@
           </w:tcPr>
           <w:p>
             <w:pPr>
-              <w:jc w:val="center"/>
+              <w:jc w:val="left"/>
               <w:rPr>
                 <w:rFonts w:asciiTheme="majorHAnsi" w:hAnsiTheme="majorHAnsi" w:cstheme="majorHAnsi"/>
                 <w:b/>
@@ -403,7 +399,7 @@
           </w:tcPr>
           <w:p>
             <w:pPr>
-              <w:jc w:val="center"/>
+              <w:jc w:val="left"/>
               <w:rPr>
                 <w:rFonts w:asciiTheme="majorHAnsi" w:hAnsiTheme="majorHAnsi" w:cstheme="majorHAnsi"/>
                 <w:b/>
@@ -433,7 +429,7 @@
           </w:tcPr>
           <w:p>
             <w:pPr>
-              <w:jc w:val="center"/>
+              <w:jc w:val="left"/>
               <w:rPr>
                 <w:rFonts w:asciiTheme="majorHAnsi" w:hAnsiTheme="majorHAnsi" w:cstheme="majorHAnsi"/>
                 <w:bCs/>
@@ -503,7 +499,7 @@
           </w:tcPr>
           <w:p>
             <w:pPr>
-              <w:jc w:val="center"/>
+              <w:jc w:val="left"/>
               <w:rPr>
                 <w:rFonts w:asciiTheme="majorHAnsi" w:hAnsiTheme="majorHAnsi" w:cstheme="majorHAnsi"/>
                 <w:bCs/>
@@ -536,7 +532,7 @@
                 <w:sz w:val="28"/>
                 <w:szCs w:val="28"/>
               </w:rPr>
-              <w:t>6</w:t>
+              <w:t>7</w:t>
             </w:r>
           </w:p>
         </w:tc>
@@ -546,7 +542,7 @@
           </w:tcPr>
           <w:p>
             <w:pPr>
-              <w:jc w:val="center"/>
+              <w:jc w:val="left"/>
               <w:rPr>
                 <w:rFonts w:asciiTheme="majorHAnsi" w:hAnsiTheme="majorHAnsi" w:cstheme="majorHAnsi"/>
                 <w:bCs/>
@@ -570,7 +566,7 @@
           </w:tcPr>
           <w:p>
             <w:pPr>
-              <w:jc w:val="center"/>
+              <w:jc w:val="left"/>
               <w:rPr>
                 <w:rFonts w:asciiTheme="majorHAnsi" w:hAnsiTheme="majorHAnsi" w:cstheme="majorHAnsi"/>
                 <w:bCs/>
@@ -585,7 +581,7 @@
                 <w:sz w:val="28"/>
                 <w:szCs w:val="28"/>
               </w:rPr>
-              <w:t xml:space="preserve">Mohamed </w:t>
+              <w:t xml:space="preserve">May </w:t>
             </w:r>
             <w:proofErr w:type="spellStart"/>
             <w:r>
@@ -595,7 +591,7 @@
                 <w:sz w:val="28"/>
                 <w:szCs w:val="28"/>
               </w:rPr>
-              <w:t>Ibrahem</w:t>
+              <w:t>Alaa</w:t>
             </w:r>
             <w:proofErr w:type="spellEnd"/>
           </w:p>
@@ -605,15 +601,17 @@
     <w:p>
       <w:pPr>
         <w:pStyle w:val="Heading1"/>
-      </w:pPr>
-      <w:bookmarkStart w:id="0" w:name="_Toc33254085"/>
+        <w:jc w:val="left"/>
+      </w:pPr>
+      <w:bookmarkStart w:id="1" w:name="_Toc33271666"/>
       <w:r>
+        <w:lastRenderedPageBreak/>
         <w:t xml:space="preserve">Document </w:t>
       </w:r>
       <w:r>
         <w:t>Status:</w:t>
       </w:r>
-      <w:bookmarkEnd w:id="0"/>
+      <w:bookmarkEnd w:id="1"/>
       <w:r>
         <w:br w:type="page"/>
       </w:r>
@@ -621,15 +619,20 @@
     <w:p>
       <w:pPr>
         <w:pStyle w:val="Heading1"/>
-      </w:pPr>
-      <w:bookmarkStart w:id="1" w:name="_Toc33254086"/>
+        <w:jc w:val="left"/>
+      </w:pPr>
+      <w:bookmarkStart w:id="2" w:name="_Toc33271667"/>
       <w:r>
         <w:lastRenderedPageBreak/>
         <w:t>Revision History</w:t>
       </w:r>
-      <w:bookmarkEnd w:id="1"/>
+      <w:bookmarkEnd w:id="2"/>
     </w:p>
-    <w:p/>
+    <w:p>
+      <w:pPr>
+        <w:jc w:val="left"/>
+      </w:pPr>
+    </w:p>
     <w:tbl>
       <w:tblPr>
         <w:tblpPr w:leftFromText="180" w:rightFromText="180" w:vertAnchor="page" w:horzAnchor="margin" w:tblpXSpec="center" w:tblpY="3291"/>
@@ -662,7 +665,7 @@
           </w:tcPr>
           <w:p>
             <w:pPr>
-              <w:jc w:val="center"/>
+              <w:jc w:val="left"/>
               <w:rPr>
                 <w:rFonts w:asciiTheme="majorHAnsi" w:hAnsiTheme="majorHAnsi" w:cstheme="majorHAnsi"/>
                 <w:b/>
@@ -687,7 +690,7 @@
           </w:tcPr>
           <w:p>
             <w:pPr>
-              <w:jc w:val="center"/>
+              <w:jc w:val="left"/>
               <w:rPr>
                 <w:rFonts w:asciiTheme="majorHAnsi" w:hAnsiTheme="majorHAnsi" w:cstheme="majorHAnsi"/>
                 <w:b/>
@@ -712,7 +715,7 @@
           </w:tcPr>
           <w:p>
             <w:pPr>
-              <w:jc w:val="center"/>
+              <w:jc w:val="left"/>
               <w:rPr>
                 <w:rFonts w:asciiTheme="majorHAnsi" w:hAnsiTheme="majorHAnsi" w:cstheme="majorHAnsi"/>
                 <w:b/>
@@ -737,7 +740,7 @@
           </w:tcPr>
           <w:p>
             <w:pPr>
-              <w:jc w:val="center"/>
+              <w:jc w:val="left"/>
               <w:rPr>
                 <w:rFonts w:asciiTheme="majorHAnsi" w:hAnsiTheme="majorHAnsi" w:cstheme="majorHAnsi"/>
                 <w:b/>
@@ -762,7 +765,7 @@
           </w:tcPr>
           <w:p>
             <w:pPr>
-              <w:jc w:val="center"/>
+              <w:jc w:val="left"/>
               <w:rPr>
                 <w:rFonts w:asciiTheme="majorHAnsi" w:hAnsiTheme="majorHAnsi" w:cstheme="majorHAnsi"/>
                 <w:b/>
@@ -792,7 +795,7 @@
           </w:tcPr>
           <w:p>
             <w:pPr>
-              <w:jc w:val="center"/>
+              <w:jc w:val="left"/>
               <w:rPr>
                 <w:rFonts w:asciiTheme="majorHAnsi" w:hAnsiTheme="majorHAnsi" w:cstheme="majorHAnsi"/>
                 <w:sz w:val="28"/>
@@ -825,7 +828,7 @@
             <w:pPr>
               <w:pStyle w:val="Header"/>
               <w:spacing w:before="80"/>
-              <w:jc w:val="center"/>
+              <w:jc w:val="left"/>
               <w:rPr>
                 <w:rFonts w:asciiTheme="majorHAnsi" w:hAnsiTheme="majorHAnsi" w:cstheme="majorHAnsi"/>
                 <w:sz w:val="28"/>
@@ -902,6 +905,7 @@
           </w:tcPr>
           <w:p>
             <w:pPr>
+              <w:jc w:val="left"/>
               <w:rPr>
                 <w:rFonts w:asciiTheme="majorHAnsi" w:hAnsiTheme="majorHAnsi" w:cstheme="majorHAnsi"/>
                 <w:sz w:val="28"/>
@@ -947,7 +951,7 @@
           </w:tcPr>
           <w:p>
             <w:pPr>
-              <w:jc w:val="center"/>
+              <w:jc w:val="left"/>
               <w:rPr>
                 <w:rFonts w:asciiTheme="majorHAnsi" w:hAnsiTheme="majorHAnsi" w:cstheme="majorHAnsi"/>
                 <w:sz w:val="28"/>
@@ -980,7 +984,7 @@
             <w:pPr>
               <w:pStyle w:val="Header"/>
               <w:spacing w:before="80"/>
-              <w:jc w:val="center"/>
+              <w:jc w:val="left"/>
               <w:rPr>
                 <w:rFonts w:asciiTheme="majorHAnsi" w:hAnsiTheme="majorHAnsi" w:cstheme="majorHAnsi"/>
                 <w:sz w:val="28"/>
@@ -1057,6 +1061,7 @@
           </w:tcPr>
           <w:p>
             <w:pPr>
+              <w:jc w:val="left"/>
               <w:rPr>
                 <w:rFonts w:asciiTheme="majorHAnsi" w:hAnsiTheme="majorHAnsi" w:cstheme="majorHAnsi"/>
                 <w:sz w:val="28"/>
@@ -1102,7 +1107,7 @@
           </w:tcPr>
           <w:p>
             <w:pPr>
-              <w:jc w:val="center"/>
+              <w:jc w:val="left"/>
               <w:rPr>
                 <w:rFonts w:asciiTheme="majorHAnsi" w:hAnsiTheme="majorHAnsi" w:cstheme="majorHAnsi"/>
                 <w:sz w:val="28"/>
@@ -1135,7 +1140,7 @@
             <w:pPr>
               <w:pStyle w:val="Header"/>
               <w:spacing w:before="80"/>
-              <w:jc w:val="center"/>
+              <w:jc w:val="left"/>
               <w:rPr>
                 <w:rFonts w:asciiTheme="majorHAnsi" w:hAnsiTheme="majorHAnsi" w:cstheme="majorHAnsi"/>
                 <w:sz w:val="28"/>
@@ -1204,6 +1209,7 @@
           </w:tcPr>
           <w:p>
             <w:pPr>
+              <w:jc w:val="left"/>
               <w:rPr>
                 <w:rFonts w:asciiTheme="majorHAnsi" w:hAnsiTheme="majorHAnsi" w:cstheme="majorHAnsi"/>
                 <w:sz w:val="28"/>
@@ -1249,7 +1255,7 @@
           </w:tcPr>
           <w:p>
             <w:pPr>
-              <w:jc w:val="center"/>
+              <w:jc w:val="left"/>
               <w:rPr>
                 <w:rFonts w:asciiTheme="majorHAnsi" w:hAnsiTheme="majorHAnsi" w:cstheme="majorHAnsi"/>
                 <w:sz w:val="28"/>
@@ -1290,7 +1296,7 @@
             <w:pPr>
               <w:pStyle w:val="Header"/>
               <w:spacing w:before="80"/>
-              <w:jc w:val="center"/>
+              <w:jc w:val="left"/>
               <w:rPr>
                 <w:rFonts w:asciiTheme="majorHAnsi" w:hAnsiTheme="majorHAnsi" w:cstheme="majorHAnsi"/>
                 <w:sz w:val="28"/>
@@ -1375,6 +1381,7 @@
           </w:tcPr>
           <w:p>
             <w:pPr>
+              <w:jc w:val="left"/>
               <w:rPr>
                 <w:rFonts w:asciiTheme="majorHAnsi" w:hAnsiTheme="majorHAnsi" w:cstheme="majorHAnsi"/>
                 <w:sz w:val="28"/>
@@ -1469,7 +1476,7 @@
             <w:pPr>
               <w:pStyle w:val="Header"/>
               <w:spacing w:before="80"/>
-              <w:jc w:val="center"/>
+              <w:jc w:val="left"/>
               <w:rPr>
                 <w:rFonts w:asciiTheme="majorHAnsi" w:hAnsiTheme="majorHAnsi" w:cstheme="majorHAnsi"/>
                 <w:sz w:val="28"/>
@@ -1538,6 +1545,7 @@
           </w:tcPr>
           <w:p>
             <w:pPr>
+              <w:jc w:val="left"/>
               <w:rPr>
                 <w:rFonts w:asciiTheme="majorHAnsi" w:hAnsiTheme="majorHAnsi" w:cstheme="majorHAnsi"/>
                 <w:sz w:val="28"/>
@@ -1583,6 +1591,7 @@
           </w:tcPr>
           <w:p>
             <w:pPr>
+              <w:jc w:val="left"/>
               <w:rPr>
                 <w:rFonts w:asciiTheme="majorHAnsi" w:hAnsiTheme="majorHAnsi" w:cstheme="majorHAnsi"/>
                 <w:sz w:val="28"/>
@@ -1631,7 +1640,7 @@
             <w:pPr>
               <w:pStyle w:val="Header"/>
               <w:spacing w:before="80"/>
-              <w:jc w:val="center"/>
+              <w:jc w:val="left"/>
               <w:rPr>
                 <w:rFonts w:asciiTheme="majorHAnsi" w:hAnsiTheme="majorHAnsi" w:cstheme="majorHAnsi"/>
                 <w:sz w:val="28"/>
@@ -1700,6 +1709,7 @@
           </w:tcPr>
           <w:p>
             <w:pPr>
+              <w:jc w:val="left"/>
               <w:rPr>
                 <w:rFonts w:asciiTheme="majorHAnsi" w:hAnsiTheme="majorHAnsi" w:cstheme="majorHAnsi"/>
                 <w:sz w:val="28"/>
@@ -1737,6 +1747,7 @@
           </w:tcPr>
           <w:p>
             <w:pPr>
+              <w:jc w:val="left"/>
               <w:rPr>
                 <w:rFonts w:asciiTheme="majorHAnsi" w:hAnsiTheme="majorHAnsi" w:cstheme="majorHAnsi"/>
                 <w:sz w:val="28"/>
@@ -1785,7 +1796,7 @@
             <w:pPr>
               <w:pStyle w:val="Header"/>
               <w:spacing w:before="80"/>
-              <w:jc w:val="center"/>
+              <w:jc w:val="left"/>
               <w:rPr>
                 <w:rFonts w:asciiTheme="majorHAnsi" w:hAnsiTheme="majorHAnsi" w:cstheme="majorHAnsi"/>
                 <w:sz w:val="28"/>
@@ -1894,6 +1905,7 @@
           </w:tcPr>
           <w:p>
             <w:pPr>
+              <w:jc w:val="left"/>
               <w:rPr>
                 <w:rFonts w:asciiTheme="majorHAnsi" w:hAnsiTheme="majorHAnsi" w:cstheme="majorHAnsi"/>
                 <w:sz w:val="28"/>
@@ -1931,6 +1943,7 @@
           </w:tcPr>
           <w:p>
             <w:pPr>
+              <w:jc w:val="left"/>
               <w:rPr>
                 <w:rFonts w:asciiTheme="majorHAnsi" w:hAnsiTheme="majorHAnsi" w:cstheme="majorHAnsi"/>
                 <w:sz w:val="28"/>
@@ -1979,7 +1992,7 @@
             <w:pPr>
               <w:pStyle w:val="Header"/>
               <w:spacing w:before="80"/>
-              <w:jc w:val="center"/>
+              <w:jc w:val="left"/>
               <w:rPr>
                 <w:rFonts w:asciiTheme="majorHAnsi" w:hAnsiTheme="majorHAnsi" w:cstheme="majorHAnsi"/>
                 <w:sz w:val="28"/>
@@ -2049,6 +2062,7 @@
           </w:tcPr>
           <w:p>
             <w:pPr>
+              <w:jc w:val="left"/>
               <w:rPr>
                 <w:rFonts w:asciiTheme="majorHAnsi" w:hAnsiTheme="majorHAnsi" w:cstheme="majorHAnsi"/>
                 <w:sz w:val="28"/>
@@ -2076,6 +2090,7 @@
           </w:tcPr>
           <w:p>
             <w:pPr>
+              <w:jc w:val="left"/>
               <w:rPr>
                 <w:rFonts w:asciiTheme="majorHAnsi" w:hAnsiTheme="majorHAnsi" w:cstheme="majorHAnsi"/>
                 <w:sz w:val="28"/>
@@ -2124,7 +2139,7 @@
             <w:pPr>
               <w:pStyle w:val="Header"/>
               <w:spacing w:before="80"/>
-              <w:jc w:val="center"/>
+              <w:jc w:val="left"/>
               <w:rPr>
                 <w:rFonts w:asciiTheme="majorHAnsi" w:hAnsiTheme="majorHAnsi" w:cstheme="majorHAnsi"/>
                 <w:sz w:val="28"/>
@@ -2260,6 +2275,7 @@
           </w:tcPr>
           <w:p>
             <w:pPr>
+              <w:jc w:val="left"/>
               <w:rPr>
                 <w:rFonts w:asciiTheme="majorHAnsi" w:hAnsiTheme="majorHAnsi" w:cstheme="majorHAnsi"/>
                 <w:sz w:val="28"/>
@@ -2305,6 +2321,7 @@
           </w:tcPr>
           <w:p>
             <w:pPr>
+              <w:jc w:val="left"/>
               <w:rPr>
                 <w:rFonts w:asciiTheme="majorHAnsi" w:hAnsiTheme="majorHAnsi" w:cstheme="majorHAnsi"/>
                 <w:sz w:val="28"/>
@@ -2353,7 +2370,7 @@
             <w:pPr>
               <w:pStyle w:val="Header"/>
               <w:spacing w:before="80"/>
-              <w:jc w:val="center"/>
+              <w:jc w:val="left"/>
               <w:rPr>
                 <w:rFonts w:asciiTheme="majorHAnsi" w:hAnsiTheme="majorHAnsi" w:cstheme="majorHAnsi"/>
                 <w:sz w:val="28"/>
@@ -2424,6 +2441,7 @@
           </w:tcPr>
           <w:p>
             <w:pPr>
+              <w:jc w:val="left"/>
               <w:rPr>
                 <w:rFonts w:asciiTheme="majorHAnsi" w:hAnsiTheme="majorHAnsi" w:cstheme="majorHAnsi"/>
                 <w:sz w:val="28"/>
@@ -2469,18 +2487,20 @@
           </w:tcPr>
           <w:p>
             <w:pPr>
-              <w:rPr>
-                <w:rFonts w:asciiTheme="majorHAnsi" w:hAnsiTheme="majorHAnsi" w:cstheme="majorHAnsi"/>
-                <w:sz w:val="28"/>
-                <w:szCs w:val="28"/>
-              </w:rPr>
-            </w:pPr>
-            <w:r>
-              <w:rPr>
-                <w:rFonts w:asciiTheme="majorHAnsi" w:hAnsiTheme="majorHAnsi" w:cstheme="majorHAnsi"/>
-                <w:sz w:val="28"/>
-                <w:szCs w:val="28"/>
-              </w:rPr>
+              <w:jc w:val="left"/>
+              <w:rPr>
+                <w:rFonts w:asciiTheme="majorHAnsi" w:hAnsiTheme="majorHAnsi" w:cstheme="majorHAnsi"/>
+                <w:sz w:val="28"/>
+                <w:szCs w:val="28"/>
+              </w:rPr>
+            </w:pPr>
+            <w:r>
+              <w:rPr>
+                <w:rFonts w:asciiTheme="majorHAnsi" w:hAnsiTheme="majorHAnsi" w:cstheme="majorHAnsi"/>
+                <w:sz w:val="28"/>
+                <w:szCs w:val="28"/>
+              </w:rPr>
+              <w:lastRenderedPageBreak/>
               <w:t>0</w:t>
             </w:r>
             <w:r>
@@ -2517,7 +2537,7 @@
             <w:pPr>
               <w:pStyle w:val="Header"/>
               <w:spacing w:before="80"/>
-              <w:jc w:val="center"/>
+              <w:jc w:val="left"/>
               <w:rPr>
                 <w:rFonts w:asciiTheme="majorHAnsi" w:hAnsiTheme="majorHAnsi" w:cstheme="majorHAnsi"/>
                 <w:sz w:val="28"/>
@@ -2606,6 +2626,7 @@
           </w:tcPr>
           <w:p>
             <w:pPr>
+              <w:jc w:val="left"/>
               <w:rPr>
                 <w:rFonts w:asciiTheme="majorHAnsi" w:hAnsiTheme="majorHAnsi" w:cstheme="majorHAnsi"/>
                 <w:sz w:val="28"/>
@@ -2643,19 +2664,19 @@
           </w:tcPr>
           <w:p>
             <w:pPr>
-              <w:rPr>
-                <w:rFonts w:asciiTheme="majorHAnsi" w:hAnsiTheme="majorHAnsi" w:cstheme="majorHAnsi"/>
-                <w:sz w:val="28"/>
-                <w:szCs w:val="28"/>
-              </w:rPr>
-            </w:pPr>
-            <w:r>
-              <w:rPr>
-                <w:rFonts w:asciiTheme="majorHAnsi" w:hAnsiTheme="majorHAnsi" w:cstheme="majorHAnsi"/>
-                <w:sz w:val="28"/>
-                <w:szCs w:val="28"/>
-              </w:rPr>
-              <w:lastRenderedPageBreak/>
+              <w:jc w:val="left"/>
+              <w:rPr>
+                <w:rFonts w:asciiTheme="majorHAnsi" w:hAnsiTheme="majorHAnsi" w:cstheme="majorHAnsi"/>
+                <w:sz w:val="28"/>
+                <w:szCs w:val="28"/>
+              </w:rPr>
+            </w:pPr>
+            <w:r>
+              <w:rPr>
+                <w:rFonts w:asciiTheme="majorHAnsi" w:hAnsiTheme="majorHAnsi" w:cstheme="majorHAnsi"/>
+                <w:sz w:val="28"/>
+                <w:szCs w:val="28"/>
+              </w:rPr>
               <w:t>02/11/2020</w:t>
             </w:r>
           </w:p>
@@ -2668,7 +2689,7 @@
             <w:pPr>
               <w:pStyle w:val="Header"/>
               <w:spacing w:before="80"/>
-              <w:jc w:val="center"/>
+              <w:jc w:val="left"/>
               <w:rPr>
                 <w:rFonts w:asciiTheme="majorHAnsi" w:hAnsiTheme="majorHAnsi" w:cstheme="majorHAnsi"/>
                 <w:sz w:val="28"/>
@@ -2814,6 +2835,7 @@
           </w:tcPr>
           <w:p>
             <w:pPr>
+              <w:jc w:val="left"/>
               <w:rPr>
                 <w:rFonts w:asciiTheme="majorHAnsi" w:hAnsiTheme="majorHAnsi" w:cstheme="majorHAnsi"/>
                 <w:sz w:val="28"/>
@@ -2851,6 +2873,7 @@
           </w:tcPr>
           <w:p>
             <w:pPr>
+              <w:jc w:val="left"/>
               <w:rPr>
                 <w:rFonts w:asciiTheme="majorHAnsi" w:hAnsiTheme="majorHAnsi" w:cstheme="majorHAnsi"/>
                 <w:sz w:val="28"/>
@@ -2903,7 +2926,7 @@
             <w:pPr>
               <w:pStyle w:val="Header"/>
               <w:spacing w:before="80"/>
-              <w:jc w:val="center"/>
+              <w:jc w:val="left"/>
               <w:rPr>
                 <w:rFonts w:asciiTheme="majorHAnsi" w:hAnsiTheme="majorHAnsi" w:cstheme="majorHAnsi"/>
                 <w:sz w:val="28"/>
@@ -2987,6 +3010,7 @@
           </w:tcPr>
           <w:p>
             <w:pPr>
+              <w:jc w:val="left"/>
               <w:rPr>
                 <w:rFonts w:asciiTheme="majorHAnsi" w:hAnsiTheme="majorHAnsi" w:cstheme="majorHAnsi"/>
                 <w:sz w:val="28"/>
@@ -3026,6 +3050,7 @@
           </w:tcPr>
           <w:p>
             <w:pPr>
+              <w:jc w:val="left"/>
               <w:rPr>
                 <w:rFonts w:asciiTheme="majorHAnsi" w:hAnsiTheme="majorHAnsi" w:cstheme="majorHAnsi"/>
                 <w:bCs/>
@@ -3052,7 +3077,7 @@
             <w:pPr>
               <w:pStyle w:val="Header"/>
               <w:spacing w:before="80"/>
-              <w:jc w:val="center"/>
+              <w:jc w:val="left"/>
               <w:rPr>
                 <w:rFonts w:asciiTheme="majorHAnsi" w:hAnsiTheme="majorHAnsi" w:cstheme="majorHAnsi"/>
                 <w:bCs/>
@@ -3313,6 +3338,7 @@
           </w:tcPr>
           <w:p>
             <w:pPr>
+              <w:jc w:val="left"/>
               <w:rPr>
                 <w:rFonts w:asciiTheme="majorHAnsi" w:hAnsiTheme="majorHAnsi" w:cstheme="majorHAnsi"/>
                 <w:bCs/>
@@ -3362,6 +3388,7 @@
           </w:tcPr>
           <w:p>
             <w:pPr>
+              <w:jc w:val="left"/>
               <w:rPr>
                 <w:rFonts w:asciiTheme="majorHAnsi" w:hAnsiTheme="majorHAnsi" w:cstheme="majorHAnsi"/>
                 <w:bCs/>
@@ -3388,7 +3415,7 @@
             <w:pPr>
               <w:pStyle w:val="Header"/>
               <w:spacing w:before="80"/>
-              <w:jc w:val="center"/>
+              <w:jc w:val="left"/>
               <w:rPr>
                 <w:rFonts w:asciiTheme="majorHAnsi" w:hAnsiTheme="majorHAnsi" w:cstheme="majorHAnsi"/>
                 <w:bCs/>
@@ -3606,6 +3633,7 @@
           </w:tcPr>
           <w:p>
             <w:pPr>
+              <w:jc w:val="left"/>
               <w:rPr>
                 <w:rFonts w:asciiTheme="majorHAnsi" w:hAnsiTheme="majorHAnsi" w:cstheme="majorHAnsi"/>
                 <w:bCs/>
@@ -3646,6 +3674,7 @@
           </w:tcPr>
           <w:p>
             <w:pPr>
+              <w:jc w:val="left"/>
               <w:rPr>
                 <w:rFonts w:asciiTheme="majorHAnsi" w:hAnsiTheme="majorHAnsi" w:cstheme="majorHAnsi"/>
                 <w:bCs/>
@@ -3672,7 +3701,7 @@
             <w:pPr>
               <w:pStyle w:val="Header"/>
               <w:spacing w:before="80"/>
-              <w:jc w:val="center"/>
+              <w:jc w:val="left"/>
               <w:rPr>
                 <w:rFonts w:asciiTheme="majorHAnsi" w:hAnsiTheme="majorHAnsi" w:cstheme="majorHAnsi"/>
                 <w:bCs/>
@@ -3809,6 +3838,7 @@
                 <w:sz w:val="32"/>
                 <w:szCs w:val="32"/>
               </w:rPr>
+              <w:lastRenderedPageBreak/>
               <w:t>REQ_PO2EBL_CYRS_02_V</w:t>
             </w:r>
             <w:r>
@@ -3838,7 +3868,6 @@
                 <w:sz w:val="32"/>
                 <w:szCs w:val="32"/>
               </w:rPr>
-              <w:lastRenderedPageBreak/>
               <w:t xml:space="preserve">Remove ADC usage from </w:t>
             </w:r>
             <w:r>
@@ -3908,7 +3937,23 @@
                 <w:sz w:val="32"/>
                 <w:szCs w:val="32"/>
               </w:rPr>
-              <w:t xml:space="preserve">Adding table of constrains </w:t>
+              <w:t>Adding table of constrain</w:t>
+            </w:r>
+            <w:r>
+              <w:rPr>
+                <w:rFonts w:asciiTheme="majorHAnsi" w:hAnsiTheme="majorHAnsi" w:cstheme="majorHAnsi"/>
+                <w:sz w:val="32"/>
+                <w:szCs w:val="32"/>
+              </w:rPr>
+              <w:t>t</w:t>
+            </w:r>
+            <w:r>
+              <w:rPr>
+                <w:rFonts w:asciiTheme="majorHAnsi" w:hAnsiTheme="majorHAnsi" w:cstheme="majorHAnsi"/>
+                <w:sz w:val="32"/>
+                <w:szCs w:val="32"/>
+              </w:rPr>
+              <w:t xml:space="preserve">s </w:t>
             </w:r>
           </w:p>
           <w:p>
@@ -3953,6 +3998,7 @@
           </w:tcPr>
           <w:p>
             <w:pPr>
+              <w:jc w:val="left"/>
               <w:rPr>
                 <w:rFonts w:asciiTheme="majorHAnsi" w:hAnsiTheme="majorHAnsi" w:cstheme="majorHAnsi"/>
                 <w:bCs/>
@@ -3963,6 +4009,7 @@
           </w:p>
           <w:p>
             <w:pPr>
+              <w:jc w:val="left"/>
               <w:rPr>
                 <w:rFonts w:asciiTheme="majorHAnsi" w:hAnsiTheme="majorHAnsi" w:cstheme="majorHAnsi"/>
                 <w:sz w:val="28"/>
@@ -4008,6 +4055,7 @@
           </w:tcPr>
           <w:p>
             <w:pPr>
+              <w:jc w:val="left"/>
               <w:rPr>
                 <w:rFonts w:asciiTheme="majorHAnsi" w:hAnsiTheme="majorHAnsi" w:cstheme="majorHAnsi"/>
                 <w:bCs/>
@@ -4015,6 +4063,16 @@
                 <w:szCs w:val="28"/>
               </w:rPr>
             </w:pPr>
+            <w:r>
+              <w:rPr>
+                <w:rFonts w:asciiTheme="majorHAnsi" w:hAnsiTheme="majorHAnsi" w:cstheme="majorHAnsi"/>
+                <w:bCs/>
+                <w:sz w:val="28"/>
+                <w:szCs w:val="28"/>
+              </w:rPr>
+              <w:lastRenderedPageBreak/>
+              <w:t>2/22/20</w:t>
+            </w:r>
           </w:p>
         </w:tc>
         <w:tc>
@@ -4025,7 +4083,7 @@
             <w:pPr>
               <w:pStyle w:val="Header"/>
               <w:spacing w:before="80"/>
-              <w:jc w:val="center"/>
+              <w:jc w:val="left"/>
               <w:rPr>
                 <w:rFonts w:asciiTheme="majorHAnsi" w:hAnsiTheme="majorHAnsi" w:cstheme="majorHAnsi"/>
                 <w:bCs/>
@@ -4033,6 +4091,15 @@
                 <w:szCs w:val="28"/>
               </w:rPr>
             </w:pPr>
+            <w:r>
+              <w:rPr>
+                <w:rFonts w:asciiTheme="majorHAnsi" w:hAnsiTheme="majorHAnsi" w:cstheme="majorHAnsi"/>
+                <w:bCs/>
+                <w:sz w:val="28"/>
+                <w:szCs w:val="28"/>
+              </w:rPr>
+              <w:t>2.7</w:t>
+            </w:r>
           </w:p>
         </w:tc>
         <w:tc>
@@ -4048,6 +4115,14 @@
                 <w:szCs w:val="28"/>
               </w:rPr>
             </w:pPr>
+            <w:r>
+              <w:rPr>
+                <w:rFonts w:asciiTheme="majorHAnsi" w:hAnsiTheme="majorHAnsi" w:cstheme="majorHAnsi"/>
+                <w:sz w:val="28"/>
+                <w:szCs w:val="28"/>
+              </w:rPr>
+              <w:t>Proposed</w:t>
+            </w:r>
           </w:p>
         </w:tc>
         <w:tc>
@@ -4062,11 +4137,203 @@
               <w:jc w:val="left"/>
               <w:rPr>
                 <w:rFonts w:asciiTheme="majorHAnsi" w:hAnsiTheme="majorHAnsi" w:cstheme="majorHAnsi"/>
+                <w:sz w:val="32"/>
+                <w:szCs w:val="32"/>
+              </w:rPr>
+            </w:pPr>
+            <w:r>
+              <w:rPr>
+                <w:rFonts w:asciiTheme="majorHAnsi" w:hAnsiTheme="majorHAnsi" w:cstheme="majorHAnsi"/>
                 <w:bCs/>
                 <w:sz w:val="28"/>
                 <w:szCs w:val="28"/>
               </w:rPr>
-            </w:pPr>
+              <w:t xml:space="preserve">Breaking down </w:t>
+            </w:r>
+            <w:r>
+              <w:rPr>
+                <w:rFonts w:asciiTheme="majorHAnsi" w:hAnsiTheme="majorHAnsi" w:cstheme="majorHAnsi"/>
+                <w:sz w:val="32"/>
+                <w:szCs w:val="32"/>
+              </w:rPr>
+              <w:t xml:space="preserve"> </w:t>
+            </w:r>
+            <w:r>
+              <w:rPr>
+                <w:rFonts w:asciiTheme="majorHAnsi" w:hAnsiTheme="majorHAnsi" w:cstheme="majorHAnsi"/>
+                <w:sz w:val="32"/>
+                <w:szCs w:val="32"/>
+              </w:rPr>
+              <w:t>REQ_PO2EBL_CYRS_0</w:t>
+            </w:r>
+            <w:r>
+              <w:rPr>
+                <w:rFonts w:asciiTheme="majorHAnsi" w:hAnsiTheme="majorHAnsi" w:cstheme="majorHAnsi"/>
+                <w:sz w:val="32"/>
+                <w:szCs w:val="32"/>
+              </w:rPr>
+              <w:t>5</w:t>
+            </w:r>
+            <w:r>
+              <w:rPr>
+                <w:rFonts w:asciiTheme="majorHAnsi" w:hAnsiTheme="majorHAnsi" w:cstheme="majorHAnsi"/>
+                <w:sz w:val="32"/>
+                <w:szCs w:val="32"/>
+              </w:rPr>
+              <w:t>_V</w:t>
+            </w:r>
+            <w:r>
+              <w:rPr>
+                <w:rFonts w:asciiTheme="majorHAnsi" w:hAnsiTheme="majorHAnsi" w:cstheme="majorHAnsi"/>
+                <w:sz w:val="32"/>
+                <w:szCs w:val="32"/>
+              </w:rPr>
+              <w:t>1.1</w:t>
+            </w:r>
+            <w:r>
+              <w:rPr>
+                <w:rFonts w:asciiTheme="majorHAnsi" w:hAnsiTheme="majorHAnsi" w:cstheme="majorHAnsi"/>
+                <w:sz w:val="32"/>
+                <w:szCs w:val="32"/>
+              </w:rPr>
+              <w:t xml:space="preserve"> into 3 Requirements</w:t>
+            </w:r>
+          </w:p>
+          <w:p>
+            <w:pPr>
+              <w:tabs>
+                <w:tab w:val="left" w:pos="2865"/>
+              </w:tabs>
+              <w:jc w:val="left"/>
+              <w:rPr>
+                <w:rFonts w:asciiTheme="majorHAnsi" w:hAnsiTheme="majorHAnsi" w:cstheme="majorHAnsi"/>
+                <w:sz w:val="32"/>
+                <w:szCs w:val="32"/>
+              </w:rPr>
+            </w:pPr>
+            <w:r>
+              <w:rPr>
+                <w:rFonts w:asciiTheme="majorHAnsi" w:hAnsiTheme="majorHAnsi" w:cstheme="majorHAnsi"/>
+                <w:sz w:val="32"/>
+                <w:szCs w:val="32"/>
+              </w:rPr>
+              <w:t>REQ_PO2EBL_CYRS_0</w:t>
+            </w:r>
+            <w:r>
+              <w:rPr>
+                <w:rFonts w:asciiTheme="majorHAnsi" w:hAnsiTheme="majorHAnsi" w:cstheme="majorHAnsi"/>
+                <w:sz w:val="32"/>
+                <w:szCs w:val="32"/>
+              </w:rPr>
+              <w:t>5</w:t>
+            </w:r>
+            <w:r>
+              <w:rPr>
+                <w:rFonts w:asciiTheme="majorHAnsi" w:hAnsiTheme="majorHAnsi" w:cstheme="majorHAnsi"/>
+                <w:sz w:val="32"/>
+                <w:szCs w:val="32"/>
+              </w:rPr>
+              <w:t>_V</w:t>
+            </w:r>
+            <w:r>
+              <w:rPr>
+                <w:rFonts w:asciiTheme="majorHAnsi" w:hAnsiTheme="majorHAnsi" w:cstheme="majorHAnsi"/>
+                <w:sz w:val="32"/>
+                <w:szCs w:val="32"/>
+              </w:rPr>
+              <w:t>1.2</w:t>
+            </w:r>
+          </w:p>
+          <w:p>
+            <w:pPr>
+              <w:tabs>
+                <w:tab w:val="left" w:pos="2865"/>
+              </w:tabs>
+              <w:jc w:val="left"/>
+              <w:rPr>
+                <w:rFonts w:asciiTheme="majorHAnsi" w:hAnsiTheme="majorHAnsi" w:cstheme="majorHAnsi"/>
+                <w:sz w:val="32"/>
+                <w:szCs w:val="32"/>
+              </w:rPr>
+            </w:pPr>
+            <w:r>
+              <w:rPr>
+                <w:rFonts w:asciiTheme="majorHAnsi" w:hAnsiTheme="majorHAnsi" w:cstheme="majorHAnsi"/>
+                <w:sz w:val="32"/>
+                <w:szCs w:val="32"/>
+              </w:rPr>
+              <w:t>REQ_PO2EBL_CYRS_0</w:t>
+            </w:r>
+            <w:r>
+              <w:rPr>
+                <w:rFonts w:asciiTheme="majorHAnsi" w:hAnsiTheme="majorHAnsi" w:cstheme="majorHAnsi"/>
+                <w:sz w:val="32"/>
+                <w:szCs w:val="32"/>
+              </w:rPr>
+              <w:t>6</w:t>
+            </w:r>
+            <w:r>
+              <w:rPr>
+                <w:rFonts w:asciiTheme="majorHAnsi" w:hAnsiTheme="majorHAnsi" w:cstheme="majorHAnsi"/>
+                <w:sz w:val="32"/>
+                <w:szCs w:val="32"/>
+              </w:rPr>
+              <w:t>_V</w:t>
+            </w:r>
+            <w:r>
+              <w:rPr>
+                <w:rFonts w:asciiTheme="majorHAnsi" w:hAnsiTheme="majorHAnsi" w:cstheme="majorHAnsi"/>
+                <w:sz w:val="32"/>
+                <w:szCs w:val="32"/>
+              </w:rPr>
+              <w:t>1.0</w:t>
+            </w:r>
+          </w:p>
+          <w:p>
+            <w:pPr>
+              <w:tabs>
+                <w:tab w:val="left" w:pos="2865"/>
+              </w:tabs>
+              <w:jc w:val="left"/>
+              <w:rPr>
+                <w:rFonts w:asciiTheme="majorHAnsi" w:hAnsiTheme="majorHAnsi" w:cstheme="majorHAnsi"/>
+                <w:bCs/>
+                <w:sz w:val="28"/>
+                <w:szCs w:val="28"/>
+              </w:rPr>
+            </w:pPr>
+            <w:r>
+              <w:rPr>
+                <w:rFonts w:asciiTheme="majorHAnsi" w:hAnsiTheme="majorHAnsi" w:cstheme="majorHAnsi"/>
+                <w:sz w:val="32"/>
+                <w:szCs w:val="32"/>
+              </w:rPr>
+              <w:t>REQ_PO2EBL_CYRS_0</w:t>
+            </w:r>
+            <w:r>
+              <w:rPr>
+                <w:rFonts w:asciiTheme="majorHAnsi" w:hAnsiTheme="majorHAnsi" w:cstheme="majorHAnsi"/>
+                <w:sz w:val="32"/>
+                <w:szCs w:val="32"/>
+              </w:rPr>
+              <w:t>7</w:t>
+            </w:r>
+            <w:r>
+              <w:rPr>
+                <w:rFonts w:asciiTheme="majorHAnsi" w:hAnsiTheme="majorHAnsi" w:cstheme="majorHAnsi"/>
+                <w:sz w:val="32"/>
+                <w:szCs w:val="32"/>
+              </w:rPr>
+              <w:t>_V</w:t>
+            </w:r>
+            <w:r>
+              <w:rPr>
+                <w:rFonts w:asciiTheme="majorHAnsi" w:hAnsiTheme="majorHAnsi" w:cstheme="majorHAnsi"/>
+                <w:sz w:val="32"/>
+                <w:szCs w:val="32"/>
+              </w:rPr>
+              <w:t>1.0</w:t>
+            </w:r>
           </w:p>
         </w:tc>
         <w:tc>
@@ -4075,6 +4342,7 @@
           </w:tcPr>
           <w:p>
             <w:pPr>
+              <w:jc w:val="left"/>
               <w:rPr>
                 <w:rFonts w:asciiTheme="majorHAnsi" w:hAnsiTheme="majorHAnsi" w:cstheme="majorHAnsi"/>
                 <w:bCs/>
@@ -4082,6 +4350,26 @@
                 <w:szCs w:val="28"/>
               </w:rPr>
             </w:pPr>
+            <w:r>
+              <w:rPr>
+                <w:rFonts w:asciiTheme="majorHAnsi" w:hAnsiTheme="majorHAnsi" w:cstheme="majorHAnsi"/>
+                <w:bCs/>
+                <w:sz w:val="28"/>
+                <w:szCs w:val="28"/>
+              </w:rPr>
+              <w:t xml:space="preserve">May </w:t>
+            </w:r>
+            <w:proofErr w:type="spellStart"/>
+            <w:r>
+              <w:rPr>
+                <w:rFonts w:asciiTheme="majorHAnsi" w:hAnsiTheme="majorHAnsi" w:cstheme="majorHAnsi"/>
+                <w:bCs/>
+                <w:sz w:val="28"/>
+                <w:szCs w:val="28"/>
+              </w:rPr>
+              <w:t>Alaa</w:t>
+            </w:r>
+            <w:proofErr w:type="spellEnd"/>
           </w:p>
         </w:tc>
       </w:tr>
@@ -4098,8 +4386,144 @@
         <w:rPr>
           <w:rFonts w:asciiTheme="majorHAnsi" w:hAnsiTheme="majorHAnsi" w:cstheme="majorHAnsi"/>
         </w:rPr>
+        <w:lastRenderedPageBreak/>
         <w:br w:type="page"/>
       </w:r>
+    </w:p>
+    <w:p>
+      <w:pPr>
+        <w:spacing w:before="0" w:after="160" w:line="259" w:lineRule="auto"/>
+        <w:jc w:val="left"/>
+        <w:rPr>
+          <w:rFonts w:asciiTheme="majorHAnsi" w:hAnsiTheme="majorHAnsi" w:cstheme="majorHAnsi"/>
+        </w:rPr>
+      </w:pPr>
+    </w:p>
+    <w:p>
+      <w:pPr>
+        <w:spacing w:before="0" w:after="160" w:line="259" w:lineRule="auto"/>
+        <w:jc w:val="left"/>
+        <w:rPr>
+          <w:rFonts w:asciiTheme="majorHAnsi" w:hAnsiTheme="majorHAnsi" w:cstheme="majorHAnsi"/>
+        </w:rPr>
+      </w:pPr>
+    </w:p>
+    <w:p>
+      <w:pPr>
+        <w:spacing w:before="0" w:after="160" w:line="259" w:lineRule="auto"/>
+        <w:jc w:val="left"/>
+        <w:rPr>
+          <w:rFonts w:asciiTheme="majorHAnsi" w:hAnsiTheme="majorHAnsi" w:cstheme="majorHAnsi"/>
+        </w:rPr>
+      </w:pPr>
+    </w:p>
+    <w:p>
+      <w:pPr>
+        <w:spacing w:before="0" w:after="160" w:line="259" w:lineRule="auto"/>
+        <w:jc w:val="left"/>
+        <w:rPr>
+          <w:rFonts w:asciiTheme="majorHAnsi" w:hAnsiTheme="majorHAnsi" w:cstheme="majorHAnsi"/>
+        </w:rPr>
+      </w:pPr>
+    </w:p>
+    <w:p>
+      <w:pPr>
+        <w:spacing w:before="0" w:after="160" w:line="259" w:lineRule="auto"/>
+        <w:jc w:val="left"/>
+        <w:rPr>
+          <w:rFonts w:asciiTheme="majorHAnsi" w:hAnsiTheme="majorHAnsi" w:cstheme="majorHAnsi"/>
+        </w:rPr>
+      </w:pPr>
+    </w:p>
+    <w:p>
+      <w:pPr>
+        <w:spacing w:before="0" w:after="160" w:line="259" w:lineRule="auto"/>
+        <w:jc w:val="left"/>
+        <w:rPr>
+          <w:rFonts w:asciiTheme="majorHAnsi" w:hAnsiTheme="majorHAnsi" w:cstheme="majorHAnsi"/>
+        </w:rPr>
+      </w:pPr>
+    </w:p>
+    <w:p>
+      <w:pPr>
+        <w:spacing w:before="0" w:after="160" w:line="259" w:lineRule="auto"/>
+        <w:jc w:val="left"/>
+        <w:rPr>
+          <w:rFonts w:asciiTheme="majorHAnsi" w:hAnsiTheme="majorHAnsi" w:cstheme="majorHAnsi"/>
+        </w:rPr>
+      </w:pPr>
+    </w:p>
+    <w:p>
+      <w:pPr>
+        <w:spacing w:before="0" w:after="160" w:line="259" w:lineRule="auto"/>
+        <w:jc w:val="left"/>
+        <w:rPr>
+          <w:rFonts w:asciiTheme="majorHAnsi" w:hAnsiTheme="majorHAnsi" w:cstheme="majorHAnsi"/>
+        </w:rPr>
+      </w:pPr>
+    </w:p>
+    <w:p>
+      <w:pPr>
+        <w:spacing w:before="0" w:after="160" w:line="259" w:lineRule="auto"/>
+        <w:jc w:val="left"/>
+        <w:rPr>
+          <w:rFonts w:asciiTheme="majorHAnsi" w:hAnsiTheme="majorHAnsi" w:cstheme="majorHAnsi"/>
+        </w:rPr>
+      </w:pPr>
+    </w:p>
+    <w:p>
+      <w:pPr>
+        <w:spacing w:before="0" w:after="160" w:line="259" w:lineRule="auto"/>
+        <w:jc w:val="left"/>
+        <w:rPr>
+          <w:rFonts w:asciiTheme="majorHAnsi" w:hAnsiTheme="majorHAnsi" w:cstheme="majorHAnsi"/>
+        </w:rPr>
+      </w:pPr>
+    </w:p>
+    <w:p>
+      <w:pPr>
+        <w:spacing w:before="0" w:after="160" w:line="259" w:lineRule="auto"/>
+        <w:jc w:val="left"/>
+        <w:rPr>
+          <w:rFonts w:asciiTheme="majorHAnsi" w:hAnsiTheme="majorHAnsi" w:cstheme="majorHAnsi"/>
+        </w:rPr>
+      </w:pPr>
+    </w:p>
+    <w:p>
+      <w:pPr>
+        <w:spacing w:before="0" w:after="160" w:line="259" w:lineRule="auto"/>
+        <w:jc w:val="left"/>
+        <w:rPr>
+          <w:rFonts w:asciiTheme="majorHAnsi" w:hAnsiTheme="majorHAnsi" w:cstheme="majorHAnsi"/>
+        </w:rPr>
+      </w:pPr>
+    </w:p>
+    <w:p>
+      <w:pPr>
+        <w:spacing w:before="0" w:after="160" w:line="259" w:lineRule="auto"/>
+        <w:jc w:val="left"/>
+        <w:rPr>
+          <w:rFonts w:asciiTheme="majorHAnsi" w:hAnsiTheme="majorHAnsi" w:cstheme="majorHAnsi"/>
+        </w:rPr>
+      </w:pPr>
+    </w:p>
+    <w:p>
+      <w:pPr>
+        <w:spacing w:before="0" w:after="160" w:line="259" w:lineRule="auto"/>
+        <w:jc w:val="left"/>
+        <w:rPr>
+          <w:rFonts w:asciiTheme="majorHAnsi" w:hAnsiTheme="majorHAnsi" w:cstheme="majorHAnsi"/>
+        </w:rPr>
+      </w:pPr>
+    </w:p>
+    <w:p>
+      <w:pPr>
+        <w:spacing w:before="0" w:after="160" w:line="259" w:lineRule="auto"/>
+        <w:jc w:val="left"/>
+        <w:rPr>
+          <w:rFonts w:asciiTheme="majorHAnsi" w:hAnsiTheme="majorHAnsi" w:cstheme="majorHAnsi"/>
+        </w:rPr>
+      </w:pPr>
     </w:p>
     <w:p>
       <w:pPr>
@@ -4164,6 +4588,7 @@
               <w:noProof/>
               <w:sz w:val="22"/>
               <w:szCs w:val="22"/>
+              <w:lang w:eastAsia="ja-JP"/>
             </w:rPr>
           </w:pPr>
           <w:r>
@@ -4184,7 +4609,7 @@
             </w:rPr>
             <w:fldChar w:fldCharType="separate"/>
           </w:r>
-          <w:hyperlink w:anchor="_Toc33254085" w:history="1">
+          <w:hyperlink w:anchor="_Toc33271666" w:history="1">
             <w:r>
               <w:rPr>
                 <w:rStyle w:val="Hyperlink"/>
@@ -4211,7 +4636,7 @@
                 <w:noProof/>
                 <w:webHidden/>
               </w:rPr>
-              <w:instrText xml:space="preserve"> PAGEREF _Toc33254085 \h </w:instrText>
+              <w:instrText xml:space="preserve"> PAGEREF _Toc33271666 \h </w:instrText>
             </w:r>
             <w:r>
               <w:rPr>
@@ -4253,9 +4678,10 @@
               <w:noProof/>
               <w:sz w:val="22"/>
               <w:szCs w:val="22"/>
+              <w:lang w:eastAsia="ja-JP"/>
             </w:rPr>
           </w:pPr>
-          <w:hyperlink w:anchor="_Toc33254086" w:history="1">
+          <w:hyperlink w:anchor="_Toc33271667" w:history="1">
             <w:r>
               <w:rPr>
                 <w:rStyle w:val="Hyperlink"/>
@@ -4282,7 +4708,7 @@
                 <w:noProof/>
                 <w:webHidden/>
               </w:rPr>
-              <w:instrText xml:space="preserve"> PAGEREF _Toc33254086 \h </w:instrText>
+              <w:instrText xml:space="preserve"> PAGEREF _Toc33271667 \h </w:instrText>
             </w:r>
             <w:r>
               <w:rPr>
@@ -4324,9 +4750,10 @@
               <w:noProof/>
               <w:sz w:val="22"/>
               <w:szCs w:val="22"/>
+              <w:lang w:eastAsia="ja-JP"/>
             </w:rPr>
           </w:pPr>
-          <w:hyperlink w:anchor="_Toc33254087" w:history="1">
+          <w:hyperlink w:anchor="_Toc33271668" w:history="1">
             <w:r>
               <w:rPr>
                 <w:rStyle w:val="Hyperlink"/>
@@ -4353,7 +4780,7 @@
                 <w:noProof/>
                 <w:webHidden/>
               </w:rPr>
-              <w:instrText xml:space="preserve"> PAGEREF _Toc33254087 \h </w:instrText>
+              <w:instrText xml:space="preserve"> PAGEREF _Toc33271668 \h </w:instrText>
             </w:r>
             <w:r>
               <w:rPr>
@@ -4395,9 +4822,10 @@
               <w:noProof/>
               <w:sz w:val="22"/>
               <w:szCs w:val="22"/>
+              <w:lang w:eastAsia="ja-JP"/>
             </w:rPr>
           </w:pPr>
-          <w:hyperlink w:anchor="_Toc33254088" w:history="1">
+          <w:hyperlink w:anchor="_Toc33271669" w:history="1">
             <w:r>
               <w:rPr>
                 <w:rStyle w:val="Hyperlink"/>
@@ -4427,7 +4855,7 @@
                 <w:noProof/>
                 <w:webHidden/>
               </w:rPr>
-              <w:instrText xml:space="preserve"> PAGEREF _Toc33254088 \h </w:instrText>
+              <w:instrText xml:space="preserve"> PAGEREF _Toc33271669 \h </w:instrText>
             </w:r>
             <w:r>
               <w:rPr>
@@ -4447,7 +4875,7 @@
                 <w:noProof/>
                 <w:webHidden/>
               </w:rPr>
-              <w:t>7</w:t>
+              <w:t>6</w:t>
             </w:r>
             <w:r>
               <w:rPr>
@@ -4469,9 +4897,10 @@
               <w:noProof/>
               <w:sz w:val="22"/>
               <w:szCs w:val="22"/>
+              <w:lang w:eastAsia="ja-JP"/>
             </w:rPr>
           </w:pPr>
-          <w:hyperlink w:anchor="_Toc33254089" w:history="1">
+          <w:hyperlink w:anchor="_Toc33271670" w:history="1">
             <w:r>
               <w:rPr>
                 <w:rStyle w:val="Hyperlink"/>
@@ -4500,7 +4929,7 @@
                 <w:noProof/>
                 <w:webHidden/>
               </w:rPr>
-              <w:instrText xml:space="preserve"> PAGEREF _Toc33254089 \h </w:instrText>
+              <w:instrText xml:space="preserve"> PAGEREF _Toc33271670 \h </w:instrText>
             </w:r>
             <w:r>
               <w:rPr>
@@ -4520,7 +4949,7 @@
                 <w:noProof/>
                 <w:webHidden/>
               </w:rPr>
-              <w:t>7</w:t>
+              <w:t>6</w:t>
             </w:r>
             <w:r>
               <w:rPr>
@@ -4542,9 +4971,10 @@
               <w:noProof/>
               <w:sz w:val="22"/>
               <w:szCs w:val="22"/>
+              <w:lang w:eastAsia="ja-JP"/>
             </w:rPr>
           </w:pPr>
-          <w:hyperlink w:anchor="_Toc33254090" w:history="1">
+          <w:hyperlink w:anchor="_Toc33271671" w:history="1">
             <w:r>
               <w:rPr>
                 <w:rStyle w:val="Hyperlink"/>
@@ -4573,7 +5003,7 @@
                 <w:noProof/>
                 <w:webHidden/>
               </w:rPr>
-              <w:instrText xml:space="preserve"> PAGEREF _Toc33254090 \h </w:instrText>
+              <w:instrText xml:space="preserve"> PAGEREF _Toc33271671 \h </w:instrText>
             </w:r>
             <w:r>
               <w:rPr>
@@ -4593,7 +5023,7 @@
                 <w:noProof/>
                 <w:webHidden/>
               </w:rPr>
-              <w:t>7</w:t>
+              <w:t>6</w:t>
             </w:r>
             <w:r>
               <w:rPr>
@@ -4615,9 +5045,10 @@
               <w:noProof/>
               <w:sz w:val="22"/>
               <w:szCs w:val="22"/>
+              <w:lang w:eastAsia="ja-JP"/>
             </w:rPr>
           </w:pPr>
-          <w:hyperlink w:anchor="_Toc33254091" w:history="1">
+          <w:hyperlink w:anchor="_Toc33271672" w:history="1">
             <w:r>
               <w:rPr>
                 <w:rStyle w:val="Hyperlink"/>
@@ -4644,7 +5075,7 @@
                 <w:noProof/>
                 <w:webHidden/>
               </w:rPr>
-              <w:instrText xml:space="preserve"> PAGEREF _Toc33254091 \h </w:instrText>
+              <w:instrText xml:space="preserve"> PAGEREF _Toc33271672 \h </w:instrText>
             </w:r>
             <w:r>
               <w:rPr>
@@ -4664,7 +5095,7 @@
                 <w:noProof/>
                 <w:webHidden/>
               </w:rPr>
-              <w:t>8</w:t>
+              <w:t>7</w:t>
             </w:r>
             <w:r>
               <w:rPr>
@@ -4686,9 +5117,10 @@
               <w:noProof/>
               <w:sz w:val="22"/>
               <w:szCs w:val="22"/>
+              <w:lang w:eastAsia="ja-JP"/>
             </w:rPr>
           </w:pPr>
-          <w:hyperlink w:anchor="_Toc33254092" w:history="1">
+          <w:hyperlink w:anchor="_Toc33271673" w:history="1">
             <w:r>
               <w:rPr>
                 <w:rStyle w:val="Hyperlink"/>
@@ -4717,7 +5149,7 @@
                 <w:noProof/>
                 <w:webHidden/>
               </w:rPr>
-              <w:instrText xml:space="preserve"> PAGEREF _Toc33254092 \h </w:instrText>
+              <w:instrText xml:space="preserve"> PAGEREF _Toc33271673 \h </w:instrText>
             </w:r>
             <w:r>
               <w:rPr>
@@ -4737,7 +5169,7 @@
                 <w:noProof/>
                 <w:webHidden/>
               </w:rPr>
-              <w:t>8</w:t>
+              <w:t>7</w:t>
             </w:r>
             <w:r>
               <w:rPr>
@@ -4759,9 +5191,10 @@
               <w:noProof/>
               <w:sz w:val="22"/>
               <w:szCs w:val="22"/>
+              <w:lang w:eastAsia="ja-JP"/>
             </w:rPr>
           </w:pPr>
-          <w:hyperlink w:anchor="_Toc33254093" w:history="1">
+          <w:hyperlink w:anchor="_Toc33271674" w:history="1">
             <w:r>
               <w:rPr>
                 <w:rStyle w:val="Hyperlink"/>
@@ -4790,7 +5223,7 @@
                 <w:noProof/>
                 <w:webHidden/>
               </w:rPr>
-              <w:instrText xml:space="preserve"> PAGEREF _Toc33254093 \h </w:instrText>
+              <w:instrText xml:space="preserve"> PAGEREF _Toc33271674 \h </w:instrText>
             </w:r>
             <w:r>
               <w:rPr>
@@ -4810,7 +5243,7 @@
                 <w:noProof/>
                 <w:webHidden/>
               </w:rPr>
-              <w:t>8</w:t>
+              <w:t>7</w:t>
             </w:r>
             <w:r>
               <w:rPr>
@@ -4832,9 +5265,10 @@
               <w:noProof/>
               <w:sz w:val="22"/>
               <w:szCs w:val="22"/>
+              <w:lang w:eastAsia="ja-JP"/>
             </w:rPr>
           </w:pPr>
-          <w:hyperlink w:anchor="_Toc33254094" w:history="1">
+          <w:hyperlink w:anchor="_Toc33271675" w:history="1">
             <w:r>
               <w:rPr>
                 <w:rStyle w:val="Hyperlink"/>
@@ -4861,7 +5295,7 @@
                 <w:noProof/>
                 <w:webHidden/>
               </w:rPr>
-              <w:instrText xml:space="preserve"> PAGEREF _Toc33254094 \h </w:instrText>
+              <w:instrText xml:space="preserve"> PAGEREF _Toc33271675 \h </w:instrText>
             </w:r>
             <w:r>
               <w:rPr>
@@ -4881,7 +5315,7 @@
                 <w:noProof/>
                 <w:webHidden/>
               </w:rPr>
-              <w:t>8</w:t>
+              <w:t>7</w:t>
             </w:r>
             <w:r>
               <w:rPr>
@@ -4903,9 +5337,10 @@
               <w:noProof/>
               <w:sz w:val="22"/>
               <w:szCs w:val="22"/>
+              <w:lang w:eastAsia="ja-JP"/>
             </w:rPr>
           </w:pPr>
-          <w:hyperlink w:anchor="_Toc33254095" w:history="1">
+          <w:hyperlink w:anchor="_Toc33271676" w:history="1">
             <w:r>
               <w:rPr>
                 <w:rStyle w:val="Hyperlink"/>
@@ -4932,7 +5367,7 @@
                 <w:noProof/>
                 <w:webHidden/>
               </w:rPr>
-              <w:instrText xml:space="preserve"> PAGEREF _Toc33254095 \h </w:instrText>
+              <w:instrText xml:space="preserve"> PAGEREF _Toc33271676 \h </w:instrText>
             </w:r>
             <w:r>
               <w:rPr>
@@ -4974,9 +5409,10 @@
               <w:noProof/>
               <w:sz w:val="22"/>
               <w:szCs w:val="22"/>
+              <w:lang w:eastAsia="ja-JP"/>
             </w:rPr>
           </w:pPr>
-          <w:hyperlink w:anchor="_Toc33254096" w:history="1">
+          <w:hyperlink w:anchor="_Toc33271677" w:history="1">
             <w:r>
               <w:rPr>
                 <w:rStyle w:val="Hyperlink"/>
@@ -5004,7 +5440,7 @@
                 <w:noProof/>
                 <w:webHidden/>
               </w:rPr>
-              <w:instrText xml:space="preserve"> PAGEREF _Toc33254096 \h </w:instrText>
+              <w:instrText xml:space="preserve"> PAGEREF _Toc33271677 \h </w:instrText>
             </w:r>
             <w:r>
               <w:rPr>
@@ -5046,9 +5482,10 @@
               <w:noProof/>
               <w:sz w:val="22"/>
               <w:szCs w:val="22"/>
+              <w:lang w:eastAsia="ja-JP"/>
             </w:rPr>
           </w:pPr>
-          <w:hyperlink w:anchor="_Toc33254097" w:history="1">
+          <w:hyperlink w:anchor="_Toc33271678" w:history="1">
             <w:r>
               <w:rPr>
                 <w:rStyle w:val="Hyperlink"/>
@@ -5076,7 +5513,7 @@
                 <w:noProof/>
                 <w:webHidden/>
               </w:rPr>
-              <w:instrText xml:space="preserve"> PAGEREF _Toc33254097 \h </w:instrText>
+              <w:instrText xml:space="preserve"> PAGEREF _Toc33271678 \h </w:instrText>
             </w:r>
             <w:r>
               <w:rPr>
@@ -5118,9 +5555,10 @@
               <w:noProof/>
               <w:sz w:val="22"/>
               <w:szCs w:val="22"/>
+              <w:lang w:eastAsia="ja-JP"/>
             </w:rPr>
           </w:pPr>
-          <w:hyperlink w:anchor="_Toc33254098" w:history="1">
+          <w:hyperlink w:anchor="_Toc33271679" w:history="1">
             <w:r>
               <w:rPr>
                 <w:rStyle w:val="Hyperlink"/>
@@ -5148,7 +5586,7 @@
                 <w:noProof/>
                 <w:webHidden/>
               </w:rPr>
-              <w:instrText xml:space="preserve"> PAGEREF _Toc33254098 \h </w:instrText>
+              <w:instrText xml:space="preserve"> PAGEREF _Toc33271679 \h </w:instrText>
             </w:r>
             <w:r>
               <w:rPr>
@@ -5190,9 +5628,10 @@
               <w:noProof/>
               <w:sz w:val="22"/>
               <w:szCs w:val="22"/>
+              <w:lang w:eastAsia="ja-JP"/>
             </w:rPr>
           </w:pPr>
-          <w:hyperlink w:anchor="_Toc33254099" w:history="1">
+          <w:hyperlink w:anchor="_Toc33271680" w:history="1">
             <w:r>
               <w:rPr>
                 <w:rStyle w:val="Hyperlink"/>
@@ -5220,7 +5659,7 @@
                 <w:noProof/>
                 <w:webHidden/>
               </w:rPr>
-              <w:instrText xml:space="preserve"> PAGEREF _Toc33254099 \h </w:instrText>
+              <w:instrText xml:space="preserve"> PAGEREF _Toc33271680 \h </w:instrText>
             </w:r>
             <w:r>
               <w:rPr>
@@ -5262,9 +5701,10 @@
               <w:noProof/>
               <w:sz w:val="22"/>
               <w:szCs w:val="22"/>
+              <w:lang w:eastAsia="ja-JP"/>
             </w:rPr>
           </w:pPr>
-          <w:hyperlink w:anchor="_Toc33254100" w:history="1">
+          <w:hyperlink w:anchor="_Toc33271681" w:history="1">
             <w:r>
               <w:rPr>
                 <w:rStyle w:val="Hyperlink"/>
@@ -5292,7 +5732,7 @@
                 <w:noProof/>
                 <w:webHidden/>
               </w:rPr>
-              <w:instrText xml:space="preserve"> PAGEREF _Toc33254100 \h </w:instrText>
+              <w:instrText xml:space="preserve"> PAGEREF _Toc33271681 \h </w:instrText>
             </w:r>
             <w:r>
               <w:rPr>
@@ -5312,7 +5752,7 @@
                 <w:noProof/>
                 <w:webHidden/>
               </w:rPr>
-              <w:t>9</w:t>
+              <w:t>10</w:t>
             </w:r>
             <w:r>
               <w:rPr>
@@ -5334,16 +5774,17 @@
               <w:noProof/>
               <w:sz w:val="22"/>
               <w:szCs w:val="22"/>
+              <w:lang w:eastAsia="ja-JP"/>
             </w:rPr>
           </w:pPr>
-          <w:hyperlink w:anchor="_Toc33254101" w:history="1">
+          <w:hyperlink w:anchor="_Toc33271682" w:history="1">
             <w:r>
               <w:rPr>
                 <w:rStyle w:val="Hyperlink"/>
                 <w:rFonts w:cstheme="majorHAnsi"/>
                 <w:noProof/>
               </w:rPr>
-              <w:t>3.5 Safety monitor</w:t>
+              <w:t>3.5 Optimum voltage</w:t>
             </w:r>
             <w:r>
               <w:rPr>
@@ -5364,7 +5805,7 @@
                 <w:noProof/>
                 <w:webHidden/>
               </w:rPr>
-              <w:instrText xml:space="preserve"> PAGEREF _Toc33254101 \h </w:instrText>
+              <w:instrText xml:space="preserve"> PAGEREF _Toc33271682 \h </w:instrText>
             </w:r>
             <w:r>
               <w:rPr>
@@ -5385,6 +5826,152 @@
                 <w:webHidden/>
               </w:rPr>
               <w:t>10</w:t>
+            </w:r>
+            <w:r>
+              <w:rPr>
+                <w:noProof/>
+                <w:webHidden/>
+              </w:rPr>
+              <w:fldChar w:fldCharType="end"/>
+            </w:r>
+          </w:hyperlink>
+        </w:p>
+        <w:p>
+          <w:pPr>
+            <w:pStyle w:val="TOC2"/>
+            <w:tabs>
+              <w:tab w:val="right" w:leader="dot" w:pos="9350"/>
+            </w:tabs>
+            <w:rPr>
+              <w:rFonts w:asciiTheme="minorHAnsi" w:eastAsiaTheme="minorEastAsia" w:hAnsiTheme="minorHAnsi" w:cstheme="minorBidi"/>
+              <w:noProof/>
+              <w:sz w:val="22"/>
+              <w:szCs w:val="22"/>
+              <w:lang w:eastAsia="ja-JP"/>
+            </w:rPr>
+          </w:pPr>
+          <w:hyperlink w:anchor="_Toc33271683" w:history="1">
+            <w:r>
+              <w:rPr>
+                <w:rStyle w:val="Hyperlink"/>
+                <w:rFonts w:cstheme="majorHAnsi"/>
+                <w:noProof/>
+              </w:rPr>
+              <w:t>3.6 Under voltage</w:t>
+            </w:r>
+            <w:r>
+              <w:rPr>
+                <w:noProof/>
+                <w:webHidden/>
+              </w:rPr>
+              <w:tab/>
+            </w:r>
+            <w:r>
+              <w:rPr>
+                <w:noProof/>
+                <w:webHidden/>
+              </w:rPr>
+              <w:fldChar w:fldCharType="begin"/>
+            </w:r>
+            <w:r>
+              <w:rPr>
+                <w:noProof/>
+                <w:webHidden/>
+              </w:rPr>
+              <w:instrText xml:space="preserve"> PAGEREF _Toc33271683 \h </w:instrText>
+            </w:r>
+            <w:r>
+              <w:rPr>
+                <w:noProof/>
+                <w:webHidden/>
+              </w:rPr>
+            </w:r>
+            <w:r>
+              <w:rPr>
+                <w:noProof/>
+                <w:webHidden/>
+              </w:rPr>
+              <w:fldChar w:fldCharType="separate"/>
+            </w:r>
+            <w:r>
+              <w:rPr>
+                <w:noProof/>
+                <w:webHidden/>
+              </w:rPr>
+              <w:t>10</w:t>
+            </w:r>
+            <w:r>
+              <w:rPr>
+                <w:noProof/>
+                <w:webHidden/>
+              </w:rPr>
+              <w:fldChar w:fldCharType="end"/>
+            </w:r>
+          </w:hyperlink>
+        </w:p>
+        <w:p>
+          <w:pPr>
+            <w:pStyle w:val="TOC2"/>
+            <w:tabs>
+              <w:tab w:val="right" w:leader="dot" w:pos="9350"/>
+            </w:tabs>
+            <w:rPr>
+              <w:rFonts w:asciiTheme="minorHAnsi" w:eastAsiaTheme="minorEastAsia" w:hAnsiTheme="minorHAnsi" w:cstheme="minorBidi"/>
+              <w:noProof/>
+              <w:sz w:val="22"/>
+              <w:szCs w:val="22"/>
+              <w:lang w:eastAsia="ja-JP"/>
+            </w:rPr>
+          </w:pPr>
+          <w:hyperlink w:anchor="_Toc33271684" w:history="1">
+            <w:r>
+              <w:rPr>
+                <w:rStyle w:val="Hyperlink"/>
+                <w:rFonts w:cstheme="majorHAnsi"/>
+                <w:noProof/>
+              </w:rPr>
+              <w:t>3.7 Over voltage</w:t>
+            </w:r>
+            <w:r>
+              <w:rPr>
+                <w:noProof/>
+                <w:webHidden/>
+              </w:rPr>
+              <w:tab/>
+            </w:r>
+            <w:r>
+              <w:rPr>
+                <w:noProof/>
+                <w:webHidden/>
+              </w:rPr>
+              <w:fldChar w:fldCharType="begin"/>
+            </w:r>
+            <w:r>
+              <w:rPr>
+                <w:noProof/>
+                <w:webHidden/>
+              </w:rPr>
+              <w:instrText xml:space="preserve"> PAGEREF _Toc33271684 \h </w:instrText>
+            </w:r>
+            <w:r>
+              <w:rPr>
+                <w:noProof/>
+                <w:webHidden/>
+              </w:rPr>
+            </w:r>
+            <w:r>
+              <w:rPr>
+                <w:noProof/>
+                <w:webHidden/>
+              </w:rPr>
+              <w:fldChar w:fldCharType="separate"/>
+            </w:r>
+            <w:r>
+              <w:rPr>
+                <w:noProof/>
+                <w:webHidden/>
+              </w:rPr>
+              <w:t>11</w:t>
             </w:r>
             <w:r>
               <w:rPr>
@@ -5406,15 +5993,16 @@
               <w:noProof/>
               <w:sz w:val="22"/>
               <w:szCs w:val="22"/>
+              <w:lang w:eastAsia="ja-JP"/>
             </w:rPr>
           </w:pPr>
-          <w:hyperlink w:anchor="_Toc33254102" w:history="1">
+          <w:hyperlink w:anchor="_Toc33271685" w:history="1">
             <w:r>
               <w:rPr>
                 <w:rStyle w:val="Hyperlink"/>
                 <w:noProof/>
               </w:rPr>
-              <w:t>4 table of constrains:</w:t>
+              <w:t>4 table of constraints:</w:t>
             </w:r>
             <w:r>
               <w:rPr>
@@ -5435,7 +6023,7 @@
                 <w:noProof/>
                 <w:webHidden/>
               </w:rPr>
-              <w:instrText xml:space="preserve"> PAGEREF _Toc33254102 \h </w:instrText>
+              <w:instrText xml:space="preserve"> PAGEREF _Toc33271685 \h </w:instrText>
             </w:r>
             <w:r>
               <w:rPr>
@@ -5455,149 +6043,7 @@
                 <w:noProof/>
                 <w:webHidden/>
               </w:rPr>
-              <w:t>11</w:t>
-            </w:r>
-            <w:r>
-              <w:rPr>
-                <w:noProof/>
-                <w:webHidden/>
-              </w:rPr>
-              <w:fldChar w:fldCharType="end"/>
-            </w:r>
-          </w:hyperlink>
-        </w:p>
-        <w:p>
-          <w:pPr>
-            <w:pStyle w:val="TOC2"/>
-            <w:tabs>
-              <w:tab w:val="right" w:leader="dot" w:pos="9350"/>
-            </w:tabs>
-            <w:rPr>
-              <w:rFonts w:asciiTheme="minorHAnsi" w:eastAsiaTheme="minorEastAsia" w:hAnsiTheme="minorHAnsi" w:cstheme="minorBidi"/>
-              <w:noProof/>
-              <w:sz w:val="22"/>
-              <w:szCs w:val="22"/>
-            </w:rPr>
-          </w:pPr>
-          <w:hyperlink w:anchor="_Toc33254103" w:history="1">
-            <w:r>
-              <w:rPr>
-                <w:rStyle w:val="Hyperlink"/>
-                <w:noProof/>
-              </w:rPr>
-              <w:t>1  voltage levels</w:t>
-            </w:r>
-            <w:r>
-              <w:rPr>
-                <w:noProof/>
-                <w:webHidden/>
-              </w:rPr>
-              <w:tab/>
-            </w:r>
-            <w:r>
-              <w:rPr>
-                <w:noProof/>
-                <w:webHidden/>
-              </w:rPr>
-              <w:fldChar w:fldCharType="begin"/>
-            </w:r>
-            <w:r>
-              <w:rPr>
-                <w:noProof/>
-                <w:webHidden/>
-              </w:rPr>
-              <w:instrText xml:space="preserve"> PAGEREF _Toc33254103 \h </w:instrText>
-            </w:r>
-            <w:r>
-              <w:rPr>
-                <w:noProof/>
-                <w:webHidden/>
-              </w:rPr>
-            </w:r>
-            <w:r>
-              <w:rPr>
-                <w:noProof/>
-                <w:webHidden/>
-              </w:rPr>
-              <w:fldChar w:fldCharType="separate"/>
-            </w:r>
-            <w:r>
-              <w:rPr>
-                <w:noProof/>
-                <w:webHidden/>
-              </w:rPr>
-              <w:t>11</w:t>
-            </w:r>
-            <w:r>
-              <w:rPr>
-                <w:noProof/>
-                <w:webHidden/>
-              </w:rPr>
-              <w:fldChar w:fldCharType="end"/>
-            </w:r>
-          </w:hyperlink>
-        </w:p>
-        <w:p>
-          <w:pPr>
-            <w:pStyle w:val="TOC2"/>
-            <w:tabs>
-              <w:tab w:val="right" w:leader="dot" w:pos="9350"/>
-            </w:tabs>
-            <w:rPr>
-              <w:rFonts w:asciiTheme="minorHAnsi" w:eastAsiaTheme="minorEastAsia" w:hAnsiTheme="minorHAnsi" w:cstheme="minorBidi"/>
-              <w:noProof/>
-              <w:sz w:val="22"/>
-              <w:szCs w:val="22"/>
-            </w:rPr>
-          </w:pPr>
-          <w:hyperlink w:anchor="_Toc33254104" w:history="1">
-            <w:r>
-              <w:rPr>
-                <w:rStyle w:val="Hyperlink"/>
-                <w:noProof/>
-              </w:rPr>
-              <w:t>2 push button pressed</w:t>
-            </w:r>
-            <w:r>
-              <w:rPr>
-                <w:noProof/>
-                <w:webHidden/>
-              </w:rPr>
-              <w:tab/>
-            </w:r>
-            <w:r>
-              <w:rPr>
-                <w:noProof/>
-                <w:webHidden/>
-              </w:rPr>
-              <w:fldChar w:fldCharType="begin"/>
-            </w:r>
-            <w:r>
-              <w:rPr>
-                <w:noProof/>
-                <w:webHidden/>
-              </w:rPr>
-              <w:instrText xml:space="preserve"> PAGEREF _Toc33254104 \h </w:instrText>
-            </w:r>
-            <w:r>
-              <w:rPr>
-                <w:noProof/>
-                <w:webHidden/>
-              </w:rPr>
-            </w:r>
-            <w:r>
-              <w:rPr>
-                <w:noProof/>
-                <w:webHidden/>
-              </w:rPr>
-              <w:fldChar w:fldCharType="separate"/>
-            </w:r>
-            <w:r>
-              <w:rPr>
-                <w:noProof/>
-                <w:webHidden/>
-              </w:rPr>
-              <w:t>11</w:t>
+              <w:t>12</w:t>
             </w:r>
             <w:r>
               <w:rPr>
@@ -5619,9 +6065,10 @@
               <w:noProof/>
               <w:sz w:val="22"/>
               <w:szCs w:val="22"/>
+              <w:lang w:eastAsia="ja-JP"/>
             </w:rPr>
           </w:pPr>
-          <w:hyperlink w:anchor="_Toc33254105" w:history="1">
+          <w:hyperlink w:anchor="_Toc33271686" w:history="1">
             <w:r>
               <w:rPr>
                 <w:rStyle w:val="Hyperlink"/>
@@ -5648,7 +6095,7 @@
                 <w:noProof/>
                 <w:webHidden/>
               </w:rPr>
-              <w:instrText xml:space="preserve"> PAGEREF _Toc33254105 \h </w:instrText>
+              <w:instrText xml:space="preserve"> PAGEREF _Toc33271686 \h </w:instrText>
             </w:r>
             <w:r>
               <w:rPr>
@@ -5668,7 +6115,7 @@
                 <w:noProof/>
                 <w:webHidden/>
               </w:rPr>
-              <w:t>11</w:t>
+              <w:t>12</w:t>
             </w:r>
             <w:r>
               <w:rPr>
@@ -5681,6 +6128,7 @@
         </w:p>
         <w:p>
           <w:pPr>
+            <w:jc w:val="left"/>
             <w:rPr>
               <w:rFonts w:asciiTheme="majorHAnsi" w:hAnsiTheme="majorHAnsi" w:cstheme="majorHAnsi"/>
             </w:rPr>
@@ -5699,6 +6147,7 @@
     </w:sdt>
     <w:p>
       <w:pPr>
+        <w:jc w:val="left"/>
         <w:rPr>
           <w:rFonts w:asciiTheme="majorHAnsi" w:hAnsiTheme="majorHAnsi" w:cstheme="majorHAnsi"/>
         </w:rPr>
@@ -5706,6 +6155,7 @@
     </w:p>
     <w:p>
       <w:pPr>
+        <w:jc w:val="left"/>
         <w:rPr>
           <w:rFonts w:asciiTheme="majorHAnsi" w:hAnsiTheme="majorHAnsi" w:cstheme="majorHAnsi"/>
         </w:rPr>
@@ -5713,6 +6163,7 @@
     </w:p>
     <w:p>
       <w:pPr>
+        <w:jc w:val="left"/>
         <w:rPr>
           <w:rFonts w:asciiTheme="majorHAnsi" w:hAnsiTheme="majorHAnsi" w:cstheme="majorHAnsi"/>
         </w:rPr>
@@ -5721,15 +6172,17 @@
     <w:p>
       <w:pPr>
         <w:pStyle w:val="Heading1"/>
-      </w:pPr>
-      <w:bookmarkStart w:id="2" w:name="_Toc33254087"/>
+        <w:jc w:val="left"/>
+      </w:pPr>
+      <w:bookmarkStart w:id="3" w:name="_Toc33271668"/>
       <w:r>
         <w:t>Table of figures:</w:t>
       </w:r>
-      <w:bookmarkEnd w:id="2"/>
+      <w:bookmarkEnd w:id="3"/>
     </w:p>
     <w:p>
       <w:pPr>
+        <w:jc w:val="left"/>
         <w:rPr>
           <w:rFonts w:asciiTheme="majorHAnsi" w:hAnsiTheme="majorHAnsi" w:cstheme="majorHAnsi"/>
         </w:rPr>
@@ -5741,6 +6194,7 @@
         <w:tabs>
           <w:tab w:val="right" w:leader="dot" w:pos="9350"/>
         </w:tabs>
+        <w:jc w:val="left"/>
         <w:rPr>
           <w:noProof/>
         </w:rPr>
@@ -5823,6 +6277,7 @@
     </w:p>
     <w:p>
       <w:pPr>
+        <w:jc w:val="left"/>
         <w:rPr>
           <w:rFonts w:asciiTheme="majorHAnsi" w:hAnsiTheme="majorHAnsi" w:cstheme="majorHAnsi"/>
         </w:rPr>
@@ -5836,6 +6291,7 @@
     </w:p>
     <w:p>
       <w:pPr>
+        <w:jc w:val="left"/>
         <w:rPr>
           <w:rFonts w:asciiTheme="majorHAnsi" w:hAnsiTheme="majorHAnsi" w:cstheme="majorHAnsi"/>
         </w:rPr>
@@ -5843,6 +6299,7 @@
     </w:p>
     <w:p>
       <w:pPr>
+        <w:jc w:val="left"/>
         <w:rPr>
           <w:rFonts w:asciiTheme="majorHAnsi" w:hAnsiTheme="majorHAnsi" w:cstheme="majorHAnsi"/>
         </w:rPr>
@@ -5850,6 +6307,7 @@
     </w:p>
     <w:p>
       <w:pPr>
+        <w:jc w:val="left"/>
         <w:rPr>
           <w:rFonts w:asciiTheme="majorHAnsi" w:hAnsiTheme="majorHAnsi" w:cstheme="majorHAnsi"/>
         </w:rPr>
@@ -5857,6 +6315,7 @@
     </w:p>
     <w:p>
       <w:pPr>
+        <w:jc w:val="left"/>
         <w:rPr>
           <w:rFonts w:asciiTheme="majorHAnsi" w:hAnsiTheme="majorHAnsi" w:cstheme="majorHAnsi"/>
         </w:rPr>
@@ -5870,6 +6329,7 @@
           <w:tab w:val="num" w:pos="432"/>
         </w:tabs>
         <w:spacing w:before="100"/>
+        <w:jc w:val="left"/>
         <w:rPr>
           <w:rFonts w:cstheme="majorHAnsi"/>
           <w:b/>
@@ -5878,10 +6338,10 @@
           <w:szCs w:val="48"/>
         </w:rPr>
       </w:pPr>
-      <w:bookmarkStart w:id="3" w:name="_Toc32222654"/>
-      <w:bookmarkStart w:id="4" w:name="_Toc466012295"/>
-      <w:bookmarkStart w:id="5" w:name="_Toc434992860"/>
-      <w:bookmarkStart w:id="6" w:name="_Toc33254088"/>
+      <w:bookmarkStart w:id="4" w:name="_Toc32222654"/>
+      <w:bookmarkStart w:id="5" w:name="_Toc466012295"/>
+      <w:bookmarkStart w:id="6" w:name="_Toc434992860"/>
+      <w:bookmarkStart w:id="7" w:name="_Toc33271669"/>
       <w:r>
         <w:rPr>
           <w:rFonts w:cstheme="majorHAnsi"/>
@@ -5902,13 +6362,14 @@
         </w:rPr>
         <w:t>Introduction</w:t>
       </w:r>
-      <w:bookmarkEnd w:id="3"/>
       <w:bookmarkEnd w:id="4"/>
       <w:bookmarkEnd w:id="5"/>
       <w:bookmarkEnd w:id="6"/>
+      <w:bookmarkEnd w:id="7"/>
     </w:p>
     <w:p>
       <w:pPr>
+        <w:jc w:val="left"/>
         <w:rPr>
           <w:rFonts w:asciiTheme="majorHAnsi" w:hAnsiTheme="majorHAnsi" w:cstheme="majorHAnsi"/>
           <w:sz w:val="32"/>
@@ -5953,6 +6414,7 @@
         </w:tabs>
         <w:spacing w:before="140"/>
         <w:ind w:left="576" w:hanging="576"/>
+        <w:jc w:val="left"/>
         <w:rPr>
           <w:rFonts w:cstheme="majorHAnsi"/>
           <w:b w:val="0"/>
@@ -5961,10 +6423,10 @@
           <w:szCs w:val="40"/>
         </w:rPr>
       </w:pPr>
-      <w:bookmarkStart w:id="7" w:name="_Toc32222655"/>
-      <w:bookmarkStart w:id="8" w:name="_Toc466012296"/>
-      <w:bookmarkStart w:id="9" w:name="_Toc434992861"/>
-      <w:bookmarkStart w:id="10" w:name="_Toc33254089"/>
+      <w:bookmarkStart w:id="8" w:name="_Toc32222655"/>
+      <w:bookmarkStart w:id="9" w:name="_Toc466012296"/>
+      <w:bookmarkStart w:id="10" w:name="_Toc434992861"/>
+      <w:bookmarkStart w:id="11" w:name="_Toc33271670"/>
       <w:r>
         <w:rPr>
           <w:rFonts w:cstheme="majorHAnsi"/>
@@ -5983,11 +6445,12 @@
         </w:rPr>
         <w:t>Specification Definition</w:t>
       </w:r>
-      <w:bookmarkEnd w:id="7"/>
-      <w:bookmarkEnd w:id="10"/>
+      <w:bookmarkEnd w:id="8"/>
+      <w:bookmarkEnd w:id="11"/>
     </w:p>
     <w:p>
       <w:pPr>
+        <w:jc w:val="left"/>
         <w:rPr>
           <w:rFonts w:asciiTheme="majorHAnsi" w:hAnsiTheme="majorHAnsi" w:cstheme="majorHAnsi"/>
           <w:sz w:val="32"/>
@@ -6032,6 +6495,7 @@
         </w:tabs>
         <w:spacing w:before="140"/>
         <w:ind w:left="576" w:hanging="576"/>
+        <w:jc w:val="left"/>
         <w:rPr>
           <w:rFonts w:cstheme="majorHAnsi"/>
           <w:b w:val="0"/>
@@ -6040,8 +6504,8 @@
           <w:szCs w:val="40"/>
         </w:rPr>
       </w:pPr>
-      <w:bookmarkStart w:id="11" w:name="_Toc32222656"/>
-      <w:bookmarkStart w:id="12" w:name="_Toc33254090"/>
+      <w:bookmarkStart w:id="12" w:name="_Toc32222656"/>
+      <w:bookmarkStart w:id="13" w:name="_Toc33271671"/>
       <w:r>
         <w:rPr>
           <w:rFonts w:cstheme="majorHAnsi"/>
@@ -6060,13 +6524,14 @@
         </w:rPr>
         <w:t>Specification Objectives</w:t>
       </w:r>
-      <w:bookmarkEnd w:id="8"/>
       <w:bookmarkEnd w:id="9"/>
-      <w:bookmarkEnd w:id="11"/>
+      <w:bookmarkEnd w:id="10"/>
       <w:bookmarkEnd w:id="12"/>
+      <w:bookmarkEnd w:id="13"/>
     </w:p>
     <w:p>
       <w:pPr>
+        <w:jc w:val="left"/>
         <w:rPr>
           <w:rFonts w:asciiTheme="majorHAnsi" w:hAnsiTheme="majorHAnsi" w:cstheme="majorHAnsi"/>
           <w:sz w:val="32"/>
@@ -6090,6 +6555,7 @@
           <w:numId w:val="2"/>
         </w:numPr>
         <w:ind w:left="720"/>
+        <w:jc w:val="left"/>
         <w:rPr>
           <w:rFonts w:asciiTheme="majorHAnsi" w:hAnsiTheme="majorHAnsi" w:cstheme="majorHAnsi"/>
           <w:sz w:val="32"/>
@@ -6129,6 +6595,7 @@
           <w:numId w:val="2"/>
         </w:numPr>
         <w:ind w:left="720"/>
+        <w:jc w:val="left"/>
         <w:rPr>
           <w:rFonts w:asciiTheme="majorHAnsi" w:hAnsiTheme="majorHAnsi" w:cstheme="majorHAnsi"/>
           <w:sz w:val="32"/>
@@ -6151,6 +6618,7 @@
           <w:ilvl w:val="0"/>
           <w:numId w:val="1"/>
         </w:numPr>
+        <w:jc w:val="left"/>
         <w:rPr>
           <w:rFonts w:asciiTheme="majorHAnsi" w:hAnsiTheme="majorHAnsi" w:cstheme="majorHAnsi"/>
           <w:sz w:val="32"/>
@@ -6173,6 +6641,7 @@
           <w:ilvl w:val="0"/>
           <w:numId w:val="1"/>
         </w:numPr>
+        <w:jc w:val="left"/>
         <w:rPr>
           <w:rFonts w:asciiTheme="majorHAnsi" w:hAnsiTheme="majorHAnsi" w:cstheme="majorHAnsi"/>
           <w:sz w:val="32"/>
@@ -6195,6 +6664,7 @@
           <w:ilvl w:val="0"/>
           <w:numId w:val="1"/>
         </w:numPr>
+        <w:jc w:val="left"/>
         <w:rPr>
           <w:rFonts w:asciiTheme="majorHAnsi" w:hAnsiTheme="majorHAnsi" w:cstheme="majorHAnsi"/>
           <w:sz w:val="32"/>
@@ -6217,6 +6687,7 @@
           <w:ilvl w:val="0"/>
           <w:numId w:val="1"/>
         </w:numPr>
+        <w:jc w:val="left"/>
         <w:rPr>
           <w:rFonts w:asciiTheme="majorHAnsi" w:hAnsiTheme="majorHAnsi" w:cstheme="majorHAnsi"/>
           <w:sz w:val="32"/>
@@ -6235,6 +6706,7 @@
     <w:p>
       <w:pPr>
         <w:pStyle w:val="Heading1"/>
+        <w:jc w:val="left"/>
         <w:rPr>
           <w:rFonts w:cstheme="majorHAnsi"/>
           <w:b/>
@@ -6254,41 +6726,53 @@
           <w:szCs w:val="32"/>
         </w:rPr>
       </w:pPr>
-      <w:r>
+    </w:p>
+    <w:p>
+      <w:pPr>
+        <w:spacing w:before="0" w:after="160" w:line="259" w:lineRule="auto"/>
+        <w:jc w:val="left"/>
         <w:rPr>
           <w:rFonts w:asciiTheme="majorHAnsi" w:eastAsiaTheme="majorEastAsia" w:hAnsiTheme="majorHAnsi" w:cstheme="majorBidi"/>
           <w:color w:val="000000" w:themeColor="text1"/>
           <w:sz w:val="48"/>
           <w:szCs w:val="32"/>
         </w:rPr>
-        <w:br w:type="page"/>
-      </w:r>
+      </w:pPr>
     </w:p>
     <w:p>
       <w:pPr>
+        <w:spacing w:before="0" w:after="160" w:line="259" w:lineRule="auto"/>
+        <w:jc w:val="left"/>
+        <w:rPr>
+          <w:rFonts w:asciiTheme="majorHAnsi" w:eastAsiaTheme="majorEastAsia" w:hAnsiTheme="majorHAnsi" w:cstheme="majorBidi"/>
+          <w:color w:val="000000" w:themeColor="text1"/>
+          <w:sz w:val="48"/>
+          <w:szCs w:val="32"/>
+        </w:rPr>
+      </w:pPr>
+    </w:p>
+    <w:p>
+      <w:pPr>
         <w:pStyle w:val="Heading1"/>
+        <w:jc w:val="left"/>
         <w:rPr>
           <w:szCs w:val="20"/>
         </w:rPr>
       </w:pPr>
-      <w:bookmarkStart w:id="13" w:name="_Toc33254091"/>
-      <w:proofErr w:type="gramStart"/>
+      <w:bookmarkStart w:id="14" w:name="_Toc33271672"/>
       <w:r>
         <w:lastRenderedPageBreak/>
-        <w:t>2</w:t>
-      </w:r>
-      <w:proofErr w:type="gramEnd"/>
-      <w:r>
-        <w:t xml:space="preserve"> </w:t>
+        <w:t xml:space="preserve">2 </w:t>
       </w:r>
       <w:r>
         <w:t>System Overview:</w:t>
       </w:r>
-      <w:bookmarkEnd w:id="13"/>
+      <w:bookmarkEnd w:id="14"/>
     </w:p>
     <w:p>
       <w:pPr>
         <w:pStyle w:val="Heading2"/>
+        <w:jc w:val="left"/>
         <w:rPr>
           <w:rFonts w:cstheme="majorHAnsi"/>
           <w:b w:val="0"/>
@@ -6296,7 +6780,7 @@
           <w:szCs w:val="40"/>
         </w:rPr>
       </w:pPr>
-      <w:bookmarkStart w:id="14" w:name="_Toc33254092"/>
+      <w:bookmarkStart w:id="15" w:name="_Toc33271673"/>
       <w:r>
         <w:rPr>
           <w:rFonts w:cstheme="majorHAnsi"/>
@@ -6313,11 +6797,12 @@
         </w:rPr>
         <w:t>Definition:</w:t>
       </w:r>
-      <w:bookmarkEnd w:id="14"/>
+      <w:bookmarkEnd w:id="15"/>
     </w:p>
     <w:p>
       <w:pPr>
         <w:widowControl w:val="0"/>
+        <w:jc w:val="left"/>
         <w:rPr>
           <w:rFonts w:asciiTheme="majorHAnsi" w:hAnsiTheme="majorHAnsi" w:cstheme="majorHAnsi"/>
           <w:sz w:val="32"/>
@@ -6330,25 +6815,7 @@
           <w:sz w:val="32"/>
           <w:szCs w:val="32"/>
         </w:rPr>
-        <w:t xml:space="preserve">The Electric Blender System is an appliance created by KENOVO. The electric blender system has </w:t>
-      </w:r>
-      <w:proofErr w:type="gramStart"/>
-      <w:r>
-        <w:rPr>
-          <w:rFonts w:asciiTheme="majorHAnsi" w:hAnsiTheme="majorHAnsi" w:cstheme="majorHAnsi"/>
-          <w:sz w:val="32"/>
-          <w:szCs w:val="32"/>
-        </w:rPr>
-        <w:t>3</w:t>
-      </w:r>
-      <w:proofErr w:type="gramEnd"/>
-      <w:r>
-        <w:rPr>
-          <w:rFonts w:asciiTheme="majorHAnsi" w:hAnsiTheme="majorHAnsi" w:cstheme="majorHAnsi"/>
-          <w:sz w:val="32"/>
-          <w:szCs w:val="32"/>
-        </w:rPr>
-        <w:t xml:space="preserve"> speeds that can be configured by the user with high safety to a</w:t>
+        <w:t>The Electric Blender System is an appliance created by KENOVO. The electric blender system has 3 speeds that can be configured by the user with high safety to a</w:t>
       </w:r>
       <w:r>
         <w:rPr>
@@ -6370,6 +6837,7 @@
     <w:p>
       <w:pPr>
         <w:pStyle w:val="Heading2"/>
+        <w:jc w:val="left"/>
         <w:rPr>
           <w:rFonts w:cstheme="majorHAnsi"/>
           <w:b w:val="0"/>
@@ -6377,7 +6845,7 @@
           <w:szCs w:val="40"/>
         </w:rPr>
       </w:pPr>
-      <w:bookmarkStart w:id="15" w:name="_Toc33254093"/>
+      <w:bookmarkStart w:id="16" w:name="_Toc33271674"/>
       <w:r>
         <w:rPr>
           <w:rFonts w:cstheme="majorHAnsi"/>
@@ -6386,10 +6854,11 @@
         </w:rPr>
         <w:t>2.2 Objective:</w:t>
       </w:r>
-      <w:bookmarkEnd w:id="15"/>
+      <w:bookmarkEnd w:id="16"/>
     </w:p>
     <w:p>
       <w:pPr>
+        <w:jc w:val="left"/>
         <w:rPr>
           <w:rFonts w:asciiTheme="majorHAnsi" w:hAnsiTheme="majorHAnsi" w:cstheme="majorHAnsi"/>
           <w:sz w:val="32"/>
@@ -6456,26 +6925,32 @@
     <w:p>
       <w:pPr>
         <w:pStyle w:val="Heading2"/>
-      </w:pPr>
-      <w:bookmarkStart w:id="16" w:name="_Toc33254094"/>
+        <w:jc w:val="left"/>
+      </w:pPr>
+      <w:bookmarkStart w:id="17" w:name="_Toc33271675"/>
       <w:r>
         <w:t>2.3 Block Diagram</w:t>
       </w:r>
-      <w:bookmarkEnd w:id="16"/>
+      <w:bookmarkEnd w:id="17"/>
       <w:r>
         <w:t xml:space="preserve"> </w:t>
       </w:r>
     </w:p>
-    <w:p/>
     <w:p>
       <w:pPr>
+        <w:jc w:val="left"/>
+      </w:pPr>
+    </w:p>
+    <w:p>
+      <w:pPr>
         <w:pStyle w:val="Caption"/>
-        <w:jc w:val="center"/>
-      </w:pPr>
-      <w:bookmarkStart w:id="17" w:name="_Toc33082078"/>
+        <w:jc w:val="left"/>
+      </w:pPr>
+      <w:bookmarkStart w:id="18" w:name="_Toc33082078"/>
       <w:r>
         <w:rPr>
           <w:noProof/>
+          <w:lang w:eastAsia="ja-JP"/>
         </w:rPr>
         <w:drawing>
           <wp:anchor distT="0" distB="0" distL="114300" distR="114300" simplePos="0" relativeHeight="251658240" behindDoc="0" locked="0" layoutInCell="1" allowOverlap="1" wp14:anchorId="0C30B822" wp14:editId="4146449C">
@@ -6537,7 +7012,7 @@
     <w:p>
       <w:pPr>
         <w:pStyle w:val="Caption"/>
-        <w:jc w:val="center"/>
+        <w:jc w:val="left"/>
         <w:rPr>
           <w:rFonts w:asciiTheme="majorHAnsi" w:hAnsiTheme="majorHAnsi" w:cstheme="majorHAnsi"/>
           <w:sz w:val="32"/>
@@ -6547,35 +7022,23 @@
       <w:r>
         <w:t xml:space="preserve">Figure </w:t>
       </w:r>
-      <w:r>
-        <w:fldChar w:fldCharType="begin"/>
-      </w:r>
-      <w:r>
-        <w:instrText xml:space="preserve"> SEQ Figure \* ARABIC </w:instrText>
-      </w:r>
-      <w:r>
-        <w:fldChar w:fldCharType="separate"/>
-      </w:r>
-      <w:r>
-        <w:rPr>
-          <w:noProof/>
-        </w:rPr>
-        <w:t>1</w:t>
-      </w:r>
-      <w:r>
-        <w:rPr>
-          <w:noProof/>
-        </w:rPr>
-        <w:fldChar w:fldCharType="end"/>
-      </w:r>
+      <w:fldSimple w:instr=" SEQ Figure \* ARABIC ">
+        <w:r>
+          <w:rPr>
+            <w:noProof/>
+          </w:rPr>
+          <w:t>1</w:t>
+        </w:r>
+      </w:fldSimple>
       <w:r>
         <w:t xml:space="preserve"> Block Diagram</w:t>
       </w:r>
-      <w:bookmarkEnd w:id="17"/>
+      <w:bookmarkEnd w:id="18"/>
     </w:p>
     <w:p>
       <w:pPr>
         <w:pStyle w:val="ListParagraph"/>
+        <w:jc w:val="left"/>
         <w:rPr>
           <w:rFonts w:asciiTheme="majorHAnsi" w:hAnsiTheme="majorHAnsi" w:cstheme="majorHAnsi"/>
           <w:sz w:val="32"/>
@@ -6586,6 +7049,7 @@
     <w:p>
       <w:pPr>
         <w:pStyle w:val="ListParagraph"/>
+        <w:jc w:val="left"/>
         <w:rPr>
           <w:rFonts w:asciiTheme="majorHAnsi" w:hAnsiTheme="majorHAnsi" w:cstheme="majorHAnsi"/>
           <w:sz w:val="32"/>
@@ -6596,6 +7060,7 @@
     <w:p>
       <w:pPr>
         <w:pStyle w:val="ListParagraph"/>
+        <w:jc w:val="left"/>
         <w:rPr>
           <w:rFonts w:asciiTheme="majorHAnsi" w:hAnsiTheme="majorHAnsi" w:cstheme="majorHAnsi"/>
           <w:sz w:val="32"/>
@@ -6627,21 +7092,17 @@
     <w:p>
       <w:pPr>
         <w:pStyle w:val="Heading1"/>
+        <w:jc w:val="left"/>
         <w:rPr>
           <w:sz w:val="32"/>
         </w:rPr>
       </w:pPr>
-      <w:bookmarkStart w:id="18" w:name="_Toc33254095"/>
-      <w:proofErr w:type="gramStart"/>
+      <w:bookmarkStart w:id="19" w:name="_Toc33271676"/>
       <w:r>
         <w:lastRenderedPageBreak/>
-        <w:t>3</w:t>
+        <w:t>3 Functional Requirements:</w:t>
       </w:r>
-      <w:proofErr w:type="gramEnd"/>
-      <w:r>
-        <w:t xml:space="preserve"> Functional Requirements:</w:t>
-      </w:r>
-      <w:bookmarkEnd w:id="18"/>
+      <w:bookmarkEnd w:id="19"/>
     </w:p>
     <w:tbl>
       <w:tblPr>
@@ -6652,19 +7113,20 @@
         <w:tblLook w:val="04A0" w:firstRow="1" w:lastRow="0" w:firstColumn="1" w:lastColumn="0" w:noHBand="0" w:noVBand="1"/>
       </w:tblPr>
       <w:tblGrid>
-        <w:gridCol w:w="2790"/>
-        <w:gridCol w:w="3960"/>
-        <w:gridCol w:w="4230"/>
+        <w:gridCol w:w="3415"/>
+        <w:gridCol w:w="4050"/>
+        <w:gridCol w:w="3515"/>
       </w:tblGrid>
       <w:tr>
         <w:tc>
           <w:tcPr>
-            <w:tcW w:w="2790" w:type="dxa"/>
+            <w:tcW w:w="3415" w:type="dxa"/>
           </w:tcPr>
           <w:p>
             <w:pPr>
               <w:pStyle w:val="Heading2"/>
               <w:ind w:right="790"/>
+              <w:jc w:val="left"/>
               <w:outlineLvl w:val="1"/>
               <w:rPr>
                 <w:rFonts w:cstheme="majorHAnsi"/>
@@ -6672,7 +7134,7 @@
                 <w:szCs w:val="36"/>
               </w:rPr>
             </w:pPr>
-            <w:bookmarkStart w:id="19" w:name="_Toc33254096"/>
+            <w:bookmarkStart w:id="20" w:name="_Toc33271677"/>
             <w:r>
               <w:rPr>
                 <w:rFonts w:cstheme="majorHAnsi"/>
@@ -6681,7 +7143,7 @@
               </w:rPr>
               <w:t>Feature</w:t>
             </w:r>
-            <w:bookmarkEnd w:id="19"/>
+            <w:bookmarkEnd w:id="20"/>
             <w:r>
               <w:rPr>
                 <w:rFonts w:cstheme="majorHAnsi"/>
@@ -6694,10 +7156,11 @@
         </w:tc>
         <w:tc>
           <w:tcPr>
-            <w:tcW w:w="3960" w:type="dxa"/>
-          </w:tcPr>
-          <w:p>
-            <w:pPr>
+            <w:tcW w:w="4050" w:type="dxa"/>
+          </w:tcPr>
+          <w:p>
+            <w:pPr>
+              <w:jc w:val="left"/>
               <w:rPr>
                 <w:rFonts w:asciiTheme="majorHAnsi" w:hAnsiTheme="majorHAnsi" w:cstheme="majorHAnsi"/>
                 <w:sz w:val="32"/>
@@ -6716,10 +7179,11 @@
         </w:tc>
         <w:tc>
           <w:tcPr>
-            <w:tcW w:w="4230" w:type="dxa"/>
-          </w:tcPr>
-          <w:p>
-            <w:pPr>
+            <w:tcW w:w="3515" w:type="dxa"/>
+          </w:tcPr>
+          <w:p>
+            <w:pPr>
+              <w:jc w:val="left"/>
               <w:rPr>
                 <w:rFonts w:asciiTheme="majorHAnsi" w:hAnsiTheme="majorHAnsi" w:cstheme="majorHAnsi"/>
                 <w:sz w:val="32"/>
@@ -6740,12 +7204,13 @@
       <w:tr>
         <w:tc>
           <w:tcPr>
-            <w:tcW w:w="2790" w:type="dxa"/>
+            <w:tcW w:w="3415" w:type="dxa"/>
           </w:tcPr>
           <w:p>
             <w:pPr>
               <w:pStyle w:val="Heading2"/>
               <w:ind w:right="790"/>
+              <w:jc w:val="left"/>
               <w:outlineLvl w:val="1"/>
               <w:rPr>
                 <w:rFonts w:cstheme="majorHAnsi"/>
@@ -6753,7 +7218,7 @@
                 <w:szCs w:val="36"/>
               </w:rPr>
             </w:pPr>
-            <w:bookmarkStart w:id="20" w:name="_Toc33254097"/>
+            <w:bookmarkStart w:id="21" w:name="_Toc33271678"/>
             <w:r>
               <w:rPr>
                 <w:rFonts w:cstheme="majorHAnsi"/>
@@ -6778,15 +7243,16 @@
               </w:rPr>
               <w:t>Speed Levels</w:t>
             </w:r>
-            <w:bookmarkEnd w:id="20"/>
-          </w:p>
-        </w:tc>
-        <w:tc>
-          <w:tcPr>
-            <w:tcW w:w="3960" w:type="dxa"/>
-          </w:tcPr>
-          <w:p>
-            <w:pPr>
+            <w:bookmarkEnd w:id="21"/>
+          </w:p>
+        </w:tc>
+        <w:tc>
+          <w:tcPr>
+            <w:tcW w:w="4050" w:type="dxa"/>
+          </w:tcPr>
+          <w:p>
+            <w:pPr>
+              <w:jc w:val="left"/>
               <w:rPr>
                 <w:rFonts w:asciiTheme="majorHAnsi" w:hAnsiTheme="majorHAnsi" w:cstheme="majorHAnsi"/>
                 <w:sz w:val="32"/>
@@ -6821,10 +7287,11 @@
         </w:tc>
         <w:tc>
           <w:tcPr>
-            <w:tcW w:w="4230" w:type="dxa"/>
-          </w:tcPr>
-          <w:p>
-            <w:pPr>
+            <w:tcW w:w="3515" w:type="dxa"/>
+          </w:tcPr>
+          <w:p>
+            <w:pPr>
+              <w:jc w:val="left"/>
               <w:rPr>
                 <w:rFonts w:asciiTheme="majorHAnsi" w:hAnsiTheme="majorHAnsi" w:cstheme="majorHAnsi"/>
                 <w:sz w:val="32"/>
@@ -6842,6 +7309,7 @@
           </w:p>
           <w:p>
             <w:pPr>
+              <w:jc w:val="left"/>
               <w:rPr>
                 <w:rFonts w:asciiTheme="majorHAnsi" w:hAnsiTheme="majorHAnsi" w:cstheme="majorHAnsi"/>
                 <w:sz w:val="32"/>
@@ -6859,6 +7327,7 @@
           </w:p>
           <w:p>
             <w:pPr>
+              <w:jc w:val="left"/>
               <w:rPr>
                 <w:rFonts w:asciiTheme="majorHAnsi" w:hAnsiTheme="majorHAnsi" w:cstheme="majorHAnsi"/>
                 <w:sz w:val="32"/>
@@ -6876,6 +7345,7 @@
           </w:p>
           <w:p>
             <w:pPr>
+              <w:jc w:val="left"/>
               <w:rPr>
                 <w:rFonts w:asciiTheme="majorHAnsi" w:hAnsiTheme="majorHAnsi" w:cstheme="majorHAnsi"/>
                 <w:sz w:val="32"/>
@@ -6893,6 +7363,7 @@
           </w:p>
           <w:p>
             <w:pPr>
+              <w:jc w:val="left"/>
               <w:rPr>
                 <w:rFonts w:asciiTheme="majorHAnsi" w:hAnsiTheme="majorHAnsi" w:cstheme="majorHAnsi"/>
                 <w:sz w:val="32"/>
@@ -6923,12 +7394,13 @@
       <w:tr>
         <w:tc>
           <w:tcPr>
-            <w:tcW w:w="2790" w:type="dxa"/>
+            <w:tcW w:w="3415" w:type="dxa"/>
           </w:tcPr>
           <w:p>
             <w:pPr>
               <w:pStyle w:val="Heading2"/>
               <w:ind w:right="790" w:hanging="20"/>
+              <w:jc w:val="left"/>
               <w:outlineLvl w:val="1"/>
               <w:rPr>
                 <w:rFonts w:cstheme="majorHAnsi"/>
@@ -6936,14 +7408,14 @@
                 <w:szCs w:val="36"/>
               </w:rPr>
             </w:pPr>
-            <w:bookmarkStart w:id="21" w:name="_Toc33254098"/>
+            <w:bookmarkStart w:id="22" w:name="_Toc33271679"/>
             <w:r>
               <w:rPr>
                 <w:rFonts w:cstheme="majorHAnsi"/>
                 <w:sz w:val="36"/>
                 <w:szCs w:val="36"/>
               </w:rPr>
-              <w:t xml:space="preserve">3.2 </w:t>
+              <w:t xml:space="preserve">3.2 Speed </w:t>
             </w:r>
             <w:r>
               <w:rPr>
@@ -6951,7 +7423,7 @@
                 <w:sz w:val="36"/>
                 <w:szCs w:val="36"/>
               </w:rPr>
-              <w:t>Speed Control</w:t>
+              <w:t>Control</w:t>
             </w:r>
             <w:r>
               <w:rPr>
@@ -6961,15 +7433,16 @@
               </w:rPr>
               <w:t>s</w:t>
             </w:r>
-            <w:bookmarkEnd w:id="21"/>
-          </w:p>
-        </w:tc>
-        <w:tc>
-          <w:tcPr>
-            <w:tcW w:w="3960" w:type="dxa"/>
-          </w:tcPr>
-          <w:p>
-            <w:pPr>
+            <w:bookmarkEnd w:id="22"/>
+          </w:p>
+        </w:tc>
+        <w:tc>
+          <w:tcPr>
+            <w:tcW w:w="4050" w:type="dxa"/>
+          </w:tcPr>
+          <w:p>
+            <w:pPr>
+              <w:jc w:val="left"/>
               <w:rPr>
                 <w:rFonts w:asciiTheme="majorHAnsi" w:hAnsiTheme="majorHAnsi" w:cstheme="majorHAnsi"/>
                 <w:sz w:val="32"/>
@@ -7020,10 +7493,11 @@
         </w:tc>
         <w:tc>
           <w:tcPr>
-            <w:tcW w:w="4230" w:type="dxa"/>
-          </w:tcPr>
-          <w:p>
-            <w:pPr>
+            <w:tcW w:w="3515" w:type="dxa"/>
+          </w:tcPr>
+          <w:p>
+            <w:pPr>
+              <w:jc w:val="left"/>
               <w:rPr>
                 <w:rFonts w:asciiTheme="majorHAnsi" w:hAnsiTheme="majorHAnsi" w:cstheme="majorHAnsi"/>
                 <w:sz w:val="32"/>
@@ -7041,19 +7515,28 @@
           </w:p>
           <w:p>
             <w:pPr>
-              <w:rPr>
-                <w:rFonts w:asciiTheme="majorHAnsi" w:hAnsiTheme="majorHAnsi" w:cstheme="majorHAnsi"/>
-                <w:sz w:val="32"/>
-                <w:szCs w:val="32"/>
-              </w:rPr>
-            </w:pPr>
-            <w:r>
-              <w:rPr>
-                <w:rFonts w:asciiTheme="majorHAnsi" w:hAnsiTheme="majorHAnsi" w:cstheme="majorHAnsi"/>
-                <w:sz w:val="32"/>
-                <w:szCs w:val="32"/>
-              </w:rPr>
-              <w:t>The time between each 2 pressed on the button is 50 (</w:t>
+              <w:jc w:val="left"/>
+              <w:rPr>
+                <w:rFonts w:asciiTheme="majorHAnsi" w:hAnsiTheme="majorHAnsi" w:cstheme="majorHAnsi"/>
+                <w:sz w:val="32"/>
+                <w:szCs w:val="32"/>
+              </w:rPr>
+            </w:pPr>
+            <w:r>
+              <w:rPr>
+                <w:rFonts w:asciiTheme="majorHAnsi" w:hAnsiTheme="majorHAnsi" w:cstheme="majorHAnsi"/>
+                <w:sz w:val="32"/>
+                <w:szCs w:val="32"/>
+              </w:rPr>
+              <w:t>The time between each 2 presses</w:t>
+            </w:r>
+            <w:r>
+              <w:rPr>
+                <w:rFonts w:asciiTheme="majorHAnsi" w:hAnsiTheme="majorHAnsi" w:cstheme="majorHAnsi"/>
+                <w:sz w:val="32"/>
+                <w:szCs w:val="32"/>
+              </w:rPr>
+              <w:t xml:space="preserve"> on the button is 50 (</w:t>
             </w:r>
             <w:proofErr w:type="spellStart"/>
             <w:r>
@@ -7076,6 +7559,7 @@
           </w:p>
           <w:p>
             <w:pPr>
+              <w:jc w:val="left"/>
               <w:rPr>
                 <w:rFonts w:asciiTheme="majorHAnsi" w:hAnsiTheme="majorHAnsi" w:cstheme="majorHAnsi"/>
                 <w:b/>
@@ -7110,12 +7594,13 @@
       <w:tr>
         <w:tc>
           <w:tcPr>
-            <w:tcW w:w="2790" w:type="dxa"/>
+            <w:tcW w:w="3415" w:type="dxa"/>
           </w:tcPr>
           <w:p>
             <w:pPr>
               <w:pStyle w:val="Heading2"/>
               <w:ind w:right="-20"/>
+              <w:jc w:val="left"/>
               <w:outlineLvl w:val="1"/>
               <w:rPr>
                 <w:rFonts w:cstheme="majorHAnsi"/>
@@ -7123,7 +7608,7 @@
                 <w:szCs w:val="36"/>
               </w:rPr>
             </w:pPr>
-            <w:bookmarkStart w:id="22" w:name="_Toc33254099"/>
+            <w:bookmarkStart w:id="23" w:name="_Toc33271680"/>
             <w:r>
               <w:rPr>
                 <w:rFonts w:cstheme="majorHAnsi"/>
@@ -7164,15 +7649,16 @@
               </w:rPr>
               <w:t>indication</w:t>
             </w:r>
-            <w:bookmarkEnd w:id="22"/>
-          </w:p>
-        </w:tc>
-        <w:tc>
-          <w:tcPr>
-            <w:tcW w:w="3960" w:type="dxa"/>
-          </w:tcPr>
-          <w:p>
-            <w:pPr>
+            <w:bookmarkEnd w:id="23"/>
+          </w:p>
+        </w:tc>
+        <w:tc>
+          <w:tcPr>
+            <w:tcW w:w="4050" w:type="dxa"/>
+          </w:tcPr>
+          <w:p>
+            <w:pPr>
+              <w:jc w:val="left"/>
               <w:rPr>
                 <w:rFonts w:asciiTheme="majorHAnsi" w:hAnsiTheme="majorHAnsi" w:cstheme="majorHAnsi"/>
                 <w:sz w:val="32"/>
@@ -7223,10 +7709,11 @@
         </w:tc>
         <w:tc>
           <w:tcPr>
-            <w:tcW w:w="4230" w:type="dxa"/>
-          </w:tcPr>
-          <w:p>
-            <w:pPr>
+            <w:tcW w:w="3515" w:type="dxa"/>
+          </w:tcPr>
+          <w:p>
+            <w:pPr>
+              <w:jc w:val="left"/>
               <w:rPr>
                 <w:rFonts w:asciiTheme="majorHAnsi" w:hAnsiTheme="majorHAnsi" w:cstheme="majorHAnsi"/>
                 <w:sz w:val="32"/>
@@ -7366,6 +7853,7 @@
           </w:p>
           <w:p>
             <w:pPr>
+              <w:jc w:val="left"/>
               <w:rPr>
                 <w:rFonts w:asciiTheme="majorHAnsi" w:hAnsiTheme="majorHAnsi" w:cstheme="majorHAnsi"/>
                 <w:sz w:val="32"/>
@@ -7378,12 +7866,13 @@
       <w:tr>
         <w:tc>
           <w:tcPr>
-            <w:tcW w:w="2790" w:type="dxa"/>
+            <w:tcW w:w="3415" w:type="dxa"/>
           </w:tcPr>
           <w:p>
             <w:pPr>
               <w:pStyle w:val="Heading2"/>
               <w:ind w:right="-20"/>
+              <w:jc w:val="left"/>
               <w:outlineLvl w:val="1"/>
               <w:rPr>
                 <w:rFonts w:cstheme="majorHAnsi"/>
@@ -7391,13 +7880,14 @@
                 <w:szCs w:val="36"/>
               </w:rPr>
             </w:pPr>
-            <w:bookmarkStart w:id="23" w:name="_Toc33254100"/>
+            <w:bookmarkStart w:id="24" w:name="_Toc33271681"/>
             <w:r>
               <w:rPr>
                 <w:rFonts w:cstheme="majorHAnsi"/>
                 <w:sz w:val="36"/>
                 <w:szCs w:val="36"/>
               </w:rPr>
+              <w:lastRenderedPageBreak/>
               <w:t xml:space="preserve">3.4 </w:t>
             </w:r>
             <w:r>
@@ -7408,7 +7898,7 @@
               </w:rPr>
               <w:t>DC motor Control</w:t>
             </w:r>
-            <w:bookmarkEnd w:id="23"/>
+            <w:bookmarkEnd w:id="24"/>
             <w:r>
               <w:rPr>
                 <w:rFonts w:cstheme="majorHAnsi"/>
@@ -7421,10 +7911,11 @@
         </w:tc>
         <w:tc>
           <w:tcPr>
-            <w:tcW w:w="3960" w:type="dxa"/>
-          </w:tcPr>
-          <w:p>
-            <w:pPr>
+            <w:tcW w:w="4050" w:type="dxa"/>
+          </w:tcPr>
+          <w:p>
+            <w:pPr>
+              <w:jc w:val="left"/>
               <w:rPr>
                 <w:rFonts w:asciiTheme="majorHAnsi" w:hAnsiTheme="majorHAnsi" w:cstheme="majorHAnsi"/>
                 <w:sz w:val="32"/>
@@ -7475,34 +7966,81 @@
         </w:tc>
         <w:tc>
           <w:tcPr>
-            <w:tcW w:w="4230" w:type="dxa"/>
-          </w:tcPr>
-          <w:p>
-            <w:pPr>
-              <w:rPr>
-                <w:rFonts w:asciiTheme="majorHAnsi" w:hAnsiTheme="majorHAnsi" w:cstheme="majorHAnsi"/>
-                <w:sz w:val="32"/>
-                <w:szCs w:val="32"/>
-              </w:rPr>
-            </w:pPr>
-            <w:r>
-              <w:rPr>
-                <w:rFonts w:asciiTheme="majorHAnsi" w:hAnsiTheme="majorHAnsi" w:cstheme="majorHAnsi"/>
-                <w:sz w:val="32"/>
-                <w:szCs w:val="32"/>
-              </w:rPr>
-              <w:t xml:space="preserve">The DC motor </w:t>
-            </w:r>
-            <w:proofErr w:type="gramStart"/>
-            <w:r>
-              <w:rPr>
-                <w:rFonts w:asciiTheme="majorHAnsi" w:hAnsiTheme="majorHAnsi" w:cstheme="majorHAnsi"/>
-                <w:sz w:val="32"/>
-                <w:szCs w:val="32"/>
-              </w:rPr>
-              <w:t>can be controlled</w:t>
-            </w:r>
-            <w:proofErr w:type="gramEnd"/>
+            <w:tcW w:w="3515" w:type="dxa"/>
+          </w:tcPr>
+          <w:p>
+            <w:pPr>
+              <w:jc w:val="left"/>
+              <w:rPr>
+                <w:rFonts w:asciiTheme="majorHAnsi" w:hAnsiTheme="majorHAnsi" w:cstheme="majorHAnsi"/>
+                <w:sz w:val="32"/>
+                <w:szCs w:val="32"/>
+              </w:rPr>
+            </w:pPr>
+            <w:r>
+              <w:rPr>
+                <w:rFonts w:asciiTheme="majorHAnsi" w:hAnsiTheme="majorHAnsi" w:cstheme="majorHAnsi"/>
+                <w:sz w:val="32"/>
+                <w:szCs w:val="32"/>
+              </w:rPr>
+              <w:t xml:space="preserve">The DC motor can be controlled </w:t>
+            </w:r>
+            <w:r>
+              <w:rPr>
+                <w:rFonts w:asciiTheme="majorHAnsi" w:hAnsiTheme="majorHAnsi" w:cstheme="majorHAnsi"/>
+                <w:sz w:val="32"/>
+                <w:szCs w:val="32"/>
+              </w:rPr>
+              <w:t>using</w:t>
+            </w:r>
+            <w:r>
+              <w:rPr>
+                <w:rFonts w:asciiTheme="majorHAnsi" w:hAnsiTheme="majorHAnsi" w:cstheme="majorHAnsi"/>
+                <w:sz w:val="32"/>
+                <w:szCs w:val="32"/>
+              </w:rPr>
+              <w:t xml:space="preserve"> a </w:t>
+            </w:r>
+            <w:r>
+              <w:rPr>
+                <w:rFonts w:asciiTheme="majorHAnsi" w:hAnsiTheme="majorHAnsi" w:cstheme="majorHAnsi"/>
+                <w:sz w:val="32"/>
+                <w:szCs w:val="32"/>
+              </w:rPr>
+              <w:t>motor driver</w:t>
+            </w:r>
+            <w:r>
+              <w:rPr>
+                <w:rFonts w:asciiTheme="majorHAnsi" w:hAnsiTheme="majorHAnsi" w:cstheme="majorHAnsi"/>
+                <w:sz w:val="32"/>
+                <w:szCs w:val="32"/>
+              </w:rPr>
+              <w:t xml:space="preserve"> that act as an isolation level between the controller and the </w:t>
+            </w:r>
+            <w:r>
+              <w:rPr>
+                <w:rFonts w:asciiTheme="majorHAnsi" w:hAnsiTheme="majorHAnsi" w:cstheme="majorHAnsi"/>
+                <w:sz w:val="32"/>
+                <w:szCs w:val="32"/>
+              </w:rPr>
+              <w:t xml:space="preserve">motor. When the system needs to switch on the motor the controller shall give an enable signal to the </w:t>
+            </w:r>
+            <w:r>
+              <w:rPr>
+                <w:rFonts w:asciiTheme="majorHAnsi" w:hAnsiTheme="majorHAnsi" w:cstheme="majorHAnsi"/>
+                <w:sz w:val="32"/>
+                <w:szCs w:val="32"/>
+              </w:rPr>
+              <w:t>motor drive</w:t>
+            </w:r>
+            <w:r>
+              <w:rPr>
+                <w:rFonts w:asciiTheme="majorHAnsi" w:hAnsiTheme="majorHAnsi" w:cstheme="majorHAnsi"/>
+                <w:sz w:val="32"/>
+                <w:szCs w:val="32"/>
+              </w:rPr>
+              <w:t xml:space="preserve"> that enable the motor to operate.</w:t>
+            </w:r>
             <w:r>
               <w:rPr>
                 <w:rFonts w:asciiTheme="majorHAnsi" w:hAnsiTheme="majorHAnsi" w:cstheme="majorHAnsi"/>
@@ -7517,84 +8055,12 @@
                 <w:sz w:val="32"/>
                 <w:szCs w:val="32"/>
               </w:rPr>
-              <w:t>using</w:t>
-            </w:r>
-            <w:r>
-              <w:rPr>
-                <w:rFonts w:asciiTheme="majorHAnsi" w:hAnsiTheme="majorHAnsi" w:cstheme="majorHAnsi"/>
-                <w:sz w:val="32"/>
-                <w:szCs w:val="32"/>
-              </w:rPr>
-              <w:t xml:space="preserve"> a </w:t>
-            </w:r>
-            <w:r>
-              <w:rPr>
-                <w:rFonts w:asciiTheme="majorHAnsi" w:hAnsiTheme="majorHAnsi" w:cstheme="majorHAnsi"/>
-                <w:sz w:val="32"/>
-                <w:szCs w:val="32"/>
-              </w:rPr>
-              <w:t>motor driver</w:t>
-            </w:r>
-            <w:r>
-              <w:rPr>
-                <w:rFonts w:asciiTheme="majorHAnsi" w:hAnsiTheme="majorHAnsi" w:cstheme="majorHAnsi"/>
-                <w:sz w:val="32"/>
-                <w:szCs w:val="32"/>
-              </w:rPr>
-              <w:t xml:space="preserve"> that act as an isolation level between the </w:t>
-            </w:r>
-            <w:r>
-              <w:rPr>
-                <w:rFonts w:asciiTheme="majorHAnsi" w:hAnsiTheme="majorHAnsi" w:cstheme="majorHAnsi"/>
-                <w:sz w:val="32"/>
-                <w:szCs w:val="32"/>
-              </w:rPr>
-              <w:lastRenderedPageBreak/>
-              <w:t xml:space="preserve">controller and the </w:t>
-            </w:r>
-            <w:r>
-              <w:rPr>
-                <w:rFonts w:asciiTheme="majorHAnsi" w:hAnsiTheme="majorHAnsi" w:cstheme="majorHAnsi"/>
-                <w:sz w:val="32"/>
-                <w:szCs w:val="32"/>
-              </w:rPr>
-              <w:t xml:space="preserve">motor. When the system needs to switch on the motor the controller shall give an enable signal to the </w:t>
-            </w:r>
-            <w:r>
-              <w:rPr>
-                <w:rFonts w:asciiTheme="majorHAnsi" w:hAnsiTheme="majorHAnsi" w:cstheme="majorHAnsi"/>
-                <w:sz w:val="32"/>
-                <w:szCs w:val="32"/>
-              </w:rPr>
-              <w:t>motor drive</w:t>
-            </w:r>
-            <w:r>
-              <w:rPr>
-                <w:rFonts w:asciiTheme="majorHAnsi" w:hAnsiTheme="majorHAnsi" w:cstheme="majorHAnsi"/>
-                <w:sz w:val="32"/>
-                <w:szCs w:val="32"/>
-              </w:rPr>
-              <w:t xml:space="preserve"> that enable the motor to operate.</w:t>
-            </w:r>
-            <w:r>
-              <w:rPr>
-                <w:rFonts w:asciiTheme="majorHAnsi" w:hAnsiTheme="majorHAnsi" w:cstheme="majorHAnsi"/>
-                <w:sz w:val="32"/>
-                <w:szCs w:val="32"/>
-              </w:rPr>
-              <w:t xml:space="preserve"> </w:t>
-            </w:r>
-            <w:r>
-              <w:rPr>
-                <w:rFonts w:asciiTheme="majorHAnsi" w:hAnsiTheme="majorHAnsi" w:cstheme="majorHAnsi"/>
-                <w:sz w:val="32"/>
-                <w:szCs w:val="32"/>
-              </w:rPr>
               <w:t xml:space="preserve">  </w:t>
             </w:r>
           </w:p>
           <w:p>
             <w:pPr>
+              <w:jc w:val="left"/>
               <w:rPr>
                 <w:rFonts w:asciiTheme="majorHAnsi" w:hAnsiTheme="majorHAnsi" w:cstheme="majorHAnsi"/>
                 <w:sz w:val="32"/>
@@ -7615,14 +8081,18 @@
         </w:tc>
       </w:tr>
       <w:tr>
-        <w:tc>
-          <w:tcPr>
-            <w:tcW w:w="2790" w:type="dxa"/>
+        <w:trPr>
+          <w:trHeight w:val="5900"/>
+        </w:trPr>
+        <w:tc>
+          <w:tcPr>
+            <w:tcW w:w="3415" w:type="dxa"/>
           </w:tcPr>
           <w:p>
             <w:pPr>
               <w:pStyle w:val="Heading2"/>
               <w:ind w:right="-20"/>
+              <w:jc w:val="left"/>
               <w:outlineLvl w:val="1"/>
               <w:rPr>
                 <w:rFonts w:cstheme="majorHAnsi"/>
@@ -7630,17 +8100,15 @@
                 <w:szCs w:val="36"/>
               </w:rPr>
             </w:pPr>
-            <w:bookmarkStart w:id="24" w:name="_Toc33254101"/>
+            <w:bookmarkStart w:id="25" w:name="_Toc33271682"/>
             <w:r>
               <w:rPr>
                 <w:rFonts w:cstheme="majorHAnsi"/>
                 <w:sz w:val="36"/>
                 <w:szCs w:val="36"/>
               </w:rPr>
-              <w:lastRenderedPageBreak/>
-              <w:t>3.5 Safety monitor</w:t>
-            </w:r>
-            <w:bookmarkEnd w:id="24"/>
+              <w:t>3.5</w:t>
+            </w:r>
             <w:r>
               <w:rPr>
                 <w:rFonts w:cstheme="majorHAnsi"/>
@@ -7649,14 +8117,48 @@
               </w:rPr>
               <w:t xml:space="preserve"> </w:t>
             </w:r>
-          </w:p>
-        </w:tc>
-        <w:tc>
-          <w:tcPr>
-            <w:tcW w:w="3960" w:type="dxa"/>
-          </w:tcPr>
-          <w:p>
-            <w:pPr>
+            <w:r>
+              <w:rPr>
+                <w:rFonts w:cstheme="majorHAnsi"/>
+                <w:sz w:val="36"/>
+                <w:szCs w:val="36"/>
+              </w:rPr>
+              <w:t>Optimum</w:t>
+            </w:r>
+            <w:r>
+              <w:rPr>
+                <w:rFonts w:cstheme="majorHAnsi"/>
+                <w:sz w:val="36"/>
+                <w:szCs w:val="36"/>
+              </w:rPr>
+              <w:t xml:space="preserve"> </w:t>
+            </w:r>
+            <w:r>
+              <w:rPr>
+                <w:rFonts w:cstheme="majorHAnsi"/>
+                <w:sz w:val="36"/>
+                <w:szCs w:val="36"/>
+              </w:rPr>
+              <w:t>voltage</w:t>
+            </w:r>
+            <w:bookmarkEnd w:id="25"/>
+            <w:r>
+              <w:rPr>
+                <w:rFonts w:cstheme="majorHAnsi"/>
+                <w:sz w:val="36"/>
+                <w:szCs w:val="36"/>
+              </w:rPr>
+              <w:t xml:space="preserve"> </w:t>
+            </w:r>
+          </w:p>
+        </w:tc>
+        <w:tc>
+          <w:tcPr>
+            <w:tcW w:w="4050" w:type="dxa"/>
+          </w:tcPr>
+          <w:p>
+            <w:pPr>
+              <w:jc w:val="left"/>
               <w:rPr>
                 <w:rFonts w:asciiTheme="majorHAnsi" w:hAnsiTheme="majorHAnsi" w:cstheme="majorHAnsi"/>
                 <w:sz w:val="32"/>
@@ -7701,16 +8203,17 @@
                 <w:sz w:val="32"/>
                 <w:szCs w:val="32"/>
               </w:rPr>
-              <w:t>1</w:t>
-            </w:r>
-          </w:p>
-        </w:tc>
-        <w:tc>
-          <w:tcPr>
-            <w:tcW w:w="4230" w:type="dxa"/>
-          </w:tcPr>
-          <w:p>
-            <w:pPr>
+              <w:t>2</w:t>
+            </w:r>
+          </w:p>
+        </w:tc>
+        <w:tc>
+          <w:tcPr>
+            <w:tcW w:w="3515" w:type="dxa"/>
+          </w:tcPr>
+          <w:p>
+            <w:pPr>
+              <w:jc w:val="left"/>
               <w:rPr>
                 <w:rFonts w:asciiTheme="majorHAnsi" w:hAnsiTheme="majorHAnsi" w:cstheme="majorHAnsi"/>
                 <w:sz w:val="32"/>
@@ -7736,115 +8239,417 @@
           </w:p>
           <w:p>
             <w:pPr>
-              <w:rPr>
-                <w:rFonts w:asciiTheme="majorHAnsi" w:hAnsiTheme="majorHAnsi" w:cstheme="majorHAnsi"/>
-                <w:sz w:val="32"/>
-                <w:szCs w:val="32"/>
-              </w:rPr>
-            </w:pPr>
-            <w:r>
-              <w:rPr>
-                <w:rFonts w:asciiTheme="majorHAnsi" w:hAnsiTheme="majorHAnsi" w:cstheme="majorHAnsi"/>
-                <w:sz w:val="32"/>
-                <w:szCs w:val="32"/>
-              </w:rPr>
-              <w:t xml:space="preserve"> If the voltage level is not the optimum level, which the system can operate safely, the system shall switched off.</w:t>
-            </w:r>
-          </w:p>
-          <w:p>
-            <w:pPr>
-              <w:rPr>
-                <w:rFonts w:asciiTheme="majorHAnsi" w:hAnsiTheme="majorHAnsi" w:cstheme="majorHAnsi"/>
-                <w:sz w:val="32"/>
-                <w:szCs w:val="32"/>
-              </w:rPr>
-            </w:pPr>
-            <w:r>
-              <w:rPr>
-                <w:rFonts w:asciiTheme="majorHAnsi" w:hAnsiTheme="majorHAnsi" w:cstheme="majorHAnsi"/>
-                <w:sz w:val="32"/>
-                <w:szCs w:val="32"/>
-              </w:rPr>
-              <w:t>The under voltage level is 9 v</w:t>
-            </w:r>
-          </w:p>
-          <w:p>
-            <w:pPr>
-              <w:rPr>
-                <w:rFonts w:asciiTheme="majorHAnsi" w:hAnsiTheme="majorHAnsi" w:cstheme="majorHAnsi"/>
-                <w:sz w:val="32"/>
-                <w:szCs w:val="32"/>
-              </w:rPr>
-            </w:pPr>
-            <w:r>
-              <w:rPr>
-                <w:rFonts w:asciiTheme="majorHAnsi" w:hAnsiTheme="majorHAnsi" w:cstheme="majorHAnsi"/>
-                <w:sz w:val="32"/>
-                <w:szCs w:val="32"/>
-              </w:rPr>
-              <w:t>The upper voltage level is 13</w:t>
-            </w:r>
-          </w:p>
-          <w:p>
-            <w:pPr>
-              <w:rPr>
-                <w:rFonts w:asciiTheme="majorHAnsi" w:hAnsiTheme="majorHAnsi" w:cstheme="majorHAnsi"/>
-                <w:sz w:val="32"/>
-                <w:szCs w:val="32"/>
-              </w:rPr>
-            </w:pPr>
-            <w:r>
-              <w:rPr>
-                <w:rFonts w:asciiTheme="majorHAnsi" w:hAnsiTheme="majorHAnsi" w:cstheme="majorHAnsi"/>
-                <w:sz w:val="32"/>
-                <w:szCs w:val="32"/>
-              </w:rPr>
-              <w:t xml:space="preserve">The optimum voltage range is </w:t>
-            </w:r>
-            <w:r>
-              <w:rPr>
-                <w:rFonts w:asciiTheme="majorHAnsi" w:hAnsiTheme="majorHAnsi" w:cstheme="majorHAnsi"/>
-                <w:sz w:val="32"/>
-                <w:szCs w:val="32"/>
-              </w:rPr>
-              <w:t xml:space="preserve">above </w:t>
-            </w:r>
-            <w:r>
-              <w:rPr>
-                <w:rFonts w:asciiTheme="majorHAnsi" w:hAnsiTheme="majorHAnsi" w:cstheme="majorHAnsi"/>
-                <w:sz w:val="32"/>
-                <w:szCs w:val="32"/>
-              </w:rPr>
-              <w:t xml:space="preserve">9v </w:t>
-            </w:r>
-            <w:r>
-              <w:rPr>
-                <w:rFonts w:asciiTheme="majorHAnsi" w:hAnsiTheme="majorHAnsi" w:cstheme="majorHAnsi"/>
-                <w:sz w:val="32"/>
-                <w:szCs w:val="32"/>
-              </w:rPr>
-              <w:t xml:space="preserve">till </w:t>
-            </w:r>
-            <w:r>
-              <w:rPr>
-                <w:rFonts w:asciiTheme="majorHAnsi" w:hAnsiTheme="majorHAnsi" w:cstheme="majorHAnsi"/>
-                <w:sz w:val="32"/>
-                <w:szCs w:val="32"/>
-              </w:rPr>
-              <w:t>13v</w:t>
-            </w:r>
-          </w:p>
-          <w:p>
-            <w:pPr>
-              <w:rPr>
-                <w:rFonts w:asciiTheme="majorHAnsi" w:hAnsiTheme="majorHAnsi" w:cstheme="majorHAnsi"/>
-                <w:sz w:val="28"/>
-                <w:szCs w:val="28"/>
-              </w:rPr>
-            </w:pPr>
-          </w:p>
-          <w:p>
-            <w:pPr>
+              <w:jc w:val="left"/>
+              <w:rPr>
+                <w:rFonts w:asciiTheme="majorHAnsi" w:hAnsiTheme="majorHAnsi" w:cstheme="majorHAnsi"/>
+                <w:sz w:val="32"/>
+                <w:szCs w:val="32"/>
+              </w:rPr>
+            </w:pPr>
+            <w:r>
+              <w:rPr>
+                <w:rFonts w:asciiTheme="majorHAnsi" w:hAnsiTheme="majorHAnsi" w:cstheme="majorHAnsi"/>
+                <w:sz w:val="32"/>
+                <w:szCs w:val="32"/>
+              </w:rPr>
+              <w:t xml:space="preserve"> If the voltage level </w:t>
+            </w:r>
+            <w:r>
+              <w:rPr>
+                <w:rFonts w:asciiTheme="majorHAnsi" w:hAnsiTheme="majorHAnsi" w:cstheme="majorHAnsi"/>
+                <w:sz w:val="32"/>
+                <w:szCs w:val="32"/>
+              </w:rPr>
+              <w:t xml:space="preserve">is within the </w:t>
+            </w:r>
+            <w:r>
+              <w:rPr>
+                <w:rFonts w:asciiTheme="majorHAnsi" w:hAnsiTheme="majorHAnsi" w:cstheme="majorHAnsi"/>
+                <w:sz w:val="32"/>
+                <w:szCs w:val="32"/>
+              </w:rPr>
+              <w:t>optimum level between 9V -13V, the system will operate safely according to the system functionality.</w:t>
+            </w:r>
+          </w:p>
+          <w:p>
+            <w:pPr>
+              <w:jc w:val="left"/>
+              <w:rPr>
+                <w:rFonts w:asciiTheme="majorHAnsi" w:hAnsiTheme="majorHAnsi" w:cstheme="majorHAnsi"/>
+                <w:sz w:val="28"/>
+                <w:szCs w:val="28"/>
+              </w:rPr>
+            </w:pPr>
+          </w:p>
+          <w:p>
+            <w:pPr>
+              <w:jc w:val="left"/>
+              <w:rPr>
+                <w:rFonts w:asciiTheme="majorHAnsi" w:hAnsiTheme="majorHAnsi" w:cstheme="majorHAnsi"/>
+                <w:sz w:val="32"/>
+                <w:szCs w:val="32"/>
+              </w:rPr>
+            </w:pPr>
+            <w:r>
+              <w:rPr>
+                <w:rFonts w:asciiTheme="majorHAnsi" w:hAnsiTheme="majorHAnsi" w:cstheme="majorHAnsi"/>
+                <w:b/>
+                <w:bCs/>
+                <w:sz w:val="32"/>
+                <w:szCs w:val="32"/>
+              </w:rPr>
+              <w:t>#imp SW</w:t>
+            </w:r>
+          </w:p>
+        </w:tc>
+      </w:tr>
+      <w:tr>
+        <w:tc>
+          <w:tcPr>
+            <w:tcW w:w="3415" w:type="dxa"/>
+          </w:tcPr>
+          <w:p>
+            <w:pPr>
+              <w:pStyle w:val="Heading2"/>
+              <w:ind w:right="-20"/>
+              <w:jc w:val="left"/>
+              <w:outlineLvl w:val="1"/>
+              <w:rPr>
+                <w:rFonts w:cstheme="majorHAnsi"/>
+                <w:sz w:val="36"/>
+                <w:szCs w:val="36"/>
+              </w:rPr>
+            </w:pPr>
+            <w:bookmarkStart w:id="26" w:name="_Toc33271683"/>
+            <w:r>
+              <w:rPr>
+                <w:rFonts w:cstheme="majorHAnsi"/>
+                <w:sz w:val="36"/>
+                <w:szCs w:val="36"/>
+              </w:rPr>
+              <w:t>3.6</w:t>
+            </w:r>
+            <w:r>
+              <w:rPr>
+                <w:rFonts w:cstheme="majorHAnsi"/>
+                <w:sz w:val="36"/>
+                <w:szCs w:val="36"/>
+              </w:rPr>
+              <w:t xml:space="preserve"> </w:t>
+            </w:r>
+            <w:r>
+              <w:rPr>
+                <w:rFonts w:cstheme="majorHAnsi"/>
+                <w:sz w:val="36"/>
+                <w:szCs w:val="36"/>
+              </w:rPr>
+              <w:t>Under</w:t>
+            </w:r>
+            <w:r>
+              <w:rPr>
+                <w:rFonts w:cstheme="majorHAnsi"/>
+                <w:sz w:val="36"/>
+                <w:szCs w:val="36"/>
+              </w:rPr>
+              <w:t xml:space="preserve"> voltage</w:t>
+            </w:r>
+            <w:bookmarkEnd w:id="26"/>
+            <w:r>
+              <w:rPr>
+                <w:rFonts w:cstheme="majorHAnsi"/>
+                <w:sz w:val="36"/>
+                <w:szCs w:val="36"/>
+              </w:rPr>
+              <w:t xml:space="preserve"> </w:t>
+            </w:r>
+          </w:p>
+        </w:tc>
+        <w:tc>
+          <w:tcPr>
+            <w:tcW w:w="4050" w:type="dxa"/>
+          </w:tcPr>
+          <w:p>
+            <w:pPr>
+              <w:jc w:val="left"/>
+              <w:rPr>
+                <w:rFonts w:asciiTheme="majorHAnsi" w:hAnsiTheme="majorHAnsi" w:cstheme="majorHAnsi"/>
+                <w:sz w:val="32"/>
+                <w:szCs w:val="32"/>
+              </w:rPr>
+            </w:pPr>
+            <w:r>
+              <w:rPr>
+                <w:rFonts w:asciiTheme="majorHAnsi" w:hAnsiTheme="majorHAnsi" w:cstheme="majorHAnsi"/>
+                <w:sz w:val="32"/>
+                <w:szCs w:val="32"/>
+              </w:rPr>
+              <w:t>REQ_PO2EBL_CYRS_06_V1.0</w:t>
+            </w:r>
+          </w:p>
+        </w:tc>
+        <w:tc>
+          <w:tcPr>
+            <w:tcW w:w="3515" w:type="dxa"/>
+          </w:tcPr>
+          <w:p>
+            <w:pPr>
+              <w:jc w:val="left"/>
+              <w:rPr>
+                <w:rFonts w:asciiTheme="majorHAnsi" w:hAnsiTheme="majorHAnsi" w:cstheme="majorHAnsi"/>
+                <w:sz w:val="32"/>
+                <w:szCs w:val="32"/>
+              </w:rPr>
+            </w:pPr>
+            <w:r>
+              <w:rPr>
+                <w:rFonts w:asciiTheme="majorHAnsi" w:hAnsiTheme="majorHAnsi" w:cstheme="majorHAnsi"/>
+                <w:sz w:val="32"/>
+                <w:szCs w:val="32"/>
+              </w:rPr>
+              <w:t xml:space="preserve">The system shall monitor the voltage level that </w:t>
+            </w:r>
+            <w:r>
+              <w:rPr>
+                <w:rFonts w:asciiTheme="majorHAnsi" w:hAnsiTheme="majorHAnsi" w:cstheme="majorHAnsi"/>
+                <w:sz w:val="32"/>
+                <w:szCs w:val="32"/>
+              </w:rPr>
+              <w:lastRenderedPageBreak/>
+              <w:t xml:space="preserve">entered to the system by voltage level sensor. </w:t>
+            </w:r>
+          </w:p>
+          <w:p>
+            <w:pPr>
+              <w:jc w:val="left"/>
+              <w:rPr>
+                <w:rFonts w:asciiTheme="majorHAnsi" w:hAnsiTheme="majorHAnsi" w:cstheme="majorHAnsi"/>
+                <w:sz w:val="32"/>
+                <w:szCs w:val="32"/>
+              </w:rPr>
+            </w:pPr>
+            <w:r>
+              <w:rPr>
+                <w:rFonts w:asciiTheme="majorHAnsi" w:hAnsiTheme="majorHAnsi" w:cstheme="majorHAnsi"/>
+                <w:sz w:val="32"/>
+                <w:szCs w:val="32"/>
+              </w:rPr>
+              <w:t xml:space="preserve">If the voltage level is </w:t>
+            </w:r>
+            <w:r>
+              <w:rPr>
+                <w:rFonts w:asciiTheme="majorHAnsi" w:hAnsiTheme="majorHAnsi" w:cstheme="majorHAnsi"/>
+                <w:sz w:val="32"/>
+                <w:szCs w:val="32"/>
+              </w:rPr>
+              <w:t>below 9V</w:t>
+            </w:r>
+            <w:r>
+              <w:rPr>
+                <w:rFonts w:asciiTheme="majorHAnsi" w:hAnsiTheme="majorHAnsi" w:cstheme="majorHAnsi"/>
+                <w:sz w:val="32"/>
+                <w:szCs w:val="32"/>
+              </w:rPr>
+              <w:t>, the system shall switched off.</w:t>
+            </w:r>
+          </w:p>
+          <w:p>
+            <w:pPr>
+              <w:jc w:val="left"/>
+              <w:rPr>
+                <w:rFonts w:asciiTheme="majorHAnsi" w:hAnsiTheme="majorHAnsi" w:cstheme="majorHAnsi"/>
+                <w:sz w:val="32"/>
+                <w:szCs w:val="32"/>
+              </w:rPr>
+            </w:pPr>
+            <w:r>
+              <w:rPr>
+                <w:rFonts w:asciiTheme="majorHAnsi" w:hAnsiTheme="majorHAnsi" w:cstheme="majorHAnsi"/>
+                <w:b/>
+                <w:bCs/>
+                <w:sz w:val="32"/>
+                <w:szCs w:val="32"/>
+              </w:rPr>
+              <w:t>#imp SW</w:t>
+            </w:r>
+          </w:p>
+        </w:tc>
+      </w:tr>
+      <w:tr>
+        <w:tc>
+          <w:tcPr>
+            <w:tcW w:w="3415" w:type="dxa"/>
+          </w:tcPr>
+          <w:p>
+            <w:pPr>
+              <w:pStyle w:val="Heading2"/>
+              <w:ind w:right="-20"/>
+              <w:jc w:val="left"/>
+              <w:outlineLvl w:val="1"/>
+              <w:rPr>
+                <w:rFonts w:cstheme="majorHAnsi"/>
+                <w:sz w:val="36"/>
+                <w:szCs w:val="36"/>
+              </w:rPr>
+            </w:pPr>
+            <w:bookmarkStart w:id="27" w:name="_Toc33271684"/>
+            <w:r>
+              <w:rPr>
+                <w:rFonts w:cstheme="majorHAnsi"/>
+                <w:sz w:val="36"/>
+                <w:szCs w:val="36"/>
+              </w:rPr>
+              <w:lastRenderedPageBreak/>
+              <w:t xml:space="preserve">3.7 </w:t>
+            </w:r>
+            <w:r>
+              <w:rPr>
+                <w:rFonts w:cstheme="majorHAnsi"/>
+                <w:sz w:val="36"/>
+                <w:szCs w:val="36"/>
+              </w:rPr>
+              <w:t>Over</w:t>
+            </w:r>
+            <w:r>
+              <w:rPr>
+                <w:rFonts w:cstheme="majorHAnsi"/>
+                <w:sz w:val="36"/>
+                <w:szCs w:val="36"/>
+              </w:rPr>
+              <w:t xml:space="preserve"> voltage</w:t>
+            </w:r>
+            <w:bookmarkEnd w:id="27"/>
+            <w:r>
+              <w:rPr>
+                <w:rFonts w:cstheme="majorHAnsi"/>
+                <w:sz w:val="36"/>
+                <w:szCs w:val="36"/>
+              </w:rPr>
+              <w:t xml:space="preserve"> </w:t>
+            </w:r>
+          </w:p>
+        </w:tc>
+        <w:tc>
+          <w:tcPr>
+            <w:tcW w:w="4050" w:type="dxa"/>
+          </w:tcPr>
+          <w:p>
+            <w:pPr>
+              <w:jc w:val="left"/>
+              <w:rPr>
+                <w:rFonts w:asciiTheme="majorHAnsi" w:hAnsiTheme="majorHAnsi" w:cstheme="majorHAnsi"/>
+                <w:sz w:val="32"/>
+                <w:szCs w:val="32"/>
+              </w:rPr>
+            </w:pPr>
+            <w:r>
+              <w:rPr>
+                <w:rFonts w:asciiTheme="majorHAnsi" w:hAnsiTheme="majorHAnsi" w:cstheme="majorHAnsi"/>
+                <w:sz w:val="32"/>
+                <w:szCs w:val="32"/>
+              </w:rPr>
+              <w:t>REQ_PO2EBL_CYRS_07</w:t>
+            </w:r>
+            <w:r>
+              <w:rPr>
+                <w:rFonts w:asciiTheme="majorHAnsi" w:hAnsiTheme="majorHAnsi" w:cstheme="majorHAnsi"/>
+                <w:sz w:val="32"/>
+                <w:szCs w:val="32"/>
+              </w:rPr>
+              <w:t>_V1.0</w:t>
+            </w:r>
+          </w:p>
+        </w:tc>
+        <w:tc>
+          <w:tcPr>
+            <w:tcW w:w="3515" w:type="dxa"/>
+          </w:tcPr>
+          <w:p>
+            <w:pPr>
+              <w:jc w:val="left"/>
+              <w:rPr>
+                <w:rFonts w:asciiTheme="majorHAnsi" w:hAnsiTheme="majorHAnsi" w:cstheme="majorHAnsi"/>
+                <w:sz w:val="32"/>
+                <w:szCs w:val="32"/>
+              </w:rPr>
+            </w:pPr>
+            <w:r>
+              <w:rPr>
+                <w:rFonts w:asciiTheme="majorHAnsi" w:hAnsiTheme="majorHAnsi" w:cstheme="majorHAnsi"/>
+                <w:sz w:val="32"/>
+                <w:szCs w:val="32"/>
+              </w:rPr>
+              <w:t xml:space="preserve">The system shall monitor the voltage level that entered to the system by voltage level sensor. </w:t>
+            </w:r>
+          </w:p>
+          <w:p>
+            <w:pPr>
+              <w:jc w:val="left"/>
+              <w:rPr>
+                <w:rFonts w:asciiTheme="majorHAnsi" w:hAnsiTheme="majorHAnsi" w:cstheme="majorHAnsi"/>
+                <w:sz w:val="32"/>
+                <w:szCs w:val="32"/>
+              </w:rPr>
+            </w:pPr>
+            <w:r>
+              <w:rPr>
+                <w:rFonts w:asciiTheme="majorHAnsi" w:hAnsiTheme="majorHAnsi" w:cstheme="majorHAnsi"/>
+                <w:sz w:val="32"/>
+                <w:szCs w:val="32"/>
+              </w:rPr>
+              <w:t xml:space="preserve"> If the voltage level is </w:t>
+            </w:r>
+            <w:r>
+              <w:rPr>
+                <w:rFonts w:asciiTheme="majorHAnsi" w:hAnsiTheme="majorHAnsi" w:cstheme="majorHAnsi"/>
+                <w:sz w:val="32"/>
+                <w:szCs w:val="32"/>
+              </w:rPr>
+              <w:t>above or equal to</w:t>
+            </w:r>
+            <w:r>
+              <w:rPr>
+                <w:rFonts w:asciiTheme="majorHAnsi" w:hAnsiTheme="majorHAnsi" w:cstheme="majorHAnsi"/>
+                <w:sz w:val="32"/>
+                <w:szCs w:val="32"/>
+              </w:rPr>
+              <w:t xml:space="preserve"> </w:t>
+            </w:r>
+            <w:r>
+              <w:rPr>
+                <w:rFonts w:asciiTheme="majorHAnsi" w:hAnsiTheme="majorHAnsi" w:cstheme="majorHAnsi"/>
+                <w:sz w:val="32"/>
+                <w:szCs w:val="32"/>
+              </w:rPr>
+              <w:t>13V</w:t>
+            </w:r>
+            <w:r>
+              <w:rPr>
+                <w:rFonts w:asciiTheme="majorHAnsi" w:hAnsiTheme="majorHAnsi" w:cstheme="majorHAnsi"/>
+                <w:sz w:val="32"/>
+                <w:szCs w:val="32"/>
+              </w:rPr>
+              <w:t xml:space="preserve">, the system shall </w:t>
+            </w:r>
+            <w:r>
+              <w:rPr>
+                <w:rFonts w:asciiTheme="majorHAnsi" w:hAnsiTheme="majorHAnsi" w:cstheme="majorHAnsi"/>
+                <w:sz w:val="32"/>
+                <w:szCs w:val="32"/>
+              </w:rPr>
+              <w:t xml:space="preserve">be </w:t>
+            </w:r>
+            <w:r>
+              <w:rPr>
+                <w:rFonts w:asciiTheme="majorHAnsi" w:hAnsiTheme="majorHAnsi" w:cstheme="majorHAnsi"/>
+                <w:sz w:val="32"/>
+                <w:szCs w:val="32"/>
+              </w:rPr>
+              <w:t>switched off.</w:t>
+            </w:r>
+          </w:p>
+          <w:p>
+            <w:pPr>
+              <w:jc w:val="left"/>
               <w:rPr>
                 <w:rFonts w:asciiTheme="majorHAnsi" w:hAnsiTheme="majorHAnsi" w:cstheme="majorHAnsi"/>
                 <w:sz w:val="32"/>
@@ -7867,6 +8672,7 @@
     </w:tbl>
     <w:p>
       <w:pPr>
+        <w:jc w:val="left"/>
         <w:rPr>
           <w:rFonts w:asciiTheme="majorHAnsi" w:hAnsiTheme="majorHAnsi" w:cstheme="majorHAnsi"/>
           <w:sz w:val="32"/>
@@ -7877,6 +8683,7 @@
     <w:p>
       <w:pPr>
         <w:pStyle w:val="Heading1"/>
+        <w:jc w:val="left"/>
       </w:pPr>
     </w:p>
     <w:p>
@@ -7897,18 +8704,20 @@
     <w:p>
       <w:pPr>
         <w:pStyle w:val="Heading1"/>
-      </w:pPr>
-      <w:bookmarkStart w:id="25" w:name="_Toc33254102"/>
-      <w:proofErr w:type="gramStart"/>
+        <w:jc w:val="left"/>
+      </w:pPr>
+      <w:bookmarkStart w:id="28" w:name="_Toc33271685"/>
       <w:r>
         <w:lastRenderedPageBreak/>
-        <w:t>4</w:t>
+        <w:t>4 table of constrain</w:t>
       </w:r>
-      <w:proofErr w:type="gramEnd"/>
       <w:r>
-        <w:t xml:space="preserve"> table of constrains:</w:t>
+        <w:t>t</w:t>
       </w:r>
-      <w:bookmarkEnd w:id="25"/>
+      <w:r>
+        <w:t>s:</w:t>
+      </w:r>
+      <w:bookmarkEnd w:id="28"/>
       <w:r>
         <w:t xml:space="preserve"> </w:t>
       </w:r>
@@ -7921,17 +8730,18 @@
         <w:tblLook w:val="06A0" w:firstRow="1" w:lastRow="0" w:firstColumn="1" w:lastColumn="0" w:noHBand="1" w:noVBand="1"/>
       </w:tblPr>
       <w:tblGrid>
-        <w:gridCol w:w="3220"/>
-        <w:gridCol w:w="4457"/>
+        <w:gridCol w:w="2880"/>
+        <w:gridCol w:w="4797"/>
         <w:gridCol w:w="3483"/>
       </w:tblGrid>
       <w:tr>
         <w:tc>
           <w:tcPr>
-            <w:tcW w:w="3220" w:type="dxa"/>
-          </w:tcPr>
-          <w:p>
-            <w:pPr>
+            <w:tcW w:w="2880" w:type="dxa"/>
+          </w:tcPr>
+          <w:p>
+            <w:pPr>
+              <w:jc w:val="left"/>
               <w:rPr>
                 <w:rFonts w:asciiTheme="majorHAnsi" w:hAnsiTheme="majorHAnsi" w:cstheme="majorHAnsi"/>
                 <w:sz w:val="32"/>
@@ -7960,16 +8770,17 @@
                 <w:sz w:val="32"/>
                 <w:szCs w:val="32"/>
               </w:rPr>
-              <w:t xml:space="preserve"> </w:t>
-            </w:r>
-          </w:p>
-        </w:tc>
-        <w:tc>
-          <w:tcPr>
-            <w:tcW w:w="4457" w:type="dxa"/>
-          </w:tcPr>
-          <w:p>
-            <w:pPr>
+              <w:t>ts</w:t>
+            </w:r>
+          </w:p>
+        </w:tc>
+        <w:tc>
+          <w:tcPr>
+            <w:tcW w:w="4797" w:type="dxa"/>
+          </w:tcPr>
+          <w:p>
+            <w:pPr>
+              <w:jc w:val="left"/>
               <w:rPr>
                 <w:rFonts w:asciiTheme="majorHAnsi" w:hAnsiTheme="majorHAnsi" w:cstheme="majorHAnsi"/>
                 <w:sz w:val="32"/>
@@ -8008,6 +8819,7 @@
           </w:tcPr>
           <w:p>
             <w:pPr>
+              <w:jc w:val="left"/>
               <w:rPr>
                 <w:rFonts w:asciiTheme="majorHAnsi" w:hAnsiTheme="majorHAnsi" w:cstheme="majorHAnsi"/>
                 <w:sz w:val="32"/>
@@ -8028,43 +8840,55 @@
       <w:tr>
         <w:tc>
           <w:tcPr>
-            <w:tcW w:w="3220" w:type="dxa"/>
-          </w:tcPr>
-          <w:p>
-            <w:pPr>
-              <w:pStyle w:val="Heading2"/>
-              <w:outlineLvl w:val="1"/>
-            </w:pPr>
-            <w:bookmarkStart w:id="26" w:name="_Toc33254103"/>
-            <w:r>
-              <w:t>1 voltage</w:t>
-            </w:r>
-            <w:r>
-              <w:t xml:space="preserve"> levels</w:t>
-            </w:r>
-            <w:bookmarkEnd w:id="26"/>
-            <w:r>
-              <w:t xml:space="preserve"> </w:t>
-            </w:r>
-          </w:p>
-        </w:tc>
-        <w:tc>
-          <w:tcPr>
-            <w:tcW w:w="4457" w:type="dxa"/>
-          </w:tcPr>
-          <w:p>
-            <w:pPr>
-              <w:rPr>
-                <w:sz w:val="32"/>
-                <w:szCs w:val="32"/>
-              </w:rPr>
-            </w:pPr>
-            <w:r>
-              <w:rPr>
-                <w:sz w:val="32"/>
-                <w:szCs w:val="32"/>
-              </w:rPr>
-              <w:t>REQ_PO2EBL_CYRS_05_V1.1</w:t>
+            <w:tcW w:w="2880" w:type="dxa"/>
+          </w:tcPr>
+          <w:p>
+            <w:pPr>
+              <w:jc w:val="left"/>
+              <w:rPr>
+                <w:rFonts w:asciiTheme="majorHAnsi" w:hAnsiTheme="majorHAnsi" w:cstheme="majorHAnsi"/>
+                <w:sz w:val="32"/>
+                <w:szCs w:val="32"/>
+              </w:rPr>
+            </w:pPr>
+            <w:r>
+              <w:rPr>
+                <w:rFonts w:asciiTheme="majorHAnsi" w:hAnsiTheme="majorHAnsi" w:cstheme="majorHAnsi"/>
+                <w:sz w:val="32"/>
+                <w:szCs w:val="32"/>
+              </w:rPr>
+              <w:t xml:space="preserve">1 Optimum voltage level </w:t>
+            </w:r>
+          </w:p>
+        </w:tc>
+        <w:tc>
+          <w:tcPr>
+            <w:tcW w:w="4797" w:type="dxa"/>
+          </w:tcPr>
+          <w:p>
+            <w:pPr>
+              <w:jc w:val="left"/>
+              <w:rPr>
+                <w:rFonts w:asciiTheme="majorHAnsi" w:hAnsiTheme="majorHAnsi" w:cstheme="majorHAnsi"/>
+                <w:sz w:val="32"/>
+                <w:szCs w:val="32"/>
+              </w:rPr>
+            </w:pPr>
+            <w:r>
+              <w:rPr>
+                <w:rFonts w:asciiTheme="majorHAnsi" w:hAnsiTheme="majorHAnsi" w:cstheme="majorHAnsi"/>
+                <w:sz w:val="32"/>
+                <w:szCs w:val="32"/>
+              </w:rPr>
+              <w:t>R</w:t>
+            </w:r>
+            <w:r>
+              <w:rPr>
+                <w:rFonts w:asciiTheme="majorHAnsi" w:hAnsiTheme="majorHAnsi" w:cstheme="majorHAnsi"/>
+                <w:sz w:val="32"/>
+                <w:szCs w:val="32"/>
+              </w:rPr>
+              <w:t>EQ_PO2EBL_CYRS_05_V1.2</w:t>
             </w:r>
           </w:p>
         </w:tc>
@@ -8080,33 +8904,107 @@
                 <w:numId w:val="7"/>
               </w:numPr>
               <w:ind w:left="582"/>
-              <w:rPr>
-                <w:sz w:val="32"/>
-                <w:szCs w:val="32"/>
-              </w:rPr>
-            </w:pPr>
-            <w:r>
-              <w:rPr>
-                <w:sz w:val="32"/>
-                <w:szCs w:val="32"/>
-              </w:rPr>
-              <w:t xml:space="preserve">Under </w:t>
-            </w:r>
-            <w:r>
-              <w:rPr>
-                <w:sz w:val="32"/>
-                <w:szCs w:val="32"/>
-              </w:rPr>
-              <w:t xml:space="preserve">voltage level above </w:t>
-            </w:r>
-            <w:r>
-              <w:rPr>
-                <w:sz w:val="32"/>
-                <w:szCs w:val="32"/>
-              </w:rPr>
-              <w:t xml:space="preserve">9v </w:t>
-            </w:r>
-          </w:p>
+              <w:jc w:val="left"/>
+              <w:rPr>
+                <w:rFonts w:asciiTheme="majorHAnsi" w:hAnsiTheme="majorHAnsi" w:cstheme="majorHAnsi"/>
+                <w:sz w:val="32"/>
+                <w:szCs w:val="32"/>
+              </w:rPr>
+            </w:pPr>
+            <w:r>
+              <w:rPr>
+                <w:rFonts w:asciiTheme="majorHAnsi" w:hAnsiTheme="majorHAnsi" w:cstheme="majorHAnsi"/>
+                <w:sz w:val="32"/>
+                <w:szCs w:val="32"/>
+              </w:rPr>
+              <w:t>Normal</w:t>
+            </w:r>
+            <w:r>
+              <w:rPr>
+                <w:rFonts w:asciiTheme="majorHAnsi" w:hAnsiTheme="majorHAnsi" w:cstheme="majorHAnsi"/>
+                <w:sz w:val="32"/>
+                <w:szCs w:val="32"/>
+              </w:rPr>
+              <w:t xml:space="preserve"> level voltage above 9v till 13</w:t>
+            </w:r>
+            <w:r>
+              <w:rPr>
+                <w:rFonts w:asciiTheme="majorHAnsi" w:hAnsiTheme="majorHAnsi" w:cstheme="majorHAnsi"/>
+                <w:sz w:val="32"/>
+                <w:szCs w:val="32"/>
+              </w:rPr>
+              <w:t>v</w:t>
+            </w:r>
+          </w:p>
+          <w:p>
+            <w:pPr>
+              <w:jc w:val="left"/>
+              <w:rPr>
+                <w:rFonts w:asciiTheme="majorHAnsi" w:hAnsiTheme="majorHAnsi" w:cstheme="majorHAnsi"/>
+              </w:rPr>
+            </w:pPr>
+          </w:p>
+        </w:tc>
+      </w:tr>
+      <w:tr>
+        <w:tc>
+          <w:tcPr>
+            <w:tcW w:w="2880" w:type="dxa"/>
+          </w:tcPr>
+          <w:p>
+            <w:pPr>
+              <w:jc w:val="left"/>
+              <w:rPr>
+                <w:rFonts w:asciiTheme="majorHAnsi" w:hAnsiTheme="majorHAnsi" w:cstheme="majorHAnsi"/>
+                <w:sz w:val="32"/>
+                <w:szCs w:val="32"/>
+              </w:rPr>
+            </w:pPr>
+            <w:r>
+              <w:rPr>
+                <w:rFonts w:asciiTheme="majorHAnsi" w:hAnsiTheme="majorHAnsi" w:cstheme="majorHAnsi"/>
+                <w:sz w:val="32"/>
+                <w:szCs w:val="32"/>
+              </w:rPr>
+              <w:t>2 Under</w:t>
+            </w:r>
+            <w:r>
+              <w:rPr>
+                <w:rFonts w:asciiTheme="majorHAnsi" w:hAnsiTheme="majorHAnsi" w:cstheme="majorHAnsi"/>
+                <w:sz w:val="32"/>
+                <w:szCs w:val="32"/>
+              </w:rPr>
+              <w:t xml:space="preserve"> Voltage level</w:t>
+            </w:r>
+          </w:p>
+        </w:tc>
+        <w:tc>
+          <w:tcPr>
+            <w:tcW w:w="4797" w:type="dxa"/>
+          </w:tcPr>
+          <w:p>
+            <w:pPr>
+              <w:jc w:val="left"/>
+              <w:rPr>
+                <w:rFonts w:asciiTheme="majorHAnsi" w:hAnsiTheme="majorHAnsi" w:cstheme="majorHAnsi"/>
+                <w:sz w:val="32"/>
+                <w:szCs w:val="32"/>
+              </w:rPr>
+            </w:pPr>
+            <w:r>
+              <w:rPr>
+                <w:rFonts w:asciiTheme="majorHAnsi" w:hAnsiTheme="majorHAnsi" w:cstheme="majorHAnsi"/>
+                <w:sz w:val="32"/>
+                <w:szCs w:val="32"/>
+              </w:rPr>
+              <w:t>REQ_PO2EBL_CYRS_06_V1.0</w:t>
+            </w:r>
+          </w:p>
+        </w:tc>
+        <w:tc>
+          <w:tcPr>
+            <w:tcW w:w="3483" w:type="dxa"/>
+          </w:tcPr>
           <w:p>
             <w:pPr>
               <w:pStyle w:val="ListParagraph"/>
@@ -8115,19 +9013,107 @@
                 <w:numId w:val="7"/>
               </w:numPr>
               <w:ind w:left="582"/>
-              <w:rPr>
-                <w:sz w:val="32"/>
-                <w:szCs w:val="32"/>
-              </w:rPr>
-            </w:pPr>
-            <w:r>
-              <w:rPr>
-                <w:sz w:val="32"/>
-                <w:szCs w:val="32"/>
-              </w:rPr>
-              <w:t>Normal level voltage above 9v till 13 v</w:t>
-            </w:r>
-          </w:p>
+              <w:jc w:val="left"/>
+              <w:rPr>
+                <w:rFonts w:asciiTheme="majorHAnsi" w:hAnsiTheme="majorHAnsi" w:cstheme="majorHAnsi"/>
+                <w:sz w:val="32"/>
+                <w:szCs w:val="32"/>
+              </w:rPr>
+            </w:pPr>
+            <w:r>
+              <w:rPr>
+                <w:rFonts w:asciiTheme="majorHAnsi" w:hAnsiTheme="majorHAnsi" w:cstheme="majorHAnsi"/>
+                <w:sz w:val="32"/>
+                <w:szCs w:val="32"/>
+              </w:rPr>
+              <w:t xml:space="preserve">Under voltage level below 9v </w:t>
+            </w:r>
+          </w:p>
+        </w:tc>
+      </w:tr>
+      <w:tr>
+        <w:tc>
+          <w:tcPr>
+            <w:tcW w:w="2880" w:type="dxa"/>
+          </w:tcPr>
+          <w:p>
+            <w:pPr>
+              <w:jc w:val="left"/>
+              <w:rPr>
+                <w:rFonts w:asciiTheme="majorHAnsi" w:hAnsiTheme="majorHAnsi" w:cstheme="majorHAnsi"/>
+                <w:sz w:val="32"/>
+                <w:szCs w:val="32"/>
+              </w:rPr>
+            </w:pPr>
+            <w:r>
+              <w:rPr>
+                <w:rFonts w:asciiTheme="majorHAnsi" w:hAnsiTheme="majorHAnsi" w:cstheme="majorHAnsi"/>
+                <w:sz w:val="32"/>
+                <w:szCs w:val="32"/>
+              </w:rPr>
+              <w:t>3</w:t>
+            </w:r>
+            <w:r>
+              <w:rPr>
+                <w:rFonts w:asciiTheme="majorHAnsi" w:hAnsiTheme="majorHAnsi" w:cstheme="majorHAnsi"/>
+                <w:sz w:val="32"/>
+                <w:szCs w:val="32"/>
+              </w:rPr>
+              <w:t xml:space="preserve"> </w:t>
+            </w:r>
+            <w:r>
+              <w:rPr>
+                <w:rFonts w:asciiTheme="majorHAnsi" w:hAnsiTheme="majorHAnsi" w:cstheme="majorHAnsi"/>
+                <w:sz w:val="32"/>
+                <w:szCs w:val="32"/>
+              </w:rPr>
+              <w:t>Over</w:t>
+            </w:r>
+            <w:r>
+              <w:rPr>
+                <w:rFonts w:asciiTheme="majorHAnsi" w:hAnsiTheme="majorHAnsi" w:cstheme="majorHAnsi"/>
+                <w:sz w:val="32"/>
+                <w:szCs w:val="32"/>
+              </w:rPr>
+              <w:t xml:space="preserve"> </w:t>
+            </w:r>
+            <w:r>
+              <w:rPr>
+                <w:rFonts w:asciiTheme="majorHAnsi" w:hAnsiTheme="majorHAnsi" w:cstheme="majorHAnsi"/>
+                <w:sz w:val="32"/>
+                <w:szCs w:val="32"/>
+              </w:rPr>
+              <w:t>Voltage level</w:t>
+            </w:r>
+          </w:p>
+        </w:tc>
+        <w:tc>
+          <w:tcPr>
+            <w:tcW w:w="4797" w:type="dxa"/>
+          </w:tcPr>
+          <w:p>
+            <w:pPr>
+              <w:jc w:val="left"/>
+              <w:rPr>
+                <w:rFonts w:asciiTheme="majorHAnsi" w:hAnsiTheme="majorHAnsi" w:cstheme="majorHAnsi"/>
+                <w:sz w:val="32"/>
+                <w:szCs w:val="32"/>
+              </w:rPr>
+            </w:pPr>
+            <w:r>
+              <w:rPr>
+                <w:rFonts w:asciiTheme="majorHAnsi" w:hAnsiTheme="majorHAnsi" w:cstheme="majorHAnsi"/>
+                <w:sz w:val="32"/>
+                <w:szCs w:val="32"/>
+              </w:rPr>
+              <w:t>REQ_PO2EBL_CYRS_07_V1.0</w:t>
+            </w:r>
+          </w:p>
+        </w:tc>
+        <w:tc>
+          <w:tcPr>
+            <w:tcW w:w="3483" w:type="dxa"/>
+          </w:tcPr>
           <w:p>
             <w:pPr>
               <w:pStyle w:val="ListParagraph"/>
@@ -8136,88 +9122,80 @@
                 <w:numId w:val="7"/>
               </w:numPr>
               <w:ind w:left="582"/>
-              <w:rPr>
-                <w:sz w:val="32"/>
-                <w:szCs w:val="32"/>
-              </w:rPr>
-            </w:pPr>
-            <w:r>
-              <w:rPr>
-                <w:sz w:val="32"/>
-                <w:szCs w:val="32"/>
-              </w:rPr>
-              <w:t xml:space="preserve">Upper voltage </w:t>
-            </w:r>
-            <w:r>
-              <w:rPr>
-                <w:sz w:val="32"/>
-                <w:szCs w:val="32"/>
-              </w:rPr>
-              <w:t>above or equal 13</w:t>
-            </w:r>
-            <w:r>
-              <w:rPr>
-                <w:sz w:val="32"/>
-                <w:szCs w:val="32"/>
-              </w:rPr>
-              <w:t xml:space="preserve">v </w:t>
-            </w:r>
-          </w:p>
-          <w:p>
-            <w:pPr>
-              <w:rPr>
-                <w:sz w:val="32"/>
-                <w:szCs w:val="32"/>
-              </w:rPr>
-            </w:pPr>
-          </w:p>
-          <w:p>
-            <w:pPr>
-              <w:rPr>
-                <w:sz w:val="32"/>
-                <w:szCs w:val="32"/>
-              </w:rPr>
-            </w:pPr>
-          </w:p>
-          <w:p/>
+              <w:jc w:val="left"/>
+              <w:rPr>
+                <w:rFonts w:asciiTheme="majorHAnsi" w:hAnsiTheme="majorHAnsi" w:cstheme="majorHAnsi"/>
+                <w:sz w:val="32"/>
+                <w:szCs w:val="32"/>
+              </w:rPr>
+            </w:pPr>
+            <w:r>
+              <w:rPr>
+                <w:rFonts w:asciiTheme="majorHAnsi" w:hAnsiTheme="majorHAnsi" w:cstheme="majorHAnsi"/>
+                <w:sz w:val="32"/>
+                <w:szCs w:val="32"/>
+              </w:rPr>
+              <w:t>Over</w:t>
+            </w:r>
+            <w:r>
+              <w:rPr>
+                <w:rFonts w:asciiTheme="majorHAnsi" w:hAnsiTheme="majorHAnsi" w:cstheme="majorHAnsi"/>
+                <w:sz w:val="32"/>
+                <w:szCs w:val="32"/>
+              </w:rPr>
+              <w:t xml:space="preserve"> voltage above or equal 13v </w:t>
+            </w:r>
+          </w:p>
         </w:tc>
       </w:tr>
       <w:tr>
         <w:tc>
           <w:tcPr>
-            <w:tcW w:w="3220" w:type="dxa"/>
-          </w:tcPr>
-          <w:p>
-            <w:pPr>
-              <w:pStyle w:val="Heading2"/>
-              <w:outlineLvl w:val="1"/>
-            </w:pPr>
-            <w:bookmarkStart w:id="27" w:name="_Toc33254104"/>
-            <w:r>
-              <w:t>2 push button pressed</w:t>
-            </w:r>
-            <w:bookmarkEnd w:id="27"/>
-            <w:r>
-              <w:t xml:space="preserve"> </w:t>
-            </w:r>
-            <w:r>
-              <w:t xml:space="preserve"> </w:t>
-            </w:r>
-          </w:p>
-        </w:tc>
-        <w:tc>
-          <w:tcPr>
-            <w:tcW w:w="4457" w:type="dxa"/>
-          </w:tcPr>
-          <w:p>
-            <w:pPr>
-              <w:rPr>
-                <w:sz w:val="32"/>
-                <w:szCs w:val="32"/>
-              </w:rPr>
-            </w:pPr>
-            <w:r>
-              <w:rPr>
+            <w:tcW w:w="2880" w:type="dxa"/>
+          </w:tcPr>
+          <w:p>
+            <w:pPr>
+              <w:jc w:val="left"/>
+              <w:rPr>
+                <w:rFonts w:asciiTheme="majorHAnsi" w:hAnsiTheme="majorHAnsi" w:cstheme="majorHAnsi"/>
+                <w:sz w:val="32"/>
+                <w:szCs w:val="32"/>
+              </w:rPr>
+            </w:pPr>
+            <w:r>
+              <w:rPr>
+                <w:rFonts w:asciiTheme="majorHAnsi" w:hAnsiTheme="majorHAnsi" w:cstheme="majorHAnsi"/>
+                <w:sz w:val="32"/>
+                <w:szCs w:val="32"/>
+              </w:rPr>
+              <w:t>4</w:t>
+            </w:r>
+            <w:r>
+              <w:rPr>
+                <w:rFonts w:asciiTheme="majorHAnsi" w:hAnsiTheme="majorHAnsi" w:cstheme="majorHAnsi"/>
+                <w:sz w:val="32"/>
+                <w:szCs w:val="32"/>
+              </w:rPr>
+              <w:t xml:space="preserve"> push button pressed  </w:t>
+            </w:r>
+          </w:p>
+        </w:tc>
+        <w:tc>
+          <w:tcPr>
+            <w:tcW w:w="4797" w:type="dxa"/>
+          </w:tcPr>
+          <w:p>
+            <w:pPr>
+              <w:jc w:val="left"/>
+              <w:rPr>
+                <w:rFonts w:asciiTheme="majorHAnsi" w:hAnsiTheme="majorHAnsi" w:cstheme="majorHAnsi"/>
+                <w:sz w:val="32"/>
+                <w:szCs w:val="32"/>
+              </w:rPr>
+            </w:pPr>
+            <w:r>
+              <w:rPr>
+                <w:rFonts w:asciiTheme="majorHAnsi" w:hAnsiTheme="majorHAnsi" w:cstheme="majorHAnsi"/>
                 <w:sz w:val="32"/>
                 <w:szCs w:val="32"/>
               </w:rPr>
@@ -8237,19 +9215,20 @@
                 <w:numId w:val="8"/>
               </w:numPr>
               <w:ind w:left="582"/>
-              <w:rPr>
-                <w:rFonts w:asciiTheme="majorHAnsi" w:hAnsiTheme="majorHAnsi" w:cstheme="majorHAnsi"/>
-                <w:sz w:val="32"/>
-                <w:szCs w:val="32"/>
-              </w:rPr>
-            </w:pPr>
-            <w:r>
-              <w:rPr>
-                <w:rFonts w:asciiTheme="majorHAnsi" w:hAnsiTheme="majorHAnsi" w:cstheme="majorHAnsi"/>
-                <w:sz w:val="32"/>
-                <w:szCs w:val="32"/>
-              </w:rPr>
-              <w:t xml:space="preserve">The time between 2 pressed is 50 </w:t>
+              <w:jc w:val="left"/>
+              <w:rPr>
+                <w:rFonts w:asciiTheme="majorHAnsi" w:hAnsiTheme="majorHAnsi" w:cstheme="majorHAnsi"/>
+                <w:sz w:val="32"/>
+                <w:szCs w:val="32"/>
+              </w:rPr>
+            </w:pPr>
+            <w:r>
+              <w:rPr>
+                <w:rFonts w:asciiTheme="majorHAnsi" w:hAnsiTheme="majorHAnsi" w:cstheme="majorHAnsi"/>
+                <w:sz w:val="32"/>
+                <w:szCs w:val="32"/>
+              </w:rPr>
+              <w:t xml:space="preserve">The time between 2 presses is 50 </w:t>
             </w:r>
             <w:proofErr w:type="spellStart"/>
             <w:r>
@@ -8276,27 +9255,22 @@
     <w:p>
       <w:pPr>
         <w:pStyle w:val="Heading1"/>
+        <w:jc w:val="left"/>
       </w:pPr>
     </w:p>
     <w:p>
       <w:pPr>
         <w:pStyle w:val="Heading1"/>
-      </w:pPr>
-      <w:bookmarkStart w:id="28" w:name="_Toc33254105"/>
-      <w:proofErr w:type="gramStart"/>
+        <w:jc w:val="left"/>
+      </w:pPr>
+      <w:bookmarkStart w:id="29" w:name="_Toc33271686"/>
       <w:r>
         <w:t>5</w:t>
       </w:r>
-      <w:proofErr w:type="gramEnd"/>
       <w:r>
-        <w:t xml:space="preserve"> R</w:t>
+        <w:t xml:space="preserve"> Reference table:</w:t>
       </w:r>
-      <w:bookmarkStart w:id="29" w:name="_GoBack"/>
       <w:bookmarkEnd w:id="29"/>
-      <w:r>
-        <w:t>eference table:</w:t>
-      </w:r>
-      <w:bookmarkEnd w:id="28"/>
     </w:p>
     <w:tbl>
       <w:tblPr>
@@ -8321,6 +9295,7 @@
           </w:tcPr>
           <w:p>
             <w:pPr>
+              <w:jc w:val="left"/>
               <w:rPr>
                 <w:rFonts w:asciiTheme="majorHAnsi" w:hAnsiTheme="majorHAnsi" w:cstheme="majorHAnsi"/>
                 <w:b/>
@@ -8347,6 +9322,7 @@
           </w:tcPr>
           <w:p>
             <w:pPr>
+              <w:jc w:val="left"/>
               <w:rPr>
                 <w:rFonts w:asciiTheme="majorHAnsi" w:hAnsiTheme="majorHAnsi" w:cstheme="majorHAnsi"/>
                 <w:b/>
@@ -8373,6 +9349,7 @@
           </w:tcPr>
           <w:p>
             <w:pPr>
+              <w:jc w:val="left"/>
               <w:rPr>
                 <w:rFonts w:asciiTheme="majorHAnsi" w:hAnsiTheme="majorHAnsi" w:cstheme="majorHAnsi"/>
                 <w:b/>
@@ -8399,6 +9376,7 @@
           </w:tcPr>
           <w:p>
             <w:pPr>
+              <w:jc w:val="left"/>
               <w:rPr>
                 <w:rFonts w:asciiTheme="majorHAnsi" w:hAnsiTheme="majorHAnsi" w:cstheme="majorHAnsi"/>
                 <w:b/>
@@ -8430,7 +9408,7 @@
           </w:tcPr>
           <w:p>
             <w:pPr>
-              <w:jc w:val="center"/>
+              <w:jc w:val="left"/>
               <w:rPr>
                 <w:rFonts w:asciiTheme="majorHAnsi" w:hAnsiTheme="majorHAnsi" w:cstheme="majorHAnsi"/>
                 <w:sz w:val="32"/>
@@ -8453,7 +9431,7 @@
           </w:tcPr>
           <w:p>
             <w:pPr>
-              <w:jc w:val="center"/>
+              <w:jc w:val="left"/>
               <w:rPr>
                 <w:rFonts w:asciiTheme="majorHAnsi" w:hAnsiTheme="majorHAnsi" w:cstheme="majorHAnsi"/>
                 <w:sz w:val="32"/>
@@ -8476,6 +9454,7 @@
           </w:tcPr>
           <w:p>
             <w:pPr>
+              <w:jc w:val="left"/>
               <w:rPr>
                 <w:rFonts w:asciiTheme="majorHAnsi" w:hAnsiTheme="majorHAnsi" w:cstheme="majorHAnsi"/>
                 <w:sz w:val="32"/>
@@ -8498,6 +9477,7 @@
           </w:tcPr>
           <w:p>
             <w:pPr>
+              <w:jc w:val="left"/>
               <w:rPr>
                 <w:rFonts w:asciiTheme="majorHAnsi" w:hAnsiTheme="majorHAnsi" w:cstheme="majorHAnsi"/>
                 <w:sz w:val="32"/>
@@ -8525,7 +9505,7 @@
           </w:tcPr>
           <w:p>
             <w:pPr>
-              <w:jc w:val="center"/>
+              <w:jc w:val="left"/>
               <w:rPr>
                 <w:rFonts w:asciiTheme="majorHAnsi" w:hAnsiTheme="majorHAnsi" w:cstheme="majorHAnsi"/>
                 <w:sz w:val="32"/>
@@ -8548,7 +9528,7 @@
           </w:tcPr>
           <w:p>
             <w:pPr>
-              <w:jc w:val="center"/>
+              <w:jc w:val="left"/>
               <w:rPr>
                 <w:rFonts w:asciiTheme="majorHAnsi" w:hAnsiTheme="majorHAnsi" w:cstheme="majorHAnsi"/>
                 <w:sz w:val="32"/>
@@ -8571,6 +9551,7 @@
           </w:tcPr>
           <w:p>
             <w:pPr>
+              <w:jc w:val="left"/>
               <w:rPr>
                 <w:rFonts w:asciiTheme="majorHAnsi" w:hAnsiTheme="majorHAnsi" w:cstheme="majorHAnsi"/>
                 <w:sz w:val="32"/>
@@ -8593,6 +9574,7 @@
           </w:tcPr>
           <w:p>
             <w:pPr>
+              <w:jc w:val="left"/>
               <w:rPr>
                 <w:rFonts w:asciiTheme="majorHAnsi" w:hAnsiTheme="majorHAnsi" w:cstheme="majorHAnsi"/>
                 <w:sz w:val="32"/>
@@ -8613,6 +9595,7 @@
     </w:tbl>
     <w:p>
       <w:pPr>
+        <w:jc w:val="left"/>
         <w:rPr>
           <w:rFonts w:asciiTheme="majorHAnsi" w:hAnsiTheme="majorHAnsi" w:cstheme="majorHAnsi"/>
         </w:rPr>
@@ -8630,7 +9613,7 @@
 </file>
 
 <file path=word/endnotes.xml><?xml version="1.0" encoding="utf-8"?>
-<w:endnotes xmlns:wpc="http://schemas.microsoft.com/office/word/2010/wordprocessingCanvas" xmlns:cx="http://schemas.microsoft.com/office/drawing/2014/chartex" xmlns:cx1="http://schemas.microsoft.com/office/drawing/2015/9/8/chartex" xmlns:mc="http://schemas.openxmlformats.org/markup-compatibility/2006" xmlns:o="urn:schemas-microsoft-com:office:office" xmlns:r="http://schemas.openxmlformats.org/officeDocument/2006/relationships" xmlns:m="http://schemas.openxmlformats.org/officeDocument/2006/math" xmlns:v="urn:schemas-microsoft-com:vml" xmlns:wp14="http://schemas.microsoft.com/office/word/2010/wordprocessingDrawing" xmlns:wp="http://schemas.openxmlformats.org/drawingml/2006/wordprocessingDrawing" xmlns:w10="urn:schemas-microsoft-com:office:word" xmlns:w="http://schemas.openxmlformats.org/wordprocessingml/2006/main" xmlns:w14="http://schemas.microsoft.com/office/word/2010/wordml" xmlns:w15="http://schemas.microsoft.com/office/word/2012/wordml" xmlns:w16se="http://schemas.microsoft.com/office/word/2015/wordml/symex" xmlns:wpg="http://schemas.microsoft.com/office/word/2010/wordprocessingGroup" xmlns:wpi="http://schemas.microsoft.com/office/word/2010/wordprocessingInk" xmlns:wne="http://schemas.microsoft.com/office/word/2006/wordml" xmlns:wps="http://schemas.microsoft.com/office/word/2010/wordprocessingShape" mc:Ignorable="w14 w15 w16se wp14">
+<w:endnotes xmlns:wpc="http://schemas.microsoft.com/office/word/2010/wordprocessingCanvas" xmlns:mc="http://schemas.openxmlformats.org/markup-compatibility/2006" xmlns:o="urn:schemas-microsoft-com:office:office" xmlns:r="http://schemas.openxmlformats.org/officeDocument/2006/relationships" xmlns:m="http://schemas.openxmlformats.org/officeDocument/2006/math" xmlns:v="urn:schemas-microsoft-com:vml" xmlns:wp14="http://schemas.microsoft.com/office/word/2010/wordprocessingDrawing" xmlns:wp="http://schemas.openxmlformats.org/drawingml/2006/wordprocessingDrawing" xmlns:w10="urn:schemas-microsoft-com:office:word" xmlns:w="http://schemas.openxmlformats.org/wordprocessingml/2006/main" xmlns:w14="http://schemas.microsoft.com/office/word/2010/wordml" xmlns:w15="http://schemas.microsoft.com/office/word/2012/wordml" xmlns:wpg="http://schemas.microsoft.com/office/word/2010/wordprocessingGroup" xmlns:wpi="http://schemas.microsoft.com/office/word/2010/wordprocessingInk" xmlns:wne="http://schemas.microsoft.com/office/word/2006/wordml" xmlns:wps="http://schemas.microsoft.com/office/word/2010/wordprocessingShape" mc:Ignorable="w14 w15 wp14">
   <w:endnote w:type="separator" w:id="-1">
     <w:p>
       <w:pPr>
@@ -8655,7 +9638,7 @@
 </file>
 
 <file path=word/footnotes.xml><?xml version="1.0" encoding="utf-8"?>
-<w:footnotes xmlns:wpc="http://schemas.microsoft.com/office/word/2010/wordprocessingCanvas" xmlns:cx="http://schemas.microsoft.com/office/drawing/2014/chartex" xmlns:cx1="http://schemas.microsoft.com/office/drawing/2015/9/8/chartex" xmlns:mc="http://schemas.openxmlformats.org/markup-compatibility/2006" xmlns:o="urn:schemas-microsoft-com:office:office" xmlns:r="http://schemas.openxmlformats.org/officeDocument/2006/relationships" xmlns:m="http://schemas.openxmlformats.org/officeDocument/2006/math" xmlns:v="urn:schemas-microsoft-com:vml" xmlns:wp14="http://schemas.microsoft.com/office/word/2010/wordprocessingDrawing" xmlns:wp="http://schemas.openxmlformats.org/drawingml/2006/wordprocessingDrawing" xmlns:w10="urn:schemas-microsoft-com:office:word" xmlns:w="http://schemas.openxmlformats.org/wordprocessingml/2006/main" xmlns:w14="http://schemas.microsoft.com/office/word/2010/wordml" xmlns:w15="http://schemas.microsoft.com/office/word/2012/wordml" xmlns:w16se="http://schemas.microsoft.com/office/word/2015/wordml/symex" xmlns:wpg="http://schemas.microsoft.com/office/word/2010/wordprocessingGroup" xmlns:wpi="http://schemas.microsoft.com/office/word/2010/wordprocessingInk" xmlns:wne="http://schemas.microsoft.com/office/word/2006/wordml" xmlns:wps="http://schemas.microsoft.com/office/word/2010/wordprocessingShape" mc:Ignorable="w14 w15 w16se wp14">
+<w:footnotes xmlns:wpc="http://schemas.microsoft.com/office/word/2010/wordprocessingCanvas" xmlns:mc="http://schemas.openxmlformats.org/markup-compatibility/2006" xmlns:o="urn:schemas-microsoft-com:office:office" xmlns:r="http://schemas.openxmlformats.org/officeDocument/2006/relationships" xmlns:m="http://schemas.openxmlformats.org/officeDocument/2006/math" xmlns:v="urn:schemas-microsoft-com:vml" xmlns:wp14="http://schemas.microsoft.com/office/word/2010/wordprocessingDrawing" xmlns:wp="http://schemas.openxmlformats.org/drawingml/2006/wordprocessingDrawing" xmlns:w10="urn:schemas-microsoft-com:office:word" xmlns:w="http://schemas.openxmlformats.org/wordprocessingml/2006/main" xmlns:w14="http://schemas.microsoft.com/office/word/2010/wordml" xmlns:w15="http://schemas.microsoft.com/office/word/2012/wordml" xmlns:wpg="http://schemas.microsoft.com/office/word/2010/wordprocessingGroup" xmlns:wpi="http://schemas.microsoft.com/office/word/2010/wordprocessingInk" xmlns:wne="http://schemas.microsoft.com/office/word/2006/wordml" xmlns:wps="http://schemas.microsoft.com/office/word/2010/wordprocessingShape" mc:Ignorable="w14 w15 wp14">
   <w:footnote w:type="separator" w:id="-1">
     <w:p>
       <w:pPr>
@@ -8680,7 +9663,7 @@
 </file>
 
 <file path=word/header1.xml><?xml version="1.0" encoding="utf-8"?>
-<w:hdr xmlns:wpc="http://schemas.microsoft.com/office/word/2010/wordprocessingCanvas" xmlns:cx="http://schemas.microsoft.com/office/drawing/2014/chartex" xmlns:cx1="http://schemas.microsoft.com/office/drawing/2015/9/8/chartex" xmlns:mc="http://schemas.openxmlformats.org/markup-compatibility/2006" xmlns:o="urn:schemas-microsoft-com:office:office" xmlns:r="http://schemas.openxmlformats.org/officeDocument/2006/relationships" xmlns:m="http://schemas.openxmlformats.org/officeDocument/2006/math" xmlns:v="urn:schemas-microsoft-com:vml" xmlns:wp14="http://schemas.microsoft.com/office/word/2010/wordprocessingDrawing" xmlns:wp="http://schemas.openxmlformats.org/drawingml/2006/wordprocessingDrawing" xmlns:w10="urn:schemas-microsoft-com:office:word" xmlns:w="http://schemas.openxmlformats.org/wordprocessingml/2006/main" xmlns:w14="http://schemas.microsoft.com/office/word/2010/wordml" xmlns:w15="http://schemas.microsoft.com/office/word/2012/wordml" xmlns:w16se="http://schemas.microsoft.com/office/word/2015/wordml/symex" xmlns:wpg="http://schemas.microsoft.com/office/word/2010/wordprocessingGroup" xmlns:wpi="http://schemas.microsoft.com/office/word/2010/wordprocessingInk" xmlns:wne="http://schemas.microsoft.com/office/word/2006/wordml" xmlns:wps="http://schemas.microsoft.com/office/word/2010/wordprocessingShape" mc:Ignorable="w14 w15 w16se wp14">
+<w:hdr xmlns:wpc="http://schemas.microsoft.com/office/word/2010/wordprocessingCanvas" xmlns:mc="http://schemas.openxmlformats.org/markup-compatibility/2006" xmlns:o="urn:schemas-microsoft-com:office:office" xmlns:r="http://schemas.openxmlformats.org/officeDocument/2006/relationships" xmlns:m="http://schemas.openxmlformats.org/officeDocument/2006/math" xmlns:v="urn:schemas-microsoft-com:vml" xmlns:wp14="http://schemas.microsoft.com/office/word/2010/wordprocessingDrawing" xmlns:wp="http://schemas.openxmlformats.org/drawingml/2006/wordprocessingDrawing" xmlns:w10="urn:schemas-microsoft-com:office:word" xmlns:w="http://schemas.openxmlformats.org/wordprocessingml/2006/main" xmlns:w14="http://schemas.microsoft.com/office/word/2010/wordml" xmlns:w15="http://schemas.microsoft.com/office/word/2012/wordml" xmlns:wpg="http://schemas.microsoft.com/office/word/2010/wordprocessingGroup" xmlns:wpi="http://schemas.microsoft.com/office/word/2010/wordprocessingInk" xmlns:wne="http://schemas.microsoft.com/office/word/2006/wordml" xmlns:wps="http://schemas.microsoft.com/office/word/2010/wordprocessingShape" mc:Ignorable="w14 w15 wp14">
   <w:p>
     <w:pPr>
       <w:pStyle w:val="Header"/>
@@ -8812,7 +9795,7 @@
             <w:rPr>
               <w:color w:val="767171" w:themeColor="background2" w:themeShade="80"/>
             </w:rPr>
-            <w:t>6</w:t>
+            <w:t>7</w:t>
           </w:r>
         </w:p>
       </w:tc>
@@ -8927,8 +9910,8 @@
 </file>
 
 <file path=word/numbering.xml><?xml version="1.0" encoding="utf-8"?>
-<w:numbering xmlns:wpc="http://schemas.microsoft.com/office/word/2010/wordprocessingCanvas" xmlns:cx="http://schemas.microsoft.com/office/drawing/2014/chartex" xmlns:cx1="http://schemas.microsoft.com/office/drawing/2015/9/8/chartex" xmlns:mc="http://schemas.openxmlformats.org/markup-compatibility/2006" xmlns:o="urn:schemas-microsoft-com:office:office" xmlns:r="http://schemas.openxmlformats.org/officeDocument/2006/relationships" xmlns:m="http://schemas.openxmlformats.org/officeDocument/2006/math" xmlns:v="urn:schemas-microsoft-com:vml" xmlns:wp14="http://schemas.microsoft.com/office/word/2010/wordprocessingDrawing" xmlns:wp="http://schemas.openxmlformats.org/drawingml/2006/wordprocessingDrawing" xmlns:w10="urn:schemas-microsoft-com:office:word" xmlns:w="http://schemas.openxmlformats.org/wordprocessingml/2006/main" xmlns:w14="http://schemas.microsoft.com/office/word/2010/wordml" xmlns:w15="http://schemas.microsoft.com/office/word/2012/wordml" xmlns:w16se="http://schemas.microsoft.com/office/word/2015/wordml/symex" xmlns:wpg="http://schemas.microsoft.com/office/word/2010/wordprocessingGroup" xmlns:wpi="http://schemas.microsoft.com/office/word/2010/wordprocessingInk" xmlns:wne="http://schemas.microsoft.com/office/word/2006/wordml" xmlns:wps="http://schemas.microsoft.com/office/word/2010/wordprocessingShape" mc:Ignorable="w14 w15 w16se wp14">
-  <w:abstractNum w:abstractNumId="0" w15:restartNumberingAfterBreak="0">
+<w:numbering xmlns:wpc="http://schemas.microsoft.com/office/word/2010/wordprocessingCanvas" xmlns:mc="http://schemas.openxmlformats.org/markup-compatibility/2006" xmlns:o="urn:schemas-microsoft-com:office:office" xmlns:r="http://schemas.openxmlformats.org/officeDocument/2006/relationships" xmlns:m="http://schemas.openxmlformats.org/officeDocument/2006/math" xmlns:v="urn:schemas-microsoft-com:vml" xmlns:wp14="http://schemas.microsoft.com/office/word/2010/wordprocessingDrawing" xmlns:wp="http://schemas.openxmlformats.org/drawingml/2006/wordprocessingDrawing" xmlns:w10="urn:schemas-microsoft-com:office:word" xmlns:w="http://schemas.openxmlformats.org/wordprocessingml/2006/main" xmlns:w14="http://schemas.microsoft.com/office/word/2010/wordml" xmlns:w15="http://schemas.microsoft.com/office/word/2012/wordml" xmlns:wpg="http://schemas.microsoft.com/office/word/2010/wordprocessingGroup" xmlns:wpi="http://schemas.microsoft.com/office/word/2010/wordprocessingInk" xmlns:wne="http://schemas.microsoft.com/office/word/2006/wordml" xmlns:wps="http://schemas.microsoft.com/office/word/2010/wordprocessingShape" mc:Ignorable="w14 w15 wp14">
+  <w:abstractNum w:abstractNumId="0">
     <w:nsid w:val="07FD2EEB"/>
     <w:multiLevelType w:val="hybridMultilevel"/>
     <w:tmpl w:val="75B06A00"/>
@@ -9041,7 +10024,7 @@
       </w:rPr>
     </w:lvl>
   </w:abstractNum>
-  <w:abstractNum w:abstractNumId="1" w15:restartNumberingAfterBreak="0">
+  <w:abstractNum w:abstractNumId="1">
     <w:nsid w:val="0983087E"/>
     <w:multiLevelType w:val="singleLevel"/>
     <w:tmpl w:val="59D2420E"/>
@@ -9062,7 +10045,7 @@
       </w:rPr>
     </w:lvl>
   </w:abstractNum>
-  <w:abstractNum w:abstractNumId="2" w15:restartNumberingAfterBreak="0">
+  <w:abstractNum w:abstractNumId="2">
     <w:nsid w:val="26DB5CFF"/>
     <w:multiLevelType w:val="hybridMultilevel"/>
     <w:tmpl w:val="0B563580"/>
@@ -9175,7 +10158,7 @@
       </w:rPr>
     </w:lvl>
   </w:abstractNum>
-  <w:abstractNum w:abstractNumId="3" w15:restartNumberingAfterBreak="0">
+  <w:abstractNum w:abstractNumId="3">
     <w:nsid w:val="2AFB1FC0"/>
     <w:multiLevelType w:val="multilevel"/>
     <w:tmpl w:val="6764EF06"/>
@@ -9315,7 +10298,7 @@
       </w:rPr>
     </w:lvl>
   </w:abstractNum>
-  <w:abstractNum w:abstractNumId="4" w15:restartNumberingAfterBreak="0">
+  <w:abstractNum w:abstractNumId="4">
     <w:nsid w:val="2D1D7145"/>
     <w:multiLevelType w:val="singleLevel"/>
     <w:tmpl w:val="2C0045F6"/>
@@ -9336,7 +10319,7 @@
       </w:rPr>
     </w:lvl>
   </w:abstractNum>
-  <w:abstractNum w:abstractNumId="5" w15:restartNumberingAfterBreak="0">
+  <w:abstractNum w:abstractNumId="5">
     <w:nsid w:val="57FE7138"/>
     <w:multiLevelType w:val="hybridMultilevel"/>
     <w:tmpl w:val="3BB60672"/>
@@ -9449,7 +10432,7 @@
       </w:rPr>
     </w:lvl>
   </w:abstractNum>
-  <w:abstractNum w:abstractNumId="6" w15:restartNumberingAfterBreak="0">
+  <w:abstractNum w:abstractNumId="6">
     <w:nsid w:val="5AC74B35"/>
     <w:multiLevelType w:val="multilevel"/>
     <w:tmpl w:val="FC2E106A"/>
@@ -9589,7 +10572,7 @@
       </w:rPr>
     </w:lvl>
   </w:abstractNum>
-  <w:abstractNum w:abstractNumId="7" w15:restartNumberingAfterBreak="0">
+  <w:abstractNum w:abstractNumId="7">
     <w:nsid w:val="66033C45"/>
     <w:multiLevelType w:val="hybridMultilevel"/>
     <w:tmpl w:val="8710E000"/>
@@ -9730,7 +10713,7 @@
 </file>
 
 <file path=word/styles.xml><?xml version="1.0" encoding="utf-8"?>
-<w:styles xmlns:mc="http://schemas.openxmlformats.org/markup-compatibility/2006" xmlns:r="http://schemas.openxmlformats.org/officeDocument/2006/relationships" xmlns:w="http://schemas.openxmlformats.org/wordprocessingml/2006/main" xmlns:w14="http://schemas.microsoft.com/office/word/2010/wordml" xmlns:w15="http://schemas.microsoft.com/office/word/2012/wordml" xmlns:w16se="http://schemas.microsoft.com/office/word/2015/wordml/symex" mc:Ignorable="w14 w15 w16se">
+<w:styles xmlns:mc="http://schemas.openxmlformats.org/markup-compatibility/2006" xmlns:r="http://schemas.openxmlformats.org/officeDocument/2006/relationships" xmlns:w="http://schemas.openxmlformats.org/wordprocessingml/2006/main" xmlns:w14="http://schemas.microsoft.com/office/word/2010/wordml" xmlns:w15="http://schemas.microsoft.com/office/word/2012/wordml" mc:Ignorable="w14 w15">
   <w:docDefaults>
     <w:rPrDefault>
       <w:rPr>
@@ -10465,6 +11448,7 @@
       <w:spacing w:after="0" w:line="240" w:lineRule="auto"/>
     </w:pPr>
     <w:tblPr>
+      <w:tblInd w:w="0" w:type="dxa"/>
       <w:tblBorders>
         <w:top w:val="single" w:sz="4" w:space="0" w:color="auto"/>
         <w:left w:val="single" w:sz="4" w:space="0" w:color="auto"/>
@@ -10473,6 +11457,12 @@
         <w:insideH w:val="single" w:sz="4" w:space="0" w:color="auto"/>
         <w:insideV w:val="single" w:sz="4" w:space="0" w:color="auto"/>
       </w:tblBorders>
+      <w:tblCellMar>
+        <w:top w:w="0" w:type="dxa"/>
+        <w:left w:w="108" w:type="dxa"/>
+        <w:bottom w:w="0" w:type="dxa"/>
+        <w:right w:w="108" w:type="dxa"/>
+      </w:tblCellMar>
     </w:tblPr>
   </w:style>
   <w:style w:type="character" w:styleId="CommentReference">
@@ -10867,7 +11857,7 @@
 </file>
 
 <file path=customXml/itemProps1.xml><?xml version="1.0" encoding="utf-8"?>
-<ds:datastoreItem xmlns:ds="http://schemas.openxmlformats.org/officeDocument/2006/customXml" ds:itemID="{0ABAEAAA-3F1E-4DAE-A8C8-30B54EC5ECF4}">
+<ds:datastoreItem xmlns:ds="http://schemas.openxmlformats.org/officeDocument/2006/customXml" ds:itemID="{E8A96DFD-F677-4B8A-B3D0-3F5CB86B6A09}">
   <ds:schemaRefs>
     <ds:schemaRef ds:uri="http://schemas.openxmlformats.org/officeDocument/2006/bibliography"/>
   </ds:schemaRefs>

</xml_diff>